<commit_message>
Análisis actualizado: interpretación de archivos txt, distinción entre máscara y transformación, y definición de operación binaria no permitida
</commit_message>
<xml_diff>
--- a/ANALISIS_DESAFIO_1.docx
+++ b/ANALISIS_DESAFIO_1.docx
@@ -261,6 +261,62 @@
         </w:rPr>
         <w:t>.</w:t>
       </w:r>
+      <w:r>
+        <w:rPr>
+          <w:lang w:val="es-CO"/>
+        </w:rPr>
+        <w:t xml:space="preserve"> Para obtener la imagen original </w:t>
+      </w:r>
+      <w:r>
+        <w:rPr>
+          <w:lang w:val="es-CO"/>
+        </w:rPr>
+        <w:t>I</w:t>
+      </w:r>
+      <w:r>
+        <w:rPr>
+          <w:vertAlign w:val="subscript"/>
+          <w:lang w:val="es-CO"/>
+        </w:rPr>
+        <w:t>O</w:t>
+      </w:r>
+      <w:r>
+        <w:rPr>
+          <w:lang w:val="es-CO"/>
+        </w:rPr>
+        <w:t xml:space="preserve"> </w:t>
+      </w:r>
+      <w:r>
+        <w:rPr>
+          <w:lang w:val="es-CO"/>
+        </w:rPr>
+        <w:t xml:space="preserve">no es necesario </w:t>
+      </w:r>
+      <w:r>
+        <w:rPr>
+          <w:lang w:val="es-CO"/>
+        </w:rPr>
+        <w:t xml:space="preserve">obtener </w:t>
+      </w:r>
+      <w:r>
+        <w:rPr>
+          <w:lang w:val="es-CO"/>
+        </w:rPr>
+        <w:t>I</w:t>
+      </w:r>
+      <w:r>
+        <w:rPr>
+          <w:vertAlign w:val="subscript"/>
+          <w:lang w:val="es-CO"/>
+        </w:rPr>
+        <w:t>D</w:t>
+      </w:r>
+      <w:r>
+        <w:rPr>
+          <w:lang w:val="es-CO"/>
+        </w:rPr>
+        <w:t>.</w:t>
+      </w:r>
     </w:p>
     <w:p>
       <w:pPr>
@@ -297,7 +353,31 @@
         <w:rPr>
           <w:lang w:val="es-CO"/>
         </w:rPr>
-        <w:t>Es una imagen que se utiliza en las transformaciones, especialmente con operaciones XOR.</w:t>
+        <w:t xml:space="preserve">Es una imagen que se utiliza en las transformaciones, especialmente con operaciones </w:t>
+      </w:r>
+      <w:r>
+        <w:rPr>
+          <w:lang w:val="es-CO"/>
+        </w:rPr>
+        <w:t xml:space="preserve">a nivel de binarios (XOR, </w:t>
+      </w:r>
+      <w:r>
+        <w:rPr>
+          <w:lang w:val="es-CO"/>
+        </w:rPr>
+        <w:t>||, &amp;&amp;, &lt;&lt;, &gt;&gt;, etc.</w:t>
+      </w:r>
+      <w:r>
+        <w:rPr>
+          <w:lang w:val="es-CO"/>
+        </w:rPr>
+        <w:t>)</w:t>
+      </w:r>
+      <w:r>
+        <w:rPr>
+          <w:lang w:val="es-CO"/>
+        </w:rPr>
+        <w:t>.</w:t>
       </w:r>
     </w:p>
     <w:p>
@@ -328,13 +408,7 @@
         <w:rPr>
           <w:lang w:val="es-CO"/>
         </w:rPr>
-        <w:t xml:space="preserve">, usada para aplicar un enmascaramiento (seleccionado aleatoriamente un píxel de desplazamiento s en la imagen transformada </w:t>
-      </w:r>
-      <w:r>
-        <w:rPr>
-          <w:lang w:val="es-CO"/>
-        </w:rPr>
-        <w:t>I</w:t>
+        <w:t>, usada para aplicar un enmascaramiento (seleccionado aleatoriamente un píxel de desplazamiento s en la imagen transformada I</w:t>
       </w:r>
       <w:r>
         <w:rPr>
@@ -347,13 +421,31 @@
         <w:rPr>
           <w:lang w:val="es-CO"/>
         </w:rPr>
-        <w:t xml:space="preserve">) a nivel de bits, después de cada transformación. </w:t>
-      </w:r>
-      <w:r>
-        <w:rPr>
-          <w:lang w:val="es-CO"/>
-        </w:rPr>
-        <w:t>Es una imagen que se aplica después de cada transformación para enmascarar partes de la imagen utilizando una operación de suma.</w:t>
+        <w:t>) a nivel de bits, después de cada transformación.</w:t>
+      </w:r>
+      <w:r>
+        <w:rPr>
+          <w:lang w:val="es-CO"/>
+        </w:rPr>
+        <w:t xml:space="preserve"> </w:t>
+      </w:r>
+      <w:r>
+        <w:rPr>
+          <w:lang w:val="es-CO"/>
+        </w:rPr>
+        <w:t xml:space="preserve">Se debe tener presente que </w:t>
+      </w:r>
+      <w:r>
+        <w:rPr>
+          <w:lang w:val="es-CO"/>
+        </w:rPr>
+        <w:t xml:space="preserve">el enmascaramiento no genera una imagen nueva, sino que permite </w:t>
+      </w:r>
+      <w:r>
+        <w:rPr>
+          <w:lang w:val="es-CO"/>
+        </w:rPr>
+        <w:t xml:space="preserve">modificar partes especificas de la imagen transformada, por medio de una máscara. </w:t>
       </w:r>
     </w:p>
     <w:p>
@@ -405,33 +497,73 @@
         <w:rPr>
           <w:lang w:val="es-CO"/>
         </w:rPr>
-        <w:t xml:space="preserve"> las columnas no hacen referencia a cada canal RGB del </w:t>
-      </w:r>
-      <w:proofErr w:type="gramStart"/>
-      <w:r>
-        <w:rPr>
-          <w:lang w:val="es-CO"/>
-        </w:rPr>
-        <w:t>pixel</w:t>
-      </w:r>
-      <w:proofErr w:type="gramEnd"/>
-      <w:r>
-        <w:rPr>
-          <w:lang w:val="es-CO"/>
-        </w:rPr>
-        <w:t>, porque los valores son superiores a 255 (</w:t>
-      </w:r>
-      <w:r>
-        <w:rPr>
-          <w:lang w:val="es-CO"/>
-        </w:rPr>
-        <w:t>8 bits toman</w:t>
-      </w:r>
-      <w:r>
-        <w:rPr>
-          <w:lang w:val="es-CO"/>
-        </w:rPr>
-        <w:t xml:space="preserve"> valores positivos de 0 a 255).</w:t>
+        <w:t xml:space="preserve"> la</w:t>
+      </w:r>
+      <w:r>
+        <w:rPr>
+          <w:lang w:val="es-CO"/>
+        </w:rPr>
+        <w:t xml:space="preserve"> </w:t>
+      </w:r>
+      <w:r>
+        <w:rPr>
+          <w:lang w:val="es-CO"/>
+        </w:rPr>
+        <w:t>primera línea</w:t>
+      </w:r>
+      <w:r>
+        <w:rPr>
+          <w:lang w:val="es-CO"/>
+        </w:rPr>
+        <w:t xml:space="preserve"> corresponde a la semilla usada para el enmascaramiento y a partir de la segunda línea, las</w:t>
+      </w:r>
+      <w:r>
+        <w:rPr>
+          <w:lang w:val="es-CO"/>
+        </w:rPr>
+        <w:t xml:space="preserve"> columnas hacen referencia a </w:t>
+      </w:r>
+      <w:r>
+        <w:rPr>
+          <w:lang w:val="es-CO"/>
+        </w:rPr>
+        <w:t xml:space="preserve">la suma de cada canal </w:t>
+      </w:r>
+      <w:r>
+        <w:rPr>
+          <w:lang w:val="es-CO"/>
+        </w:rPr>
+        <w:t>RGB</w:t>
+      </w:r>
+      <w:r>
+        <w:rPr>
+          <w:lang w:val="es-CO"/>
+        </w:rPr>
+        <w:t xml:space="preserve"> de la imagen transformada con </w:t>
+      </w:r>
+      <w:r>
+        <w:rPr>
+          <w:lang w:val="es-CO"/>
+        </w:rPr>
+        <w:t xml:space="preserve">cada canal RGB de </w:t>
+      </w:r>
+      <w:r>
+        <w:rPr>
+          <w:lang w:val="es-CO"/>
+        </w:rPr>
+        <w:t>l</w:t>
+      </w:r>
+      <w:r>
+        <w:rPr>
+          <w:lang w:val="es-CO"/>
+        </w:rPr>
+        <w:t xml:space="preserve">a máscara. </w:t>
+      </w:r>
+      <w:r>
+        <w:rPr>
+          <w:lang w:val="es-CO"/>
+        </w:rPr>
+        <w:t xml:space="preserve"> </w:t>
       </w:r>
     </w:p>
     <w:p>
@@ -500,23 +632,50 @@
       </w:pPr>
       <w:r>
         <w:rPr>
-          <w:b/>
-          <w:bCs/>
-          <w:lang w:val="es-CO"/>
-        </w:rPr>
-        <w:t>Operación XOR</w:t>
-      </w:r>
-      <w:r>
-        <w:rPr>
-          <w:lang w:val="es-CO"/>
-        </w:rPr>
-        <w:t xml:space="preserve">: entre </w:t>
-      </w:r>
-      <w:r>
-        <w:rPr>
-          <w:lang w:val="es-CO"/>
-        </w:rPr>
-        <w:t>I</w:t>
+          <w:i/>
+          <w:iCs/>
+          <w:lang w:val="es-CO"/>
+        </w:rPr>
+        <w:lastRenderedPageBreak/>
+        <w:t xml:space="preserve">Operación </w:t>
+      </w:r>
+      <w:r>
+        <w:rPr>
+          <w:i/>
+          <w:iCs/>
+          <w:lang w:val="es-CO"/>
+        </w:rPr>
+        <w:t>entre binarios (XOR, ||, &amp;&amp;, &lt;&lt;, &gt;&gt;</w:t>
+      </w:r>
+      <w:r>
+        <w:rPr>
+          <w:i/>
+          <w:iCs/>
+          <w:lang w:val="es-CO"/>
+        </w:rPr>
+        <w:t>, rotación</w:t>
+      </w:r>
+      <w:r>
+        <w:rPr>
+          <w:i/>
+          <w:iCs/>
+          <w:lang w:val="es-CO"/>
+        </w:rPr>
+        <w:t>)</w:t>
+      </w:r>
+      <w:r>
+        <w:rPr>
+          <w:i/>
+          <w:iCs/>
+          <w:lang w:val="es-CO"/>
+        </w:rPr>
+        <w:t>:</w:t>
+      </w:r>
+      <w:r>
+        <w:rPr>
+          <w:lang w:val="es-CO"/>
+        </w:rPr>
+        <w:t xml:space="preserve"> entre I</w:t>
       </w:r>
       <w:r>
         <w:rPr>
@@ -529,13 +688,7 @@
         <w:rPr>
           <w:lang w:val="es-CO"/>
         </w:rPr>
-        <w:t xml:space="preserve"> e </w:t>
-      </w:r>
-      <w:r>
-        <w:rPr>
-          <w:lang w:val="es-CO"/>
-        </w:rPr>
-        <w:t>I</w:t>
+        <w:t xml:space="preserve"> e I</w:t>
       </w:r>
       <w:r>
         <w:rPr>
@@ -550,228 +703,6 @@
         </w:rPr>
         <w:t>, o entre las imágenes intermedias.</w:t>
       </w:r>
-    </w:p>
-    <w:p>
-      <w:pPr>
-        <w:pStyle w:val="ListParagraph"/>
-        <w:jc w:val="both"/>
-        <w:rPr>
-          <w:lang w:val="es-CO"/>
-        </w:rPr>
-      </w:pPr>
-      <m:oMathPara>
-        <m:oMath>
-          <m:sSub>
-            <m:sSubPr>
-              <m:ctrlPr>
-                <w:rPr>
-                  <w:rFonts w:ascii="Cambria Math" w:hAnsi="Cambria Math"/>
-                  <w:i/>
-                  <w:lang w:val="es-CO"/>
-                </w:rPr>
-              </m:ctrlPr>
-            </m:sSubPr>
-            <m:e>
-              <m:r>
-                <w:rPr>
-                  <w:rFonts w:ascii="Cambria Math" w:hAnsi="Cambria Math"/>
-                  <w:lang w:val="es-CO"/>
-                </w:rPr>
-                <m:t>I</m:t>
-              </m:r>
-            </m:e>
-            <m:sub>
-              <m:r>
-                <w:rPr>
-                  <w:rFonts w:ascii="Cambria Math" w:hAnsi="Cambria Math"/>
-                  <w:lang w:val="es-CO"/>
-                </w:rPr>
-                <m:t>D</m:t>
-              </m:r>
-            </m:sub>
-          </m:sSub>
-          <m:r>
-            <w:rPr>
-              <w:rFonts w:ascii="Cambria Math" w:hAnsi="Cambria Math"/>
-              <w:lang w:val="es-CO"/>
-            </w:rPr>
-            <m:t>=</m:t>
-          </m:r>
-          <m:sSub>
-            <m:sSubPr>
-              <m:ctrlPr>
-                <w:rPr>
-                  <w:rFonts w:ascii="Cambria Math" w:hAnsi="Cambria Math"/>
-                  <w:i/>
-                  <w:lang w:val="es-CO"/>
-                </w:rPr>
-              </m:ctrlPr>
-            </m:sSubPr>
-            <m:e>
-              <m:r>
-                <w:rPr>
-                  <w:rFonts w:ascii="Cambria Math" w:hAnsi="Cambria Math"/>
-                  <w:lang w:val="es-CO"/>
-                </w:rPr>
-                <m:t>I</m:t>
-              </m:r>
-            </m:e>
-            <m:sub>
-              <m:r>
-                <w:rPr>
-                  <w:rFonts w:ascii="Cambria Math" w:hAnsi="Cambria Math"/>
-                  <w:lang w:val="es-CO"/>
-                </w:rPr>
-                <m:t>O</m:t>
-              </m:r>
-            </m:sub>
-          </m:sSub>
-          <m:r>
-            <w:rPr>
-              <w:rFonts w:ascii="Cambria Math" w:hAnsi="Cambria Math"/>
-              <w:lang w:val="es-CO"/>
-            </w:rPr>
-            <m:t xml:space="preserve"> XOR </m:t>
-          </m:r>
-          <m:sSub>
-            <m:sSubPr>
-              <m:ctrlPr>
-                <w:rPr>
-                  <w:rFonts w:ascii="Cambria Math" w:hAnsi="Cambria Math"/>
-                  <w:i/>
-                  <w:lang w:val="es-CO"/>
-                </w:rPr>
-              </m:ctrlPr>
-            </m:sSubPr>
-            <m:e>
-              <m:r>
-                <w:rPr>
-                  <w:rFonts w:ascii="Cambria Math" w:hAnsi="Cambria Math"/>
-                  <w:lang w:val="es-CO"/>
-                </w:rPr>
-                <m:t>I</m:t>
-              </m:r>
-            </m:e>
-            <m:sub>
-              <m:r>
-                <w:rPr>
-                  <w:rFonts w:ascii="Cambria Math" w:hAnsi="Cambria Math"/>
-                  <w:lang w:val="es-CO"/>
-                </w:rPr>
-                <m:t>M</m:t>
-              </m:r>
-            </m:sub>
-          </m:sSub>
-          <m:r>
-            <w:rPr>
-              <w:rFonts w:ascii="Cambria Math" w:hAnsi="Cambria Math"/>
-              <w:lang w:val="es-CO"/>
-            </w:rPr>
-            <m:t xml:space="preserve">  →</m:t>
-          </m:r>
-          <m:sSub>
-            <m:sSubPr>
-              <m:ctrlPr>
-                <w:rPr>
-                  <w:rFonts w:ascii="Cambria Math" w:eastAsiaTheme="minorEastAsia" w:hAnsi="Cambria Math"/>
-                  <w:i/>
-                  <w:lang w:val="es-CO"/>
-                </w:rPr>
-              </m:ctrlPr>
-            </m:sSubPr>
-            <m:e>
-              <m:r>
-                <w:rPr>
-                  <w:rFonts w:ascii="Cambria Math" w:eastAsiaTheme="minorEastAsia" w:hAnsi="Cambria Math"/>
-                  <w:lang w:val="es-CO"/>
-                </w:rPr>
-                <m:t>I</m:t>
-              </m:r>
-            </m:e>
-            <m:sub>
-              <m:r>
-                <w:rPr>
-                  <w:rFonts w:ascii="Cambria Math" w:eastAsiaTheme="minorEastAsia" w:hAnsi="Cambria Math"/>
-                  <w:lang w:val="es-CO"/>
-                </w:rPr>
-                <m:t>O</m:t>
-              </m:r>
-            </m:sub>
-          </m:sSub>
-          <m:r>
-            <w:rPr>
-              <w:rFonts w:ascii="Cambria Math" w:eastAsiaTheme="minorEastAsia" w:hAnsi="Cambria Math"/>
-              <w:lang w:val="es-CO"/>
-            </w:rPr>
-            <m:t>=</m:t>
-          </m:r>
-          <m:sSub>
-            <m:sSubPr>
-              <m:ctrlPr>
-                <w:rPr>
-                  <w:rFonts w:ascii="Cambria Math" w:eastAsiaTheme="minorEastAsia" w:hAnsi="Cambria Math"/>
-                  <w:i/>
-                  <w:lang w:val="es-CO"/>
-                </w:rPr>
-              </m:ctrlPr>
-            </m:sSubPr>
-            <m:e>
-              <m:r>
-                <w:rPr>
-                  <w:rFonts w:ascii="Cambria Math" w:eastAsiaTheme="minorEastAsia" w:hAnsi="Cambria Math"/>
-                  <w:lang w:val="es-CO"/>
-                </w:rPr>
-                <m:t>I</m:t>
-              </m:r>
-            </m:e>
-            <m:sub>
-              <m:r>
-                <w:rPr>
-                  <w:rFonts w:ascii="Cambria Math" w:eastAsiaTheme="minorEastAsia" w:hAnsi="Cambria Math"/>
-                  <w:lang w:val="es-CO"/>
-                </w:rPr>
-                <m:t>D</m:t>
-              </m:r>
-            </m:sub>
-          </m:sSub>
-          <m:r>
-            <w:rPr>
-              <w:rFonts w:ascii="Cambria Math" w:eastAsiaTheme="minorEastAsia" w:hAnsi="Cambria Math"/>
-              <w:lang w:val="es-CO"/>
-            </w:rPr>
-            <m:t xml:space="preserve"> XOR </m:t>
-          </m:r>
-          <m:sSub>
-            <m:sSubPr>
-              <m:ctrlPr>
-                <w:rPr>
-                  <w:rFonts w:ascii="Cambria Math" w:eastAsiaTheme="minorEastAsia" w:hAnsi="Cambria Math"/>
-                  <w:i/>
-                  <w:lang w:val="es-CO"/>
-                </w:rPr>
-              </m:ctrlPr>
-            </m:sSubPr>
-            <m:e>
-              <m:r>
-                <w:rPr>
-                  <w:rFonts w:ascii="Cambria Math" w:eastAsiaTheme="minorEastAsia" w:hAnsi="Cambria Math"/>
-                  <w:lang w:val="es-CO"/>
-                </w:rPr>
-                <m:t>I</m:t>
-              </m:r>
-            </m:e>
-            <m:sub>
-              <m:r>
-                <w:rPr>
-                  <w:rFonts w:ascii="Cambria Math" w:eastAsiaTheme="minorEastAsia" w:hAnsi="Cambria Math"/>
-                  <w:lang w:val="es-CO"/>
-                </w:rPr>
-                <m:t>M</m:t>
-              </m:r>
-            </m:sub>
-          </m:sSub>
-        </m:oMath>
-      </m:oMathPara>
     </w:p>
     <w:p>
       <w:pPr>
@@ -787,57 +718,14 @@
       </w:pPr>
       <w:r>
         <w:rPr>
-          <w:b/>
-          <w:bCs/>
-          <w:lang w:val="es-CO"/>
-        </w:rPr>
-        <w:t>Rotación, desplazamientos a nivel de bits</w:t>
-      </w:r>
-      <w:r>
-        <w:rPr>
-          <w:lang w:val="es-CO"/>
-        </w:rPr>
-        <w:t>.</w:t>
-      </w:r>
-    </w:p>
-    <w:p>
-      <w:pPr>
-        <w:pStyle w:val="ListParagraph"/>
-        <w:jc w:val="both"/>
-        <w:rPr>
-          <w:lang w:val="es-CO"/>
-        </w:rPr>
-      </w:pPr>
-      <w:r>
-        <w:rPr>
-          <w:lang w:val="es-CO"/>
-        </w:rPr>
-        <w:lastRenderedPageBreak/>
-        <w:t>Si se hace una rotación o desplazamiento, por ejemplo 3 bits a la derecha, se puede revertir realizando una rotación o desplazamiento de 3 bits a la izquierda.</w:t>
-      </w:r>
-    </w:p>
-    <w:p>
-      <w:pPr>
-        <w:pStyle w:val="ListParagraph"/>
-        <w:numPr>
-          <w:ilvl w:val="0"/>
-          <w:numId w:val="2"/>
-        </w:numPr>
-        <w:jc w:val="both"/>
-        <w:rPr>
-          <w:lang w:val="es-CO"/>
-        </w:rPr>
-      </w:pPr>
-      <w:r>
-        <w:rPr>
           <w:lang w:val="es-CO"/>
         </w:rPr>
         <w:t xml:space="preserve">A la vez se realiza </w:t>
       </w:r>
       <w:r>
         <w:rPr>
-          <w:b/>
-          <w:bCs/>
+          <w:i/>
+          <w:iCs/>
           <w:lang w:val="es-CO"/>
         </w:rPr>
         <w:t>el enmascaramiento con M después de cada transformación</w:t>
@@ -994,115 +882,107 @@
           <w:rFonts w:eastAsiaTheme="minorEastAsia"/>
           <w:lang w:val="es-CO"/>
         </w:rPr>
-        <w:t>Siendo “s” un desplazamiento utilizado en cada enmascaramiento</w:t>
+        <w:t>Donde</w:t>
       </w:r>
       <w:r>
         <w:rPr>
           <w:rFonts w:eastAsiaTheme="minorEastAsia"/>
           <w:lang w:val="es-CO"/>
         </w:rPr>
-        <w:t xml:space="preserve"> y “k” un índice del </w:t>
+        <w:t xml:space="preserve"> “s” </w:t>
       </w:r>
       <w:r>
         <w:rPr>
           <w:rFonts w:eastAsiaTheme="minorEastAsia"/>
           <w:lang w:val="es-CO"/>
         </w:rPr>
-        <w:t>píxel</w:t>
+        <w:t xml:space="preserve">representa la semilla y el byte de la imagen original desde el cual se aplica el enmascaramiento </w:t>
       </w:r>
       <w:r>
         <w:rPr>
           <w:rFonts w:eastAsiaTheme="minorEastAsia"/>
           <w:lang w:val="es-CO"/>
         </w:rPr>
-        <w:t>.</w:t>
+        <w:t>y “k” un índice</w:t>
+      </w:r>
+      <w:r>
+        <w:rPr>
+          <w:rFonts w:eastAsiaTheme="minorEastAsia"/>
+          <w:lang w:val="es-CO"/>
+        </w:rPr>
+        <w:t xml:space="preserve"> que permite moverse por cada byte de la porción especifica de la imagen transformada</w:t>
+      </w:r>
+      <w:r>
+        <w:rPr>
+          <w:rFonts w:eastAsiaTheme="minorEastAsia"/>
+          <w:lang w:val="es-CO"/>
+        </w:rPr>
+        <w:t>, a la cual se le está aplicando el enmascaramiento.</w:t>
       </w:r>
     </w:p>
     <w:p>
       <w:pPr>
-        <w:pStyle w:val="ListParagraph"/>
-        <w:numPr>
-          <w:ilvl w:val="0"/>
-          <w:numId w:val="5"/>
-        </w:numPr>
-        <w:jc w:val="both"/>
+        <w:jc w:val="center"/>
+        <w:rPr>
+          <w:b/>
+          <w:bCs/>
+          <w:lang w:val="es-CO"/>
+        </w:rPr>
+      </w:pPr>
+      <w:r>
         <w:rPr>
           <w:rFonts w:eastAsiaTheme="minorEastAsia"/>
-          <w:u w:val="single"/>
-          <w:lang w:val="es-CO"/>
-        </w:rPr>
-      </w:pPr>
+          <w:b/>
+          <w:bCs/>
+          <w:lang w:val="es-CO"/>
+        </w:rPr>
+        <w:t xml:space="preserve">¿Cómo se puede reconstruir la imagen </w:t>
+      </w:r>
       <w:r>
         <w:rPr>
           <w:rFonts w:eastAsiaTheme="minorEastAsia"/>
-          <w:u w:val="single"/>
-          <w:lang w:val="es-CO"/>
-        </w:rPr>
-        <w:t xml:space="preserve">¿Cómo interpretar los datos del archivo </w:t>
-      </w:r>
-      <w:proofErr w:type="spellStart"/>
-      <w:r>
-        <w:rPr>
-          <w:rFonts w:eastAsiaTheme="minorEastAsia"/>
-          <w:u w:val="single"/>
-          <w:lang w:val="es-CO"/>
-        </w:rPr>
-        <w:t>txt</w:t>
-      </w:r>
-      <w:proofErr w:type="spellEnd"/>
-      <w:r>
-        <w:rPr>
-          <w:rFonts w:eastAsiaTheme="minorEastAsia"/>
-          <w:u w:val="single"/>
-          <w:lang w:val="es-CO"/>
-        </w:rPr>
-        <w:t>? ¿A qué corresponde la columna 1, 2 y 3?</w:t>
-      </w:r>
-      <w:r>
-        <w:rPr>
-          <w:rFonts w:eastAsiaTheme="minorEastAsia"/>
-          <w:lang w:val="es-CO"/>
-        </w:rPr>
-        <w:t xml:space="preserve"> Las columnas hacen referencia a RGB, siendo el resultado de la suma del </w:t>
-      </w:r>
-      <w:r>
-        <w:rPr>
-          <w:rFonts w:eastAsiaTheme="minorEastAsia"/>
-          <w:lang w:val="es-CO"/>
-        </w:rPr>
-        <w:t>píxel</w:t>
-      </w:r>
-      <w:r>
-        <w:rPr>
-          <w:rFonts w:eastAsiaTheme="minorEastAsia"/>
-          <w:lang w:val="es-CO"/>
-        </w:rPr>
-        <w:t xml:space="preserve"> de la imagen más el </w:t>
-      </w:r>
-      <w:proofErr w:type="gramStart"/>
-      <w:r>
-        <w:rPr>
-          <w:rFonts w:eastAsiaTheme="minorEastAsia"/>
-          <w:lang w:val="es-CO"/>
-        </w:rPr>
-        <w:t>pixel</w:t>
-      </w:r>
-      <w:proofErr w:type="gramEnd"/>
-      <w:r>
-        <w:rPr>
-          <w:rFonts w:eastAsiaTheme="minorEastAsia"/>
-          <w:lang w:val="es-CO"/>
-        </w:rPr>
-        <w:t xml:space="preserve"> de la máscara, para cada canal. </w:t>
+          <w:b/>
+          <w:bCs/>
+          <w:lang w:val="es-CO"/>
+        </w:rPr>
+        <w:t xml:space="preserve">original </w:t>
+      </w:r>
+      <w:r>
+        <w:rPr>
+          <w:b/>
+          <w:bCs/>
+          <w:lang w:val="es-CO"/>
+        </w:rPr>
+        <w:t>I</w:t>
+      </w:r>
+      <w:r>
+        <w:rPr>
+          <w:b/>
+          <w:bCs/>
+          <w:vertAlign w:val="subscript"/>
+          <w:lang w:val="es-CO"/>
+        </w:rPr>
+        <w:t>O</w:t>
+      </w:r>
+      <w:r>
+        <w:rPr>
+          <w:b/>
+          <w:bCs/>
+          <w:lang w:val="es-CO"/>
+        </w:rPr>
+        <w:t xml:space="preserve"> </w:t>
+      </w:r>
+      <w:r>
+        <w:rPr>
+          <w:b/>
+          <w:bCs/>
+          <w:lang w:val="es-CO"/>
+        </w:rPr>
+        <w:t>con la información que se tiene?</w:t>
       </w:r>
     </w:p>
     <w:p>
       <w:pPr>
-        <w:pStyle w:val="ListParagraph"/>
-        <w:numPr>
-          <w:ilvl w:val="0"/>
-          <w:numId w:val="5"/>
-        </w:numPr>
         <w:jc w:val="both"/>
         <w:rPr>
           <w:rFonts w:eastAsiaTheme="minorEastAsia"/>
@@ -1114,415 +994,371 @@
           <w:rFonts w:eastAsiaTheme="minorEastAsia"/>
           <w:lang w:val="es-CO"/>
         </w:rPr>
-        <w:t>Si es una rotación de 3 bits a la derecha, ¿se rota 3 bits a la derecha cada tripleta?</w:t>
-      </w:r>
-      <w:r>
-        <w:rPr>
-          <w:noProof/>
-          <w:lang w:val="es-CO"/>
-        </w:rPr>
-        <w:t xml:space="preserve"> </w:t>
+        <w:t xml:space="preserve">Para reconstruir la imagen original, se debe tener presente la diferencia entre transformación y enmascaramiento. El primero se refiere </w:t>
+      </w:r>
+      <w:r>
+        <w:rPr>
+          <w:rFonts w:eastAsiaTheme="minorEastAsia"/>
+          <w:lang w:val="es-CO"/>
+        </w:rPr>
+        <w:t>a cambiar la forma o apariencia de toda la imagen, aplicando operaciones binarias entre la imagen original</w:t>
+      </w:r>
+      <w:r>
+        <w:rPr>
+          <w:rFonts w:eastAsiaTheme="minorEastAsia"/>
+          <w:lang w:val="es-CO"/>
+        </w:rPr>
+        <w:t xml:space="preserve"> y la imagen máscara. Por su parte, el segundo se refiere, como se indicó anteriormente, a seleccionar o modificar partes especificas de la imagen </w:t>
+      </w:r>
+      <w:r>
+        <w:rPr>
+          <w:rFonts w:eastAsiaTheme="minorEastAsia"/>
+          <w:lang w:val="es-CO"/>
+        </w:rPr>
+        <w:t>utilizando una máscara. Por lo anterior, es necesario aclarar que la transformación genera una nueva imagen, en cambio el enmascaramiento no</w:t>
+      </w:r>
+      <w:r>
+        <w:rPr>
+          <w:rFonts w:eastAsiaTheme="minorEastAsia"/>
+          <w:lang w:val="es-CO"/>
+        </w:rPr>
+        <w:t xml:space="preserve">, ya que lo que se obtiene es un archivo de texto en el cual se </w:t>
+      </w:r>
+      <w:r>
+        <w:rPr>
+          <w:rFonts w:eastAsiaTheme="minorEastAsia"/>
+          <w:lang w:val="es-CO"/>
+        </w:rPr>
+        <w:t xml:space="preserve">encuentra la semilla utilizada y la suma (de tipo entero) entre cada byte (canal RGB) de la porción especifica de la imagen transformada con </w:t>
+      </w:r>
+      <w:r>
+        <w:rPr>
+          <w:rFonts w:eastAsiaTheme="minorEastAsia"/>
+          <w:lang w:val="es-CO"/>
+        </w:rPr>
+        <w:t xml:space="preserve">cada byte de la máscara utilizada. </w:t>
       </w:r>
     </w:p>
     <w:p>
       <w:pPr>
-        <w:pStyle w:val="ListParagraph"/>
-        <w:numPr>
-          <w:ilvl w:val="0"/>
-          <w:numId w:val="5"/>
-        </w:numPr>
         <w:jc w:val="both"/>
         <w:rPr>
+          <w:lang w:val="es-CO"/>
+        </w:rPr>
+      </w:pPr>
+      <w:r>
+        <w:rPr>
           <w:rFonts w:eastAsiaTheme="minorEastAsia"/>
           <w:lang w:val="es-CO"/>
         </w:rPr>
-      </w:pPr>
-      <w:r>
-        <w:rPr>
-          <w:noProof/>
-          <w:lang w:val="es-CO"/>
-        </w:rPr>
-        <w:t>¿Cómo deshacer el enmascaramiento? Luego de rehacer cada transformación</w:t>
+        <w:t xml:space="preserve">Así, para reconstruir la imagen original </w:t>
+      </w:r>
+      <w:r>
+        <w:rPr>
+          <w:lang w:val="es-CO"/>
+        </w:rPr>
+        <w:t>I</w:t>
+      </w:r>
+      <w:r>
+        <w:rPr>
+          <w:vertAlign w:val="subscript"/>
+          <w:lang w:val="es-CO"/>
+        </w:rPr>
+        <w:t>O</w:t>
+      </w:r>
+      <w:r>
+        <w:rPr>
+          <w:lang w:val="es-CO"/>
+        </w:rPr>
+        <w:t xml:space="preserve">, se debe partir de </w:t>
+      </w:r>
+      <w:r>
+        <w:rPr>
+          <w:lang w:val="es-CO"/>
+        </w:rPr>
+        <w:t>la última imagen que se genera en la última transformación I</w:t>
+      </w:r>
+      <w:r>
+        <w:rPr>
+          <w:vertAlign w:val="subscript"/>
+          <w:lang w:val="es-CO"/>
+        </w:rPr>
+        <w:t>N</w:t>
+      </w:r>
+      <w:r>
+        <w:rPr>
+          <w:vertAlign w:val="subscript"/>
+          <w:lang w:val="es-CO"/>
+        </w:rPr>
+        <w:t>T</w:t>
+      </w:r>
+      <w:r>
+        <w:rPr>
+          <w:lang w:val="es-CO"/>
+        </w:rPr>
+        <w:t xml:space="preserve">. A esta imagen se le debe realizar una transformación a nivel de bits, </w:t>
+      </w:r>
+      <w:r>
+        <w:rPr>
+          <w:lang w:val="es-CO"/>
+        </w:rPr>
+        <w:t>probando con algunas operaciones binarias</w:t>
+      </w:r>
+      <w:r>
+        <w:rPr>
+          <w:lang w:val="es-CO"/>
+        </w:rPr>
+        <w:t xml:space="preserve">. Luego de ello, se le debe aplicar un enmascaramiento, usando la misma semilla </w:t>
+      </w:r>
+      <w:r>
+        <w:rPr>
+          <w:lang w:val="es-CO"/>
+        </w:rPr>
+        <w:t xml:space="preserve">que se le aplicó a la imagen transformada </w:t>
+      </w:r>
+      <w:r>
+        <w:rPr>
+          <w:lang w:val="es-CO"/>
+        </w:rPr>
+        <w:t>I</w:t>
+      </w:r>
+      <w:r>
+        <w:rPr>
+          <w:vertAlign w:val="subscript"/>
+          <w:lang w:val="es-CO"/>
+        </w:rPr>
+        <w:t>(N-1)</w:t>
+      </w:r>
+      <w:r>
+        <w:rPr>
+          <w:vertAlign w:val="subscript"/>
+          <w:lang w:val="es-CO"/>
+        </w:rPr>
+        <w:t xml:space="preserve"> </w:t>
+      </w:r>
+      <w:r>
+        <w:rPr>
+          <w:vertAlign w:val="subscript"/>
+          <w:lang w:val="es-CO"/>
+        </w:rPr>
+        <w:t>T</w:t>
+      </w:r>
+      <w:r>
+        <w:rPr>
+          <w:lang w:val="es-CO"/>
+        </w:rPr>
+        <w:t>. Después de este paso, es necesario verificar si</w:t>
+      </w:r>
+      <w:r>
+        <w:rPr>
+          <w:lang w:val="es-CO"/>
+        </w:rPr>
+        <w:t xml:space="preserve"> usando la misma semilla se genera el </w:t>
+      </w:r>
+      <w:r>
+        <w:rPr>
+          <w:lang w:val="es-CO"/>
+        </w:rPr>
+        <w:t xml:space="preserve">mismo </w:t>
+      </w:r>
+      <w:r>
+        <w:rPr>
+          <w:lang w:val="es-CO"/>
+        </w:rPr>
+        <w:t xml:space="preserve">archivo de texto, para confirmar que la transformación aplicada fue correcta. Si así es, se </w:t>
+      </w:r>
+      <w:r>
+        <w:rPr>
+          <w:lang w:val="es-CO"/>
+        </w:rPr>
+        <w:t>repite</w:t>
+      </w:r>
+      <w:r>
+        <w:rPr>
+          <w:lang w:val="es-CO"/>
+        </w:rPr>
+        <w:t xml:space="preserve"> el proceso</w:t>
+      </w:r>
+      <w:r>
+        <w:rPr>
+          <w:lang w:val="es-CO"/>
+        </w:rPr>
+        <w:t xml:space="preserve"> </w:t>
+      </w:r>
+      <w:r>
+        <w:rPr>
+          <w:lang w:val="es-CO"/>
+        </w:rPr>
+        <w:t xml:space="preserve">N-2 veces, hasta encontrar </w:t>
+      </w:r>
+      <w:r>
+        <w:rPr>
+          <w:lang w:val="es-CO"/>
+        </w:rPr>
+        <w:t>I</w:t>
+      </w:r>
+      <w:r>
+        <w:rPr>
+          <w:vertAlign w:val="subscript"/>
+          <w:lang w:val="es-CO"/>
+        </w:rPr>
+        <w:t>O</w:t>
+      </w:r>
+      <w:r>
+        <w:rPr>
+          <w:vertAlign w:val="subscript"/>
+          <w:lang w:val="es-CO"/>
+        </w:rPr>
+        <w:t>T</w:t>
+      </w:r>
+      <w:r>
+        <w:rPr>
+          <w:lang w:val="es-CO"/>
+        </w:rPr>
+        <w:t xml:space="preserve">, </w:t>
+      </w:r>
+      <w:r>
+        <w:rPr>
+          <w:lang w:val="es-CO"/>
+        </w:rPr>
+        <w:t>e</w:t>
+      </w:r>
+      <w:r>
+        <w:rPr>
+          <w:lang w:val="es-CO"/>
+        </w:rPr>
+        <w:t xml:space="preserve">s decir, </w:t>
+      </w:r>
+      <w:r>
+        <w:rPr>
+          <w:lang w:val="es-CO"/>
+        </w:rPr>
+        <w:t>I</w:t>
+      </w:r>
+      <w:r>
+        <w:rPr>
+          <w:vertAlign w:val="subscript"/>
+          <w:lang w:val="es-CO"/>
+        </w:rPr>
+        <w:t>O</w:t>
+      </w:r>
+      <w:r>
+        <w:rPr>
+          <w:lang w:val="es-CO"/>
+        </w:rPr>
+        <w:t xml:space="preserve">. Si el archivo </w:t>
+      </w:r>
+      <w:proofErr w:type="spellStart"/>
+      <w:r>
+        <w:rPr>
+          <w:lang w:val="es-CO"/>
+        </w:rPr>
+        <w:t>txt</w:t>
+      </w:r>
+      <w:proofErr w:type="spellEnd"/>
+      <w:r>
+        <w:rPr>
+          <w:lang w:val="es-CO"/>
+        </w:rPr>
+        <w:t xml:space="preserve"> no coincide con el </w:t>
+      </w:r>
+      <w:r>
+        <w:rPr>
+          <w:lang w:val="es-CO"/>
+        </w:rPr>
+        <w:t xml:space="preserve">archivo N-1, entonces se debe realizar la transformación con otra operación binaria, volver a aplicar el enmascaramiento y verificar si el archivo de texto generado corresponde con el archivo </w:t>
+      </w:r>
+      <w:r>
+        <w:rPr>
+          <w:lang w:val="es-CO"/>
+        </w:rPr>
+        <w:t xml:space="preserve">N-1. El proceso de enmascaramiento se realiza, después de cada transformación, hasta </w:t>
+      </w:r>
+      <w:r>
+        <w:rPr>
+          <w:lang w:val="es-CO"/>
+        </w:rPr>
+        <w:t xml:space="preserve">generar </w:t>
+      </w:r>
+      <w:r>
+        <w:rPr>
+          <w:lang w:val="es-CO"/>
+        </w:rPr>
+        <w:t xml:space="preserve">N-1 archivos de textos. </w:t>
       </w:r>
     </w:p>
     <w:p>
       <w:pPr>
+        <w:jc w:val="both"/>
+        <w:rPr>
+          <w:rFonts w:eastAsiaTheme="minorEastAsia"/>
+          <w:lang w:val="es-CO"/>
+        </w:rPr>
+      </w:pPr>
+      <w:r>
+        <w:rPr>
+          <w:lang w:val="es-CO"/>
+        </w:rPr>
+        <w:t xml:space="preserve">Cabe mencionar que, una de las operaciones binarias que no es conveniente usar en la transformación es </w:t>
+      </w:r>
+      <w:r>
+        <w:rPr>
+          <w:lang w:val="es-CO"/>
+        </w:rPr>
+        <w:t xml:space="preserve">el desplazamiento hacia la derecha o hacia la izquierda, ya que en este los </w:t>
+      </w:r>
+      <w:r>
+        <w:rPr>
+          <w:lang w:val="es-CO"/>
+        </w:rPr>
+        <w:t>bits</w:t>
+      </w:r>
+      <w:r>
+        <w:rPr>
+          <w:lang w:val="es-CO"/>
+        </w:rPr>
+        <w:t xml:space="preserve"> que se encuentren </w:t>
+      </w:r>
+      <w:r>
+        <w:rPr>
+          <w:lang w:val="es-CO"/>
+        </w:rPr>
+        <w:t>en el lado opuesto a la dirección del desplazamiento</w:t>
+      </w:r>
+      <w:r>
+        <w:rPr>
+          <w:lang w:val="es-CO"/>
+        </w:rPr>
+        <w:t xml:space="preserve"> se perderán. </w:t>
+      </w:r>
+    </w:p>
+    <w:p>
+      <w:pPr>
+        <w:jc w:val="both"/>
+        <w:rPr>
+          <w:rFonts w:eastAsiaTheme="minorEastAsia"/>
+          <w:lang w:val="es-CO"/>
+        </w:rPr>
+      </w:pPr>
+      <w:r>
+        <w:rPr>
+          <w:rFonts w:eastAsiaTheme="minorEastAsia"/>
+          <w:lang w:val="es-CO"/>
+        </w:rPr>
+        <w:tab/>
+      </w:r>
+      <w:r>
+        <w:rPr>
+          <w:rFonts w:eastAsiaTheme="minorEastAsia"/>
+          <w:lang w:val="es-CO"/>
+        </w:rPr>
+        <w:t xml:space="preserve"> </w:t>
+      </w:r>
+    </w:p>
+    <w:p>
+      <w:pPr>
         <w:pStyle w:val="ListParagraph"/>
         <w:jc w:val="center"/>
-        <w:rPr>
-          <w:rFonts w:eastAsiaTheme="minorEastAsia"/>
-          <w:lang w:val="es-CO"/>
-        </w:rPr>
-      </w:pPr>
-      <w:r>
-        <w:rPr>
-          <w:rFonts w:eastAsiaTheme="minorEastAsia"/>
-          <w:lang w:val="es-CO"/>
-        </w:rPr>
-        <w:drawing>
-          <wp:inline distT="0" distB="0" distL="0" distR="0" wp14:anchorId="4FA61757" wp14:editId="6C5DE7B6">
-            <wp:extent cx="2186939" cy="1071600"/>
-            <wp:effectExtent l="0" t="0" r="4445" b="0"/>
-            <wp:docPr id="801261206" name="Picture 1" descr="A colorful squares with black text&#10;&#10;AI-generated content may be incorrect."/>
-            <wp:cNvGraphicFramePr>
-              <a:graphicFrameLocks xmlns:a="http://schemas.openxmlformats.org/drawingml/2006/main" noChangeAspect="1"/>
-            </wp:cNvGraphicFramePr>
-            <a:graphic xmlns:a="http://schemas.openxmlformats.org/drawingml/2006/main">
-              <a:graphicData uri="http://schemas.openxmlformats.org/drawingml/2006/picture">
-                <pic:pic xmlns:pic="http://schemas.openxmlformats.org/drawingml/2006/picture">
-                  <pic:nvPicPr>
-                    <pic:cNvPr id="801261206" name="Picture 1" descr="A colorful squares with black text&#10;&#10;AI-generated content may be incorrect."/>
-                    <pic:cNvPicPr/>
-                  </pic:nvPicPr>
-                  <pic:blipFill>
-                    <a:blip r:embed="rId5"/>
-                    <a:stretch>
-                      <a:fillRect/>
-                    </a:stretch>
-                  </pic:blipFill>
-                  <pic:spPr>
-                    <a:xfrm>
-                      <a:off x="0" y="0"/>
-                      <a:ext cx="2196703" cy="1076385"/>
-                    </a:xfrm>
-                    <a:prstGeom prst="rect">
-                      <a:avLst/>
-                    </a:prstGeom>
-                  </pic:spPr>
-                </pic:pic>
-              </a:graphicData>
-            </a:graphic>
-          </wp:inline>
-        </w:drawing>
-      </w:r>
-    </w:p>
-    <w:p>
-      <w:pPr>
-        <w:pStyle w:val="ListParagraph"/>
-        <w:numPr>
-          <w:ilvl w:val="0"/>
-          <w:numId w:val="4"/>
-        </w:numPr>
-        <w:jc w:val="both"/>
-        <w:rPr>
-          <w:rFonts w:eastAsiaTheme="minorEastAsia"/>
-          <w:lang w:val="es-CO"/>
-        </w:rPr>
-      </w:pPr>
-      <m:oMath>
-        <m:sSub>
-          <m:sSubPr>
-            <m:ctrlPr>
-              <w:rPr>
-                <w:rFonts w:ascii="Cambria Math" w:hAnsi="Cambria Math"/>
-                <w:i/>
-                <w:lang w:val="es-CO"/>
-              </w:rPr>
-            </m:ctrlPr>
-          </m:sSubPr>
-          <m:e>
-            <m:r>
-              <w:rPr>
-                <w:rFonts w:ascii="Cambria Math" w:hAnsi="Cambria Math"/>
-                <w:lang w:val="es-CO"/>
-              </w:rPr>
-              <m:t>P</m:t>
-            </m:r>
-          </m:e>
-          <m:sub>
-            <m:r>
-              <w:rPr>
-                <w:rFonts w:ascii="Cambria Math" w:hAnsi="Cambria Math"/>
-                <w:lang w:val="es-CO"/>
-              </w:rPr>
-              <m:t>3</m:t>
-            </m:r>
-          </m:sub>
-        </m:sSub>
-        <m:r>
-          <w:rPr>
-            <w:rFonts w:ascii="Cambria Math" w:hAnsi="Cambria Math"/>
-            <w:lang w:val="es-CO"/>
-          </w:rPr>
-          <m:t xml:space="preserve"> XOR </m:t>
-        </m:r>
-        <m:sSub>
-          <m:sSubPr>
-            <m:ctrlPr>
-              <w:rPr>
-                <w:rFonts w:ascii="Cambria Math" w:hAnsi="Cambria Math"/>
-                <w:i/>
-                <w:lang w:val="es-CO"/>
-              </w:rPr>
-            </m:ctrlPr>
-          </m:sSubPr>
-          <m:e>
-            <m:r>
-              <w:rPr>
-                <w:rFonts w:ascii="Cambria Math" w:hAnsi="Cambria Math"/>
-                <w:lang w:val="es-CO"/>
-              </w:rPr>
-              <m:t>I</m:t>
-            </m:r>
-          </m:e>
-          <m:sub>
-            <m:r>
-              <w:rPr>
-                <w:rFonts w:ascii="Cambria Math" w:hAnsi="Cambria Math"/>
-                <w:lang w:val="es-CO"/>
-              </w:rPr>
-              <m:t>M</m:t>
-            </m:r>
-          </m:sub>
-        </m:sSub>
-        <m:r>
-          <w:rPr>
-            <w:rFonts w:ascii="Cambria Math" w:hAnsi="Cambria Math"/>
-            <w:lang w:val="es-CO"/>
-          </w:rPr>
-          <m:t>=</m:t>
-        </m:r>
-        <m:sSub>
-          <m:sSubPr>
-            <m:ctrlPr>
-              <w:rPr>
-                <w:rFonts w:ascii="Cambria Math" w:hAnsi="Cambria Math"/>
-                <w:i/>
-                <w:lang w:val="es-CO"/>
-              </w:rPr>
-            </m:ctrlPr>
-          </m:sSubPr>
-          <m:e>
-            <m:r>
-              <w:rPr>
-                <w:rFonts w:ascii="Cambria Math" w:hAnsi="Cambria Math"/>
-                <w:lang w:val="es-CO"/>
-              </w:rPr>
-              <m:t>P</m:t>
-            </m:r>
-          </m:e>
-          <m:sub>
-            <m:r>
-              <w:rPr>
-                <w:rFonts w:ascii="Cambria Math" w:hAnsi="Cambria Math"/>
-                <w:lang w:val="es-CO"/>
-              </w:rPr>
-              <m:t>2</m:t>
-            </m:r>
-          </m:sub>
-        </m:sSub>
-      </m:oMath>
-    </w:p>
-    <w:p>
-      <w:pPr>
-        <w:pStyle w:val="ListParagraph"/>
-        <w:numPr>
-          <w:ilvl w:val="0"/>
-          <w:numId w:val="4"/>
-        </w:numPr>
-        <w:jc w:val="both"/>
-        <w:rPr>
-          <w:rFonts w:eastAsiaTheme="minorEastAsia"/>
-          <w:lang w:val="es-CO"/>
-        </w:rPr>
-      </w:pPr>
-      <m:oMath>
-        <m:sSub>
-          <m:sSubPr>
-            <m:ctrlPr>
-              <w:rPr>
-                <w:rFonts w:ascii="Cambria Math" w:hAnsi="Cambria Math"/>
-                <w:i/>
-                <w:lang w:val="es-CO"/>
-              </w:rPr>
-            </m:ctrlPr>
-          </m:sSubPr>
-          <m:e>
-            <m:r>
-              <w:rPr>
-                <w:rFonts w:ascii="Cambria Math" w:hAnsi="Cambria Math"/>
-                <w:lang w:val="es-CO"/>
-              </w:rPr>
-              <m:t>P</m:t>
-            </m:r>
-          </m:e>
-          <m:sub>
-            <m:r>
-              <w:rPr>
-                <w:rFonts w:ascii="Cambria Math" w:hAnsi="Cambria Math"/>
-                <w:lang w:val="es-CO"/>
-              </w:rPr>
-              <m:t>2</m:t>
-            </m:r>
-          </m:sub>
-        </m:sSub>
-        <m:r>
-          <w:rPr>
-            <w:rFonts w:ascii="Cambria Math" w:hAnsi="Cambria Math"/>
-            <w:lang w:val="es-CO"/>
-          </w:rPr>
-          <m:t xml:space="preserve"> </m:t>
-        </m:r>
-      </m:oMath>
-      <w:r>
-        <w:rPr>
-          <w:rFonts w:eastAsiaTheme="minorEastAsia"/>
-          <w:lang w:val="es-CO"/>
-        </w:rPr>
-        <w:t xml:space="preserve">se le aplica rotación 3 bits a la izquierda, generando </w:t>
-      </w:r>
-      <m:oMath>
-        <m:sSub>
-          <m:sSubPr>
-            <m:ctrlPr>
-              <w:rPr>
-                <w:rFonts w:ascii="Cambria Math" w:hAnsi="Cambria Math"/>
-                <w:i/>
-                <w:lang w:val="es-CO"/>
-              </w:rPr>
-            </m:ctrlPr>
-          </m:sSubPr>
-          <m:e>
-            <m:r>
-              <w:rPr>
-                <w:rFonts w:ascii="Cambria Math" w:hAnsi="Cambria Math"/>
-                <w:lang w:val="es-CO"/>
-              </w:rPr>
-              <m:t>P</m:t>
-            </m:r>
-          </m:e>
-          <m:sub>
-            <m:r>
-              <w:rPr>
-                <w:rFonts w:ascii="Cambria Math" w:hAnsi="Cambria Math"/>
-                <w:lang w:val="es-CO"/>
-              </w:rPr>
-              <m:t>1</m:t>
-            </m:r>
-          </m:sub>
-        </m:sSub>
-      </m:oMath>
-    </w:p>
-    <w:p>
-      <w:pPr>
-        <w:pStyle w:val="ListParagraph"/>
-        <w:numPr>
-          <w:ilvl w:val="0"/>
-          <w:numId w:val="4"/>
-        </w:numPr>
-        <w:jc w:val="both"/>
-        <w:rPr>
-          <w:rFonts w:eastAsiaTheme="minorEastAsia"/>
-          <w:lang w:val="es-CO"/>
-        </w:rPr>
-      </w:pPr>
-      <m:oMath>
-        <m:sSub>
-          <m:sSubPr>
-            <m:ctrlPr>
-              <w:rPr>
-                <w:rFonts w:ascii="Cambria Math" w:hAnsi="Cambria Math"/>
-                <w:i/>
-                <w:lang w:val="es-CO"/>
-              </w:rPr>
-            </m:ctrlPr>
-          </m:sSubPr>
-          <m:e>
-            <m:r>
-              <w:rPr>
-                <w:rFonts w:ascii="Cambria Math" w:hAnsi="Cambria Math"/>
-                <w:lang w:val="es-CO"/>
-              </w:rPr>
-              <m:t>P</m:t>
-            </m:r>
-          </m:e>
-          <m:sub>
-            <m:r>
-              <w:rPr>
-                <w:rFonts w:ascii="Cambria Math" w:hAnsi="Cambria Math"/>
-                <w:lang w:val="es-CO"/>
-              </w:rPr>
-              <m:t>1</m:t>
-            </m:r>
-          </m:sub>
-        </m:sSub>
-        <m:r>
-          <w:rPr>
-            <w:rFonts w:ascii="Cambria Math" w:hAnsi="Cambria Math"/>
-            <w:lang w:val="es-CO"/>
-          </w:rPr>
-          <m:t xml:space="preserve"> XOR </m:t>
-        </m:r>
-        <m:sSub>
-          <m:sSubPr>
-            <m:ctrlPr>
-              <w:rPr>
-                <w:rFonts w:ascii="Cambria Math" w:hAnsi="Cambria Math"/>
-                <w:i/>
-                <w:lang w:val="es-CO"/>
-              </w:rPr>
-            </m:ctrlPr>
-          </m:sSubPr>
-          <m:e>
-            <m:r>
-              <w:rPr>
-                <w:rFonts w:ascii="Cambria Math" w:hAnsi="Cambria Math"/>
-                <w:lang w:val="es-CO"/>
-              </w:rPr>
-              <m:t>I</m:t>
-            </m:r>
-          </m:e>
-          <m:sub>
-            <m:r>
-              <w:rPr>
-                <w:rFonts w:ascii="Cambria Math" w:hAnsi="Cambria Math"/>
-                <w:lang w:val="es-CO"/>
-              </w:rPr>
-              <m:t>M</m:t>
-            </m:r>
-          </m:sub>
-        </m:sSub>
-        <m:r>
-          <w:rPr>
-            <w:rFonts w:ascii="Cambria Math" w:hAnsi="Cambria Math"/>
-            <w:lang w:val="es-CO"/>
-          </w:rPr>
-          <m:t>=</m:t>
-        </m:r>
-        <m:sSub>
-          <m:sSubPr>
-            <m:ctrlPr>
-              <w:rPr>
-                <w:rFonts w:ascii="Cambria Math" w:hAnsi="Cambria Math"/>
-                <w:i/>
-                <w:lang w:val="es-CO"/>
-              </w:rPr>
-            </m:ctrlPr>
-          </m:sSubPr>
-          <m:e>
-            <m:r>
-              <w:rPr>
-                <w:rFonts w:ascii="Cambria Math" w:hAnsi="Cambria Math"/>
-                <w:lang w:val="es-CO"/>
-              </w:rPr>
-              <m:t>I</m:t>
-            </m:r>
-          </m:e>
-          <m:sub>
-            <m:r>
-              <w:rPr>
-                <w:rFonts w:ascii="Cambria Math" w:hAnsi="Cambria Math"/>
-                <w:lang w:val="es-CO"/>
-              </w:rPr>
-              <m:t>O</m:t>
-            </m:r>
-          </m:sub>
-        </m:sSub>
-      </m:oMath>
-    </w:p>
-    <w:p>
-      <w:pPr>
-        <w:jc w:val="both"/>
         <w:rPr>
           <w:rFonts w:eastAsiaTheme="minorEastAsia"/>
           <w:lang w:val="es-CO"/>
@@ -1987,6 +1823,118 @@
     </w:lvl>
   </w:abstractNum>
   <w:abstractNum w:abstractNumId="4" w15:restartNumberingAfterBreak="0">
+    <w:nsid w:val="69DA1AEC"/>
+    <w:multiLevelType w:val="hybridMultilevel"/>
+    <w:tmpl w:val="AF5C001C"/>
+    <w:lvl w:ilvl="0" w:tplc="EE2EE6CC">
+      <w:numFmt w:val="bullet"/>
+      <w:lvlText w:val="-"/>
+      <w:lvlJc w:val="left"/>
+      <w:pPr>
+        <w:ind w:left="720" w:hanging="360"/>
+      </w:pPr>
+      <w:rPr>
+        <w:rFonts w:ascii="Aptos" w:eastAsiaTheme="minorHAnsi" w:hAnsi="Aptos" w:cstheme="minorBidi" w:hint="default"/>
+      </w:rPr>
+    </w:lvl>
+    <w:lvl w:ilvl="1" w:tplc="04090003" w:tentative="1">
+      <w:start w:val="1"/>
+      <w:numFmt w:val="bullet"/>
+      <w:lvlText w:val="o"/>
+      <w:lvlJc w:val="left"/>
+      <w:pPr>
+        <w:ind w:left="1440" w:hanging="360"/>
+      </w:pPr>
+      <w:rPr>
+        <w:rFonts w:ascii="Courier New" w:hAnsi="Courier New" w:cs="Courier New" w:hint="default"/>
+      </w:rPr>
+    </w:lvl>
+    <w:lvl w:ilvl="2" w:tplc="04090005" w:tentative="1">
+      <w:start w:val="1"/>
+      <w:numFmt w:val="bullet"/>
+      <w:lvlText w:val=""/>
+      <w:lvlJc w:val="left"/>
+      <w:pPr>
+        <w:ind w:left="2160" w:hanging="360"/>
+      </w:pPr>
+      <w:rPr>
+        <w:rFonts w:ascii="Wingdings" w:hAnsi="Wingdings" w:hint="default"/>
+      </w:rPr>
+    </w:lvl>
+    <w:lvl w:ilvl="3" w:tplc="04090001" w:tentative="1">
+      <w:start w:val="1"/>
+      <w:numFmt w:val="bullet"/>
+      <w:lvlText w:val=""/>
+      <w:lvlJc w:val="left"/>
+      <w:pPr>
+        <w:ind w:left="2880" w:hanging="360"/>
+      </w:pPr>
+      <w:rPr>
+        <w:rFonts w:ascii="Symbol" w:hAnsi="Symbol" w:hint="default"/>
+      </w:rPr>
+    </w:lvl>
+    <w:lvl w:ilvl="4" w:tplc="04090003" w:tentative="1">
+      <w:start w:val="1"/>
+      <w:numFmt w:val="bullet"/>
+      <w:lvlText w:val="o"/>
+      <w:lvlJc w:val="left"/>
+      <w:pPr>
+        <w:ind w:left="3600" w:hanging="360"/>
+      </w:pPr>
+      <w:rPr>
+        <w:rFonts w:ascii="Courier New" w:hAnsi="Courier New" w:cs="Courier New" w:hint="default"/>
+      </w:rPr>
+    </w:lvl>
+    <w:lvl w:ilvl="5" w:tplc="04090005" w:tentative="1">
+      <w:start w:val="1"/>
+      <w:numFmt w:val="bullet"/>
+      <w:lvlText w:val=""/>
+      <w:lvlJc w:val="left"/>
+      <w:pPr>
+        <w:ind w:left="4320" w:hanging="360"/>
+      </w:pPr>
+      <w:rPr>
+        <w:rFonts w:ascii="Wingdings" w:hAnsi="Wingdings" w:hint="default"/>
+      </w:rPr>
+    </w:lvl>
+    <w:lvl w:ilvl="6" w:tplc="04090001" w:tentative="1">
+      <w:start w:val="1"/>
+      <w:numFmt w:val="bullet"/>
+      <w:lvlText w:val=""/>
+      <w:lvlJc w:val="left"/>
+      <w:pPr>
+        <w:ind w:left="5040" w:hanging="360"/>
+      </w:pPr>
+      <w:rPr>
+        <w:rFonts w:ascii="Symbol" w:hAnsi="Symbol" w:hint="default"/>
+      </w:rPr>
+    </w:lvl>
+    <w:lvl w:ilvl="7" w:tplc="04090003" w:tentative="1">
+      <w:start w:val="1"/>
+      <w:numFmt w:val="bullet"/>
+      <w:lvlText w:val="o"/>
+      <w:lvlJc w:val="left"/>
+      <w:pPr>
+        <w:ind w:left="5760" w:hanging="360"/>
+      </w:pPr>
+      <w:rPr>
+        <w:rFonts w:ascii="Courier New" w:hAnsi="Courier New" w:cs="Courier New" w:hint="default"/>
+      </w:rPr>
+    </w:lvl>
+    <w:lvl w:ilvl="8" w:tplc="04090005" w:tentative="1">
+      <w:start w:val="1"/>
+      <w:numFmt w:val="bullet"/>
+      <w:lvlText w:val=""/>
+      <w:lvlJc w:val="left"/>
+      <w:pPr>
+        <w:ind w:left="6480" w:hanging="360"/>
+      </w:pPr>
+      <w:rPr>
+        <w:rFonts w:ascii="Wingdings" w:hAnsi="Wingdings" w:hint="default"/>
+      </w:rPr>
+    </w:lvl>
+  </w:abstractNum>
+  <w:abstractNum w:abstractNumId="5" w15:restartNumberingAfterBreak="0">
     <w:nsid w:val="78CB453A"/>
     <w:multiLevelType w:val="hybridMultilevel"/>
     <w:tmpl w:val="0200F7CA"/>
@@ -2100,7 +2048,7 @@
     </w:lvl>
   </w:abstractNum>
   <w:num w:numId="1" w16cid:durableId="1126387060">
-    <w:abstractNumId w:val="4"/>
+    <w:abstractNumId w:val="5"/>
   </w:num>
   <w:num w:numId="2" w16cid:durableId="2120686310">
     <w:abstractNumId w:val="1"/>
@@ -2113,6 +2061,9 @@
   </w:num>
   <w:num w:numId="5" w16cid:durableId="985283668">
     <w:abstractNumId w:val="0"/>
+  </w:num>
+  <w:num w:numId="6" w16cid:durableId="1941645257">
+    <w:abstractNumId w:val="4"/>
   </w:num>
 </w:numbering>
 </file>
@@ -2720,6 +2671,7 @@
   <w:style w:type="character" w:default="1" w:styleId="DefaultParagraphFont">
     <w:name w:val="Default Paragraph Font"/>
     <w:uiPriority w:val="1"/>
+    <w:semiHidden/>
     <w:unhideWhenUsed/>
   </w:style>
   <w:style w:type="table" w:default="1" w:styleId="TableNormal">

</xml_diff>

<commit_message>
Añadidos docstrings a funciones de procesamiento y transformaciones AND y OR. Mejoras en eficiencia de enmascaramiento.
</commit_message>
<xml_diff>
--- a/ANALISIS_DESAFIO_1.docx
+++ b/ANALISIS_DESAFIO_1.docx
@@ -2,6 +2,16 @@
 <file path=word/document.xml><?xml version="1.0" encoding="utf-8"?>
 <w:document xmlns:wpc="http://schemas.microsoft.com/office/word/2010/wordprocessingCanvas" xmlns:cx="http://schemas.microsoft.com/office/drawing/2014/chartex" xmlns:cx1="http://schemas.microsoft.com/office/drawing/2015/9/8/chartex" xmlns:cx2="http://schemas.microsoft.com/office/drawing/2015/10/21/chartex" xmlns:cx3="http://schemas.microsoft.com/office/drawing/2016/5/9/chartex" xmlns:cx4="http://schemas.microsoft.com/office/drawing/2016/5/10/chartex" xmlns:cx5="http://schemas.microsoft.com/office/drawing/2016/5/11/chartex" xmlns:cx6="http://schemas.microsoft.com/office/drawing/2016/5/12/chartex" xmlns:cx7="http://schemas.microsoft.com/office/drawing/2016/5/13/chartex" xmlns:cx8="http://schemas.microsoft.com/office/drawing/2016/5/14/chartex" xmlns:mc="http://schemas.openxmlformats.org/markup-compatibility/2006" xmlns:aink="http://schemas.microsoft.com/office/drawing/2016/ink" xmlns:am3d="http://schemas.microsoft.com/office/drawing/2017/model3d" xmlns:o="urn:schemas-microsoft-com:office:office" xmlns:oel="http://schemas.microsoft.com/office/2019/extlst" xmlns:r="http://schemas.openxmlformats.org/officeDocument/2006/relationships" xmlns:m="http://schemas.openxmlformats.org/officeDocument/2006/math" xmlns:v="urn:schemas-microsoft-com:vml" xmlns:wp14="http://schemas.microsoft.com/office/word/2010/wordprocessingDrawing" xmlns:wp="http://schemas.openxmlformats.org/drawingml/2006/wordprocessingDrawing" xmlns:w10="urn:schemas-microsoft-com:office:word" xmlns:w="http://schemas.openxmlformats.org/wordprocessingml/2006/main" xmlns:w14="http://schemas.microsoft.com/office/word/2010/wordml" xmlns:w15="http://schemas.microsoft.com/office/word/2012/wordml" xmlns:w16cex="http://schemas.microsoft.com/office/word/2018/wordml/cex" xmlns:w16cid="http://schemas.microsoft.com/office/word/2016/wordml/cid" xmlns:w16="http://schemas.microsoft.com/office/word/2018/wordml" xmlns:w16du="http://schemas.microsoft.com/office/word/2023/wordml/word16du" xmlns:w16sdtdh="http://schemas.microsoft.com/office/word/2020/wordml/sdtdatahash" xmlns:w16sdtfl="http://schemas.microsoft.com/office/word/2024/wordml/sdtformatlock" xmlns:w16se="http://schemas.microsoft.com/office/word/2015/wordml/symex" xmlns:wpg="http://schemas.microsoft.com/office/word/2010/wordprocessingGroup" xmlns:wpi="http://schemas.microsoft.com/office/word/2010/wordprocessingInk" xmlns:wne="http://schemas.microsoft.com/office/word/2006/wordml" xmlns:wps="http://schemas.microsoft.com/office/word/2010/wordprocessingShape" mc:Ignorable="w14 w15 w16se w16cid w16 w16cex w16sdtdh w16sdtfl w16du wp14">
   <w:body>
+    <w:p>
+      <w:pPr>
+        <w:jc w:val="center"/>
+        <w:rPr>
+          <w:b/>
+          <w:bCs/>
+          <w:lang w:val="es-CO"/>
+        </w:rPr>
+      </w:pPr>
+    </w:p>
     <w:p>
       <w:pPr>
         <w:jc w:val="center"/>
@@ -431,21 +441,7 @@
         <w:rPr>
           <w:lang w:val="es-CO"/>
         </w:rPr>
-        <w:t xml:space="preserve"> s. Esta suma se registra en un archivo .</w:t>
-      </w:r>
-      <w:proofErr w:type="spellStart"/>
-      <w:r>
-        <w:rPr>
-          <w:lang w:val="es-CO"/>
-        </w:rPr>
-        <w:t>txt</w:t>
-      </w:r>
-      <w:proofErr w:type="spellEnd"/>
-      <w:r>
-        <w:rPr>
-          <w:lang w:val="es-CO"/>
-        </w:rPr>
-        <w:t xml:space="preserve">. </w:t>
+        <w:t xml:space="preserve"> s. Esta suma se registra en un archivo .txt. </w:t>
       </w:r>
     </w:p>
     <w:p>
@@ -781,6 +777,7 @@
           <w:bCs/>
           <w:lang w:val="es-CO"/>
         </w:rPr>
+        <w:lastRenderedPageBreak/>
         <w:t>Interpretación</w:t>
       </w:r>
       <w:r>
@@ -789,25 +786,7 @@
           <w:bCs/>
           <w:lang w:val="es-CO"/>
         </w:rPr>
-        <w:t xml:space="preserve"> del archivo .</w:t>
-      </w:r>
-      <w:proofErr w:type="spellStart"/>
-      <w:r>
-        <w:rPr>
-          <w:b/>
-          <w:bCs/>
-          <w:lang w:val="es-CO"/>
-        </w:rPr>
-        <w:t>txt</w:t>
-      </w:r>
-      <w:proofErr w:type="spellEnd"/>
-      <w:r>
-        <w:rPr>
-          <w:b/>
-          <w:bCs/>
-          <w:lang w:val="es-CO"/>
-        </w:rPr>
-        <w:t xml:space="preserve">: </w:t>
+        <w:t xml:space="preserve"> del archivo .txt: </w:t>
       </w:r>
     </w:p>
     <w:p>
@@ -822,7 +801,6 @@
         <w:rPr>
           <w:lang w:val="es-CO"/>
         </w:rPr>
-        <w:lastRenderedPageBreak/>
         <w:t xml:space="preserve">Como se mencionó anteriormente, cada archivo de texto tiene dos elementos: </w:t>
       </w:r>
     </w:p>
@@ -1236,21 +1214,7 @@
         <w:rPr>
           <w:lang w:val="es-CO"/>
         </w:rPr>
-        <w:t xml:space="preserve"> en el archivo .</w:t>
-      </w:r>
-      <w:proofErr w:type="spellStart"/>
-      <w:r>
-        <w:rPr>
-          <w:lang w:val="es-CO"/>
-        </w:rPr>
-        <w:t>txt</w:t>
-      </w:r>
-      <w:proofErr w:type="spellEnd"/>
-      <w:r>
-        <w:rPr>
-          <w:lang w:val="es-CO"/>
-        </w:rPr>
-        <w:t xml:space="preserve"> N-1.</w:t>
+        <w:t xml:space="preserve"> en el archivo .txt N-1.</w:t>
       </w:r>
     </w:p>
     <w:p>
@@ -1275,21 +1239,7 @@
         <w:rPr>
           <w:lang w:val="es-CO"/>
         </w:rPr>
-        <w:t>después de los pasos anteriores se obtiene exactamente el archivo .</w:t>
-      </w:r>
-      <w:proofErr w:type="spellStart"/>
-      <w:r>
-        <w:rPr>
-          <w:lang w:val="es-CO"/>
-        </w:rPr>
-        <w:t>txt</w:t>
-      </w:r>
-      <w:proofErr w:type="spellEnd"/>
-      <w:r>
-        <w:rPr>
-          <w:lang w:val="es-CO"/>
-        </w:rPr>
-        <w:t xml:space="preserve"> N-1. </w:t>
+        <w:t xml:space="preserve">después de los pasos anteriores se obtiene exactamente el archivo .txt N-1. </w:t>
       </w:r>
       <w:r>
         <w:rPr>
@@ -1450,41 +1400,13 @@
         <w:rPr>
           <w:lang w:val="es-CO"/>
         </w:rPr>
-        <w:t xml:space="preserve"> la máscara M desde la posición s con base en el archivo .</w:t>
-      </w:r>
-      <w:proofErr w:type="spellStart"/>
-      <w:r>
-        <w:rPr>
-          <w:lang w:val="es-CO"/>
-        </w:rPr>
-        <w:t>txt</w:t>
-      </w:r>
-      <w:proofErr w:type="spellEnd"/>
-      <w:r>
-        <w:rPr>
-          <w:lang w:val="es-CO"/>
-        </w:rPr>
-        <w:t xml:space="preserve"> N-2 y se valida si el archivo </w:t>
-      </w:r>
-      <w:r>
-        <w:rPr>
-          <w:lang w:val="es-CO"/>
-        </w:rPr>
-        <w:t>generado es exactamente el archivo .</w:t>
-      </w:r>
-      <w:proofErr w:type="spellStart"/>
-      <w:r>
-        <w:rPr>
-          <w:lang w:val="es-CO"/>
-        </w:rPr>
-        <w:t>txt</w:t>
-      </w:r>
-      <w:proofErr w:type="spellEnd"/>
-      <w:r>
-        <w:rPr>
-          <w:lang w:val="es-CO"/>
-        </w:rPr>
-        <w:t xml:space="preserve"> N-2. El proceso continúa </w:t>
+        <w:t xml:space="preserve"> la máscara M desde la posición s con base en el archivo .txt N-2 y se valida si el archivo </w:t>
+      </w:r>
+      <w:r>
+        <w:rPr>
+          <w:lang w:val="es-CO"/>
+        </w:rPr>
+        <w:t xml:space="preserve">generado es exactamente el archivo .txt N-2. El proceso continúa </w:t>
       </w:r>
       <w:r>
         <w:rPr>
@@ -1617,21 +1539,7 @@
         <w:rPr>
           <w:lang w:val="es-CO"/>
         </w:rPr>
-        <w:t>e requiere verificar que cada transformación y enmascaramiento coincidan perfectamente con los archivos .</w:t>
-      </w:r>
-      <w:proofErr w:type="spellStart"/>
-      <w:r>
-        <w:rPr>
-          <w:lang w:val="es-CO"/>
-        </w:rPr>
-        <w:t>txt</w:t>
-      </w:r>
-      <w:proofErr w:type="spellEnd"/>
-      <w:r>
-        <w:rPr>
-          <w:lang w:val="es-CO"/>
-        </w:rPr>
-        <w:t>, lo cual implica reconstrucciones intermedias precisas.</w:t>
+        <w:t>e requiere verificar que cada transformación y enmascaramiento coincidan perfectamente con los archivos .txt, lo cual implica reconstrucciones intermedias precisas.</w:t>
       </w:r>
     </w:p>
     <w:p>
@@ -1664,7 +1572,6 @@
           <w:bCs/>
           <w:lang w:val="es-CO"/>
         </w:rPr>
-        <w:lastRenderedPageBreak/>
         <w:t>Estrategia de solución</w:t>
       </w:r>
       <w:r>
@@ -1800,21 +1707,7 @@
         <w:rPr>
           <w:lang w:val="es-CO"/>
         </w:rPr>
-        <w:t>a única manera de verificar si se ha deshecho correctamente una transformación es comparando el archivo .</w:t>
-      </w:r>
-      <w:proofErr w:type="spellStart"/>
-      <w:r>
-        <w:rPr>
-          <w:lang w:val="es-CO"/>
-        </w:rPr>
-        <w:t>txt</w:t>
-      </w:r>
-      <w:proofErr w:type="spellEnd"/>
-      <w:r>
-        <w:rPr>
-          <w:lang w:val="es-CO"/>
-        </w:rPr>
-        <w:t>.</w:t>
+        <w:t>a única manera de verificar si se ha deshecho correctamente una transformación es comparando el archivo .txt.</w:t>
       </w:r>
     </w:p>
     <w:p>
@@ -1854,6 +1747,34 @@
         <w:pStyle w:val="ListParagraph"/>
         <w:jc w:val="both"/>
         <w:rPr>
+          <w:lang w:val="es-CO"/>
+        </w:rPr>
+      </w:pPr>
+      <w:r>
+        <w:rPr>
+          <w:lang w:val="es-CO"/>
+        </w:rPr>
+        <w:t>Al finalizar el proceso, se habrá revertido toda la cadena de transformaciones y enmascaramientos, obteniendo la imagen original IO en formato BMP, la cual puede ser visualizada y verificada.</w:t>
+      </w:r>
+    </w:p>
+    <w:p>
+      <w:pPr>
+        <w:pStyle w:val="ListParagraph"/>
+        <w:jc w:val="both"/>
+        <w:rPr>
+          <w:lang w:val="es-CO"/>
+        </w:rPr>
+      </w:pPr>
+    </w:p>
+    <w:p>
+      <w:pPr>
+        <w:pStyle w:val="ListParagraph"/>
+        <w:numPr>
+          <w:ilvl w:val="0"/>
+          <w:numId w:val="15"/>
+        </w:numPr>
+        <w:jc w:val="both"/>
+        <w:rPr>
           <w:b/>
           <w:bCs/>
           <w:lang w:val="es-CO"/>
@@ -1861,9 +1782,1280 @@
       </w:pPr>
       <w:r>
         <w:rPr>
-          <w:lang w:val="es-CO"/>
-        </w:rPr>
-        <w:t>Al finalizar el proceso, se habrá revertido toda la cadena de transformaciones y enmascaramientos, obteniendo la imagen original IO en formato BMP, la cual puede ser visualizada y verificada.</w:t>
+          <w:b/>
+          <w:bCs/>
+          <w:lang w:val="es-CO"/>
+        </w:rPr>
+        <w:t>Docstrings de f</w:t>
+      </w:r>
+      <w:r>
+        <w:rPr>
+          <w:b/>
+          <w:bCs/>
+          <w:lang w:val="es-CO"/>
+        </w:rPr>
+        <w:t xml:space="preserve">unciones </w:t>
+      </w:r>
+      <w:r>
+        <w:rPr>
+          <w:b/>
+          <w:bCs/>
+          <w:lang w:val="es-CO"/>
+        </w:rPr>
+        <w:t>para cada transformación (operaciones a nivel de bits):</w:t>
+      </w:r>
+    </w:p>
+    <w:p>
+      <w:pPr>
+        <w:pStyle w:val="ListParagraph"/>
+        <w:numPr>
+          <w:ilvl w:val="1"/>
+          <w:numId w:val="15"/>
+        </w:numPr>
+        <w:jc w:val="both"/>
+        <w:rPr>
+          <w:b/>
+          <w:bCs/>
+          <w:lang w:val="es-CO"/>
+        </w:rPr>
+      </w:pPr>
+      <w:r>
+        <w:rPr>
+          <w:b/>
+          <w:bCs/>
+          <w:lang w:val="es-CO"/>
+        </w:rPr>
+        <w:t>Función AND (Operación &amp;&amp;):</w:t>
+      </w:r>
+    </w:p>
+    <w:p>
+      <w:pPr>
+        <w:pStyle w:val="ListParagraph"/>
+        <w:ind w:left="1440"/>
+        <w:jc w:val="both"/>
+        <w:rPr>
+          <w:lang w:val="es-CO"/>
+        </w:rPr>
+      </w:pPr>
+      <w:r>
+        <w:rPr>
+          <w:lang w:val="es-CO"/>
+        </w:rPr>
+        <w:t xml:space="preserve">@brief </w:t>
+      </w:r>
+      <w:r>
+        <w:rPr>
+          <w:lang w:val="es-CO"/>
+        </w:rPr>
+        <w:t>A</w:t>
+      </w:r>
+      <w:r>
+        <w:rPr>
+          <w:lang w:val="es-CO"/>
+        </w:rPr>
+        <w:t xml:space="preserve">plica la operación </w:t>
+      </w:r>
+      <w:r>
+        <w:rPr>
+          <w:lang w:val="es-CO"/>
+        </w:rPr>
+        <w:t>AND</w:t>
+      </w:r>
+      <w:r>
+        <w:rPr>
+          <w:lang w:val="es-CO"/>
+        </w:rPr>
+        <w:t xml:space="preserve"> bit a bit entre los bytes de dos imágenes RGB. Esta función realiza una operación binaria </w:t>
+      </w:r>
+      <w:r>
+        <w:rPr>
+          <w:lang w:val="es-CO"/>
+        </w:rPr>
+        <w:t>AND</w:t>
+      </w:r>
+      <w:r>
+        <w:rPr>
+          <w:lang w:val="es-CO"/>
+        </w:rPr>
+        <w:t xml:space="preserve"> (</w:t>
+      </w:r>
+      <w:r>
+        <w:rPr>
+          <w:lang w:val="es-CO"/>
+        </w:rPr>
+        <w:t>‘</w:t>
+      </w:r>
+      <w:r>
+        <w:rPr>
+          <w:lang w:val="es-CO"/>
+        </w:rPr>
+        <w:t>&amp;</w:t>
+      </w:r>
+      <w:r>
+        <w:rPr>
+          <w:lang w:val="es-CO"/>
+        </w:rPr>
+        <w:t>’</w:t>
+      </w:r>
+      <w:r>
+        <w:rPr>
+          <w:lang w:val="es-CO"/>
+        </w:rPr>
+        <w:t>) entre cada byte correspondiente de dos imágenes de igual tamaño: la imagen distorsionada (I</w:t>
+      </w:r>
+      <w:r>
+        <w:rPr>
+          <w:vertAlign w:val="subscript"/>
+          <w:lang w:val="es-CO"/>
+        </w:rPr>
+        <w:t>D</w:t>
+      </w:r>
+      <w:r>
+        <w:rPr>
+          <w:lang w:val="es-CO"/>
+        </w:rPr>
+        <w:t>) y la imagen máscara (I</w:t>
+      </w:r>
+      <w:r>
+        <w:rPr>
+          <w:vertAlign w:val="subscript"/>
+          <w:lang w:val="es-CO"/>
+        </w:rPr>
+        <w:t>M</w:t>
+      </w:r>
+      <w:r>
+        <w:rPr>
+          <w:lang w:val="es-CO"/>
+        </w:rPr>
+        <w:t xml:space="preserve">). Cada byte representa un canal de color (R, G o B) y está almacenado en un arreglo lineal de tipo </w:t>
+      </w:r>
+      <w:r>
+        <w:rPr>
+          <w:lang w:val="es-CO"/>
+        </w:rPr>
+        <w:t>‘</w:t>
+      </w:r>
+      <w:r>
+        <w:rPr>
+          <w:lang w:val="es-CO"/>
+        </w:rPr>
+        <w:t>unsigned char*</w:t>
+      </w:r>
+      <w:r>
+        <w:rPr>
+          <w:lang w:val="es-CO"/>
+        </w:rPr>
+        <w:t>’</w:t>
+      </w:r>
+      <w:r>
+        <w:rPr>
+          <w:lang w:val="es-CO"/>
+        </w:rPr>
+        <w:t xml:space="preserve"> en formato RGB secuencial (R, G, B, R, G, B, ...).</w:t>
+      </w:r>
+      <w:r>
+        <w:rPr>
+          <w:lang w:val="es-CO"/>
+        </w:rPr>
+        <w:t xml:space="preserve"> </w:t>
+      </w:r>
+      <w:r>
+        <w:rPr>
+          <w:lang w:val="es-CO"/>
+        </w:rPr>
+        <w:t xml:space="preserve">La operación </w:t>
+      </w:r>
+      <w:r>
+        <w:rPr>
+          <w:lang w:val="es-CO"/>
+        </w:rPr>
+        <w:t>AND</w:t>
+      </w:r>
+      <w:r>
+        <w:rPr>
+          <w:lang w:val="es-CO"/>
+        </w:rPr>
+        <w:t xml:space="preserve"> se realiza byte a byte, es decir, por cada canal de cada píxel:</w:t>
+      </w:r>
+      <w:r>
+        <w:rPr>
+          <w:lang w:val="es-CO"/>
+        </w:rPr>
+        <w:t xml:space="preserve"> </w:t>
+      </w:r>
+      <w:r>
+        <w:rPr>
+          <w:lang w:val="es-CO"/>
+        </w:rPr>
+        <w:t>resultado[i] = I</w:t>
+      </w:r>
+      <w:r>
+        <w:rPr>
+          <w:vertAlign w:val="subscript"/>
+          <w:lang w:val="es-CO"/>
+        </w:rPr>
+        <w:t>D</w:t>
+      </w:r>
+      <w:r>
+        <w:rPr>
+          <w:lang w:val="es-CO"/>
+        </w:rPr>
+        <w:t>[i] | I</w:t>
+      </w:r>
+      <w:r>
+        <w:rPr>
+          <w:vertAlign w:val="subscript"/>
+          <w:lang w:val="es-CO"/>
+        </w:rPr>
+        <w:t>M</w:t>
+      </w:r>
+      <w:r>
+        <w:rPr>
+          <w:lang w:val="es-CO"/>
+        </w:rPr>
+        <w:t>[i]</w:t>
+      </w:r>
+      <w:r>
+        <w:rPr>
+          <w:lang w:val="es-CO"/>
+        </w:rPr>
+        <w:t xml:space="preserve">. </w:t>
+      </w:r>
+      <w:r>
+        <w:rPr>
+          <w:lang w:val="es-CO"/>
+        </w:rPr>
+        <w:t>El resultado de esta transformación se almacena en un nuevo arreglo dinámico con</w:t>
+      </w:r>
+      <w:r>
+        <w:rPr>
+          <w:lang w:val="es-CO"/>
+        </w:rPr>
+        <w:t xml:space="preserve"> </w:t>
+      </w:r>
+      <w:r>
+        <w:rPr>
+          <w:lang w:val="es-CO"/>
+        </w:rPr>
+        <w:t>el mismo formato RGB lineal</w:t>
+      </w:r>
+      <w:r>
+        <w:rPr>
+          <w:lang w:val="es-CO"/>
+        </w:rPr>
+        <w:t>.</w:t>
+      </w:r>
+    </w:p>
+    <w:p>
+      <w:pPr>
+        <w:pStyle w:val="ListParagraph"/>
+        <w:ind w:left="1440"/>
+        <w:jc w:val="both"/>
+        <w:rPr>
+          <w:lang w:val="es-CO"/>
+        </w:rPr>
+      </w:pPr>
+      <w:r>
+        <w:rPr>
+          <w:lang w:val="es-CO"/>
+        </w:rPr>
+        <w:t>@</w:t>
+      </w:r>
+      <w:r>
+        <w:rPr>
+          <w:lang w:val="es-CO"/>
+        </w:rPr>
+        <w:t>param ID Arreglo de bytes de la imagen distorsionada.</w:t>
+      </w:r>
+    </w:p>
+    <w:p>
+      <w:pPr>
+        <w:pStyle w:val="ListParagraph"/>
+        <w:ind w:left="1440"/>
+        <w:jc w:val="both"/>
+        <w:rPr>
+          <w:lang w:val="es-CO"/>
+        </w:rPr>
+      </w:pPr>
+      <w:r>
+        <w:rPr>
+          <w:lang w:val="es-CO"/>
+        </w:rPr>
+        <w:t>@param IM Arreglo de bytes de la imagen máscara.</w:t>
+      </w:r>
+    </w:p>
+    <w:p>
+      <w:pPr>
+        <w:pStyle w:val="ListParagraph"/>
+        <w:ind w:left="1440"/>
+        <w:jc w:val="both"/>
+        <w:rPr>
+          <w:lang w:val="es-CO"/>
+        </w:rPr>
+      </w:pPr>
+      <w:r>
+        <w:rPr>
+          <w:lang w:val="es-CO"/>
+        </w:rPr>
+        <w:t xml:space="preserve">@param dataSize </w:t>
+      </w:r>
+      <w:r>
+        <w:rPr>
+          <w:lang w:val="es-CO"/>
+        </w:rPr>
+        <w:t>Cantidad total de bytes (ancho × alto × 3 canales).</w:t>
+      </w:r>
+    </w:p>
+    <w:p>
+      <w:pPr>
+        <w:pStyle w:val="ListParagraph"/>
+        <w:ind w:left="1440"/>
+        <w:jc w:val="both"/>
+        <w:rPr>
+          <w:lang w:val="es-CO"/>
+        </w:rPr>
+      </w:pPr>
+      <w:r>
+        <w:rPr>
+          <w:lang w:val="es-CO"/>
+        </w:rPr>
+        <w:t xml:space="preserve">@return Puntero a un arreglo dinámico de tipo </w:t>
+      </w:r>
+      <w:r>
+        <w:rPr>
+          <w:lang w:val="es-CO"/>
+        </w:rPr>
+        <w:t>‘</w:t>
+      </w:r>
+      <w:r>
+        <w:rPr>
+          <w:lang w:val="es-CO"/>
+        </w:rPr>
+        <w:t>unsigned char*</w:t>
+      </w:r>
+      <w:r>
+        <w:rPr>
+          <w:lang w:val="es-CO"/>
+        </w:rPr>
+        <w:t>’</w:t>
+      </w:r>
+      <w:r>
+        <w:rPr>
+          <w:lang w:val="es-CO"/>
+        </w:rPr>
+        <w:t xml:space="preserve"> que contiene los resultados de la operación </w:t>
+      </w:r>
+      <w:r>
+        <w:rPr>
+          <w:lang w:val="es-CO"/>
+        </w:rPr>
+        <w:t>AND</w:t>
+      </w:r>
+      <w:r>
+        <w:rPr>
+          <w:lang w:val="es-CO"/>
+        </w:rPr>
+        <w:t xml:space="preserve"> por byte.</w:t>
+      </w:r>
+    </w:p>
+    <w:p>
+      <w:pPr>
+        <w:pStyle w:val="ListParagraph"/>
+        <w:ind w:left="1440"/>
+        <w:jc w:val="both"/>
+        <w:rPr>
+          <w:b/>
+          <w:bCs/>
+          <w:lang w:val="es-CO"/>
+        </w:rPr>
+      </w:pPr>
+    </w:p>
+    <w:p>
+      <w:pPr>
+        <w:pStyle w:val="ListParagraph"/>
+        <w:numPr>
+          <w:ilvl w:val="1"/>
+          <w:numId w:val="15"/>
+        </w:numPr>
+        <w:jc w:val="both"/>
+        <w:rPr>
+          <w:b/>
+          <w:bCs/>
+          <w:lang w:val="es-CO"/>
+        </w:rPr>
+      </w:pPr>
+      <w:r>
+        <w:rPr>
+          <w:b/>
+          <w:bCs/>
+          <w:lang w:val="es-CO"/>
+        </w:rPr>
+        <w:t>Función OR (Operación ||):</w:t>
+      </w:r>
+    </w:p>
+    <w:p>
+      <w:pPr>
+        <w:pStyle w:val="ListParagraph"/>
+        <w:ind w:left="1440"/>
+        <w:jc w:val="both"/>
+        <w:rPr>
+          <w:lang w:val="es-CO"/>
+        </w:rPr>
+      </w:pPr>
+      <w:r>
+        <w:rPr>
+          <w:lang w:val="es-CO"/>
+        </w:rPr>
+        <w:t xml:space="preserve">@brief </w:t>
+      </w:r>
+      <w:r>
+        <w:rPr>
+          <w:lang w:val="es-CO"/>
+        </w:rPr>
+        <w:t>A</w:t>
+      </w:r>
+      <w:r>
+        <w:rPr>
+          <w:lang w:val="es-CO"/>
+        </w:rPr>
+        <w:t>plica la operación OR bit a bit entre los bytes de dos imágenes RGB</w:t>
+      </w:r>
+      <w:r>
+        <w:rPr>
+          <w:lang w:val="es-CO"/>
+        </w:rPr>
+        <w:t xml:space="preserve">. </w:t>
+      </w:r>
+      <w:r>
+        <w:rPr>
+          <w:lang w:val="es-CO"/>
+        </w:rPr>
+        <w:t>Esta función realiza una operación binaria OR (</w:t>
+      </w:r>
+      <w:r>
+        <w:rPr>
+          <w:lang w:val="es-CO"/>
+        </w:rPr>
+        <w:t>‘</w:t>
+      </w:r>
+      <w:r>
+        <w:rPr>
+          <w:lang w:val="es-CO"/>
+        </w:rPr>
+        <w:t>|</w:t>
+      </w:r>
+      <w:r>
+        <w:rPr>
+          <w:lang w:val="es-CO"/>
+        </w:rPr>
+        <w:t>’</w:t>
+      </w:r>
+      <w:r>
+        <w:rPr>
+          <w:lang w:val="es-CO"/>
+        </w:rPr>
+        <w:t>) entre cada byte correspondiente</w:t>
+      </w:r>
+      <w:r>
+        <w:rPr>
+          <w:lang w:val="es-CO"/>
+        </w:rPr>
+        <w:t xml:space="preserve"> </w:t>
+      </w:r>
+      <w:r>
+        <w:rPr>
+          <w:lang w:val="es-CO"/>
+        </w:rPr>
+        <w:t>de dos imágenes de igual tamaño: la imagen distorsionada (I</w:t>
+      </w:r>
+      <w:r>
+        <w:rPr>
+          <w:vertAlign w:val="subscript"/>
+          <w:lang w:val="es-CO"/>
+        </w:rPr>
+        <w:t>D</w:t>
+      </w:r>
+      <w:r>
+        <w:rPr>
+          <w:lang w:val="es-CO"/>
+        </w:rPr>
+        <w:t>) y la imagen máscara (I</w:t>
+      </w:r>
+      <w:r>
+        <w:rPr>
+          <w:vertAlign w:val="subscript"/>
+          <w:lang w:val="es-CO"/>
+        </w:rPr>
+        <w:t>M</w:t>
+      </w:r>
+      <w:r>
+        <w:rPr>
+          <w:lang w:val="es-CO"/>
+        </w:rPr>
+        <w:t>)</w:t>
+      </w:r>
+      <w:r>
+        <w:rPr>
+          <w:lang w:val="es-CO"/>
+        </w:rPr>
+        <w:t>.</w:t>
+      </w:r>
+      <w:r>
+        <w:rPr>
+          <w:lang w:val="es-CO"/>
+        </w:rPr>
+        <w:t xml:space="preserve"> Cada byte representa un canal de color (R, G o B) y está almacenado en un arreglo lineal de tipo </w:t>
+      </w:r>
+      <w:r>
+        <w:rPr>
+          <w:lang w:val="es-CO"/>
+        </w:rPr>
+        <w:t>‘</w:t>
+      </w:r>
+      <w:r>
+        <w:rPr>
+          <w:lang w:val="es-CO"/>
+        </w:rPr>
+        <w:t>unsigned char*</w:t>
+      </w:r>
+      <w:r>
+        <w:rPr>
+          <w:lang w:val="es-CO"/>
+        </w:rPr>
+        <w:t>’</w:t>
+      </w:r>
+      <w:r>
+        <w:rPr>
+          <w:lang w:val="es-CO"/>
+        </w:rPr>
+        <w:t xml:space="preserve"> en formato RGB secuencial (R, G, B, R, G, B, ...).</w:t>
+      </w:r>
+      <w:r>
+        <w:rPr>
+          <w:lang w:val="es-CO"/>
+        </w:rPr>
+        <w:t xml:space="preserve"> </w:t>
+      </w:r>
+      <w:r>
+        <w:rPr>
+          <w:lang w:val="es-CO"/>
+        </w:rPr>
+        <w:t xml:space="preserve">La operación OR se realiza byte a byte, es </w:t>
+      </w:r>
+      <w:r>
+        <w:rPr>
+          <w:lang w:val="es-CO"/>
+        </w:rPr>
+        <w:lastRenderedPageBreak/>
+        <w:t>decir, por cada canal de cada píxel:</w:t>
+      </w:r>
+      <w:r>
+        <w:rPr>
+          <w:lang w:val="es-CO"/>
+        </w:rPr>
+        <w:t xml:space="preserve"> </w:t>
+      </w:r>
+      <w:r>
+        <w:rPr>
+          <w:lang w:val="es-CO"/>
+        </w:rPr>
+        <w:t>resultado[i] = I</w:t>
+      </w:r>
+      <w:r>
+        <w:rPr>
+          <w:vertAlign w:val="subscript"/>
+          <w:lang w:val="es-CO"/>
+        </w:rPr>
+        <w:t>D</w:t>
+      </w:r>
+      <w:r>
+        <w:rPr>
+          <w:lang w:val="es-CO"/>
+        </w:rPr>
+        <w:t>[i] | I</w:t>
+      </w:r>
+      <w:r>
+        <w:rPr>
+          <w:vertAlign w:val="subscript"/>
+          <w:lang w:val="es-CO"/>
+        </w:rPr>
+        <w:t>M</w:t>
+      </w:r>
+      <w:r>
+        <w:rPr>
+          <w:lang w:val="es-CO"/>
+        </w:rPr>
+        <w:t>[i]</w:t>
+      </w:r>
+      <w:r>
+        <w:rPr>
+          <w:lang w:val="es-CO"/>
+        </w:rPr>
+        <w:t xml:space="preserve">. </w:t>
+      </w:r>
+      <w:r>
+        <w:rPr>
+          <w:lang w:val="es-CO"/>
+        </w:rPr>
+        <w:t>El resultado de esta transformación se almacena en un nuevo arreglo dinámico con</w:t>
+      </w:r>
+      <w:r>
+        <w:rPr>
+          <w:lang w:val="es-CO"/>
+        </w:rPr>
+        <w:t xml:space="preserve"> </w:t>
+      </w:r>
+      <w:r>
+        <w:rPr>
+          <w:lang w:val="es-CO"/>
+        </w:rPr>
+        <w:t>el mismo formato RGB lineal</w:t>
+      </w:r>
+      <w:r>
+        <w:rPr>
+          <w:lang w:val="es-CO"/>
+        </w:rPr>
+        <w:t>.</w:t>
+      </w:r>
+    </w:p>
+    <w:p>
+      <w:pPr>
+        <w:pStyle w:val="ListParagraph"/>
+        <w:ind w:left="1440"/>
+        <w:jc w:val="both"/>
+        <w:rPr>
+          <w:lang w:val="es-CO"/>
+        </w:rPr>
+      </w:pPr>
+      <w:r>
+        <w:rPr>
+          <w:lang w:val="es-CO"/>
+        </w:rPr>
+        <w:t>@param ID</w:t>
+      </w:r>
+      <w:r>
+        <w:rPr>
+          <w:lang w:val="es-CO"/>
+        </w:rPr>
+        <w:t xml:space="preserve"> Arreglo de bytes de la imagen distorsionada.</w:t>
+      </w:r>
+    </w:p>
+    <w:p>
+      <w:pPr>
+        <w:pStyle w:val="ListParagraph"/>
+        <w:ind w:left="1440"/>
+        <w:jc w:val="both"/>
+        <w:rPr>
+          <w:lang w:val="es-CO"/>
+        </w:rPr>
+      </w:pPr>
+      <w:r>
+        <w:rPr>
+          <w:lang w:val="es-CO"/>
+        </w:rPr>
+        <w:t>@param IM Arreglo de bytes de la imagen máscara.</w:t>
+      </w:r>
+    </w:p>
+    <w:p>
+      <w:pPr>
+        <w:pStyle w:val="ListParagraph"/>
+        <w:ind w:left="1440"/>
+        <w:jc w:val="both"/>
+        <w:rPr>
+          <w:lang w:val="es-CO"/>
+        </w:rPr>
+      </w:pPr>
+      <w:r>
+        <w:rPr>
+          <w:lang w:val="es-CO"/>
+        </w:rPr>
+        <w:t>@param dataSize</w:t>
+      </w:r>
+      <w:r>
+        <w:rPr>
+          <w:lang w:val="es-CO"/>
+        </w:rPr>
+        <w:t xml:space="preserve"> </w:t>
+      </w:r>
+      <w:r>
+        <w:rPr>
+          <w:lang w:val="es-CO"/>
+        </w:rPr>
+        <w:t>Cantidad total de bytes (ancho × alto × 3 canales).</w:t>
+      </w:r>
+    </w:p>
+    <w:p>
+      <w:pPr>
+        <w:pStyle w:val="ListParagraph"/>
+        <w:ind w:left="1440"/>
+        <w:jc w:val="both"/>
+        <w:rPr>
+          <w:lang w:val="es-CO"/>
+        </w:rPr>
+      </w:pPr>
+      <w:r>
+        <w:rPr>
+          <w:lang w:val="es-CO"/>
+        </w:rPr>
+        <w:t xml:space="preserve">@return Puntero a un arreglo dinámico de tipo </w:t>
+      </w:r>
+      <w:r>
+        <w:rPr>
+          <w:lang w:val="es-CO"/>
+        </w:rPr>
+        <w:t>‘</w:t>
+      </w:r>
+      <w:r>
+        <w:rPr>
+          <w:lang w:val="es-CO"/>
+        </w:rPr>
+        <w:t>unsigned char*</w:t>
+      </w:r>
+      <w:r>
+        <w:rPr>
+          <w:lang w:val="es-CO"/>
+        </w:rPr>
+        <w:t>’</w:t>
+      </w:r>
+      <w:r>
+        <w:rPr>
+          <w:lang w:val="es-CO"/>
+        </w:rPr>
+        <w:t xml:space="preserve"> que contiene los resultados de la operación OR por byte.</w:t>
+      </w:r>
+    </w:p>
+    <w:p>
+      <w:pPr>
+        <w:pStyle w:val="ListParagraph"/>
+        <w:numPr>
+          <w:ilvl w:val="1"/>
+          <w:numId w:val="15"/>
+        </w:numPr>
+        <w:jc w:val="both"/>
+        <w:rPr>
+          <w:b/>
+          <w:bCs/>
+          <w:lang w:val="es-CO"/>
+        </w:rPr>
+      </w:pPr>
+      <w:r>
+        <w:rPr>
+          <w:b/>
+          <w:bCs/>
+          <w:lang w:val="es-CO"/>
+        </w:rPr>
+        <w:t>Función</w:t>
+      </w:r>
+      <w:r>
+        <w:rPr>
+          <w:b/>
+          <w:bCs/>
+          <w:lang w:val="es-CO"/>
+        </w:rPr>
+        <w:t xml:space="preserve"> NOT (Operación ~):</w:t>
+      </w:r>
+    </w:p>
+    <w:p>
+      <w:pPr>
+        <w:pStyle w:val="ListParagraph"/>
+        <w:numPr>
+          <w:ilvl w:val="1"/>
+          <w:numId w:val="15"/>
+        </w:numPr>
+        <w:jc w:val="both"/>
+        <w:rPr>
+          <w:b/>
+          <w:bCs/>
+          <w:lang w:val="es-CO"/>
+        </w:rPr>
+      </w:pPr>
+      <w:r>
+        <w:rPr>
+          <w:b/>
+          <w:bCs/>
+          <w:lang w:val="es-CO"/>
+        </w:rPr>
+        <w:t>Función XOR (Operación ^):</w:t>
+      </w:r>
+    </w:p>
+    <w:p>
+      <w:pPr>
+        <w:pStyle w:val="ListParagraph"/>
+        <w:numPr>
+          <w:ilvl w:val="1"/>
+          <w:numId w:val="15"/>
+        </w:numPr>
+        <w:jc w:val="both"/>
+        <w:rPr>
+          <w:b/>
+          <w:bCs/>
+          <w:lang w:val="es-CO"/>
+        </w:rPr>
+      </w:pPr>
+      <w:r>
+        <w:rPr>
+          <w:b/>
+          <w:bCs/>
+          <w:lang w:val="es-CO"/>
+        </w:rPr>
+        <w:t>Función rotación izquierda:</w:t>
+      </w:r>
+    </w:p>
+    <w:p>
+      <w:pPr>
+        <w:pStyle w:val="ListParagraph"/>
+        <w:numPr>
+          <w:ilvl w:val="1"/>
+          <w:numId w:val="15"/>
+        </w:numPr>
+        <w:jc w:val="both"/>
+        <w:rPr>
+          <w:b/>
+          <w:bCs/>
+          <w:lang w:val="es-CO"/>
+        </w:rPr>
+      </w:pPr>
+      <w:r>
+        <w:rPr>
+          <w:b/>
+          <w:bCs/>
+          <w:lang w:val="es-CO"/>
+        </w:rPr>
+        <w:t>Función rotación derecha:</w:t>
+      </w:r>
+    </w:p>
+    <w:p>
+      <w:pPr>
+        <w:ind w:left="720"/>
+        <w:jc w:val="both"/>
+        <w:rPr>
+          <w:lang w:val="es-CO"/>
+        </w:rPr>
+      </w:pPr>
+      <w:r>
+        <w:rPr>
+          <w:b/>
+          <w:bCs/>
+          <w:lang w:val="es-CO"/>
+        </w:rPr>
+        <w:t xml:space="preserve">NOTA: </w:t>
+      </w:r>
+      <w:r>
+        <w:rPr>
+          <w:lang w:val="es-CO"/>
+        </w:rPr>
+        <w:t xml:space="preserve">En la solución planteada no se tendrá en cuenta la operación binaria desplazamiento hacia la izquierda (&lt;&lt;) y desplazamiento hacia la derecha (&gt;&gt;), dado que </w:t>
+      </w:r>
+      <w:r>
+        <w:rPr>
+          <w:lang w:val="es-CO"/>
+        </w:rPr>
+        <w:t>son opera</w:t>
+      </w:r>
+      <w:r>
+        <w:rPr>
+          <w:lang w:val="es-CO"/>
+        </w:rPr>
+        <w:t>ciones parcialmente irreversibles (al aplicarlas se puede “perder” información sobre la imagen BMP).</w:t>
+      </w:r>
+    </w:p>
+    <w:p>
+      <w:pPr>
+        <w:pStyle w:val="ListParagraph"/>
+        <w:numPr>
+          <w:ilvl w:val="0"/>
+          <w:numId w:val="15"/>
+        </w:numPr>
+        <w:jc w:val="both"/>
+        <w:rPr>
+          <w:b/>
+          <w:bCs/>
+          <w:lang w:val="es-CO"/>
+        </w:rPr>
+      </w:pPr>
+      <w:r>
+        <w:rPr>
+          <w:b/>
+          <w:bCs/>
+          <w:lang w:val="es-CO"/>
+        </w:rPr>
+        <w:t>Docstrings de funciones para procesar la información</w:t>
+      </w:r>
+      <w:r>
+        <w:rPr>
+          <w:b/>
+          <w:bCs/>
+          <w:lang w:val="es-CO"/>
+        </w:rPr>
+        <w:t>:</w:t>
+      </w:r>
+    </w:p>
+    <w:p>
+      <w:pPr>
+        <w:pStyle w:val="ListParagraph"/>
+        <w:numPr>
+          <w:ilvl w:val="1"/>
+          <w:numId w:val="15"/>
+        </w:numPr>
+        <w:jc w:val="both"/>
+        <w:rPr>
+          <w:b/>
+          <w:bCs/>
+          <w:lang w:val="es-CO"/>
+        </w:rPr>
+      </w:pPr>
+      <w:r>
+        <w:rPr>
+          <w:b/>
+          <w:bCs/>
+          <w:lang w:val="es-CO"/>
+        </w:rPr>
+        <w:t xml:space="preserve">Función de </w:t>
+      </w:r>
+      <w:r>
+        <w:rPr>
+          <w:b/>
+          <w:bCs/>
+          <w:lang w:val="es-CO"/>
+        </w:rPr>
+        <w:t xml:space="preserve">conversión unsigned char* </w:t>
+      </w:r>
+      <w:r>
+        <w:rPr>
+          <w:b/>
+          <w:bCs/>
+          <w:lang w:val="es-CO"/>
+        </w:rPr>
+        <w:sym w:font="Wingdings" w:char="F0E0"/>
+      </w:r>
+      <w:r>
+        <w:rPr>
+          <w:b/>
+          <w:bCs/>
+          <w:lang w:val="es-CO"/>
+        </w:rPr>
+        <w:t xml:space="preserve"> int*</w:t>
+      </w:r>
+    </w:p>
+    <w:p>
+      <w:pPr>
+        <w:pStyle w:val="ListParagraph"/>
+        <w:ind w:left="1440"/>
+        <w:jc w:val="both"/>
+        <w:rPr>
+          <w:lang w:val="es-CO"/>
+        </w:rPr>
+      </w:pPr>
+      <w:r>
+        <w:rPr>
+          <w:lang w:val="es-CO"/>
+        </w:rPr>
+        <w:t xml:space="preserve">@brief Convierte un arreglo dinámico de bytes (unsigned char*) a enteros (int*) manteniendo el orden RGB. Esta función toma un puntero a un arreglo de tipo </w:t>
+      </w:r>
+      <w:r>
+        <w:rPr>
+          <w:lang w:val="es-CO"/>
+        </w:rPr>
+        <w:t>‘</w:t>
+      </w:r>
+      <w:r>
+        <w:rPr>
+          <w:lang w:val="es-CO"/>
+        </w:rPr>
+        <w:t>unsigned char*</w:t>
+      </w:r>
+      <w:r>
+        <w:rPr>
+          <w:lang w:val="es-CO"/>
+        </w:rPr>
+        <w:t>’</w:t>
+      </w:r>
+      <w:r>
+        <w:rPr>
+          <w:lang w:val="es-CO"/>
+        </w:rPr>
+        <w:t>, que contiene los valores RGB</w:t>
+      </w:r>
+      <w:r>
+        <w:rPr>
+          <w:lang w:val="es-CO"/>
+        </w:rPr>
+        <w:t xml:space="preserve"> </w:t>
+      </w:r>
+      <w:r>
+        <w:rPr>
+          <w:lang w:val="es-CO"/>
+        </w:rPr>
+        <w:t xml:space="preserve">de una imagen en formato lineal (R, G, B, R, G, B, ...), y lo convierte en un nuevo arreglo dinámico de tipo </w:t>
+      </w:r>
+      <w:r>
+        <w:rPr>
+          <w:lang w:val="es-CO"/>
+        </w:rPr>
+        <w:t>‘</w:t>
+      </w:r>
+      <w:r>
+        <w:rPr>
+          <w:lang w:val="es-CO"/>
+        </w:rPr>
+        <w:t>int*</w:t>
+      </w:r>
+      <w:r>
+        <w:rPr>
+          <w:lang w:val="es-CO"/>
+        </w:rPr>
+        <w:t>’</w:t>
+      </w:r>
+      <w:r>
+        <w:rPr>
+          <w:lang w:val="es-CO"/>
+        </w:rPr>
+        <w:t>.</w:t>
+      </w:r>
+      <w:r>
+        <w:rPr>
+          <w:lang w:val="es-CO"/>
+        </w:rPr>
+        <w:t xml:space="preserve"> </w:t>
+      </w:r>
+      <w:r>
+        <w:rPr>
+          <w:lang w:val="es-CO"/>
+        </w:rPr>
+        <w:t>Esta conversión permite realizar operaciones posteriores (como enmascaramiento</w:t>
+      </w:r>
+      <w:r>
+        <w:rPr>
+          <w:lang w:val="es-CO"/>
+        </w:rPr>
+        <w:t xml:space="preserve">. </w:t>
+      </w:r>
+      <w:r>
+        <w:rPr>
+          <w:lang w:val="es-CO"/>
+        </w:rPr>
+        <w:t xml:space="preserve">Cada byte del arreglo original se convierte explícitamente a un entero utilizando </w:t>
+      </w:r>
+      <w:r>
+        <w:rPr>
+          <w:lang w:val="es-CO"/>
+        </w:rPr>
+        <w:t>‘</w:t>
+      </w:r>
+      <w:r>
+        <w:rPr>
+          <w:lang w:val="es-CO"/>
+        </w:rPr>
+        <w:t>static_cast&lt;int&gt;</w:t>
+      </w:r>
+      <w:r>
+        <w:rPr>
+          <w:lang w:val="es-CO"/>
+        </w:rPr>
+        <w:t>’</w:t>
+      </w:r>
+      <w:r>
+        <w:rPr>
+          <w:lang w:val="es-CO"/>
+        </w:rPr>
+        <w:t>, manteniendo la misma secuencia de datos RGB.</w:t>
+      </w:r>
+    </w:p>
+    <w:p>
+      <w:pPr>
+        <w:pStyle w:val="ListParagraph"/>
+        <w:ind w:left="1440"/>
+        <w:jc w:val="both"/>
+        <w:rPr>
+          <w:lang w:val="es-CO"/>
+        </w:rPr>
+      </w:pPr>
+      <w:r>
+        <w:rPr>
+          <w:lang w:val="es-CO"/>
+        </w:rPr>
+        <w:t>Ejemplo: salida[i] = static_cast&lt;int&gt;(entrada[i]);</w:t>
+      </w:r>
+    </w:p>
+    <w:p>
+      <w:pPr>
+        <w:pStyle w:val="ListParagraph"/>
+        <w:ind w:left="1440"/>
+        <w:jc w:val="both"/>
+        <w:rPr>
+          <w:lang w:val="es-CO"/>
+        </w:rPr>
+      </w:pPr>
+      <w:r>
+        <w:rPr>
+          <w:lang w:val="es-CO"/>
+        </w:rPr>
+        <w:t xml:space="preserve"> @param entrada Puntero a un arreglo dinámico de tipo </w:t>
+      </w:r>
+      <w:r>
+        <w:rPr>
+          <w:lang w:val="es-CO"/>
+        </w:rPr>
+        <w:t>‘</w:t>
+      </w:r>
+      <w:r>
+        <w:rPr>
+          <w:lang w:val="es-CO"/>
+        </w:rPr>
+        <w:t>unsigned char*</w:t>
+      </w:r>
+      <w:r>
+        <w:rPr>
+          <w:lang w:val="es-CO"/>
+        </w:rPr>
+        <w:t>’</w:t>
+      </w:r>
+      <w:r>
+        <w:rPr>
+          <w:lang w:val="es-CO"/>
+        </w:rPr>
+        <w:t xml:space="preserve"> que representa los datos RGB de una imagen.</w:t>
+      </w:r>
+    </w:p>
+    <w:p>
+      <w:pPr>
+        <w:pStyle w:val="ListParagraph"/>
+        <w:ind w:left="1440"/>
+        <w:jc w:val="both"/>
+        <w:rPr>
+          <w:lang w:val="es-CO"/>
+        </w:rPr>
+      </w:pPr>
+      <w:r>
+        <w:rPr>
+          <w:lang w:val="es-CO"/>
+        </w:rPr>
+        <w:t xml:space="preserve"> @param dataSize Tamaño total del arreglo (en bytes), equivalente a ancho × alto × 3 canales.</w:t>
+      </w:r>
+    </w:p>
+    <w:p>
+      <w:pPr>
+        <w:pStyle w:val="ListParagraph"/>
+        <w:ind w:left="1440"/>
+        <w:jc w:val="both"/>
+        <w:rPr>
+          <w:lang w:val="es-CO"/>
+        </w:rPr>
+      </w:pPr>
+      <w:r>
+        <w:rPr>
+          <w:lang w:val="es-CO"/>
+        </w:rPr>
+        <w:t xml:space="preserve"> @return Puntero a un nuevo arreglo dinámico de tipo </w:t>
+      </w:r>
+      <w:r>
+        <w:rPr>
+          <w:lang w:val="es-CO"/>
+        </w:rPr>
+        <w:t>‘</w:t>
+      </w:r>
+      <w:r>
+        <w:rPr>
+          <w:lang w:val="es-CO"/>
+        </w:rPr>
+        <w:t>int*</w:t>
+      </w:r>
+      <w:r>
+        <w:rPr>
+          <w:lang w:val="es-CO"/>
+        </w:rPr>
+        <w:t>’</w:t>
+      </w:r>
+      <w:r>
+        <w:rPr>
+          <w:lang w:val="es-CO"/>
+        </w:rPr>
+        <w:t xml:space="preserve"> con los mismos valores convertidos a enteros,</w:t>
+      </w:r>
+      <w:r>
+        <w:rPr>
+          <w:lang w:val="es-CO"/>
+        </w:rPr>
+        <w:t xml:space="preserve"> </w:t>
+      </w:r>
+      <w:r>
+        <w:rPr>
+          <w:lang w:val="es-CO"/>
+        </w:rPr>
+        <w:t>ordenados en formato RGB secuencial (R, G, B, R, G, B, ...).</w:t>
+      </w:r>
+    </w:p>
+    <w:p>
+      <w:pPr>
+        <w:pStyle w:val="ListParagraph"/>
+        <w:ind w:left="1440"/>
+        <w:jc w:val="both"/>
+        <w:rPr>
+          <w:b/>
+          <w:bCs/>
+          <w:lang w:val="es-CO"/>
+        </w:rPr>
+      </w:pPr>
+    </w:p>
+    <w:p>
+      <w:pPr>
+        <w:pStyle w:val="ListParagraph"/>
+        <w:numPr>
+          <w:ilvl w:val="0"/>
+          <w:numId w:val="15"/>
+        </w:numPr>
+        <w:jc w:val="both"/>
+        <w:rPr>
+          <w:b/>
+          <w:bCs/>
+          <w:lang w:val="es-CO"/>
+        </w:rPr>
+      </w:pPr>
+      <w:r>
+        <w:rPr>
+          <w:b/>
+          <w:bCs/>
+          <w:lang w:val="es-CO"/>
+        </w:rPr>
+        <w:t>Consideraciones importantes para la eficiencia</w:t>
+      </w:r>
+    </w:p>
+    <w:p>
+      <w:pPr>
+        <w:pStyle w:val="ListParagraph"/>
+        <w:numPr>
+          <w:ilvl w:val="0"/>
+          <w:numId w:val="30"/>
+        </w:numPr>
+        <w:jc w:val="both"/>
+        <w:rPr>
+          <w:lang w:val="es-CO"/>
+        </w:rPr>
+      </w:pPr>
+      <w:r>
+        <w:rPr>
+          <w:lang w:val="es-CO"/>
+        </w:rPr>
+        <w:lastRenderedPageBreak/>
+        <w:t xml:space="preserve">Cuando se esté realizando el proceso de enmascaramiento </w:t>
+      </w:r>
+      <w:r>
+        <w:rPr>
+          <w:lang w:val="es-CO"/>
+        </w:rPr>
+        <w:t>entre la imagen transformada y la máscara M, basta con revisar si al menos un valor</w:t>
+      </w:r>
+      <w:r>
+        <w:rPr>
+          <w:lang w:val="es-CO"/>
+        </w:rPr>
+        <w:t xml:space="preserve"> S(k) es diferente con respecto al archivo de texto N-1 </w:t>
+      </w:r>
+      <w:r>
+        <w:rPr>
+          <w:lang w:val="es-CO"/>
+        </w:rPr>
+        <w:t xml:space="preserve">para determinar si la transformación aplicada fue correcta o no. </w:t>
       </w:r>
     </w:p>
     <w:sectPr>
@@ -2946,9 +4138,9 @@
   </w:abstractNum>
   <w:abstractNum w:abstractNumId="9" w15:restartNumberingAfterBreak="0">
     <w:nsid w:val="3AAF07F7"/>
-    <w:multiLevelType w:val="hybridMultilevel"/>
-    <w:tmpl w:val="B68A5F74"/>
-    <w:lvl w:ilvl="0" w:tplc="0409000F">
+    <w:multiLevelType w:val="multilevel"/>
+    <w:tmpl w:val="EE3655A2"/>
+    <w:lvl w:ilvl="0">
       <w:start w:val="1"/>
       <w:numFmt w:val="decimal"/>
       <w:lvlText w:val="%1."/>
@@ -2960,77 +4152,109 @@
         <w:rFonts w:hint="default"/>
       </w:rPr>
     </w:lvl>
-    <w:lvl w:ilvl="1" w:tplc="04090019" w:tentative="1">
-      <w:start w:val="1"/>
-      <w:numFmt w:val="lowerLetter"/>
-      <w:lvlText w:val="%2."/>
-      <w:lvlJc w:val="left"/>
-      <w:pPr>
-        <w:ind w:left="1440" w:hanging="360"/>
-      </w:pPr>
-    </w:lvl>
-    <w:lvl w:ilvl="2" w:tplc="0409001B" w:tentative="1">
-      <w:start w:val="1"/>
-      <w:numFmt w:val="lowerRoman"/>
-      <w:lvlText w:val="%3."/>
-      <w:lvlJc w:val="right"/>
-      <w:pPr>
-        <w:ind w:left="2160" w:hanging="180"/>
-      </w:pPr>
-    </w:lvl>
-    <w:lvl w:ilvl="3" w:tplc="0409000F" w:tentative="1">
+    <w:lvl w:ilvl="1">
       <w:start w:val="1"/>
       <w:numFmt w:val="decimal"/>
-      <w:lvlText w:val="%4."/>
-      <w:lvlJc w:val="left"/>
-      <w:pPr>
-        <w:ind w:left="2880" w:hanging="360"/>
-      </w:pPr>
-    </w:lvl>
-    <w:lvl w:ilvl="4" w:tplc="04090019" w:tentative="1">
-      <w:start w:val="1"/>
-      <w:numFmt w:val="lowerLetter"/>
-      <w:lvlText w:val="%5."/>
-      <w:lvlJc w:val="left"/>
-      <w:pPr>
-        <w:ind w:left="3600" w:hanging="360"/>
-      </w:pPr>
-    </w:lvl>
-    <w:lvl w:ilvl="5" w:tplc="0409001B" w:tentative="1">
-      <w:start w:val="1"/>
-      <w:numFmt w:val="lowerRoman"/>
-      <w:lvlText w:val="%6."/>
-      <w:lvlJc w:val="right"/>
-      <w:pPr>
-        <w:ind w:left="4320" w:hanging="180"/>
-      </w:pPr>
-    </w:lvl>
-    <w:lvl w:ilvl="6" w:tplc="0409000F" w:tentative="1">
+      <w:isLgl/>
+      <w:lvlText w:val="%1.%2."/>
+      <w:lvlJc w:val="left"/>
+      <w:pPr>
+        <w:ind w:left="1440" w:hanging="720"/>
+      </w:pPr>
+      <w:rPr>
+        <w:rFonts w:hint="default"/>
+      </w:rPr>
+    </w:lvl>
+    <w:lvl w:ilvl="2">
       <w:start w:val="1"/>
       <w:numFmt w:val="decimal"/>
-      <w:lvlText w:val="%7."/>
-      <w:lvlJc w:val="left"/>
-      <w:pPr>
-        <w:ind w:left="5040" w:hanging="360"/>
-      </w:pPr>
-    </w:lvl>
-    <w:lvl w:ilvl="7" w:tplc="04090019" w:tentative="1">
-      <w:start w:val="1"/>
-      <w:numFmt w:val="lowerLetter"/>
-      <w:lvlText w:val="%8."/>
-      <w:lvlJc w:val="left"/>
-      <w:pPr>
-        <w:ind w:left="5760" w:hanging="360"/>
-      </w:pPr>
-    </w:lvl>
-    <w:lvl w:ilvl="8" w:tplc="0409001B" w:tentative="1">
-      <w:start w:val="1"/>
-      <w:numFmt w:val="lowerRoman"/>
-      <w:lvlText w:val="%9."/>
-      <w:lvlJc w:val="right"/>
-      <w:pPr>
-        <w:ind w:left="6480" w:hanging="180"/>
-      </w:pPr>
+      <w:isLgl/>
+      <w:lvlText w:val="%1.%2.%3."/>
+      <w:lvlJc w:val="left"/>
+      <w:pPr>
+        <w:ind w:left="1800" w:hanging="720"/>
+      </w:pPr>
+      <w:rPr>
+        <w:rFonts w:hint="default"/>
+      </w:rPr>
+    </w:lvl>
+    <w:lvl w:ilvl="3">
+      <w:start w:val="1"/>
+      <w:numFmt w:val="decimal"/>
+      <w:isLgl/>
+      <w:lvlText w:val="%1.%2.%3.%4."/>
+      <w:lvlJc w:val="left"/>
+      <w:pPr>
+        <w:ind w:left="2520" w:hanging="1080"/>
+      </w:pPr>
+      <w:rPr>
+        <w:rFonts w:hint="default"/>
+      </w:rPr>
+    </w:lvl>
+    <w:lvl w:ilvl="4">
+      <w:start w:val="1"/>
+      <w:numFmt w:val="decimal"/>
+      <w:isLgl/>
+      <w:lvlText w:val="%1.%2.%3.%4.%5."/>
+      <w:lvlJc w:val="left"/>
+      <w:pPr>
+        <w:ind w:left="2880" w:hanging="1080"/>
+      </w:pPr>
+      <w:rPr>
+        <w:rFonts w:hint="default"/>
+      </w:rPr>
+    </w:lvl>
+    <w:lvl w:ilvl="5">
+      <w:start w:val="1"/>
+      <w:numFmt w:val="decimal"/>
+      <w:isLgl/>
+      <w:lvlText w:val="%1.%2.%3.%4.%5.%6."/>
+      <w:lvlJc w:val="left"/>
+      <w:pPr>
+        <w:ind w:left="3600" w:hanging="1440"/>
+      </w:pPr>
+      <w:rPr>
+        <w:rFonts w:hint="default"/>
+      </w:rPr>
+    </w:lvl>
+    <w:lvl w:ilvl="6">
+      <w:start w:val="1"/>
+      <w:numFmt w:val="decimal"/>
+      <w:isLgl/>
+      <w:lvlText w:val="%1.%2.%3.%4.%5.%6.%7."/>
+      <w:lvlJc w:val="left"/>
+      <w:pPr>
+        <w:ind w:left="3960" w:hanging="1440"/>
+      </w:pPr>
+      <w:rPr>
+        <w:rFonts w:hint="default"/>
+      </w:rPr>
+    </w:lvl>
+    <w:lvl w:ilvl="7">
+      <w:start w:val="1"/>
+      <w:numFmt w:val="decimal"/>
+      <w:isLgl/>
+      <w:lvlText w:val="%1.%2.%3.%4.%5.%6.%7.%8."/>
+      <w:lvlJc w:val="left"/>
+      <w:pPr>
+        <w:ind w:left="4680" w:hanging="1800"/>
+      </w:pPr>
+      <w:rPr>
+        <w:rFonts w:hint="default"/>
+      </w:rPr>
+    </w:lvl>
+    <w:lvl w:ilvl="8">
+      <w:start w:val="1"/>
+      <w:numFmt w:val="decimal"/>
+      <w:isLgl/>
+      <w:lvlText w:val="%1.%2.%3.%4.%5.%6.%7.%8.%9."/>
+      <w:lvlJc w:val="left"/>
+      <w:pPr>
+        <w:ind w:left="5400" w:hanging="2160"/>
+      </w:pPr>
+      <w:rPr>
+        <w:rFonts w:hint="default"/>
+      </w:rPr>
     </w:lvl>
   </w:abstractNum>
   <w:abstractNum w:abstractNumId="10" w15:restartNumberingAfterBreak="0">
@@ -4212,6 +5436,119 @@
     </w:lvl>
   </w:abstractNum>
   <w:abstractNum w:abstractNumId="20" w15:restartNumberingAfterBreak="0">
+    <w:nsid w:val="57C72A7D"/>
+    <w:multiLevelType w:val="hybridMultilevel"/>
+    <w:tmpl w:val="29E22AB4"/>
+    <w:lvl w:ilvl="0" w:tplc="04090001">
+      <w:start w:val="1"/>
+      <w:numFmt w:val="bullet"/>
+      <w:lvlText w:val=""/>
+      <w:lvlJc w:val="left"/>
+      <w:pPr>
+        <w:ind w:left="720" w:hanging="360"/>
+      </w:pPr>
+      <w:rPr>
+        <w:rFonts w:ascii="Symbol" w:hAnsi="Symbol" w:hint="default"/>
+      </w:rPr>
+    </w:lvl>
+    <w:lvl w:ilvl="1" w:tplc="04090003" w:tentative="1">
+      <w:start w:val="1"/>
+      <w:numFmt w:val="bullet"/>
+      <w:lvlText w:val="o"/>
+      <w:lvlJc w:val="left"/>
+      <w:pPr>
+        <w:ind w:left="1440" w:hanging="360"/>
+      </w:pPr>
+      <w:rPr>
+        <w:rFonts w:ascii="Courier New" w:hAnsi="Courier New" w:cs="Courier New" w:hint="default"/>
+      </w:rPr>
+    </w:lvl>
+    <w:lvl w:ilvl="2" w:tplc="04090005" w:tentative="1">
+      <w:start w:val="1"/>
+      <w:numFmt w:val="bullet"/>
+      <w:lvlText w:val=""/>
+      <w:lvlJc w:val="left"/>
+      <w:pPr>
+        <w:ind w:left="2160" w:hanging="360"/>
+      </w:pPr>
+      <w:rPr>
+        <w:rFonts w:ascii="Wingdings" w:hAnsi="Wingdings" w:hint="default"/>
+      </w:rPr>
+    </w:lvl>
+    <w:lvl w:ilvl="3" w:tplc="04090001" w:tentative="1">
+      <w:start w:val="1"/>
+      <w:numFmt w:val="bullet"/>
+      <w:lvlText w:val=""/>
+      <w:lvlJc w:val="left"/>
+      <w:pPr>
+        <w:ind w:left="2880" w:hanging="360"/>
+      </w:pPr>
+      <w:rPr>
+        <w:rFonts w:ascii="Symbol" w:hAnsi="Symbol" w:hint="default"/>
+      </w:rPr>
+    </w:lvl>
+    <w:lvl w:ilvl="4" w:tplc="04090003" w:tentative="1">
+      <w:start w:val="1"/>
+      <w:numFmt w:val="bullet"/>
+      <w:lvlText w:val="o"/>
+      <w:lvlJc w:val="left"/>
+      <w:pPr>
+        <w:ind w:left="3600" w:hanging="360"/>
+      </w:pPr>
+      <w:rPr>
+        <w:rFonts w:ascii="Courier New" w:hAnsi="Courier New" w:cs="Courier New" w:hint="default"/>
+      </w:rPr>
+    </w:lvl>
+    <w:lvl w:ilvl="5" w:tplc="04090005" w:tentative="1">
+      <w:start w:val="1"/>
+      <w:numFmt w:val="bullet"/>
+      <w:lvlText w:val=""/>
+      <w:lvlJc w:val="left"/>
+      <w:pPr>
+        <w:ind w:left="4320" w:hanging="360"/>
+      </w:pPr>
+      <w:rPr>
+        <w:rFonts w:ascii="Wingdings" w:hAnsi="Wingdings" w:hint="default"/>
+      </w:rPr>
+    </w:lvl>
+    <w:lvl w:ilvl="6" w:tplc="04090001" w:tentative="1">
+      <w:start w:val="1"/>
+      <w:numFmt w:val="bullet"/>
+      <w:lvlText w:val=""/>
+      <w:lvlJc w:val="left"/>
+      <w:pPr>
+        <w:ind w:left="5040" w:hanging="360"/>
+      </w:pPr>
+      <w:rPr>
+        <w:rFonts w:ascii="Symbol" w:hAnsi="Symbol" w:hint="default"/>
+      </w:rPr>
+    </w:lvl>
+    <w:lvl w:ilvl="7" w:tplc="04090003" w:tentative="1">
+      <w:start w:val="1"/>
+      <w:numFmt w:val="bullet"/>
+      <w:lvlText w:val="o"/>
+      <w:lvlJc w:val="left"/>
+      <w:pPr>
+        <w:ind w:left="5760" w:hanging="360"/>
+      </w:pPr>
+      <w:rPr>
+        <w:rFonts w:ascii="Courier New" w:hAnsi="Courier New" w:cs="Courier New" w:hint="default"/>
+      </w:rPr>
+    </w:lvl>
+    <w:lvl w:ilvl="8" w:tplc="04090005" w:tentative="1">
+      <w:start w:val="1"/>
+      <w:numFmt w:val="bullet"/>
+      <w:lvlText w:val=""/>
+      <w:lvlJc w:val="left"/>
+      <w:pPr>
+        <w:ind w:left="6480" w:hanging="360"/>
+      </w:pPr>
+      <w:rPr>
+        <w:rFonts w:ascii="Wingdings" w:hAnsi="Wingdings" w:hint="default"/>
+      </w:rPr>
+    </w:lvl>
+  </w:abstractNum>
+  <w:abstractNum w:abstractNumId="21" w15:restartNumberingAfterBreak="0">
     <w:nsid w:val="6170540D"/>
     <w:multiLevelType w:val="multilevel"/>
     <w:tmpl w:val="5DDADA60"/>
@@ -4324,7 +5661,7 @@
       </w:pPr>
     </w:lvl>
   </w:abstractNum>
-  <w:abstractNum w:abstractNumId="21" w15:restartNumberingAfterBreak="0">
+  <w:abstractNum w:abstractNumId="22" w15:restartNumberingAfterBreak="0">
     <w:nsid w:val="69DA1AEC"/>
     <w:multiLevelType w:val="hybridMultilevel"/>
     <w:tmpl w:val="AF5C001C"/>
@@ -4436,7 +5773,7 @@
       </w:rPr>
     </w:lvl>
   </w:abstractNum>
-  <w:abstractNum w:abstractNumId="22" w15:restartNumberingAfterBreak="0">
+  <w:abstractNum w:abstractNumId="23" w15:restartNumberingAfterBreak="0">
     <w:nsid w:val="6D2D13E9"/>
     <w:multiLevelType w:val="hybridMultilevel"/>
     <w:tmpl w:val="8618B0C6"/>
@@ -4549,7 +5886,7 @@
       </w:rPr>
     </w:lvl>
   </w:abstractNum>
-  <w:abstractNum w:abstractNumId="23" w15:restartNumberingAfterBreak="0">
+  <w:abstractNum w:abstractNumId="24" w15:restartNumberingAfterBreak="0">
     <w:nsid w:val="6D35463F"/>
     <w:multiLevelType w:val="multilevel"/>
     <w:tmpl w:val="43242C98"/>
@@ -4698,7 +6035,7 @@
       </w:rPr>
     </w:lvl>
   </w:abstractNum>
-  <w:abstractNum w:abstractNumId="24" w15:restartNumberingAfterBreak="0">
+  <w:abstractNum w:abstractNumId="25" w15:restartNumberingAfterBreak="0">
     <w:nsid w:val="6D9C5542"/>
     <w:multiLevelType w:val="hybridMultilevel"/>
     <w:tmpl w:val="E3605580"/>
@@ -4811,7 +6148,7 @@
       </w:rPr>
     </w:lvl>
   </w:abstractNum>
-  <w:abstractNum w:abstractNumId="25" w15:restartNumberingAfterBreak="0">
+  <w:abstractNum w:abstractNumId="26" w15:restartNumberingAfterBreak="0">
     <w:nsid w:val="75947D2D"/>
     <w:multiLevelType w:val="multilevel"/>
     <w:tmpl w:val="DF403566"/>
@@ -4924,7 +6261,7 @@
       </w:pPr>
     </w:lvl>
   </w:abstractNum>
-  <w:abstractNum w:abstractNumId="26" w15:restartNumberingAfterBreak="0">
+  <w:abstractNum w:abstractNumId="27" w15:restartNumberingAfterBreak="0">
     <w:nsid w:val="78896407"/>
     <w:multiLevelType w:val="hybridMultilevel"/>
     <w:tmpl w:val="E93EB180"/>
@@ -5037,7 +6374,7 @@
       </w:rPr>
     </w:lvl>
   </w:abstractNum>
-  <w:abstractNum w:abstractNumId="27" w15:restartNumberingAfterBreak="0">
+  <w:abstractNum w:abstractNumId="28" w15:restartNumberingAfterBreak="0">
     <w:nsid w:val="78CB453A"/>
     <w:multiLevelType w:val="hybridMultilevel"/>
     <w:tmpl w:val="0200F7CA"/>
@@ -5150,7 +6487,7 @@
       </w:rPr>
     </w:lvl>
   </w:abstractNum>
-  <w:abstractNum w:abstractNumId="28" w15:restartNumberingAfterBreak="0">
+  <w:abstractNum w:abstractNumId="29" w15:restartNumberingAfterBreak="0">
     <w:nsid w:val="7C8B330B"/>
     <w:multiLevelType w:val="multilevel"/>
     <w:tmpl w:val="C14273D0"/>
@@ -5300,7 +6637,7 @@
     </w:lvl>
   </w:abstractNum>
   <w:num w:numId="1" w16cid:durableId="1126387060">
-    <w:abstractNumId w:val="27"/>
+    <w:abstractNumId w:val="28"/>
   </w:num>
   <w:num w:numId="2" w16cid:durableId="2120686310">
     <w:abstractNumId w:val="5"/>
@@ -5315,10 +6652,10 @@
     <w:abstractNumId w:val="3"/>
   </w:num>
   <w:num w:numId="6" w16cid:durableId="1941645257">
-    <w:abstractNumId w:val="21"/>
+    <w:abstractNumId w:val="22"/>
   </w:num>
   <w:num w:numId="7" w16cid:durableId="652027614">
-    <w:abstractNumId w:val="23"/>
+    <w:abstractNumId w:val="24"/>
   </w:num>
   <w:num w:numId="8" w16cid:durableId="1905676678">
     <w:abstractNumId w:val="19"/>
@@ -5327,16 +6664,16 @@
     <w:abstractNumId w:val="7"/>
   </w:num>
   <w:num w:numId="10" w16cid:durableId="700277135">
-    <w:abstractNumId w:val="28"/>
+    <w:abstractNumId w:val="29"/>
   </w:num>
   <w:num w:numId="11" w16cid:durableId="2104958228">
-    <w:abstractNumId w:val="25"/>
+    <w:abstractNumId w:val="26"/>
   </w:num>
   <w:num w:numId="12" w16cid:durableId="1736277042">
     <w:abstractNumId w:val="14"/>
   </w:num>
   <w:num w:numId="13" w16cid:durableId="233010701">
-    <w:abstractNumId w:val="20"/>
+    <w:abstractNumId w:val="21"/>
   </w:num>
   <w:num w:numId="14" w16cid:durableId="258678946">
     <w:abstractNumId w:val="2"/>
@@ -5354,7 +6691,7 @@
     <w:abstractNumId w:val="10"/>
   </w:num>
   <w:num w:numId="19" w16cid:durableId="1769426072">
-    <w:abstractNumId w:val="24"/>
+    <w:abstractNumId w:val="25"/>
   </w:num>
   <w:num w:numId="20" w16cid:durableId="1668362658">
     <w:abstractNumId w:val="11"/>
@@ -5363,7 +6700,7 @@
     <w:abstractNumId w:val="1"/>
   </w:num>
   <w:num w:numId="22" w16cid:durableId="1146973208">
-    <w:abstractNumId w:val="26"/>
+    <w:abstractNumId w:val="27"/>
   </w:num>
   <w:num w:numId="23" w16cid:durableId="1038778348">
     <w:abstractNumId w:val="17"/>
@@ -5375,7 +6712,7 @@
     <w:abstractNumId w:val="4"/>
   </w:num>
   <w:num w:numId="26" w16cid:durableId="135100518">
-    <w:abstractNumId w:val="22"/>
+    <w:abstractNumId w:val="23"/>
   </w:num>
   <w:num w:numId="27" w16cid:durableId="908492753">
     <w:abstractNumId w:val="8"/>
@@ -5385,6 +6722,9 @@
   </w:num>
   <w:num w:numId="29" w16cid:durableId="1612787379">
     <w:abstractNumId w:val="12"/>
+  </w:num>
+  <w:num w:numId="30" w16cid:durableId="441925649">
+    <w:abstractNumId w:val="20"/>
   </w:num>
 </w:numbering>
 </file>
@@ -5789,6 +7129,7 @@
   <w:style w:type="paragraph" w:default="1" w:styleId="Normal">
     <w:name w:val="Normal"/>
     <w:qFormat/>
+    <w:rsid w:val="00D154B9"/>
   </w:style>
   <w:style w:type="paragraph" w:styleId="Heading1">
     <w:name w:val="heading 1"/>
@@ -5817,7 +7158,6 @@
     <w:next w:val="Normal"/>
     <w:link w:val="Heading2Char"/>
     <w:uiPriority w:val="9"/>
-    <w:semiHidden/>
     <w:unhideWhenUsed/>
     <w:qFormat/>
     <w:rsid w:val="00DD539A"/>
@@ -6034,7 +7374,6 @@
     <w:basedOn w:val="DefaultParagraphFont"/>
     <w:link w:val="Heading2"/>
     <w:uiPriority w:val="9"/>
-    <w:semiHidden/>
     <w:rsid w:val="00DD539A"/>
     <w:rPr>
       <w:rFonts w:asciiTheme="majorHAnsi" w:eastAsiaTheme="majorEastAsia" w:hAnsiTheme="majorHAnsi" w:cstheme="majorBidi"/>

</xml_diff>

<commit_message>
Añadidos docstrings a funciones de procesamiento y transformaciones NOT y XOR, con ejemplo por cada uno
</commit_message>
<xml_diff>
--- a/ANALISIS_DESAFIO_1.docx
+++ b/ANALISIS_DESAFIO_1.docx
@@ -116,7 +116,7 @@
     </w:p>
     <w:p>
       <w:pPr>
-        <w:pStyle w:val="ListParagraph"/>
+        <w:pStyle w:val="Prrafodelista"/>
         <w:jc w:val="both"/>
         <w:rPr>
           <w:b/>
@@ -127,7 +127,7 @@
     </w:p>
     <w:p>
       <w:pPr>
-        <w:pStyle w:val="ListParagraph"/>
+        <w:pStyle w:val="Prrafodelista"/>
         <w:numPr>
           <w:ilvl w:val="0"/>
           <w:numId w:val="15"/>
@@ -150,7 +150,7 @@
     </w:p>
     <w:p>
       <w:pPr>
-        <w:pStyle w:val="ListParagraph"/>
+        <w:pStyle w:val="Prrafodelista"/>
         <w:jc w:val="both"/>
         <w:rPr>
           <w:lang w:val="es-CO"/>
@@ -288,7 +288,7 @@
     </w:p>
     <w:p>
       <w:pPr>
-        <w:pStyle w:val="ListParagraph"/>
+        <w:pStyle w:val="Prrafodelista"/>
         <w:numPr>
           <w:ilvl w:val="0"/>
           <w:numId w:val="17"/>
@@ -376,7 +376,7 @@
     </w:p>
     <w:p>
       <w:pPr>
-        <w:pStyle w:val="ListParagraph"/>
+        <w:pStyle w:val="Prrafodelista"/>
         <w:numPr>
           <w:ilvl w:val="0"/>
           <w:numId w:val="17"/>
@@ -446,7 +446,7 @@
     </w:p>
     <w:p>
       <w:pPr>
-        <w:pStyle w:val="ListParagraph"/>
+        <w:pStyle w:val="Prrafodelista"/>
         <w:jc w:val="both"/>
         <w:rPr>
           <w:lang w:val="es-CO"/>
@@ -519,16 +519,16 @@
     </w:p>
     <w:p>
       <w:pPr>
-        <w:pStyle w:val="ListParagraph"/>
-        <w:jc w:val="both"/>
-        <w:rPr>
-          <w:lang w:val="es-CO"/>
-        </w:rPr>
-      </w:pPr>
-    </w:p>
-    <w:p>
-      <w:pPr>
-        <w:pStyle w:val="ListParagraph"/>
+        <w:pStyle w:val="Prrafodelista"/>
+        <w:jc w:val="both"/>
+        <w:rPr>
+          <w:lang w:val="es-CO"/>
+        </w:rPr>
+      </w:pPr>
+    </w:p>
+    <w:p>
+      <w:pPr>
+        <w:pStyle w:val="Prrafodelista"/>
         <w:numPr>
           <w:ilvl w:val="0"/>
           <w:numId w:val="15"/>
@@ -551,7 +551,7 @@
     </w:p>
     <w:p>
       <w:pPr>
-        <w:pStyle w:val="ListParagraph"/>
+        <w:pStyle w:val="Prrafodelista"/>
         <w:jc w:val="both"/>
         <w:rPr>
           <w:lang w:val="es-CO"/>
@@ -566,7 +566,7 @@
     </w:p>
     <w:p>
       <w:pPr>
-        <w:pStyle w:val="ListParagraph"/>
+        <w:pStyle w:val="Prrafodelista"/>
         <w:numPr>
           <w:ilvl w:val="0"/>
           <w:numId w:val="18"/>
@@ -654,7 +654,7 @@
     </w:p>
     <w:p>
       <w:pPr>
-        <w:pStyle w:val="ListParagraph"/>
+        <w:pStyle w:val="Prrafodelista"/>
         <w:numPr>
           <w:ilvl w:val="0"/>
           <w:numId w:val="18"/>
@@ -749,7 +749,7 @@
     </w:p>
     <w:p>
       <w:pPr>
-        <w:pStyle w:val="ListParagraph"/>
+        <w:pStyle w:val="Prrafodelista"/>
         <w:ind w:left="1080"/>
         <w:jc w:val="both"/>
         <w:rPr>
@@ -759,7 +759,7 @@
     </w:p>
     <w:p>
       <w:pPr>
-        <w:pStyle w:val="ListParagraph"/>
+        <w:pStyle w:val="Prrafodelista"/>
         <w:numPr>
           <w:ilvl w:val="0"/>
           <w:numId w:val="15"/>
@@ -791,7 +791,7 @@
     </w:p>
     <w:p>
       <w:pPr>
-        <w:pStyle w:val="ListParagraph"/>
+        <w:pStyle w:val="Prrafodelista"/>
         <w:jc w:val="both"/>
         <w:rPr>
           <w:lang w:val="es-CO"/>
@@ -806,7 +806,7 @@
     </w:p>
     <w:p>
       <w:pPr>
-        <w:pStyle w:val="ListParagraph"/>
+        <w:pStyle w:val="Prrafodelista"/>
         <w:numPr>
           <w:ilvl w:val="0"/>
           <w:numId w:val="26"/>
@@ -825,7 +825,7 @@
     </w:p>
     <w:p>
       <w:pPr>
-        <w:pStyle w:val="ListParagraph"/>
+        <w:pStyle w:val="Prrafodelista"/>
         <w:numPr>
           <w:ilvl w:val="0"/>
           <w:numId w:val="26"/>
@@ -996,7 +996,7 @@
     </w:p>
     <w:p>
       <w:pPr>
-        <w:pStyle w:val="ListParagraph"/>
+        <w:pStyle w:val="Prrafodelista"/>
         <w:numPr>
           <w:ilvl w:val="0"/>
           <w:numId w:val="15"/>
@@ -1035,7 +1035,7 @@
     </w:p>
     <w:p>
       <w:pPr>
-        <w:pStyle w:val="ListParagraph"/>
+        <w:pStyle w:val="Prrafodelista"/>
         <w:jc w:val="both"/>
         <w:rPr>
           <w:lang w:val="es-CO"/>
@@ -1076,7 +1076,7 @@
     </w:p>
     <w:p>
       <w:pPr>
-        <w:pStyle w:val="ListParagraph"/>
+        <w:pStyle w:val="Prrafodelista"/>
         <w:numPr>
           <w:ilvl w:val="0"/>
           <w:numId w:val="24"/>
@@ -1108,7 +1108,7 @@
     </w:p>
     <w:p>
       <w:pPr>
-        <w:pStyle w:val="ListParagraph"/>
+        <w:pStyle w:val="Prrafodelista"/>
         <w:numPr>
           <w:ilvl w:val="0"/>
           <w:numId w:val="24"/>
@@ -1158,7 +1158,7 @@
     </w:p>
     <w:p>
       <w:pPr>
-        <w:pStyle w:val="ListParagraph"/>
+        <w:pStyle w:val="Prrafodelista"/>
         <w:numPr>
           <w:ilvl w:val="0"/>
           <w:numId w:val="24"/>
@@ -1219,7 +1219,7 @@
     </w:p>
     <w:p>
       <w:pPr>
-        <w:pStyle w:val="ListParagraph"/>
+        <w:pStyle w:val="Prrafodelista"/>
         <w:numPr>
           <w:ilvl w:val="0"/>
           <w:numId w:val="24"/>
@@ -1325,7 +1325,7 @@
     </w:p>
     <w:p>
       <w:pPr>
-        <w:pStyle w:val="ListParagraph"/>
+        <w:pStyle w:val="Prrafodelista"/>
         <w:numPr>
           <w:ilvl w:val="0"/>
           <w:numId w:val="24"/>
@@ -1430,7 +1430,7 @@
     </w:p>
     <w:p>
       <w:pPr>
-        <w:pStyle w:val="ListParagraph"/>
+        <w:pStyle w:val="Prrafodelista"/>
         <w:ind w:left="1128"/>
         <w:jc w:val="both"/>
         <w:rPr>
@@ -1440,7 +1440,7 @@
     </w:p>
     <w:p>
       <w:pPr>
-        <w:pStyle w:val="ListParagraph"/>
+        <w:pStyle w:val="Prrafodelista"/>
         <w:numPr>
           <w:ilvl w:val="0"/>
           <w:numId w:val="15"/>
@@ -1463,7 +1463,7 @@
     </w:p>
     <w:p>
       <w:pPr>
-        <w:pStyle w:val="ListParagraph"/>
+        <w:pStyle w:val="Prrafodelista"/>
         <w:numPr>
           <w:ilvl w:val="0"/>
           <w:numId w:val="27"/>
@@ -1482,7 +1482,7 @@
     </w:p>
     <w:p>
       <w:pPr>
-        <w:pStyle w:val="ListParagraph"/>
+        <w:pStyle w:val="Prrafodelista"/>
         <w:numPr>
           <w:ilvl w:val="0"/>
           <w:numId w:val="27"/>
@@ -1513,7 +1513,7 @@
     </w:p>
     <w:p>
       <w:pPr>
-        <w:pStyle w:val="ListParagraph"/>
+        <w:pStyle w:val="Prrafodelista"/>
         <w:numPr>
           <w:ilvl w:val="0"/>
           <w:numId w:val="27"/>
@@ -1544,7 +1544,7 @@
     </w:p>
     <w:p>
       <w:pPr>
-        <w:pStyle w:val="ListParagraph"/>
+        <w:pStyle w:val="Prrafodelista"/>
         <w:ind w:left="1080"/>
         <w:jc w:val="both"/>
         <w:rPr>
@@ -1554,7 +1554,7 @@
     </w:p>
     <w:p>
       <w:pPr>
-        <w:pStyle w:val="ListParagraph"/>
+        <w:pStyle w:val="Prrafodelista"/>
         <w:numPr>
           <w:ilvl w:val="0"/>
           <w:numId w:val="15"/>
@@ -1593,7 +1593,7 @@
     </w:p>
     <w:p>
       <w:pPr>
-        <w:pStyle w:val="ListParagraph"/>
+        <w:pStyle w:val="Prrafodelista"/>
         <w:jc w:val="both"/>
         <w:rPr>
           <w:lang w:val="es-CO"/>
@@ -1614,16 +1614,16 @@
     </w:p>
     <w:p>
       <w:pPr>
-        <w:pStyle w:val="ListParagraph"/>
-        <w:jc w:val="both"/>
-        <w:rPr>
-          <w:lang w:val="es-CO"/>
-        </w:rPr>
-      </w:pPr>
-    </w:p>
-    <w:p>
-      <w:pPr>
-        <w:pStyle w:val="ListParagraph"/>
+        <w:pStyle w:val="Prrafodelista"/>
+        <w:jc w:val="both"/>
+        <w:rPr>
+          <w:lang w:val="es-CO"/>
+        </w:rPr>
+      </w:pPr>
+    </w:p>
+    <w:p>
+      <w:pPr>
+        <w:pStyle w:val="Prrafodelista"/>
         <w:numPr>
           <w:ilvl w:val="0"/>
           <w:numId w:val="15"/>
@@ -1646,7 +1646,7 @@
     </w:p>
     <w:p>
       <w:pPr>
-        <w:pStyle w:val="ListParagraph"/>
+        <w:pStyle w:val="Prrafodelista"/>
         <w:jc w:val="both"/>
         <w:rPr>
           <w:lang w:val="es-CO"/>
@@ -1712,16 +1712,16 @@
     </w:p>
     <w:p>
       <w:pPr>
-        <w:pStyle w:val="ListParagraph"/>
-        <w:jc w:val="both"/>
-        <w:rPr>
-          <w:lang w:val="es-CO"/>
-        </w:rPr>
-      </w:pPr>
-    </w:p>
-    <w:p>
-      <w:pPr>
-        <w:pStyle w:val="ListParagraph"/>
+        <w:pStyle w:val="Prrafodelista"/>
+        <w:jc w:val="both"/>
+        <w:rPr>
+          <w:lang w:val="es-CO"/>
+        </w:rPr>
+      </w:pPr>
+    </w:p>
+    <w:p>
+      <w:pPr>
+        <w:pStyle w:val="Prrafodelista"/>
         <w:numPr>
           <w:ilvl w:val="0"/>
           <w:numId w:val="15"/>
@@ -1744,7 +1744,7 @@
     </w:p>
     <w:p>
       <w:pPr>
-        <w:pStyle w:val="ListParagraph"/>
+        <w:pStyle w:val="Prrafodelista"/>
         <w:jc w:val="both"/>
         <w:rPr>
           <w:lang w:val="es-CO"/>
@@ -1759,16 +1759,16 @@
     </w:p>
     <w:p>
       <w:pPr>
-        <w:pStyle w:val="ListParagraph"/>
-        <w:jc w:val="both"/>
-        <w:rPr>
-          <w:lang w:val="es-CO"/>
-        </w:rPr>
-      </w:pPr>
-    </w:p>
-    <w:p>
-      <w:pPr>
-        <w:pStyle w:val="ListParagraph"/>
+        <w:pStyle w:val="Prrafodelista"/>
+        <w:jc w:val="both"/>
+        <w:rPr>
+          <w:lang w:val="es-CO"/>
+        </w:rPr>
+      </w:pPr>
+    </w:p>
+    <w:p>
+      <w:pPr>
+        <w:pStyle w:val="Prrafodelista"/>
         <w:numPr>
           <w:ilvl w:val="0"/>
           <w:numId w:val="15"/>
@@ -1807,7 +1807,7 @@
     </w:p>
     <w:p>
       <w:pPr>
-        <w:pStyle w:val="ListParagraph"/>
+        <w:pStyle w:val="Prrafodelista"/>
         <w:numPr>
           <w:ilvl w:val="1"/>
           <w:numId w:val="15"/>
@@ -1830,7 +1830,7 @@
     </w:p>
     <w:p>
       <w:pPr>
-        <w:pStyle w:val="ListParagraph"/>
+        <w:pStyle w:val="Prrafodelista"/>
         <w:ind w:left="1440"/>
         <w:jc w:val="both"/>
         <w:rPr>
@@ -1883,13 +1883,51 @@
         <w:rPr>
           <w:lang w:val="es-CO"/>
         </w:rPr>
+        <w:t>‘&amp;’</w:t>
+      </w:r>
+      <w:r>
+        <w:rPr>
+          <w:lang w:val="es-CO"/>
+        </w:rPr>
+        <w:t>) entre cada byte correspondiente de dos imágenes de igual tamaño: la imagen distorsionada (I</w:t>
+      </w:r>
+      <w:r>
+        <w:rPr>
+          <w:vertAlign w:val="subscript"/>
+          <w:lang w:val="es-CO"/>
+        </w:rPr>
+        <w:t>D</w:t>
+      </w:r>
+      <w:r>
+        <w:rPr>
+          <w:lang w:val="es-CO"/>
+        </w:rPr>
+        <w:t>) y la imagen máscara (I</w:t>
+      </w:r>
+      <w:r>
+        <w:rPr>
+          <w:vertAlign w:val="subscript"/>
+          <w:lang w:val="es-CO"/>
+        </w:rPr>
+        <w:t>M</w:t>
+      </w:r>
+      <w:r>
+        <w:rPr>
+          <w:lang w:val="es-CO"/>
+        </w:rPr>
+        <w:t xml:space="preserve">). Cada byte representa un canal de color (R, G o B) y está almacenado en un arreglo lineal de tipo </w:t>
+      </w:r>
+      <w:r>
+        <w:rPr>
+          <w:lang w:val="es-CO"/>
+        </w:rPr>
         <w:t>‘</w:t>
       </w:r>
       <w:r>
         <w:rPr>
           <w:lang w:val="es-CO"/>
         </w:rPr>
-        <w:t>&amp;</w:t>
+        <w:t>unsigned char*</w:t>
       </w:r>
       <w:r>
         <w:rPr>
@@ -1901,7 +1939,43 @@
         <w:rPr>
           <w:lang w:val="es-CO"/>
         </w:rPr>
-        <w:t>) entre cada byte correspondiente de dos imágenes de igual tamaño: la imagen distorsionada (I</w:t>
+        <w:t xml:space="preserve"> en formato RGB secuencial (R, G, B, R, G, B, ...).</w:t>
+      </w:r>
+      <w:r>
+        <w:rPr>
+          <w:lang w:val="es-CO"/>
+        </w:rPr>
+        <w:t xml:space="preserve"> </w:t>
+      </w:r>
+      <w:r>
+        <w:rPr>
+          <w:lang w:val="es-CO"/>
+        </w:rPr>
+        <w:t xml:space="preserve">La operación </w:t>
+      </w:r>
+      <w:r>
+        <w:rPr>
+          <w:lang w:val="es-CO"/>
+        </w:rPr>
+        <w:t>AND</w:t>
+      </w:r>
+      <w:r>
+        <w:rPr>
+          <w:lang w:val="es-CO"/>
+        </w:rPr>
+        <w:t xml:space="preserve"> se realiza byte a byte, es decir, por cada canal de cada píxel:</w:t>
+      </w:r>
+      <w:r>
+        <w:rPr>
+          <w:lang w:val="es-CO"/>
+        </w:rPr>
+        <w:t xml:space="preserve"> </w:t>
+      </w:r>
+      <w:r>
+        <w:rPr>
+          <w:lang w:val="es-CO"/>
+        </w:rPr>
+        <w:t>resultado[i] = I</w:t>
       </w:r>
       <w:r>
         <w:rPr>
@@ -1914,7 +1988,7 @@
         <w:rPr>
           <w:lang w:val="es-CO"/>
         </w:rPr>
-        <w:t>) y la imagen máscara (I</w:t>
+        <w:t>[i] | I</w:t>
       </w:r>
       <w:r>
         <w:rPr>
@@ -1927,7 +2001,113 @@
         <w:rPr>
           <w:lang w:val="es-CO"/>
         </w:rPr>
-        <w:t xml:space="preserve">). Cada byte representa un canal de color (R, G o B) y está almacenado en un arreglo lineal de tipo </w:t>
+        <w:t>[i]</w:t>
+      </w:r>
+      <w:r>
+        <w:rPr>
+          <w:lang w:val="es-CO"/>
+        </w:rPr>
+        <w:t xml:space="preserve">. </w:t>
+      </w:r>
+      <w:r>
+        <w:rPr>
+          <w:lang w:val="es-CO"/>
+        </w:rPr>
+        <w:t>El resultado de esta transformación se almacena en un nuevo arreglo dinámico con</w:t>
+      </w:r>
+      <w:r>
+        <w:rPr>
+          <w:lang w:val="es-CO"/>
+        </w:rPr>
+        <w:t xml:space="preserve"> </w:t>
+      </w:r>
+      <w:r>
+        <w:rPr>
+          <w:lang w:val="es-CO"/>
+        </w:rPr>
+        <w:t>el mismo formato RGB lineal</w:t>
+      </w:r>
+      <w:r>
+        <w:rPr>
+          <w:lang w:val="es-CO"/>
+        </w:rPr>
+        <w:t>.</w:t>
+      </w:r>
+    </w:p>
+    <w:p>
+      <w:pPr>
+        <w:pStyle w:val="Prrafodelista"/>
+        <w:ind w:left="1440"/>
+        <w:jc w:val="both"/>
+        <w:rPr>
+          <w:lang w:val="es-CO"/>
+        </w:rPr>
+      </w:pPr>
+      <w:r>
+        <w:rPr>
+          <w:lang w:val="es-CO"/>
+        </w:rPr>
+        <w:t>@</w:t>
+      </w:r>
+      <w:r>
+        <w:rPr>
+          <w:lang w:val="es-CO"/>
+        </w:rPr>
+        <w:t>param ID Arreglo de bytes de la imagen distorsionada.</w:t>
+      </w:r>
+    </w:p>
+    <w:p>
+      <w:pPr>
+        <w:pStyle w:val="Prrafodelista"/>
+        <w:ind w:left="1440"/>
+        <w:jc w:val="both"/>
+        <w:rPr>
+          <w:lang w:val="es-CO"/>
+        </w:rPr>
+      </w:pPr>
+      <w:r>
+        <w:rPr>
+          <w:lang w:val="es-CO"/>
+        </w:rPr>
+        <w:t>@param IM Arreglo de bytes de la imagen máscara.</w:t>
+      </w:r>
+    </w:p>
+    <w:p>
+      <w:pPr>
+        <w:pStyle w:val="Prrafodelista"/>
+        <w:ind w:left="1440"/>
+        <w:jc w:val="both"/>
+        <w:rPr>
+          <w:lang w:val="es-CO"/>
+        </w:rPr>
+      </w:pPr>
+      <w:r>
+        <w:rPr>
+          <w:lang w:val="es-CO"/>
+        </w:rPr>
+        <w:t xml:space="preserve">@param dataSize </w:t>
+      </w:r>
+      <w:r>
+        <w:rPr>
+          <w:lang w:val="es-CO"/>
+        </w:rPr>
+        <w:t>Cantidad total de bytes (ancho × alto × 3 canales).</w:t>
+      </w:r>
+    </w:p>
+    <w:p>
+      <w:pPr>
+        <w:pStyle w:val="Prrafodelista"/>
+        <w:ind w:left="1440"/>
+        <w:jc w:val="both"/>
+        <w:rPr>
+          <w:lang w:val="es-CO"/>
+        </w:rPr>
+      </w:pPr>
+      <w:r>
+        <w:rPr>
+          <w:lang w:val="es-CO"/>
+        </w:rPr>
+        <w:t xml:space="preserve">@return Puntero a un arreglo dinámico de tipo </w:t>
       </w:r>
       <w:r>
         <w:rPr>
@@ -1951,19 +2131,7 @@
         <w:rPr>
           <w:lang w:val="es-CO"/>
         </w:rPr>
-        <w:t xml:space="preserve"> en formato RGB secuencial (R, G, B, R, G, B, ...).</w:t>
-      </w:r>
-      <w:r>
-        <w:rPr>
-          <w:lang w:val="es-CO"/>
-        </w:rPr>
-        <w:t xml:space="preserve"> </w:t>
-      </w:r>
-      <w:r>
-        <w:rPr>
-          <w:lang w:val="es-CO"/>
-        </w:rPr>
-        <w:t xml:space="preserve">La operación </w:t>
+        <w:t xml:space="preserve"> que contiene los resultados de la operación </w:t>
       </w:r>
       <w:r>
         <w:rPr>
@@ -1975,192 +2143,12 @@
         <w:rPr>
           <w:lang w:val="es-CO"/>
         </w:rPr>
-        <w:t xml:space="preserve"> se realiza byte a byte, es decir, por cada canal de cada píxel:</w:t>
-      </w:r>
-      <w:r>
-        <w:rPr>
-          <w:lang w:val="es-CO"/>
-        </w:rPr>
-        <w:t xml:space="preserve"> </w:t>
-      </w:r>
-      <w:r>
-        <w:rPr>
-          <w:lang w:val="es-CO"/>
-        </w:rPr>
-        <w:t>resultado[i] = I</w:t>
-      </w:r>
-      <w:r>
-        <w:rPr>
-          <w:vertAlign w:val="subscript"/>
-          <w:lang w:val="es-CO"/>
-        </w:rPr>
-        <w:t>D</w:t>
-      </w:r>
-      <w:r>
-        <w:rPr>
-          <w:lang w:val="es-CO"/>
-        </w:rPr>
-        <w:t>[i] | I</w:t>
-      </w:r>
-      <w:r>
-        <w:rPr>
-          <w:vertAlign w:val="subscript"/>
-          <w:lang w:val="es-CO"/>
-        </w:rPr>
-        <w:t>M</w:t>
-      </w:r>
-      <w:r>
-        <w:rPr>
-          <w:lang w:val="es-CO"/>
-        </w:rPr>
-        <w:t>[i]</w:t>
-      </w:r>
-      <w:r>
-        <w:rPr>
-          <w:lang w:val="es-CO"/>
-        </w:rPr>
-        <w:t xml:space="preserve">. </w:t>
-      </w:r>
-      <w:r>
-        <w:rPr>
-          <w:lang w:val="es-CO"/>
-        </w:rPr>
-        <w:t>El resultado de esta transformación se almacena en un nuevo arreglo dinámico con</w:t>
-      </w:r>
-      <w:r>
-        <w:rPr>
-          <w:lang w:val="es-CO"/>
-        </w:rPr>
-        <w:t xml:space="preserve"> </w:t>
-      </w:r>
-      <w:r>
-        <w:rPr>
-          <w:lang w:val="es-CO"/>
-        </w:rPr>
-        <w:t>el mismo formato RGB lineal</w:t>
-      </w:r>
-      <w:r>
-        <w:rPr>
-          <w:lang w:val="es-CO"/>
-        </w:rPr>
-        <w:t>.</w:t>
-      </w:r>
-    </w:p>
-    <w:p>
-      <w:pPr>
-        <w:pStyle w:val="ListParagraph"/>
-        <w:ind w:left="1440"/>
-        <w:jc w:val="both"/>
-        <w:rPr>
-          <w:lang w:val="es-CO"/>
-        </w:rPr>
-      </w:pPr>
-      <w:r>
-        <w:rPr>
-          <w:lang w:val="es-CO"/>
-        </w:rPr>
-        <w:t>@</w:t>
-      </w:r>
-      <w:r>
-        <w:rPr>
-          <w:lang w:val="es-CO"/>
-        </w:rPr>
-        <w:t>param ID Arreglo de bytes de la imagen distorsionada.</w:t>
-      </w:r>
-    </w:p>
-    <w:p>
-      <w:pPr>
-        <w:pStyle w:val="ListParagraph"/>
-        <w:ind w:left="1440"/>
-        <w:jc w:val="both"/>
-        <w:rPr>
-          <w:lang w:val="es-CO"/>
-        </w:rPr>
-      </w:pPr>
-      <w:r>
-        <w:rPr>
-          <w:lang w:val="es-CO"/>
-        </w:rPr>
-        <w:t>@param IM Arreglo de bytes de la imagen máscara.</w:t>
-      </w:r>
-    </w:p>
-    <w:p>
-      <w:pPr>
-        <w:pStyle w:val="ListParagraph"/>
-        <w:ind w:left="1440"/>
-        <w:jc w:val="both"/>
-        <w:rPr>
-          <w:lang w:val="es-CO"/>
-        </w:rPr>
-      </w:pPr>
-      <w:r>
-        <w:rPr>
-          <w:lang w:val="es-CO"/>
-        </w:rPr>
-        <w:t xml:space="preserve">@param dataSize </w:t>
-      </w:r>
-      <w:r>
-        <w:rPr>
-          <w:lang w:val="es-CO"/>
-        </w:rPr>
-        <w:t>Cantidad total de bytes (ancho × alto × 3 canales).</w:t>
-      </w:r>
-    </w:p>
-    <w:p>
-      <w:pPr>
-        <w:pStyle w:val="ListParagraph"/>
-        <w:ind w:left="1440"/>
-        <w:jc w:val="both"/>
-        <w:rPr>
-          <w:lang w:val="es-CO"/>
-        </w:rPr>
-      </w:pPr>
-      <w:r>
-        <w:rPr>
-          <w:lang w:val="es-CO"/>
-        </w:rPr>
-        <w:t xml:space="preserve">@return Puntero a un arreglo dinámico de tipo </w:t>
-      </w:r>
-      <w:r>
-        <w:rPr>
-          <w:lang w:val="es-CO"/>
-        </w:rPr>
-        <w:t>‘</w:t>
-      </w:r>
-      <w:r>
-        <w:rPr>
-          <w:lang w:val="es-CO"/>
-        </w:rPr>
-        <w:t>unsigned char*</w:t>
-      </w:r>
-      <w:r>
-        <w:rPr>
-          <w:lang w:val="es-CO"/>
-        </w:rPr>
-        <w:t>’</w:t>
-      </w:r>
-      <w:r>
-        <w:rPr>
-          <w:lang w:val="es-CO"/>
-        </w:rPr>
-        <w:t xml:space="preserve"> que contiene los resultados de la operación </w:t>
-      </w:r>
-      <w:r>
-        <w:rPr>
-          <w:lang w:val="es-CO"/>
-        </w:rPr>
-        <w:t>AND</w:t>
-      </w:r>
-      <w:r>
-        <w:rPr>
-          <w:lang w:val="es-CO"/>
-        </w:rPr>
         <w:t xml:space="preserve"> por byte.</w:t>
       </w:r>
     </w:p>
     <w:p>
       <w:pPr>
-        <w:pStyle w:val="ListParagraph"/>
+        <w:pStyle w:val="Prrafodelista"/>
         <w:ind w:left="1440"/>
         <w:jc w:val="both"/>
         <w:rPr>
@@ -2169,10 +2157,149 @@
           <w:lang w:val="es-CO"/>
         </w:rPr>
       </w:pPr>
-    </w:p>
-    <w:p>
-      <w:pPr>
-        <w:pStyle w:val="ListParagraph"/>
+      <w:r>
+        <w:rPr>
+          <w:b/>
+          <w:bCs/>
+          <w:lang w:val="es-CO"/>
+        </w:rPr>
+        <w:t>Ejemplo de la función AND:</w:t>
+      </w:r>
+    </w:p>
+    <w:p>
+      <w:pPr>
+        <w:pStyle w:val="Prrafodelista"/>
+        <w:ind w:left="1440"/>
+        <w:jc w:val="both"/>
+        <w:rPr>
+          <w:lang w:val="es-CO"/>
+        </w:rPr>
+      </w:pPr>
+      <w:r>
+        <w:rPr>
+          <w:lang w:val="es-CO"/>
+        </w:rPr>
+        <w:t>I</w:t>
+      </w:r>
+      <w:r>
+        <w:rPr>
+          <w:vertAlign w:val="subscript"/>
+          <w:lang w:val="es-CO"/>
+        </w:rPr>
+        <w:t>D</w:t>
+      </w:r>
+      <w:r>
+        <w:rPr>
+          <w:vertAlign w:val="subscript"/>
+          <w:lang w:val="es-CO"/>
+        </w:rPr>
+        <w:t xml:space="preserve"> </w:t>
+      </w:r>
+      <w:r>
+        <w:rPr>
+          <w:lang w:val="es-CO"/>
+        </w:rPr>
+        <w:t>= 11001100 (204 en decimal)</w:t>
+      </w:r>
+    </w:p>
+    <w:p>
+      <w:pPr>
+        <w:pStyle w:val="Prrafodelista"/>
+        <w:ind w:left="1440"/>
+        <w:jc w:val="both"/>
+        <w:rPr>
+          <w:lang w:val="es-CO"/>
+        </w:rPr>
+      </w:pPr>
+      <w:r>
+        <w:rPr>
+          <w:lang w:val="es-CO"/>
+        </w:rPr>
+        <w:t>I</w:t>
+      </w:r>
+      <w:r>
+        <w:rPr>
+          <w:vertAlign w:val="subscript"/>
+          <w:lang w:val="es-CO"/>
+        </w:rPr>
+        <w:t>M</w:t>
+      </w:r>
+      <w:r>
+        <w:rPr>
+          <w:lang w:val="es-CO"/>
+        </w:rPr>
+        <w:t>= 10101010 (170 en decimal)</w:t>
+      </w:r>
+    </w:p>
+    <w:p>
+      <w:pPr>
+        <w:pStyle w:val="Prrafodelista"/>
+        <w:ind w:left="1440"/>
+        <w:jc w:val="both"/>
+        <w:rPr>
+          <w:b/>
+          <w:bCs/>
+          <w:lang w:val="es-CO"/>
+        </w:rPr>
+      </w:pPr>
+      <w:r>
+        <w:rPr>
+          <w:lang w:val="es-CO"/>
+        </w:rPr>
+        <w:t>Resultado= 10001000 (136 en decimal)</w:t>
+      </w:r>
+    </w:p>
+    <w:p>
+      <w:pPr>
+        <w:pStyle w:val="Prrafodelista"/>
+        <w:ind w:left="1440"/>
+        <w:jc w:val="both"/>
+        <w:rPr>
+          <w:b/>
+          <w:bCs/>
+          <w:lang w:val="es-CO"/>
+        </w:rPr>
+      </w:pPr>
+    </w:p>
+    <w:p>
+      <w:pPr>
+        <w:pStyle w:val="Prrafodelista"/>
+        <w:ind w:left="1440"/>
+        <w:jc w:val="both"/>
+        <w:rPr>
+          <w:b/>
+          <w:bCs/>
+          <w:lang w:val="es-CO"/>
+        </w:rPr>
+      </w:pPr>
+    </w:p>
+    <w:p>
+      <w:pPr>
+        <w:pStyle w:val="Prrafodelista"/>
+        <w:ind w:left="1440"/>
+        <w:jc w:val="both"/>
+        <w:rPr>
+          <w:b/>
+          <w:bCs/>
+          <w:lang w:val="es-CO"/>
+        </w:rPr>
+      </w:pPr>
+    </w:p>
+    <w:p>
+      <w:pPr>
+        <w:pStyle w:val="Prrafodelista"/>
+        <w:ind w:left="1440"/>
+        <w:jc w:val="both"/>
+        <w:rPr>
+          <w:b/>
+          <w:bCs/>
+          <w:lang w:val="es-CO"/>
+        </w:rPr>
+      </w:pPr>
+    </w:p>
+    <w:p>
+      <w:pPr>
+        <w:pStyle w:val="Prrafodelista"/>
         <w:numPr>
           <w:ilvl w:val="1"/>
           <w:numId w:val="15"/>
@@ -2190,12 +2317,13 @@
           <w:bCs/>
           <w:lang w:val="es-CO"/>
         </w:rPr>
+        <w:lastRenderedPageBreak/>
         <w:t>Función OR (Operación ||):</w:t>
       </w:r>
     </w:p>
     <w:p>
       <w:pPr>
-        <w:pStyle w:val="ListParagraph"/>
+        <w:pStyle w:val="Prrafodelista"/>
         <w:ind w:left="1440"/>
         <w:jc w:val="both"/>
         <w:rPr>
@@ -2218,7 +2346,137 @@
         <w:rPr>
           <w:lang w:val="es-CO"/>
         </w:rPr>
-        <w:t>plica la operación OR bit a bit entre los bytes de dos imágenes RGB</w:t>
+        <w:t xml:space="preserve">plica la operación OR bit a bit entre los bytes de dos imágenes RGB. </w:t>
+      </w:r>
+      <w:r>
+        <w:rPr>
+          <w:lang w:val="es-CO"/>
+        </w:rPr>
+        <w:t>Esta función realiza una operación binaria OR (</w:t>
+      </w:r>
+      <w:r>
+        <w:rPr>
+          <w:lang w:val="es-CO"/>
+        </w:rPr>
+        <w:t>‘</w:t>
+      </w:r>
+      <w:r>
+        <w:rPr>
+          <w:lang w:val="es-CO"/>
+        </w:rPr>
+        <w:t>|</w:t>
+      </w:r>
+      <w:r>
+        <w:rPr>
+          <w:lang w:val="es-CO"/>
+        </w:rPr>
+        <w:t>’</w:t>
+      </w:r>
+      <w:r>
+        <w:rPr>
+          <w:lang w:val="es-CO"/>
+        </w:rPr>
+        <w:t>) entre cada byte correspondiente de dos imágenes de igual tamaño: la imagen distorsionada (I</w:t>
+      </w:r>
+      <w:r>
+        <w:rPr>
+          <w:vertAlign w:val="subscript"/>
+          <w:lang w:val="es-CO"/>
+        </w:rPr>
+        <w:t>D</w:t>
+      </w:r>
+      <w:r>
+        <w:rPr>
+          <w:lang w:val="es-CO"/>
+        </w:rPr>
+        <w:t>) y la imagen máscara (I</w:t>
+      </w:r>
+      <w:r>
+        <w:rPr>
+          <w:vertAlign w:val="subscript"/>
+          <w:lang w:val="es-CO"/>
+        </w:rPr>
+        <w:t>M</w:t>
+      </w:r>
+      <w:r>
+        <w:rPr>
+          <w:lang w:val="es-CO"/>
+        </w:rPr>
+        <w:t xml:space="preserve">). Cada byte representa un canal de color (R, G o B) y está almacenado en un arreglo lineal de tipo </w:t>
+      </w:r>
+      <w:r>
+        <w:rPr>
+          <w:lang w:val="es-CO"/>
+        </w:rPr>
+        <w:t>‘</w:t>
+      </w:r>
+      <w:r>
+        <w:rPr>
+          <w:lang w:val="es-CO"/>
+        </w:rPr>
+        <w:t>unsigned char*</w:t>
+      </w:r>
+      <w:r>
+        <w:rPr>
+          <w:lang w:val="es-CO"/>
+        </w:rPr>
+        <w:t>’</w:t>
+      </w:r>
+      <w:r>
+        <w:rPr>
+          <w:lang w:val="es-CO"/>
+        </w:rPr>
+        <w:t xml:space="preserve"> en formato RGB secuencial (R, G, B, R, G, B, ...).</w:t>
+      </w:r>
+      <w:r>
+        <w:rPr>
+          <w:lang w:val="es-CO"/>
+        </w:rPr>
+        <w:t xml:space="preserve"> </w:t>
+      </w:r>
+      <w:r>
+        <w:rPr>
+          <w:lang w:val="es-CO"/>
+        </w:rPr>
+        <w:t>La operación OR se realiza byte a byte, es decir, por cada canal de cada píxel:</w:t>
+      </w:r>
+      <w:r>
+        <w:rPr>
+          <w:lang w:val="es-CO"/>
+        </w:rPr>
+        <w:t xml:space="preserve"> </w:t>
+      </w:r>
+      <w:r>
+        <w:rPr>
+          <w:lang w:val="es-CO"/>
+        </w:rPr>
+        <w:t>resultado[i] = I</w:t>
+      </w:r>
+      <w:r>
+        <w:rPr>
+          <w:vertAlign w:val="subscript"/>
+          <w:lang w:val="es-CO"/>
+        </w:rPr>
+        <w:t>D</w:t>
+      </w:r>
+      <w:r>
+        <w:rPr>
+          <w:lang w:val="es-CO"/>
+        </w:rPr>
+        <w:t>[i] | I</w:t>
+      </w:r>
+      <w:r>
+        <w:rPr>
+          <w:vertAlign w:val="subscript"/>
+          <w:lang w:val="es-CO"/>
+        </w:rPr>
+        <w:t>M</w:t>
+      </w:r>
+      <w:r>
+        <w:rPr>
+          <w:lang w:val="es-CO"/>
+        </w:rPr>
+        <w:t>[i]</w:t>
       </w:r>
       <w:r>
         <w:rPr>
@@ -2230,7 +2488,107 @@
         <w:rPr>
           <w:lang w:val="es-CO"/>
         </w:rPr>
-        <w:t>Esta función realiza una operación binaria OR (</w:t>
+        <w:t>El resultado de esta transformación se almacena en un nuevo arreglo dinámico con</w:t>
+      </w:r>
+      <w:r>
+        <w:rPr>
+          <w:lang w:val="es-CO"/>
+        </w:rPr>
+        <w:t xml:space="preserve"> </w:t>
+      </w:r>
+      <w:r>
+        <w:rPr>
+          <w:lang w:val="es-CO"/>
+        </w:rPr>
+        <w:t>el mismo formato RGB lineal</w:t>
+      </w:r>
+      <w:r>
+        <w:rPr>
+          <w:lang w:val="es-CO"/>
+        </w:rPr>
+        <w:t>.</w:t>
+      </w:r>
+    </w:p>
+    <w:p>
+      <w:pPr>
+        <w:pStyle w:val="Prrafodelista"/>
+        <w:ind w:left="1440"/>
+        <w:jc w:val="both"/>
+        <w:rPr>
+          <w:lang w:val="es-CO"/>
+        </w:rPr>
+      </w:pPr>
+      <w:r>
+        <w:rPr>
+          <w:lang w:val="es-CO"/>
+        </w:rPr>
+        <w:t>@param ID</w:t>
+      </w:r>
+      <w:r>
+        <w:rPr>
+          <w:lang w:val="es-CO"/>
+        </w:rPr>
+        <w:t xml:space="preserve"> Arreglo de bytes de la imagen distorsionada.</w:t>
+      </w:r>
+    </w:p>
+    <w:p>
+      <w:pPr>
+        <w:pStyle w:val="Prrafodelista"/>
+        <w:ind w:left="1440"/>
+        <w:jc w:val="both"/>
+        <w:rPr>
+          <w:lang w:val="es-CO"/>
+        </w:rPr>
+      </w:pPr>
+      <w:r>
+        <w:rPr>
+          <w:lang w:val="es-CO"/>
+        </w:rPr>
+        <w:t>@param IM Arreglo de bytes de la imagen máscara.</w:t>
+      </w:r>
+    </w:p>
+    <w:p>
+      <w:pPr>
+        <w:pStyle w:val="Prrafodelista"/>
+        <w:ind w:left="1440"/>
+        <w:jc w:val="both"/>
+        <w:rPr>
+          <w:lang w:val="es-CO"/>
+        </w:rPr>
+      </w:pPr>
+      <w:r>
+        <w:rPr>
+          <w:lang w:val="es-CO"/>
+        </w:rPr>
+        <w:t>@param dataSize</w:t>
+      </w:r>
+      <w:r>
+        <w:rPr>
+          <w:lang w:val="es-CO"/>
+        </w:rPr>
+        <w:t xml:space="preserve"> </w:t>
+      </w:r>
+      <w:r>
+        <w:rPr>
+          <w:lang w:val="es-CO"/>
+        </w:rPr>
+        <w:t>Cantidad total de bytes (ancho × alto × 3 canales).</w:t>
+      </w:r>
+    </w:p>
+    <w:p>
+      <w:pPr>
+        <w:pStyle w:val="Prrafodelista"/>
+        <w:ind w:left="1440"/>
+        <w:jc w:val="both"/>
+        <w:rPr>
+          <w:lang w:val="es-CO"/>
+        </w:rPr>
+      </w:pPr>
+      <w:r>
+        <w:rPr>
+          <w:lang w:val="es-CO"/>
+        </w:rPr>
+        <w:t xml:space="preserve">@return Puntero a un arreglo dinámico de tipo </w:t>
       </w:r>
       <w:r>
         <w:rPr>
@@ -2242,7 +2600,7 @@
         <w:rPr>
           <w:lang w:val="es-CO"/>
         </w:rPr>
-        <w:t>|</w:t>
+        <w:t>unsigned char*</w:t>
       </w:r>
       <w:r>
         <w:rPr>
@@ -2254,32 +2612,94 @@
         <w:rPr>
           <w:lang w:val="es-CO"/>
         </w:rPr>
-        <w:t>) entre cada byte correspondiente</w:t>
-      </w:r>
-      <w:r>
-        <w:rPr>
-          <w:lang w:val="es-CO"/>
+        <w:t xml:space="preserve"> que contiene los resultados de la operación OR por byte.</w:t>
+      </w:r>
+    </w:p>
+    <w:p>
+      <w:pPr>
+        <w:pStyle w:val="Prrafodelista"/>
+        <w:ind w:left="1440"/>
+        <w:jc w:val="both"/>
+        <w:rPr>
+          <w:b/>
+          <w:bCs/>
+          <w:lang w:val="es-CO"/>
+        </w:rPr>
+      </w:pPr>
+      <w:r>
+        <w:rPr>
+          <w:b/>
+          <w:bCs/>
+          <w:lang w:val="es-CO"/>
+        </w:rPr>
+        <w:t xml:space="preserve">Ejemplo de la función </w:t>
+      </w:r>
+      <w:r>
+        <w:rPr>
+          <w:b/>
+          <w:bCs/>
+          <w:lang w:val="es-CO"/>
+        </w:rPr>
+        <w:t>OR</w:t>
+      </w:r>
+      <w:r>
+        <w:rPr>
+          <w:b/>
+          <w:bCs/>
+          <w:lang w:val="es-CO"/>
+        </w:rPr>
+        <w:t>:</w:t>
+      </w:r>
+      <w:r>
+        <w:rPr>
+          <w:noProof/>
         </w:rPr>
         <w:t xml:space="preserve"> </w:t>
       </w:r>
-      <w:r>
-        <w:rPr>
-          <w:lang w:val="es-CO"/>
-        </w:rPr>
-        <w:t>de dos imágenes de igual tamaño: la imagen distorsionada (I</w:t>
+    </w:p>
+    <w:p>
+      <w:pPr>
+        <w:pStyle w:val="Prrafodelista"/>
+        <w:ind w:left="1440"/>
+        <w:jc w:val="both"/>
+        <w:rPr>
+          <w:lang w:val="es-CO"/>
+        </w:rPr>
+      </w:pPr>
+      <w:r>
+        <w:rPr>
+          <w:lang w:val="es-CO"/>
+        </w:rPr>
+        <w:t>I</w:t>
       </w:r>
       <w:r>
         <w:rPr>
           <w:vertAlign w:val="subscript"/>
           <w:lang w:val="es-CO"/>
         </w:rPr>
-        <w:t>D</w:t>
-      </w:r>
-      <w:r>
-        <w:rPr>
-          <w:lang w:val="es-CO"/>
-        </w:rPr>
-        <w:t>) y la imagen máscara (I</w:t>
+        <w:t xml:space="preserve">D </w:t>
+      </w:r>
+      <w:r>
+        <w:rPr>
+          <w:lang w:val="es-CO"/>
+        </w:rPr>
+        <w:t>= 11001100 (204 en decimal)</w:t>
+      </w:r>
+    </w:p>
+    <w:p>
+      <w:pPr>
+        <w:pStyle w:val="Prrafodelista"/>
+        <w:ind w:left="1440"/>
+        <w:jc w:val="both"/>
+        <w:rPr>
+          <w:lang w:val="es-CO"/>
+        </w:rPr>
+      </w:pPr>
+      <w:r>
+        <w:rPr>
+          <w:lang w:val="es-CO"/>
+        </w:rPr>
+        <w:t>I</w:t>
       </w:r>
       <w:r>
         <w:rPr>
@@ -2292,135 +2712,12 @@
         <w:rPr>
           <w:lang w:val="es-CO"/>
         </w:rPr>
-        <w:t>)</w:t>
-      </w:r>
-      <w:r>
-        <w:rPr>
-          <w:lang w:val="es-CO"/>
-        </w:rPr>
-        <w:t>.</w:t>
-      </w:r>
-      <w:r>
-        <w:rPr>
-          <w:lang w:val="es-CO"/>
-        </w:rPr>
-        <w:t xml:space="preserve"> Cada byte representa un canal de color (R, G o B) y está almacenado en un arreglo lineal de tipo </w:t>
-      </w:r>
-      <w:r>
-        <w:rPr>
-          <w:lang w:val="es-CO"/>
-        </w:rPr>
-        <w:t>‘</w:t>
-      </w:r>
-      <w:r>
-        <w:rPr>
-          <w:lang w:val="es-CO"/>
-        </w:rPr>
-        <w:t>unsigned char*</w:t>
-      </w:r>
-      <w:r>
-        <w:rPr>
-          <w:lang w:val="es-CO"/>
-        </w:rPr>
-        <w:t>’</w:t>
-      </w:r>
-      <w:r>
-        <w:rPr>
-          <w:lang w:val="es-CO"/>
-        </w:rPr>
-        <w:t xml:space="preserve"> en formato RGB secuencial (R, G, B, R, G, B, ...).</w:t>
-      </w:r>
-      <w:r>
-        <w:rPr>
-          <w:lang w:val="es-CO"/>
-        </w:rPr>
-        <w:t xml:space="preserve"> </w:t>
-      </w:r>
-      <w:r>
-        <w:rPr>
-          <w:lang w:val="es-CO"/>
-        </w:rPr>
-        <w:t xml:space="preserve">La operación OR se realiza byte a byte, es </w:t>
-      </w:r>
-      <w:r>
-        <w:rPr>
-          <w:lang w:val="es-CO"/>
-        </w:rPr>
-        <w:lastRenderedPageBreak/>
-        <w:t>decir, por cada canal de cada píxel:</w:t>
-      </w:r>
-      <w:r>
-        <w:rPr>
-          <w:lang w:val="es-CO"/>
-        </w:rPr>
-        <w:t xml:space="preserve"> </w:t>
-      </w:r>
-      <w:r>
-        <w:rPr>
-          <w:lang w:val="es-CO"/>
-        </w:rPr>
-        <w:t>resultado[i] = I</w:t>
-      </w:r>
-      <w:r>
-        <w:rPr>
-          <w:vertAlign w:val="subscript"/>
-          <w:lang w:val="es-CO"/>
-        </w:rPr>
-        <w:t>D</w:t>
-      </w:r>
-      <w:r>
-        <w:rPr>
-          <w:lang w:val="es-CO"/>
-        </w:rPr>
-        <w:t>[i] | I</w:t>
-      </w:r>
-      <w:r>
-        <w:rPr>
-          <w:vertAlign w:val="subscript"/>
-          <w:lang w:val="es-CO"/>
-        </w:rPr>
-        <w:t>M</w:t>
-      </w:r>
-      <w:r>
-        <w:rPr>
-          <w:lang w:val="es-CO"/>
-        </w:rPr>
-        <w:t>[i]</w:t>
-      </w:r>
-      <w:r>
-        <w:rPr>
-          <w:lang w:val="es-CO"/>
-        </w:rPr>
-        <w:t xml:space="preserve">. </w:t>
-      </w:r>
-      <w:r>
-        <w:rPr>
-          <w:lang w:val="es-CO"/>
-        </w:rPr>
-        <w:t>El resultado de esta transformación se almacena en un nuevo arreglo dinámico con</w:t>
-      </w:r>
-      <w:r>
-        <w:rPr>
-          <w:lang w:val="es-CO"/>
-        </w:rPr>
-        <w:t xml:space="preserve"> </w:t>
-      </w:r>
-      <w:r>
-        <w:rPr>
-          <w:lang w:val="es-CO"/>
-        </w:rPr>
-        <w:t>el mismo formato RGB lineal</w:t>
-      </w:r>
-      <w:r>
-        <w:rPr>
-          <w:lang w:val="es-CO"/>
-        </w:rPr>
-        <w:t>.</w:t>
-      </w:r>
-    </w:p>
-    <w:p>
-      <w:pPr>
-        <w:pStyle w:val="ListParagraph"/>
+        <w:t>= 10101010 (170 en decimal)</w:t>
+      </w:r>
+    </w:p>
+    <w:p>
+      <w:pPr>
+        <w:pStyle w:val="Prrafodelista"/>
         <w:ind w:left="1440"/>
         <w:jc w:val="both"/>
         <w:rPr>
@@ -2431,102 +2728,36 @@
         <w:rPr>
           <w:lang w:val="es-CO"/>
         </w:rPr>
-        <w:t>@param ID</w:t>
-      </w:r>
-      <w:r>
-        <w:rPr>
-          <w:lang w:val="es-CO"/>
-        </w:rPr>
-        <w:t xml:space="preserve"> Arreglo de bytes de la imagen distorsionada.</w:t>
-      </w:r>
-    </w:p>
-    <w:p>
-      <w:pPr>
-        <w:pStyle w:val="ListParagraph"/>
+        <w:t>Resultado= 10001000 (</w:t>
+      </w:r>
+      <w:r>
+        <w:rPr>
+          <w:lang w:val="es-CO"/>
+        </w:rPr>
+        <w:t>238</w:t>
+      </w:r>
+      <w:r>
+        <w:rPr>
+          <w:lang w:val="es-CO"/>
+        </w:rPr>
+        <w:t xml:space="preserve"> en decimal)</w:t>
+      </w:r>
+    </w:p>
+    <w:p>
+      <w:pPr>
+        <w:pStyle w:val="Prrafodelista"/>
         <w:ind w:left="1440"/>
         <w:jc w:val="both"/>
         <w:rPr>
-          <w:lang w:val="es-CO"/>
-        </w:rPr>
-      </w:pPr>
-      <w:r>
-        <w:rPr>
-          <w:lang w:val="es-CO"/>
-        </w:rPr>
-        <w:t>@param IM Arreglo de bytes de la imagen máscara.</w:t>
-      </w:r>
-    </w:p>
-    <w:p>
-      <w:pPr>
-        <w:pStyle w:val="ListParagraph"/>
-        <w:ind w:left="1440"/>
-        <w:jc w:val="both"/>
-        <w:rPr>
-          <w:lang w:val="es-CO"/>
-        </w:rPr>
-      </w:pPr>
-      <w:r>
-        <w:rPr>
-          <w:lang w:val="es-CO"/>
-        </w:rPr>
-        <w:t>@param dataSize</w:t>
-      </w:r>
-      <w:r>
-        <w:rPr>
-          <w:lang w:val="es-CO"/>
-        </w:rPr>
-        <w:t xml:space="preserve"> </w:t>
-      </w:r>
-      <w:r>
-        <w:rPr>
-          <w:lang w:val="es-CO"/>
-        </w:rPr>
-        <w:t>Cantidad total de bytes (ancho × alto × 3 canales).</w:t>
-      </w:r>
-    </w:p>
-    <w:p>
-      <w:pPr>
-        <w:pStyle w:val="ListParagraph"/>
-        <w:ind w:left="1440"/>
-        <w:jc w:val="both"/>
-        <w:rPr>
-          <w:lang w:val="es-CO"/>
-        </w:rPr>
-      </w:pPr>
-      <w:r>
-        <w:rPr>
-          <w:lang w:val="es-CO"/>
-        </w:rPr>
-        <w:t xml:space="preserve">@return Puntero a un arreglo dinámico de tipo </w:t>
-      </w:r>
-      <w:r>
-        <w:rPr>
-          <w:lang w:val="es-CO"/>
-        </w:rPr>
-        <w:t>‘</w:t>
-      </w:r>
-      <w:r>
-        <w:rPr>
-          <w:lang w:val="es-CO"/>
-        </w:rPr>
-        <w:t>unsigned char*</w:t>
-      </w:r>
-      <w:r>
-        <w:rPr>
-          <w:lang w:val="es-CO"/>
-        </w:rPr>
-        <w:t>’</w:t>
-      </w:r>
-      <w:r>
-        <w:rPr>
-          <w:lang w:val="es-CO"/>
-        </w:rPr>
-        <w:t xml:space="preserve"> que contiene los resultados de la operación OR por byte.</w:t>
-      </w:r>
-    </w:p>
-    <w:p>
-      <w:pPr>
-        <w:pStyle w:val="ListParagraph"/>
+          <w:b/>
+          <w:bCs/>
+          <w:lang w:val="es-CO"/>
+        </w:rPr>
+      </w:pPr>
+    </w:p>
+    <w:p>
+      <w:pPr>
+        <w:pStyle w:val="Prrafodelista"/>
         <w:numPr>
           <w:ilvl w:val="1"/>
           <w:numId w:val="15"/>
@@ -2557,7 +2788,311 @@
     </w:p>
     <w:p>
       <w:pPr>
-        <w:pStyle w:val="ListParagraph"/>
+        <w:pStyle w:val="Prrafodelista"/>
+        <w:ind w:left="1440"/>
+        <w:jc w:val="both"/>
+        <w:rPr>
+          <w:lang w:val="es-CO"/>
+        </w:rPr>
+      </w:pPr>
+      <w:r>
+        <w:rPr>
+          <w:lang w:val="es-CO"/>
+        </w:rPr>
+        <w:t>@brief Aplica la operación NOT bit a bit a los bytes de una imagen RGB.</w:t>
+      </w:r>
+    </w:p>
+    <w:p>
+      <w:pPr>
+        <w:pStyle w:val="Prrafodelista"/>
+        <w:ind w:left="1440"/>
+        <w:jc w:val="both"/>
+        <w:rPr>
+          <w:lang w:val="es-CO"/>
+        </w:rPr>
+      </w:pPr>
+      <w:r>
+        <w:rPr>
+          <w:lang w:val="es-CO"/>
+        </w:rPr>
+        <w:t xml:space="preserve">Esta función realiza una operación binaria NOT (‘~’) sobre cada byte de una imagen: la imagen distorsionada (ID). </w:t>
+      </w:r>
+    </w:p>
+    <w:p>
+      <w:pPr>
+        <w:pStyle w:val="Prrafodelista"/>
+        <w:ind w:left="1440"/>
+        <w:jc w:val="both"/>
+        <w:rPr>
+          <w:lang w:val="es-CO"/>
+        </w:rPr>
+      </w:pPr>
+      <w:r>
+        <w:rPr>
+          <w:lang w:val="es-CO"/>
+        </w:rPr>
+        <w:t xml:space="preserve">Cada byte representa un canal de color (R, G o B) y está almacenado en un arreglo lineal de tipo ‘unsigned char*’ </w:t>
+      </w:r>
+      <w:r>
+        <w:rPr>
+          <w:lang w:val="es-CO"/>
+        </w:rPr>
+        <w:t xml:space="preserve">en formato RGB secuencial (R, G, B, R, G, B, ...). La operación NOT invierte todos los bits de cada byte: </w:t>
+      </w:r>
+    </w:p>
+    <w:p>
+      <w:pPr>
+        <w:pStyle w:val="Prrafodelista"/>
+        <w:ind w:left="1440"/>
+        <w:jc w:val="both"/>
+        <w:rPr>
+          <w:lang w:val="es-CO"/>
+        </w:rPr>
+      </w:pPr>
+      <w:r>
+        <w:rPr>
+          <w:lang w:val="es-CO"/>
+        </w:rPr>
+        <w:t>resultado[i] = ~I</w:t>
+      </w:r>
+      <w:r>
+        <w:rPr>
+          <w:vertAlign w:val="subscript"/>
+          <w:lang w:val="es-CO"/>
+        </w:rPr>
+        <w:t>D</w:t>
+      </w:r>
+      <w:r>
+        <w:rPr>
+          <w:lang w:val="es-CO"/>
+        </w:rPr>
+        <w:t xml:space="preserve"> </w:t>
+      </w:r>
+      <w:r>
+        <w:rPr>
+          <w:lang w:val="es-CO"/>
+        </w:rPr>
+        <w:t xml:space="preserve">[i]. </w:t>
+      </w:r>
+    </w:p>
+    <w:p>
+      <w:pPr>
+        <w:pStyle w:val="Prrafodelista"/>
+        <w:ind w:left="1440"/>
+        <w:jc w:val="both"/>
+        <w:rPr>
+          <w:lang w:val="es-CO"/>
+        </w:rPr>
+      </w:pPr>
+      <w:r>
+        <w:rPr>
+          <w:lang w:val="es-CO"/>
+        </w:rPr>
+        <w:t>El resultado de esta transformación se almacena en un nuevo arreglo dinámico con el mismo</w:t>
+      </w:r>
+      <w:r>
+        <w:rPr>
+          <w:lang w:val="es-CO"/>
+        </w:rPr>
+        <w:t xml:space="preserve"> formato RGB lineal.</w:t>
+      </w:r>
+    </w:p>
+    <w:p>
+      <w:pPr>
+        <w:pStyle w:val="Prrafodelista"/>
+        <w:ind w:left="1440"/>
+        <w:jc w:val="both"/>
+        <w:rPr>
+          <w:lang w:val="es-CO"/>
+        </w:rPr>
+      </w:pPr>
+      <w:r>
+        <w:rPr>
+          <w:lang w:val="es-CO"/>
+        </w:rPr>
+        <w:t>@param ID Arreglo de bytes de la imagen distorsionada.</w:t>
+      </w:r>
+    </w:p>
+    <w:p>
+      <w:pPr>
+        <w:pStyle w:val="Prrafodelista"/>
+        <w:ind w:left="1440"/>
+        <w:jc w:val="both"/>
+        <w:rPr>
+          <w:lang w:val="es-CO"/>
+        </w:rPr>
+      </w:pPr>
+      <w:r>
+        <w:rPr>
+          <w:lang w:val="es-CO"/>
+        </w:rPr>
+        <w:t>@param dataSize Cantidad total de bytes (ancho × alto × 3 canales).</w:t>
+      </w:r>
+    </w:p>
+    <w:p>
+      <w:pPr>
+        <w:pStyle w:val="Prrafodelista"/>
+        <w:ind w:left="1440"/>
+        <w:jc w:val="both"/>
+        <w:rPr>
+          <w:b/>
+          <w:bCs/>
+          <w:lang w:val="es-CO"/>
+        </w:rPr>
+      </w:pPr>
+      <w:r>
+        <w:rPr>
+          <w:lang w:val="es-CO"/>
+        </w:rPr>
+        <w:t>@return Puntero a un arreglo dinámico de tipo ‘unsigned char*’ que contiene los resultados de la operación NOT por byte.</w:t>
+      </w:r>
+      <w:r>
+        <w:rPr>
+          <w:b/>
+          <w:bCs/>
+          <w:lang w:val="es-CO"/>
+        </w:rPr>
+        <w:t xml:space="preserve"> </w:t>
+      </w:r>
+    </w:p>
+    <w:p>
+      <w:pPr>
+        <w:pStyle w:val="Prrafodelista"/>
+        <w:ind w:left="1440"/>
+        <w:jc w:val="both"/>
+        <w:rPr>
+          <w:b/>
+          <w:bCs/>
+          <w:lang w:val="es-CO"/>
+        </w:rPr>
+      </w:pPr>
+      <w:r>
+        <w:rPr>
+          <w:b/>
+          <w:bCs/>
+          <w:lang w:val="es-CO"/>
+        </w:rPr>
+        <w:t xml:space="preserve">Ejemplo de la función </w:t>
+      </w:r>
+      <w:r>
+        <w:rPr>
+          <w:b/>
+          <w:bCs/>
+          <w:lang w:val="es-CO"/>
+        </w:rPr>
+        <w:t>NOT</w:t>
+      </w:r>
+      <w:r>
+        <w:rPr>
+          <w:b/>
+          <w:bCs/>
+          <w:lang w:val="es-CO"/>
+        </w:rPr>
+        <w:t>:</w:t>
+      </w:r>
+      <w:r>
+        <w:rPr>
+          <w:noProof/>
+        </w:rPr>
+        <w:t xml:space="preserve"> </w:t>
+      </w:r>
+    </w:p>
+    <w:p>
+      <w:pPr>
+        <w:pStyle w:val="Prrafodelista"/>
+        <w:ind w:left="1440"/>
+        <w:jc w:val="both"/>
+        <w:rPr>
+          <w:lang w:val="es-CO"/>
+        </w:rPr>
+      </w:pPr>
+      <w:r>
+        <w:rPr>
+          <w:lang w:val="es-CO"/>
+        </w:rPr>
+        <w:t>I</w:t>
+      </w:r>
+      <w:r>
+        <w:rPr>
+          <w:vertAlign w:val="subscript"/>
+          <w:lang w:val="es-CO"/>
+        </w:rPr>
+        <w:t xml:space="preserve">D </w:t>
+      </w:r>
+      <w:r>
+        <w:rPr>
+          <w:lang w:val="es-CO"/>
+        </w:rPr>
+        <w:t>= 11001100 (204 en decimal)</w:t>
+      </w:r>
+    </w:p>
+    <w:p>
+      <w:pPr>
+        <w:pStyle w:val="Prrafodelista"/>
+        <w:ind w:left="1440"/>
+        <w:jc w:val="both"/>
+        <w:rPr>
+          <w:b/>
+          <w:bCs/>
+          <w:lang w:val="es-CO"/>
+        </w:rPr>
+      </w:pPr>
+      <w:r>
+        <w:rPr>
+          <w:lang w:val="es-CO"/>
+        </w:rPr>
+        <w:t xml:space="preserve">Resultado= </w:t>
+      </w:r>
+      <w:r>
+        <w:rPr>
+          <w:lang w:val="es-CO"/>
+        </w:rPr>
+        <w:t>00110011</w:t>
+      </w:r>
+      <w:r>
+        <w:rPr>
+          <w:lang w:val="es-CO"/>
+        </w:rPr>
+        <w:t xml:space="preserve"> (</w:t>
+      </w:r>
+      <w:r>
+        <w:rPr>
+          <w:lang w:val="es-CO"/>
+        </w:rPr>
+        <w:t>51</w:t>
+      </w:r>
+      <w:r>
+        <w:rPr>
+          <w:lang w:val="es-CO"/>
+        </w:rPr>
+        <w:t xml:space="preserve"> en decimal)</w:t>
+      </w:r>
+    </w:p>
+    <w:p>
+      <w:pPr>
+        <w:pStyle w:val="Prrafodelista"/>
+        <w:ind w:left="1440"/>
+        <w:jc w:val="both"/>
+        <w:rPr>
+          <w:b/>
+          <w:bCs/>
+          <w:lang w:val="es-CO"/>
+        </w:rPr>
+      </w:pPr>
+    </w:p>
+    <w:p>
+      <w:pPr>
+        <w:pStyle w:val="Prrafodelista"/>
+        <w:ind w:left="1440"/>
+        <w:jc w:val="both"/>
+        <w:rPr>
+          <w:lang w:val="es-CO"/>
+        </w:rPr>
+      </w:pPr>
+    </w:p>
+    <w:p>
+      <w:pPr>
+        <w:pStyle w:val="Prrafodelista"/>
         <w:numPr>
           <w:ilvl w:val="1"/>
           <w:numId w:val="15"/>
@@ -2580,7 +3115,321 @@
     </w:p>
     <w:p>
       <w:pPr>
-        <w:pStyle w:val="ListParagraph"/>
+        <w:pStyle w:val="Prrafodelista"/>
+        <w:ind w:left="1440"/>
+        <w:jc w:val="both"/>
+        <w:rPr>
+          <w:lang w:val="es-CO"/>
+        </w:rPr>
+      </w:pPr>
+      <w:r>
+        <w:rPr>
+          <w:lang w:val="es-CO"/>
+        </w:rPr>
+        <w:t>@brief Aplica la operación XOR bit a bit entre los bytes de dos imágenes RGB.</w:t>
+      </w:r>
+    </w:p>
+    <w:p>
+      <w:pPr>
+        <w:pStyle w:val="Prrafodelista"/>
+        <w:ind w:left="1440"/>
+        <w:jc w:val="both"/>
+        <w:rPr>
+          <w:lang w:val="es-CO"/>
+        </w:rPr>
+      </w:pPr>
+      <w:r>
+        <w:rPr>
+          <w:lang w:val="es-CO"/>
+        </w:rPr>
+        <w:t xml:space="preserve">Esta función realiza una operación binaria XOR (‘^’) entre cada byte correspondiente de dos imágenes de igual tamaño: </w:t>
+      </w:r>
+      <w:r>
+        <w:rPr>
+          <w:lang w:val="es-CO"/>
+        </w:rPr>
+        <w:t>l</w:t>
+      </w:r>
+      <w:r>
+        <w:rPr>
+          <w:lang w:val="es-CO"/>
+        </w:rPr>
+        <w:t xml:space="preserve">a imagen distorsionada (ID) y la imagen máscara (IM). </w:t>
+      </w:r>
+    </w:p>
+    <w:p>
+      <w:pPr>
+        <w:pStyle w:val="Prrafodelista"/>
+        <w:ind w:left="1440"/>
+        <w:jc w:val="both"/>
+        <w:rPr>
+          <w:lang w:val="es-CO"/>
+        </w:rPr>
+      </w:pPr>
+      <w:r>
+        <w:rPr>
+          <w:lang w:val="es-CO"/>
+        </w:rPr>
+        <w:t xml:space="preserve">Cada byte representa un canal de color (R, G o B) y está almacenado en un arreglo lineal de tipo ‘unsigned char*’ en formato RGB secuencial (R, G, B, R, G, B, ...). La operación XOR se realiza byte a byte, es decir, por cada canal de cada píxel: </w:t>
+      </w:r>
+    </w:p>
+    <w:p>
+      <w:pPr>
+        <w:pStyle w:val="Prrafodelista"/>
+        <w:ind w:left="1440"/>
+        <w:jc w:val="both"/>
+        <w:rPr>
+          <w:lang w:val="es-CO"/>
+        </w:rPr>
+      </w:pPr>
+      <w:r>
+        <w:rPr>
+          <w:lang w:val="es-CO"/>
+        </w:rPr>
+        <w:t xml:space="preserve">resultado[i] = ID[i] ^ IM[i]. </w:t>
+      </w:r>
+    </w:p>
+    <w:p>
+      <w:pPr>
+        <w:pStyle w:val="Prrafodelista"/>
+        <w:ind w:left="1440"/>
+        <w:jc w:val="both"/>
+        <w:rPr>
+          <w:lang w:val="es-CO"/>
+        </w:rPr>
+      </w:pPr>
+      <w:r>
+        <w:rPr>
+          <w:lang w:val="es-CO"/>
+        </w:rPr>
+        <w:t>El resultado de esta transformación se almacena en un nuevo arreglo dinámico con el mismo formato RGB lineal.</w:t>
+      </w:r>
+    </w:p>
+    <w:p>
+      <w:pPr>
+        <w:pStyle w:val="Prrafodelista"/>
+        <w:ind w:left="1440"/>
+        <w:jc w:val="both"/>
+        <w:rPr>
+          <w:lang w:val="es-CO"/>
+        </w:rPr>
+      </w:pPr>
+      <w:r>
+        <w:rPr>
+          <w:lang w:val="es-CO"/>
+        </w:rPr>
+        <w:t>@param ID Arreglo de bytes de la imagen distorsionada.</w:t>
+      </w:r>
+    </w:p>
+    <w:p>
+      <w:pPr>
+        <w:pStyle w:val="Prrafodelista"/>
+        <w:ind w:left="1440"/>
+        <w:jc w:val="both"/>
+        <w:rPr>
+          <w:lang w:val="es-CO"/>
+        </w:rPr>
+      </w:pPr>
+      <w:r>
+        <w:rPr>
+          <w:lang w:val="es-CO"/>
+        </w:rPr>
+        <w:t>@param IM Arreglo de bytes de la imagen máscara.</w:t>
+      </w:r>
+    </w:p>
+    <w:p>
+      <w:pPr>
+        <w:pStyle w:val="Prrafodelista"/>
+        <w:ind w:left="1440"/>
+        <w:jc w:val="both"/>
+        <w:rPr>
+          <w:lang w:val="es-CO"/>
+        </w:rPr>
+      </w:pPr>
+      <w:r>
+        <w:rPr>
+          <w:lang w:val="es-CO"/>
+        </w:rPr>
+        <w:t>@param dataSize Cantidad total de bytes (ancho × alto × 3 canales).</w:t>
+      </w:r>
+    </w:p>
+    <w:p>
+      <w:pPr>
+        <w:pStyle w:val="Prrafodelista"/>
+        <w:ind w:left="1440"/>
+        <w:jc w:val="both"/>
+        <w:rPr>
+          <w:lang w:val="es-CO"/>
+        </w:rPr>
+      </w:pPr>
+      <w:r>
+        <w:rPr>
+          <w:lang w:val="es-CO"/>
+        </w:rPr>
+        <w:t>@return Puntero a un arreglo dinámico de tipo ‘unsigned char*’ que contiene los resultados de la operación XOR por byte.</w:t>
+      </w:r>
+    </w:p>
+    <w:p>
+      <w:pPr>
+        <w:pStyle w:val="Prrafodelista"/>
+        <w:ind w:left="1440"/>
+        <w:jc w:val="both"/>
+        <w:rPr>
+          <w:b/>
+          <w:bCs/>
+          <w:lang w:val="es-CO"/>
+        </w:rPr>
+      </w:pPr>
+      <w:r>
+        <w:rPr>
+          <w:b/>
+          <w:bCs/>
+          <w:lang w:val="es-CO"/>
+        </w:rPr>
+        <w:t xml:space="preserve">Ejemplo de la función </w:t>
+      </w:r>
+      <w:r>
+        <w:rPr>
+          <w:b/>
+          <w:bCs/>
+          <w:lang w:val="es-CO"/>
+        </w:rPr>
+        <w:t>X</w:t>
+      </w:r>
+      <w:r>
+        <w:rPr>
+          <w:b/>
+          <w:bCs/>
+          <w:lang w:val="es-CO"/>
+        </w:rPr>
+        <w:t>OR:</w:t>
+      </w:r>
+      <w:r>
+        <w:rPr>
+          <w:noProof/>
+        </w:rPr>
+        <w:t xml:space="preserve"> </w:t>
+      </w:r>
+    </w:p>
+    <w:p>
+      <w:pPr>
+        <w:pStyle w:val="Prrafodelista"/>
+        <w:ind w:left="1440"/>
+        <w:jc w:val="both"/>
+        <w:rPr>
+          <w:lang w:val="es-CO"/>
+        </w:rPr>
+      </w:pPr>
+      <w:r>
+        <w:rPr>
+          <w:lang w:val="es-CO"/>
+        </w:rPr>
+        <w:t>I</w:t>
+      </w:r>
+      <w:r>
+        <w:rPr>
+          <w:vertAlign w:val="subscript"/>
+          <w:lang w:val="es-CO"/>
+        </w:rPr>
+        <w:t xml:space="preserve">D </w:t>
+      </w:r>
+      <w:r>
+        <w:rPr>
+          <w:lang w:val="es-CO"/>
+        </w:rPr>
+        <w:t>= 11001100 (204 en decimal)</w:t>
+      </w:r>
+    </w:p>
+    <w:p>
+      <w:pPr>
+        <w:pStyle w:val="Prrafodelista"/>
+        <w:ind w:left="1440"/>
+        <w:jc w:val="both"/>
+        <w:rPr>
+          <w:lang w:val="es-CO"/>
+        </w:rPr>
+      </w:pPr>
+      <w:r>
+        <w:rPr>
+          <w:lang w:val="es-CO"/>
+        </w:rPr>
+        <w:t>I</w:t>
+      </w:r>
+      <w:r>
+        <w:rPr>
+          <w:vertAlign w:val="subscript"/>
+          <w:lang w:val="es-CO"/>
+        </w:rPr>
+        <w:t>M</w:t>
+      </w:r>
+      <w:r>
+        <w:rPr>
+          <w:lang w:val="es-CO"/>
+        </w:rPr>
+        <w:t>= 10101010 (170 en decimal)</w:t>
+      </w:r>
+    </w:p>
+    <w:p>
+      <w:pPr>
+        <w:pStyle w:val="Prrafodelista"/>
+        <w:ind w:left="1440"/>
+        <w:jc w:val="both"/>
+        <w:rPr>
+          <w:b/>
+          <w:bCs/>
+          <w:lang w:val="es-CO"/>
+        </w:rPr>
+      </w:pPr>
+      <w:r>
+        <w:rPr>
+          <w:lang w:val="es-CO"/>
+        </w:rPr>
+        <w:t xml:space="preserve">Resultado= </w:t>
+      </w:r>
+      <w:r>
+        <w:rPr>
+          <w:lang w:val="es-CO"/>
+        </w:rPr>
+        <w:t>01100110</w:t>
+      </w:r>
+      <w:r>
+        <w:rPr>
+          <w:lang w:val="es-CO"/>
+        </w:rPr>
+        <w:t xml:space="preserve"> </w:t>
+      </w:r>
+      <w:r>
+        <w:rPr>
+          <w:lang w:val="es-CO"/>
+        </w:rPr>
+        <w:t>(102</w:t>
+      </w:r>
+      <w:r>
+        <w:rPr>
+          <w:lang w:val="es-CO"/>
+        </w:rPr>
+        <w:t xml:space="preserve"> </w:t>
+      </w:r>
+      <w:r>
+        <w:rPr>
+          <w:lang w:val="es-CO"/>
+        </w:rPr>
+        <w:t>en decimal)</w:t>
+      </w:r>
+    </w:p>
+    <w:p>
+      <w:pPr>
+        <w:pStyle w:val="Prrafodelista"/>
+        <w:ind w:left="1440"/>
+        <w:jc w:val="both"/>
+        <w:rPr>
+          <w:lang w:val="es-CO"/>
+        </w:rPr>
+      </w:pPr>
+    </w:p>
+    <w:p>
+      <w:pPr>
+        <w:pStyle w:val="Prrafodelista"/>
         <w:numPr>
           <w:ilvl w:val="1"/>
           <w:numId w:val="15"/>
@@ -2603,7 +3452,7 @@
     </w:p>
     <w:p>
       <w:pPr>
-        <w:pStyle w:val="ListParagraph"/>
+        <w:pStyle w:val="Prrafodelista"/>
         <w:numPr>
           <w:ilvl w:val="1"/>
           <w:numId w:val="15"/>
@@ -2661,7 +3510,7 @@
     </w:p>
     <w:p>
       <w:pPr>
-        <w:pStyle w:val="ListParagraph"/>
+        <w:pStyle w:val="Prrafodelista"/>
         <w:numPr>
           <w:ilvl w:val="0"/>
           <w:numId w:val="15"/>
@@ -2692,7 +3541,7 @@
     </w:p>
     <w:p>
       <w:pPr>
-        <w:pStyle w:val="ListParagraph"/>
+        <w:pStyle w:val="Prrafodelista"/>
         <w:numPr>
           <w:ilvl w:val="1"/>
           <w:numId w:val="15"/>
@@ -2739,7 +3588,7 @@
     </w:p>
     <w:p>
       <w:pPr>
-        <w:pStyle w:val="ListParagraph"/>
+        <w:pStyle w:val="Prrafodelista"/>
         <w:ind w:left="1440"/>
         <w:jc w:val="both"/>
         <w:rPr>
@@ -2750,31 +3599,7 @@
         <w:rPr>
           <w:lang w:val="es-CO"/>
         </w:rPr>
-        <w:t xml:space="preserve">@brief Convierte un arreglo dinámico de bytes (unsigned char*) a enteros (int*) manteniendo el orden RGB. Esta función toma un puntero a un arreglo de tipo </w:t>
-      </w:r>
-      <w:r>
-        <w:rPr>
-          <w:lang w:val="es-CO"/>
-        </w:rPr>
-        <w:t>‘</w:t>
-      </w:r>
-      <w:r>
-        <w:rPr>
-          <w:lang w:val="es-CO"/>
-        </w:rPr>
-        <w:t>unsigned char*</w:t>
-      </w:r>
-      <w:r>
-        <w:rPr>
-          <w:lang w:val="es-CO"/>
-        </w:rPr>
-        <w:t>’</w:t>
-      </w:r>
-      <w:r>
-        <w:rPr>
-          <w:lang w:val="es-CO"/>
-        </w:rPr>
-        <w:t>, que contiene los valores RGB</w:t>
+        <w:t>@brief Convierte un arreglo dinámico de bytes (unsigned char*) a enteros (int*) manteniendo el orden RGB. Esta función toma un puntero a un arreglo de tipo ‘unsigned char*’, que contiene los valores RGB de una imagen en formato lineal (R, G, B, R, G, B, ...), y lo convierte en un nuevo arreglo dinámico de tipo ‘int*’.</w:t>
       </w:r>
       <w:r>
         <w:rPr>
@@ -2786,42 +3611,6 @@
         <w:rPr>
           <w:lang w:val="es-CO"/>
         </w:rPr>
-        <w:t xml:space="preserve">de una imagen en formato lineal (R, G, B, R, G, B, ...), y lo convierte en un nuevo arreglo dinámico de tipo </w:t>
-      </w:r>
-      <w:r>
-        <w:rPr>
-          <w:lang w:val="es-CO"/>
-        </w:rPr>
-        <w:t>‘</w:t>
-      </w:r>
-      <w:r>
-        <w:rPr>
-          <w:lang w:val="es-CO"/>
-        </w:rPr>
-        <w:t>int*</w:t>
-      </w:r>
-      <w:r>
-        <w:rPr>
-          <w:lang w:val="es-CO"/>
-        </w:rPr>
-        <w:t>’</w:t>
-      </w:r>
-      <w:r>
-        <w:rPr>
-          <w:lang w:val="es-CO"/>
-        </w:rPr>
-        <w:t>.</w:t>
-      </w:r>
-      <w:r>
-        <w:rPr>
-          <w:lang w:val="es-CO"/>
-        </w:rPr>
-        <w:t xml:space="preserve"> </w:t>
-      </w:r>
-      <w:r>
-        <w:rPr>
-          <w:lang w:val="es-CO"/>
-        </w:rPr>
         <w:t>Esta conversión permite realizar operaciones posteriores (como enmascaramiento</w:t>
       </w:r>
       <w:r>
@@ -2834,36 +3623,19 @@
         <w:rPr>
           <w:lang w:val="es-CO"/>
         </w:rPr>
-        <w:t xml:space="preserve">Cada byte del arreglo original se convierte explícitamente a un entero utilizando </w:t>
-      </w:r>
-      <w:r>
-        <w:rPr>
-          <w:lang w:val="es-CO"/>
-        </w:rPr>
-        <w:t>‘</w:t>
-      </w:r>
-      <w:r>
-        <w:rPr>
-          <w:lang w:val="es-CO"/>
-        </w:rPr>
-        <w:t>static_cast&lt;int&gt;</w:t>
-      </w:r>
-      <w:r>
-        <w:rPr>
-          <w:lang w:val="es-CO"/>
-        </w:rPr>
-        <w:t>’</w:t>
-      </w:r>
-      <w:r>
-        <w:rPr>
-          <w:lang w:val="es-CO"/>
-        </w:rPr>
-        <w:t>, manteniendo la misma secuencia de datos RGB.</w:t>
-      </w:r>
-    </w:p>
-    <w:p>
-      <w:pPr>
-        <w:pStyle w:val="ListParagraph"/>
+        <w:t xml:space="preserve">Cada byte del arreglo original se convierte explícitamente </w:t>
+      </w:r>
+      <w:r>
+        <w:rPr>
+          <w:lang w:val="es-CO"/>
+        </w:rPr>
+        <w:lastRenderedPageBreak/>
+        <w:t>a un entero utilizando ‘static_cast&lt;int&gt;’, manteniendo la misma secuencia de datos RGB.</w:t>
+      </w:r>
+    </w:p>
+    <w:p>
+      <w:pPr>
+        <w:pStyle w:val="Prrafodelista"/>
         <w:ind w:left="1440"/>
         <w:jc w:val="both"/>
         <w:rPr>
@@ -2879,7 +3651,7 @@
     </w:p>
     <w:p>
       <w:pPr>
-        <w:pStyle w:val="ListParagraph"/>
+        <w:pStyle w:val="Prrafodelista"/>
         <w:ind w:left="1440"/>
         <w:jc w:val="both"/>
         <w:rPr>
@@ -2890,36 +3662,12 @@
         <w:rPr>
           <w:lang w:val="es-CO"/>
         </w:rPr>
-        <w:t xml:space="preserve"> @param entrada Puntero a un arreglo dinámico de tipo </w:t>
-      </w:r>
-      <w:r>
-        <w:rPr>
-          <w:lang w:val="es-CO"/>
-        </w:rPr>
-        <w:t>‘</w:t>
-      </w:r>
-      <w:r>
-        <w:rPr>
-          <w:lang w:val="es-CO"/>
-        </w:rPr>
-        <w:t>unsigned char*</w:t>
-      </w:r>
-      <w:r>
-        <w:rPr>
-          <w:lang w:val="es-CO"/>
-        </w:rPr>
-        <w:t>’</w:t>
-      </w:r>
-      <w:r>
-        <w:rPr>
-          <w:lang w:val="es-CO"/>
-        </w:rPr>
-        <w:t xml:space="preserve"> que representa los datos RGB de una imagen.</w:t>
-      </w:r>
-    </w:p>
-    <w:p>
-      <w:pPr>
-        <w:pStyle w:val="ListParagraph"/>
+        <w:t xml:space="preserve"> @param entrada Puntero a un arreglo dinámico de tipo ‘unsigned char*’ que representa los datos RGB de una imagen.</w:t>
+      </w:r>
+    </w:p>
+    <w:p>
+      <w:pPr>
+        <w:pStyle w:val="Prrafodelista"/>
         <w:ind w:left="1440"/>
         <w:jc w:val="both"/>
         <w:rPr>
@@ -2935,7 +3683,7 @@
     </w:p>
     <w:p>
       <w:pPr>
-        <w:pStyle w:val="ListParagraph"/>
+        <w:pStyle w:val="Prrafodelista"/>
         <w:ind w:left="1440"/>
         <w:jc w:val="both"/>
         <w:rPr>
@@ -2946,48 +3694,12 @@
         <w:rPr>
           <w:lang w:val="es-CO"/>
         </w:rPr>
-        <w:t xml:space="preserve"> @return Puntero a un nuevo arreglo dinámico de tipo </w:t>
-      </w:r>
-      <w:r>
-        <w:rPr>
-          <w:lang w:val="es-CO"/>
-        </w:rPr>
-        <w:t>‘</w:t>
-      </w:r>
-      <w:r>
-        <w:rPr>
-          <w:lang w:val="es-CO"/>
-        </w:rPr>
-        <w:t>int*</w:t>
-      </w:r>
-      <w:r>
-        <w:rPr>
-          <w:lang w:val="es-CO"/>
-        </w:rPr>
-        <w:t>’</w:t>
-      </w:r>
-      <w:r>
-        <w:rPr>
-          <w:lang w:val="es-CO"/>
-        </w:rPr>
-        <w:t xml:space="preserve"> con los mismos valores convertidos a enteros,</w:t>
-      </w:r>
-      <w:r>
-        <w:rPr>
-          <w:lang w:val="es-CO"/>
-        </w:rPr>
-        <w:t xml:space="preserve"> </w:t>
-      </w:r>
-      <w:r>
-        <w:rPr>
-          <w:lang w:val="es-CO"/>
-        </w:rPr>
-        <w:t>ordenados en formato RGB secuencial (R, G, B, R, G, B, ...).</w:t>
-      </w:r>
-    </w:p>
-    <w:p>
-      <w:pPr>
-        <w:pStyle w:val="ListParagraph"/>
+        <w:t xml:space="preserve"> @return Puntero a un nuevo arreglo dinámico de tipo ‘int*’ con los mismos valores convertidos a enteros, ordenados en formato RGB secuencial (R, G, B, R, G, B, ...).</w:t>
+      </w:r>
+    </w:p>
+    <w:p>
+      <w:pPr>
+        <w:pStyle w:val="Prrafodelista"/>
         <w:ind w:left="1440"/>
         <w:jc w:val="both"/>
         <w:rPr>
@@ -2999,7 +3711,7 @@
     </w:p>
     <w:p>
       <w:pPr>
-        <w:pStyle w:val="ListParagraph"/>
+        <w:pStyle w:val="Prrafodelista"/>
         <w:numPr>
           <w:ilvl w:val="0"/>
           <w:numId w:val="15"/>
@@ -3022,7 +3734,7 @@
     </w:p>
     <w:p>
       <w:pPr>
-        <w:pStyle w:val="ListParagraph"/>
+        <w:pStyle w:val="Prrafodelista"/>
         <w:numPr>
           <w:ilvl w:val="0"/>
           <w:numId w:val="30"/>
@@ -3036,7 +3748,6 @@
         <w:rPr>
           <w:lang w:val="es-CO"/>
         </w:rPr>
-        <w:lastRenderedPageBreak/>
         <w:t xml:space="preserve">Cuando se esté realizando el proceso de enmascaramiento </w:t>
       </w:r>
       <w:r>
@@ -7131,11 +7842,11 @@
     <w:qFormat/>
     <w:rsid w:val="00D154B9"/>
   </w:style>
-  <w:style w:type="paragraph" w:styleId="Heading1">
+  <w:style w:type="paragraph" w:styleId="Ttulo1">
     <w:name w:val="heading 1"/>
     <w:basedOn w:val="Normal"/>
     <w:next w:val="Normal"/>
-    <w:link w:val="Heading1Char"/>
+    <w:link w:val="Ttulo1Car"/>
     <w:uiPriority w:val="9"/>
     <w:qFormat/>
     <w:rsid w:val="00DD539A"/>
@@ -7152,11 +7863,11 @@
       <w:szCs w:val="40"/>
     </w:rPr>
   </w:style>
-  <w:style w:type="paragraph" w:styleId="Heading2">
+  <w:style w:type="paragraph" w:styleId="Ttulo2">
     <w:name w:val="heading 2"/>
     <w:basedOn w:val="Normal"/>
     <w:next w:val="Normal"/>
-    <w:link w:val="Heading2Char"/>
+    <w:link w:val="Ttulo2Car"/>
     <w:uiPriority w:val="9"/>
     <w:unhideWhenUsed/>
     <w:qFormat/>
@@ -7174,11 +7885,11 @@
       <w:szCs w:val="32"/>
     </w:rPr>
   </w:style>
-  <w:style w:type="paragraph" w:styleId="Heading3">
+  <w:style w:type="paragraph" w:styleId="Ttulo3">
     <w:name w:val="heading 3"/>
     <w:basedOn w:val="Normal"/>
     <w:next w:val="Normal"/>
-    <w:link w:val="Heading3Char"/>
+    <w:link w:val="Ttulo3Car"/>
     <w:uiPriority w:val="9"/>
     <w:semiHidden/>
     <w:unhideWhenUsed/>
@@ -7197,11 +7908,11 @@
       <w:szCs w:val="28"/>
     </w:rPr>
   </w:style>
-  <w:style w:type="paragraph" w:styleId="Heading4">
+  <w:style w:type="paragraph" w:styleId="Ttulo4">
     <w:name w:val="heading 4"/>
     <w:basedOn w:val="Normal"/>
     <w:next w:val="Normal"/>
-    <w:link w:val="Heading4Char"/>
+    <w:link w:val="Ttulo4Car"/>
     <w:uiPriority w:val="9"/>
     <w:semiHidden/>
     <w:unhideWhenUsed/>
@@ -7220,11 +7931,11 @@
       <w:color w:val="0F4761" w:themeColor="accent1" w:themeShade="BF"/>
     </w:rPr>
   </w:style>
-  <w:style w:type="paragraph" w:styleId="Heading5">
+  <w:style w:type="paragraph" w:styleId="Ttulo5">
     <w:name w:val="heading 5"/>
     <w:basedOn w:val="Normal"/>
     <w:next w:val="Normal"/>
-    <w:link w:val="Heading5Char"/>
+    <w:link w:val="Ttulo5Car"/>
     <w:uiPriority w:val="9"/>
     <w:semiHidden/>
     <w:unhideWhenUsed/>
@@ -7241,11 +7952,11 @@
       <w:color w:val="0F4761" w:themeColor="accent1" w:themeShade="BF"/>
     </w:rPr>
   </w:style>
-  <w:style w:type="paragraph" w:styleId="Heading6">
+  <w:style w:type="paragraph" w:styleId="Ttulo6">
     <w:name w:val="heading 6"/>
     <w:basedOn w:val="Normal"/>
     <w:next w:val="Normal"/>
-    <w:link w:val="Heading6Char"/>
+    <w:link w:val="Ttulo6Car"/>
     <w:uiPriority w:val="9"/>
     <w:semiHidden/>
     <w:unhideWhenUsed/>
@@ -7264,11 +7975,11 @@
       <w:color w:val="595959" w:themeColor="text1" w:themeTint="A6"/>
     </w:rPr>
   </w:style>
-  <w:style w:type="paragraph" w:styleId="Heading7">
+  <w:style w:type="paragraph" w:styleId="Ttulo7">
     <w:name w:val="heading 7"/>
     <w:basedOn w:val="Normal"/>
     <w:next w:val="Normal"/>
-    <w:link w:val="Heading7Char"/>
+    <w:link w:val="Ttulo7Car"/>
     <w:uiPriority w:val="9"/>
     <w:semiHidden/>
     <w:unhideWhenUsed/>
@@ -7285,11 +7996,11 @@
       <w:color w:val="595959" w:themeColor="text1" w:themeTint="A6"/>
     </w:rPr>
   </w:style>
-  <w:style w:type="paragraph" w:styleId="Heading8">
+  <w:style w:type="paragraph" w:styleId="Ttulo8">
     <w:name w:val="heading 8"/>
     <w:basedOn w:val="Normal"/>
     <w:next w:val="Normal"/>
-    <w:link w:val="Heading8Char"/>
+    <w:link w:val="Ttulo8Car"/>
     <w:uiPriority w:val="9"/>
     <w:semiHidden/>
     <w:unhideWhenUsed/>
@@ -7308,11 +8019,11 @@
       <w:color w:val="272727" w:themeColor="text1" w:themeTint="D8"/>
     </w:rPr>
   </w:style>
-  <w:style w:type="paragraph" w:styleId="Heading9">
+  <w:style w:type="paragraph" w:styleId="Ttulo9">
     <w:name w:val="heading 9"/>
     <w:basedOn w:val="Normal"/>
     <w:next w:val="Normal"/>
-    <w:link w:val="Heading9Char"/>
+    <w:link w:val="Ttulo9Car"/>
     <w:uiPriority w:val="9"/>
     <w:semiHidden/>
     <w:unhideWhenUsed/>
@@ -7329,13 +8040,12 @@
       <w:color w:val="272727" w:themeColor="text1" w:themeTint="D8"/>
     </w:rPr>
   </w:style>
-  <w:style w:type="character" w:default="1" w:styleId="DefaultParagraphFont">
+  <w:style w:type="character" w:default="1" w:styleId="Fuentedeprrafopredeter">
     <w:name w:val="Default Paragraph Font"/>
     <w:uiPriority w:val="1"/>
-    <w:semiHidden/>
     <w:unhideWhenUsed/>
   </w:style>
-  <w:style w:type="table" w:default="1" w:styleId="TableNormal">
+  <w:style w:type="table" w:default="1" w:styleId="Tablanormal">
     <w:name w:val="Normal Table"/>
     <w:uiPriority w:val="99"/>
     <w:semiHidden/>
@@ -7350,16 +8060,16 @@
       </w:tblCellMar>
     </w:tblPr>
   </w:style>
-  <w:style w:type="numbering" w:default="1" w:styleId="NoList">
+  <w:style w:type="numbering" w:default="1" w:styleId="Sinlista">
     <w:name w:val="No List"/>
     <w:uiPriority w:val="99"/>
     <w:semiHidden/>
     <w:unhideWhenUsed/>
   </w:style>
-  <w:style w:type="character" w:customStyle="1" w:styleId="Heading1Char">
-    <w:name w:val="Heading 1 Char"/>
-    <w:basedOn w:val="DefaultParagraphFont"/>
-    <w:link w:val="Heading1"/>
+  <w:style w:type="character" w:customStyle="1" w:styleId="Ttulo1Car">
+    <w:name w:val="Título 1 Car"/>
+    <w:basedOn w:val="Fuentedeprrafopredeter"/>
+    <w:link w:val="Ttulo1"/>
     <w:uiPriority w:val="9"/>
     <w:rsid w:val="00DD539A"/>
     <w:rPr>
@@ -7369,10 +8079,10 @@
       <w:szCs w:val="40"/>
     </w:rPr>
   </w:style>
-  <w:style w:type="character" w:customStyle="1" w:styleId="Heading2Char">
-    <w:name w:val="Heading 2 Char"/>
-    <w:basedOn w:val="DefaultParagraphFont"/>
-    <w:link w:val="Heading2"/>
+  <w:style w:type="character" w:customStyle="1" w:styleId="Ttulo2Car">
+    <w:name w:val="Título 2 Car"/>
+    <w:basedOn w:val="Fuentedeprrafopredeter"/>
+    <w:link w:val="Ttulo2"/>
     <w:uiPriority w:val="9"/>
     <w:rsid w:val="00DD539A"/>
     <w:rPr>
@@ -7382,10 +8092,10 @@
       <w:szCs w:val="32"/>
     </w:rPr>
   </w:style>
-  <w:style w:type="character" w:customStyle="1" w:styleId="Heading3Char">
-    <w:name w:val="Heading 3 Char"/>
-    <w:basedOn w:val="DefaultParagraphFont"/>
-    <w:link w:val="Heading3"/>
+  <w:style w:type="character" w:customStyle="1" w:styleId="Ttulo3Car">
+    <w:name w:val="Título 3 Car"/>
+    <w:basedOn w:val="Fuentedeprrafopredeter"/>
+    <w:link w:val="Ttulo3"/>
     <w:uiPriority w:val="9"/>
     <w:semiHidden/>
     <w:rsid w:val="00DD539A"/>
@@ -7396,10 +8106,10 @@
       <w:szCs w:val="28"/>
     </w:rPr>
   </w:style>
-  <w:style w:type="character" w:customStyle="1" w:styleId="Heading4Char">
-    <w:name w:val="Heading 4 Char"/>
-    <w:basedOn w:val="DefaultParagraphFont"/>
-    <w:link w:val="Heading4"/>
+  <w:style w:type="character" w:customStyle="1" w:styleId="Ttulo4Car">
+    <w:name w:val="Título 4 Car"/>
+    <w:basedOn w:val="Fuentedeprrafopredeter"/>
+    <w:link w:val="Ttulo4"/>
     <w:uiPriority w:val="9"/>
     <w:semiHidden/>
     <w:rsid w:val="00DD539A"/>
@@ -7410,10 +8120,10 @@
       <w:color w:val="0F4761" w:themeColor="accent1" w:themeShade="BF"/>
     </w:rPr>
   </w:style>
-  <w:style w:type="character" w:customStyle="1" w:styleId="Heading5Char">
-    <w:name w:val="Heading 5 Char"/>
-    <w:basedOn w:val="DefaultParagraphFont"/>
-    <w:link w:val="Heading5"/>
+  <w:style w:type="character" w:customStyle="1" w:styleId="Ttulo5Car">
+    <w:name w:val="Título 5 Car"/>
+    <w:basedOn w:val="Fuentedeprrafopredeter"/>
+    <w:link w:val="Ttulo5"/>
     <w:uiPriority w:val="9"/>
     <w:semiHidden/>
     <w:rsid w:val="00DD539A"/>
@@ -7422,10 +8132,10 @@
       <w:color w:val="0F4761" w:themeColor="accent1" w:themeShade="BF"/>
     </w:rPr>
   </w:style>
-  <w:style w:type="character" w:customStyle="1" w:styleId="Heading6Char">
-    <w:name w:val="Heading 6 Char"/>
-    <w:basedOn w:val="DefaultParagraphFont"/>
-    <w:link w:val="Heading6"/>
+  <w:style w:type="character" w:customStyle="1" w:styleId="Ttulo6Car">
+    <w:name w:val="Título 6 Car"/>
+    <w:basedOn w:val="Fuentedeprrafopredeter"/>
+    <w:link w:val="Ttulo6"/>
     <w:uiPriority w:val="9"/>
     <w:semiHidden/>
     <w:rsid w:val="00DD539A"/>
@@ -7436,10 +8146,10 @@
       <w:color w:val="595959" w:themeColor="text1" w:themeTint="A6"/>
     </w:rPr>
   </w:style>
-  <w:style w:type="character" w:customStyle="1" w:styleId="Heading7Char">
-    <w:name w:val="Heading 7 Char"/>
-    <w:basedOn w:val="DefaultParagraphFont"/>
-    <w:link w:val="Heading7"/>
+  <w:style w:type="character" w:customStyle="1" w:styleId="Ttulo7Car">
+    <w:name w:val="Título 7 Car"/>
+    <w:basedOn w:val="Fuentedeprrafopredeter"/>
+    <w:link w:val="Ttulo7"/>
     <w:uiPriority w:val="9"/>
     <w:semiHidden/>
     <w:rsid w:val="00DD539A"/>
@@ -7448,10 +8158,10 @@
       <w:color w:val="595959" w:themeColor="text1" w:themeTint="A6"/>
     </w:rPr>
   </w:style>
-  <w:style w:type="character" w:customStyle="1" w:styleId="Heading8Char">
-    <w:name w:val="Heading 8 Char"/>
-    <w:basedOn w:val="DefaultParagraphFont"/>
-    <w:link w:val="Heading8"/>
+  <w:style w:type="character" w:customStyle="1" w:styleId="Ttulo8Car">
+    <w:name w:val="Título 8 Car"/>
+    <w:basedOn w:val="Fuentedeprrafopredeter"/>
+    <w:link w:val="Ttulo8"/>
     <w:uiPriority w:val="9"/>
     <w:semiHidden/>
     <w:rsid w:val="00DD539A"/>
@@ -7462,10 +8172,10 @@
       <w:color w:val="272727" w:themeColor="text1" w:themeTint="D8"/>
     </w:rPr>
   </w:style>
-  <w:style w:type="character" w:customStyle="1" w:styleId="Heading9Char">
-    <w:name w:val="Heading 9 Char"/>
-    <w:basedOn w:val="DefaultParagraphFont"/>
-    <w:link w:val="Heading9"/>
+  <w:style w:type="character" w:customStyle="1" w:styleId="Ttulo9Car">
+    <w:name w:val="Título 9 Car"/>
+    <w:basedOn w:val="Fuentedeprrafopredeter"/>
+    <w:link w:val="Ttulo9"/>
     <w:uiPriority w:val="9"/>
     <w:semiHidden/>
     <w:rsid w:val="00DD539A"/>
@@ -7474,11 +8184,11 @@
       <w:color w:val="272727" w:themeColor="text1" w:themeTint="D8"/>
     </w:rPr>
   </w:style>
-  <w:style w:type="paragraph" w:styleId="Title">
+  <w:style w:type="paragraph" w:styleId="Ttulo">
     <w:name w:val="Title"/>
     <w:basedOn w:val="Normal"/>
     <w:next w:val="Normal"/>
-    <w:link w:val="TitleChar"/>
+    <w:link w:val="TtuloCar"/>
     <w:uiPriority w:val="10"/>
     <w:qFormat/>
     <w:rsid w:val="00DD539A"/>
@@ -7494,10 +8204,10 @@
       <w:szCs w:val="56"/>
     </w:rPr>
   </w:style>
-  <w:style w:type="character" w:customStyle="1" w:styleId="TitleChar">
-    <w:name w:val="Title Char"/>
-    <w:basedOn w:val="DefaultParagraphFont"/>
-    <w:link w:val="Title"/>
+  <w:style w:type="character" w:customStyle="1" w:styleId="TtuloCar">
+    <w:name w:val="Título Car"/>
+    <w:basedOn w:val="Fuentedeprrafopredeter"/>
+    <w:link w:val="Ttulo"/>
     <w:uiPriority w:val="10"/>
     <w:rsid w:val="00DD539A"/>
     <w:rPr>
@@ -7508,11 +8218,11 @@
       <w:szCs w:val="56"/>
     </w:rPr>
   </w:style>
-  <w:style w:type="paragraph" w:styleId="Subtitle">
+  <w:style w:type="paragraph" w:styleId="Subttulo">
     <w:name w:val="Subtitle"/>
     <w:basedOn w:val="Normal"/>
     <w:next w:val="Normal"/>
-    <w:link w:val="SubtitleChar"/>
+    <w:link w:val="SubttuloCar"/>
     <w:uiPriority w:val="11"/>
     <w:qFormat/>
     <w:rsid w:val="00DD539A"/>
@@ -7529,10 +8239,10 @@
       <w:szCs w:val="28"/>
     </w:rPr>
   </w:style>
-  <w:style w:type="character" w:customStyle="1" w:styleId="SubtitleChar">
-    <w:name w:val="Subtitle Char"/>
-    <w:basedOn w:val="DefaultParagraphFont"/>
-    <w:link w:val="Subtitle"/>
+  <w:style w:type="character" w:customStyle="1" w:styleId="SubttuloCar">
+    <w:name w:val="Subtítulo Car"/>
+    <w:basedOn w:val="Fuentedeprrafopredeter"/>
+    <w:link w:val="Subttulo"/>
     <w:uiPriority w:val="11"/>
     <w:rsid w:val="00DD539A"/>
     <w:rPr>
@@ -7543,11 +8253,11 @@
       <w:szCs w:val="28"/>
     </w:rPr>
   </w:style>
-  <w:style w:type="paragraph" w:styleId="Quote">
+  <w:style w:type="paragraph" w:styleId="Cita">
     <w:name w:val="Quote"/>
     <w:basedOn w:val="Normal"/>
     <w:next w:val="Normal"/>
-    <w:link w:val="QuoteChar"/>
+    <w:link w:val="CitaCar"/>
     <w:uiPriority w:val="29"/>
     <w:qFormat/>
     <w:rsid w:val="00DD539A"/>
@@ -7561,10 +8271,10 @@
       <w:color w:val="404040" w:themeColor="text1" w:themeTint="BF"/>
     </w:rPr>
   </w:style>
-  <w:style w:type="character" w:customStyle="1" w:styleId="QuoteChar">
-    <w:name w:val="Quote Char"/>
-    <w:basedOn w:val="DefaultParagraphFont"/>
-    <w:link w:val="Quote"/>
+  <w:style w:type="character" w:customStyle="1" w:styleId="CitaCar">
+    <w:name w:val="Cita Car"/>
+    <w:basedOn w:val="Fuentedeprrafopredeter"/>
+    <w:link w:val="Cita"/>
     <w:uiPriority w:val="29"/>
     <w:rsid w:val="00DD539A"/>
     <w:rPr>
@@ -7573,7 +8283,7 @@
       <w:color w:val="404040" w:themeColor="text1" w:themeTint="BF"/>
     </w:rPr>
   </w:style>
-  <w:style w:type="paragraph" w:styleId="ListParagraph">
+  <w:style w:type="paragraph" w:styleId="Prrafodelista">
     <w:name w:val="List Paragraph"/>
     <w:basedOn w:val="Normal"/>
     <w:uiPriority w:val="34"/>
@@ -7584,9 +8294,9 @@
       <w:contextualSpacing/>
     </w:pPr>
   </w:style>
-  <w:style w:type="character" w:styleId="IntenseEmphasis">
+  <w:style w:type="character" w:styleId="nfasisintenso">
     <w:name w:val="Intense Emphasis"/>
-    <w:basedOn w:val="DefaultParagraphFont"/>
+    <w:basedOn w:val="Fuentedeprrafopredeter"/>
     <w:uiPriority w:val="21"/>
     <w:qFormat/>
     <w:rsid w:val="00DD539A"/>
@@ -7596,11 +8306,11 @@
       <w:color w:val="0F4761" w:themeColor="accent1" w:themeShade="BF"/>
     </w:rPr>
   </w:style>
-  <w:style w:type="paragraph" w:styleId="IntenseQuote">
+  <w:style w:type="paragraph" w:styleId="Citadestacada">
     <w:name w:val="Intense Quote"/>
     <w:basedOn w:val="Normal"/>
     <w:next w:val="Normal"/>
-    <w:link w:val="IntenseQuoteChar"/>
+    <w:link w:val="CitadestacadaCar"/>
     <w:uiPriority w:val="30"/>
     <w:qFormat/>
     <w:rsid w:val="00DD539A"/>
@@ -7619,10 +8329,10 @@
       <w:color w:val="0F4761" w:themeColor="accent1" w:themeShade="BF"/>
     </w:rPr>
   </w:style>
-  <w:style w:type="character" w:customStyle="1" w:styleId="IntenseQuoteChar">
-    <w:name w:val="Intense Quote Char"/>
-    <w:basedOn w:val="DefaultParagraphFont"/>
-    <w:link w:val="IntenseQuote"/>
+  <w:style w:type="character" w:customStyle="1" w:styleId="CitadestacadaCar">
+    <w:name w:val="Cita destacada Car"/>
+    <w:basedOn w:val="Fuentedeprrafopredeter"/>
+    <w:link w:val="Citadestacada"/>
     <w:uiPriority w:val="30"/>
     <w:rsid w:val="00DD539A"/>
     <w:rPr>
@@ -7631,9 +8341,9 @@
       <w:color w:val="0F4761" w:themeColor="accent1" w:themeShade="BF"/>
     </w:rPr>
   </w:style>
-  <w:style w:type="character" w:styleId="IntenseReference">
+  <w:style w:type="character" w:styleId="Referenciaintensa">
     <w:name w:val="Intense Reference"/>
-    <w:basedOn w:val="DefaultParagraphFont"/>
+    <w:basedOn w:val="Fuentedeprrafopredeter"/>
     <w:uiPriority w:val="32"/>
     <w:qFormat/>
     <w:rsid w:val="00DD539A"/>
@@ -7645,9 +8355,9 @@
       <w:spacing w:val="5"/>
     </w:rPr>
   </w:style>
-  <w:style w:type="character" w:styleId="PlaceholderText">
+  <w:style w:type="character" w:styleId="Textodelmarcadordeposicin">
     <w:name w:val="Placeholder Text"/>
-    <w:basedOn w:val="DefaultParagraphFont"/>
+    <w:basedOn w:val="Fuentedeprrafopredeter"/>
     <w:uiPriority w:val="99"/>
     <w:semiHidden/>
     <w:rsid w:val="009351FF"/>

</xml_diff>

<commit_message>
Representacion grafica del procedimiento de transformacion y enmascaramiento a la imagen original (Pendiente: representacion grafica de la hipotesis de la solucion)
</commit_message>
<xml_diff>
--- a/ANALISIS_DESAFIO_1.docx
+++ b/ANALISIS_DESAFIO_1.docx
@@ -1596,27 +1596,149 @@
         <w:pStyle w:val="Prrafodelista"/>
         <w:jc w:val="both"/>
         <w:rPr>
-          <w:lang w:val="es-CO"/>
-        </w:rPr>
-      </w:pPr>
-      <w:r>
-        <w:rPr>
-          <w:lang w:val="es-CO"/>
-        </w:rPr>
-        <w:t>(</w:t>
-      </w:r>
-      <w:r>
-        <w:rPr>
-          <w:lang w:val="es-CO"/>
-        </w:rPr>
-        <w:t>Adjuntar gráfico)</w:t>
-      </w:r>
-    </w:p>
-    <w:p>
-      <w:pPr>
-        <w:pStyle w:val="Prrafodelista"/>
-        <w:jc w:val="both"/>
-        <w:rPr>
+          <w:b/>
+          <w:bCs/>
+          <w:lang w:val="es-CO"/>
+        </w:rPr>
+      </w:pPr>
+      <w:r>
+        <w:rPr>
+          <w:b/>
+          <w:bCs/>
+          <w:lang w:val="es-CO"/>
+        </w:rPr>
+        <w:t>Representación visual de las transformaciones aplicadas a la Io</w:t>
+      </w:r>
+      <w:r>
+        <w:rPr>
+          <w:b/>
+          <w:bCs/>
+          <w:lang w:val="es-CO"/>
+        </w:rPr>
+        <w:t xml:space="preserve"> (Imagen Original)</w:t>
+      </w:r>
+      <w:r>
+        <w:rPr>
+          <w:b/>
+          <w:bCs/>
+          <w:lang w:val="es-CO"/>
+        </w:rPr>
+        <w:t>:</w:t>
+      </w:r>
+    </w:p>
+    <w:p>
+      <w:pPr>
+        <w:pStyle w:val="Prrafodelista"/>
+        <w:jc w:val="both"/>
+        <w:rPr>
+          <w:lang w:val="es-CO"/>
+        </w:rPr>
+      </w:pPr>
+      <w:r>
+        <w:rPr>
+          <w:lang w:val="es-CO"/>
+        </w:rPr>
+        <w:t>La siguiente imagen representa gráficamente las transformaciones que se realizan dependiendo el caso:</w:t>
+      </w:r>
+    </w:p>
+    <w:p>
+      <w:pPr>
+        <w:pStyle w:val="Prrafodelista"/>
+        <w:jc w:val="both"/>
+        <w:rPr>
+          <w:lang w:val="es-CO"/>
+        </w:rPr>
+      </w:pPr>
+      <w:r>
+        <w:rPr>
+          <w:lang w:val="es-CO"/>
+        </w:rPr>
+        <w:t>(Si hay más de dos procesos de transformación y enmascaramiento, se irían anexando en el mismo orden)</w:t>
+      </w:r>
+    </w:p>
+    <w:p>
+      <w:pPr>
+        <w:pStyle w:val="Prrafodelista"/>
+        <w:jc w:val="both"/>
+        <w:rPr>
+          <w:lang w:val="es-CO"/>
+        </w:rPr>
+      </w:pPr>
+      <w:r>
+        <w:rPr>
+          <w:lang w:val="es-CO"/>
+        </w:rPr>
+        <w:drawing>
+          <wp:inline distT="0" distB="0" distL="0" distR="0" wp14:anchorId="7C8D40EA" wp14:editId="520058C7">
+            <wp:extent cx="3972479" cy="4829849"/>
+            <wp:effectExtent l="0" t="0" r="9525" b="8890"/>
+            <wp:docPr id="1798113869" name="Imagen 1"/>
+            <wp:cNvGraphicFramePr>
+              <a:graphicFrameLocks xmlns:a="http://schemas.openxmlformats.org/drawingml/2006/main" noChangeAspect="1"/>
+            </wp:cNvGraphicFramePr>
+            <a:graphic xmlns:a="http://schemas.openxmlformats.org/drawingml/2006/main">
+              <a:graphicData uri="http://schemas.openxmlformats.org/drawingml/2006/picture">
+                <pic:pic xmlns:pic="http://schemas.openxmlformats.org/drawingml/2006/picture">
+                  <pic:nvPicPr>
+                    <pic:cNvPr id="1798113869" name=""/>
+                    <pic:cNvPicPr/>
+                  </pic:nvPicPr>
+                  <pic:blipFill>
+                    <a:blip r:embed="rId5"/>
+                    <a:stretch>
+                      <a:fillRect/>
+                    </a:stretch>
+                  </pic:blipFill>
+                  <pic:spPr>
+                    <a:xfrm>
+                      <a:off x="0" y="0"/>
+                      <a:ext cx="3972479" cy="4829849"/>
+                    </a:xfrm>
+                    <a:prstGeom prst="rect">
+                      <a:avLst/>
+                    </a:prstGeom>
+                  </pic:spPr>
+                </pic:pic>
+              </a:graphicData>
+            </a:graphic>
+          </wp:inline>
+        </w:drawing>
+      </w:r>
+    </w:p>
+    <w:p>
+      <w:pPr>
+        <w:pStyle w:val="Prrafodelista"/>
+        <w:jc w:val="both"/>
+        <w:rPr>
+          <w:b/>
+          <w:bCs/>
+          <w:lang w:val="es-CO"/>
+        </w:rPr>
+      </w:pPr>
+      <w:r>
+        <w:rPr>
+          <w:b/>
+          <w:bCs/>
+          <w:lang w:val="es-CO"/>
+        </w:rPr>
+        <w:t>Representación visual de</w:t>
+      </w:r>
+      <w:r>
+        <w:rPr>
+          <w:b/>
+          <w:bCs/>
+          <w:lang w:val="es-CO"/>
+        </w:rPr>
+        <w:t xml:space="preserve"> la manera planteada para revertir el proceso:</w:t>
+      </w:r>
+    </w:p>
+    <w:p>
+      <w:pPr>
+        <w:pStyle w:val="Prrafodelista"/>
+        <w:jc w:val="both"/>
+        <w:rPr>
+          <w:b/>
+          <w:bCs/>
           <w:lang w:val="es-CO"/>
         </w:rPr>
       </w:pPr>
@@ -1739,6 +1861,7 @@
           <w:bCs/>
           <w:lang w:val="es-CO"/>
         </w:rPr>
+        <w:lastRenderedPageBreak/>
         <w:t>Resultado esperado:</w:t>
       </w:r>
     </w:p>
@@ -2186,14 +2309,7 @@
           <w:vertAlign w:val="subscript"/>
           <w:lang w:val="es-CO"/>
         </w:rPr>
-        <w:t>D</w:t>
-      </w:r>
-      <w:r>
-        <w:rPr>
-          <w:vertAlign w:val="subscript"/>
-          <w:lang w:val="es-CO"/>
-        </w:rPr>
-        <w:t xml:space="preserve"> </w:t>
+        <w:t xml:space="preserve">D </w:t>
       </w:r>
       <w:r>
         <w:rPr>
@@ -2317,178 +2433,184 @@
           <w:bCs/>
           <w:lang w:val="es-CO"/>
         </w:rPr>
+        <w:t>Función OR (Operación ||):</w:t>
+      </w:r>
+    </w:p>
+    <w:p>
+      <w:pPr>
+        <w:pStyle w:val="Prrafodelista"/>
+        <w:ind w:left="1440"/>
+        <w:jc w:val="both"/>
+        <w:rPr>
+          <w:lang w:val="es-CO"/>
+        </w:rPr>
+      </w:pPr>
+      <w:r>
+        <w:rPr>
+          <w:lang w:val="es-CO"/>
+        </w:rPr>
+        <w:t xml:space="preserve">@brief </w:t>
+      </w:r>
+      <w:r>
+        <w:rPr>
+          <w:lang w:val="es-CO"/>
+        </w:rPr>
+        <w:t>A</w:t>
+      </w:r>
+      <w:r>
+        <w:rPr>
+          <w:lang w:val="es-CO"/>
+        </w:rPr>
+        <w:t xml:space="preserve">plica la operación OR bit a bit entre los bytes de dos imágenes RGB. </w:t>
+      </w:r>
+      <w:r>
+        <w:rPr>
+          <w:lang w:val="es-CO"/>
+        </w:rPr>
+        <w:t>Esta función realiza una operación binaria OR (</w:t>
+      </w:r>
+      <w:r>
+        <w:rPr>
+          <w:lang w:val="es-CO"/>
+        </w:rPr>
+        <w:t>‘</w:t>
+      </w:r>
+      <w:r>
+        <w:rPr>
+          <w:lang w:val="es-CO"/>
+        </w:rPr>
+        <w:t>|</w:t>
+      </w:r>
+      <w:r>
+        <w:rPr>
+          <w:lang w:val="es-CO"/>
+        </w:rPr>
+        <w:t>’</w:t>
+      </w:r>
+      <w:r>
+        <w:rPr>
+          <w:lang w:val="es-CO"/>
+        </w:rPr>
+        <w:t>) entre cada byte correspondiente de dos imágenes de igual tamaño: la imagen distorsionada (I</w:t>
+      </w:r>
+      <w:r>
+        <w:rPr>
+          <w:vertAlign w:val="subscript"/>
+          <w:lang w:val="es-CO"/>
+        </w:rPr>
+        <w:t>D</w:t>
+      </w:r>
+      <w:r>
+        <w:rPr>
+          <w:lang w:val="es-CO"/>
+        </w:rPr>
+        <w:t>) y la imagen máscara (I</w:t>
+      </w:r>
+      <w:r>
+        <w:rPr>
+          <w:vertAlign w:val="subscript"/>
+          <w:lang w:val="es-CO"/>
+        </w:rPr>
+        <w:t>M</w:t>
+      </w:r>
+      <w:r>
+        <w:rPr>
+          <w:lang w:val="es-CO"/>
+        </w:rPr>
+        <w:t xml:space="preserve">). Cada byte representa un canal de color (R, G o B) y está almacenado en un arreglo lineal de tipo </w:t>
+      </w:r>
+      <w:r>
+        <w:rPr>
+          <w:lang w:val="es-CO"/>
+        </w:rPr>
+        <w:t>‘</w:t>
+      </w:r>
+      <w:r>
+        <w:rPr>
+          <w:lang w:val="es-CO"/>
+        </w:rPr>
+        <w:t>unsigned char*</w:t>
+      </w:r>
+      <w:r>
+        <w:rPr>
+          <w:lang w:val="es-CO"/>
+        </w:rPr>
+        <w:t>’</w:t>
+      </w:r>
+      <w:r>
+        <w:rPr>
+          <w:lang w:val="es-CO"/>
+        </w:rPr>
+        <w:t xml:space="preserve"> en formato RGB secuencial (R, G, B, R, G, B, ...).</w:t>
+      </w:r>
+      <w:r>
+        <w:rPr>
+          <w:lang w:val="es-CO"/>
+        </w:rPr>
+        <w:t xml:space="preserve"> </w:t>
+      </w:r>
+      <w:r>
+        <w:rPr>
+          <w:lang w:val="es-CO"/>
+        </w:rPr>
+        <w:t>La operación OR se realiza byte a byte, es decir, por cada canal de cada píxel:</w:t>
+      </w:r>
+      <w:r>
+        <w:rPr>
+          <w:lang w:val="es-CO"/>
+        </w:rPr>
+        <w:t xml:space="preserve"> </w:t>
+      </w:r>
+      <w:r>
+        <w:rPr>
+          <w:lang w:val="es-CO"/>
+        </w:rPr>
+        <w:t>resultado[i] = I</w:t>
+      </w:r>
+      <w:r>
+        <w:rPr>
+          <w:vertAlign w:val="subscript"/>
+          <w:lang w:val="es-CO"/>
+        </w:rPr>
+        <w:t>D</w:t>
+      </w:r>
+      <w:r>
+        <w:rPr>
+          <w:lang w:val="es-CO"/>
+        </w:rPr>
+        <w:t>[i] | I</w:t>
+      </w:r>
+      <w:r>
+        <w:rPr>
+          <w:vertAlign w:val="subscript"/>
+          <w:lang w:val="es-CO"/>
+        </w:rPr>
+        <w:t>M</w:t>
+      </w:r>
+      <w:r>
+        <w:rPr>
+          <w:lang w:val="es-CO"/>
+        </w:rPr>
+        <w:t>[i]</w:t>
+      </w:r>
+      <w:r>
+        <w:rPr>
+          <w:lang w:val="es-CO"/>
+        </w:rPr>
+        <w:t xml:space="preserve">. </w:t>
+      </w:r>
+      <w:r>
+        <w:rPr>
+          <w:lang w:val="es-CO"/>
+        </w:rPr>
+        <w:t xml:space="preserve">El resultado de </w:t>
+      </w:r>
+      <w:r>
+        <w:rPr>
+          <w:lang w:val="es-CO"/>
+        </w:rPr>
         <w:lastRenderedPageBreak/>
-        <w:t>Función OR (Operación ||):</w:t>
-      </w:r>
-    </w:p>
-    <w:p>
-      <w:pPr>
-        <w:pStyle w:val="Prrafodelista"/>
-        <w:ind w:left="1440"/>
-        <w:jc w:val="both"/>
-        <w:rPr>
-          <w:lang w:val="es-CO"/>
-        </w:rPr>
-      </w:pPr>
-      <w:r>
-        <w:rPr>
-          <w:lang w:val="es-CO"/>
-        </w:rPr>
-        <w:t xml:space="preserve">@brief </w:t>
-      </w:r>
-      <w:r>
-        <w:rPr>
-          <w:lang w:val="es-CO"/>
-        </w:rPr>
-        <w:t>A</w:t>
-      </w:r>
-      <w:r>
-        <w:rPr>
-          <w:lang w:val="es-CO"/>
-        </w:rPr>
-        <w:t xml:space="preserve">plica la operación OR bit a bit entre los bytes de dos imágenes RGB. </w:t>
-      </w:r>
-      <w:r>
-        <w:rPr>
-          <w:lang w:val="es-CO"/>
-        </w:rPr>
-        <w:t>Esta función realiza una operación binaria OR (</w:t>
-      </w:r>
-      <w:r>
-        <w:rPr>
-          <w:lang w:val="es-CO"/>
-        </w:rPr>
-        <w:t>‘</w:t>
-      </w:r>
-      <w:r>
-        <w:rPr>
-          <w:lang w:val="es-CO"/>
-        </w:rPr>
-        <w:t>|</w:t>
-      </w:r>
-      <w:r>
-        <w:rPr>
-          <w:lang w:val="es-CO"/>
-        </w:rPr>
-        <w:t>’</w:t>
-      </w:r>
-      <w:r>
-        <w:rPr>
-          <w:lang w:val="es-CO"/>
-        </w:rPr>
-        <w:t>) entre cada byte correspondiente de dos imágenes de igual tamaño: la imagen distorsionada (I</w:t>
-      </w:r>
-      <w:r>
-        <w:rPr>
-          <w:vertAlign w:val="subscript"/>
-          <w:lang w:val="es-CO"/>
-        </w:rPr>
-        <w:t>D</w:t>
-      </w:r>
-      <w:r>
-        <w:rPr>
-          <w:lang w:val="es-CO"/>
-        </w:rPr>
-        <w:t>) y la imagen máscara (I</w:t>
-      </w:r>
-      <w:r>
-        <w:rPr>
-          <w:vertAlign w:val="subscript"/>
-          <w:lang w:val="es-CO"/>
-        </w:rPr>
-        <w:t>M</w:t>
-      </w:r>
-      <w:r>
-        <w:rPr>
-          <w:lang w:val="es-CO"/>
-        </w:rPr>
-        <w:t xml:space="preserve">). Cada byte representa un canal de color (R, G o B) y está almacenado en un arreglo lineal de tipo </w:t>
-      </w:r>
-      <w:r>
-        <w:rPr>
-          <w:lang w:val="es-CO"/>
-        </w:rPr>
-        <w:t>‘</w:t>
-      </w:r>
-      <w:r>
-        <w:rPr>
-          <w:lang w:val="es-CO"/>
-        </w:rPr>
-        <w:t>unsigned char*</w:t>
-      </w:r>
-      <w:r>
-        <w:rPr>
-          <w:lang w:val="es-CO"/>
-        </w:rPr>
-        <w:t>’</w:t>
-      </w:r>
-      <w:r>
-        <w:rPr>
-          <w:lang w:val="es-CO"/>
-        </w:rPr>
-        <w:t xml:space="preserve"> en formato RGB secuencial (R, G, B, R, G, B, ...).</w:t>
-      </w:r>
-      <w:r>
-        <w:rPr>
-          <w:lang w:val="es-CO"/>
-        </w:rPr>
-        <w:t xml:space="preserve"> </w:t>
-      </w:r>
-      <w:r>
-        <w:rPr>
-          <w:lang w:val="es-CO"/>
-        </w:rPr>
-        <w:t>La operación OR se realiza byte a byte, es decir, por cada canal de cada píxel:</w:t>
-      </w:r>
-      <w:r>
-        <w:rPr>
-          <w:lang w:val="es-CO"/>
-        </w:rPr>
-        <w:t xml:space="preserve"> </w:t>
-      </w:r>
-      <w:r>
-        <w:rPr>
-          <w:lang w:val="es-CO"/>
-        </w:rPr>
-        <w:t>resultado[i] = I</w:t>
-      </w:r>
-      <w:r>
-        <w:rPr>
-          <w:vertAlign w:val="subscript"/>
-          <w:lang w:val="es-CO"/>
-        </w:rPr>
-        <w:t>D</w:t>
-      </w:r>
-      <w:r>
-        <w:rPr>
-          <w:lang w:val="es-CO"/>
-        </w:rPr>
-        <w:t>[i] | I</w:t>
-      </w:r>
-      <w:r>
-        <w:rPr>
-          <w:vertAlign w:val="subscript"/>
-          <w:lang w:val="es-CO"/>
-        </w:rPr>
-        <w:t>M</w:t>
-      </w:r>
-      <w:r>
-        <w:rPr>
-          <w:lang w:val="es-CO"/>
-        </w:rPr>
-        <w:t>[i]</w:t>
-      </w:r>
-      <w:r>
-        <w:rPr>
-          <w:lang w:val="es-CO"/>
-        </w:rPr>
-        <w:t xml:space="preserve">. </w:t>
-      </w:r>
-      <w:r>
-        <w:rPr>
-          <w:lang w:val="es-CO"/>
-        </w:rPr>
-        <w:t>El resultado de esta transformación se almacena en un nuevo arreglo dinámico con</w:t>
+        <w:t>esta transformación se almacena en un nuevo arreglo dinámico con</w:t>
       </w:r>
       <w:r>
         <w:rPr>
@@ -2728,19 +2850,7 @@
         <w:rPr>
           <w:lang w:val="es-CO"/>
         </w:rPr>
-        <w:t>Resultado= 10001000 (</w:t>
-      </w:r>
-      <w:r>
-        <w:rPr>
-          <w:lang w:val="es-CO"/>
-        </w:rPr>
-        <w:t>238</w:t>
-      </w:r>
-      <w:r>
-        <w:rPr>
-          <w:lang w:val="es-CO"/>
-        </w:rPr>
-        <w:t xml:space="preserve"> en decimal)</w:t>
+        <w:t>Resultado= 10001000 (238 en decimal)</w:t>
       </w:r>
     </w:p>
     <w:p>
@@ -2972,100 +3082,60 @@
           <w:bCs/>
           <w:lang w:val="es-CO"/>
         </w:rPr>
-        <w:t xml:space="preserve">Ejemplo de la función </w:t>
-      </w:r>
-      <w:r>
+        <w:t>Ejemplo de la función NOT:</w:t>
+      </w:r>
+      <w:r>
+        <w:rPr>
+          <w:noProof/>
+        </w:rPr>
+        <w:t xml:space="preserve"> </w:t>
+      </w:r>
+    </w:p>
+    <w:p>
+      <w:pPr>
+        <w:pStyle w:val="Prrafodelista"/>
+        <w:ind w:left="1440"/>
+        <w:jc w:val="both"/>
+        <w:rPr>
+          <w:lang w:val="es-CO"/>
+        </w:rPr>
+      </w:pPr>
+      <w:r>
+        <w:rPr>
+          <w:lang w:val="es-CO"/>
+        </w:rPr>
+        <w:t>I</w:t>
+      </w:r>
+      <w:r>
+        <w:rPr>
+          <w:vertAlign w:val="subscript"/>
+          <w:lang w:val="es-CO"/>
+        </w:rPr>
+        <w:t xml:space="preserve">D </w:t>
+      </w:r>
+      <w:r>
+        <w:rPr>
+          <w:lang w:val="es-CO"/>
+        </w:rPr>
+        <w:t>= 11001100 (204 en decimal)</w:t>
+      </w:r>
+    </w:p>
+    <w:p>
+      <w:pPr>
+        <w:pStyle w:val="Prrafodelista"/>
+        <w:ind w:left="1440"/>
+        <w:jc w:val="both"/>
         <w:rPr>
           <w:b/>
           <w:bCs/>
           <w:lang w:val="es-CO"/>
         </w:rPr>
-        <w:t>NOT</w:t>
-      </w:r>
-      <w:r>
-        <w:rPr>
-          <w:b/>
-          <w:bCs/>
-          <w:lang w:val="es-CO"/>
-        </w:rPr>
-        <w:t>:</w:t>
-      </w:r>
-      <w:r>
-        <w:rPr>
-          <w:noProof/>
-        </w:rPr>
-        <w:t xml:space="preserve"> </w:t>
-      </w:r>
-    </w:p>
-    <w:p>
-      <w:pPr>
-        <w:pStyle w:val="Prrafodelista"/>
-        <w:ind w:left="1440"/>
-        <w:jc w:val="both"/>
-        <w:rPr>
-          <w:lang w:val="es-CO"/>
-        </w:rPr>
-      </w:pPr>
-      <w:r>
-        <w:rPr>
-          <w:lang w:val="es-CO"/>
-        </w:rPr>
-        <w:t>I</w:t>
-      </w:r>
-      <w:r>
-        <w:rPr>
-          <w:vertAlign w:val="subscript"/>
-          <w:lang w:val="es-CO"/>
-        </w:rPr>
-        <w:t xml:space="preserve">D </w:t>
-      </w:r>
-      <w:r>
-        <w:rPr>
-          <w:lang w:val="es-CO"/>
-        </w:rPr>
-        <w:t>= 11001100 (204 en decimal)</w:t>
-      </w:r>
-    </w:p>
-    <w:p>
-      <w:pPr>
-        <w:pStyle w:val="Prrafodelista"/>
-        <w:ind w:left="1440"/>
-        <w:jc w:val="both"/>
-        <w:rPr>
-          <w:b/>
-          <w:bCs/>
-          <w:lang w:val="es-CO"/>
-        </w:rPr>
-      </w:pPr>
-      <w:r>
-        <w:rPr>
-          <w:lang w:val="es-CO"/>
-        </w:rPr>
-        <w:t xml:space="preserve">Resultado= </w:t>
-      </w:r>
-      <w:r>
-        <w:rPr>
-          <w:lang w:val="es-CO"/>
-        </w:rPr>
-        <w:t>00110011</w:t>
-      </w:r>
-      <w:r>
-        <w:rPr>
-          <w:lang w:val="es-CO"/>
-        </w:rPr>
-        <w:t xml:space="preserve"> (</w:t>
-      </w:r>
-      <w:r>
-        <w:rPr>
-          <w:lang w:val="es-CO"/>
-        </w:rPr>
-        <w:t>51</w:t>
-      </w:r>
-      <w:r>
-        <w:rPr>
-          <w:lang w:val="es-CO"/>
-        </w:rPr>
-        <w:t xml:space="preserve"> en decimal)</w:t>
+      </w:pPr>
+      <w:r>
+        <w:rPr>
+          <w:lang w:val="es-CO"/>
+        </w:rPr>
+        <w:t>Resultado= 00110011 (51 en decimal)</w:t>
       </w:r>
     </w:p>
     <w:p>
@@ -3170,7 +3240,14 @@
         <w:rPr>
           <w:lang w:val="es-CO"/>
         </w:rPr>
-        <w:t xml:space="preserve">Cada byte representa un canal de color (R, G o B) y está almacenado en un arreglo lineal de tipo ‘unsigned char*’ en formato RGB secuencial (R, G, B, R, G, B, ...). La operación XOR se realiza byte a byte, es decir, por cada canal de cada píxel: </w:t>
+        <w:t xml:space="preserve">Cada byte representa un canal de color (R, G o B) y está almacenado en un arreglo lineal de tipo ‘unsigned char*’ en formato RGB secuencial (R, G, B, R, </w:t>
+      </w:r>
+      <w:r>
+        <w:rPr>
+          <w:lang w:val="es-CO"/>
+        </w:rPr>
+        <w:lastRenderedPageBreak/>
+        <w:t xml:space="preserve">G, B, ...). La operación XOR se realiza byte a byte, es decir, por cada canal de cada píxel: </w:t>
       </w:r>
     </w:p>
     <w:p>
@@ -3286,118 +3363,102 @@
           <w:bCs/>
           <w:lang w:val="es-CO"/>
         </w:rPr>
-        <w:t xml:space="preserve">Ejemplo de la función </w:t>
-      </w:r>
-      <w:r>
+        <w:t>Ejemplo de la función XOR:</w:t>
+      </w:r>
+      <w:r>
+        <w:rPr>
+          <w:noProof/>
+        </w:rPr>
+        <w:t xml:space="preserve"> </w:t>
+      </w:r>
+    </w:p>
+    <w:p>
+      <w:pPr>
+        <w:pStyle w:val="Prrafodelista"/>
+        <w:ind w:left="1440"/>
+        <w:jc w:val="both"/>
+        <w:rPr>
+          <w:lang w:val="es-CO"/>
+        </w:rPr>
+      </w:pPr>
+      <w:r>
+        <w:rPr>
+          <w:lang w:val="es-CO"/>
+        </w:rPr>
+        <w:t>I</w:t>
+      </w:r>
+      <w:r>
+        <w:rPr>
+          <w:vertAlign w:val="subscript"/>
+          <w:lang w:val="es-CO"/>
+        </w:rPr>
+        <w:t xml:space="preserve">D </w:t>
+      </w:r>
+      <w:r>
+        <w:rPr>
+          <w:lang w:val="es-CO"/>
+        </w:rPr>
+        <w:t>= 11001100 (204 en decimal)</w:t>
+      </w:r>
+    </w:p>
+    <w:p>
+      <w:pPr>
+        <w:pStyle w:val="Prrafodelista"/>
+        <w:ind w:left="1440"/>
+        <w:jc w:val="both"/>
+        <w:rPr>
+          <w:lang w:val="es-CO"/>
+        </w:rPr>
+      </w:pPr>
+      <w:r>
+        <w:rPr>
+          <w:lang w:val="es-CO"/>
+        </w:rPr>
+        <w:t>I</w:t>
+      </w:r>
+      <w:r>
+        <w:rPr>
+          <w:vertAlign w:val="subscript"/>
+          <w:lang w:val="es-CO"/>
+        </w:rPr>
+        <w:t>M</w:t>
+      </w:r>
+      <w:r>
+        <w:rPr>
+          <w:lang w:val="es-CO"/>
+        </w:rPr>
+        <w:t>= 10101010 (170 en decimal)</w:t>
+      </w:r>
+    </w:p>
+    <w:p>
+      <w:pPr>
+        <w:pStyle w:val="Prrafodelista"/>
+        <w:ind w:left="1440"/>
+        <w:jc w:val="both"/>
         <w:rPr>
           <w:b/>
           <w:bCs/>
           <w:lang w:val="es-CO"/>
         </w:rPr>
-        <w:t>X</w:t>
-      </w:r>
-      <w:r>
-        <w:rPr>
-          <w:b/>
-          <w:bCs/>
-          <w:lang w:val="es-CO"/>
-        </w:rPr>
-        <w:t>OR:</w:t>
-      </w:r>
-      <w:r>
-        <w:rPr>
-          <w:noProof/>
+      </w:pPr>
+      <w:r>
+        <w:rPr>
+          <w:lang w:val="es-CO"/>
+        </w:rPr>
+        <w:t xml:space="preserve">Resultado= </w:t>
+      </w:r>
+      <w:r>
+        <w:rPr>
+          <w:lang w:val="es-CO"/>
+        </w:rPr>
+        <w:t>01100110</w:t>
+      </w:r>
+      <w:r>
+        <w:rPr>
+          <w:lang w:val="es-CO"/>
         </w:rPr>
         <w:t xml:space="preserve"> </w:t>
       </w:r>
-    </w:p>
-    <w:p>
-      <w:pPr>
-        <w:pStyle w:val="Prrafodelista"/>
-        <w:ind w:left="1440"/>
-        <w:jc w:val="both"/>
-        <w:rPr>
-          <w:lang w:val="es-CO"/>
-        </w:rPr>
-      </w:pPr>
-      <w:r>
-        <w:rPr>
-          <w:lang w:val="es-CO"/>
-        </w:rPr>
-        <w:t>I</w:t>
-      </w:r>
-      <w:r>
-        <w:rPr>
-          <w:vertAlign w:val="subscript"/>
-          <w:lang w:val="es-CO"/>
-        </w:rPr>
-        <w:t xml:space="preserve">D </w:t>
-      </w:r>
-      <w:r>
-        <w:rPr>
-          <w:lang w:val="es-CO"/>
-        </w:rPr>
-        <w:t>= 11001100 (204 en decimal)</w:t>
-      </w:r>
-    </w:p>
-    <w:p>
-      <w:pPr>
-        <w:pStyle w:val="Prrafodelista"/>
-        <w:ind w:left="1440"/>
-        <w:jc w:val="both"/>
-        <w:rPr>
-          <w:lang w:val="es-CO"/>
-        </w:rPr>
-      </w:pPr>
-      <w:r>
-        <w:rPr>
-          <w:lang w:val="es-CO"/>
-        </w:rPr>
-        <w:t>I</w:t>
-      </w:r>
-      <w:r>
-        <w:rPr>
-          <w:vertAlign w:val="subscript"/>
-          <w:lang w:val="es-CO"/>
-        </w:rPr>
-        <w:t>M</w:t>
-      </w:r>
-      <w:r>
-        <w:rPr>
-          <w:lang w:val="es-CO"/>
-        </w:rPr>
-        <w:t>= 10101010 (170 en decimal)</w:t>
-      </w:r>
-    </w:p>
-    <w:p>
-      <w:pPr>
-        <w:pStyle w:val="Prrafodelista"/>
-        <w:ind w:left="1440"/>
-        <w:jc w:val="both"/>
-        <w:rPr>
-          <w:b/>
-          <w:bCs/>
-          <w:lang w:val="es-CO"/>
-        </w:rPr>
-      </w:pPr>
-      <w:r>
-        <w:rPr>
-          <w:lang w:val="es-CO"/>
-        </w:rPr>
-        <w:t xml:space="preserve">Resultado= </w:t>
-      </w:r>
-      <w:r>
-        <w:rPr>
-          <w:lang w:val="es-CO"/>
-        </w:rPr>
-        <w:t>01100110</w:t>
-      </w:r>
-      <w:r>
-        <w:rPr>
-          <w:lang w:val="es-CO"/>
-        </w:rPr>
-        <w:t xml:space="preserve"> </w:t>
-      </w:r>
       <w:r>
         <w:rPr>
           <w:lang w:val="es-CO"/>
@@ -3408,13 +3469,7 @@
         <w:rPr>
           <w:lang w:val="es-CO"/>
         </w:rPr>
-        <w:t xml:space="preserve"> </w:t>
-      </w:r>
-      <w:r>
-        <w:rPr>
-          <w:lang w:val="es-CO"/>
-        </w:rPr>
-        <w:t>en decimal)</w:t>
+        <w:t xml:space="preserve"> en decimal)</w:t>
       </w:r>
     </w:p>
     <w:p>
@@ -3623,77 +3678,71 @@
         <w:rPr>
           <w:lang w:val="es-CO"/>
         </w:rPr>
-        <w:t xml:space="preserve">Cada byte del arreglo original se convierte explícitamente </w:t>
-      </w:r>
+        <w:t>Cada byte del arreglo original se convierte explícitamente a un entero utilizando ‘static_cast&lt;int&gt;’, manteniendo la misma secuencia de datos RGB.</w:t>
+      </w:r>
+    </w:p>
+    <w:p>
+      <w:pPr>
+        <w:pStyle w:val="Prrafodelista"/>
+        <w:ind w:left="1440"/>
+        <w:jc w:val="both"/>
+        <w:rPr>
+          <w:lang w:val="es-CO"/>
+        </w:rPr>
+      </w:pPr>
+      <w:r>
+        <w:rPr>
+          <w:lang w:val="es-CO"/>
+        </w:rPr>
+        <w:t>Ejemplo: salida[i] = static_cast&lt;int&gt;(entrada[i]);</w:t>
+      </w:r>
+    </w:p>
+    <w:p>
+      <w:pPr>
+        <w:pStyle w:val="Prrafodelista"/>
+        <w:ind w:left="1440"/>
+        <w:jc w:val="both"/>
+        <w:rPr>
+          <w:lang w:val="es-CO"/>
+        </w:rPr>
+      </w:pPr>
+      <w:r>
+        <w:rPr>
+          <w:lang w:val="es-CO"/>
+        </w:rPr>
+        <w:t xml:space="preserve"> @param entrada Puntero a un arreglo dinámico de tipo ‘unsigned char*’ que representa los datos RGB de una imagen.</w:t>
+      </w:r>
+    </w:p>
+    <w:p>
+      <w:pPr>
+        <w:pStyle w:val="Prrafodelista"/>
+        <w:ind w:left="1440"/>
+        <w:jc w:val="both"/>
+        <w:rPr>
+          <w:lang w:val="es-CO"/>
+        </w:rPr>
+      </w:pPr>
+      <w:r>
+        <w:rPr>
+          <w:lang w:val="es-CO"/>
+        </w:rPr>
+        <w:t xml:space="preserve"> @param dataSize Tamaño total del arreglo (en bytes), equivalente a ancho × alto × 3 canales.</w:t>
+      </w:r>
+    </w:p>
+    <w:p>
+      <w:pPr>
+        <w:pStyle w:val="Prrafodelista"/>
+        <w:ind w:left="1440"/>
+        <w:jc w:val="both"/>
+        <w:rPr>
+          <w:lang w:val="es-CO"/>
+        </w:rPr>
+      </w:pPr>
       <w:r>
         <w:rPr>
           <w:lang w:val="es-CO"/>
         </w:rPr>
         <w:lastRenderedPageBreak/>
-        <w:t>a un entero utilizando ‘static_cast&lt;int&gt;’, manteniendo la misma secuencia de datos RGB.</w:t>
-      </w:r>
-    </w:p>
-    <w:p>
-      <w:pPr>
-        <w:pStyle w:val="Prrafodelista"/>
-        <w:ind w:left="1440"/>
-        <w:jc w:val="both"/>
-        <w:rPr>
-          <w:lang w:val="es-CO"/>
-        </w:rPr>
-      </w:pPr>
-      <w:r>
-        <w:rPr>
-          <w:lang w:val="es-CO"/>
-        </w:rPr>
-        <w:t>Ejemplo: salida[i] = static_cast&lt;int&gt;(entrada[i]);</w:t>
-      </w:r>
-    </w:p>
-    <w:p>
-      <w:pPr>
-        <w:pStyle w:val="Prrafodelista"/>
-        <w:ind w:left="1440"/>
-        <w:jc w:val="both"/>
-        <w:rPr>
-          <w:lang w:val="es-CO"/>
-        </w:rPr>
-      </w:pPr>
-      <w:r>
-        <w:rPr>
-          <w:lang w:val="es-CO"/>
-        </w:rPr>
-        <w:t xml:space="preserve"> @param entrada Puntero a un arreglo dinámico de tipo ‘unsigned char*’ que representa los datos RGB de una imagen.</w:t>
-      </w:r>
-    </w:p>
-    <w:p>
-      <w:pPr>
-        <w:pStyle w:val="Prrafodelista"/>
-        <w:ind w:left="1440"/>
-        <w:jc w:val="both"/>
-        <w:rPr>
-          <w:lang w:val="es-CO"/>
-        </w:rPr>
-      </w:pPr>
-      <w:r>
-        <w:rPr>
-          <w:lang w:val="es-CO"/>
-        </w:rPr>
-        <w:t xml:space="preserve"> @param dataSize Tamaño total del arreglo (en bytes), equivalente a ancho × alto × 3 canales.</w:t>
-      </w:r>
-    </w:p>
-    <w:p>
-      <w:pPr>
-        <w:pStyle w:val="Prrafodelista"/>
-        <w:ind w:left="1440"/>
-        <w:jc w:val="both"/>
-        <w:rPr>
-          <w:lang w:val="es-CO"/>
-        </w:rPr>
-      </w:pPr>
-      <w:r>
-        <w:rPr>
-          <w:lang w:val="es-CO"/>
-        </w:rPr>
         <w:t xml:space="preserve"> @return Puntero a un nuevo arreglo dinámico de tipo ‘int*’ con los mismos valores convertidos a enteros, ordenados en formato RGB secuencial (R, G, B, R, G, B, ...).</w:t>
       </w:r>
     </w:p>
@@ -8043,6 +8092,7 @@
   <w:style w:type="character" w:default="1" w:styleId="Fuentedeprrafopredeter">
     <w:name w:val="Default Paragraph Font"/>
     <w:uiPriority w:val="1"/>
+    <w:semiHidden/>
     <w:unhideWhenUsed/>
   </w:style>
   <w:style w:type="table" w:default="1" w:styleId="Tablanormal">

</xml_diff>

<commit_message>
Representación visual de la solucion planteada para revertir el proceso (hipotesis)
</commit_message>
<xml_diff>
--- a/ANALISIS_DESAFIO_1.docx
+++ b/ANALISIS_DESAFIO_1.docx
@@ -441,7 +441,21 @@
         <w:rPr>
           <w:lang w:val="es-CO"/>
         </w:rPr>
-        <w:t xml:space="preserve"> s. Esta suma se registra en un archivo .txt. </w:t>
+        <w:t xml:space="preserve"> s. Esta suma se registra en un archivo .</w:t>
+      </w:r>
+      <w:proofErr w:type="spellStart"/>
+      <w:r>
+        <w:rPr>
+          <w:lang w:val="es-CO"/>
+        </w:rPr>
+        <w:t>txt</w:t>
+      </w:r>
+      <w:proofErr w:type="spellEnd"/>
+      <w:r>
+        <w:rPr>
+          <w:lang w:val="es-CO"/>
+        </w:rPr>
+        <w:t xml:space="preserve">. </w:t>
       </w:r>
     </w:p>
     <w:p>
@@ -786,7 +800,25 @@
           <w:bCs/>
           <w:lang w:val="es-CO"/>
         </w:rPr>
-        <w:t xml:space="preserve"> del archivo .txt: </w:t>
+        <w:t xml:space="preserve"> del archivo .</w:t>
+      </w:r>
+      <w:proofErr w:type="spellStart"/>
+      <w:r>
+        <w:rPr>
+          <w:b/>
+          <w:bCs/>
+          <w:lang w:val="es-CO"/>
+        </w:rPr>
+        <w:t>txt</w:t>
+      </w:r>
+      <w:proofErr w:type="spellEnd"/>
+      <w:r>
+        <w:rPr>
+          <w:b/>
+          <w:bCs/>
+          <w:lang w:val="es-CO"/>
+        </w:rPr>
+        <w:t xml:space="preserve">: </w:t>
       </w:r>
     </w:p>
     <w:p>
@@ -1214,7 +1246,21 @@
         <w:rPr>
           <w:lang w:val="es-CO"/>
         </w:rPr>
-        <w:t xml:space="preserve"> en el archivo .txt N-1.</w:t>
+        <w:t xml:space="preserve"> en el archivo .</w:t>
+      </w:r>
+      <w:proofErr w:type="spellStart"/>
+      <w:r>
+        <w:rPr>
+          <w:lang w:val="es-CO"/>
+        </w:rPr>
+        <w:t>txt</w:t>
+      </w:r>
+      <w:proofErr w:type="spellEnd"/>
+      <w:r>
+        <w:rPr>
+          <w:lang w:val="es-CO"/>
+        </w:rPr>
+        <w:t xml:space="preserve"> N-1.</w:t>
       </w:r>
     </w:p>
     <w:p>
@@ -1239,7 +1285,21 @@
         <w:rPr>
           <w:lang w:val="es-CO"/>
         </w:rPr>
-        <w:t xml:space="preserve">después de los pasos anteriores se obtiene exactamente el archivo .txt N-1. </w:t>
+        <w:t>después de los pasos anteriores se obtiene exactamente el archivo .</w:t>
+      </w:r>
+      <w:proofErr w:type="spellStart"/>
+      <w:r>
+        <w:rPr>
+          <w:lang w:val="es-CO"/>
+        </w:rPr>
+        <w:t>txt</w:t>
+      </w:r>
+      <w:proofErr w:type="spellEnd"/>
+      <w:r>
+        <w:rPr>
+          <w:lang w:val="es-CO"/>
+        </w:rPr>
+        <w:t xml:space="preserve"> N-1. </w:t>
       </w:r>
       <w:r>
         <w:rPr>
@@ -1400,13 +1460,41 @@
         <w:rPr>
           <w:lang w:val="es-CO"/>
         </w:rPr>
-        <w:t xml:space="preserve"> la máscara M desde la posición s con base en el archivo .txt N-2 y se valida si el archivo </w:t>
-      </w:r>
-      <w:r>
-        <w:rPr>
-          <w:lang w:val="es-CO"/>
-        </w:rPr>
-        <w:t xml:space="preserve">generado es exactamente el archivo .txt N-2. El proceso continúa </w:t>
+        <w:t xml:space="preserve"> la máscara M desde la posición s con base en el archivo .</w:t>
+      </w:r>
+      <w:proofErr w:type="spellStart"/>
+      <w:r>
+        <w:rPr>
+          <w:lang w:val="es-CO"/>
+        </w:rPr>
+        <w:t>txt</w:t>
+      </w:r>
+      <w:proofErr w:type="spellEnd"/>
+      <w:r>
+        <w:rPr>
+          <w:lang w:val="es-CO"/>
+        </w:rPr>
+        <w:t xml:space="preserve"> N-2 y se valida si el archivo </w:t>
+      </w:r>
+      <w:r>
+        <w:rPr>
+          <w:lang w:val="es-CO"/>
+        </w:rPr>
+        <w:t>generado es exactamente el archivo .</w:t>
+      </w:r>
+      <w:proofErr w:type="spellStart"/>
+      <w:r>
+        <w:rPr>
+          <w:lang w:val="es-CO"/>
+        </w:rPr>
+        <w:t>txt</w:t>
+      </w:r>
+      <w:proofErr w:type="spellEnd"/>
+      <w:r>
+        <w:rPr>
+          <w:lang w:val="es-CO"/>
+        </w:rPr>
+        <w:t xml:space="preserve"> N-2. El proceso continúa </w:t>
       </w:r>
       <w:r>
         <w:rPr>
@@ -1539,7 +1627,21 @@
         <w:rPr>
           <w:lang w:val="es-CO"/>
         </w:rPr>
-        <w:t>e requiere verificar que cada transformación y enmascaramiento coincidan perfectamente con los archivos .txt, lo cual implica reconstrucciones intermedias precisas.</w:t>
+        <w:t>e requiere verificar que cada transformación y enmascaramiento coincidan perfectamente con los archivos .</w:t>
+      </w:r>
+      <w:proofErr w:type="spellStart"/>
+      <w:r>
+        <w:rPr>
+          <w:lang w:val="es-CO"/>
+        </w:rPr>
+        <w:t>txt</w:t>
+      </w:r>
+      <w:proofErr w:type="spellEnd"/>
+      <w:r>
+        <w:rPr>
+          <w:lang w:val="es-CO"/>
+        </w:rPr>
+        <w:t>, lo cual implica reconstrucciones intermedias precisas.</w:t>
       </w:r>
     </w:p>
     <w:p>
@@ -1607,8 +1709,27 @@
           <w:bCs/>
           <w:lang w:val="es-CO"/>
         </w:rPr>
-        <w:t>Representación visual de las transformaciones aplicadas a la Io</w:t>
-      </w:r>
+        <w:t xml:space="preserve">Representación visual de las transformaciones aplicadas a la </w:t>
+      </w:r>
+      <w:proofErr w:type="spellStart"/>
+      <w:r>
+        <w:rPr>
+          <w:b/>
+          <w:bCs/>
+          <w:lang w:val="es-CO"/>
+        </w:rPr>
+        <w:t>I</w:t>
+      </w:r>
+      <w:r>
+        <w:rPr>
+          <w:b/>
+          <w:bCs/>
+          <w:vertAlign w:val="subscript"/>
+          <w:lang w:val="es-CO"/>
+        </w:rPr>
+        <w:t>o</w:t>
+      </w:r>
+      <w:proofErr w:type="spellEnd"/>
       <w:r>
         <w:rPr>
           <w:b/>
@@ -1653,23 +1774,271 @@
         <w:rPr>
           <w:lang w:val="es-CO"/>
         </w:rPr>
-        <w:t>(Si hay más de dos procesos de transformación y enmascaramiento, se irían anexando en el mismo orden)</w:t>
-      </w:r>
-    </w:p>
-    <w:p>
-      <w:pPr>
-        <w:pStyle w:val="Prrafodelista"/>
-        <w:jc w:val="both"/>
-        <w:rPr>
-          <w:lang w:val="es-CO"/>
-        </w:rPr>
-      </w:pPr>
-      <w:r>
-        <w:rPr>
-          <w:lang w:val="es-CO"/>
-        </w:rPr>
+        <w:t>(Si hay más de dos procesos de transformación y enmascaramiento, se irían anexando en el mismo orden</w:t>
+      </w:r>
+      <w:r>
+        <w:rPr>
+          <w:lang w:val="es-CO"/>
+        </w:rPr>
+        <w:t>, hasta llegar a la imagen distorsionada final</w:t>
+      </w:r>
+      <w:r>
+        <w:rPr>
+          <w:lang w:val="es-CO"/>
+        </w:rPr>
+        <w:t>)</w:t>
+      </w:r>
+    </w:p>
+    <w:p>
+      <w:pPr>
+        <w:pStyle w:val="Prrafodelista"/>
+        <w:jc w:val="both"/>
+        <w:rPr>
+          <w:lang w:val="es-CO"/>
+        </w:rPr>
+      </w:pPr>
+      <w:r>
+        <w:rPr>
+          <w:noProof/>
+        </w:rPr>
+        <mc:AlternateContent>
+          <mc:Choice Requires="wps">
+            <w:drawing>
+              <wp:anchor distT="0" distB="0" distL="114300" distR="114300" simplePos="0" relativeHeight="251660288" behindDoc="0" locked="0" layoutInCell="1" allowOverlap="1" wp14:anchorId="3B6EFB15" wp14:editId="713F6116">
+                <wp:simplePos x="0" y="0"/>
+                <wp:positionH relativeFrom="column">
+                  <wp:posOffset>3147237</wp:posOffset>
+                </wp:positionH>
+                <wp:positionV relativeFrom="paragraph">
+                  <wp:posOffset>9082</wp:posOffset>
+                </wp:positionV>
+                <wp:extent cx="1413510" cy="541670"/>
+                <wp:effectExtent l="0" t="0" r="0" b="0"/>
+                <wp:wrapNone/>
+                <wp:docPr id="1281672309" name="Cuadro de texto 1"/>
+                <wp:cNvGraphicFramePr/>
+                <a:graphic xmlns:a="http://schemas.openxmlformats.org/drawingml/2006/main">
+                  <a:graphicData uri="http://schemas.microsoft.com/office/word/2010/wordprocessingShape">
+                    <wps:wsp>
+                      <wps:cNvSpPr txBox="1"/>
+                      <wps:spPr>
+                        <a:xfrm>
+                          <a:off x="0" y="0"/>
+                          <a:ext cx="1413510" cy="541670"/>
+                        </a:xfrm>
+                        <a:prstGeom prst="rect">
+                          <a:avLst/>
+                        </a:prstGeom>
+                        <a:noFill/>
+                        <a:ln>
+                          <a:noFill/>
+                        </a:ln>
+                      </wps:spPr>
+                      <wps:style>
+                        <a:lnRef idx="0">
+                          <a:scrgbClr r="0" g="0" b="0"/>
+                        </a:lnRef>
+                        <a:fillRef idx="0">
+                          <a:scrgbClr r="0" g="0" b="0"/>
+                        </a:fillRef>
+                        <a:effectRef idx="0">
+                          <a:scrgbClr r="0" g="0" b="0"/>
+                        </a:effectRef>
+                        <a:fontRef idx="minor">
+                          <a:schemeClr val="dk1"/>
+                        </a:fontRef>
+                      </wps:style>
+                      <wps:txbx>
+                        <w:txbxContent>
+                          <w:p>
+                            <w:pPr>
+                              <w:spacing w:after="0"/>
+                              <w:rPr>
+                                <w:sz w:val="20"/>
+                                <w:szCs w:val="20"/>
+                                <w:lang w:val="es-MX"/>
+                              </w:rPr>
+                            </w:pPr>
+                            <w:r>
+                              <w:rPr>
+                                <w:sz w:val="20"/>
+                                <w:szCs w:val="20"/>
+                                <w:lang w:val="es-MX"/>
+                              </w:rPr>
+                              <w:t>Imagen</w:t>
+                            </w:r>
+                            <w:r>
+                              <w:rPr>
+                                <w:sz w:val="20"/>
+                                <w:szCs w:val="20"/>
+                                <w:lang w:val="es-MX"/>
+                              </w:rPr>
+                              <w:t xml:space="preserve"> Distorsionada </w:t>
+                            </w:r>
+                          </w:p>
+                          <w:p>
+                            <w:pPr>
+                              <w:spacing w:after="0"/>
+                              <w:rPr>
+                                <w:sz w:val="20"/>
+                                <w:szCs w:val="20"/>
+                                <w:lang w:val="es-MX"/>
+                              </w:rPr>
+                            </w:pPr>
+                            <w:r>
+                              <w:rPr>
+                                <w:sz w:val="20"/>
+                                <w:szCs w:val="20"/>
+                                <w:lang w:val="es-MX"/>
+                              </w:rPr>
+                              <w:t>(ID)</w:t>
+                            </w:r>
+                          </w:p>
+                        </w:txbxContent>
+                      </wps:txbx>
+                      <wps:bodyPr rot="0" spcFirstLastPara="0" vertOverflow="overflow" horzOverflow="overflow" vert="horz" wrap="square" lIns="91440" tIns="45720" rIns="91440" bIns="45720" numCol="1" spcCol="0" rtlCol="0" fromWordArt="0" anchor="t" anchorCtr="0" forceAA="0" compatLnSpc="1">
+                        <a:prstTxWarp prst="textNoShape">
+                          <a:avLst/>
+                        </a:prstTxWarp>
+                        <a:noAutofit/>
+                      </wps:bodyPr>
+                    </wps:wsp>
+                  </a:graphicData>
+                </a:graphic>
+                <wp14:sizeRelH relativeFrom="margin">
+                  <wp14:pctWidth>0</wp14:pctWidth>
+                </wp14:sizeRelH>
+                <wp14:sizeRelV relativeFrom="margin">
+                  <wp14:pctHeight>0</wp14:pctHeight>
+                </wp14:sizeRelV>
+              </wp:anchor>
+            </w:drawing>
+          </mc:Choice>
+          <mc:Fallback>
+            <w:pict>
+              <v:shapetype w14:anchorId="3B6EFB15" id="_x0000_t202" coordsize="21600,21600" o:spt="202" path="m,l,21600r21600,l21600,xe">
+                <v:stroke joinstyle="miter"/>
+                <v:path gradientshapeok="t" o:connecttype="rect"/>
+              </v:shapetype>
+              <v:shape id="Cuadro de texto 1" o:spid="_x0000_s1026" type="#_x0000_t202" style="position:absolute;left:0;text-align:left;margin-left:247.8pt;margin-top:.7pt;width:111.3pt;height:42.65pt;z-index:251660288;visibility:visible;mso-wrap-style:square;mso-width-percent:0;mso-height-percent:0;mso-wrap-distance-left:9pt;mso-wrap-distance-top:0;mso-wrap-distance-right:9pt;mso-wrap-distance-bottom:0;mso-position-horizontal:absolute;mso-position-horizontal-relative:text;mso-position-vertical:absolute;mso-position-vertical-relative:text;mso-width-percent:0;mso-height-percent:0;mso-width-relative:margin;mso-height-relative:margin;v-text-anchor:top" o:gfxdata="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" filled="f" stroked="f">
+                <v:textbox>
+                  <w:txbxContent>
+                    <w:p>
+                      <w:pPr>
+                        <w:spacing w:after="0"/>
+                        <w:rPr>
+                          <w:sz w:val="20"/>
+                          <w:szCs w:val="20"/>
+                          <w:lang w:val="es-MX"/>
+                        </w:rPr>
+                      </w:pPr>
+                      <w:r>
+                        <w:rPr>
+                          <w:sz w:val="20"/>
+                          <w:szCs w:val="20"/>
+                          <w:lang w:val="es-MX"/>
+                        </w:rPr>
+                        <w:t>Imagen</w:t>
+                      </w:r>
+                      <w:r>
+                        <w:rPr>
+                          <w:sz w:val="20"/>
+                          <w:szCs w:val="20"/>
+                          <w:lang w:val="es-MX"/>
+                        </w:rPr>
+                        <w:t xml:space="preserve"> Distorsionada </w:t>
+                      </w:r>
+                    </w:p>
+                    <w:p>
+                      <w:pPr>
+                        <w:spacing w:after="0"/>
+                        <w:rPr>
+                          <w:sz w:val="20"/>
+                          <w:szCs w:val="20"/>
+                          <w:lang w:val="es-MX"/>
+                        </w:rPr>
+                      </w:pPr>
+                      <w:r>
+                        <w:rPr>
+                          <w:sz w:val="20"/>
+                          <w:szCs w:val="20"/>
+                          <w:lang w:val="es-MX"/>
+                        </w:rPr>
+                        <w:t>(ID)</w:t>
+                      </w:r>
+                    </w:p>
+                  </w:txbxContent>
+                </v:textbox>
+              </v:shape>
+            </w:pict>
+          </mc:Fallback>
+        </mc:AlternateContent>
+      </w:r>
+      <w:r>
         <w:drawing>
-          <wp:inline distT="0" distB="0" distL="0" distR="0" wp14:anchorId="7C8D40EA" wp14:editId="520058C7">
+          <wp:anchor distT="0" distB="0" distL="114300" distR="114300" simplePos="0" relativeHeight="251659264" behindDoc="0" locked="0" layoutInCell="1" allowOverlap="1" wp14:anchorId="274995B9" wp14:editId="5BE629AF">
+            <wp:simplePos x="0" y="0"/>
+            <wp:positionH relativeFrom="leftMargin">
+              <wp:posOffset>4071620</wp:posOffset>
+            </wp:positionH>
+            <wp:positionV relativeFrom="paragraph">
+              <wp:posOffset>561340</wp:posOffset>
+            </wp:positionV>
+            <wp:extent cx="514350" cy="504825"/>
+            <wp:effectExtent l="0" t="0" r="0" b="9525"/>
+            <wp:wrapNone/>
+            <wp:docPr id="1123436732" name="Imagen 1" descr="Imagen que contiene colorido, azul, grande, calle&#10;&#10;El contenido generado por IA puede ser incorrecto."/>
+            <wp:cNvGraphicFramePr>
+              <a:graphicFrameLocks xmlns:a="http://schemas.openxmlformats.org/drawingml/2006/main" noChangeAspect="1"/>
+            </wp:cNvGraphicFramePr>
+            <a:graphic xmlns:a="http://schemas.openxmlformats.org/drawingml/2006/main">
+              <a:graphicData uri="http://schemas.openxmlformats.org/drawingml/2006/picture">
+                <pic:pic xmlns:pic="http://schemas.openxmlformats.org/drawingml/2006/picture">
+                  <pic:nvPicPr>
+                    <pic:cNvPr id="1829092401" name="Imagen 1" descr="Imagen que contiene colorido, azul, grande, calle&#10;&#10;El contenido generado por IA puede ser incorrecto."/>
+                    <pic:cNvPicPr/>
+                  </pic:nvPicPr>
+                  <pic:blipFill>
+                    <a:blip r:embed="rId5">
+                      <a:duotone>
+                        <a:schemeClr val="accent6">
+                          <a:shade val="45000"/>
+                          <a:satMod val="135000"/>
+                        </a:schemeClr>
+                        <a:prstClr val="white"/>
+                      </a:duotone>
+                      <a:extLst>
+                        <a:ext uri="{28A0092B-C50C-407E-A947-70E740481C1C}">
+                          <a14:useLocalDpi xmlns:a14="http://schemas.microsoft.com/office/drawing/2010/main" val="0"/>
+                        </a:ext>
+                      </a:extLst>
+                    </a:blip>
+                    <a:stretch>
+                      <a:fillRect/>
+                    </a:stretch>
+                  </pic:blipFill>
+                  <pic:spPr>
+                    <a:xfrm>
+                      <a:off x="0" y="0"/>
+                      <a:ext cx="514350" cy="504825"/>
+                    </a:xfrm>
+                    <a:prstGeom prst="rect">
+                      <a:avLst/>
+                    </a:prstGeom>
+                  </pic:spPr>
+                </pic:pic>
+              </a:graphicData>
+            </a:graphic>
+          </wp:anchor>
+        </w:drawing>
+      </w:r>
+      <w:r>
+        <w:rPr>
+          <w:noProof/>
+          <w:lang w:val="es-CO"/>
+        </w:rPr>
+        <w:drawing>
+          <wp:inline distT="0" distB="0" distL="0" distR="0" wp14:anchorId="7C8D40EA" wp14:editId="2FE99261">
             <wp:extent cx="3972479" cy="4829849"/>
             <wp:effectExtent l="0" t="0" r="9525" b="8890"/>
             <wp:docPr id="1798113869" name="Imagen 1"/>
@@ -1684,7 +2053,7 @@
                     <pic:cNvPicPr/>
                   </pic:nvPicPr>
                   <pic:blipFill>
-                    <a:blip r:embed="rId5"/>
+                    <a:blip r:embed="rId6"/>
                     <a:stretch>
                       <a:fillRect/>
                     </a:stretch>
@@ -1710,27 +2079,173 @@
         <w:pStyle w:val="Prrafodelista"/>
         <w:jc w:val="both"/>
         <w:rPr>
-          <w:b/>
-          <w:bCs/>
-          <w:lang w:val="es-CO"/>
-        </w:rPr>
-      </w:pPr>
-      <w:r>
-        <w:rPr>
-          <w:b/>
-          <w:bCs/>
-          <w:lang w:val="es-CO"/>
-        </w:rPr>
-        <w:t>Representación visual de</w:t>
-      </w:r>
-      <w:r>
-        <w:rPr>
-          <w:b/>
-          <w:bCs/>
-          <w:lang w:val="es-CO"/>
-        </w:rPr>
-        <w:t xml:space="preserve"> la manera planteada para revertir el proceso:</w:t>
-      </w:r>
+          <w:lang w:val="es-CO"/>
+        </w:rPr>
+      </w:pPr>
+    </w:p>
+    <w:p>
+      <w:pPr>
+        <w:pStyle w:val="Prrafodelista"/>
+        <w:jc w:val="both"/>
+        <w:rPr>
+          <w:lang w:val="es-CO"/>
+        </w:rPr>
+      </w:pPr>
+    </w:p>
+    <w:p>
+      <w:pPr>
+        <w:ind w:firstLine="720"/>
+        <w:rPr>
+          <w:b/>
+          <w:bCs/>
+          <w:lang w:val="es-CO"/>
+        </w:rPr>
+      </w:pPr>
+      <w:r>
+        <w:rPr>
+          <w:b/>
+          <w:bCs/>
+          <w:lang w:val="es-CO"/>
+        </w:rPr>
+        <w:t>R</w:t>
+      </w:r>
+      <w:r>
+        <w:rPr>
+          <w:b/>
+          <w:bCs/>
+          <w:lang w:val="es-CO"/>
+        </w:rPr>
+        <w:t>epresentación visual de la manera planteada para revertir el proceso:</w:t>
+      </w:r>
+    </w:p>
+    <w:p>
+      <w:pPr>
+        <w:rPr>
+          <w:lang w:val="es-CO"/>
+        </w:rPr>
+      </w:pPr>
+      <w:r>
+        <w:rPr>
+          <w:b/>
+          <w:bCs/>
+          <w:lang w:val="es-CO"/>
+        </w:rPr>
+        <w:lastRenderedPageBreak/>
+        <w:drawing>
+          <wp:anchor distT="0" distB="0" distL="114300" distR="114300" simplePos="0" relativeHeight="251662336" behindDoc="0" locked="0" layoutInCell="1" allowOverlap="1" wp14:anchorId="62A9D05C" wp14:editId="54D5031D">
+            <wp:simplePos x="0" y="0"/>
+            <wp:positionH relativeFrom="margin">
+              <wp:align>right</wp:align>
+            </wp:positionH>
+            <wp:positionV relativeFrom="page">
+              <wp:posOffset>4312342</wp:posOffset>
+            </wp:positionV>
+            <wp:extent cx="5934710" cy="4953635"/>
+            <wp:effectExtent l="0" t="0" r="8890" b="0"/>
+            <wp:wrapSquare wrapText="bothSides"/>
+            <wp:docPr id="1128732746" name="Imagen 1"/>
+            <wp:cNvGraphicFramePr>
+              <a:graphicFrameLocks xmlns:a="http://schemas.openxmlformats.org/drawingml/2006/main" noChangeAspect="1"/>
+            </wp:cNvGraphicFramePr>
+            <a:graphic xmlns:a="http://schemas.openxmlformats.org/drawingml/2006/main">
+              <a:graphicData uri="http://schemas.openxmlformats.org/drawingml/2006/picture">
+                <pic:pic xmlns:pic="http://schemas.openxmlformats.org/drawingml/2006/picture">
+                  <pic:nvPicPr>
+                    <pic:cNvPr id="1128732746" name=""/>
+                    <pic:cNvPicPr/>
+                  </pic:nvPicPr>
+                  <pic:blipFill>
+                    <a:blip r:embed="rId7">
+                      <a:extLst>
+                        <a:ext uri="{28A0092B-C50C-407E-A947-70E740481C1C}">
+                          <a14:useLocalDpi xmlns:a14="http://schemas.microsoft.com/office/drawing/2010/main" val="0"/>
+                        </a:ext>
+                      </a:extLst>
+                    </a:blip>
+                    <a:stretch>
+                      <a:fillRect/>
+                    </a:stretch>
+                  </pic:blipFill>
+                  <pic:spPr>
+                    <a:xfrm>
+                      <a:off x="0" y="0"/>
+                      <a:ext cx="5934710" cy="4953635"/>
+                    </a:xfrm>
+                    <a:prstGeom prst="rect">
+                      <a:avLst/>
+                    </a:prstGeom>
+                  </pic:spPr>
+                </pic:pic>
+              </a:graphicData>
+            </a:graphic>
+          </wp:anchor>
+        </w:drawing>
+      </w:r>
+      <w:r>
+        <w:rPr>
+          <w:lang w:val="es-CO"/>
+        </w:rPr>
+        <w:drawing>
+          <wp:anchor distT="0" distB="0" distL="114300" distR="114300" simplePos="0" relativeHeight="251661312" behindDoc="0" locked="0" layoutInCell="1" allowOverlap="1" wp14:anchorId="3D16E17E" wp14:editId="636C3C35">
+            <wp:simplePos x="0" y="0"/>
+            <wp:positionH relativeFrom="margin">
+              <wp:posOffset>-107259</wp:posOffset>
+            </wp:positionH>
+            <wp:positionV relativeFrom="page">
+              <wp:posOffset>366670</wp:posOffset>
+            </wp:positionV>
+            <wp:extent cx="5887085" cy="3943350"/>
+            <wp:effectExtent l="0" t="0" r="0" b="0"/>
+            <wp:wrapSquare wrapText="bothSides"/>
+            <wp:docPr id="639738656" name="Imagen 1"/>
+            <wp:cNvGraphicFramePr>
+              <a:graphicFrameLocks xmlns:a="http://schemas.openxmlformats.org/drawingml/2006/main" noChangeAspect="1"/>
+            </wp:cNvGraphicFramePr>
+            <a:graphic xmlns:a="http://schemas.openxmlformats.org/drawingml/2006/main">
+              <a:graphicData uri="http://schemas.openxmlformats.org/drawingml/2006/picture">
+                <pic:pic xmlns:pic="http://schemas.openxmlformats.org/drawingml/2006/picture">
+                  <pic:nvPicPr>
+                    <pic:cNvPr id="639738656" name=""/>
+                    <pic:cNvPicPr/>
+                  </pic:nvPicPr>
+                  <pic:blipFill>
+                    <a:blip r:embed="rId8">
+                      <a:extLst>
+                        <a:ext uri="{28A0092B-C50C-407E-A947-70E740481C1C}">
+                          <a14:useLocalDpi xmlns:a14="http://schemas.microsoft.com/office/drawing/2010/main" val="0"/>
+                        </a:ext>
+                      </a:extLst>
+                    </a:blip>
+                    <a:stretch>
+                      <a:fillRect/>
+                    </a:stretch>
+                  </pic:blipFill>
+                  <pic:spPr>
+                    <a:xfrm>
+                      <a:off x="0" y="0"/>
+                      <a:ext cx="5887085" cy="3943350"/>
+                    </a:xfrm>
+                    <a:prstGeom prst="rect">
+                      <a:avLst/>
+                    </a:prstGeom>
+                  </pic:spPr>
+                </pic:pic>
+              </a:graphicData>
+            </a:graphic>
+          </wp:anchor>
+        </w:drawing>
+      </w:r>
+    </w:p>
+    <w:p>
+      <w:pPr>
+        <w:pStyle w:val="Prrafodelista"/>
+        <w:jc w:val="both"/>
+        <w:rPr>
+          <w:b/>
+          <w:bCs/>
+          <w:lang w:val="es-CO"/>
+        </w:rPr>
+      </w:pPr>
     </w:p>
     <w:p>
       <w:pPr>
@@ -1829,7 +2344,21 @@
         <w:rPr>
           <w:lang w:val="es-CO"/>
         </w:rPr>
-        <w:t>a única manera de verificar si se ha deshecho correctamente una transformación es comparando el archivo .txt.</w:t>
+        <w:t>a única manera de verificar si se ha deshecho correctamente una transformación es comparando el archivo .</w:t>
+      </w:r>
+      <w:proofErr w:type="spellStart"/>
+      <w:r>
+        <w:rPr>
+          <w:lang w:val="es-CO"/>
+        </w:rPr>
+        <w:t>txt</w:t>
+      </w:r>
+      <w:proofErr w:type="spellEnd"/>
+      <w:r>
+        <w:rPr>
+          <w:lang w:val="es-CO"/>
+        </w:rPr>
+        <w:t>.</w:t>
       </w:r>
     </w:p>
     <w:p>
@@ -1861,7 +2390,6 @@
           <w:bCs/>
           <w:lang w:val="es-CO"/>
         </w:rPr>
-        <w:lastRenderedPageBreak/>
         <w:t>Resultado esperado:</w:t>
       </w:r>
     </w:p>
@@ -1903,13 +2431,23 @@
           <w:lang w:val="es-CO"/>
         </w:rPr>
       </w:pPr>
-      <w:r>
-        <w:rPr>
-          <w:b/>
-          <w:bCs/>
-          <w:lang w:val="es-CO"/>
-        </w:rPr>
-        <w:t>Docstrings de f</w:t>
+      <w:proofErr w:type="spellStart"/>
+      <w:r>
+        <w:rPr>
+          <w:b/>
+          <w:bCs/>
+          <w:lang w:val="es-CO"/>
+        </w:rPr>
+        <w:t>Docstrings</w:t>
+      </w:r>
+      <w:proofErr w:type="spellEnd"/>
+      <w:r>
+        <w:rPr>
+          <w:b/>
+          <w:bCs/>
+          <w:lang w:val="es-CO"/>
+        </w:rPr>
+        <w:t xml:space="preserve"> de f</w:t>
       </w:r>
       <w:r>
         <w:rPr>
@@ -2046,11 +2584,33 @@
         </w:rPr>
         <w:t>‘</w:t>
       </w:r>
-      <w:r>
-        <w:rPr>
-          <w:lang w:val="es-CO"/>
-        </w:rPr>
-        <w:t>unsigned char*</w:t>
+      <w:proofErr w:type="spellStart"/>
+      <w:r>
+        <w:rPr>
+          <w:lang w:val="es-CO"/>
+        </w:rPr>
+        <w:t>unsigned</w:t>
+      </w:r>
+      <w:proofErr w:type="spellEnd"/>
+      <w:r>
+        <w:rPr>
+          <w:lang w:val="es-CO"/>
+        </w:rPr>
+        <w:t xml:space="preserve"> </w:t>
+      </w:r>
+      <w:proofErr w:type="spellStart"/>
+      <w:r>
+        <w:rPr>
+          <w:lang w:val="es-CO"/>
+        </w:rPr>
+        <w:t>char</w:t>
+      </w:r>
+      <w:proofErr w:type="spellEnd"/>
+      <w:r>
+        <w:rPr>
+          <w:lang w:val="es-CO"/>
+        </w:rPr>
+        <w:t>*</w:t>
       </w:r>
       <w:r>
         <w:rPr>
@@ -2208,7 +2768,21 @@
         <w:rPr>
           <w:lang w:val="es-CO"/>
         </w:rPr>
-        <w:t xml:space="preserve">@param dataSize </w:t>
+        <w:t xml:space="preserve">@param </w:t>
+      </w:r>
+      <w:proofErr w:type="spellStart"/>
+      <w:r>
+        <w:rPr>
+          <w:lang w:val="es-CO"/>
+        </w:rPr>
+        <w:t>dataSize</w:t>
+      </w:r>
+      <w:proofErr w:type="spellEnd"/>
+      <w:r>
+        <w:rPr>
+          <w:lang w:val="es-CO"/>
+        </w:rPr>
+        <w:t xml:space="preserve"> </w:t>
       </w:r>
       <w:r>
         <w:rPr>
@@ -2238,11 +2812,33 @@
         </w:rPr>
         <w:t>‘</w:t>
       </w:r>
-      <w:r>
-        <w:rPr>
-          <w:lang w:val="es-CO"/>
-        </w:rPr>
-        <w:t>unsigned char*</w:t>
+      <w:proofErr w:type="spellStart"/>
+      <w:r>
+        <w:rPr>
+          <w:lang w:val="es-CO"/>
+        </w:rPr>
+        <w:t>unsigned</w:t>
+      </w:r>
+      <w:proofErr w:type="spellEnd"/>
+      <w:r>
+        <w:rPr>
+          <w:lang w:val="es-CO"/>
+        </w:rPr>
+        <w:t xml:space="preserve"> </w:t>
+      </w:r>
+      <w:proofErr w:type="spellStart"/>
+      <w:r>
+        <w:rPr>
+          <w:lang w:val="es-CO"/>
+        </w:rPr>
+        <w:t>char</w:t>
+      </w:r>
+      <w:proofErr w:type="spellEnd"/>
+      <w:r>
+        <w:rPr>
+          <w:lang w:val="es-CO"/>
+        </w:rPr>
+        <w:t>*</w:t>
       </w:r>
       <w:r>
         <w:rPr>
@@ -2449,6 +3045,7 @@
         <w:rPr>
           <w:lang w:val="es-CO"/>
         </w:rPr>
+        <w:lastRenderedPageBreak/>
         <w:t xml:space="preserve">@brief </w:t>
       </w:r>
       <w:r>
@@ -2525,11 +3122,33 @@
         </w:rPr>
         <w:t>‘</w:t>
       </w:r>
-      <w:r>
-        <w:rPr>
-          <w:lang w:val="es-CO"/>
-        </w:rPr>
-        <w:t>unsigned char*</w:t>
+      <w:proofErr w:type="spellStart"/>
+      <w:r>
+        <w:rPr>
+          <w:lang w:val="es-CO"/>
+        </w:rPr>
+        <w:t>unsigned</w:t>
+      </w:r>
+      <w:proofErr w:type="spellEnd"/>
+      <w:r>
+        <w:rPr>
+          <w:lang w:val="es-CO"/>
+        </w:rPr>
+        <w:t xml:space="preserve"> </w:t>
+      </w:r>
+      <w:proofErr w:type="spellStart"/>
+      <w:r>
+        <w:rPr>
+          <w:lang w:val="es-CO"/>
+        </w:rPr>
+        <w:t>char</w:t>
+      </w:r>
+      <w:proofErr w:type="spellEnd"/>
+      <w:r>
+        <w:rPr>
+          <w:lang w:val="es-CO"/>
+        </w:rPr>
+        <w:t>*</w:t>
       </w:r>
       <w:r>
         <w:rPr>
@@ -2603,14 +3222,7 @@
         <w:rPr>
           <w:lang w:val="es-CO"/>
         </w:rPr>
-        <w:t xml:space="preserve">El resultado de </w:t>
-      </w:r>
-      <w:r>
-        <w:rPr>
-          <w:lang w:val="es-CO"/>
-        </w:rPr>
-        <w:lastRenderedPageBreak/>
-        <w:t>esta transformación se almacena en un nuevo arreglo dinámico con</w:t>
+        <w:t>El resultado de esta transformación se almacena en un nuevo arreglo dinámico con</w:t>
       </w:r>
       <w:r>
         <w:rPr>
@@ -2682,8 +3294,16 @@
         <w:rPr>
           <w:lang w:val="es-CO"/>
         </w:rPr>
-        <w:t>@param dataSize</w:t>
-      </w:r>
+        <w:t xml:space="preserve">@param </w:t>
+      </w:r>
+      <w:proofErr w:type="spellStart"/>
+      <w:r>
+        <w:rPr>
+          <w:lang w:val="es-CO"/>
+        </w:rPr>
+        <w:t>dataSize</w:t>
+      </w:r>
+      <w:proofErr w:type="spellEnd"/>
       <w:r>
         <w:rPr>
           <w:lang w:val="es-CO"/>
@@ -2718,11 +3338,33 @@
         </w:rPr>
         <w:t>‘</w:t>
       </w:r>
-      <w:r>
-        <w:rPr>
-          <w:lang w:val="es-CO"/>
-        </w:rPr>
-        <w:t>unsigned char*</w:t>
+      <w:proofErr w:type="spellStart"/>
+      <w:r>
+        <w:rPr>
+          <w:lang w:val="es-CO"/>
+        </w:rPr>
+        <w:t>unsigned</w:t>
+      </w:r>
+      <w:proofErr w:type="spellEnd"/>
+      <w:r>
+        <w:rPr>
+          <w:lang w:val="es-CO"/>
+        </w:rPr>
+        <w:t xml:space="preserve"> </w:t>
+      </w:r>
+      <w:proofErr w:type="spellStart"/>
+      <w:r>
+        <w:rPr>
+          <w:lang w:val="es-CO"/>
+        </w:rPr>
+        <w:t>char</w:t>
+      </w:r>
+      <w:proofErr w:type="spellEnd"/>
+      <w:r>
+        <w:rPr>
+          <w:lang w:val="es-CO"/>
+        </w:rPr>
+        <w:t>*</w:t>
       </w:r>
       <w:r>
         <w:rPr>
@@ -2941,7 +3583,35 @@
         <w:rPr>
           <w:lang w:val="es-CO"/>
         </w:rPr>
-        <w:t xml:space="preserve">Cada byte representa un canal de color (R, G o B) y está almacenado en un arreglo lineal de tipo ‘unsigned char*’ </w:t>
+        <w:t>Cada byte representa un canal de color (R, G o B) y está almacenado en un arreglo lineal de tipo ‘</w:t>
+      </w:r>
+      <w:proofErr w:type="spellStart"/>
+      <w:r>
+        <w:rPr>
+          <w:lang w:val="es-CO"/>
+        </w:rPr>
+        <w:t>unsigned</w:t>
+      </w:r>
+      <w:proofErr w:type="spellEnd"/>
+      <w:r>
+        <w:rPr>
+          <w:lang w:val="es-CO"/>
+        </w:rPr>
+        <w:t xml:space="preserve"> </w:t>
+      </w:r>
+      <w:proofErr w:type="spellStart"/>
+      <w:r>
+        <w:rPr>
+          <w:lang w:val="es-CO"/>
+        </w:rPr>
+        <w:t>char</w:t>
+      </w:r>
+      <w:proofErr w:type="spellEnd"/>
+      <w:r>
+        <w:rPr>
+          <w:lang w:val="es-CO"/>
+        </w:rPr>
+        <w:t xml:space="preserve">*’ </w:t>
       </w:r>
       <w:r>
         <w:rPr>
@@ -3036,7 +3706,21 @@
         <w:rPr>
           <w:lang w:val="es-CO"/>
         </w:rPr>
-        <w:t>@param dataSize Cantidad total de bytes (ancho × alto × 3 canales).</w:t>
+        <w:t xml:space="preserve">@param </w:t>
+      </w:r>
+      <w:proofErr w:type="spellStart"/>
+      <w:r>
+        <w:rPr>
+          <w:lang w:val="es-CO"/>
+        </w:rPr>
+        <w:t>dataSize</w:t>
+      </w:r>
+      <w:proofErr w:type="spellEnd"/>
+      <w:r>
+        <w:rPr>
+          <w:lang w:val="es-CO"/>
+        </w:rPr>
+        <w:t xml:space="preserve"> Cantidad total de bytes (ancho × alto × 3 canales).</w:t>
       </w:r>
     </w:p>
     <w:p>
@@ -3054,7 +3738,35 @@
         <w:rPr>
           <w:lang w:val="es-CO"/>
         </w:rPr>
-        <w:t>@return Puntero a un arreglo dinámico de tipo ‘unsigned char*’ que contiene los resultados de la operación NOT por byte.</w:t>
+        <w:t>@return Puntero a un arreglo dinámico de tipo ‘</w:t>
+      </w:r>
+      <w:proofErr w:type="spellStart"/>
+      <w:r>
+        <w:rPr>
+          <w:lang w:val="es-CO"/>
+        </w:rPr>
+        <w:t>unsigned</w:t>
+      </w:r>
+      <w:proofErr w:type="spellEnd"/>
+      <w:r>
+        <w:rPr>
+          <w:lang w:val="es-CO"/>
+        </w:rPr>
+        <w:t xml:space="preserve"> </w:t>
+      </w:r>
+      <w:proofErr w:type="spellStart"/>
+      <w:r>
+        <w:rPr>
+          <w:lang w:val="es-CO"/>
+        </w:rPr>
+        <w:t>char</w:t>
+      </w:r>
+      <w:proofErr w:type="spellEnd"/>
+      <w:r>
+        <w:rPr>
+          <w:lang w:val="es-CO"/>
+        </w:rPr>
+        <w:t>*’ que contiene los resultados de la operación NOT por byte.</w:t>
       </w:r>
       <w:r>
         <w:rPr>
@@ -3180,6 +3892,7 @@
           <w:bCs/>
           <w:lang w:val="es-CO"/>
         </w:rPr>
+        <w:lastRenderedPageBreak/>
         <w:t>Función XOR (Operación ^):</w:t>
       </w:r>
     </w:p>
@@ -3240,14 +3953,35 @@
         <w:rPr>
           <w:lang w:val="es-CO"/>
         </w:rPr>
-        <w:t xml:space="preserve">Cada byte representa un canal de color (R, G o B) y está almacenado en un arreglo lineal de tipo ‘unsigned char*’ en formato RGB secuencial (R, G, B, R, </w:t>
-      </w:r>
-      <w:r>
-        <w:rPr>
-          <w:lang w:val="es-CO"/>
-        </w:rPr>
-        <w:lastRenderedPageBreak/>
-        <w:t xml:space="preserve">G, B, ...). La operación XOR se realiza byte a byte, es decir, por cada canal de cada píxel: </w:t>
+        <w:t>Cada byte representa un canal de color (R, G o B) y está almacenado en un arreglo lineal de tipo ‘</w:t>
+      </w:r>
+      <w:proofErr w:type="spellStart"/>
+      <w:r>
+        <w:rPr>
+          <w:lang w:val="es-CO"/>
+        </w:rPr>
+        <w:t>unsigned</w:t>
+      </w:r>
+      <w:proofErr w:type="spellEnd"/>
+      <w:r>
+        <w:rPr>
+          <w:lang w:val="es-CO"/>
+        </w:rPr>
+        <w:t xml:space="preserve"> </w:t>
+      </w:r>
+      <w:proofErr w:type="spellStart"/>
+      <w:r>
+        <w:rPr>
+          <w:lang w:val="es-CO"/>
+        </w:rPr>
+        <w:t>char</w:t>
+      </w:r>
+      <w:proofErr w:type="spellEnd"/>
+      <w:r>
+        <w:rPr>
+          <w:lang w:val="es-CO"/>
+        </w:rPr>
+        <w:t xml:space="preserve">*’ en formato RGB secuencial (R, G, B, R, G, B, ...). La operación XOR se realiza byte a byte, es decir, por cada canal de cada píxel: </w:t>
       </w:r>
     </w:p>
     <w:p>
@@ -3327,7 +4061,21 @@
         <w:rPr>
           <w:lang w:val="es-CO"/>
         </w:rPr>
-        <w:t>@param dataSize Cantidad total de bytes (ancho × alto × 3 canales).</w:t>
+        <w:t xml:space="preserve">@param </w:t>
+      </w:r>
+      <w:proofErr w:type="spellStart"/>
+      <w:r>
+        <w:rPr>
+          <w:lang w:val="es-CO"/>
+        </w:rPr>
+        <w:t>dataSize</w:t>
+      </w:r>
+      <w:proofErr w:type="spellEnd"/>
+      <w:r>
+        <w:rPr>
+          <w:lang w:val="es-CO"/>
+        </w:rPr>
+        <w:t xml:space="preserve"> Cantidad total de bytes (ancho × alto × 3 canales).</w:t>
       </w:r>
     </w:p>
     <w:p>
@@ -3343,7 +4091,35 @@
         <w:rPr>
           <w:lang w:val="es-CO"/>
         </w:rPr>
-        <w:t>@return Puntero a un arreglo dinámico de tipo ‘unsigned char*’ que contiene los resultados de la operación XOR por byte.</w:t>
+        <w:t>@return Puntero a un arreglo dinámico de tipo ‘</w:t>
+      </w:r>
+      <w:proofErr w:type="spellStart"/>
+      <w:r>
+        <w:rPr>
+          <w:lang w:val="es-CO"/>
+        </w:rPr>
+        <w:t>unsigned</w:t>
+      </w:r>
+      <w:proofErr w:type="spellEnd"/>
+      <w:r>
+        <w:rPr>
+          <w:lang w:val="es-CO"/>
+        </w:rPr>
+        <w:t xml:space="preserve"> </w:t>
+      </w:r>
+      <w:proofErr w:type="spellStart"/>
+      <w:r>
+        <w:rPr>
+          <w:lang w:val="es-CO"/>
+        </w:rPr>
+        <w:t>char</w:t>
+      </w:r>
+      <w:proofErr w:type="spellEnd"/>
+      <w:r>
+        <w:rPr>
+          <w:lang w:val="es-CO"/>
+        </w:rPr>
+        <w:t>*’ que contiene los resultados de la operación XOR por byte.</w:t>
       </w:r>
     </w:p>
     <w:p>
@@ -3577,13 +4353,23 @@
           <w:lang w:val="es-CO"/>
         </w:rPr>
       </w:pPr>
-      <w:r>
-        <w:rPr>
-          <w:b/>
-          <w:bCs/>
-          <w:lang w:val="es-CO"/>
-        </w:rPr>
-        <w:t>Docstrings de funciones para procesar la información</w:t>
+      <w:proofErr w:type="spellStart"/>
+      <w:r>
+        <w:rPr>
+          <w:b/>
+          <w:bCs/>
+          <w:lang w:val="es-CO"/>
+        </w:rPr>
+        <w:t>Docstrings</w:t>
+      </w:r>
+      <w:proofErr w:type="spellEnd"/>
+      <w:r>
+        <w:rPr>
+          <w:b/>
+          <w:bCs/>
+          <w:lang w:val="es-CO"/>
+        </w:rPr>
+        <w:t xml:space="preserve"> de funciones para procesar la información</w:t>
       </w:r>
       <w:r>
         <w:rPr>
@@ -3622,7 +4408,43 @@
           <w:bCs/>
           <w:lang w:val="es-CO"/>
         </w:rPr>
-        <w:t xml:space="preserve">conversión unsigned char* </w:t>
+        <w:t xml:space="preserve">conversión </w:t>
+      </w:r>
+      <w:proofErr w:type="spellStart"/>
+      <w:r>
+        <w:rPr>
+          <w:b/>
+          <w:bCs/>
+          <w:lang w:val="es-CO"/>
+        </w:rPr>
+        <w:t>unsigned</w:t>
+      </w:r>
+      <w:proofErr w:type="spellEnd"/>
+      <w:r>
+        <w:rPr>
+          <w:b/>
+          <w:bCs/>
+          <w:lang w:val="es-CO"/>
+        </w:rPr>
+        <w:t xml:space="preserve"> </w:t>
+      </w:r>
+      <w:proofErr w:type="spellStart"/>
+      <w:r>
+        <w:rPr>
+          <w:b/>
+          <w:bCs/>
+          <w:lang w:val="es-CO"/>
+        </w:rPr>
+        <w:t>char</w:t>
+      </w:r>
+      <w:proofErr w:type="spellEnd"/>
+      <w:r>
+        <w:rPr>
+          <w:b/>
+          <w:bCs/>
+          <w:lang w:val="es-CO"/>
+        </w:rPr>
+        <w:t xml:space="preserve">* </w:t>
       </w:r>
       <w:r>
         <w:rPr>
@@ -3638,7 +4460,25 @@
           <w:bCs/>
           <w:lang w:val="es-CO"/>
         </w:rPr>
-        <w:t xml:space="preserve"> int*</w:t>
+        <w:t xml:space="preserve"> </w:t>
+      </w:r>
+      <w:proofErr w:type="spellStart"/>
+      <w:r>
+        <w:rPr>
+          <w:b/>
+          <w:bCs/>
+          <w:lang w:val="es-CO"/>
+        </w:rPr>
+        <w:t>int</w:t>
+      </w:r>
+      <w:proofErr w:type="spellEnd"/>
+      <w:r>
+        <w:rPr>
+          <w:b/>
+          <w:bCs/>
+          <w:lang w:val="es-CO"/>
+        </w:rPr>
+        <w:t>*</w:t>
       </w:r>
     </w:p>
     <w:p>
@@ -3654,14 +4494,98 @@
         <w:rPr>
           <w:lang w:val="es-CO"/>
         </w:rPr>
-        <w:t>@brief Convierte un arreglo dinámico de bytes (unsigned char*) a enteros (int*) manteniendo el orden RGB. Esta función toma un puntero a un arreglo de tipo ‘unsigned char*’, que contiene los valores RGB de una imagen en formato lineal (R, G, B, R, G, B, ...), y lo convierte en un nuevo arreglo dinámico de tipo ‘int*’.</w:t>
-      </w:r>
+        <w:t>@brief Convierte un arreglo dinámico de bytes (</w:t>
+      </w:r>
+      <w:proofErr w:type="spellStart"/>
+      <w:r>
+        <w:rPr>
+          <w:lang w:val="es-CO"/>
+        </w:rPr>
+        <w:t>unsigned</w:t>
+      </w:r>
+      <w:proofErr w:type="spellEnd"/>
       <w:r>
         <w:rPr>
           <w:lang w:val="es-CO"/>
         </w:rPr>
         <w:t xml:space="preserve"> </w:t>
       </w:r>
+      <w:proofErr w:type="spellStart"/>
+      <w:r>
+        <w:rPr>
+          <w:lang w:val="es-CO"/>
+        </w:rPr>
+        <w:t>char</w:t>
+      </w:r>
+      <w:proofErr w:type="spellEnd"/>
+      <w:r>
+        <w:rPr>
+          <w:lang w:val="es-CO"/>
+        </w:rPr>
+        <w:t>*) a enteros (</w:t>
+      </w:r>
+      <w:proofErr w:type="spellStart"/>
+      <w:r>
+        <w:rPr>
+          <w:lang w:val="es-CO"/>
+        </w:rPr>
+        <w:t>int</w:t>
+      </w:r>
+      <w:proofErr w:type="spellEnd"/>
+      <w:r>
+        <w:rPr>
+          <w:lang w:val="es-CO"/>
+        </w:rPr>
+        <w:t>*) manteniendo el orden RGB. Esta función toma un puntero a un arreglo de tipo ‘</w:t>
+      </w:r>
+      <w:proofErr w:type="spellStart"/>
+      <w:r>
+        <w:rPr>
+          <w:lang w:val="es-CO"/>
+        </w:rPr>
+        <w:t>unsigned</w:t>
+      </w:r>
+      <w:proofErr w:type="spellEnd"/>
+      <w:r>
+        <w:rPr>
+          <w:lang w:val="es-CO"/>
+        </w:rPr>
+        <w:t xml:space="preserve"> </w:t>
+      </w:r>
+      <w:proofErr w:type="spellStart"/>
+      <w:r>
+        <w:rPr>
+          <w:lang w:val="es-CO"/>
+        </w:rPr>
+        <w:t>char</w:t>
+      </w:r>
+      <w:proofErr w:type="spellEnd"/>
+      <w:r>
+        <w:rPr>
+          <w:lang w:val="es-CO"/>
+        </w:rPr>
+        <w:t>*’, que contiene los valores RGB de una imagen en formato lineal (R, G, B, R, G, B, ...), y lo convierte en un nuevo arreglo dinámico de tipo ‘</w:t>
+      </w:r>
+      <w:proofErr w:type="spellStart"/>
+      <w:r>
+        <w:rPr>
+          <w:lang w:val="es-CO"/>
+        </w:rPr>
+        <w:t>int</w:t>
+      </w:r>
+      <w:proofErr w:type="spellEnd"/>
+      <w:r>
+        <w:rPr>
+          <w:lang w:val="es-CO"/>
+        </w:rPr>
+        <w:t>*’.</w:t>
+      </w:r>
+      <w:r>
+        <w:rPr>
+          <w:lang w:val="es-CO"/>
+        </w:rPr>
+        <w:t xml:space="preserve"> </w:t>
+      </w:r>
       <w:r>
         <w:rPr>
           <w:lang w:val="es-CO"/>
@@ -3678,7 +4602,42 @@
         <w:rPr>
           <w:lang w:val="es-CO"/>
         </w:rPr>
-        <w:t>Cada byte del arreglo original se convierte explícitamente a un entero utilizando ‘static_cast&lt;int&gt;’, manteniendo la misma secuencia de datos RGB.</w:t>
+        <w:t xml:space="preserve">Cada byte del arreglo original se convierte explícitamente </w:t>
+      </w:r>
+      <w:r>
+        <w:rPr>
+          <w:lang w:val="es-CO"/>
+        </w:rPr>
+        <w:lastRenderedPageBreak/>
+        <w:t>a un entero utilizando ‘</w:t>
+      </w:r>
+      <w:proofErr w:type="spellStart"/>
+      <w:r>
+        <w:rPr>
+          <w:lang w:val="es-CO"/>
+        </w:rPr>
+        <w:t>static_cast</w:t>
+      </w:r>
+      <w:proofErr w:type="spellEnd"/>
+      <w:r>
+        <w:rPr>
+          <w:lang w:val="es-CO"/>
+        </w:rPr>
+        <w:t>&lt;</w:t>
+      </w:r>
+      <w:proofErr w:type="spellStart"/>
+      <w:r>
+        <w:rPr>
+          <w:lang w:val="es-CO"/>
+        </w:rPr>
+        <w:t>int</w:t>
+      </w:r>
+      <w:proofErr w:type="spellEnd"/>
+      <w:r>
+        <w:rPr>
+          <w:lang w:val="es-CO"/>
+        </w:rPr>
+        <w:t>&gt;’, manteniendo la misma secuencia de datos RGB.</w:t>
       </w:r>
     </w:p>
     <w:p>
@@ -3694,7 +4653,35 @@
         <w:rPr>
           <w:lang w:val="es-CO"/>
         </w:rPr>
-        <w:t>Ejemplo: salida[i] = static_cast&lt;int&gt;(entrada[i]);</w:t>
+        <w:t xml:space="preserve">Ejemplo: salida[i] = </w:t>
+      </w:r>
+      <w:proofErr w:type="spellStart"/>
+      <w:r>
+        <w:rPr>
+          <w:lang w:val="es-CO"/>
+        </w:rPr>
+        <w:t>static_cast</w:t>
+      </w:r>
+      <w:proofErr w:type="spellEnd"/>
+      <w:r>
+        <w:rPr>
+          <w:lang w:val="es-CO"/>
+        </w:rPr>
+        <w:t>&lt;</w:t>
+      </w:r>
+      <w:proofErr w:type="spellStart"/>
+      <w:r>
+        <w:rPr>
+          <w:lang w:val="es-CO"/>
+        </w:rPr>
+        <w:t>int</w:t>
+      </w:r>
+      <w:proofErr w:type="spellEnd"/>
+      <w:r>
+        <w:rPr>
+          <w:lang w:val="es-CO"/>
+        </w:rPr>
+        <w:t>&gt;(entrada[i]);</w:t>
       </w:r>
     </w:p>
     <w:p>
@@ -3710,7 +4697,35 @@
         <w:rPr>
           <w:lang w:val="es-CO"/>
         </w:rPr>
-        <w:t xml:space="preserve"> @param entrada Puntero a un arreglo dinámico de tipo ‘unsigned char*’ que representa los datos RGB de una imagen.</w:t>
+        <w:t xml:space="preserve"> @param entrada Puntero a un arreglo dinámico de tipo ‘</w:t>
+      </w:r>
+      <w:proofErr w:type="spellStart"/>
+      <w:r>
+        <w:rPr>
+          <w:lang w:val="es-CO"/>
+        </w:rPr>
+        <w:t>unsigned</w:t>
+      </w:r>
+      <w:proofErr w:type="spellEnd"/>
+      <w:r>
+        <w:rPr>
+          <w:lang w:val="es-CO"/>
+        </w:rPr>
+        <w:t xml:space="preserve"> </w:t>
+      </w:r>
+      <w:proofErr w:type="spellStart"/>
+      <w:r>
+        <w:rPr>
+          <w:lang w:val="es-CO"/>
+        </w:rPr>
+        <w:t>char</w:t>
+      </w:r>
+      <w:proofErr w:type="spellEnd"/>
+      <w:r>
+        <w:rPr>
+          <w:lang w:val="es-CO"/>
+        </w:rPr>
+        <w:t>*’ que representa los datos RGB de una imagen.</w:t>
       </w:r>
     </w:p>
     <w:p>
@@ -3726,7 +4741,21 @@
         <w:rPr>
           <w:lang w:val="es-CO"/>
         </w:rPr>
-        <w:t xml:space="preserve"> @param dataSize Tamaño total del arreglo (en bytes), equivalente a ancho × alto × 3 canales.</w:t>
+        <w:t xml:space="preserve"> @param </w:t>
+      </w:r>
+      <w:proofErr w:type="spellStart"/>
+      <w:r>
+        <w:rPr>
+          <w:lang w:val="es-CO"/>
+        </w:rPr>
+        <w:t>dataSize</w:t>
+      </w:r>
+      <w:proofErr w:type="spellEnd"/>
+      <w:r>
+        <w:rPr>
+          <w:lang w:val="es-CO"/>
+        </w:rPr>
+        <w:t xml:space="preserve"> Tamaño total del arreglo (en bytes), equivalente a ancho × alto × 3 canales.</w:t>
       </w:r>
     </w:p>
     <w:p>
@@ -3742,8 +4771,21 @@
         <w:rPr>
           <w:lang w:val="es-CO"/>
         </w:rPr>
-        <w:lastRenderedPageBreak/>
-        <w:t xml:space="preserve"> @return Puntero a un nuevo arreglo dinámico de tipo ‘int*’ con los mismos valores convertidos a enteros, ordenados en formato RGB secuencial (R, G, B, R, G, B, ...).</w:t>
+        <w:t xml:space="preserve"> @return Puntero a un nuevo arreglo dinámico de tipo ‘</w:t>
+      </w:r>
+      <w:proofErr w:type="spellStart"/>
+      <w:r>
+        <w:rPr>
+          <w:lang w:val="es-CO"/>
+        </w:rPr>
+        <w:t>int</w:t>
+      </w:r>
+      <w:proofErr w:type="spellEnd"/>
+      <w:r>
+        <w:rPr>
+          <w:lang w:val="es-CO"/>
+        </w:rPr>
+        <w:t>*’ con los mismos valores convertidos a enteros, ordenados en formato RGB secuencial (R, G, B, R, G, B, ...).</w:t>
       </w:r>
     </w:p>
     <w:p>

</xml_diff>

<commit_message>
Definición docstring de la función rotación de n bits a la izquierda (Hipótesis).
</commit_message>
<xml_diff>
--- a/ANALISIS_DESAFIO_1.docx
+++ b/ANALISIS_DESAFIO_1.docx
@@ -116,7 +116,7 @@
     </w:p>
     <w:p>
       <w:pPr>
-        <w:pStyle w:val="Prrafodelista"/>
+        <w:pStyle w:val="ListParagraph"/>
         <w:jc w:val="both"/>
         <w:rPr>
           <w:b/>
@@ -127,7 +127,7 @@
     </w:p>
     <w:p>
       <w:pPr>
-        <w:pStyle w:val="Prrafodelista"/>
+        <w:pStyle w:val="ListParagraph"/>
         <w:numPr>
           <w:ilvl w:val="0"/>
           <w:numId w:val="15"/>
@@ -150,7 +150,7 @@
     </w:p>
     <w:p>
       <w:pPr>
-        <w:pStyle w:val="Prrafodelista"/>
+        <w:pStyle w:val="ListParagraph"/>
         <w:jc w:val="both"/>
         <w:rPr>
           <w:lang w:val="es-CO"/>
@@ -288,7 +288,7 @@
     </w:p>
     <w:p>
       <w:pPr>
-        <w:pStyle w:val="Prrafodelista"/>
+        <w:pStyle w:val="ListParagraph"/>
         <w:numPr>
           <w:ilvl w:val="0"/>
           <w:numId w:val="17"/>
@@ -376,7 +376,7 @@
     </w:p>
     <w:p>
       <w:pPr>
-        <w:pStyle w:val="Prrafodelista"/>
+        <w:pStyle w:val="ListParagraph"/>
         <w:numPr>
           <w:ilvl w:val="0"/>
           <w:numId w:val="17"/>
@@ -460,7 +460,7 @@
     </w:p>
     <w:p>
       <w:pPr>
-        <w:pStyle w:val="Prrafodelista"/>
+        <w:pStyle w:val="ListParagraph"/>
         <w:jc w:val="both"/>
         <w:rPr>
           <w:lang w:val="es-CO"/>
@@ -533,16 +533,16 @@
     </w:p>
     <w:p>
       <w:pPr>
-        <w:pStyle w:val="Prrafodelista"/>
-        <w:jc w:val="both"/>
-        <w:rPr>
-          <w:lang w:val="es-CO"/>
-        </w:rPr>
-      </w:pPr>
-    </w:p>
-    <w:p>
-      <w:pPr>
-        <w:pStyle w:val="Prrafodelista"/>
+        <w:pStyle w:val="ListParagraph"/>
+        <w:jc w:val="both"/>
+        <w:rPr>
+          <w:lang w:val="es-CO"/>
+        </w:rPr>
+      </w:pPr>
+    </w:p>
+    <w:p>
+      <w:pPr>
+        <w:pStyle w:val="ListParagraph"/>
         <w:numPr>
           <w:ilvl w:val="0"/>
           <w:numId w:val="15"/>
@@ -565,7 +565,7 @@
     </w:p>
     <w:p>
       <w:pPr>
-        <w:pStyle w:val="Prrafodelista"/>
+        <w:pStyle w:val="ListParagraph"/>
         <w:jc w:val="both"/>
         <w:rPr>
           <w:lang w:val="es-CO"/>
@@ -580,7 +580,7 @@
     </w:p>
     <w:p>
       <w:pPr>
-        <w:pStyle w:val="Prrafodelista"/>
+        <w:pStyle w:val="ListParagraph"/>
         <w:numPr>
           <w:ilvl w:val="0"/>
           <w:numId w:val="18"/>
@@ -668,7 +668,7 @@
     </w:p>
     <w:p>
       <w:pPr>
-        <w:pStyle w:val="Prrafodelista"/>
+        <w:pStyle w:val="ListParagraph"/>
         <w:numPr>
           <w:ilvl w:val="0"/>
           <w:numId w:val="18"/>
@@ -763,7 +763,7 @@
     </w:p>
     <w:p>
       <w:pPr>
-        <w:pStyle w:val="Prrafodelista"/>
+        <w:pStyle w:val="ListParagraph"/>
         <w:ind w:left="1080"/>
         <w:jc w:val="both"/>
         <w:rPr>
@@ -773,7 +773,7 @@
     </w:p>
     <w:p>
       <w:pPr>
-        <w:pStyle w:val="Prrafodelista"/>
+        <w:pStyle w:val="ListParagraph"/>
         <w:numPr>
           <w:ilvl w:val="0"/>
           <w:numId w:val="15"/>
@@ -823,7 +823,7 @@
     </w:p>
     <w:p>
       <w:pPr>
-        <w:pStyle w:val="Prrafodelista"/>
+        <w:pStyle w:val="ListParagraph"/>
         <w:jc w:val="both"/>
         <w:rPr>
           <w:lang w:val="es-CO"/>
@@ -838,7 +838,7 @@
     </w:p>
     <w:p>
       <w:pPr>
-        <w:pStyle w:val="Prrafodelista"/>
+        <w:pStyle w:val="ListParagraph"/>
         <w:numPr>
           <w:ilvl w:val="0"/>
           <w:numId w:val="26"/>
@@ -857,7 +857,7 @@
     </w:p>
     <w:p>
       <w:pPr>
-        <w:pStyle w:val="Prrafodelista"/>
+        <w:pStyle w:val="ListParagraph"/>
         <w:numPr>
           <w:ilvl w:val="0"/>
           <w:numId w:val="26"/>
@@ -1028,7 +1028,7 @@
     </w:p>
     <w:p>
       <w:pPr>
-        <w:pStyle w:val="Prrafodelista"/>
+        <w:pStyle w:val="ListParagraph"/>
         <w:numPr>
           <w:ilvl w:val="0"/>
           <w:numId w:val="15"/>
@@ -1067,7 +1067,7 @@
     </w:p>
     <w:p>
       <w:pPr>
-        <w:pStyle w:val="Prrafodelista"/>
+        <w:pStyle w:val="ListParagraph"/>
         <w:jc w:val="both"/>
         <w:rPr>
           <w:lang w:val="es-CO"/>
@@ -1108,7 +1108,7 @@
     </w:p>
     <w:p>
       <w:pPr>
-        <w:pStyle w:val="Prrafodelista"/>
+        <w:pStyle w:val="ListParagraph"/>
         <w:numPr>
           <w:ilvl w:val="0"/>
           <w:numId w:val="24"/>
@@ -1140,7 +1140,7 @@
     </w:p>
     <w:p>
       <w:pPr>
-        <w:pStyle w:val="Prrafodelista"/>
+        <w:pStyle w:val="ListParagraph"/>
         <w:numPr>
           <w:ilvl w:val="0"/>
           <w:numId w:val="24"/>
@@ -1190,7 +1190,7 @@
     </w:p>
     <w:p>
       <w:pPr>
-        <w:pStyle w:val="Prrafodelista"/>
+        <w:pStyle w:val="ListParagraph"/>
         <w:numPr>
           <w:ilvl w:val="0"/>
           <w:numId w:val="24"/>
@@ -1265,7 +1265,7 @@
     </w:p>
     <w:p>
       <w:pPr>
-        <w:pStyle w:val="Prrafodelista"/>
+        <w:pStyle w:val="ListParagraph"/>
         <w:numPr>
           <w:ilvl w:val="0"/>
           <w:numId w:val="24"/>
@@ -1385,7 +1385,7 @@
     </w:p>
     <w:p>
       <w:pPr>
-        <w:pStyle w:val="Prrafodelista"/>
+        <w:pStyle w:val="ListParagraph"/>
         <w:numPr>
           <w:ilvl w:val="0"/>
           <w:numId w:val="24"/>
@@ -1518,7 +1518,7 @@
     </w:p>
     <w:p>
       <w:pPr>
-        <w:pStyle w:val="Prrafodelista"/>
+        <w:pStyle w:val="ListParagraph"/>
         <w:ind w:left="1128"/>
         <w:jc w:val="both"/>
         <w:rPr>
@@ -1528,7 +1528,7 @@
     </w:p>
     <w:p>
       <w:pPr>
-        <w:pStyle w:val="Prrafodelista"/>
+        <w:pStyle w:val="ListParagraph"/>
         <w:numPr>
           <w:ilvl w:val="0"/>
           <w:numId w:val="15"/>
@@ -1551,7 +1551,7 @@
     </w:p>
     <w:p>
       <w:pPr>
-        <w:pStyle w:val="Prrafodelista"/>
+        <w:pStyle w:val="ListParagraph"/>
         <w:numPr>
           <w:ilvl w:val="0"/>
           <w:numId w:val="27"/>
@@ -1570,7 +1570,7 @@
     </w:p>
     <w:p>
       <w:pPr>
-        <w:pStyle w:val="Prrafodelista"/>
+        <w:pStyle w:val="ListParagraph"/>
         <w:numPr>
           <w:ilvl w:val="0"/>
           <w:numId w:val="27"/>
@@ -1601,7 +1601,7 @@
     </w:p>
     <w:p>
       <w:pPr>
-        <w:pStyle w:val="Prrafodelista"/>
+        <w:pStyle w:val="ListParagraph"/>
         <w:numPr>
           <w:ilvl w:val="0"/>
           <w:numId w:val="27"/>
@@ -1646,7 +1646,7 @@
     </w:p>
     <w:p>
       <w:pPr>
-        <w:pStyle w:val="Prrafodelista"/>
+        <w:pStyle w:val="ListParagraph"/>
         <w:ind w:left="1080"/>
         <w:jc w:val="both"/>
         <w:rPr>
@@ -1656,7 +1656,7 @@
     </w:p>
     <w:p>
       <w:pPr>
-        <w:pStyle w:val="Prrafodelista"/>
+        <w:pStyle w:val="ListParagraph"/>
         <w:numPr>
           <w:ilvl w:val="0"/>
           <w:numId w:val="15"/>
@@ -1695,7 +1695,11 @@
     </w:p>
     <w:p>
       <w:pPr>
-        <w:pStyle w:val="Prrafodelista"/>
+        <w:pStyle w:val="ListParagraph"/>
+        <w:numPr>
+          <w:ilvl w:val="1"/>
+          <w:numId w:val="15"/>
+        </w:numPr>
         <w:jc w:val="both"/>
         <w:rPr>
           <w:b/>
@@ -1709,16 +1713,23 @@
           <w:bCs/>
           <w:lang w:val="es-CO"/>
         </w:rPr>
-        <w:t xml:space="preserve">Representación visual de las transformaciones aplicadas a la </w:t>
-      </w:r>
-      <w:proofErr w:type="spellStart"/>
+        <w:t>Representación visual de las transformaciones aplicadas a la</w:t>
+      </w:r>
       <w:r>
         <w:rPr>
           <w:b/>
           <w:bCs/>
           <w:lang w:val="es-CO"/>
         </w:rPr>
-        <w:t>I</w:t>
+        <w:t xml:space="preserve"> imagen original</w:t>
+      </w:r>
+      <w:r>
+        <w:rPr>
+          <w:b/>
+          <w:bCs/>
+          <w:lang w:val="es-CO"/>
+        </w:rPr>
+        <w:t xml:space="preserve"> I</w:t>
       </w:r>
       <w:r>
         <w:rPr>
@@ -1727,29 +1738,21 @@
           <w:vertAlign w:val="subscript"/>
           <w:lang w:val="es-CO"/>
         </w:rPr>
-        <w:t>o</w:t>
-      </w:r>
-      <w:proofErr w:type="spellEnd"/>
+        <w:t>O</w:t>
+      </w:r>
       <w:r>
         <w:rPr>
           <w:b/>
           <w:bCs/>
           <w:lang w:val="es-CO"/>
         </w:rPr>
-        <w:t xml:space="preserve"> (Imagen Original)</w:t>
-      </w:r>
-      <w:r>
-        <w:rPr>
-          <w:b/>
-          <w:bCs/>
-          <w:lang w:val="es-CO"/>
-        </w:rPr>
         <w:t>:</w:t>
       </w:r>
     </w:p>
     <w:p>
       <w:pPr>
-        <w:pStyle w:val="Prrafodelista"/>
+        <w:pStyle w:val="ListParagraph"/>
+        <w:ind w:left="1440"/>
         <w:jc w:val="both"/>
         <w:rPr>
           <w:lang w:val="es-CO"/>
@@ -1764,7 +1767,8 @@
     </w:p>
     <w:p>
       <w:pPr>
-        <w:pStyle w:val="Prrafodelista"/>
+        <w:pStyle w:val="ListParagraph"/>
+        <w:ind w:left="1440"/>
         <w:jc w:val="both"/>
         <w:rPr>
           <w:lang w:val="es-CO"/>
@@ -1791,8 +1795,8 @@
     </w:p>
     <w:p>
       <w:pPr>
-        <w:pStyle w:val="Prrafodelista"/>
-        <w:jc w:val="both"/>
+        <w:pStyle w:val="ListParagraph"/>
+        <w:jc w:val="center"/>
         <w:rPr>
           <w:lang w:val="es-CO"/>
         </w:rPr>
@@ -1804,15 +1808,15 @@
         <mc:AlternateContent>
           <mc:Choice Requires="wps">
             <w:drawing>
-              <wp:anchor distT="0" distB="0" distL="114300" distR="114300" simplePos="0" relativeHeight="251660288" behindDoc="0" locked="0" layoutInCell="1" allowOverlap="1" wp14:anchorId="3B6EFB15" wp14:editId="713F6116">
+              <wp:anchor distT="0" distB="0" distL="114300" distR="114300" simplePos="0" relativeHeight="251660288" behindDoc="0" locked="0" layoutInCell="1" allowOverlap="1" wp14:anchorId="3B6EFB15" wp14:editId="7CF3A886">
                 <wp:simplePos x="0" y="0"/>
                 <wp:positionH relativeFrom="column">
-                  <wp:posOffset>3147237</wp:posOffset>
+                  <wp:posOffset>3956685</wp:posOffset>
                 </wp:positionH>
                 <wp:positionV relativeFrom="paragraph">
-                  <wp:posOffset>9082</wp:posOffset>
+                  <wp:posOffset>8890</wp:posOffset>
                 </wp:positionV>
-                <wp:extent cx="1413510" cy="541670"/>
+                <wp:extent cx="1413510" cy="541655"/>
                 <wp:effectExtent l="0" t="0" r="0" b="0"/>
                 <wp:wrapNone/>
                 <wp:docPr id="1281672309" name="Cuadro de texto 1"/>
@@ -1824,7 +1828,7 @@
                       <wps:spPr>
                         <a:xfrm>
                           <a:off x="0" y="0"/>
-                          <a:ext cx="1413510" cy="541670"/>
+                          <a:ext cx="1413510" cy="541655"/>
                         </a:xfrm>
                         <a:prstGeom prst="rect">
                           <a:avLst/>
@@ -1920,7 +1924,7 @@
                 <v:stroke joinstyle="miter"/>
                 <v:path gradientshapeok="t" o:connecttype="rect"/>
               </v:shapetype>
-              <v:shape id="Cuadro de texto 1" o:spid="_x0000_s1026" type="#_x0000_t202" style="position:absolute;left:0;text-align:left;margin-left:247.8pt;margin-top:.7pt;width:111.3pt;height:42.65pt;z-index:251660288;visibility:visible;mso-wrap-style:square;mso-width-percent:0;mso-height-percent:0;mso-wrap-distance-left:9pt;mso-wrap-distance-top:0;mso-wrap-distance-right:9pt;mso-wrap-distance-bottom:0;mso-position-horizontal:absolute;mso-position-horizontal-relative:text;mso-position-vertical:absolute;mso-position-vertical-relative:text;mso-width-percent:0;mso-height-percent:0;mso-width-relative:margin;mso-height-relative:margin;v-text-anchor:top" o:gfxdata="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" filled="f" stroked="f">
+              <v:shape id="Cuadro de texto 1" o:spid="_x0000_s1026" type="#_x0000_t202" style="position:absolute;left:0;text-align:left;margin-left:311.55pt;margin-top:.7pt;width:111.3pt;height:42.65pt;z-index:251660288;visibility:visible;mso-wrap-style:square;mso-width-percent:0;mso-height-percent:0;mso-wrap-distance-left:9pt;mso-wrap-distance-top:0;mso-wrap-distance-right:9pt;mso-wrap-distance-bottom:0;mso-position-horizontal:absolute;mso-position-horizontal-relative:text;mso-position-vertical:absolute;mso-position-vertical-relative:text;mso-width-percent:0;mso-height-percent:0;mso-width-relative:margin;mso-height-relative:margin;v-text-anchor:top" o:gfxdata="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" filled="f" stroked="f">
                 <v:textbox>
                   <w:txbxContent>
                     <w:p>
@@ -1975,11 +1979,14 @@
         </mc:AlternateContent>
       </w:r>
       <w:r>
+        <w:rPr>
+          <w:noProof/>
+        </w:rPr>
         <w:drawing>
-          <wp:anchor distT="0" distB="0" distL="114300" distR="114300" simplePos="0" relativeHeight="251659264" behindDoc="0" locked="0" layoutInCell="1" allowOverlap="1" wp14:anchorId="274995B9" wp14:editId="5BE629AF">
+          <wp:anchor distT="0" distB="0" distL="114300" distR="114300" simplePos="0" relativeHeight="251659264" behindDoc="0" locked="0" layoutInCell="1" allowOverlap="1" wp14:anchorId="274995B9" wp14:editId="5ECD16E1">
             <wp:simplePos x="0" y="0"/>
             <wp:positionH relativeFrom="leftMargin">
-              <wp:posOffset>4071620</wp:posOffset>
+              <wp:posOffset>4881592</wp:posOffset>
             </wp:positionH>
             <wp:positionV relativeFrom="paragraph">
               <wp:posOffset>561340</wp:posOffset>
@@ -2076,25 +2083,19 @@
     </w:p>
     <w:p>
       <w:pPr>
-        <w:pStyle w:val="Prrafodelista"/>
-        <w:jc w:val="both"/>
-        <w:rPr>
-          <w:lang w:val="es-CO"/>
-        </w:rPr>
-      </w:pPr>
-    </w:p>
-    <w:p>
-      <w:pPr>
-        <w:pStyle w:val="Prrafodelista"/>
-        <w:jc w:val="both"/>
-        <w:rPr>
-          <w:lang w:val="es-CO"/>
-        </w:rPr>
-      </w:pPr>
-    </w:p>
-    <w:p>
-      <w:pPr>
-        <w:ind w:firstLine="720"/>
+        <w:pStyle w:val="ListParagraph"/>
+        <w:rPr>
+          <w:lang w:val="es-CO"/>
+        </w:rPr>
+      </w:pPr>
+    </w:p>
+    <w:p>
+      <w:pPr>
+        <w:pStyle w:val="ListParagraph"/>
+        <w:numPr>
+          <w:ilvl w:val="1"/>
+          <w:numId w:val="15"/>
+        </w:numPr>
         <w:rPr>
           <w:b/>
           <w:bCs/>
@@ -2107,7 +2108,7 @@
           <w:bCs/>
           <w:lang w:val="es-CO"/>
         </w:rPr>
-        <w:t>R</w:t>
+        <w:t xml:space="preserve">Representación visual de la </w:t>
       </w:r>
       <w:r>
         <w:rPr>
@@ -2115,30 +2116,111 @@
           <w:bCs/>
           <w:lang w:val="es-CO"/>
         </w:rPr>
-        <w:t>epresentación visual de la manera planteada para revertir el proceso:</w:t>
-      </w:r>
-    </w:p>
-    <w:p>
-      <w:pPr>
-        <w:rPr>
-          <w:lang w:val="es-CO"/>
-        </w:rPr>
-      </w:pPr>
+        <w:t>solución</w:t>
+      </w:r>
       <w:r>
         <w:rPr>
           <w:b/>
           <w:bCs/>
           <w:lang w:val="es-CO"/>
         </w:rPr>
+        <w:t xml:space="preserve"> planteada para revertir el proceso:</w:t>
+      </w:r>
+    </w:p>
+    <w:p>
+      <w:pPr>
+        <w:rPr>
+          <w:lang w:val="es-CO"/>
+        </w:rPr>
+      </w:pPr>
+      <w:r>
+        <w:rPr>
+          <w:noProof/>
+          <w:lang w:val="es-CO"/>
+        </w:rPr>
         <w:lastRenderedPageBreak/>
         <w:drawing>
-          <wp:anchor distT="0" distB="0" distL="114300" distR="114300" simplePos="0" relativeHeight="251662336" behindDoc="0" locked="0" layoutInCell="1" allowOverlap="1" wp14:anchorId="62A9D05C" wp14:editId="54D5031D">
+          <wp:anchor distT="0" distB="0" distL="114300" distR="114300" simplePos="0" relativeHeight="251661312" behindDoc="0" locked="0" layoutInCell="1" allowOverlap="1" wp14:anchorId="3D16E17E" wp14:editId="63B6FE10">
             <wp:simplePos x="0" y="0"/>
             <wp:positionH relativeFrom="margin">
-              <wp:align>right</wp:align>
+              <wp:posOffset>526762</wp:posOffset>
+            </wp:positionH>
+            <wp:positionV relativeFrom="paragraph">
+              <wp:posOffset>6927</wp:posOffset>
+            </wp:positionV>
+            <wp:extent cx="5680075" cy="3804285"/>
+            <wp:effectExtent l="0" t="0" r="0" b="5715"/>
+            <wp:wrapSquare wrapText="bothSides"/>
+            <wp:docPr id="639738656" name="Imagen 1"/>
+            <wp:cNvGraphicFramePr>
+              <a:graphicFrameLocks xmlns:a="http://schemas.openxmlformats.org/drawingml/2006/main" noChangeAspect="1"/>
+            </wp:cNvGraphicFramePr>
+            <a:graphic xmlns:a="http://schemas.openxmlformats.org/drawingml/2006/main">
+              <a:graphicData uri="http://schemas.openxmlformats.org/drawingml/2006/picture">
+                <pic:pic xmlns:pic="http://schemas.openxmlformats.org/drawingml/2006/picture">
+                  <pic:nvPicPr>
+                    <pic:cNvPr id="639738656" name=""/>
+                    <pic:cNvPicPr/>
+                  </pic:nvPicPr>
+                  <pic:blipFill>
+                    <a:blip r:embed="rId7">
+                      <a:extLst>
+                        <a:ext uri="{28A0092B-C50C-407E-A947-70E740481C1C}">
+                          <a14:useLocalDpi xmlns:a14="http://schemas.microsoft.com/office/drawing/2010/main" val="0"/>
+                        </a:ext>
+                      </a:extLst>
+                    </a:blip>
+                    <a:stretch>
+                      <a:fillRect/>
+                    </a:stretch>
+                  </pic:blipFill>
+                  <pic:spPr>
+                    <a:xfrm>
+                      <a:off x="0" y="0"/>
+                      <a:ext cx="5680075" cy="3804285"/>
+                    </a:xfrm>
+                    <a:prstGeom prst="rect">
+                      <a:avLst/>
+                    </a:prstGeom>
+                  </pic:spPr>
+                </pic:pic>
+              </a:graphicData>
+            </a:graphic>
+            <wp14:sizeRelH relativeFrom="margin">
+              <wp14:pctWidth>0</wp14:pctWidth>
+            </wp14:sizeRelH>
+            <wp14:sizeRelV relativeFrom="margin">
+              <wp14:pctHeight>0</wp14:pctHeight>
+            </wp14:sizeRelV>
+          </wp:anchor>
+        </w:drawing>
+      </w:r>
+    </w:p>
+    <w:p>
+      <w:pPr>
+        <w:pStyle w:val="ListParagraph"/>
+        <w:jc w:val="both"/>
+        <w:rPr>
+          <w:b/>
+          <w:bCs/>
+          <w:lang w:val="es-CO"/>
+        </w:rPr>
+      </w:pPr>
+      <w:r>
+        <w:rPr>
+          <w:b/>
+          <w:bCs/>
+          <w:noProof/>
+          <w:lang w:val="es-CO"/>
+        </w:rPr>
+        <w:drawing>
+          <wp:anchor distT="0" distB="0" distL="114300" distR="114300" simplePos="0" relativeHeight="251662336" behindDoc="0" locked="0" layoutInCell="1" allowOverlap="1" wp14:anchorId="62A9D05C" wp14:editId="340B996D">
+            <wp:simplePos x="0" y="0"/>
+            <wp:positionH relativeFrom="margin">
+              <wp:posOffset>644063</wp:posOffset>
             </wp:positionH>
             <wp:positionV relativeFrom="page">
-              <wp:posOffset>4312342</wp:posOffset>
+              <wp:posOffset>4845165</wp:posOffset>
             </wp:positionV>
             <wp:extent cx="5934710" cy="4953635"/>
             <wp:effectExtent l="0" t="0" r="8890" b="0"/>
@@ -2155,7 +2237,7 @@
                     <pic:cNvPicPr/>
                   </pic:nvPicPr>
                   <pic:blipFill>
-                    <a:blip r:embed="rId7">
+                    <a:blip r:embed="rId8">
                       <a:extLst>
                         <a:ext uri="{28A0092B-C50C-407E-A947-70E740481C1C}">
                           <a14:useLocalDpi xmlns:a14="http://schemas.microsoft.com/office/drawing/2010/main" val="0"/>
@@ -2178,67 +2260,16 @@
                 </pic:pic>
               </a:graphicData>
             </a:graphic>
+            <wp14:sizeRelV relativeFrom="margin">
+              <wp14:pctHeight>0</wp14:pctHeight>
+            </wp14:sizeRelV>
           </wp:anchor>
         </w:drawing>
       </w:r>
-      <w:r>
-        <w:rPr>
-          <w:lang w:val="es-CO"/>
-        </w:rPr>
-        <w:drawing>
-          <wp:anchor distT="0" distB="0" distL="114300" distR="114300" simplePos="0" relativeHeight="251661312" behindDoc="0" locked="0" layoutInCell="1" allowOverlap="1" wp14:anchorId="3D16E17E" wp14:editId="636C3C35">
-            <wp:simplePos x="0" y="0"/>
-            <wp:positionH relativeFrom="margin">
-              <wp:posOffset>-107259</wp:posOffset>
-            </wp:positionH>
-            <wp:positionV relativeFrom="page">
-              <wp:posOffset>366670</wp:posOffset>
-            </wp:positionV>
-            <wp:extent cx="5887085" cy="3943350"/>
-            <wp:effectExtent l="0" t="0" r="0" b="0"/>
-            <wp:wrapSquare wrapText="bothSides"/>
-            <wp:docPr id="639738656" name="Imagen 1"/>
-            <wp:cNvGraphicFramePr>
-              <a:graphicFrameLocks xmlns:a="http://schemas.openxmlformats.org/drawingml/2006/main" noChangeAspect="1"/>
-            </wp:cNvGraphicFramePr>
-            <a:graphic xmlns:a="http://schemas.openxmlformats.org/drawingml/2006/main">
-              <a:graphicData uri="http://schemas.openxmlformats.org/drawingml/2006/picture">
-                <pic:pic xmlns:pic="http://schemas.openxmlformats.org/drawingml/2006/picture">
-                  <pic:nvPicPr>
-                    <pic:cNvPr id="639738656" name=""/>
-                    <pic:cNvPicPr/>
-                  </pic:nvPicPr>
-                  <pic:blipFill>
-                    <a:blip r:embed="rId8">
-                      <a:extLst>
-                        <a:ext uri="{28A0092B-C50C-407E-A947-70E740481C1C}">
-                          <a14:useLocalDpi xmlns:a14="http://schemas.microsoft.com/office/drawing/2010/main" val="0"/>
-                        </a:ext>
-                      </a:extLst>
-                    </a:blip>
-                    <a:stretch>
-                      <a:fillRect/>
-                    </a:stretch>
-                  </pic:blipFill>
-                  <pic:spPr>
-                    <a:xfrm>
-                      <a:off x="0" y="0"/>
-                      <a:ext cx="5887085" cy="3943350"/>
-                    </a:xfrm>
-                    <a:prstGeom prst="rect">
-                      <a:avLst/>
-                    </a:prstGeom>
-                  </pic:spPr>
-                </pic:pic>
-              </a:graphicData>
-            </a:graphic>
-          </wp:anchor>
-        </w:drawing>
-      </w:r>
-    </w:p>
-    <w:p>
-      <w:pPr>
-        <w:pStyle w:val="Prrafodelista"/>
+    </w:p>
+    <w:p>
+      <w:pPr>
+        <w:pStyle w:val="ListParagraph"/>
         <w:jc w:val="both"/>
         <w:rPr>
           <w:b/>
@@ -2249,18 +2280,7 @@
     </w:p>
     <w:p>
       <w:pPr>
-        <w:pStyle w:val="Prrafodelista"/>
-        <w:jc w:val="both"/>
-        <w:rPr>
-          <w:b/>
-          <w:bCs/>
-          <w:lang w:val="es-CO"/>
-        </w:rPr>
-      </w:pPr>
-    </w:p>
-    <w:p>
-      <w:pPr>
-        <w:pStyle w:val="Prrafodelista"/>
+        <w:pStyle w:val="ListParagraph"/>
         <w:numPr>
           <w:ilvl w:val="0"/>
           <w:numId w:val="15"/>
@@ -2278,12 +2298,13 @@
           <w:bCs/>
           <w:lang w:val="es-CO"/>
         </w:rPr>
+        <w:lastRenderedPageBreak/>
         <w:t>Justificación de la solución planteada:</w:t>
       </w:r>
     </w:p>
     <w:p>
       <w:pPr>
-        <w:pStyle w:val="Prrafodelista"/>
+        <w:pStyle w:val="ListParagraph"/>
         <w:jc w:val="both"/>
         <w:rPr>
           <w:lang w:val="es-CO"/>
@@ -2363,16 +2384,16 @@
     </w:p>
     <w:p>
       <w:pPr>
-        <w:pStyle w:val="Prrafodelista"/>
-        <w:jc w:val="both"/>
-        <w:rPr>
-          <w:lang w:val="es-CO"/>
-        </w:rPr>
-      </w:pPr>
-    </w:p>
-    <w:p>
-      <w:pPr>
-        <w:pStyle w:val="Prrafodelista"/>
+        <w:pStyle w:val="ListParagraph"/>
+        <w:jc w:val="both"/>
+        <w:rPr>
+          <w:lang w:val="es-CO"/>
+        </w:rPr>
+      </w:pPr>
+    </w:p>
+    <w:p>
+      <w:pPr>
+        <w:pStyle w:val="ListParagraph"/>
         <w:numPr>
           <w:ilvl w:val="0"/>
           <w:numId w:val="15"/>
@@ -2395,7 +2416,7 @@
     </w:p>
     <w:p>
       <w:pPr>
-        <w:pStyle w:val="Prrafodelista"/>
+        <w:pStyle w:val="ListParagraph"/>
         <w:jc w:val="both"/>
         <w:rPr>
           <w:lang w:val="es-CO"/>
@@ -2410,16 +2431,16 @@
     </w:p>
     <w:p>
       <w:pPr>
-        <w:pStyle w:val="Prrafodelista"/>
-        <w:jc w:val="both"/>
-        <w:rPr>
-          <w:lang w:val="es-CO"/>
-        </w:rPr>
-      </w:pPr>
-    </w:p>
-    <w:p>
-      <w:pPr>
-        <w:pStyle w:val="Prrafodelista"/>
+        <w:pStyle w:val="ListParagraph"/>
+        <w:jc w:val="both"/>
+        <w:rPr>
+          <w:lang w:val="es-CO"/>
+        </w:rPr>
+      </w:pPr>
+    </w:p>
+    <w:p>
+      <w:pPr>
+        <w:pStyle w:val="ListParagraph"/>
         <w:numPr>
           <w:ilvl w:val="0"/>
           <w:numId w:val="15"/>
@@ -2431,23 +2452,21 @@
           <w:lang w:val="es-CO"/>
         </w:rPr>
       </w:pPr>
-      <w:proofErr w:type="spellStart"/>
       <w:r>
         <w:rPr>
           <w:b/>
           <w:bCs/>
           <w:lang w:val="es-CO"/>
         </w:rPr>
-        <w:t>Docstrings</w:t>
-      </w:r>
-      <w:proofErr w:type="spellEnd"/>
+        <w:t>Docstrings de f</w:t>
+      </w:r>
       <w:r>
         <w:rPr>
           <w:b/>
           <w:bCs/>
           <w:lang w:val="es-CO"/>
         </w:rPr>
-        <w:t xml:space="preserve"> de f</w:t>
+        <w:t xml:space="preserve">unciones </w:t>
       </w:r>
       <w:r>
         <w:rPr>
@@ -2455,20 +2474,23 @@
           <w:bCs/>
           <w:lang w:val="es-CO"/>
         </w:rPr>
-        <w:t xml:space="preserve">unciones </w:t>
-      </w:r>
-      <w:r>
+        <w:t>para cada transformación (operaciones a nivel de bits):</w:t>
+      </w:r>
+    </w:p>
+    <w:p>
+      <w:pPr>
+        <w:pStyle w:val="ListParagraph"/>
+        <w:jc w:val="both"/>
         <w:rPr>
           <w:b/>
           <w:bCs/>
           <w:lang w:val="es-CO"/>
         </w:rPr>
-        <w:t>para cada transformación (operaciones a nivel de bits):</w:t>
-      </w:r>
-    </w:p>
-    <w:p>
-      <w:pPr>
-        <w:pStyle w:val="Prrafodelista"/>
+      </w:pPr>
+    </w:p>
+    <w:p>
+      <w:pPr>
+        <w:pStyle w:val="ListParagraph"/>
         <w:numPr>
           <w:ilvl w:val="1"/>
           <w:numId w:val="15"/>
@@ -2491,7 +2513,7 @@
     </w:p>
     <w:p>
       <w:pPr>
-        <w:pStyle w:val="Prrafodelista"/>
+        <w:pStyle w:val="ListParagraph"/>
         <w:ind w:left="1440"/>
         <w:jc w:val="both"/>
         <w:rPr>
@@ -2719,7 +2741,7 @@
     </w:p>
     <w:p>
       <w:pPr>
-        <w:pStyle w:val="Prrafodelista"/>
+        <w:pStyle w:val="ListParagraph"/>
         <w:ind w:left="1440"/>
         <w:jc w:val="both"/>
         <w:rPr>
@@ -2741,7 +2763,7 @@
     </w:p>
     <w:p>
       <w:pPr>
-        <w:pStyle w:val="Prrafodelista"/>
+        <w:pStyle w:val="ListParagraph"/>
         <w:ind w:left="1440"/>
         <w:jc w:val="both"/>
         <w:rPr>
@@ -2757,7 +2779,7 @@
     </w:p>
     <w:p>
       <w:pPr>
-        <w:pStyle w:val="Prrafodelista"/>
+        <w:pStyle w:val="ListParagraph"/>
         <w:ind w:left="1440"/>
         <w:jc w:val="both"/>
         <w:rPr>
@@ -2793,7 +2815,7 @@
     </w:p>
     <w:p>
       <w:pPr>
-        <w:pStyle w:val="Prrafodelista"/>
+        <w:pStyle w:val="ListParagraph"/>
         <w:ind w:left="1440"/>
         <w:jc w:val="both"/>
         <w:rPr>
@@ -2867,7 +2889,118 @@
     </w:p>
     <w:p>
       <w:pPr>
-        <w:pStyle w:val="Prrafodelista"/>
+        <w:pStyle w:val="ListParagraph"/>
+        <w:ind w:left="1440"/>
+        <w:jc w:val="both"/>
+        <w:rPr>
+          <w:i/>
+          <w:iCs/>
+          <w:u w:val="single"/>
+          <w:lang w:val="es-CO"/>
+        </w:rPr>
+      </w:pPr>
+      <w:r>
+        <w:rPr>
+          <w:i/>
+          <w:iCs/>
+          <w:u w:val="single"/>
+          <w:lang w:val="es-CO"/>
+        </w:rPr>
+        <w:t>Ejemplo de la función AND:</w:t>
+      </w:r>
+    </w:p>
+    <w:p>
+      <w:pPr>
+        <w:pStyle w:val="ListParagraph"/>
+        <w:ind w:left="1440"/>
+        <w:jc w:val="both"/>
+        <w:rPr>
+          <w:lang w:val="es-CO"/>
+        </w:rPr>
+      </w:pPr>
+      <w:r>
+        <w:rPr>
+          <w:lang w:val="es-CO"/>
+        </w:rPr>
+        <w:t>I</w:t>
+      </w:r>
+      <w:r>
+        <w:rPr>
+          <w:vertAlign w:val="subscript"/>
+          <w:lang w:val="es-CO"/>
+        </w:rPr>
+        <w:t xml:space="preserve">D </w:t>
+      </w:r>
+      <w:r>
+        <w:rPr>
+          <w:lang w:val="es-CO"/>
+        </w:rPr>
+        <w:t xml:space="preserve">= 11001100 (204 en </w:t>
+      </w:r>
+      <w:r>
+        <w:rPr>
+          <w:lang w:val="es-CO"/>
+        </w:rPr>
+        <w:t>entero</w:t>
+      </w:r>
+      <w:r>
+        <w:rPr>
+          <w:lang w:val="es-CO"/>
+        </w:rPr>
+        <w:t>)</w:t>
+      </w:r>
+    </w:p>
+    <w:p>
+      <w:pPr>
+        <w:pStyle w:val="ListParagraph"/>
+        <w:ind w:left="1440"/>
+        <w:jc w:val="both"/>
+        <w:rPr>
+          <w:lang w:val="es-CO"/>
+        </w:rPr>
+      </w:pPr>
+      <w:r>
+        <w:rPr>
+          <w:lang w:val="es-CO"/>
+        </w:rPr>
+        <w:t>I</w:t>
+      </w:r>
+      <w:r>
+        <w:rPr>
+          <w:vertAlign w:val="subscript"/>
+          <w:lang w:val="es-CO"/>
+        </w:rPr>
+        <w:t>M</w:t>
+      </w:r>
+      <w:r>
+        <w:rPr>
+          <w:vertAlign w:val="subscript"/>
+          <w:lang w:val="es-CO"/>
+        </w:rPr>
+        <w:t xml:space="preserve"> </w:t>
+      </w:r>
+      <w:r>
+        <w:rPr>
+          <w:lang w:val="es-CO"/>
+        </w:rPr>
+        <w:t xml:space="preserve">= 10101010 (170 en </w:t>
+      </w:r>
+      <w:r>
+        <w:rPr>
+          <w:lang w:val="es-CO"/>
+        </w:rPr>
+        <w:t>entero</w:t>
+      </w:r>
+      <w:r>
+        <w:rPr>
+          <w:lang w:val="es-CO"/>
+        </w:rPr>
+        <w:t>)</w:t>
+      </w:r>
+    </w:p>
+    <w:p>
+      <w:pPr>
+        <w:pStyle w:val="ListParagraph"/>
         <w:ind w:left="1440"/>
         <w:jc w:val="both"/>
         <w:rPr>
@@ -2878,140 +3011,50 @@
       </w:pPr>
       <w:r>
         <w:rPr>
+          <w:lang w:val="es-CO"/>
+        </w:rPr>
+        <w:t>Resultado</w:t>
+      </w:r>
+      <w:r>
+        <w:rPr>
+          <w:lang w:val="es-CO"/>
+        </w:rPr>
+        <w:t xml:space="preserve"> </w:t>
+      </w:r>
+      <w:r>
+        <w:rPr>
+          <w:lang w:val="es-CO"/>
+        </w:rPr>
+        <w:t xml:space="preserve">= 10001000 (136 en </w:t>
+      </w:r>
+      <w:r>
+        <w:rPr>
+          <w:lang w:val="es-CO"/>
+        </w:rPr>
+        <w:t>entero</w:t>
+      </w:r>
+      <w:r>
+        <w:rPr>
+          <w:lang w:val="es-CO"/>
+        </w:rPr>
+        <w:t>)</w:t>
+      </w:r>
+    </w:p>
+    <w:p>
+      <w:pPr>
+        <w:pStyle w:val="ListParagraph"/>
+        <w:ind w:left="1440"/>
+        <w:jc w:val="both"/>
+        <w:rPr>
           <w:b/>
           <w:bCs/>
           <w:lang w:val="es-CO"/>
         </w:rPr>
-        <w:t>Ejemplo de la función AND:</w:t>
-      </w:r>
-    </w:p>
-    <w:p>
-      <w:pPr>
-        <w:pStyle w:val="Prrafodelista"/>
-        <w:ind w:left="1440"/>
-        <w:jc w:val="both"/>
-        <w:rPr>
-          <w:lang w:val="es-CO"/>
-        </w:rPr>
-      </w:pPr>
-      <w:r>
-        <w:rPr>
-          <w:lang w:val="es-CO"/>
-        </w:rPr>
-        <w:t>I</w:t>
-      </w:r>
-      <w:r>
-        <w:rPr>
-          <w:vertAlign w:val="subscript"/>
-          <w:lang w:val="es-CO"/>
-        </w:rPr>
-        <w:t xml:space="preserve">D </w:t>
-      </w:r>
-      <w:r>
-        <w:rPr>
-          <w:lang w:val="es-CO"/>
-        </w:rPr>
-        <w:t>= 11001100 (204 en decimal)</w:t>
-      </w:r>
-    </w:p>
-    <w:p>
-      <w:pPr>
-        <w:pStyle w:val="Prrafodelista"/>
-        <w:ind w:left="1440"/>
-        <w:jc w:val="both"/>
-        <w:rPr>
-          <w:lang w:val="es-CO"/>
-        </w:rPr>
-      </w:pPr>
-      <w:r>
-        <w:rPr>
-          <w:lang w:val="es-CO"/>
-        </w:rPr>
-        <w:t>I</w:t>
-      </w:r>
-      <w:r>
-        <w:rPr>
-          <w:vertAlign w:val="subscript"/>
-          <w:lang w:val="es-CO"/>
-        </w:rPr>
-        <w:t>M</w:t>
-      </w:r>
-      <w:r>
-        <w:rPr>
-          <w:lang w:val="es-CO"/>
-        </w:rPr>
-        <w:t>= 10101010 (170 en decimal)</w:t>
-      </w:r>
-    </w:p>
-    <w:p>
-      <w:pPr>
-        <w:pStyle w:val="Prrafodelista"/>
-        <w:ind w:left="1440"/>
-        <w:jc w:val="both"/>
-        <w:rPr>
-          <w:b/>
-          <w:bCs/>
-          <w:lang w:val="es-CO"/>
-        </w:rPr>
-      </w:pPr>
-      <w:r>
-        <w:rPr>
-          <w:lang w:val="es-CO"/>
-        </w:rPr>
-        <w:t>Resultado= 10001000 (136 en decimal)</w:t>
-      </w:r>
-    </w:p>
-    <w:p>
-      <w:pPr>
-        <w:pStyle w:val="Prrafodelista"/>
-        <w:ind w:left="1440"/>
-        <w:jc w:val="both"/>
-        <w:rPr>
-          <w:b/>
-          <w:bCs/>
-          <w:lang w:val="es-CO"/>
-        </w:rPr>
-      </w:pPr>
-    </w:p>
-    <w:p>
-      <w:pPr>
-        <w:pStyle w:val="Prrafodelista"/>
-        <w:ind w:left="1440"/>
-        <w:jc w:val="both"/>
-        <w:rPr>
-          <w:b/>
-          <w:bCs/>
-          <w:lang w:val="es-CO"/>
-        </w:rPr>
-      </w:pPr>
-    </w:p>
-    <w:p>
-      <w:pPr>
-        <w:pStyle w:val="Prrafodelista"/>
-        <w:ind w:left="1440"/>
-        <w:jc w:val="both"/>
-        <w:rPr>
-          <w:b/>
-          <w:bCs/>
-          <w:lang w:val="es-CO"/>
-        </w:rPr>
-      </w:pPr>
-    </w:p>
-    <w:p>
-      <w:pPr>
-        <w:pStyle w:val="Prrafodelista"/>
-        <w:ind w:left="1440"/>
-        <w:jc w:val="both"/>
-        <w:rPr>
-          <w:b/>
-          <w:bCs/>
-          <w:lang w:val="es-CO"/>
-        </w:rPr>
-      </w:pPr>
-    </w:p>
-    <w:p>
-      <w:pPr>
-        <w:pStyle w:val="Prrafodelista"/>
+      </w:pPr>
+    </w:p>
+    <w:p>
+      <w:pPr>
+        <w:pStyle w:val="ListParagraph"/>
         <w:numPr>
           <w:ilvl w:val="1"/>
           <w:numId w:val="15"/>
@@ -3034,7 +3077,7 @@
     </w:p>
     <w:p>
       <w:pPr>
-        <w:pStyle w:val="Prrafodelista"/>
+        <w:pStyle w:val="ListParagraph"/>
         <w:ind w:left="1440"/>
         <w:jc w:val="both"/>
         <w:rPr>
@@ -3045,26 +3088,298 @@
         <w:rPr>
           <w:lang w:val="es-CO"/>
         </w:rPr>
+        <w:t xml:space="preserve">@brief </w:t>
+      </w:r>
+      <w:r>
+        <w:rPr>
+          <w:lang w:val="es-CO"/>
+        </w:rPr>
+        <w:t>A</w:t>
+      </w:r>
+      <w:r>
+        <w:rPr>
+          <w:lang w:val="es-CO"/>
+        </w:rPr>
+        <w:t xml:space="preserve">plica la operación OR bit a bit entre los bytes de dos imágenes RGB. </w:t>
+      </w:r>
+      <w:r>
+        <w:rPr>
+          <w:lang w:val="es-CO"/>
+        </w:rPr>
+        <w:t>Esta función realiza una operación binaria OR (</w:t>
+      </w:r>
+      <w:r>
+        <w:rPr>
+          <w:lang w:val="es-CO"/>
+        </w:rPr>
+        <w:t>‘</w:t>
+      </w:r>
+      <w:r>
+        <w:rPr>
+          <w:lang w:val="es-CO"/>
+        </w:rPr>
+        <w:t>|</w:t>
+      </w:r>
+      <w:r>
+        <w:rPr>
+          <w:lang w:val="es-CO"/>
+        </w:rPr>
+        <w:t>’</w:t>
+      </w:r>
+      <w:r>
+        <w:rPr>
+          <w:lang w:val="es-CO"/>
+        </w:rPr>
+        <w:t>) entre cada byte correspondiente de dos imágenes de igual tamaño: la imagen distorsionada (I</w:t>
+      </w:r>
+      <w:r>
+        <w:rPr>
+          <w:vertAlign w:val="subscript"/>
+          <w:lang w:val="es-CO"/>
+        </w:rPr>
+        <w:t>D</w:t>
+      </w:r>
+      <w:r>
+        <w:rPr>
+          <w:lang w:val="es-CO"/>
+        </w:rPr>
+        <w:t>) y la imagen máscara (I</w:t>
+      </w:r>
+      <w:r>
+        <w:rPr>
+          <w:vertAlign w:val="subscript"/>
+          <w:lang w:val="es-CO"/>
+        </w:rPr>
+        <w:t>M</w:t>
+      </w:r>
+      <w:r>
+        <w:rPr>
+          <w:lang w:val="es-CO"/>
+        </w:rPr>
+        <w:t xml:space="preserve">). Cada byte representa un canal de color (R, G o B) y está almacenado en un arreglo lineal de tipo </w:t>
+      </w:r>
+      <w:r>
+        <w:rPr>
+          <w:lang w:val="es-CO"/>
+        </w:rPr>
+        <w:t>‘</w:t>
+      </w:r>
+      <w:proofErr w:type="spellStart"/>
+      <w:r>
+        <w:rPr>
+          <w:lang w:val="es-CO"/>
+        </w:rPr>
+        <w:t>unsigned</w:t>
+      </w:r>
+      <w:proofErr w:type="spellEnd"/>
+      <w:r>
+        <w:rPr>
+          <w:lang w:val="es-CO"/>
+        </w:rPr>
+        <w:t xml:space="preserve"> </w:t>
+      </w:r>
+      <w:proofErr w:type="spellStart"/>
+      <w:r>
+        <w:rPr>
+          <w:lang w:val="es-CO"/>
+        </w:rPr>
+        <w:t>char</w:t>
+      </w:r>
+      <w:proofErr w:type="spellEnd"/>
+      <w:r>
+        <w:rPr>
+          <w:lang w:val="es-CO"/>
+        </w:rPr>
+        <w:t>*</w:t>
+      </w:r>
+      <w:r>
+        <w:rPr>
+          <w:lang w:val="es-CO"/>
+        </w:rPr>
+        <w:t>’</w:t>
+      </w:r>
+      <w:r>
+        <w:rPr>
+          <w:lang w:val="es-CO"/>
+        </w:rPr>
+        <w:t xml:space="preserve"> en formato </w:t>
+      </w:r>
+      <w:r>
+        <w:rPr>
+          <w:lang w:val="es-CO"/>
+        </w:rPr>
         <w:lastRenderedPageBreak/>
-        <w:t xml:space="preserve">@brief </w:t>
-      </w:r>
-      <w:r>
-        <w:rPr>
-          <w:lang w:val="es-CO"/>
-        </w:rPr>
-        <w:t>A</w:t>
-      </w:r>
-      <w:r>
-        <w:rPr>
-          <w:lang w:val="es-CO"/>
-        </w:rPr>
-        <w:t xml:space="preserve">plica la operación OR bit a bit entre los bytes de dos imágenes RGB. </w:t>
-      </w:r>
-      <w:r>
-        <w:rPr>
-          <w:lang w:val="es-CO"/>
-        </w:rPr>
-        <w:t>Esta función realiza una operación binaria OR (</w:t>
+        <w:t>RGB secuencial (R, G, B, R, G, B, ...).</w:t>
+      </w:r>
+      <w:r>
+        <w:rPr>
+          <w:lang w:val="es-CO"/>
+        </w:rPr>
+        <w:t xml:space="preserve"> </w:t>
+      </w:r>
+      <w:r>
+        <w:rPr>
+          <w:lang w:val="es-CO"/>
+        </w:rPr>
+        <w:t>La operación OR se realiza byte a byte, es decir, por cada canal de cada píxel:</w:t>
+      </w:r>
+      <w:r>
+        <w:rPr>
+          <w:lang w:val="es-CO"/>
+        </w:rPr>
+        <w:t xml:space="preserve"> </w:t>
+      </w:r>
+      <w:r>
+        <w:rPr>
+          <w:lang w:val="es-CO"/>
+        </w:rPr>
+        <w:t>resultado[i] = I</w:t>
+      </w:r>
+      <w:r>
+        <w:rPr>
+          <w:vertAlign w:val="subscript"/>
+          <w:lang w:val="es-CO"/>
+        </w:rPr>
+        <w:t>D</w:t>
+      </w:r>
+      <w:r>
+        <w:rPr>
+          <w:lang w:val="es-CO"/>
+        </w:rPr>
+        <w:t>[i] | I</w:t>
+      </w:r>
+      <w:r>
+        <w:rPr>
+          <w:vertAlign w:val="subscript"/>
+          <w:lang w:val="es-CO"/>
+        </w:rPr>
+        <w:t>M</w:t>
+      </w:r>
+      <w:r>
+        <w:rPr>
+          <w:lang w:val="es-CO"/>
+        </w:rPr>
+        <w:t>[i]</w:t>
+      </w:r>
+      <w:r>
+        <w:rPr>
+          <w:lang w:val="es-CO"/>
+        </w:rPr>
+        <w:t xml:space="preserve">. </w:t>
+      </w:r>
+      <w:r>
+        <w:rPr>
+          <w:lang w:val="es-CO"/>
+        </w:rPr>
+        <w:t>El resultado de esta transformación se almacena en un nuevo arreglo dinámico con</w:t>
+      </w:r>
+      <w:r>
+        <w:rPr>
+          <w:lang w:val="es-CO"/>
+        </w:rPr>
+        <w:t xml:space="preserve"> </w:t>
+      </w:r>
+      <w:r>
+        <w:rPr>
+          <w:lang w:val="es-CO"/>
+        </w:rPr>
+        <w:t>el mismo formato RGB lineal</w:t>
+      </w:r>
+      <w:r>
+        <w:rPr>
+          <w:lang w:val="es-CO"/>
+        </w:rPr>
+        <w:t>.</w:t>
+      </w:r>
+    </w:p>
+    <w:p>
+      <w:pPr>
+        <w:pStyle w:val="ListParagraph"/>
+        <w:ind w:left="1440"/>
+        <w:jc w:val="both"/>
+        <w:rPr>
+          <w:lang w:val="es-CO"/>
+        </w:rPr>
+      </w:pPr>
+      <w:r>
+        <w:rPr>
+          <w:lang w:val="es-CO"/>
+        </w:rPr>
+        <w:t>@param ID</w:t>
+      </w:r>
+      <w:r>
+        <w:rPr>
+          <w:lang w:val="es-CO"/>
+        </w:rPr>
+        <w:t xml:space="preserve"> Arreglo de bytes de la imagen distorsionada.</w:t>
+      </w:r>
+    </w:p>
+    <w:p>
+      <w:pPr>
+        <w:pStyle w:val="ListParagraph"/>
+        <w:ind w:left="1440"/>
+        <w:jc w:val="both"/>
+        <w:rPr>
+          <w:lang w:val="es-CO"/>
+        </w:rPr>
+      </w:pPr>
+      <w:r>
+        <w:rPr>
+          <w:lang w:val="es-CO"/>
+        </w:rPr>
+        <w:t>@param IM Arreglo de bytes de la imagen máscara.</w:t>
+      </w:r>
+    </w:p>
+    <w:p>
+      <w:pPr>
+        <w:pStyle w:val="ListParagraph"/>
+        <w:ind w:left="1440"/>
+        <w:jc w:val="both"/>
+        <w:rPr>
+          <w:lang w:val="es-CO"/>
+        </w:rPr>
+      </w:pPr>
+      <w:r>
+        <w:rPr>
+          <w:lang w:val="es-CO"/>
+        </w:rPr>
+        <w:t xml:space="preserve">@param </w:t>
+      </w:r>
+      <w:proofErr w:type="spellStart"/>
+      <w:r>
+        <w:rPr>
+          <w:lang w:val="es-CO"/>
+        </w:rPr>
+        <w:t>dataSize</w:t>
+      </w:r>
+      <w:proofErr w:type="spellEnd"/>
+      <w:r>
+        <w:rPr>
+          <w:lang w:val="es-CO"/>
+        </w:rPr>
+        <w:t xml:space="preserve"> </w:t>
+      </w:r>
+      <w:r>
+        <w:rPr>
+          <w:lang w:val="es-CO"/>
+        </w:rPr>
+        <w:t>Cantidad total de bytes (ancho × alto × 3 canales).</w:t>
+      </w:r>
+    </w:p>
+    <w:p>
+      <w:pPr>
+        <w:pStyle w:val="ListParagraph"/>
+        <w:ind w:left="1440"/>
+        <w:jc w:val="both"/>
+        <w:rPr>
+          <w:lang w:val="es-CO"/>
+        </w:rPr>
+      </w:pPr>
+      <w:r>
+        <w:rPr>
+          <w:lang w:val="es-CO"/>
+        </w:rPr>
+        <w:t xml:space="preserve">@return Puntero a un arreglo dinámico de tipo </w:t>
       </w:r>
       <w:r>
         <w:rPr>
@@ -3072,11 +3387,33 @@
         </w:rPr>
         <w:t>‘</w:t>
       </w:r>
-      <w:r>
-        <w:rPr>
-          <w:lang w:val="es-CO"/>
-        </w:rPr>
-        <w:t>|</w:t>
+      <w:proofErr w:type="spellStart"/>
+      <w:r>
+        <w:rPr>
+          <w:lang w:val="es-CO"/>
+        </w:rPr>
+        <w:t>unsigned</w:t>
+      </w:r>
+      <w:proofErr w:type="spellEnd"/>
+      <w:r>
+        <w:rPr>
+          <w:lang w:val="es-CO"/>
+        </w:rPr>
+        <w:t xml:space="preserve"> </w:t>
+      </w:r>
+      <w:proofErr w:type="spellStart"/>
+      <w:r>
+        <w:rPr>
+          <w:lang w:val="es-CO"/>
+        </w:rPr>
+        <w:t>char</w:t>
+      </w:r>
+      <w:proofErr w:type="spellEnd"/>
+      <w:r>
+        <w:rPr>
+          <w:lang w:val="es-CO"/>
+        </w:rPr>
+        <w:t>*</w:t>
       </w:r>
       <w:r>
         <w:rPr>
@@ -3088,20 +3425,114 @@
         <w:rPr>
           <w:lang w:val="es-CO"/>
         </w:rPr>
-        <w:t>) entre cada byte correspondiente de dos imágenes de igual tamaño: la imagen distorsionada (I</w:t>
+        <w:t xml:space="preserve"> que contiene los resultados de la operación OR por byte.</w:t>
+      </w:r>
+    </w:p>
+    <w:p>
+      <w:pPr>
+        <w:pStyle w:val="ListParagraph"/>
+        <w:ind w:left="1440"/>
+        <w:jc w:val="both"/>
+        <w:rPr>
+          <w:i/>
+          <w:iCs/>
+          <w:u w:val="single"/>
+          <w:lang w:val="es-CO"/>
+        </w:rPr>
+      </w:pPr>
+      <w:r>
+        <w:rPr>
+          <w:i/>
+          <w:iCs/>
+          <w:u w:val="single"/>
+          <w:lang w:val="es-CO"/>
+        </w:rPr>
+        <w:t xml:space="preserve">Ejemplo de la función </w:t>
+      </w:r>
+      <w:r>
+        <w:rPr>
+          <w:i/>
+          <w:iCs/>
+          <w:u w:val="single"/>
+          <w:lang w:val="es-CO"/>
+        </w:rPr>
+        <w:t>OR</w:t>
+      </w:r>
+      <w:r>
+        <w:rPr>
+          <w:i/>
+          <w:iCs/>
+          <w:u w:val="single"/>
+          <w:lang w:val="es-CO"/>
+        </w:rPr>
+        <w:t>:</w:t>
+      </w:r>
+      <w:r>
+        <w:rPr>
+          <w:i/>
+          <w:iCs/>
+          <w:noProof/>
+          <w:u w:val="single"/>
+          <w:lang w:val="es-CO"/>
+        </w:rPr>
+        <w:t xml:space="preserve"> </w:t>
+      </w:r>
+    </w:p>
+    <w:p>
+      <w:pPr>
+        <w:pStyle w:val="ListParagraph"/>
+        <w:ind w:left="1440"/>
+        <w:jc w:val="both"/>
+        <w:rPr>
+          <w:lang w:val="es-CO"/>
+        </w:rPr>
+      </w:pPr>
+      <w:r>
+        <w:rPr>
+          <w:lang w:val="es-CO"/>
+        </w:rPr>
+        <w:t>I</w:t>
       </w:r>
       <w:r>
         <w:rPr>
           <w:vertAlign w:val="subscript"/>
           <w:lang w:val="es-CO"/>
         </w:rPr>
-        <w:t>D</w:t>
-      </w:r>
-      <w:r>
-        <w:rPr>
-          <w:lang w:val="es-CO"/>
-        </w:rPr>
-        <w:t>) y la imagen máscara (I</w:t>
+        <w:t xml:space="preserve">D </w:t>
+      </w:r>
+      <w:r>
+        <w:rPr>
+          <w:lang w:val="es-CO"/>
+        </w:rPr>
+        <w:t xml:space="preserve">= 11001100 (204 en </w:t>
+      </w:r>
+      <w:r>
+        <w:rPr>
+          <w:lang w:val="es-CO"/>
+        </w:rPr>
+        <w:t>entero</w:t>
+      </w:r>
+      <w:r>
+        <w:rPr>
+          <w:lang w:val="es-CO"/>
+        </w:rPr>
+        <w:t>)</w:t>
+      </w:r>
+    </w:p>
+    <w:p>
+      <w:pPr>
+        <w:pStyle w:val="ListParagraph"/>
+        <w:ind w:left="1440"/>
+        <w:jc w:val="both"/>
+        <w:rPr>
+          <w:lang w:val="es-CO"/>
+        </w:rPr>
+      </w:pPr>
+      <w:r>
+        <w:rPr>
+          <w:lang w:val="es-CO"/>
+        </w:rPr>
+        <w:t>I</w:t>
       </w:r>
       <w:r>
         <w:rPr>
@@ -3112,55 +3543,44 @@
       </w:r>
       <w:r>
         <w:rPr>
-          <w:lang w:val="es-CO"/>
-        </w:rPr>
-        <w:t xml:space="preserve">). Cada byte representa un canal de color (R, G o B) y está almacenado en un arreglo lineal de tipo </w:t>
-      </w:r>
-      <w:r>
-        <w:rPr>
-          <w:lang w:val="es-CO"/>
-        </w:rPr>
-        <w:t>‘</w:t>
-      </w:r>
-      <w:proofErr w:type="spellStart"/>
-      <w:r>
-        <w:rPr>
-          <w:lang w:val="es-CO"/>
-        </w:rPr>
-        <w:t>unsigned</w:t>
-      </w:r>
-      <w:proofErr w:type="spellEnd"/>
-      <w:r>
-        <w:rPr>
+          <w:vertAlign w:val="subscript"/>
           <w:lang w:val="es-CO"/>
         </w:rPr>
         <w:t xml:space="preserve"> </w:t>
       </w:r>
-      <w:proofErr w:type="spellStart"/>
-      <w:r>
-        <w:rPr>
-          <w:lang w:val="es-CO"/>
-        </w:rPr>
-        <w:t>char</w:t>
-      </w:r>
-      <w:proofErr w:type="spellEnd"/>
-      <w:r>
-        <w:rPr>
-          <w:lang w:val="es-CO"/>
-        </w:rPr>
-        <w:t>*</w:t>
-      </w:r>
-      <w:r>
-        <w:rPr>
-          <w:lang w:val="es-CO"/>
-        </w:rPr>
-        <w:t>’</w:t>
-      </w:r>
-      <w:r>
-        <w:rPr>
-          <w:lang w:val="es-CO"/>
-        </w:rPr>
-        <w:t xml:space="preserve"> en formato RGB secuencial (R, G, B, R, G, B, ...).</w:t>
+      <w:r>
+        <w:rPr>
+          <w:lang w:val="es-CO"/>
+        </w:rPr>
+        <w:t xml:space="preserve">= 10101010 (170 en </w:t>
+      </w:r>
+      <w:r>
+        <w:rPr>
+          <w:lang w:val="es-CO"/>
+        </w:rPr>
+        <w:t>entero</w:t>
+      </w:r>
+      <w:r>
+        <w:rPr>
+          <w:lang w:val="es-CO"/>
+        </w:rPr>
+        <w:t>)</w:t>
+      </w:r>
+    </w:p>
+    <w:p>
+      <w:pPr>
+        <w:pStyle w:val="ListParagraph"/>
+        <w:ind w:left="1440"/>
+        <w:jc w:val="both"/>
+        <w:rPr>
+          <w:lang w:val="es-CO"/>
+        </w:rPr>
+      </w:pPr>
+      <w:r>
+        <w:rPr>
+          <w:lang w:val="es-CO"/>
+        </w:rPr>
+        <w:t>Resultado</w:t>
       </w:r>
       <w:r>
         <w:rPr>
@@ -3172,216 +3592,24 @@
         <w:rPr>
           <w:lang w:val="es-CO"/>
         </w:rPr>
-        <w:t>La operación OR se realiza byte a byte, es decir, por cada canal de cada píxel:</w:t>
-      </w:r>
-      <w:r>
-        <w:rPr>
-          <w:lang w:val="es-CO"/>
-        </w:rPr>
-        <w:t xml:space="preserve"> </w:t>
-      </w:r>
-      <w:r>
-        <w:rPr>
-          <w:lang w:val="es-CO"/>
-        </w:rPr>
-        <w:t>resultado[i] = I</w:t>
-      </w:r>
-      <w:r>
-        <w:rPr>
-          <w:vertAlign w:val="subscript"/>
-          <w:lang w:val="es-CO"/>
-        </w:rPr>
-        <w:t>D</w:t>
-      </w:r>
-      <w:r>
-        <w:rPr>
-          <w:lang w:val="es-CO"/>
-        </w:rPr>
-        <w:t>[i] | I</w:t>
-      </w:r>
-      <w:r>
-        <w:rPr>
-          <w:vertAlign w:val="subscript"/>
-          <w:lang w:val="es-CO"/>
-        </w:rPr>
-        <w:t>M</w:t>
-      </w:r>
-      <w:r>
-        <w:rPr>
-          <w:lang w:val="es-CO"/>
-        </w:rPr>
-        <w:t>[i]</w:t>
-      </w:r>
-      <w:r>
-        <w:rPr>
-          <w:lang w:val="es-CO"/>
-        </w:rPr>
-        <w:t xml:space="preserve">. </w:t>
-      </w:r>
-      <w:r>
-        <w:rPr>
-          <w:lang w:val="es-CO"/>
-        </w:rPr>
-        <w:t>El resultado de esta transformación se almacena en un nuevo arreglo dinámico con</w:t>
-      </w:r>
-      <w:r>
-        <w:rPr>
-          <w:lang w:val="es-CO"/>
-        </w:rPr>
-        <w:t xml:space="preserve"> </w:t>
-      </w:r>
-      <w:r>
-        <w:rPr>
-          <w:lang w:val="es-CO"/>
-        </w:rPr>
-        <w:t>el mismo formato RGB lineal</w:t>
-      </w:r>
-      <w:r>
-        <w:rPr>
-          <w:lang w:val="es-CO"/>
-        </w:rPr>
-        <w:t>.</w:t>
-      </w:r>
-    </w:p>
-    <w:p>
-      <w:pPr>
-        <w:pStyle w:val="Prrafodelista"/>
-        <w:ind w:left="1440"/>
-        <w:jc w:val="both"/>
-        <w:rPr>
-          <w:lang w:val="es-CO"/>
-        </w:rPr>
-      </w:pPr>
-      <w:r>
-        <w:rPr>
-          <w:lang w:val="es-CO"/>
-        </w:rPr>
-        <w:t>@param ID</w:t>
-      </w:r>
-      <w:r>
-        <w:rPr>
-          <w:lang w:val="es-CO"/>
-        </w:rPr>
-        <w:t xml:space="preserve"> Arreglo de bytes de la imagen distorsionada.</w:t>
-      </w:r>
-    </w:p>
-    <w:p>
-      <w:pPr>
-        <w:pStyle w:val="Prrafodelista"/>
-        <w:ind w:left="1440"/>
-        <w:jc w:val="both"/>
-        <w:rPr>
-          <w:lang w:val="es-CO"/>
-        </w:rPr>
-      </w:pPr>
-      <w:r>
-        <w:rPr>
-          <w:lang w:val="es-CO"/>
-        </w:rPr>
-        <w:t>@param IM Arreglo de bytes de la imagen máscara.</w:t>
-      </w:r>
-    </w:p>
-    <w:p>
-      <w:pPr>
-        <w:pStyle w:val="Prrafodelista"/>
-        <w:ind w:left="1440"/>
-        <w:jc w:val="both"/>
-        <w:rPr>
-          <w:lang w:val="es-CO"/>
-        </w:rPr>
-      </w:pPr>
-      <w:r>
-        <w:rPr>
-          <w:lang w:val="es-CO"/>
-        </w:rPr>
-        <w:t xml:space="preserve">@param </w:t>
-      </w:r>
-      <w:proofErr w:type="spellStart"/>
-      <w:r>
-        <w:rPr>
-          <w:lang w:val="es-CO"/>
-        </w:rPr>
-        <w:t>dataSize</w:t>
-      </w:r>
-      <w:proofErr w:type="spellEnd"/>
-      <w:r>
-        <w:rPr>
-          <w:lang w:val="es-CO"/>
-        </w:rPr>
-        <w:t xml:space="preserve"> </w:t>
-      </w:r>
-      <w:r>
-        <w:rPr>
-          <w:lang w:val="es-CO"/>
-        </w:rPr>
-        <w:t>Cantidad total de bytes (ancho × alto × 3 canales).</w:t>
-      </w:r>
-    </w:p>
-    <w:p>
-      <w:pPr>
-        <w:pStyle w:val="Prrafodelista"/>
-        <w:ind w:left="1440"/>
-        <w:jc w:val="both"/>
-        <w:rPr>
-          <w:lang w:val="es-CO"/>
-        </w:rPr>
-      </w:pPr>
-      <w:r>
-        <w:rPr>
-          <w:lang w:val="es-CO"/>
-        </w:rPr>
-        <w:t xml:space="preserve">@return Puntero a un arreglo dinámico de tipo </w:t>
-      </w:r>
-      <w:r>
-        <w:rPr>
-          <w:lang w:val="es-CO"/>
-        </w:rPr>
-        <w:t>‘</w:t>
-      </w:r>
-      <w:proofErr w:type="spellStart"/>
-      <w:r>
-        <w:rPr>
-          <w:lang w:val="es-CO"/>
-        </w:rPr>
-        <w:t>unsigned</w:t>
-      </w:r>
-      <w:proofErr w:type="spellEnd"/>
-      <w:r>
-        <w:rPr>
-          <w:lang w:val="es-CO"/>
-        </w:rPr>
-        <w:t xml:space="preserve"> </w:t>
-      </w:r>
-      <w:proofErr w:type="spellStart"/>
-      <w:r>
-        <w:rPr>
-          <w:lang w:val="es-CO"/>
-        </w:rPr>
-        <w:t>char</w:t>
-      </w:r>
-      <w:proofErr w:type="spellEnd"/>
-      <w:r>
-        <w:rPr>
-          <w:lang w:val="es-CO"/>
-        </w:rPr>
-        <w:t>*</w:t>
-      </w:r>
-      <w:r>
-        <w:rPr>
-          <w:lang w:val="es-CO"/>
-        </w:rPr>
-        <w:t>’</w:t>
-      </w:r>
-      <w:r>
-        <w:rPr>
-          <w:lang w:val="es-CO"/>
-        </w:rPr>
-        <w:t xml:space="preserve"> que contiene los resultados de la operación OR por byte.</w:t>
-      </w:r>
-    </w:p>
-    <w:p>
-      <w:pPr>
-        <w:pStyle w:val="Prrafodelista"/>
+        <w:t xml:space="preserve">= 10001000 (238 en </w:t>
+      </w:r>
+      <w:r>
+        <w:rPr>
+          <w:lang w:val="es-CO"/>
+        </w:rPr>
+        <w:t>entero</w:t>
+      </w:r>
+      <w:r>
+        <w:rPr>
+          <w:lang w:val="es-CO"/>
+        </w:rPr>
+        <w:t>)</w:t>
+      </w:r>
+    </w:p>
+    <w:p>
+      <w:pPr>
+        <w:pStyle w:val="ListParagraph"/>
         <w:ind w:left="1440"/>
         <w:jc w:val="both"/>
         <w:rPr>
@@ -3390,126 +3618,10 @@
           <w:lang w:val="es-CO"/>
         </w:rPr>
       </w:pPr>
-      <w:r>
-        <w:rPr>
-          <w:b/>
-          <w:bCs/>
-          <w:lang w:val="es-CO"/>
-        </w:rPr>
-        <w:t xml:space="preserve">Ejemplo de la función </w:t>
-      </w:r>
-      <w:r>
-        <w:rPr>
-          <w:b/>
-          <w:bCs/>
-          <w:lang w:val="es-CO"/>
-        </w:rPr>
-        <w:t>OR</w:t>
-      </w:r>
-      <w:r>
-        <w:rPr>
-          <w:b/>
-          <w:bCs/>
-          <w:lang w:val="es-CO"/>
-        </w:rPr>
-        <w:t>:</w:t>
-      </w:r>
-      <w:r>
-        <w:rPr>
-          <w:noProof/>
-        </w:rPr>
-        <w:t xml:space="preserve"> </w:t>
-      </w:r>
-    </w:p>
-    <w:p>
-      <w:pPr>
-        <w:pStyle w:val="Prrafodelista"/>
-        <w:ind w:left="1440"/>
-        <w:jc w:val="both"/>
-        <w:rPr>
-          <w:lang w:val="es-CO"/>
-        </w:rPr>
-      </w:pPr>
-      <w:r>
-        <w:rPr>
-          <w:lang w:val="es-CO"/>
-        </w:rPr>
-        <w:t>I</w:t>
-      </w:r>
-      <w:r>
-        <w:rPr>
-          <w:vertAlign w:val="subscript"/>
-          <w:lang w:val="es-CO"/>
-        </w:rPr>
-        <w:t xml:space="preserve">D </w:t>
-      </w:r>
-      <w:r>
-        <w:rPr>
-          <w:lang w:val="es-CO"/>
-        </w:rPr>
-        <w:t>= 11001100 (204 en decimal)</w:t>
-      </w:r>
-    </w:p>
-    <w:p>
-      <w:pPr>
-        <w:pStyle w:val="Prrafodelista"/>
-        <w:ind w:left="1440"/>
-        <w:jc w:val="both"/>
-        <w:rPr>
-          <w:lang w:val="es-CO"/>
-        </w:rPr>
-      </w:pPr>
-      <w:r>
-        <w:rPr>
-          <w:lang w:val="es-CO"/>
-        </w:rPr>
-        <w:t>I</w:t>
-      </w:r>
-      <w:r>
-        <w:rPr>
-          <w:vertAlign w:val="subscript"/>
-          <w:lang w:val="es-CO"/>
-        </w:rPr>
-        <w:t>M</w:t>
-      </w:r>
-      <w:r>
-        <w:rPr>
-          <w:lang w:val="es-CO"/>
-        </w:rPr>
-        <w:t>= 10101010 (170 en decimal)</w:t>
-      </w:r>
-    </w:p>
-    <w:p>
-      <w:pPr>
-        <w:pStyle w:val="Prrafodelista"/>
-        <w:ind w:left="1440"/>
-        <w:jc w:val="both"/>
-        <w:rPr>
-          <w:lang w:val="es-CO"/>
-        </w:rPr>
-      </w:pPr>
-      <w:r>
-        <w:rPr>
-          <w:lang w:val="es-CO"/>
-        </w:rPr>
-        <w:t>Resultado= 10001000 (238 en decimal)</w:t>
-      </w:r>
-    </w:p>
-    <w:p>
-      <w:pPr>
-        <w:pStyle w:val="Prrafodelista"/>
-        <w:ind w:left="1440"/>
-        <w:jc w:val="both"/>
-        <w:rPr>
-          <w:b/>
-          <w:bCs/>
-          <w:lang w:val="es-CO"/>
-        </w:rPr>
-      </w:pPr>
-    </w:p>
-    <w:p>
-      <w:pPr>
-        <w:pStyle w:val="Prrafodelista"/>
+    </w:p>
+    <w:p>
+      <w:pPr>
+        <w:pStyle w:val="ListParagraph"/>
         <w:numPr>
           <w:ilvl w:val="1"/>
           <w:numId w:val="15"/>
@@ -3540,7 +3652,7 @@
     </w:p>
     <w:p>
       <w:pPr>
-        <w:pStyle w:val="Prrafodelista"/>
+        <w:pStyle w:val="ListParagraph"/>
         <w:ind w:left="1440"/>
         <w:jc w:val="both"/>
         <w:rPr>
@@ -3556,7 +3668,7 @@
     </w:p>
     <w:p>
       <w:pPr>
-        <w:pStyle w:val="Prrafodelista"/>
+        <w:pStyle w:val="ListParagraph"/>
         <w:ind w:left="1440"/>
         <w:jc w:val="both"/>
         <w:rPr>
@@ -3572,7 +3684,7 @@
     </w:p>
     <w:p>
       <w:pPr>
-        <w:pStyle w:val="Prrafodelista"/>
+        <w:pStyle w:val="ListParagraph"/>
         <w:ind w:left="1440"/>
         <w:jc w:val="both"/>
         <w:rPr>
@@ -3622,7 +3734,7 @@
     </w:p>
     <w:p>
       <w:pPr>
-        <w:pStyle w:val="Prrafodelista"/>
+        <w:pStyle w:val="ListParagraph"/>
         <w:ind w:left="1440"/>
         <w:jc w:val="both"/>
         <w:rPr>
@@ -3657,7 +3769,7 @@
     </w:p>
     <w:p>
       <w:pPr>
-        <w:pStyle w:val="Prrafodelista"/>
+        <w:pStyle w:val="ListParagraph"/>
         <w:ind w:left="1440"/>
         <w:jc w:val="both"/>
         <w:rPr>
@@ -3679,7 +3791,7 @@
     </w:p>
     <w:p>
       <w:pPr>
-        <w:pStyle w:val="Prrafodelista"/>
+        <w:pStyle w:val="ListParagraph"/>
         <w:ind w:left="1440"/>
         <w:jc w:val="both"/>
         <w:rPr>
@@ -3695,7 +3807,7 @@
     </w:p>
     <w:p>
       <w:pPr>
-        <w:pStyle w:val="Prrafodelista"/>
+        <w:pStyle w:val="ListParagraph"/>
         <w:ind w:left="1440"/>
         <w:jc w:val="both"/>
         <w:rPr>
@@ -3725,7 +3837,7 @@
     </w:p>
     <w:p>
       <w:pPr>
-        <w:pStyle w:val="Prrafodelista"/>
+        <w:pStyle w:val="ListParagraph"/>
         <w:ind w:left="1440"/>
         <w:jc w:val="both"/>
         <w:rPr>
@@ -3779,33 +3891,39 @@
     </w:p>
     <w:p>
       <w:pPr>
-        <w:pStyle w:val="Prrafodelista"/>
+        <w:pStyle w:val="ListParagraph"/>
         <w:ind w:left="1440"/>
         <w:jc w:val="both"/>
         <w:rPr>
-          <w:b/>
-          <w:bCs/>
-          <w:lang w:val="es-CO"/>
-        </w:rPr>
-      </w:pPr>
-      <w:r>
-        <w:rPr>
-          <w:b/>
-          <w:bCs/>
+          <w:i/>
+          <w:iCs/>
+          <w:u w:val="single"/>
+          <w:lang w:val="es-CO"/>
+        </w:rPr>
+      </w:pPr>
+      <w:r>
+        <w:rPr>
+          <w:i/>
+          <w:iCs/>
+          <w:u w:val="single"/>
           <w:lang w:val="es-CO"/>
         </w:rPr>
         <w:t>Ejemplo de la función NOT:</w:t>
       </w:r>
       <w:r>
         <w:rPr>
+          <w:i/>
+          <w:iCs/>
           <w:noProof/>
+          <w:u w:val="single"/>
+          <w:lang w:val="es-CO"/>
         </w:rPr>
         <w:t xml:space="preserve"> </w:t>
       </w:r>
     </w:p>
     <w:p>
       <w:pPr>
-        <w:pStyle w:val="Prrafodelista"/>
+        <w:pStyle w:val="ListParagraph"/>
         <w:ind w:left="1440"/>
         <w:jc w:val="both"/>
         <w:rPr>
@@ -3829,52 +3947,74 @@
         <w:rPr>
           <w:lang w:val="es-CO"/>
         </w:rPr>
-        <w:t>= 11001100 (204 en decimal)</w:t>
-      </w:r>
-    </w:p>
-    <w:p>
-      <w:pPr>
-        <w:pStyle w:val="Prrafodelista"/>
+        <w:t xml:space="preserve">= 11001100 (204 en </w:t>
+      </w:r>
+      <w:r>
+        <w:rPr>
+          <w:lang w:val="es-CO"/>
+        </w:rPr>
+        <w:t>entero</w:t>
+      </w:r>
+      <w:r>
+        <w:rPr>
+          <w:lang w:val="es-CO"/>
+        </w:rPr>
+        <w:t>)</w:t>
+      </w:r>
+    </w:p>
+    <w:p>
+      <w:pPr>
+        <w:pStyle w:val="ListParagraph"/>
         <w:ind w:left="1440"/>
         <w:jc w:val="both"/>
         <w:rPr>
-          <w:b/>
-          <w:bCs/>
-          <w:lang w:val="es-CO"/>
-        </w:rPr>
-      </w:pPr>
-      <w:r>
-        <w:rPr>
-          <w:lang w:val="es-CO"/>
-        </w:rPr>
-        <w:t>Resultado= 00110011 (51 en decimal)</w:t>
-      </w:r>
-    </w:p>
-    <w:p>
-      <w:pPr>
-        <w:pStyle w:val="Prrafodelista"/>
+          <w:lang w:val="es-CO"/>
+        </w:rPr>
+      </w:pPr>
+      <w:r>
+        <w:rPr>
+          <w:lang w:val="es-CO"/>
+        </w:rPr>
+        <w:t>Resultado</w:t>
+      </w:r>
+      <w:r>
+        <w:rPr>
+          <w:lang w:val="es-CO"/>
+        </w:rPr>
+        <w:t xml:space="preserve"> </w:t>
+      </w:r>
+      <w:r>
+        <w:rPr>
+          <w:lang w:val="es-CO"/>
+        </w:rPr>
+        <w:t xml:space="preserve">= 00110011 (51 en </w:t>
+      </w:r>
+      <w:r>
+        <w:rPr>
+          <w:lang w:val="es-CO"/>
+        </w:rPr>
+        <w:t>entero</w:t>
+      </w:r>
+      <w:r>
+        <w:rPr>
+          <w:lang w:val="es-CO"/>
+        </w:rPr>
+        <w:t>)</w:t>
+      </w:r>
+    </w:p>
+    <w:p>
+      <w:pPr>
+        <w:pStyle w:val="ListParagraph"/>
         <w:ind w:left="1440"/>
         <w:jc w:val="both"/>
         <w:rPr>
-          <w:b/>
-          <w:bCs/>
-          <w:lang w:val="es-CO"/>
-        </w:rPr>
-      </w:pPr>
-    </w:p>
-    <w:p>
-      <w:pPr>
-        <w:pStyle w:val="Prrafodelista"/>
-        <w:ind w:left="1440"/>
-        <w:jc w:val="both"/>
-        <w:rPr>
-          <w:lang w:val="es-CO"/>
-        </w:rPr>
-      </w:pPr>
-    </w:p>
-    <w:p>
-      <w:pPr>
-        <w:pStyle w:val="Prrafodelista"/>
+          <w:lang w:val="es-CO"/>
+        </w:rPr>
+      </w:pPr>
+    </w:p>
+    <w:p>
+      <w:pPr>
+        <w:pStyle w:val="ListParagraph"/>
         <w:numPr>
           <w:ilvl w:val="1"/>
           <w:numId w:val="15"/>
@@ -3892,29 +4032,140 @@
           <w:bCs/>
           <w:lang w:val="es-CO"/>
         </w:rPr>
+        <w:t>Función XOR (Operación ^):</w:t>
+      </w:r>
+    </w:p>
+    <w:p>
+      <w:pPr>
+        <w:pStyle w:val="ListParagraph"/>
+        <w:ind w:left="1440"/>
+        <w:jc w:val="both"/>
+        <w:rPr>
+          <w:lang w:val="es-CO"/>
+        </w:rPr>
+      </w:pPr>
+      <w:r>
+        <w:rPr>
+          <w:lang w:val="es-CO"/>
+        </w:rPr>
+        <w:t>@brief Aplica la operación XOR bit a bit entre los bytes de dos imágenes RGB.</w:t>
+      </w:r>
+    </w:p>
+    <w:p>
+      <w:pPr>
+        <w:pStyle w:val="ListParagraph"/>
+        <w:ind w:left="1440"/>
+        <w:jc w:val="both"/>
+        <w:rPr>
+          <w:lang w:val="es-CO"/>
+        </w:rPr>
+      </w:pPr>
+      <w:r>
+        <w:rPr>
+          <w:lang w:val="es-CO"/>
+        </w:rPr>
+        <w:t xml:space="preserve">Esta función realiza una operación binaria XOR (‘^’) entre cada byte correspondiente de dos imágenes de igual tamaño: </w:t>
+      </w:r>
+      <w:r>
+        <w:rPr>
+          <w:lang w:val="es-CO"/>
+        </w:rPr>
+        <w:t>l</w:t>
+      </w:r>
+      <w:r>
+        <w:rPr>
+          <w:lang w:val="es-CO"/>
+        </w:rPr>
+        <w:t xml:space="preserve">a imagen distorsionada (ID) y la imagen máscara (IM). </w:t>
+      </w:r>
+    </w:p>
+    <w:p>
+      <w:pPr>
+        <w:pStyle w:val="ListParagraph"/>
+        <w:ind w:left="1440"/>
+        <w:jc w:val="both"/>
+        <w:rPr>
+          <w:lang w:val="es-CO"/>
+        </w:rPr>
+      </w:pPr>
+      <w:r>
+        <w:rPr>
+          <w:lang w:val="es-CO"/>
+        </w:rPr>
         <w:lastRenderedPageBreak/>
-        <w:t>Función XOR (Operación ^):</w:t>
-      </w:r>
-    </w:p>
-    <w:p>
-      <w:pPr>
-        <w:pStyle w:val="Prrafodelista"/>
+        <w:t>Cada byte representa un canal de color (R, G o B) y está almacenado en un arreglo lineal de tipo ‘</w:t>
+      </w:r>
+      <w:proofErr w:type="spellStart"/>
+      <w:r>
+        <w:rPr>
+          <w:lang w:val="es-CO"/>
+        </w:rPr>
+        <w:t>unsigned</w:t>
+      </w:r>
+      <w:proofErr w:type="spellEnd"/>
+      <w:r>
+        <w:rPr>
+          <w:lang w:val="es-CO"/>
+        </w:rPr>
+        <w:t xml:space="preserve"> </w:t>
+      </w:r>
+      <w:proofErr w:type="spellStart"/>
+      <w:r>
+        <w:rPr>
+          <w:lang w:val="es-CO"/>
+        </w:rPr>
+        <w:t>char</w:t>
+      </w:r>
+      <w:proofErr w:type="spellEnd"/>
+      <w:r>
+        <w:rPr>
+          <w:lang w:val="es-CO"/>
+        </w:rPr>
+        <w:t xml:space="preserve">*’ en formato RGB secuencial (R, G, B, R, G, B, ...). La operación XOR se realiza byte a byte, es decir, por cada canal de cada píxel: </w:t>
+      </w:r>
+    </w:p>
+    <w:p>
+      <w:pPr>
+        <w:pStyle w:val="ListParagraph"/>
         <w:ind w:left="1440"/>
         <w:jc w:val="both"/>
-        <w:rPr>
-          <w:lang w:val="es-CO"/>
-        </w:rPr>
-      </w:pPr>
-      <w:r>
-        <w:rPr>
-          <w:lang w:val="es-CO"/>
-        </w:rPr>
-        <w:t>@brief Aplica la operación XOR bit a bit entre los bytes de dos imágenes RGB.</w:t>
-      </w:r>
-    </w:p>
-    <w:p>
-      <w:pPr>
-        <w:pStyle w:val="Prrafodelista"/>
+      </w:pPr>
+      <w:proofErr w:type="spellStart"/>
+      <w:r>
+        <w:t>resultado</w:t>
+      </w:r>
+      <w:proofErr w:type="spellEnd"/>
+      <w:r>
+        <w:t>[</w:t>
+      </w:r>
+      <w:proofErr w:type="spellStart"/>
+      <w:r>
+        <w:t>i</w:t>
+      </w:r>
+      <w:proofErr w:type="spellEnd"/>
+      <w:r>
+        <w:t>] = ID[</w:t>
+      </w:r>
+      <w:proofErr w:type="spellStart"/>
+      <w:r>
+        <w:t>i</w:t>
+      </w:r>
+      <w:proofErr w:type="spellEnd"/>
+      <w:r>
+        <w:t>] ^ IM[</w:t>
+      </w:r>
+      <w:proofErr w:type="spellStart"/>
+      <w:r>
+        <w:t>i</w:t>
+      </w:r>
+      <w:proofErr w:type="spellEnd"/>
+      <w:r>
+        <w:t xml:space="preserve">]. </w:t>
+      </w:r>
+    </w:p>
+    <w:p>
+      <w:pPr>
+        <w:pStyle w:val="ListParagraph"/>
         <w:ind w:left="1440"/>
         <w:jc w:val="both"/>
         <w:rPr>
@@ -3925,24 +4176,12 @@
         <w:rPr>
           <w:lang w:val="es-CO"/>
         </w:rPr>
-        <w:t xml:space="preserve">Esta función realiza una operación binaria XOR (‘^’) entre cada byte correspondiente de dos imágenes de igual tamaño: </w:t>
-      </w:r>
-      <w:r>
-        <w:rPr>
-          <w:lang w:val="es-CO"/>
-        </w:rPr>
-        <w:t>l</w:t>
-      </w:r>
-      <w:r>
-        <w:rPr>
-          <w:lang w:val="es-CO"/>
-        </w:rPr>
-        <w:t xml:space="preserve">a imagen distorsionada (ID) y la imagen máscara (IM). </w:t>
-      </w:r>
-    </w:p>
-    <w:p>
-      <w:pPr>
-        <w:pStyle w:val="Prrafodelista"/>
+        <w:t>El resultado de esta transformación se almacena en un nuevo arreglo dinámico con el mismo formato RGB lineal.</w:t>
+      </w:r>
+    </w:p>
+    <w:p>
+      <w:pPr>
+        <w:pStyle w:val="ListParagraph"/>
         <w:ind w:left="1440"/>
         <w:jc w:val="both"/>
         <w:rPr>
@@ -3953,13 +4192,75 @@
         <w:rPr>
           <w:lang w:val="es-CO"/>
         </w:rPr>
-        <w:t>Cada byte representa un canal de color (R, G o B) y está almacenado en un arreglo lineal de tipo ‘</w:t>
+        <w:t>@param ID Arreglo de bytes de la imagen distorsionada.</w:t>
+      </w:r>
+    </w:p>
+    <w:p>
+      <w:pPr>
+        <w:pStyle w:val="ListParagraph"/>
+        <w:ind w:left="1440"/>
+        <w:jc w:val="both"/>
+        <w:rPr>
+          <w:lang w:val="es-CO"/>
+        </w:rPr>
+      </w:pPr>
+      <w:r>
+        <w:rPr>
+          <w:lang w:val="es-CO"/>
+        </w:rPr>
+        <w:t>@param IM Arreglo de bytes de la imagen máscara.</w:t>
+      </w:r>
+    </w:p>
+    <w:p>
+      <w:pPr>
+        <w:pStyle w:val="ListParagraph"/>
+        <w:ind w:left="1440"/>
+        <w:jc w:val="both"/>
+        <w:rPr>
+          <w:lang w:val="es-CO"/>
+        </w:rPr>
+      </w:pPr>
+      <w:r>
+        <w:rPr>
+          <w:lang w:val="es-CO"/>
+        </w:rPr>
+        <w:t xml:space="preserve">@param </w:t>
       </w:r>
       <w:proofErr w:type="spellStart"/>
       <w:r>
         <w:rPr>
           <w:lang w:val="es-CO"/>
         </w:rPr>
+        <w:t>dataSize</w:t>
+      </w:r>
+      <w:proofErr w:type="spellEnd"/>
+      <w:r>
+        <w:rPr>
+          <w:lang w:val="es-CO"/>
+        </w:rPr>
+        <w:t xml:space="preserve"> Cantidad total de bytes (ancho × alto × 3 canales).</w:t>
+      </w:r>
+    </w:p>
+    <w:p>
+      <w:pPr>
+        <w:pStyle w:val="ListParagraph"/>
+        <w:ind w:left="1440"/>
+        <w:jc w:val="both"/>
+        <w:rPr>
+          <w:lang w:val="es-CO"/>
+        </w:rPr>
+      </w:pPr>
+      <w:r>
+        <w:rPr>
+          <w:lang w:val="es-CO"/>
+        </w:rPr>
+        <w:t>@return Puntero a un arreglo dinámico de tipo ‘</w:t>
+      </w:r>
+      <w:proofErr w:type="spellStart"/>
+      <w:r>
+        <w:rPr>
+          <w:lang w:val="es-CO"/>
+        </w:rPr>
         <w:t>unsigned</w:t>
       </w:r>
       <w:proofErr w:type="spellEnd"/>
@@ -3981,28 +4282,44 @@
         <w:rPr>
           <w:lang w:val="es-CO"/>
         </w:rPr>
-        <w:t xml:space="preserve">*’ en formato RGB secuencial (R, G, B, R, G, B, ...). La operación XOR se realiza byte a byte, es decir, por cada canal de cada píxel: </w:t>
-      </w:r>
-    </w:p>
-    <w:p>
-      <w:pPr>
-        <w:pStyle w:val="Prrafodelista"/>
+        <w:t>*’ que contiene los resultados de la operación XOR por byte.</w:t>
+      </w:r>
+    </w:p>
+    <w:p>
+      <w:pPr>
+        <w:pStyle w:val="ListParagraph"/>
         <w:ind w:left="1440"/>
         <w:jc w:val="both"/>
         <w:rPr>
-          <w:lang w:val="es-CO"/>
-        </w:rPr>
-      </w:pPr>
-      <w:r>
-        <w:rPr>
-          <w:lang w:val="es-CO"/>
-        </w:rPr>
-        <w:t xml:space="preserve">resultado[i] = ID[i] ^ IM[i]. </w:t>
-      </w:r>
-    </w:p>
-    <w:p>
-      <w:pPr>
-        <w:pStyle w:val="Prrafodelista"/>
+          <w:i/>
+          <w:iCs/>
+          <w:u w:val="single"/>
+          <w:lang w:val="es-CO"/>
+        </w:rPr>
+      </w:pPr>
+      <w:r>
+        <w:rPr>
+          <w:i/>
+          <w:iCs/>
+          <w:u w:val="single"/>
+          <w:lang w:val="es-CO"/>
+        </w:rPr>
+        <w:t>Ejemplo de la función XOR:</w:t>
+      </w:r>
+      <w:r>
+        <w:rPr>
+          <w:i/>
+          <w:iCs/>
+          <w:noProof/>
+          <w:u w:val="single"/>
+          <w:lang w:val="es-CO"/>
+        </w:rPr>
+        <w:t xml:space="preserve"> </w:t>
+      </w:r>
+    </w:p>
+    <w:p>
+      <w:pPr>
+        <w:pStyle w:val="ListParagraph"/>
         <w:ind w:left="1440"/>
         <w:jc w:val="both"/>
         <w:rPr>
@@ -4013,12 +4330,37 @@
         <w:rPr>
           <w:lang w:val="es-CO"/>
         </w:rPr>
-        <w:t>El resultado de esta transformación se almacena en un nuevo arreglo dinámico con el mismo formato RGB lineal.</w:t>
-      </w:r>
-    </w:p>
-    <w:p>
-      <w:pPr>
-        <w:pStyle w:val="Prrafodelista"/>
+        <w:t>I</w:t>
+      </w:r>
+      <w:r>
+        <w:rPr>
+          <w:vertAlign w:val="subscript"/>
+          <w:lang w:val="es-CO"/>
+        </w:rPr>
+        <w:t xml:space="preserve">D </w:t>
+      </w:r>
+      <w:r>
+        <w:rPr>
+          <w:lang w:val="es-CO"/>
+        </w:rPr>
+        <w:t xml:space="preserve">= 11001100 (204 en </w:t>
+      </w:r>
+      <w:r>
+        <w:rPr>
+          <w:lang w:val="es-CO"/>
+        </w:rPr>
+        <w:t>entero</w:t>
+      </w:r>
+      <w:r>
+        <w:rPr>
+          <w:lang w:val="es-CO"/>
+        </w:rPr>
+        <w:t>)</w:t>
+      </w:r>
+    </w:p>
+    <w:p>
+      <w:pPr>
+        <w:pStyle w:val="ListParagraph"/>
         <w:ind w:left="1440"/>
         <w:jc w:val="both"/>
         <w:rPr>
@@ -4029,238 +4371,46 @@
         <w:rPr>
           <w:lang w:val="es-CO"/>
         </w:rPr>
-        <w:t>@param ID Arreglo de bytes de la imagen distorsionada.</w:t>
-      </w:r>
-    </w:p>
-    <w:p>
-      <w:pPr>
-        <w:pStyle w:val="Prrafodelista"/>
+        <w:t>Resultado</w:t>
+      </w:r>
+      <w:r>
+        <w:rPr>
+          <w:lang w:val="es-CO"/>
+        </w:rPr>
+        <w:t xml:space="preserve"> </w:t>
+      </w:r>
+      <w:r>
+        <w:rPr>
+          <w:lang w:val="es-CO"/>
+        </w:rPr>
+        <w:t xml:space="preserve">= 01100110 (102 en </w:t>
+      </w:r>
+      <w:r>
+        <w:rPr>
+          <w:lang w:val="es-CO"/>
+        </w:rPr>
+        <w:t>entero</w:t>
+      </w:r>
+      <w:r>
+        <w:rPr>
+          <w:lang w:val="es-CO"/>
+        </w:rPr>
+        <w:t>)</w:t>
+      </w:r>
+    </w:p>
+    <w:p>
+      <w:pPr>
+        <w:pStyle w:val="ListParagraph"/>
         <w:ind w:left="1440"/>
         <w:jc w:val="both"/>
         <w:rPr>
           <w:lang w:val="es-CO"/>
         </w:rPr>
       </w:pPr>
-      <w:r>
-        <w:rPr>
-          <w:lang w:val="es-CO"/>
-        </w:rPr>
-        <w:t>@param IM Arreglo de bytes de la imagen máscara.</w:t>
-      </w:r>
-    </w:p>
-    <w:p>
-      <w:pPr>
-        <w:pStyle w:val="Prrafodelista"/>
-        <w:ind w:left="1440"/>
-        <w:jc w:val="both"/>
-        <w:rPr>
-          <w:lang w:val="es-CO"/>
-        </w:rPr>
-      </w:pPr>
-      <w:r>
-        <w:rPr>
-          <w:lang w:val="es-CO"/>
-        </w:rPr>
-        <w:t xml:space="preserve">@param </w:t>
-      </w:r>
-      <w:proofErr w:type="spellStart"/>
-      <w:r>
-        <w:rPr>
-          <w:lang w:val="es-CO"/>
-        </w:rPr>
-        <w:t>dataSize</w:t>
-      </w:r>
-      <w:proofErr w:type="spellEnd"/>
-      <w:r>
-        <w:rPr>
-          <w:lang w:val="es-CO"/>
-        </w:rPr>
-        <w:t xml:space="preserve"> Cantidad total de bytes (ancho × alto × 3 canales).</w:t>
-      </w:r>
-    </w:p>
-    <w:p>
-      <w:pPr>
-        <w:pStyle w:val="Prrafodelista"/>
-        <w:ind w:left="1440"/>
-        <w:jc w:val="both"/>
-        <w:rPr>
-          <w:lang w:val="es-CO"/>
-        </w:rPr>
-      </w:pPr>
-      <w:r>
-        <w:rPr>
-          <w:lang w:val="es-CO"/>
-        </w:rPr>
-        <w:t>@return Puntero a un arreglo dinámico de tipo ‘</w:t>
-      </w:r>
-      <w:proofErr w:type="spellStart"/>
-      <w:r>
-        <w:rPr>
-          <w:lang w:val="es-CO"/>
-        </w:rPr>
-        <w:t>unsigned</w:t>
-      </w:r>
-      <w:proofErr w:type="spellEnd"/>
-      <w:r>
-        <w:rPr>
-          <w:lang w:val="es-CO"/>
-        </w:rPr>
-        <w:t xml:space="preserve"> </w:t>
-      </w:r>
-      <w:proofErr w:type="spellStart"/>
-      <w:r>
-        <w:rPr>
-          <w:lang w:val="es-CO"/>
-        </w:rPr>
-        <w:t>char</w:t>
-      </w:r>
-      <w:proofErr w:type="spellEnd"/>
-      <w:r>
-        <w:rPr>
-          <w:lang w:val="es-CO"/>
-        </w:rPr>
-        <w:t>*’ que contiene los resultados de la operación XOR por byte.</w:t>
-      </w:r>
-    </w:p>
-    <w:p>
-      <w:pPr>
-        <w:pStyle w:val="Prrafodelista"/>
-        <w:ind w:left="1440"/>
-        <w:jc w:val="both"/>
-        <w:rPr>
-          <w:b/>
-          <w:bCs/>
-          <w:lang w:val="es-CO"/>
-        </w:rPr>
-      </w:pPr>
-      <w:r>
-        <w:rPr>
-          <w:b/>
-          <w:bCs/>
-          <w:lang w:val="es-CO"/>
-        </w:rPr>
-        <w:t>Ejemplo de la función XOR:</w:t>
-      </w:r>
-      <w:r>
-        <w:rPr>
-          <w:noProof/>
-        </w:rPr>
-        <w:t xml:space="preserve"> </w:t>
-      </w:r>
-    </w:p>
-    <w:p>
-      <w:pPr>
-        <w:pStyle w:val="Prrafodelista"/>
-        <w:ind w:left="1440"/>
-        <w:jc w:val="both"/>
-        <w:rPr>
-          <w:lang w:val="es-CO"/>
-        </w:rPr>
-      </w:pPr>
-      <w:r>
-        <w:rPr>
-          <w:lang w:val="es-CO"/>
-        </w:rPr>
-        <w:t>I</w:t>
-      </w:r>
-      <w:r>
-        <w:rPr>
-          <w:vertAlign w:val="subscript"/>
-          <w:lang w:val="es-CO"/>
-        </w:rPr>
-        <w:t xml:space="preserve">D </w:t>
-      </w:r>
-      <w:r>
-        <w:rPr>
-          <w:lang w:val="es-CO"/>
-        </w:rPr>
-        <w:t>= 11001100 (204 en decimal)</w:t>
-      </w:r>
-    </w:p>
-    <w:p>
-      <w:pPr>
-        <w:pStyle w:val="Prrafodelista"/>
-        <w:ind w:left="1440"/>
-        <w:jc w:val="both"/>
-        <w:rPr>
-          <w:lang w:val="es-CO"/>
-        </w:rPr>
-      </w:pPr>
-      <w:r>
-        <w:rPr>
-          <w:lang w:val="es-CO"/>
-        </w:rPr>
-        <w:t>I</w:t>
-      </w:r>
-      <w:r>
-        <w:rPr>
-          <w:vertAlign w:val="subscript"/>
-          <w:lang w:val="es-CO"/>
-        </w:rPr>
-        <w:t>M</w:t>
-      </w:r>
-      <w:r>
-        <w:rPr>
-          <w:lang w:val="es-CO"/>
-        </w:rPr>
-        <w:t>= 10101010 (170 en decimal)</w:t>
-      </w:r>
-    </w:p>
-    <w:p>
-      <w:pPr>
-        <w:pStyle w:val="Prrafodelista"/>
-        <w:ind w:left="1440"/>
-        <w:jc w:val="both"/>
-        <w:rPr>
-          <w:b/>
-          <w:bCs/>
-          <w:lang w:val="es-CO"/>
-        </w:rPr>
-      </w:pPr>
-      <w:r>
-        <w:rPr>
-          <w:lang w:val="es-CO"/>
-        </w:rPr>
-        <w:t xml:space="preserve">Resultado= </w:t>
-      </w:r>
-      <w:r>
-        <w:rPr>
-          <w:lang w:val="es-CO"/>
-        </w:rPr>
-        <w:t>01100110</w:t>
-      </w:r>
-      <w:r>
-        <w:rPr>
-          <w:lang w:val="es-CO"/>
-        </w:rPr>
-        <w:t xml:space="preserve"> </w:t>
-      </w:r>
-      <w:r>
-        <w:rPr>
-          <w:lang w:val="es-CO"/>
-        </w:rPr>
-        <w:t>(102</w:t>
-      </w:r>
-      <w:r>
-        <w:rPr>
-          <w:lang w:val="es-CO"/>
-        </w:rPr>
-        <w:t xml:space="preserve"> en decimal)</w:t>
-      </w:r>
-    </w:p>
-    <w:p>
-      <w:pPr>
-        <w:pStyle w:val="Prrafodelista"/>
-        <w:ind w:left="1440"/>
-        <w:jc w:val="both"/>
-        <w:rPr>
-          <w:lang w:val="es-CO"/>
-        </w:rPr>
-      </w:pPr>
-    </w:p>
-    <w:p>
-      <w:pPr>
-        <w:pStyle w:val="Prrafodelista"/>
+    </w:p>
+    <w:p>
+      <w:pPr>
+        <w:pStyle w:val="ListParagraph"/>
         <w:numPr>
           <w:ilvl w:val="1"/>
           <w:numId w:val="15"/>
@@ -4283,7 +4433,495 @@
     </w:p>
     <w:p>
       <w:pPr>
-        <w:pStyle w:val="Prrafodelista"/>
+        <w:pStyle w:val="ListParagraph"/>
+        <w:ind w:left="1440"/>
+        <w:jc w:val="both"/>
+        <w:rPr>
+          <w:lang w:val="es-CO"/>
+        </w:rPr>
+      </w:pPr>
+      <w:r>
+        <w:rPr>
+          <w:lang w:val="es-CO"/>
+        </w:rPr>
+        <w:t>@brief Aplica una rotación a la izquierda de n</w:t>
+      </w:r>
+      <w:r>
+        <w:rPr>
+          <w:lang w:val="es-CO"/>
+        </w:rPr>
+        <w:t xml:space="preserve"> (</w:t>
+      </w:r>
+      <w:r>
+        <w:rPr>
+          <w:lang w:val="es-CO"/>
+        </w:rPr>
+        <w:t>1 ≥ n ≤ 8</w:t>
+      </w:r>
+      <w:r>
+        <w:rPr>
+          <w:lang w:val="es-CO"/>
+        </w:rPr>
+        <w:t>)</w:t>
+      </w:r>
+      <w:r>
+        <w:rPr>
+          <w:lang w:val="es-CO"/>
+        </w:rPr>
+        <w:t xml:space="preserve"> bits sobre cada byte de una imagen RGB. Esta función realiza una operación binaria de rotación a la izquierda sobre n bits de cada byte de la imagen distorsionada (ID). Cada byte representa un canal de color (R, G o B) y está almacenado en un arreglo lineal de tipo </w:t>
+      </w:r>
+      <w:r>
+        <w:rPr>
+          <w:lang w:val="es-CO"/>
+        </w:rPr>
+        <w:t>‘</w:t>
+      </w:r>
+      <w:proofErr w:type="spellStart"/>
+      <w:r>
+        <w:rPr>
+          <w:lang w:val="es-CO"/>
+        </w:rPr>
+        <w:t>unsigned</w:t>
+      </w:r>
+      <w:proofErr w:type="spellEnd"/>
+      <w:r>
+        <w:rPr>
+          <w:lang w:val="es-CO"/>
+        </w:rPr>
+        <w:t xml:space="preserve"> </w:t>
+      </w:r>
+      <w:proofErr w:type="spellStart"/>
+      <w:r>
+        <w:rPr>
+          <w:lang w:val="es-CO"/>
+        </w:rPr>
+        <w:t>char</w:t>
+      </w:r>
+      <w:proofErr w:type="spellEnd"/>
+      <w:r>
+        <w:rPr>
+          <w:lang w:val="es-CO"/>
+        </w:rPr>
+        <w:t>*’ en formato RGB secuencial (R, G, B, R, G, B, ...). La operación se realiza byte a byte, es decir, por cada canal de cada píxel:</w:t>
+      </w:r>
+    </w:p>
+    <w:p>
+      <w:pPr>
+        <w:pStyle w:val="ListParagraph"/>
+        <w:ind w:left="1440"/>
+        <w:jc w:val="both"/>
+      </w:pPr>
+      <w:proofErr w:type="spellStart"/>
+      <w:r>
+        <w:rPr>
+          <w:highlight w:val="yellow"/>
+        </w:rPr>
+        <w:t>resultado</w:t>
+      </w:r>
+      <w:proofErr w:type="spellEnd"/>
+      <w:r>
+        <w:rPr>
+          <w:highlight w:val="yellow"/>
+        </w:rPr>
+        <w:t>[</w:t>
+      </w:r>
+      <w:proofErr w:type="spellStart"/>
+      <w:r>
+        <w:rPr>
+          <w:highlight w:val="yellow"/>
+        </w:rPr>
+        <w:t>i</w:t>
+      </w:r>
+      <w:proofErr w:type="spellEnd"/>
+      <w:r>
+        <w:rPr>
+          <w:highlight w:val="yellow"/>
+        </w:rPr>
+        <w:t>] = (ID[</w:t>
+      </w:r>
+      <w:proofErr w:type="spellStart"/>
+      <w:r>
+        <w:rPr>
+          <w:highlight w:val="yellow"/>
+        </w:rPr>
+        <w:t>i</w:t>
+      </w:r>
+      <w:proofErr w:type="spellEnd"/>
+      <w:r>
+        <w:rPr>
+          <w:highlight w:val="yellow"/>
+        </w:rPr>
+        <w:t>] &lt;&lt; n) | (ID[</w:t>
+      </w:r>
+      <w:proofErr w:type="spellStart"/>
+      <w:r>
+        <w:rPr>
+          <w:highlight w:val="yellow"/>
+        </w:rPr>
+        <w:t>i</w:t>
+      </w:r>
+      <w:proofErr w:type="spellEnd"/>
+      <w:r>
+        <w:rPr>
+          <w:highlight w:val="yellow"/>
+        </w:rPr>
+        <w:t>] &gt;&gt; (8 - n))</w:t>
+      </w:r>
+      <w:r>
+        <w:rPr>
+          <w:highlight w:val="yellow"/>
+        </w:rPr>
+        <w:t>.</w:t>
+      </w:r>
+    </w:p>
+    <w:p>
+      <w:pPr>
+        <w:pStyle w:val="ListParagraph"/>
+        <w:ind w:left="1440"/>
+        <w:jc w:val="both"/>
+        <w:rPr>
+          <w:lang w:val="es-CO"/>
+        </w:rPr>
+      </w:pPr>
+      <w:r>
+        <w:rPr>
+          <w:lang w:val="es-CO"/>
+        </w:rPr>
+        <w:t>El resultado de esta transformación se almacena en un nuevo arreglo dinámico con el mismo formato RGB lineal.</w:t>
+      </w:r>
+      <w:r>
+        <w:rPr>
+          <w:lang w:val="es-CO"/>
+        </w:rPr>
+        <w:t xml:space="preserve"> </w:t>
+      </w:r>
+    </w:p>
+    <w:p>
+      <w:pPr>
+        <w:pStyle w:val="ListParagraph"/>
+        <w:ind w:left="1440"/>
+        <w:jc w:val="both"/>
+        <w:rPr>
+          <w:lang w:val="es-CO"/>
+        </w:rPr>
+      </w:pPr>
+      <w:r>
+        <w:rPr>
+          <w:lang w:val="es-CO"/>
+        </w:rPr>
+        <w:t>@param ID Arreglo de bytes de la imagen distorsionada.</w:t>
+      </w:r>
+    </w:p>
+    <w:p>
+      <w:pPr>
+        <w:pStyle w:val="ListParagraph"/>
+        <w:ind w:left="1440"/>
+        <w:jc w:val="both"/>
+        <w:rPr>
+          <w:lang w:val="es-CO"/>
+        </w:rPr>
+      </w:pPr>
+      <w:r>
+        <w:rPr>
+          <w:lang w:val="es-CO"/>
+        </w:rPr>
+        <w:t xml:space="preserve">@param </w:t>
+      </w:r>
+      <w:proofErr w:type="spellStart"/>
+      <w:r>
+        <w:rPr>
+          <w:lang w:val="es-CO"/>
+        </w:rPr>
+        <w:t>dataSize</w:t>
+      </w:r>
+      <w:proofErr w:type="spellEnd"/>
+      <w:r>
+        <w:rPr>
+          <w:lang w:val="es-CO"/>
+        </w:rPr>
+        <w:t xml:space="preserve"> Cantidad total de bytes (ancho × alto × 3 canales).</w:t>
+      </w:r>
+    </w:p>
+    <w:p>
+      <w:pPr>
+        <w:pStyle w:val="ListParagraph"/>
+        <w:ind w:left="1440"/>
+        <w:jc w:val="both"/>
+        <w:rPr>
+          <w:lang w:val="es-CO"/>
+        </w:rPr>
+      </w:pPr>
+      <w:r>
+        <w:rPr>
+          <w:lang w:val="es-CO"/>
+        </w:rPr>
+        <w:t>@param n Número de bits a rotar a la izquierda.</w:t>
+      </w:r>
+    </w:p>
+    <w:p>
+      <w:pPr>
+        <w:pStyle w:val="ListParagraph"/>
+        <w:ind w:left="1440"/>
+        <w:jc w:val="both"/>
+        <w:rPr>
+          <w:lang w:val="es-CO"/>
+        </w:rPr>
+      </w:pPr>
+      <w:r>
+        <w:rPr>
+          <w:lang w:val="es-CO"/>
+        </w:rPr>
+        <w:t>@return Puntero a un arreglo dinámico de tipo ‘</w:t>
+      </w:r>
+      <w:proofErr w:type="spellStart"/>
+      <w:r>
+        <w:rPr>
+          <w:lang w:val="es-CO"/>
+        </w:rPr>
+        <w:t>unsigned</w:t>
+      </w:r>
+      <w:proofErr w:type="spellEnd"/>
+      <w:r>
+        <w:rPr>
+          <w:lang w:val="es-CO"/>
+        </w:rPr>
+        <w:t xml:space="preserve"> </w:t>
+      </w:r>
+      <w:proofErr w:type="spellStart"/>
+      <w:r>
+        <w:rPr>
+          <w:lang w:val="es-CO"/>
+        </w:rPr>
+        <w:t>char</w:t>
+      </w:r>
+      <w:proofErr w:type="spellEnd"/>
+      <w:r>
+        <w:rPr>
+          <w:lang w:val="es-CO"/>
+        </w:rPr>
+        <w:t>*’ que contiene los resultados de la rotación.</w:t>
+      </w:r>
+    </w:p>
+    <w:p>
+      <w:pPr>
+        <w:pStyle w:val="ListParagraph"/>
+        <w:ind w:left="1440"/>
+        <w:jc w:val="both"/>
+        <w:rPr>
+          <w:i/>
+          <w:iCs/>
+          <w:u w:val="single"/>
+          <w:lang w:val="es-CO"/>
+        </w:rPr>
+      </w:pPr>
+      <w:r>
+        <w:rPr>
+          <w:i/>
+          <w:iCs/>
+          <w:u w:val="single"/>
+          <w:lang w:val="es-CO"/>
+        </w:rPr>
+        <w:t>Ejemplo de la función</w:t>
+      </w:r>
+      <w:r>
+        <w:rPr>
+          <w:i/>
+          <w:iCs/>
+          <w:u w:val="single"/>
+          <w:lang w:val="es-CO"/>
+        </w:rPr>
+        <w:t xml:space="preserve"> rotación izquierda (3 bits)</w:t>
+      </w:r>
+      <w:r>
+        <w:rPr>
+          <w:i/>
+          <w:iCs/>
+          <w:u w:val="single"/>
+          <w:lang w:val="es-CO"/>
+        </w:rPr>
+        <w:t>:</w:t>
+      </w:r>
+      <w:r>
+        <w:rPr>
+          <w:i/>
+          <w:iCs/>
+          <w:noProof/>
+          <w:u w:val="single"/>
+          <w:lang w:val="es-CO"/>
+        </w:rPr>
+        <w:t xml:space="preserve"> </w:t>
+      </w:r>
+    </w:p>
+    <w:p>
+      <w:pPr>
+        <w:pStyle w:val="ListParagraph"/>
+        <w:ind w:left="1440"/>
+        <w:jc w:val="both"/>
+        <w:rPr>
+          <w:lang w:val="es-CO"/>
+        </w:rPr>
+      </w:pPr>
+      <w:r>
+        <w:rPr>
+          <w:lang w:val="es-CO"/>
+        </w:rPr>
+        <w:t>I</w:t>
+      </w:r>
+      <w:r>
+        <w:rPr>
+          <w:vertAlign w:val="subscript"/>
+          <w:lang w:val="es-CO"/>
+        </w:rPr>
+        <w:t xml:space="preserve">D </w:t>
+      </w:r>
+      <w:r>
+        <w:rPr>
+          <w:lang w:val="es-CO"/>
+        </w:rPr>
+        <w:t xml:space="preserve">= 11001100 </w:t>
+      </w:r>
+      <w:r>
+        <w:rPr>
+          <w:lang w:val="es-CO"/>
+        </w:rPr>
+        <w:t xml:space="preserve">(204 en </w:t>
+      </w:r>
+      <w:r>
+        <w:rPr>
+          <w:lang w:val="es-CO"/>
+        </w:rPr>
+        <w:t>entero</w:t>
+      </w:r>
+      <w:r>
+        <w:rPr>
+          <w:lang w:val="es-CO"/>
+        </w:rPr>
+        <w:t>)</w:t>
+      </w:r>
+    </w:p>
+    <w:p>
+      <w:pPr>
+        <w:pStyle w:val="ListParagraph"/>
+        <w:ind w:left="1440"/>
+        <w:jc w:val="both"/>
+        <w:rPr>
+          <w:lang w:val="es-CO"/>
+        </w:rPr>
+      </w:pPr>
+      <w:r>
+        <w:rPr>
+          <w:lang w:val="es-CO"/>
+        </w:rPr>
+        <w:t>n = 3</w:t>
+      </w:r>
+    </w:p>
+    <w:p>
+      <w:pPr>
+        <w:pStyle w:val="ListParagraph"/>
+        <w:ind w:left="1440"/>
+        <w:jc w:val="both"/>
+        <w:rPr>
+          <w:lang w:val="es-CO"/>
+        </w:rPr>
+      </w:pPr>
+      <w:r>
+        <w:rPr>
+          <w:lang w:val="es-CO"/>
+        </w:rPr>
+        <w:t>Resultado</w:t>
+      </w:r>
+      <w:r>
+        <w:rPr>
+          <w:lang w:val="es-CO"/>
+        </w:rPr>
+        <w:t xml:space="preserve"> </w:t>
+      </w:r>
+      <w:r>
+        <w:rPr>
+          <w:lang w:val="es-CO"/>
+        </w:rPr>
+        <w:t xml:space="preserve">= </w:t>
+      </w:r>
+      <w:r>
+        <w:rPr>
+          <w:lang w:val="es-CO"/>
+        </w:rPr>
+        <w:t>1</w:t>
+      </w:r>
+      <w:r>
+        <w:rPr>
+          <w:lang w:val="es-CO"/>
+        </w:rPr>
+        <w:t>00</w:t>
+      </w:r>
+      <w:r>
+        <w:rPr>
+          <w:lang w:val="es-CO"/>
+        </w:rPr>
+        <w:t>11001</w:t>
+      </w:r>
+      <w:r>
+        <w:rPr>
+          <w:lang w:val="es-CO"/>
+        </w:rPr>
+        <w:t xml:space="preserve"> </w:t>
+      </w:r>
+      <w:r>
+        <w:rPr>
+          <w:lang w:val="es-CO"/>
+        </w:rPr>
+        <w:t>(</w:t>
+      </w:r>
+      <w:r>
+        <w:rPr>
+          <w:lang w:val="es-CO"/>
+        </w:rPr>
+        <w:t>153 en entero</w:t>
+      </w:r>
+      <w:r>
+        <w:rPr>
+          <w:lang w:val="es-CO"/>
+        </w:rPr>
+        <w:t>)</w:t>
+      </w:r>
+    </w:p>
+    <w:p>
+      <w:pPr>
+        <w:pStyle w:val="ListParagraph"/>
+        <w:ind w:left="1440"/>
+        <w:jc w:val="both"/>
+        <w:rPr>
+          <w:lang w:val="es-CO"/>
+        </w:rPr>
+      </w:pPr>
+    </w:p>
+    <w:p>
+      <w:pPr>
+        <w:pStyle w:val="ListParagraph"/>
+        <w:ind w:left="1440"/>
+        <w:jc w:val="both"/>
+        <w:rPr>
+          <w:b/>
+          <w:bCs/>
+          <w:lang w:val="es-CO"/>
+        </w:rPr>
+      </w:pPr>
+    </w:p>
+    <w:p>
+      <w:pPr>
+        <w:pStyle w:val="ListParagraph"/>
+        <w:ind w:left="1440"/>
+        <w:jc w:val="both"/>
+        <w:rPr>
+          <w:b/>
+          <w:bCs/>
+          <w:lang w:val="es-CO"/>
+        </w:rPr>
+      </w:pPr>
+    </w:p>
+    <w:p>
+      <w:pPr>
+        <w:pStyle w:val="ListParagraph"/>
         <w:numPr>
           <w:ilvl w:val="1"/>
           <w:numId w:val="15"/>
@@ -4301,6 +4939,7 @@
           <w:bCs/>
           <w:lang w:val="es-CO"/>
         </w:rPr>
+        <w:lastRenderedPageBreak/>
         <w:t>Función rotación derecha:</w:t>
       </w:r>
     </w:p>
@@ -4341,7 +4980,7 @@
     </w:p>
     <w:p>
       <w:pPr>
-        <w:pStyle w:val="Prrafodelista"/>
+        <w:pStyle w:val="ListParagraph"/>
         <w:numPr>
           <w:ilvl w:val="0"/>
           <w:numId w:val="15"/>
@@ -4353,36 +4992,26 @@
           <w:lang w:val="es-CO"/>
         </w:rPr>
       </w:pPr>
-      <w:proofErr w:type="spellStart"/>
       <w:r>
         <w:rPr>
           <w:b/>
           <w:bCs/>
           <w:lang w:val="es-CO"/>
         </w:rPr>
-        <w:t>Docstrings</w:t>
-      </w:r>
-      <w:proofErr w:type="spellEnd"/>
+        <w:t>Docstrings de funciones para procesar la información</w:t>
+      </w:r>
       <w:r>
         <w:rPr>
           <w:b/>
           <w:bCs/>
           <w:lang w:val="es-CO"/>
         </w:rPr>
-        <w:t xml:space="preserve"> de funciones para procesar la información</w:t>
-      </w:r>
-      <w:r>
-        <w:rPr>
-          <w:b/>
-          <w:bCs/>
-          <w:lang w:val="es-CO"/>
-        </w:rPr>
         <w:t>:</w:t>
       </w:r>
     </w:p>
     <w:p>
       <w:pPr>
-        <w:pStyle w:val="Prrafodelista"/>
+        <w:pStyle w:val="ListParagraph"/>
         <w:numPr>
           <w:ilvl w:val="1"/>
           <w:numId w:val="15"/>
@@ -4483,7 +5112,7 @@
     </w:p>
     <w:p>
       <w:pPr>
-        <w:pStyle w:val="Prrafodelista"/>
+        <w:pStyle w:val="ListParagraph"/>
         <w:ind w:left="1440"/>
         <w:jc w:val="both"/>
         <w:rPr>
@@ -4602,14 +5231,7 @@
         <w:rPr>
           <w:lang w:val="es-CO"/>
         </w:rPr>
-        <w:t xml:space="preserve">Cada byte del arreglo original se convierte explícitamente </w:t>
-      </w:r>
-      <w:r>
-        <w:rPr>
-          <w:lang w:val="es-CO"/>
-        </w:rPr>
-        <w:lastRenderedPageBreak/>
-        <w:t>a un entero utilizando ‘</w:t>
+        <w:t>Cada byte del arreglo original se convierte explícitamente a un entero utilizando ‘</w:t>
       </w:r>
       <w:proofErr w:type="spellStart"/>
       <w:r>
@@ -4642,7 +5264,7 @@
     </w:p>
     <w:p>
       <w:pPr>
-        <w:pStyle w:val="Prrafodelista"/>
+        <w:pStyle w:val="ListParagraph"/>
         <w:ind w:left="1440"/>
         <w:jc w:val="both"/>
         <w:rPr>
@@ -4686,7 +5308,7 @@
     </w:p>
     <w:p>
       <w:pPr>
-        <w:pStyle w:val="Prrafodelista"/>
+        <w:pStyle w:val="ListParagraph"/>
         <w:ind w:left="1440"/>
         <w:jc w:val="both"/>
         <w:rPr>
@@ -4730,7 +5352,7 @@
     </w:p>
     <w:p>
       <w:pPr>
-        <w:pStyle w:val="Prrafodelista"/>
+        <w:pStyle w:val="ListParagraph"/>
         <w:ind w:left="1440"/>
         <w:jc w:val="both"/>
         <w:rPr>
@@ -4760,7 +5382,7 @@
     </w:p>
     <w:p>
       <w:pPr>
-        <w:pStyle w:val="Prrafodelista"/>
+        <w:pStyle w:val="ListParagraph"/>
         <w:ind w:left="1440"/>
         <w:jc w:val="both"/>
         <w:rPr>
@@ -4790,7 +5412,7 @@
     </w:p>
     <w:p>
       <w:pPr>
-        <w:pStyle w:val="Prrafodelista"/>
+        <w:pStyle w:val="ListParagraph"/>
         <w:ind w:left="1440"/>
         <w:jc w:val="both"/>
         <w:rPr>
@@ -4802,7 +5424,7 @@
     </w:p>
     <w:p>
       <w:pPr>
-        <w:pStyle w:val="Prrafodelista"/>
+        <w:pStyle w:val="ListParagraph"/>
         <w:numPr>
           <w:ilvl w:val="0"/>
           <w:numId w:val="15"/>
@@ -4825,7 +5447,7 @@
     </w:p>
     <w:p>
       <w:pPr>
-        <w:pStyle w:val="Prrafodelista"/>
+        <w:pStyle w:val="ListParagraph"/>
         <w:numPr>
           <w:ilvl w:val="0"/>
           <w:numId w:val="30"/>
@@ -8933,11 +9555,11 @@
     <w:qFormat/>
     <w:rsid w:val="00D154B9"/>
   </w:style>
-  <w:style w:type="paragraph" w:styleId="Ttulo1">
+  <w:style w:type="paragraph" w:styleId="Heading1">
     <w:name w:val="heading 1"/>
     <w:basedOn w:val="Normal"/>
     <w:next w:val="Normal"/>
-    <w:link w:val="Ttulo1Car"/>
+    <w:link w:val="Heading1Char"/>
     <w:uiPriority w:val="9"/>
     <w:qFormat/>
     <w:rsid w:val="00DD539A"/>
@@ -8954,11 +9576,11 @@
       <w:szCs w:val="40"/>
     </w:rPr>
   </w:style>
-  <w:style w:type="paragraph" w:styleId="Ttulo2">
+  <w:style w:type="paragraph" w:styleId="Heading2">
     <w:name w:val="heading 2"/>
     <w:basedOn w:val="Normal"/>
     <w:next w:val="Normal"/>
-    <w:link w:val="Ttulo2Car"/>
+    <w:link w:val="Heading2Char"/>
     <w:uiPriority w:val="9"/>
     <w:unhideWhenUsed/>
     <w:qFormat/>
@@ -8976,11 +9598,11 @@
       <w:szCs w:val="32"/>
     </w:rPr>
   </w:style>
-  <w:style w:type="paragraph" w:styleId="Ttulo3">
+  <w:style w:type="paragraph" w:styleId="Heading3">
     <w:name w:val="heading 3"/>
     <w:basedOn w:val="Normal"/>
     <w:next w:val="Normal"/>
-    <w:link w:val="Ttulo3Car"/>
+    <w:link w:val="Heading3Char"/>
     <w:uiPriority w:val="9"/>
     <w:semiHidden/>
     <w:unhideWhenUsed/>
@@ -8999,11 +9621,11 @@
       <w:szCs w:val="28"/>
     </w:rPr>
   </w:style>
-  <w:style w:type="paragraph" w:styleId="Ttulo4">
+  <w:style w:type="paragraph" w:styleId="Heading4">
     <w:name w:val="heading 4"/>
     <w:basedOn w:val="Normal"/>
     <w:next w:val="Normal"/>
-    <w:link w:val="Ttulo4Car"/>
+    <w:link w:val="Heading4Char"/>
     <w:uiPriority w:val="9"/>
     <w:semiHidden/>
     <w:unhideWhenUsed/>
@@ -9022,11 +9644,11 @@
       <w:color w:val="0F4761" w:themeColor="accent1" w:themeShade="BF"/>
     </w:rPr>
   </w:style>
-  <w:style w:type="paragraph" w:styleId="Ttulo5">
+  <w:style w:type="paragraph" w:styleId="Heading5">
     <w:name w:val="heading 5"/>
     <w:basedOn w:val="Normal"/>
     <w:next w:val="Normal"/>
-    <w:link w:val="Ttulo5Car"/>
+    <w:link w:val="Heading5Char"/>
     <w:uiPriority w:val="9"/>
     <w:semiHidden/>
     <w:unhideWhenUsed/>
@@ -9043,11 +9665,11 @@
       <w:color w:val="0F4761" w:themeColor="accent1" w:themeShade="BF"/>
     </w:rPr>
   </w:style>
-  <w:style w:type="paragraph" w:styleId="Ttulo6">
+  <w:style w:type="paragraph" w:styleId="Heading6">
     <w:name w:val="heading 6"/>
     <w:basedOn w:val="Normal"/>
     <w:next w:val="Normal"/>
-    <w:link w:val="Ttulo6Car"/>
+    <w:link w:val="Heading6Char"/>
     <w:uiPriority w:val="9"/>
     <w:semiHidden/>
     <w:unhideWhenUsed/>
@@ -9066,11 +9688,11 @@
       <w:color w:val="595959" w:themeColor="text1" w:themeTint="A6"/>
     </w:rPr>
   </w:style>
-  <w:style w:type="paragraph" w:styleId="Ttulo7">
+  <w:style w:type="paragraph" w:styleId="Heading7">
     <w:name w:val="heading 7"/>
     <w:basedOn w:val="Normal"/>
     <w:next w:val="Normal"/>
-    <w:link w:val="Ttulo7Car"/>
+    <w:link w:val="Heading7Char"/>
     <w:uiPriority w:val="9"/>
     <w:semiHidden/>
     <w:unhideWhenUsed/>
@@ -9087,11 +9709,11 @@
       <w:color w:val="595959" w:themeColor="text1" w:themeTint="A6"/>
     </w:rPr>
   </w:style>
-  <w:style w:type="paragraph" w:styleId="Ttulo8">
+  <w:style w:type="paragraph" w:styleId="Heading8">
     <w:name w:val="heading 8"/>
     <w:basedOn w:val="Normal"/>
     <w:next w:val="Normal"/>
-    <w:link w:val="Ttulo8Car"/>
+    <w:link w:val="Heading8Char"/>
     <w:uiPriority w:val="9"/>
     <w:semiHidden/>
     <w:unhideWhenUsed/>
@@ -9110,11 +9732,11 @@
       <w:color w:val="272727" w:themeColor="text1" w:themeTint="D8"/>
     </w:rPr>
   </w:style>
-  <w:style w:type="paragraph" w:styleId="Ttulo9">
+  <w:style w:type="paragraph" w:styleId="Heading9">
     <w:name w:val="heading 9"/>
     <w:basedOn w:val="Normal"/>
     <w:next w:val="Normal"/>
-    <w:link w:val="Ttulo9Car"/>
+    <w:link w:val="Heading9Char"/>
     <w:uiPriority w:val="9"/>
     <w:semiHidden/>
     <w:unhideWhenUsed/>
@@ -9131,13 +9753,13 @@
       <w:color w:val="272727" w:themeColor="text1" w:themeTint="D8"/>
     </w:rPr>
   </w:style>
-  <w:style w:type="character" w:default="1" w:styleId="Fuentedeprrafopredeter">
+  <w:style w:type="character" w:default="1" w:styleId="DefaultParagraphFont">
     <w:name w:val="Default Paragraph Font"/>
     <w:uiPriority w:val="1"/>
     <w:semiHidden/>
     <w:unhideWhenUsed/>
   </w:style>
-  <w:style w:type="table" w:default="1" w:styleId="Tablanormal">
+  <w:style w:type="table" w:default="1" w:styleId="TableNormal">
     <w:name w:val="Normal Table"/>
     <w:uiPriority w:val="99"/>
     <w:semiHidden/>
@@ -9152,16 +9774,16 @@
       </w:tblCellMar>
     </w:tblPr>
   </w:style>
-  <w:style w:type="numbering" w:default="1" w:styleId="Sinlista">
+  <w:style w:type="numbering" w:default="1" w:styleId="NoList">
     <w:name w:val="No List"/>
     <w:uiPriority w:val="99"/>
     <w:semiHidden/>
     <w:unhideWhenUsed/>
   </w:style>
-  <w:style w:type="character" w:customStyle="1" w:styleId="Ttulo1Car">
-    <w:name w:val="Título 1 Car"/>
-    <w:basedOn w:val="Fuentedeprrafopredeter"/>
-    <w:link w:val="Ttulo1"/>
+  <w:style w:type="character" w:customStyle="1" w:styleId="Heading1Char">
+    <w:name w:val="Heading 1 Char"/>
+    <w:basedOn w:val="DefaultParagraphFont"/>
+    <w:link w:val="Heading1"/>
     <w:uiPriority w:val="9"/>
     <w:rsid w:val="00DD539A"/>
     <w:rPr>
@@ -9171,10 +9793,10 @@
       <w:szCs w:val="40"/>
     </w:rPr>
   </w:style>
-  <w:style w:type="character" w:customStyle="1" w:styleId="Ttulo2Car">
-    <w:name w:val="Título 2 Car"/>
-    <w:basedOn w:val="Fuentedeprrafopredeter"/>
-    <w:link w:val="Ttulo2"/>
+  <w:style w:type="character" w:customStyle="1" w:styleId="Heading2Char">
+    <w:name w:val="Heading 2 Char"/>
+    <w:basedOn w:val="DefaultParagraphFont"/>
+    <w:link w:val="Heading2"/>
     <w:uiPriority w:val="9"/>
     <w:rsid w:val="00DD539A"/>
     <w:rPr>
@@ -9184,10 +9806,10 @@
       <w:szCs w:val="32"/>
     </w:rPr>
   </w:style>
-  <w:style w:type="character" w:customStyle="1" w:styleId="Ttulo3Car">
-    <w:name w:val="Título 3 Car"/>
-    <w:basedOn w:val="Fuentedeprrafopredeter"/>
-    <w:link w:val="Ttulo3"/>
+  <w:style w:type="character" w:customStyle="1" w:styleId="Heading3Char">
+    <w:name w:val="Heading 3 Char"/>
+    <w:basedOn w:val="DefaultParagraphFont"/>
+    <w:link w:val="Heading3"/>
     <w:uiPriority w:val="9"/>
     <w:semiHidden/>
     <w:rsid w:val="00DD539A"/>
@@ -9198,10 +9820,10 @@
       <w:szCs w:val="28"/>
     </w:rPr>
   </w:style>
-  <w:style w:type="character" w:customStyle="1" w:styleId="Ttulo4Car">
-    <w:name w:val="Título 4 Car"/>
-    <w:basedOn w:val="Fuentedeprrafopredeter"/>
-    <w:link w:val="Ttulo4"/>
+  <w:style w:type="character" w:customStyle="1" w:styleId="Heading4Char">
+    <w:name w:val="Heading 4 Char"/>
+    <w:basedOn w:val="DefaultParagraphFont"/>
+    <w:link w:val="Heading4"/>
     <w:uiPriority w:val="9"/>
     <w:semiHidden/>
     <w:rsid w:val="00DD539A"/>
@@ -9212,10 +9834,10 @@
       <w:color w:val="0F4761" w:themeColor="accent1" w:themeShade="BF"/>
     </w:rPr>
   </w:style>
-  <w:style w:type="character" w:customStyle="1" w:styleId="Ttulo5Car">
-    <w:name w:val="Título 5 Car"/>
-    <w:basedOn w:val="Fuentedeprrafopredeter"/>
-    <w:link w:val="Ttulo5"/>
+  <w:style w:type="character" w:customStyle="1" w:styleId="Heading5Char">
+    <w:name w:val="Heading 5 Char"/>
+    <w:basedOn w:val="DefaultParagraphFont"/>
+    <w:link w:val="Heading5"/>
     <w:uiPriority w:val="9"/>
     <w:semiHidden/>
     <w:rsid w:val="00DD539A"/>
@@ -9224,10 +9846,10 @@
       <w:color w:val="0F4761" w:themeColor="accent1" w:themeShade="BF"/>
     </w:rPr>
   </w:style>
-  <w:style w:type="character" w:customStyle="1" w:styleId="Ttulo6Car">
-    <w:name w:val="Título 6 Car"/>
-    <w:basedOn w:val="Fuentedeprrafopredeter"/>
-    <w:link w:val="Ttulo6"/>
+  <w:style w:type="character" w:customStyle="1" w:styleId="Heading6Char">
+    <w:name w:val="Heading 6 Char"/>
+    <w:basedOn w:val="DefaultParagraphFont"/>
+    <w:link w:val="Heading6"/>
     <w:uiPriority w:val="9"/>
     <w:semiHidden/>
     <w:rsid w:val="00DD539A"/>
@@ -9238,10 +9860,10 @@
       <w:color w:val="595959" w:themeColor="text1" w:themeTint="A6"/>
     </w:rPr>
   </w:style>
-  <w:style w:type="character" w:customStyle="1" w:styleId="Ttulo7Car">
-    <w:name w:val="Título 7 Car"/>
-    <w:basedOn w:val="Fuentedeprrafopredeter"/>
-    <w:link w:val="Ttulo7"/>
+  <w:style w:type="character" w:customStyle="1" w:styleId="Heading7Char">
+    <w:name w:val="Heading 7 Char"/>
+    <w:basedOn w:val="DefaultParagraphFont"/>
+    <w:link w:val="Heading7"/>
     <w:uiPriority w:val="9"/>
     <w:semiHidden/>
     <w:rsid w:val="00DD539A"/>
@@ -9250,10 +9872,10 @@
       <w:color w:val="595959" w:themeColor="text1" w:themeTint="A6"/>
     </w:rPr>
   </w:style>
-  <w:style w:type="character" w:customStyle="1" w:styleId="Ttulo8Car">
-    <w:name w:val="Título 8 Car"/>
-    <w:basedOn w:val="Fuentedeprrafopredeter"/>
-    <w:link w:val="Ttulo8"/>
+  <w:style w:type="character" w:customStyle="1" w:styleId="Heading8Char">
+    <w:name w:val="Heading 8 Char"/>
+    <w:basedOn w:val="DefaultParagraphFont"/>
+    <w:link w:val="Heading8"/>
     <w:uiPriority w:val="9"/>
     <w:semiHidden/>
     <w:rsid w:val="00DD539A"/>
@@ -9264,10 +9886,10 @@
       <w:color w:val="272727" w:themeColor="text1" w:themeTint="D8"/>
     </w:rPr>
   </w:style>
-  <w:style w:type="character" w:customStyle="1" w:styleId="Ttulo9Car">
-    <w:name w:val="Título 9 Car"/>
-    <w:basedOn w:val="Fuentedeprrafopredeter"/>
-    <w:link w:val="Ttulo9"/>
+  <w:style w:type="character" w:customStyle="1" w:styleId="Heading9Char">
+    <w:name w:val="Heading 9 Char"/>
+    <w:basedOn w:val="DefaultParagraphFont"/>
+    <w:link w:val="Heading9"/>
     <w:uiPriority w:val="9"/>
     <w:semiHidden/>
     <w:rsid w:val="00DD539A"/>
@@ -9276,11 +9898,11 @@
       <w:color w:val="272727" w:themeColor="text1" w:themeTint="D8"/>
     </w:rPr>
   </w:style>
-  <w:style w:type="paragraph" w:styleId="Ttulo">
+  <w:style w:type="paragraph" w:styleId="Title">
     <w:name w:val="Title"/>
     <w:basedOn w:val="Normal"/>
     <w:next w:val="Normal"/>
-    <w:link w:val="TtuloCar"/>
+    <w:link w:val="TitleChar"/>
     <w:uiPriority w:val="10"/>
     <w:qFormat/>
     <w:rsid w:val="00DD539A"/>
@@ -9296,10 +9918,10 @@
       <w:szCs w:val="56"/>
     </w:rPr>
   </w:style>
-  <w:style w:type="character" w:customStyle="1" w:styleId="TtuloCar">
-    <w:name w:val="Título Car"/>
-    <w:basedOn w:val="Fuentedeprrafopredeter"/>
-    <w:link w:val="Ttulo"/>
+  <w:style w:type="character" w:customStyle="1" w:styleId="TitleChar">
+    <w:name w:val="Title Char"/>
+    <w:basedOn w:val="DefaultParagraphFont"/>
+    <w:link w:val="Title"/>
     <w:uiPriority w:val="10"/>
     <w:rsid w:val="00DD539A"/>
     <w:rPr>
@@ -9310,11 +9932,11 @@
       <w:szCs w:val="56"/>
     </w:rPr>
   </w:style>
-  <w:style w:type="paragraph" w:styleId="Subttulo">
+  <w:style w:type="paragraph" w:styleId="Subtitle">
     <w:name w:val="Subtitle"/>
     <w:basedOn w:val="Normal"/>
     <w:next w:val="Normal"/>
-    <w:link w:val="SubttuloCar"/>
+    <w:link w:val="SubtitleChar"/>
     <w:uiPriority w:val="11"/>
     <w:qFormat/>
     <w:rsid w:val="00DD539A"/>
@@ -9331,10 +9953,10 @@
       <w:szCs w:val="28"/>
     </w:rPr>
   </w:style>
-  <w:style w:type="character" w:customStyle="1" w:styleId="SubttuloCar">
-    <w:name w:val="Subtítulo Car"/>
-    <w:basedOn w:val="Fuentedeprrafopredeter"/>
-    <w:link w:val="Subttulo"/>
+  <w:style w:type="character" w:customStyle="1" w:styleId="SubtitleChar">
+    <w:name w:val="Subtitle Char"/>
+    <w:basedOn w:val="DefaultParagraphFont"/>
+    <w:link w:val="Subtitle"/>
     <w:uiPriority w:val="11"/>
     <w:rsid w:val="00DD539A"/>
     <w:rPr>
@@ -9345,11 +9967,11 @@
       <w:szCs w:val="28"/>
     </w:rPr>
   </w:style>
-  <w:style w:type="paragraph" w:styleId="Cita">
+  <w:style w:type="paragraph" w:styleId="Quote">
     <w:name w:val="Quote"/>
     <w:basedOn w:val="Normal"/>
     <w:next w:val="Normal"/>
-    <w:link w:val="CitaCar"/>
+    <w:link w:val="QuoteChar"/>
     <w:uiPriority w:val="29"/>
     <w:qFormat/>
     <w:rsid w:val="00DD539A"/>
@@ -9363,10 +9985,10 @@
       <w:color w:val="404040" w:themeColor="text1" w:themeTint="BF"/>
     </w:rPr>
   </w:style>
-  <w:style w:type="character" w:customStyle="1" w:styleId="CitaCar">
-    <w:name w:val="Cita Car"/>
-    <w:basedOn w:val="Fuentedeprrafopredeter"/>
-    <w:link w:val="Cita"/>
+  <w:style w:type="character" w:customStyle="1" w:styleId="QuoteChar">
+    <w:name w:val="Quote Char"/>
+    <w:basedOn w:val="DefaultParagraphFont"/>
+    <w:link w:val="Quote"/>
     <w:uiPriority w:val="29"/>
     <w:rsid w:val="00DD539A"/>
     <w:rPr>
@@ -9375,7 +9997,7 @@
       <w:color w:val="404040" w:themeColor="text1" w:themeTint="BF"/>
     </w:rPr>
   </w:style>
-  <w:style w:type="paragraph" w:styleId="Prrafodelista">
+  <w:style w:type="paragraph" w:styleId="ListParagraph">
     <w:name w:val="List Paragraph"/>
     <w:basedOn w:val="Normal"/>
     <w:uiPriority w:val="34"/>
@@ -9386,9 +10008,9 @@
       <w:contextualSpacing/>
     </w:pPr>
   </w:style>
-  <w:style w:type="character" w:styleId="nfasisintenso">
+  <w:style w:type="character" w:styleId="IntenseEmphasis">
     <w:name w:val="Intense Emphasis"/>
-    <w:basedOn w:val="Fuentedeprrafopredeter"/>
+    <w:basedOn w:val="DefaultParagraphFont"/>
     <w:uiPriority w:val="21"/>
     <w:qFormat/>
     <w:rsid w:val="00DD539A"/>
@@ -9398,11 +10020,11 @@
       <w:color w:val="0F4761" w:themeColor="accent1" w:themeShade="BF"/>
     </w:rPr>
   </w:style>
-  <w:style w:type="paragraph" w:styleId="Citadestacada">
+  <w:style w:type="paragraph" w:styleId="IntenseQuote">
     <w:name w:val="Intense Quote"/>
     <w:basedOn w:val="Normal"/>
     <w:next w:val="Normal"/>
-    <w:link w:val="CitadestacadaCar"/>
+    <w:link w:val="IntenseQuoteChar"/>
     <w:uiPriority w:val="30"/>
     <w:qFormat/>
     <w:rsid w:val="00DD539A"/>
@@ -9421,10 +10043,10 @@
       <w:color w:val="0F4761" w:themeColor="accent1" w:themeShade="BF"/>
     </w:rPr>
   </w:style>
-  <w:style w:type="character" w:customStyle="1" w:styleId="CitadestacadaCar">
-    <w:name w:val="Cita destacada Car"/>
-    <w:basedOn w:val="Fuentedeprrafopredeter"/>
-    <w:link w:val="Citadestacada"/>
+  <w:style w:type="character" w:customStyle="1" w:styleId="IntenseQuoteChar">
+    <w:name w:val="Intense Quote Char"/>
+    <w:basedOn w:val="DefaultParagraphFont"/>
+    <w:link w:val="IntenseQuote"/>
     <w:uiPriority w:val="30"/>
     <w:rsid w:val="00DD539A"/>
     <w:rPr>
@@ -9433,9 +10055,9 @@
       <w:color w:val="0F4761" w:themeColor="accent1" w:themeShade="BF"/>
     </w:rPr>
   </w:style>
-  <w:style w:type="character" w:styleId="Referenciaintensa">
+  <w:style w:type="character" w:styleId="IntenseReference">
     <w:name w:val="Intense Reference"/>
-    <w:basedOn w:val="Fuentedeprrafopredeter"/>
+    <w:basedOn w:val="DefaultParagraphFont"/>
     <w:uiPriority w:val="32"/>
     <w:qFormat/>
     <w:rsid w:val="00DD539A"/>
@@ -9447,9 +10069,9 @@
       <w:spacing w:val="5"/>
     </w:rPr>
   </w:style>
-  <w:style w:type="character" w:styleId="Textodelmarcadordeposicin">
+  <w:style w:type="character" w:styleId="PlaceholderText">
     <w:name w:val="Placeholder Text"/>
-    <w:basedOn w:val="Fuentedeprrafopredeter"/>
+    <w:basedOn w:val="DefaultParagraphFont"/>
     <w:uiPriority w:val="99"/>
     <w:semiHidden/>
     <w:rsid w:val="009351FF"/>

</xml_diff>

<commit_message>
Definicion docstring de la funcion de rotacion de n bits a la izquierda y anexo de notas a tener presente al momento de usarlas, junto con la funcion NOT
</commit_message>
<xml_diff>
--- a/ANALISIS_DESAFIO_1.docx
+++ b/ANALISIS_DESAFIO_1.docx
@@ -116,18 +116,18 @@
     </w:p>
     <w:p>
       <w:pPr>
-        <w:pStyle w:val="ListParagraph"/>
-        <w:jc w:val="both"/>
-        <w:rPr>
-          <w:b/>
-          <w:bCs/>
-          <w:lang w:val="es-CO"/>
-        </w:rPr>
-      </w:pPr>
-    </w:p>
-    <w:p>
-      <w:pPr>
-        <w:pStyle w:val="ListParagraph"/>
+        <w:pStyle w:val="Prrafodelista"/>
+        <w:jc w:val="both"/>
+        <w:rPr>
+          <w:b/>
+          <w:bCs/>
+          <w:lang w:val="es-CO"/>
+        </w:rPr>
+      </w:pPr>
+    </w:p>
+    <w:p>
+      <w:pPr>
+        <w:pStyle w:val="Prrafodelista"/>
         <w:numPr>
           <w:ilvl w:val="0"/>
           <w:numId w:val="15"/>
@@ -150,7 +150,7 @@
     </w:p>
     <w:p>
       <w:pPr>
-        <w:pStyle w:val="ListParagraph"/>
+        <w:pStyle w:val="Prrafodelista"/>
         <w:jc w:val="both"/>
         <w:rPr>
           <w:lang w:val="es-CO"/>
@@ -288,7 +288,7 @@
     </w:p>
     <w:p>
       <w:pPr>
-        <w:pStyle w:val="ListParagraph"/>
+        <w:pStyle w:val="Prrafodelista"/>
         <w:numPr>
           <w:ilvl w:val="0"/>
           <w:numId w:val="17"/>
@@ -376,7 +376,7 @@
     </w:p>
     <w:p>
       <w:pPr>
-        <w:pStyle w:val="ListParagraph"/>
+        <w:pStyle w:val="Prrafodelista"/>
         <w:numPr>
           <w:ilvl w:val="0"/>
           <w:numId w:val="17"/>
@@ -460,7 +460,7 @@
     </w:p>
     <w:p>
       <w:pPr>
-        <w:pStyle w:val="ListParagraph"/>
+        <w:pStyle w:val="Prrafodelista"/>
         <w:jc w:val="both"/>
         <w:rPr>
           <w:lang w:val="es-CO"/>
@@ -533,16 +533,16 @@
     </w:p>
     <w:p>
       <w:pPr>
-        <w:pStyle w:val="ListParagraph"/>
-        <w:jc w:val="both"/>
-        <w:rPr>
-          <w:lang w:val="es-CO"/>
-        </w:rPr>
-      </w:pPr>
-    </w:p>
-    <w:p>
-      <w:pPr>
-        <w:pStyle w:val="ListParagraph"/>
+        <w:pStyle w:val="Prrafodelista"/>
+        <w:jc w:val="both"/>
+        <w:rPr>
+          <w:lang w:val="es-CO"/>
+        </w:rPr>
+      </w:pPr>
+    </w:p>
+    <w:p>
+      <w:pPr>
+        <w:pStyle w:val="Prrafodelista"/>
         <w:numPr>
           <w:ilvl w:val="0"/>
           <w:numId w:val="15"/>
@@ -565,7 +565,7 @@
     </w:p>
     <w:p>
       <w:pPr>
-        <w:pStyle w:val="ListParagraph"/>
+        <w:pStyle w:val="Prrafodelista"/>
         <w:jc w:val="both"/>
         <w:rPr>
           <w:lang w:val="es-CO"/>
@@ -580,7 +580,7 @@
     </w:p>
     <w:p>
       <w:pPr>
-        <w:pStyle w:val="ListParagraph"/>
+        <w:pStyle w:val="Prrafodelista"/>
         <w:numPr>
           <w:ilvl w:val="0"/>
           <w:numId w:val="18"/>
@@ -668,7 +668,7 @@
     </w:p>
     <w:p>
       <w:pPr>
-        <w:pStyle w:val="ListParagraph"/>
+        <w:pStyle w:val="Prrafodelista"/>
         <w:numPr>
           <w:ilvl w:val="0"/>
           <w:numId w:val="18"/>
@@ -763,7 +763,7 @@
     </w:p>
     <w:p>
       <w:pPr>
-        <w:pStyle w:val="ListParagraph"/>
+        <w:pStyle w:val="Prrafodelista"/>
         <w:ind w:left="1080"/>
         <w:jc w:val="both"/>
         <w:rPr>
@@ -773,7 +773,7 @@
     </w:p>
     <w:p>
       <w:pPr>
-        <w:pStyle w:val="ListParagraph"/>
+        <w:pStyle w:val="Prrafodelista"/>
         <w:numPr>
           <w:ilvl w:val="0"/>
           <w:numId w:val="15"/>
@@ -823,7 +823,7 @@
     </w:p>
     <w:p>
       <w:pPr>
-        <w:pStyle w:val="ListParagraph"/>
+        <w:pStyle w:val="Prrafodelista"/>
         <w:jc w:val="both"/>
         <w:rPr>
           <w:lang w:val="es-CO"/>
@@ -838,7 +838,7 @@
     </w:p>
     <w:p>
       <w:pPr>
-        <w:pStyle w:val="ListParagraph"/>
+        <w:pStyle w:val="Prrafodelista"/>
         <w:numPr>
           <w:ilvl w:val="0"/>
           <w:numId w:val="26"/>
@@ -857,7 +857,7 @@
     </w:p>
     <w:p>
       <w:pPr>
-        <w:pStyle w:val="ListParagraph"/>
+        <w:pStyle w:val="Prrafodelista"/>
         <w:numPr>
           <w:ilvl w:val="0"/>
           <w:numId w:val="26"/>
@@ -1028,7 +1028,7 @@
     </w:p>
     <w:p>
       <w:pPr>
-        <w:pStyle w:val="ListParagraph"/>
+        <w:pStyle w:val="Prrafodelista"/>
         <w:numPr>
           <w:ilvl w:val="0"/>
           <w:numId w:val="15"/>
@@ -1067,7 +1067,7 @@
     </w:p>
     <w:p>
       <w:pPr>
-        <w:pStyle w:val="ListParagraph"/>
+        <w:pStyle w:val="Prrafodelista"/>
         <w:jc w:val="both"/>
         <w:rPr>
           <w:lang w:val="es-CO"/>
@@ -1108,7 +1108,7 @@
     </w:p>
     <w:p>
       <w:pPr>
-        <w:pStyle w:val="ListParagraph"/>
+        <w:pStyle w:val="Prrafodelista"/>
         <w:numPr>
           <w:ilvl w:val="0"/>
           <w:numId w:val="24"/>
@@ -1140,7 +1140,7 @@
     </w:p>
     <w:p>
       <w:pPr>
-        <w:pStyle w:val="ListParagraph"/>
+        <w:pStyle w:val="Prrafodelista"/>
         <w:numPr>
           <w:ilvl w:val="0"/>
           <w:numId w:val="24"/>
@@ -1190,7 +1190,7 @@
     </w:p>
     <w:p>
       <w:pPr>
-        <w:pStyle w:val="ListParagraph"/>
+        <w:pStyle w:val="Prrafodelista"/>
         <w:numPr>
           <w:ilvl w:val="0"/>
           <w:numId w:val="24"/>
@@ -1265,7 +1265,7 @@
     </w:p>
     <w:p>
       <w:pPr>
-        <w:pStyle w:val="ListParagraph"/>
+        <w:pStyle w:val="Prrafodelista"/>
         <w:numPr>
           <w:ilvl w:val="0"/>
           <w:numId w:val="24"/>
@@ -1385,7 +1385,7 @@
     </w:p>
     <w:p>
       <w:pPr>
-        <w:pStyle w:val="ListParagraph"/>
+        <w:pStyle w:val="Prrafodelista"/>
         <w:numPr>
           <w:ilvl w:val="0"/>
           <w:numId w:val="24"/>
@@ -1518,7 +1518,7 @@
     </w:p>
     <w:p>
       <w:pPr>
-        <w:pStyle w:val="ListParagraph"/>
+        <w:pStyle w:val="Prrafodelista"/>
         <w:ind w:left="1128"/>
         <w:jc w:val="both"/>
         <w:rPr>
@@ -1528,7 +1528,7 @@
     </w:p>
     <w:p>
       <w:pPr>
-        <w:pStyle w:val="ListParagraph"/>
+        <w:pStyle w:val="Prrafodelista"/>
         <w:numPr>
           <w:ilvl w:val="0"/>
           <w:numId w:val="15"/>
@@ -1551,7 +1551,7 @@
     </w:p>
     <w:p>
       <w:pPr>
-        <w:pStyle w:val="ListParagraph"/>
+        <w:pStyle w:val="Prrafodelista"/>
         <w:numPr>
           <w:ilvl w:val="0"/>
           <w:numId w:val="27"/>
@@ -1570,7 +1570,7 @@
     </w:p>
     <w:p>
       <w:pPr>
-        <w:pStyle w:val="ListParagraph"/>
+        <w:pStyle w:val="Prrafodelista"/>
         <w:numPr>
           <w:ilvl w:val="0"/>
           <w:numId w:val="27"/>
@@ -1601,7 +1601,7 @@
     </w:p>
     <w:p>
       <w:pPr>
-        <w:pStyle w:val="ListParagraph"/>
+        <w:pStyle w:val="Prrafodelista"/>
         <w:numPr>
           <w:ilvl w:val="0"/>
           <w:numId w:val="27"/>
@@ -1646,7 +1646,7 @@
     </w:p>
     <w:p>
       <w:pPr>
-        <w:pStyle w:val="ListParagraph"/>
+        <w:pStyle w:val="Prrafodelista"/>
         <w:ind w:left="1080"/>
         <w:jc w:val="both"/>
         <w:rPr>
@@ -1656,7 +1656,7 @@
     </w:p>
     <w:p>
       <w:pPr>
-        <w:pStyle w:val="ListParagraph"/>
+        <w:pStyle w:val="Prrafodelista"/>
         <w:numPr>
           <w:ilvl w:val="0"/>
           <w:numId w:val="15"/>
@@ -1695,7 +1695,7 @@
     </w:p>
     <w:p>
       <w:pPr>
-        <w:pStyle w:val="ListParagraph"/>
+        <w:pStyle w:val="Prrafodelista"/>
         <w:numPr>
           <w:ilvl w:val="1"/>
           <w:numId w:val="15"/>
@@ -1751,7 +1751,7 @@
     </w:p>
     <w:p>
       <w:pPr>
-        <w:pStyle w:val="ListParagraph"/>
+        <w:pStyle w:val="Prrafodelista"/>
         <w:ind w:left="1440"/>
         <w:jc w:val="both"/>
         <w:rPr>
@@ -1767,7 +1767,7 @@
     </w:p>
     <w:p>
       <w:pPr>
-        <w:pStyle w:val="ListParagraph"/>
+        <w:pStyle w:val="Prrafodelista"/>
         <w:ind w:left="1440"/>
         <w:jc w:val="both"/>
         <w:rPr>
@@ -1795,7 +1795,7 @@
     </w:p>
     <w:p>
       <w:pPr>
-        <w:pStyle w:val="ListParagraph"/>
+        <w:pStyle w:val="Prrafodelista"/>
         <w:jc w:val="center"/>
         <w:rPr>
           <w:lang w:val="es-CO"/>
@@ -2083,15 +2083,15 @@
     </w:p>
     <w:p>
       <w:pPr>
-        <w:pStyle w:val="ListParagraph"/>
-        <w:rPr>
-          <w:lang w:val="es-CO"/>
-        </w:rPr>
-      </w:pPr>
-    </w:p>
-    <w:p>
-      <w:pPr>
-        <w:pStyle w:val="ListParagraph"/>
+        <w:pStyle w:val="Prrafodelista"/>
+        <w:rPr>
+          <w:lang w:val="es-CO"/>
+        </w:rPr>
+      </w:pPr>
+    </w:p>
+    <w:p>
+      <w:pPr>
+        <w:pStyle w:val="Prrafodelista"/>
         <w:numPr>
           <w:ilvl w:val="1"/>
           <w:numId w:val="15"/>
@@ -2198,7 +2198,7 @@
     </w:p>
     <w:p>
       <w:pPr>
-        <w:pStyle w:val="ListParagraph"/>
+        <w:pStyle w:val="Prrafodelista"/>
         <w:jc w:val="both"/>
         <w:rPr>
           <w:b/>
@@ -2269,18 +2269,18 @@
     </w:p>
     <w:p>
       <w:pPr>
-        <w:pStyle w:val="ListParagraph"/>
-        <w:jc w:val="both"/>
-        <w:rPr>
-          <w:b/>
-          <w:bCs/>
-          <w:lang w:val="es-CO"/>
-        </w:rPr>
-      </w:pPr>
-    </w:p>
-    <w:p>
-      <w:pPr>
-        <w:pStyle w:val="ListParagraph"/>
+        <w:pStyle w:val="Prrafodelista"/>
+        <w:jc w:val="both"/>
+        <w:rPr>
+          <w:b/>
+          <w:bCs/>
+          <w:lang w:val="es-CO"/>
+        </w:rPr>
+      </w:pPr>
+    </w:p>
+    <w:p>
+      <w:pPr>
+        <w:pStyle w:val="Prrafodelista"/>
         <w:numPr>
           <w:ilvl w:val="0"/>
           <w:numId w:val="15"/>
@@ -2304,7 +2304,7 @@
     </w:p>
     <w:p>
       <w:pPr>
-        <w:pStyle w:val="ListParagraph"/>
+        <w:pStyle w:val="Prrafodelista"/>
         <w:jc w:val="both"/>
         <w:rPr>
           <w:lang w:val="es-CO"/>
@@ -2384,16 +2384,16 @@
     </w:p>
     <w:p>
       <w:pPr>
-        <w:pStyle w:val="ListParagraph"/>
-        <w:jc w:val="both"/>
-        <w:rPr>
-          <w:lang w:val="es-CO"/>
-        </w:rPr>
-      </w:pPr>
-    </w:p>
-    <w:p>
-      <w:pPr>
-        <w:pStyle w:val="ListParagraph"/>
+        <w:pStyle w:val="Prrafodelista"/>
+        <w:jc w:val="both"/>
+        <w:rPr>
+          <w:lang w:val="es-CO"/>
+        </w:rPr>
+      </w:pPr>
+    </w:p>
+    <w:p>
+      <w:pPr>
+        <w:pStyle w:val="Prrafodelista"/>
         <w:numPr>
           <w:ilvl w:val="0"/>
           <w:numId w:val="15"/>
@@ -2416,7 +2416,7 @@
     </w:p>
     <w:p>
       <w:pPr>
-        <w:pStyle w:val="ListParagraph"/>
+        <w:pStyle w:val="Prrafodelista"/>
         <w:jc w:val="both"/>
         <w:rPr>
           <w:lang w:val="es-CO"/>
@@ -2431,16 +2431,16 @@
     </w:p>
     <w:p>
       <w:pPr>
-        <w:pStyle w:val="ListParagraph"/>
-        <w:jc w:val="both"/>
-        <w:rPr>
-          <w:lang w:val="es-CO"/>
-        </w:rPr>
-      </w:pPr>
-    </w:p>
-    <w:p>
-      <w:pPr>
-        <w:pStyle w:val="ListParagraph"/>
+        <w:pStyle w:val="Prrafodelista"/>
+        <w:jc w:val="both"/>
+        <w:rPr>
+          <w:lang w:val="es-CO"/>
+        </w:rPr>
+      </w:pPr>
+    </w:p>
+    <w:p>
+      <w:pPr>
+        <w:pStyle w:val="Prrafodelista"/>
         <w:numPr>
           <w:ilvl w:val="0"/>
           <w:numId w:val="15"/>
@@ -2479,18 +2479,18 @@
     </w:p>
     <w:p>
       <w:pPr>
-        <w:pStyle w:val="ListParagraph"/>
-        <w:jc w:val="both"/>
-        <w:rPr>
-          <w:b/>
-          <w:bCs/>
-          <w:lang w:val="es-CO"/>
-        </w:rPr>
-      </w:pPr>
-    </w:p>
-    <w:p>
-      <w:pPr>
-        <w:pStyle w:val="ListParagraph"/>
+        <w:pStyle w:val="Prrafodelista"/>
+        <w:jc w:val="both"/>
+        <w:rPr>
+          <w:b/>
+          <w:bCs/>
+          <w:lang w:val="es-CO"/>
+        </w:rPr>
+      </w:pPr>
+    </w:p>
+    <w:p>
+      <w:pPr>
+        <w:pStyle w:val="Prrafodelista"/>
         <w:numPr>
           <w:ilvl w:val="1"/>
           <w:numId w:val="15"/>
@@ -2513,7 +2513,7 @@
     </w:p>
     <w:p>
       <w:pPr>
-        <w:pStyle w:val="ListParagraph"/>
+        <w:pStyle w:val="Prrafodelista"/>
         <w:ind w:left="1440"/>
         <w:jc w:val="both"/>
         <w:rPr>
@@ -2741,7 +2741,7 @@
     </w:p>
     <w:p>
       <w:pPr>
-        <w:pStyle w:val="ListParagraph"/>
+        <w:pStyle w:val="Prrafodelista"/>
         <w:ind w:left="1440"/>
         <w:jc w:val="both"/>
         <w:rPr>
@@ -2763,7 +2763,7 @@
     </w:p>
     <w:p>
       <w:pPr>
-        <w:pStyle w:val="ListParagraph"/>
+        <w:pStyle w:val="Prrafodelista"/>
         <w:ind w:left="1440"/>
         <w:jc w:val="both"/>
         <w:rPr>
@@ -2779,7 +2779,7 @@
     </w:p>
     <w:p>
       <w:pPr>
-        <w:pStyle w:val="ListParagraph"/>
+        <w:pStyle w:val="Prrafodelista"/>
         <w:ind w:left="1440"/>
         <w:jc w:val="both"/>
         <w:rPr>
@@ -2815,7 +2815,7 @@
     </w:p>
     <w:p>
       <w:pPr>
-        <w:pStyle w:val="ListParagraph"/>
+        <w:pStyle w:val="Prrafodelista"/>
         <w:ind w:left="1440"/>
         <w:jc w:val="both"/>
         <w:rPr>
@@ -2889,7 +2889,7 @@
     </w:p>
     <w:p>
       <w:pPr>
-        <w:pStyle w:val="ListParagraph"/>
+        <w:pStyle w:val="Prrafodelista"/>
         <w:ind w:left="1440"/>
         <w:jc w:val="both"/>
         <w:rPr>
@@ -2911,7 +2911,7 @@
     </w:p>
     <w:p>
       <w:pPr>
-        <w:pStyle w:val="ListParagraph"/>
+        <w:pStyle w:val="Prrafodelista"/>
         <w:ind w:left="1440"/>
         <w:jc w:val="both"/>
         <w:rPr>
@@ -2952,7 +2952,7 @@
     </w:p>
     <w:p>
       <w:pPr>
-        <w:pStyle w:val="ListParagraph"/>
+        <w:pStyle w:val="Prrafodelista"/>
         <w:ind w:left="1440"/>
         <w:jc w:val="both"/>
         <w:rPr>
@@ -3000,7 +3000,7 @@
     </w:p>
     <w:p>
       <w:pPr>
-        <w:pStyle w:val="ListParagraph"/>
+        <w:pStyle w:val="Prrafodelista"/>
         <w:ind w:left="1440"/>
         <w:jc w:val="both"/>
         <w:rPr>
@@ -3042,7 +3042,7 @@
     </w:p>
     <w:p>
       <w:pPr>
-        <w:pStyle w:val="ListParagraph"/>
+        <w:pStyle w:val="Prrafodelista"/>
         <w:ind w:left="1440"/>
         <w:jc w:val="both"/>
         <w:rPr>
@@ -3054,7 +3054,7 @@
     </w:p>
     <w:p>
       <w:pPr>
-        <w:pStyle w:val="ListParagraph"/>
+        <w:pStyle w:val="Prrafodelista"/>
         <w:numPr>
           <w:ilvl w:val="1"/>
           <w:numId w:val="15"/>
@@ -3077,7 +3077,7 @@
     </w:p>
     <w:p>
       <w:pPr>
-        <w:pStyle w:val="ListParagraph"/>
+        <w:pStyle w:val="Prrafodelista"/>
         <w:ind w:left="1440"/>
         <w:jc w:val="both"/>
         <w:rPr>
@@ -3294,7 +3294,7 @@
     </w:p>
     <w:p>
       <w:pPr>
-        <w:pStyle w:val="ListParagraph"/>
+        <w:pStyle w:val="Prrafodelista"/>
         <w:ind w:left="1440"/>
         <w:jc w:val="both"/>
         <w:rPr>
@@ -3316,7 +3316,7 @@
     </w:p>
     <w:p>
       <w:pPr>
-        <w:pStyle w:val="ListParagraph"/>
+        <w:pStyle w:val="Prrafodelista"/>
         <w:ind w:left="1440"/>
         <w:jc w:val="both"/>
         <w:rPr>
@@ -3332,7 +3332,7 @@
     </w:p>
     <w:p>
       <w:pPr>
-        <w:pStyle w:val="ListParagraph"/>
+        <w:pStyle w:val="Prrafodelista"/>
         <w:ind w:left="1440"/>
         <w:jc w:val="both"/>
         <w:rPr>
@@ -3368,7 +3368,7 @@
     </w:p>
     <w:p>
       <w:pPr>
-        <w:pStyle w:val="ListParagraph"/>
+        <w:pStyle w:val="Prrafodelista"/>
         <w:ind w:left="1440"/>
         <w:jc w:val="both"/>
         <w:rPr>
@@ -3430,7 +3430,7 @@
     </w:p>
     <w:p>
       <w:pPr>
-        <w:pStyle w:val="ListParagraph"/>
+        <w:pStyle w:val="Prrafodelista"/>
         <w:ind w:left="1440"/>
         <w:jc w:val="both"/>
         <w:rPr>
@@ -3480,7 +3480,7 @@
     </w:p>
     <w:p>
       <w:pPr>
-        <w:pStyle w:val="ListParagraph"/>
+        <w:pStyle w:val="Prrafodelista"/>
         <w:ind w:left="1440"/>
         <w:jc w:val="both"/>
         <w:rPr>
@@ -3521,7 +3521,7 @@
     </w:p>
     <w:p>
       <w:pPr>
-        <w:pStyle w:val="ListParagraph"/>
+        <w:pStyle w:val="Prrafodelista"/>
         <w:ind w:left="1440"/>
         <w:jc w:val="both"/>
         <w:rPr>
@@ -3569,7 +3569,7 @@
     </w:p>
     <w:p>
       <w:pPr>
-        <w:pStyle w:val="ListParagraph"/>
+        <w:pStyle w:val="Prrafodelista"/>
         <w:ind w:left="1440"/>
         <w:jc w:val="both"/>
         <w:rPr>
@@ -3609,7 +3609,7 @@
     </w:p>
     <w:p>
       <w:pPr>
-        <w:pStyle w:val="ListParagraph"/>
+        <w:pStyle w:val="Prrafodelista"/>
         <w:ind w:left="1440"/>
         <w:jc w:val="both"/>
         <w:rPr>
@@ -3621,7 +3621,7 @@
     </w:p>
     <w:p>
       <w:pPr>
-        <w:pStyle w:val="ListParagraph"/>
+        <w:pStyle w:val="Prrafodelista"/>
         <w:numPr>
           <w:ilvl w:val="1"/>
           <w:numId w:val="15"/>
@@ -3652,7 +3652,7 @@
     </w:p>
     <w:p>
       <w:pPr>
-        <w:pStyle w:val="ListParagraph"/>
+        <w:pStyle w:val="Prrafodelista"/>
         <w:ind w:left="1440"/>
         <w:jc w:val="both"/>
         <w:rPr>
@@ -3668,7 +3668,7 @@
     </w:p>
     <w:p>
       <w:pPr>
-        <w:pStyle w:val="ListParagraph"/>
+        <w:pStyle w:val="Prrafodelista"/>
         <w:ind w:left="1440"/>
         <w:jc w:val="both"/>
         <w:rPr>
@@ -3684,7 +3684,7 @@
     </w:p>
     <w:p>
       <w:pPr>
-        <w:pStyle w:val="ListParagraph"/>
+        <w:pStyle w:val="Prrafodelista"/>
         <w:ind w:left="1440"/>
         <w:jc w:val="both"/>
         <w:rPr>
@@ -3734,7 +3734,7 @@
     </w:p>
     <w:p>
       <w:pPr>
-        <w:pStyle w:val="ListParagraph"/>
+        <w:pStyle w:val="Prrafodelista"/>
         <w:ind w:left="1440"/>
         <w:jc w:val="both"/>
         <w:rPr>
@@ -3769,7 +3769,7 @@
     </w:p>
     <w:p>
       <w:pPr>
-        <w:pStyle w:val="ListParagraph"/>
+        <w:pStyle w:val="Prrafodelista"/>
         <w:ind w:left="1440"/>
         <w:jc w:val="both"/>
         <w:rPr>
@@ -3791,7 +3791,7 @@
     </w:p>
     <w:p>
       <w:pPr>
-        <w:pStyle w:val="ListParagraph"/>
+        <w:pStyle w:val="Prrafodelista"/>
         <w:ind w:left="1440"/>
         <w:jc w:val="both"/>
         <w:rPr>
@@ -3807,7 +3807,7 @@
     </w:p>
     <w:p>
       <w:pPr>
-        <w:pStyle w:val="ListParagraph"/>
+        <w:pStyle w:val="Prrafodelista"/>
         <w:ind w:left="1440"/>
         <w:jc w:val="both"/>
         <w:rPr>
@@ -3837,7 +3837,7 @@
     </w:p>
     <w:p>
       <w:pPr>
-        <w:pStyle w:val="ListParagraph"/>
+        <w:pStyle w:val="Prrafodelista"/>
         <w:ind w:left="1440"/>
         <w:jc w:val="both"/>
         <w:rPr>
@@ -3891,7 +3891,7 @@
     </w:p>
     <w:p>
       <w:pPr>
-        <w:pStyle w:val="ListParagraph"/>
+        <w:pStyle w:val="Prrafodelista"/>
         <w:ind w:left="1440"/>
         <w:jc w:val="both"/>
         <w:rPr>
@@ -3923,7 +3923,7 @@
     </w:p>
     <w:p>
       <w:pPr>
-        <w:pStyle w:val="ListParagraph"/>
+        <w:pStyle w:val="Prrafodelista"/>
         <w:ind w:left="1440"/>
         <w:jc w:val="both"/>
         <w:rPr>
@@ -3964,7 +3964,7 @@
     </w:p>
     <w:p>
       <w:pPr>
-        <w:pStyle w:val="ListParagraph"/>
+        <w:pStyle w:val="Prrafodelista"/>
         <w:ind w:left="1440"/>
         <w:jc w:val="both"/>
         <w:rPr>
@@ -4004,7 +4004,7 @@
     </w:p>
     <w:p>
       <w:pPr>
-        <w:pStyle w:val="ListParagraph"/>
+        <w:pStyle w:val="Prrafodelista"/>
         <w:ind w:left="1440"/>
         <w:jc w:val="both"/>
         <w:rPr>
@@ -4014,7 +4014,7 @@
     </w:p>
     <w:p>
       <w:pPr>
-        <w:pStyle w:val="ListParagraph"/>
+        <w:pStyle w:val="Prrafodelista"/>
         <w:numPr>
           <w:ilvl w:val="1"/>
           <w:numId w:val="15"/>
@@ -4037,7 +4037,7 @@
     </w:p>
     <w:p>
       <w:pPr>
-        <w:pStyle w:val="ListParagraph"/>
+        <w:pStyle w:val="Prrafodelista"/>
         <w:ind w:left="1440"/>
         <w:jc w:val="both"/>
         <w:rPr>
@@ -4053,7 +4053,7 @@
     </w:p>
     <w:p>
       <w:pPr>
-        <w:pStyle w:val="ListParagraph"/>
+        <w:pStyle w:val="Prrafodelista"/>
         <w:ind w:left="1440"/>
         <w:jc w:val="both"/>
         <w:rPr>
@@ -4081,7 +4081,7 @@
     </w:p>
     <w:p>
       <w:pPr>
-        <w:pStyle w:val="ListParagraph"/>
+        <w:pStyle w:val="Prrafodelista"/>
         <w:ind w:left="1440"/>
         <w:jc w:val="both"/>
         <w:rPr>
@@ -4126,159 +4126,130 @@
     </w:p>
     <w:p>
       <w:pPr>
-        <w:pStyle w:val="ListParagraph"/>
+        <w:pStyle w:val="Prrafodelista"/>
         <w:ind w:left="1440"/>
         <w:jc w:val="both"/>
       </w:pPr>
+      <w:r>
+        <w:t xml:space="preserve">resultado[i] = ID[i] ^ IM[i]. </w:t>
+      </w:r>
+    </w:p>
+    <w:p>
+      <w:pPr>
+        <w:pStyle w:val="Prrafodelista"/>
+        <w:ind w:left="1440"/>
+        <w:jc w:val="both"/>
+        <w:rPr>
+          <w:lang w:val="es-CO"/>
+        </w:rPr>
+      </w:pPr>
+      <w:r>
+        <w:rPr>
+          <w:lang w:val="es-CO"/>
+        </w:rPr>
+        <w:t>El resultado de esta transformación se almacena en un nuevo arreglo dinámico con el mismo formato RGB lineal.</w:t>
+      </w:r>
+    </w:p>
+    <w:p>
+      <w:pPr>
+        <w:pStyle w:val="Prrafodelista"/>
+        <w:ind w:left="1440"/>
+        <w:jc w:val="both"/>
+        <w:rPr>
+          <w:lang w:val="es-CO"/>
+        </w:rPr>
+      </w:pPr>
+      <w:r>
+        <w:rPr>
+          <w:lang w:val="es-CO"/>
+        </w:rPr>
+        <w:t>@param ID Arreglo de bytes de la imagen distorsionada.</w:t>
+      </w:r>
+    </w:p>
+    <w:p>
+      <w:pPr>
+        <w:pStyle w:val="Prrafodelista"/>
+        <w:ind w:left="1440"/>
+        <w:jc w:val="both"/>
+        <w:rPr>
+          <w:lang w:val="es-CO"/>
+        </w:rPr>
+      </w:pPr>
+      <w:r>
+        <w:rPr>
+          <w:lang w:val="es-CO"/>
+        </w:rPr>
+        <w:t>@param IM Arreglo de bytes de la imagen máscara.</w:t>
+      </w:r>
+    </w:p>
+    <w:p>
+      <w:pPr>
+        <w:pStyle w:val="Prrafodelista"/>
+        <w:ind w:left="1440"/>
+        <w:jc w:val="both"/>
+        <w:rPr>
+          <w:lang w:val="es-CO"/>
+        </w:rPr>
+      </w:pPr>
+      <w:r>
+        <w:rPr>
+          <w:lang w:val="es-CO"/>
+        </w:rPr>
+        <w:t xml:space="preserve">@param </w:t>
+      </w:r>
       <w:proofErr w:type="spellStart"/>
       <w:r>
-        <w:t>resultado</w:t>
+        <w:rPr>
+          <w:lang w:val="es-CO"/>
+        </w:rPr>
+        <w:t>dataSize</w:t>
       </w:r>
       <w:proofErr w:type="spellEnd"/>
       <w:r>
-        <w:t>[</w:t>
+        <w:rPr>
+          <w:lang w:val="es-CO"/>
+        </w:rPr>
+        <w:t xml:space="preserve"> Cantidad total de bytes (ancho × alto × 3 canales).</w:t>
+      </w:r>
+    </w:p>
+    <w:p>
+      <w:pPr>
+        <w:pStyle w:val="Prrafodelista"/>
+        <w:ind w:left="1440"/>
+        <w:jc w:val="both"/>
+        <w:rPr>
+          <w:lang w:val="es-CO"/>
+        </w:rPr>
+      </w:pPr>
+      <w:r>
+        <w:rPr>
+          <w:lang w:val="es-CO"/>
+        </w:rPr>
+        <w:t>@return Puntero a un arreglo dinámico de tipo ‘</w:t>
       </w:r>
       <w:proofErr w:type="spellStart"/>
       <w:r>
-        <w:t>i</w:t>
+        <w:rPr>
+          <w:lang w:val="es-CO"/>
+        </w:rPr>
+        <w:t>unsigned</w:t>
       </w:r>
       <w:proofErr w:type="spellEnd"/>
       <w:r>
-        <w:t>] = ID[</w:t>
+        <w:rPr>
+          <w:lang w:val="es-CO"/>
+        </w:rPr>
+        <w:t xml:space="preserve"> </w:t>
       </w:r>
       <w:proofErr w:type="spellStart"/>
       <w:r>
-        <w:t>i</w:t>
+        <w:rPr>
+          <w:lang w:val="es-CO"/>
+        </w:rPr>
+        <w:t>char</w:t>
       </w:r>
       <w:proofErr w:type="spellEnd"/>
       <w:r>
-        <w:t>] ^ IM[</w:t>
-      </w:r>
-      <w:proofErr w:type="spellStart"/>
-      <w:r>
-        <w:t>i</w:t>
-      </w:r>
-      <w:proofErr w:type="spellEnd"/>
-      <w:r>
-        <w:t xml:space="preserve">]. </w:t>
-      </w:r>
-    </w:p>
-    <w:p>
-      <w:pPr>
-        <w:pStyle w:val="ListParagraph"/>
-        <w:ind w:left="1440"/>
-        <w:jc w:val="both"/>
-        <w:rPr>
-          <w:lang w:val="es-CO"/>
-        </w:rPr>
-      </w:pPr>
-      <w:r>
-        <w:rPr>
-          <w:lang w:val="es-CO"/>
-        </w:rPr>
-        <w:t>El resultado de esta transformación se almacena en un nuevo arreglo dinámico con el mismo formato RGB lineal.</w:t>
-      </w:r>
-    </w:p>
-    <w:p>
-      <w:pPr>
-        <w:pStyle w:val="ListParagraph"/>
-        <w:ind w:left="1440"/>
-        <w:jc w:val="both"/>
-        <w:rPr>
-          <w:lang w:val="es-CO"/>
-        </w:rPr>
-      </w:pPr>
-      <w:r>
-        <w:rPr>
-          <w:lang w:val="es-CO"/>
-        </w:rPr>
-        <w:t>@param ID Arreglo de bytes de la imagen distorsionada.</w:t>
-      </w:r>
-    </w:p>
-    <w:p>
-      <w:pPr>
-        <w:pStyle w:val="ListParagraph"/>
-        <w:ind w:left="1440"/>
-        <w:jc w:val="both"/>
-        <w:rPr>
-          <w:lang w:val="es-CO"/>
-        </w:rPr>
-      </w:pPr>
-      <w:r>
-        <w:rPr>
-          <w:lang w:val="es-CO"/>
-        </w:rPr>
-        <w:t>@param IM Arreglo de bytes de la imagen máscara.</w:t>
-      </w:r>
-    </w:p>
-    <w:p>
-      <w:pPr>
-        <w:pStyle w:val="ListParagraph"/>
-        <w:ind w:left="1440"/>
-        <w:jc w:val="both"/>
-        <w:rPr>
-          <w:lang w:val="es-CO"/>
-        </w:rPr>
-      </w:pPr>
-      <w:r>
-        <w:rPr>
-          <w:lang w:val="es-CO"/>
-        </w:rPr>
-        <w:t xml:space="preserve">@param </w:t>
-      </w:r>
-      <w:proofErr w:type="spellStart"/>
-      <w:r>
-        <w:rPr>
-          <w:lang w:val="es-CO"/>
-        </w:rPr>
-        <w:t>dataSize</w:t>
-      </w:r>
-      <w:proofErr w:type="spellEnd"/>
-      <w:r>
-        <w:rPr>
-          <w:lang w:val="es-CO"/>
-        </w:rPr>
-        <w:t xml:space="preserve"> Cantidad total de bytes (ancho × alto × 3 canales).</w:t>
-      </w:r>
-    </w:p>
-    <w:p>
-      <w:pPr>
-        <w:pStyle w:val="ListParagraph"/>
-        <w:ind w:left="1440"/>
-        <w:jc w:val="both"/>
-        <w:rPr>
-          <w:lang w:val="es-CO"/>
-        </w:rPr>
-      </w:pPr>
-      <w:r>
-        <w:rPr>
-          <w:lang w:val="es-CO"/>
-        </w:rPr>
-        <w:t>@return Puntero a un arreglo dinámico de tipo ‘</w:t>
-      </w:r>
-      <w:proofErr w:type="spellStart"/>
-      <w:r>
-        <w:rPr>
-          <w:lang w:val="es-CO"/>
-        </w:rPr>
-        <w:t>unsigned</w:t>
-      </w:r>
-      <w:proofErr w:type="spellEnd"/>
-      <w:r>
-        <w:rPr>
-          <w:lang w:val="es-CO"/>
-        </w:rPr>
-        <w:t xml:space="preserve"> </w:t>
-      </w:r>
-      <w:proofErr w:type="spellStart"/>
-      <w:r>
-        <w:rPr>
-          <w:lang w:val="es-CO"/>
-        </w:rPr>
-        <w:t>char</w:t>
-      </w:r>
-      <w:proofErr w:type="spellEnd"/>
-      <w:r>
         <w:rPr>
           <w:lang w:val="es-CO"/>
         </w:rPr>
@@ -4287,7 +4258,7 @@
     </w:p>
     <w:p>
       <w:pPr>
-        <w:pStyle w:val="ListParagraph"/>
+        <w:pStyle w:val="Prrafodelista"/>
         <w:ind w:left="1440"/>
         <w:jc w:val="both"/>
         <w:rPr>
@@ -4319,7 +4290,7 @@
     </w:p>
     <w:p>
       <w:pPr>
-        <w:pStyle w:val="ListParagraph"/>
+        <w:pStyle w:val="Prrafodelista"/>
         <w:ind w:left="1440"/>
         <w:jc w:val="both"/>
         <w:rPr>
@@ -4360,7 +4331,7 @@
     </w:p>
     <w:p>
       <w:pPr>
-        <w:pStyle w:val="ListParagraph"/>
+        <w:pStyle w:val="Prrafodelista"/>
         <w:ind w:left="1440"/>
         <w:jc w:val="both"/>
         <w:rPr>
@@ -4400,7 +4371,7 @@
     </w:p>
     <w:p>
       <w:pPr>
-        <w:pStyle w:val="ListParagraph"/>
+        <w:pStyle w:val="Prrafodelista"/>
         <w:ind w:left="1440"/>
         <w:jc w:val="both"/>
         <w:rPr>
@@ -4410,7 +4381,7 @@
     </w:p>
     <w:p>
       <w:pPr>
-        <w:pStyle w:val="ListParagraph"/>
+        <w:pStyle w:val="Prrafodelista"/>
         <w:numPr>
           <w:ilvl w:val="1"/>
           <w:numId w:val="15"/>
@@ -4433,7 +4404,7 @@
     </w:p>
     <w:p>
       <w:pPr>
-        <w:pStyle w:val="ListParagraph"/>
+        <w:pStyle w:val="Prrafodelista"/>
         <w:ind w:left="1440"/>
         <w:jc w:val="both"/>
         <w:rPr>
@@ -4502,426 +4473,869 @@
         <w:rPr>
           <w:lang w:val="es-CO"/>
         </w:rPr>
-        <w:t>*’ en formato RGB secuencial (R, G, B, R, G, B, ...). La operación se realiza byte a byte, es decir, por cada canal de cada píxel:</w:t>
-      </w:r>
-    </w:p>
-    <w:p>
-      <w:pPr>
-        <w:pStyle w:val="ListParagraph"/>
+        <w:t xml:space="preserve">*’ en formato RGB secuencial (R, G, B, R, G, B, ...). </w:t>
+      </w:r>
+    </w:p>
+    <w:p>
+      <w:pPr>
+        <w:pStyle w:val="Prrafodelista"/>
         <w:ind w:left="1440"/>
         <w:jc w:val="both"/>
-      </w:pPr>
+        <w:rPr>
+          <w:lang w:val="es-CO"/>
+        </w:rPr>
+      </w:pPr>
+    </w:p>
+    <w:p>
+      <w:pPr>
+        <w:pStyle w:val="Prrafodelista"/>
+        <w:ind w:left="1440"/>
+        <w:jc w:val="both"/>
+        <w:rPr>
+          <w:lang w:val="es-CO"/>
+        </w:rPr>
+      </w:pPr>
+      <w:r>
+        <w:rPr>
+          <w:lang w:val="es-CO"/>
+        </w:rPr>
+        <w:t>La operación se realiza byte a byte, es decir, por cada canal de cada píxel:</w:t>
+      </w:r>
+    </w:p>
+    <w:p>
+      <w:pPr>
+        <w:pStyle w:val="Prrafodelista"/>
+        <w:ind w:left="1440"/>
+        <w:jc w:val="both"/>
+      </w:pPr>
+      <w:r>
+        <w:t>resultado[i] = (ID[i] &lt;&lt; n) | (ID[i] &gt;&gt; (8 - n))</w:t>
+      </w:r>
+    </w:p>
+    <w:p>
+      <w:pPr>
+        <w:pStyle w:val="Prrafodelista"/>
+        <w:ind w:left="1440"/>
+        <w:jc w:val="both"/>
+      </w:pPr>
+    </w:p>
+    <w:p>
+      <w:pPr>
+        <w:pStyle w:val="Prrafodelista"/>
+        <w:ind w:left="1440"/>
+        <w:jc w:val="both"/>
+        <w:rPr>
+          <w:lang w:val="es-CO"/>
+        </w:rPr>
+      </w:pPr>
+      <w:r>
+        <w:rPr>
+          <w:lang w:val="es-CO"/>
+        </w:rPr>
+        <w:t>El resultado de esta transformación se almacena en un nuevo arreglo dinámico con el mismo formato RGB lineal.</w:t>
+      </w:r>
+      <w:r>
+        <w:rPr>
+          <w:lang w:val="es-CO"/>
+        </w:rPr>
+        <w:t xml:space="preserve"> </w:t>
+      </w:r>
+    </w:p>
+    <w:p>
+      <w:pPr>
+        <w:pStyle w:val="Prrafodelista"/>
+        <w:ind w:left="1440"/>
+        <w:jc w:val="both"/>
+        <w:rPr>
+          <w:lang w:val="es-CO"/>
+        </w:rPr>
+      </w:pPr>
+      <w:r>
+        <w:rPr>
+          <w:lang w:val="es-CO"/>
+        </w:rPr>
+        <w:t>@param ID Arreglo de bytes de la imagen distorsionada.</w:t>
+      </w:r>
+    </w:p>
+    <w:p>
+      <w:pPr>
+        <w:pStyle w:val="Prrafodelista"/>
+        <w:ind w:left="1440"/>
+        <w:jc w:val="both"/>
+        <w:rPr>
+          <w:lang w:val="es-CO"/>
+        </w:rPr>
+      </w:pPr>
+      <w:r>
+        <w:rPr>
+          <w:lang w:val="es-CO"/>
+        </w:rPr>
+        <w:t xml:space="preserve">@param </w:t>
+      </w:r>
       <w:proofErr w:type="spellStart"/>
       <w:r>
         <w:rPr>
-          <w:highlight w:val="yellow"/>
-        </w:rPr>
-        <w:t>resultado</w:t>
+          <w:lang w:val="es-CO"/>
+        </w:rPr>
+        <w:t>dataSize</w:t>
       </w:r>
       <w:proofErr w:type="spellEnd"/>
       <w:r>
         <w:rPr>
-          <w:highlight w:val="yellow"/>
-        </w:rPr>
-        <w:t>[</w:t>
+          <w:lang w:val="es-CO"/>
+        </w:rPr>
+        <w:t xml:space="preserve"> Cantidad total de bytes (ancho × alto × 3 canales).</w:t>
+      </w:r>
+    </w:p>
+    <w:p>
+      <w:pPr>
+        <w:pStyle w:val="Prrafodelista"/>
+        <w:ind w:left="1440"/>
+        <w:jc w:val="both"/>
+        <w:rPr>
+          <w:lang w:val="es-CO"/>
+        </w:rPr>
+      </w:pPr>
+      <w:r>
+        <w:rPr>
+          <w:lang w:val="es-CO"/>
+        </w:rPr>
+        <w:t>@param n Número de bits a rotar a la izquierda.</w:t>
+      </w:r>
+    </w:p>
+    <w:p>
+      <w:pPr>
+        <w:pStyle w:val="Prrafodelista"/>
+        <w:ind w:left="1440"/>
+        <w:jc w:val="both"/>
+        <w:rPr>
+          <w:lang w:val="es-CO"/>
+        </w:rPr>
+      </w:pPr>
+      <w:r>
+        <w:rPr>
+          <w:lang w:val="es-CO"/>
+        </w:rPr>
+        <w:t>@return Puntero a un arreglo dinámico de tipo ‘</w:t>
       </w:r>
       <w:proofErr w:type="spellStart"/>
       <w:r>
         <w:rPr>
-          <w:highlight w:val="yellow"/>
-        </w:rPr>
-        <w:t>i</w:t>
+          <w:lang w:val="es-CO"/>
+        </w:rPr>
+        <w:t>unsigned</w:t>
       </w:r>
       <w:proofErr w:type="spellEnd"/>
       <w:r>
         <w:rPr>
-          <w:highlight w:val="yellow"/>
-        </w:rPr>
-        <w:t>] = (ID[</w:t>
+          <w:lang w:val="es-CO"/>
+        </w:rPr>
+        <w:t xml:space="preserve"> </w:t>
       </w:r>
       <w:proofErr w:type="spellStart"/>
       <w:r>
         <w:rPr>
-          <w:highlight w:val="yellow"/>
-        </w:rPr>
-        <w:t>i</w:t>
+          <w:lang w:val="es-CO"/>
+        </w:rPr>
+        <w:t>char</w:t>
       </w:r>
       <w:proofErr w:type="spellEnd"/>
       <w:r>
         <w:rPr>
-          <w:highlight w:val="yellow"/>
-        </w:rPr>
-        <w:t>] &lt;&lt; n) | (ID[</w:t>
-      </w:r>
-      <w:proofErr w:type="spellStart"/>
-      <w:r>
-        <w:rPr>
-          <w:highlight w:val="yellow"/>
-        </w:rPr>
-        <w:t>i</w:t>
-      </w:r>
-      <w:proofErr w:type="spellEnd"/>
-      <w:r>
-        <w:rPr>
-          <w:highlight w:val="yellow"/>
-        </w:rPr>
-        <w:t>] &gt;&gt; (8 - n))</w:t>
-      </w:r>
-      <w:r>
-        <w:rPr>
-          <w:highlight w:val="yellow"/>
-        </w:rPr>
-        <w:t>.</w:t>
-      </w:r>
-    </w:p>
-    <w:p>
-      <w:pPr>
-        <w:pStyle w:val="ListParagraph"/>
+          <w:lang w:val="es-CO"/>
+        </w:rPr>
+        <w:t>*’ que contiene los resultados de la rotación.</w:t>
+      </w:r>
+    </w:p>
+    <w:p>
+      <w:pPr>
+        <w:pStyle w:val="Prrafodelista"/>
         <w:ind w:left="1440"/>
         <w:jc w:val="both"/>
         <w:rPr>
-          <w:lang w:val="es-CO"/>
-        </w:rPr>
-      </w:pPr>
-      <w:r>
-        <w:rPr>
-          <w:lang w:val="es-CO"/>
-        </w:rPr>
-        <w:t>El resultado de esta transformación se almacena en un nuevo arreglo dinámico con el mismo formato RGB lineal.</w:t>
-      </w:r>
-      <w:r>
-        <w:rPr>
-          <w:lang w:val="es-CO"/>
-        </w:rPr>
-        <w:t xml:space="preserve"> </w:t>
-      </w:r>
-    </w:p>
-    <w:p>
-      <w:pPr>
-        <w:pStyle w:val="ListParagraph"/>
-        <w:ind w:left="1440"/>
-        <w:jc w:val="both"/>
-        <w:rPr>
-          <w:lang w:val="es-CO"/>
-        </w:rPr>
-      </w:pPr>
-      <w:r>
-        <w:rPr>
-          <w:lang w:val="es-CO"/>
-        </w:rPr>
-        <w:t>@param ID Arreglo de bytes de la imagen distorsionada.</w:t>
-      </w:r>
-    </w:p>
-    <w:p>
-      <w:pPr>
-        <w:pStyle w:val="ListParagraph"/>
-        <w:ind w:left="1440"/>
-        <w:jc w:val="both"/>
-        <w:rPr>
-          <w:lang w:val="es-CO"/>
-        </w:rPr>
-      </w:pPr>
-      <w:r>
-        <w:rPr>
-          <w:lang w:val="es-CO"/>
-        </w:rPr>
-        <w:t xml:space="preserve">@param </w:t>
-      </w:r>
-      <w:proofErr w:type="spellStart"/>
-      <w:r>
-        <w:rPr>
-          <w:lang w:val="es-CO"/>
-        </w:rPr>
-        <w:t>dataSize</w:t>
-      </w:r>
-      <w:proofErr w:type="spellEnd"/>
-      <w:r>
-        <w:rPr>
-          <w:lang w:val="es-CO"/>
-        </w:rPr>
-        <w:t xml:space="preserve"> Cantidad total de bytes (ancho × alto × 3 canales).</w:t>
-      </w:r>
-    </w:p>
-    <w:p>
-      <w:pPr>
-        <w:pStyle w:val="ListParagraph"/>
-        <w:ind w:left="1440"/>
-        <w:jc w:val="both"/>
-        <w:rPr>
-          <w:lang w:val="es-CO"/>
-        </w:rPr>
-      </w:pPr>
-      <w:r>
-        <w:rPr>
-          <w:lang w:val="es-CO"/>
-        </w:rPr>
-        <w:t>@param n Número de bits a rotar a la izquierda.</w:t>
-      </w:r>
-    </w:p>
-    <w:p>
-      <w:pPr>
-        <w:pStyle w:val="ListParagraph"/>
-        <w:ind w:left="1440"/>
-        <w:jc w:val="both"/>
-        <w:rPr>
-          <w:lang w:val="es-CO"/>
-        </w:rPr>
-      </w:pPr>
-      <w:r>
-        <w:rPr>
-          <w:lang w:val="es-CO"/>
-        </w:rPr>
-        <w:t>@return Puntero a un arreglo dinámico de tipo ‘</w:t>
-      </w:r>
-      <w:proofErr w:type="spellStart"/>
-      <w:r>
-        <w:rPr>
-          <w:lang w:val="es-CO"/>
-        </w:rPr>
-        <w:t>unsigned</w:t>
-      </w:r>
-      <w:proofErr w:type="spellEnd"/>
-      <w:r>
-        <w:rPr>
-          <w:lang w:val="es-CO"/>
-        </w:rPr>
-        <w:t xml:space="preserve"> </w:t>
-      </w:r>
-      <w:proofErr w:type="spellStart"/>
-      <w:r>
-        <w:rPr>
-          <w:lang w:val="es-CO"/>
-        </w:rPr>
-        <w:t>char</w:t>
-      </w:r>
-      <w:proofErr w:type="spellEnd"/>
-      <w:r>
-        <w:rPr>
-          <w:lang w:val="es-CO"/>
-        </w:rPr>
-        <w:t>*’ que contiene los resultados de la rotación.</w:t>
-      </w:r>
-    </w:p>
-    <w:p>
-      <w:pPr>
-        <w:pStyle w:val="ListParagraph"/>
-        <w:ind w:left="1440"/>
-        <w:jc w:val="both"/>
-        <w:rPr>
+          <w:b/>
+          <w:bCs/>
           <w:i/>
           <w:iCs/>
-          <w:u w:val="single"/>
-          <w:lang w:val="es-CO"/>
-        </w:rPr>
-      </w:pPr>
-      <w:r>
-        <w:rPr>
+          <w:lang w:val="es-CO"/>
+        </w:rPr>
+      </w:pPr>
+      <w:r>
+        <w:rPr>
+          <w:b/>
+          <w:bCs/>
           <w:i/>
           <w:iCs/>
-          <w:u w:val="single"/>
-          <w:lang w:val="es-CO"/>
-        </w:rPr>
-        <w:t>Ejemplo de la función</w:t>
-      </w:r>
-      <w:r>
-        <w:rPr>
-          <w:i/>
-          <w:iCs/>
-          <w:u w:val="single"/>
-          <w:lang w:val="es-CO"/>
-        </w:rPr>
-        <w:t xml:space="preserve"> rotación izquierda (3 bits)</w:t>
-      </w:r>
-      <w:r>
-        <w:rPr>
-          <w:i/>
-          <w:iCs/>
-          <w:u w:val="single"/>
-          <w:lang w:val="es-CO"/>
-        </w:rPr>
-        <w:t>:</w:t>
-      </w:r>
-      <w:r>
-        <w:rPr>
+          <w:lang w:val="es-CO"/>
+        </w:rPr>
+        <w:t>Ejemplo de la función rotación izquierda (3 bits):</w:t>
+      </w:r>
+      <w:r>
+        <w:rPr>
+          <w:b/>
+          <w:bCs/>
           <w:i/>
           <w:iCs/>
           <w:noProof/>
+          <w:lang w:val="es-CO"/>
+        </w:rPr>
+        <w:t xml:space="preserve"> </w:t>
+      </w:r>
+    </w:p>
+    <w:p>
+      <w:pPr>
+        <w:pStyle w:val="Prrafodelista"/>
+        <w:ind w:left="1440"/>
+        <w:jc w:val="both"/>
+        <w:rPr>
+          <w:lang w:val="es-CO"/>
+        </w:rPr>
+      </w:pPr>
+      <w:r>
+        <w:rPr>
+          <w:lang w:val="es-CO"/>
+        </w:rPr>
+        <w:t>I</w:t>
+      </w:r>
+      <w:r>
+        <w:rPr>
+          <w:vertAlign w:val="subscript"/>
+          <w:lang w:val="es-CO"/>
+        </w:rPr>
+        <w:t xml:space="preserve">D </w:t>
+      </w:r>
+      <w:r>
+        <w:rPr>
+          <w:lang w:val="es-CO"/>
+        </w:rPr>
+        <w:t>= 11001</w:t>
+      </w:r>
+      <w:r>
+        <w:rPr>
+          <w:lang w:val="es-CO"/>
+        </w:rPr>
+        <w:t>100</w:t>
+      </w:r>
+      <w:r>
+        <w:rPr>
+          <w:lang w:val="es-CO"/>
+        </w:rPr>
+        <w:t xml:space="preserve"> </w:t>
+      </w:r>
+      <w:r>
+        <w:rPr>
+          <w:lang w:val="es-CO"/>
+        </w:rPr>
+        <w:t xml:space="preserve">(204 en </w:t>
+      </w:r>
+      <w:r>
+        <w:rPr>
+          <w:lang w:val="es-CO"/>
+        </w:rPr>
+        <w:t>entero</w:t>
+      </w:r>
+      <w:r>
+        <w:rPr>
+          <w:lang w:val="es-CO"/>
+        </w:rPr>
+        <w:t>)</w:t>
+      </w:r>
+    </w:p>
+    <w:p>
+      <w:pPr>
+        <w:pStyle w:val="Prrafodelista"/>
+        <w:ind w:left="1440"/>
+        <w:jc w:val="both"/>
+        <w:rPr>
+          <w:lang w:val="es-CO"/>
+        </w:rPr>
+      </w:pPr>
+      <w:r>
+        <w:rPr>
+          <w:lang w:val="es-CO"/>
+        </w:rPr>
+        <w:t>n = 3</w:t>
+      </w:r>
+    </w:p>
+    <w:p>
+      <w:pPr>
+        <w:pStyle w:val="Prrafodelista"/>
+        <w:ind w:left="1440"/>
+        <w:jc w:val="both"/>
+        <w:rPr>
+          <w:b/>
+          <w:bCs/>
+          <w:i/>
+          <w:iCs/>
+          <w:lang w:val="es-CO"/>
+        </w:rPr>
+      </w:pPr>
+      <w:r>
+        <w:rPr>
+          <w:b/>
+          <w:bCs/>
+          <w:i/>
+          <w:iCs/>
+          <w:lang w:val="es-CO"/>
+        </w:rPr>
+        <w:t xml:space="preserve">Resultado = </w:t>
+      </w:r>
+    </w:p>
+    <w:p>
+      <w:pPr>
+        <w:pStyle w:val="Prrafodelista"/>
+        <w:ind w:left="1440"/>
+        <w:jc w:val="both"/>
+        <w:rPr>
+          <w:lang w:val="es-CO"/>
+        </w:rPr>
+      </w:pPr>
+      <w:r>
+        <w:rPr>
+          <w:i/>
+          <w:iCs/>
+          <w:lang w:val="es-CO"/>
+        </w:rPr>
+        <w:t>Inicio</w:t>
+      </w:r>
+      <w:r>
+        <w:rPr>
+          <w:lang w:val="es-CO"/>
+        </w:rPr>
+        <w:t>: 11001100</w:t>
+      </w:r>
+    </w:p>
+    <w:p>
+      <w:pPr>
+        <w:pStyle w:val="Prrafodelista"/>
+        <w:ind w:left="1440"/>
+        <w:jc w:val="both"/>
+        <w:rPr>
+          <w:lang w:val="es-CO"/>
+        </w:rPr>
+      </w:pPr>
+      <w:r>
+        <w:rPr>
+          <w:i/>
+          <w:iCs/>
+          <w:lang w:val="es-CO"/>
+        </w:rPr>
+        <w:lastRenderedPageBreak/>
+        <w:t>Rotación 1:</w:t>
+      </w:r>
+      <w:r>
+        <w:rPr>
+          <w:lang w:val="es-CO"/>
+        </w:rPr>
+        <w:t xml:space="preserve"> 10011001</w:t>
+      </w:r>
+    </w:p>
+    <w:p>
+      <w:pPr>
+        <w:pStyle w:val="Prrafodelista"/>
+        <w:ind w:left="1440"/>
+        <w:jc w:val="both"/>
+        <w:rPr>
+          <w:lang w:val="es-CO"/>
+        </w:rPr>
+      </w:pPr>
+      <w:r>
+        <w:rPr>
+          <w:i/>
+          <w:iCs/>
+          <w:lang w:val="es-CO"/>
+        </w:rPr>
+        <w:t>Rotación 2:</w:t>
+      </w:r>
+      <w:r>
+        <w:rPr>
+          <w:lang w:val="es-CO"/>
+        </w:rPr>
+        <w:t xml:space="preserve"> 00110011</w:t>
+      </w:r>
+    </w:p>
+    <w:p>
+      <w:pPr>
+        <w:pStyle w:val="Prrafodelista"/>
+        <w:ind w:left="1440"/>
+        <w:jc w:val="both"/>
+        <w:rPr>
+          <w:lang w:val="es-CO"/>
+        </w:rPr>
+      </w:pPr>
+      <w:r>
+        <w:rPr>
+          <w:i/>
+          <w:iCs/>
+          <w:lang w:val="es-CO"/>
+        </w:rPr>
+        <w:t>Rotación 3:</w:t>
+      </w:r>
+      <w:r>
+        <w:rPr>
+          <w:lang w:val="es-CO"/>
+        </w:rPr>
+        <w:t xml:space="preserve"> 01100110</w:t>
+      </w:r>
+    </w:p>
+    <w:p>
+      <w:pPr>
+        <w:pStyle w:val="Prrafodelista"/>
+        <w:ind w:left="1440"/>
+        <w:jc w:val="both"/>
+        <w:rPr>
+          <w:lang w:val="es-CO"/>
+        </w:rPr>
+      </w:pPr>
+      <w:r>
+        <w:rPr>
+          <w:lang w:val="es-CO"/>
+        </w:rPr>
+        <w:t>01100110</w:t>
+      </w:r>
+      <w:r>
+        <w:rPr>
+          <w:lang w:val="es-CO"/>
+        </w:rPr>
+        <w:t xml:space="preserve"> (102 en entero)</w:t>
+      </w:r>
+    </w:p>
+    <w:p>
+      <w:pPr>
+        <w:pStyle w:val="Prrafodelista"/>
+        <w:ind w:left="1440"/>
+        <w:jc w:val="both"/>
+        <w:rPr>
+          <w:b/>
+          <w:bCs/>
+          <w:i/>
+          <w:iCs/>
+          <w:lang w:val="es-CO"/>
+        </w:rPr>
+      </w:pPr>
+      <w:r>
+        <w:rPr>
+          <w:b/>
+          <w:bCs/>
+          <w:i/>
+          <w:iCs/>
+          <w:lang w:val="es-CO"/>
+        </w:rPr>
+        <w:drawing>
+          <wp:anchor distT="0" distB="0" distL="114300" distR="114300" simplePos="0" relativeHeight="251663360" behindDoc="0" locked="0" layoutInCell="1" allowOverlap="1" wp14:anchorId="779A6D8C" wp14:editId="2A910E84">
+            <wp:simplePos x="0" y="0"/>
+            <wp:positionH relativeFrom="column">
+              <wp:posOffset>885825</wp:posOffset>
+            </wp:positionH>
+            <wp:positionV relativeFrom="page">
+              <wp:posOffset>1990725</wp:posOffset>
+            </wp:positionV>
+            <wp:extent cx="5258435" cy="914400"/>
+            <wp:effectExtent l="0" t="0" r="0" b="0"/>
+            <wp:wrapSquare wrapText="bothSides"/>
+            <wp:docPr id="1403959397" name="Imagen 1"/>
+            <wp:cNvGraphicFramePr>
+              <a:graphicFrameLocks xmlns:a="http://schemas.openxmlformats.org/drawingml/2006/main" noChangeAspect="1"/>
+            </wp:cNvGraphicFramePr>
+            <a:graphic xmlns:a="http://schemas.openxmlformats.org/drawingml/2006/main">
+              <a:graphicData uri="http://schemas.openxmlformats.org/drawingml/2006/picture">
+                <pic:pic xmlns:pic="http://schemas.openxmlformats.org/drawingml/2006/picture">
+                  <pic:nvPicPr>
+                    <pic:cNvPr id="1403959397" name=""/>
+                    <pic:cNvPicPr/>
+                  </pic:nvPicPr>
+                  <pic:blipFill>
+                    <a:blip r:embed="rId9">
+                      <a:extLst>
+                        <a:ext uri="{28A0092B-C50C-407E-A947-70E740481C1C}">
+                          <a14:useLocalDpi xmlns:a14="http://schemas.microsoft.com/office/drawing/2010/main" val="0"/>
+                        </a:ext>
+                      </a:extLst>
+                    </a:blip>
+                    <a:stretch>
+                      <a:fillRect/>
+                    </a:stretch>
+                  </pic:blipFill>
+                  <pic:spPr>
+                    <a:xfrm>
+                      <a:off x="0" y="0"/>
+                      <a:ext cx="5258435" cy="914400"/>
+                    </a:xfrm>
+                    <a:prstGeom prst="rect">
+                      <a:avLst/>
+                    </a:prstGeom>
+                  </pic:spPr>
+                </pic:pic>
+              </a:graphicData>
+            </a:graphic>
+          </wp:anchor>
+        </w:drawing>
+      </w:r>
+      <w:r>
+        <w:rPr>
+          <w:b/>
+          <w:bCs/>
+          <w:i/>
+          <w:iCs/>
+          <w:lang w:val="es-CO"/>
+        </w:rPr>
+        <w:t xml:space="preserve">Aplicación </w:t>
+      </w:r>
+      <w:r>
+        <w:rPr>
+          <w:b/>
+          <w:bCs/>
+          <w:i/>
+          <w:iCs/>
+          <w:lang w:val="es-CO"/>
+        </w:rPr>
+        <w:t>visual</w:t>
+      </w:r>
+      <w:r>
+        <w:rPr>
+          <w:b/>
+          <w:bCs/>
+          <w:i/>
+          <w:iCs/>
+          <w:lang w:val="es-CO"/>
+        </w:rPr>
+        <w:t xml:space="preserve"> de cada rotación:</w:t>
+      </w:r>
+    </w:p>
+    <w:p>
+      <w:pPr>
+        <w:jc w:val="both"/>
+        <w:rPr>
+          <w:b/>
+          <w:bCs/>
+          <w:i/>
+          <w:iCs/>
+          <w:lang w:val="es-CO"/>
+        </w:rPr>
+      </w:pPr>
+    </w:p>
+    <w:p>
+      <w:pPr>
+        <w:jc w:val="both"/>
+        <w:rPr>
+          <w:b/>
+          <w:bCs/>
+          <w:i/>
+          <w:iCs/>
+          <w:lang w:val="es-CO"/>
+        </w:rPr>
+      </w:pPr>
+    </w:p>
+    <w:p>
+      <w:pPr>
+        <w:jc w:val="both"/>
+        <w:rPr>
+          <w:b/>
+          <w:bCs/>
+          <w:i/>
+          <w:iCs/>
+          <w:lang w:val="es-CO"/>
+        </w:rPr>
+      </w:pPr>
+    </w:p>
+    <w:p>
+      <w:pPr>
+        <w:spacing w:after="0"/>
+        <w:ind w:left="720" w:firstLine="720"/>
+        <w:jc w:val="both"/>
+        <w:rPr>
+          <w:b/>
+          <w:bCs/>
+          <w:i/>
+          <w:iCs/>
+          <w:lang w:val="es-CO"/>
+        </w:rPr>
+      </w:pPr>
+      <w:r>
+        <w:rPr>
+          <w:b/>
+          <w:bCs/>
+          <w:i/>
+          <w:iCs/>
+          <w:lang w:val="es-CO"/>
+        </w:rPr>
+        <w:t>Bajo la fórmula:</w:t>
+      </w:r>
+    </w:p>
+    <w:p>
+      <w:pPr>
+        <w:pStyle w:val="Prrafodelista"/>
+        <w:spacing w:after="0"/>
+        <w:ind w:left="1440"/>
+        <w:jc w:val="both"/>
+      </w:pPr>
+      <w:r>
+        <w:rPr>
+          <w:b/>
+          <w:bCs/>
+        </w:rPr>
+        <w:t>resultado[i] = (ID[i] &lt;&lt; n) | (ID[i] &gt;&gt; (8 - n))</w:t>
+      </w:r>
+    </w:p>
+    <w:p>
+      <w:pPr>
+        <w:pStyle w:val="Prrafodelista"/>
+        <w:ind w:left="1440"/>
+        <w:jc w:val="both"/>
+        <w:rPr>
+          <w:lang w:val="es-CO"/>
+        </w:rPr>
+      </w:pPr>
+      <w:r>
+        <w:rPr>
+          <w:b/>
+          <w:bCs/>
+          <w:i/>
+          <w:iCs/>
+          <w:lang w:val="es-CO"/>
+        </w:rPr>
+        <w:t xml:space="preserve"> </w:t>
+      </w:r>
+      <w:r>
+        <w:rPr>
+          <w:lang w:val="es-CO"/>
+        </w:rPr>
+        <w:t>I</w:t>
+      </w:r>
+      <w:r>
+        <w:rPr>
+          <w:vertAlign w:val="subscript"/>
+          <w:lang w:val="es-CO"/>
+        </w:rPr>
+        <w:t xml:space="preserve">D </w:t>
+      </w:r>
+      <w:r>
+        <w:rPr>
+          <w:lang w:val="es-CO"/>
+        </w:rPr>
+        <w:t>= 11001</w:t>
+      </w:r>
+      <w:r>
+        <w:rPr>
+          <w:lang w:val="es-CO"/>
+        </w:rPr>
+        <w:t>100</w:t>
+      </w:r>
+      <w:r>
+        <w:rPr>
+          <w:lang w:val="es-CO"/>
+        </w:rPr>
+        <w:t xml:space="preserve"> (204 en </w:t>
+      </w:r>
+      <w:r>
+        <w:rPr>
+          <w:lang w:val="es-CO"/>
+        </w:rPr>
+        <w:t>entero</w:t>
+      </w:r>
+      <w:r>
+        <w:rPr>
+          <w:lang w:val="es-CO"/>
+        </w:rPr>
+        <w:t>)</w:t>
+      </w:r>
+    </w:p>
+    <w:p>
+      <w:pPr>
+        <w:pStyle w:val="Prrafodelista"/>
+        <w:ind w:left="1440"/>
+        <w:jc w:val="both"/>
+        <w:rPr>
+          <w:lang w:val="es-CO"/>
+        </w:rPr>
+      </w:pPr>
+      <w:r>
+        <w:rPr>
+          <w:lang w:val="es-CO"/>
+        </w:rPr>
+        <w:t>n = 3</w:t>
+      </w:r>
+    </w:p>
+    <w:p>
+      <w:pPr>
+        <w:pStyle w:val="Prrafodelista"/>
+        <w:ind w:left="1440"/>
+        <w:jc w:val="both"/>
+        <w:rPr>
+          <w:b/>
+          <w:bCs/>
+          <w:i/>
+          <w:iCs/>
+          <w:lang w:val="es-CO"/>
+        </w:rPr>
+      </w:pPr>
+      <w:r>
+        <w:rPr>
+          <w:b/>
+          <w:bCs/>
+          <w:i/>
+          <w:iCs/>
+          <w:lang w:val="es-CO"/>
+        </w:rPr>
+        <w:t xml:space="preserve">Resultado = </w:t>
+      </w:r>
+    </w:p>
+    <w:p>
+      <w:pPr>
+        <w:pStyle w:val="Prrafodelista"/>
+        <w:ind w:left="1440"/>
+        <w:jc w:val="both"/>
+      </w:pPr>
+      <w:r>
+        <w:t>I</w:t>
+      </w:r>
+      <w:r>
+        <w:rPr>
+          <w:vertAlign w:val="subscript"/>
+        </w:rPr>
+        <w:t>D</w:t>
+      </w:r>
+      <w:r>
+        <w:t xml:space="preserve">[i] &lt;&lt; </w:t>
+      </w:r>
+      <w:r>
+        <w:t>3 = 01100000</w:t>
+      </w:r>
+    </w:p>
+    <w:p>
+      <w:pPr>
+        <w:pStyle w:val="Prrafodelista"/>
+        <w:ind w:left="1440"/>
+        <w:jc w:val="both"/>
+      </w:pPr>
+      <w:r>
+        <w:t>I</w:t>
+      </w:r>
+      <w:r>
+        <w:rPr>
+          <w:vertAlign w:val="subscript"/>
+        </w:rPr>
+        <w:t>D</w:t>
+      </w:r>
+      <w:r>
+        <w:t xml:space="preserve"> </w:t>
+      </w:r>
+      <w:r>
+        <w:t xml:space="preserve">[i] &lt;&lt; </w:t>
+      </w:r>
+      <w:r>
+        <w:t xml:space="preserve">(8-3) = </w:t>
+      </w:r>
+      <w:r>
+        <w:t>I</w:t>
+      </w:r>
+      <w:r>
+        <w:rPr>
+          <w:vertAlign w:val="subscript"/>
+        </w:rPr>
+        <w:t>D</w:t>
+      </w:r>
+      <w:r>
+        <w:t xml:space="preserve"> </w:t>
+      </w:r>
+      <w:r>
+        <w:t xml:space="preserve">[i] &lt;&lt; </w:t>
+      </w:r>
+      <w:r>
+        <w:t>5 = 00000110</w:t>
+      </w:r>
+    </w:p>
+    <w:p>
+      <w:pPr>
+        <w:pStyle w:val="Prrafodelista"/>
+        <w:ind w:left="1440"/>
+        <w:jc w:val="both"/>
+        <w:rPr>
+          <w:b/>
+          <w:bCs/>
+        </w:rPr>
+      </w:pPr>
+      <w:r>
+        <w:rPr>
+          <w:b/>
+          <w:bCs/>
+        </w:rPr>
+        <w:t xml:space="preserve">Aplicamos OR: </w:t>
+      </w:r>
+    </w:p>
+    <w:p>
+      <w:pPr>
+        <w:pStyle w:val="Prrafodelista"/>
+        <w:ind w:left="1440"/>
+        <w:jc w:val="both"/>
+      </w:pPr>
+      <w:r>
+        <w:t xml:space="preserve">        </w:t>
+      </w:r>
+      <w:r>
+        <w:t>01100000</w:t>
+      </w:r>
+    </w:p>
+    <w:p>
+      <w:pPr>
+        <w:pStyle w:val="Prrafodelista"/>
+        <w:ind w:left="1440"/>
+        <w:jc w:val="both"/>
+        <w:rPr>
           <w:u w:val="single"/>
-          <w:lang w:val="es-CO"/>
-        </w:rPr>
+        </w:rPr>
+      </w:pPr>
+      <w:r>
+        <w:t xml:space="preserve">    </w:t>
+      </w:r>
+      <w:r>
+        <w:t xml:space="preserve">   </w:t>
+      </w:r>
+      <w:r>
         <w:t xml:space="preserve"> </w:t>
       </w:r>
-    </w:p>
-    <w:p>
-      <w:pPr>
-        <w:pStyle w:val="ListParagraph"/>
+      <w:r>
+        <w:rPr>
+          <w:u w:val="single"/>
+        </w:rPr>
+        <w:t>00000110</w:t>
+      </w:r>
+    </w:p>
+    <w:p>
+      <w:pPr>
+        <w:pStyle w:val="Prrafodelista"/>
         <w:ind w:left="1440"/>
         <w:jc w:val="both"/>
-        <w:rPr>
-          <w:lang w:val="es-CO"/>
-        </w:rPr>
-      </w:pPr>
-      <w:r>
-        <w:rPr>
-          <w:lang w:val="es-CO"/>
-        </w:rPr>
-        <w:t>I</w:t>
-      </w:r>
-      <w:r>
-        <w:rPr>
-          <w:vertAlign w:val="subscript"/>
-          <w:lang w:val="es-CO"/>
-        </w:rPr>
-        <w:t xml:space="preserve">D </w:t>
-      </w:r>
-      <w:r>
-        <w:rPr>
-          <w:lang w:val="es-CO"/>
-        </w:rPr>
-        <w:t xml:space="preserve">= 11001100 </w:t>
-      </w:r>
-      <w:r>
-        <w:rPr>
-          <w:lang w:val="es-CO"/>
-        </w:rPr>
-        <w:t xml:space="preserve">(204 en </w:t>
-      </w:r>
-      <w:r>
-        <w:rPr>
-          <w:lang w:val="es-CO"/>
-        </w:rPr>
-        <w:t>entero</w:t>
-      </w:r>
-      <w:r>
-        <w:rPr>
-          <w:lang w:val="es-CO"/>
-        </w:rPr>
-        <w:t>)</w:t>
-      </w:r>
-    </w:p>
-    <w:p>
-      <w:pPr>
-        <w:pStyle w:val="ListParagraph"/>
+      </w:pPr>
+      <w:r>
+        <w:rPr>
+          <w:b/>
+          <w:bCs/>
+        </w:rPr>
+        <w:t xml:space="preserve">OR </w:t>
+      </w:r>
+      <w:r>
+        <w:t>01100110</w:t>
+      </w:r>
+      <w:r>
+        <w:t xml:space="preserve"> (102 en entero)</w:t>
+      </w:r>
+    </w:p>
+    <w:p>
+      <w:pPr>
+        <w:pStyle w:val="Prrafodelista"/>
         <w:ind w:left="1440"/>
         <w:jc w:val="both"/>
         <w:rPr>
-          <w:lang w:val="es-CO"/>
-        </w:rPr>
-      </w:pPr>
-      <w:r>
-        <w:rPr>
-          <w:lang w:val="es-CO"/>
-        </w:rPr>
-        <w:t>n = 3</w:t>
-      </w:r>
-    </w:p>
-    <w:p>
-      <w:pPr>
-        <w:pStyle w:val="ListParagraph"/>
-        <w:ind w:left="1440"/>
-        <w:jc w:val="both"/>
-        <w:rPr>
-          <w:lang w:val="es-CO"/>
-        </w:rPr>
-      </w:pPr>
-      <w:r>
-        <w:rPr>
-          <w:lang w:val="es-CO"/>
-        </w:rPr>
-        <w:t>Resultado</w:t>
-      </w:r>
-      <w:r>
-        <w:rPr>
-          <w:lang w:val="es-CO"/>
-        </w:rPr>
-        <w:t xml:space="preserve"> </w:t>
-      </w:r>
-      <w:r>
-        <w:rPr>
-          <w:lang w:val="es-CO"/>
-        </w:rPr>
-        <w:t xml:space="preserve">= </w:t>
-      </w:r>
-      <w:r>
-        <w:rPr>
-          <w:lang w:val="es-CO"/>
-        </w:rPr>
-        <w:t>1</w:t>
-      </w:r>
-      <w:r>
-        <w:rPr>
-          <w:lang w:val="es-CO"/>
-        </w:rPr>
-        <w:t>00</w:t>
-      </w:r>
-      <w:r>
-        <w:rPr>
-          <w:lang w:val="es-CO"/>
-        </w:rPr>
-        <w:t>11001</w:t>
-      </w:r>
-      <w:r>
-        <w:rPr>
-          <w:lang w:val="es-CO"/>
-        </w:rPr>
-        <w:t xml:space="preserve"> </w:t>
-      </w:r>
-      <w:r>
-        <w:rPr>
-          <w:lang w:val="es-CO"/>
-        </w:rPr>
-        <w:t>(</w:t>
-      </w:r>
-      <w:r>
-        <w:rPr>
-          <w:lang w:val="es-CO"/>
-        </w:rPr>
-        <w:t>153 en entero</w:t>
-      </w:r>
-      <w:r>
-        <w:rPr>
-          <w:lang w:val="es-CO"/>
-        </w:rPr>
-        <w:t>)</w:t>
-      </w:r>
-    </w:p>
-    <w:p>
-      <w:pPr>
-        <w:pStyle w:val="ListParagraph"/>
-        <w:ind w:left="1440"/>
-        <w:jc w:val="both"/>
-        <w:rPr>
-          <w:lang w:val="es-CO"/>
-        </w:rPr>
-      </w:pPr>
-    </w:p>
-    <w:p>
-      <w:pPr>
-        <w:pStyle w:val="ListParagraph"/>
-        <w:ind w:left="1440"/>
-        <w:jc w:val="both"/>
-        <w:rPr>
-          <w:b/>
-          <w:bCs/>
-          <w:lang w:val="es-CO"/>
-        </w:rPr>
-      </w:pPr>
-    </w:p>
-    <w:p>
-      <w:pPr>
-        <w:pStyle w:val="ListParagraph"/>
-        <w:ind w:left="1440"/>
-        <w:jc w:val="both"/>
-        <w:rPr>
-          <w:b/>
-          <w:bCs/>
-          <w:lang w:val="es-CO"/>
-        </w:rPr>
-      </w:pPr>
-    </w:p>
-    <w:p>
-      <w:pPr>
-        <w:pStyle w:val="ListParagraph"/>
+          <w:b/>
+          <w:bCs/>
+          <w:lang w:val="es-CO"/>
+        </w:rPr>
+      </w:pPr>
+    </w:p>
+    <w:p>
+      <w:pPr>
+        <w:pStyle w:val="Prrafodelista"/>
         <w:numPr>
           <w:ilvl w:val="1"/>
           <w:numId w:val="15"/>
@@ -4939,9 +5353,895 @@
           <w:bCs/>
           <w:lang w:val="es-CO"/>
         </w:rPr>
+        <w:t>Función rotación derecha:</w:t>
+      </w:r>
+    </w:p>
+    <w:p>
+      <w:pPr>
+        <w:pStyle w:val="Prrafodelista"/>
+        <w:ind w:left="1440"/>
+        <w:jc w:val="both"/>
+        <w:rPr>
+          <w:lang w:val="es-CO"/>
+        </w:rPr>
+      </w:pPr>
+      <w:r>
+        <w:rPr>
+          <w:lang w:val="es-CO"/>
+        </w:rPr>
+        <w:t>@brief Aplica una rotación a la derecha de n (1 ≤ n ≤ 8) bits sobre cada byte de una imagen RGB.</w:t>
+      </w:r>
+      <w:r>
+        <w:rPr>
+          <w:lang w:val="es-CO"/>
+        </w:rPr>
+        <w:t xml:space="preserve"> </w:t>
+      </w:r>
+      <w:r>
+        <w:rPr>
+          <w:lang w:val="es-CO"/>
+        </w:rPr>
+        <w:t>Esta función realiza una operación binaria de rotación a la derecha sobre n bits de cada byte de la imagen distorsionada (ID).</w:t>
+      </w:r>
+      <w:r>
+        <w:rPr>
+          <w:lang w:val="es-CO"/>
+        </w:rPr>
+        <w:t xml:space="preserve"> </w:t>
+      </w:r>
+      <w:r>
+        <w:rPr>
+          <w:lang w:val="es-CO"/>
+        </w:rPr>
+        <w:t>Cada byte representa un canal de color (R, G o B) y está almacenado en un arreglo lineal de tipo ‘</w:t>
+      </w:r>
+      <w:proofErr w:type="spellStart"/>
+      <w:r>
+        <w:rPr>
+          <w:lang w:val="es-CO"/>
+        </w:rPr>
+        <w:t>unsigned</w:t>
+      </w:r>
+      <w:proofErr w:type="spellEnd"/>
+      <w:r>
+        <w:rPr>
+          <w:lang w:val="es-CO"/>
+        </w:rPr>
+        <w:t xml:space="preserve"> </w:t>
+      </w:r>
+      <w:proofErr w:type="spellStart"/>
+      <w:r>
+        <w:rPr>
+          <w:lang w:val="es-CO"/>
+        </w:rPr>
+        <w:t>char</w:t>
+      </w:r>
+      <w:proofErr w:type="spellEnd"/>
+      <w:r>
+        <w:rPr>
+          <w:lang w:val="es-CO"/>
+        </w:rPr>
+        <w:t>*’ en formato RGB secuencial (R, G, B, R, G, B, ...).</w:t>
+      </w:r>
+    </w:p>
+    <w:p>
+      <w:pPr>
+        <w:spacing w:after="0"/>
+        <w:ind w:left="720" w:firstLine="720"/>
+        <w:jc w:val="both"/>
+        <w:rPr>
+          <w:lang w:val="es-CO"/>
+        </w:rPr>
+      </w:pPr>
+      <w:r>
+        <w:rPr>
+          <w:lang w:val="es-CO"/>
+        </w:rPr>
+        <w:t>La operación se realiza byte a byte, es decir, por cada canal de cada píxel:</w:t>
+      </w:r>
+    </w:p>
+    <w:p>
+      <w:pPr>
+        <w:spacing w:after="0"/>
+        <w:ind w:left="720" w:firstLine="720"/>
+        <w:jc w:val="both"/>
+        <w:rPr>
+          <w:lang w:val="es-CO"/>
+        </w:rPr>
+      </w:pPr>
+      <w:r>
+        <w:rPr>
+          <w:lang w:val="es-CO"/>
+        </w:rPr>
+        <w:t>resultado[i] = (ID[i] &gt;&gt; n) | (ID[i] &lt;&lt; (8 - n))</w:t>
+      </w:r>
+    </w:p>
+    <w:p>
+      <w:pPr>
+        <w:spacing w:after="0"/>
+        <w:ind w:left="720" w:firstLine="720"/>
+        <w:jc w:val="both"/>
+        <w:rPr>
+          <w:lang w:val="es-CO"/>
+        </w:rPr>
+      </w:pPr>
+    </w:p>
+    <w:p>
+      <w:pPr>
+        <w:pStyle w:val="Prrafodelista"/>
+        <w:ind w:left="1440"/>
+        <w:jc w:val="both"/>
+        <w:rPr>
+          <w:lang w:val="es-CO"/>
+        </w:rPr>
+      </w:pPr>
+      <w:r>
+        <w:rPr>
+          <w:lang w:val="es-CO"/>
+        </w:rPr>
+        <w:t>Esta operación asegura una rotación circular, es decir, los bits que "salen" por la derecha son reinsertados por la izquierda.</w:t>
+      </w:r>
+      <w:r>
+        <w:rPr>
+          <w:lang w:val="es-CO"/>
+        </w:rPr>
+        <w:t xml:space="preserve"> </w:t>
+      </w:r>
+      <w:r>
+        <w:rPr>
+          <w:lang w:val="es-CO"/>
+        </w:rPr>
+        <w:t>El resultado de esta transformación se almacena en un nuevo arreglo dinámico con el mismo formato RGB lineal.</w:t>
+      </w:r>
+    </w:p>
+    <w:p>
+      <w:pPr>
+        <w:pStyle w:val="Prrafodelista"/>
+        <w:spacing w:after="0"/>
+        <w:ind w:left="1440"/>
+        <w:jc w:val="both"/>
+        <w:rPr>
+          <w:lang w:val="es-CO"/>
+        </w:rPr>
+      </w:pPr>
+      <w:r>
+        <w:rPr>
+          <w:lang w:val="es-CO"/>
+        </w:rPr>
+        <w:t>@param ID Arreglo de bytes de la imagen distorsionada.</w:t>
+      </w:r>
+    </w:p>
+    <w:p>
+      <w:pPr>
+        <w:spacing w:after="0"/>
+        <w:ind w:left="720" w:firstLine="720"/>
+        <w:jc w:val="both"/>
+        <w:rPr>
+          <w:lang w:val="es-CO"/>
+        </w:rPr>
+      </w:pPr>
+      <w:r>
+        <w:rPr>
+          <w:lang w:val="es-CO"/>
+        </w:rPr>
+        <w:t xml:space="preserve">@param </w:t>
+      </w:r>
+      <w:proofErr w:type="spellStart"/>
+      <w:r>
+        <w:rPr>
+          <w:lang w:val="es-CO"/>
+        </w:rPr>
+        <w:t>dataSize</w:t>
+      </w:r>
+      <w:proofErr w:type="spellEnd"/>
+      <w:r>
+        <w:rPr>
+          <w:lang w:val="es-CO"/>
+        </w:rPr>
+        <w:t xml:space="preserve"> Cantidad total de bytes (ancho × alto × 3 canales).</w:t>
+      </w:r>
+    </w:p>
+    <w:p>
+      <w:pPr>
+        <w:spacing w:after="0"/>
+        <w:ind w:left="720" w:firstLine="720"/>
+        <w:jc w:val="both"/>
+        <w:rPr>
+          <w:lang w:val="es-CO"/>
+        </w:rPr>
+      </w:pPr>
+      <w:r>
+        <w:rPr>
+          <w:lang w:val="es-CO"/>
+        </w:rPr>
         <w:lastRenderedPageBreak/>
-        <w:t>Función rotación derecha:</w:t>
-      </w:r>
+        <w:t>@param n Número de bits a rotar a la derecha.</w:t>
+      </w:r>
+    </w:p>
+    <w:p>
+      <w:pPr>
+        <w:pStyle w:val="Prrafodelista"/>
+        <w:spacing w:after="0"/>
+        <w:ind w:left="1440"/>
+        <w:jc w:val="both"/>
+        <w:rPr>
+          <w:lang w:val="es-CO"/>
+        </w:rPr>
+      </w:pPr>
+      <w:r>
+        <w:rPr>
+          <w:lang w:val="es-CO"/>
+        </w:rPr>
+        <w:t>@return Puntero a un arreglo dinámico de tipo ‘</w:t>
+      </w:r>
+      <w:proofErr w:type="spellStart"/>
+      <w:r>
+        <w:rPr>
+          <w:lang w:val="es-CO"/>
+        </w:rPr>
+        <w:t>unsigned</w:t>
+      </w:r>
+      <w:proofErr w:type="spellEnd"/>
+      <w:r>
+        <w:rPr>
+          <w:lang w:val="es-CO"/>
+        </w:rPr>
+        <w:t xml:space="preserve"> </w:t>
+      </w:r>
+      <w:proofErr w:type="spellStart"/>
+      <w:r>
+        <w:rPr>
+          <w:lang w:val="es-CO"/>
+        </w:rPr>
+        <w:t>char</w:t>
+      </w:r>
+      <w:proofErr w:type="spellEnd"/>
+      <w:r>
+        <w:rPr>
+          <w:lang w:val="es-CO"/>
+        </w:rPr>
+        <w:t>*’ que contiene los resultados de la rotación.</w:t>
+      </w:r>
+    </w:p>
+    <w:p>
+      <w:pPr>
+        <w:jc w:val="both"/>
+        <w:rPr>
+          <w:lang w:val="es-CO"/>
+        </w:rPr>
+      </w:pPr>
+    </w:p>
+    <w:p>
+      <w:pPr>
+        <w:spacing w:after="0"/>
+        <w:ind w:left="720" w:firstLine="720"/>
+        <w:jc w:val="both"/>
+        <w:rPr>
+          <w:b/>
+          <w:bCs/>
+          <w:i/>
+          <w:iCs/>
+          <w:lang w:val="es-CO"/>
+        </w:rPr>
+      </w:pPr>
+      <w:r>
+        <w:rPr>
+          <w:b/>
+          <w:bCs/>
+          <w:i/>
+          <w:iCs/>
+          <w:lang w:val="es-CO"/>
+        </w:rPr>
+        <w:t>Ejemplo de la función rotación derecha (3 bits):</w:t>
+      </w:r>
+    </w:p>
+    <w:p>
+      <w:pPr>
+        <w:spacing w:after="0"/>
+        <w:ind w:left="720" w:firstLine="720"/>
+        <w:jc w:val="both"/>
+        <w:rPr>
+          <w:b/>
+          <w:bCs/>
+          <w:i/>
+          <w:iCs/>
+          <w:lang w:val="es-CO"/>
+        </w:rPr>
+      </w:pPr>
+      <w:r>
+        <w:rPr>
+          <w:lang w:val="es-CO"/>
+        </w:rPr>
+        <w:t>I</w:t>
+      </w:r>
+      <w:r>
+        <w:rPr>
+          <w:vertAlign w:val="subscript"/>
+          <w:lang w:val="es-CO"/>
+        </w:rPr>
+        <w:t>D</w:t>
+      </w:r>
+      <w:r>
+        <w:rPr>
+          <w:lang w:val="es-CO"/>
+        </w:rPr>
+        <w:t xml:space="preserve"> = 11001100 (204 en entero)</w:t>
+      </w:r>
+    </w:p>
+    <w:p>
+      <w:pPr>
+        <w:pStyle w:val="Prrafodelista"/>
+        <w:spacing w:after="0"/>
+        <w:ind w:left="1440"/>
+        <w:jc w:val="both"/>
+        <w:rPr>
+          <w:lang w:val="es-CO"/>
+        </w:rPr>
+      </w:pPr>
+      <w:r>
+        <w:rPr>
+          <w:lang w:val="es-CO"/>
+        </w:rPr>
+        <w:t>n = 3</w:t>
+      </w:r>
+    </w:p>
+    <w:p>
+      <w:pPr>
+        <w:pStyle w:val="Prrafodelista"/>
+        <w:spacing w:after="0"/>
+        <w:ind w:left="1440"/>
+        <w:jc w:val="both"/>
+        <w:rPr>
+          <w:b/>
+          <w:bCs/>
+          <w:lang w:val="es-CO"/>
+        </w:rPr>
+      </w:pPr>
+      <w:r>
+        <w:rPr>
+          <w:b/>
+          <w:bCs/>
+          <w:lang w:val="es-CO"/>
+        </w:rPr>
+        <w:t xml:space="preserve">Resultado </w:t>
+      </w:r>
+      <w:r>
+        <w:rPr>
+          <w:b/>
+          <w:bCs/>
+          <w:lang w:val="es-CO"/>
+        </w:rPr>
+        <w:t>=</w:t>
+      </w:r>
+    </w:p>
+    <w:p>
+      <w:pPr>
+        <w:pStyle w:val="Prrafodelista"/>
+        <w:spacing w:after="0"/>
+        <w:ind w:left="1440"/>
+        <w:jc w:val="both"/>
+        <w:rPr>
+          <w:lang w:val="es-CO"/>
+        </w:rPr>
+      </w:pPr>
+      <w:r>
+        <w:rPr>
+          <w:i/>
+          <w:iCs/>
+          <w:lang w:val="es-CO"/>
+        </w:rPr>
+        <w:t>Inicio:</w:t>
+      </w:r>
+      <w:r>
+        <w:rPr>
+          <w:lang w:val="es-CO"/>
+        </w:rPr>
+        <w:t xml:space="preserve">     11001100</w:t>
+      </w:r>
+    </w:p>
+    <w:p>
+      <w:pPr>
+        <w:pStyle w:val="Prrafodelista"/>
+        <w:spacing w:after="0"/>
+        <w:ind w:left="1440"/>
+        <w:jc w:val="both"/>
+        <w:rPr>
+          <w:lang w:val="es-CO"/>
+        </w:rPr>
+      </w:pPr>
+      <w:r>
+        <w:rPr>
+          <w:i/>
+          <w:iCs/>
+          <w:lang w:val="es-CO"/>
+        </w:rPr>
+        <w:t>Rotación 1:</w:t>
+      </w:r>
+      <w:r>
+        <w:rPr>
+          <w:lang w:val="es-CO"/>
+        </w:rPr>
+        <w:t xml:space="preserve"> 01100110</w:t>
+      </w:r>
+    </w:p>
+    <w:p>
+      <w:pPr>
+        <w:pStyle w:val="Prrafodelista"/>
+        <w:spacing w:after="0"/>
+        <w:ind w:left="1440"/>
+        <w:jc w:val="both"/>
+        <w:rPr>
+          <w:lang w:val="es-CO"/>
+        </w:rPr>
+      </w:pPr>
+      <w:r>
+        <w:rPr>
+          <w:i/>
+          <w:iCs/>
+          <w:lang w:val="es-CO"/>
+        </w:rPr>
+        <w:t>Rotación 2:</w:t>
+      </w:r>
+      <w:r>
+        <w:rPr>
+          <w:lang w:val="es-CO"/>
+        </w:rPr>
+        <w:t xml:space="preserve"> 00110011</w:t>
+      </w:r>
+    </w:p>
+    <w:p>
+      <w:pPr>
+        <w:pStyle w:val="Prrafodelista"/>
+        <w:spacing w:after="0"/>
+        <w:ind w:left="1440"/>
+        <w:jc w:val="both"/>
+        <w:rPr>
+          <w:lang w:val="es-CO"/>
+        </w:rPr>
+      </w:pPr>
+      <w:r>
+        <w:rPr>
+          <w:i/>
+          <w:iCs/>
+          <w:lang w:val="es-CO"/>
+        </w:rPr>
+        <w:t>Rotación 3:</w:t>
+      </w:r>
+      <w:r>
+        <w:rPr>
+          <w:lang w:val="es-CO"/>
+        </w:rPr>
+        <w:t xml:space="preserve"> 10011001</w:t>
+      </w:r>
+    </w:p>
+    <w:p>
+      <w:pPr>
+        <w:pStyle w:val="Prrafodelista"/>
+        <w:spacing w:after="0"/>
+        <w:ind w:left="1440"/>
+        <w:jc w:val="both"/>
+        <w:rPr>
+          <w:lang w:val="es-CO"/>
+        </w:rPr>
+      </w:pPr>
+      <w:r>
+        <w:rPr>
+          <w:lang w:val="es-CO"/>
+        </w:rPr>
+        <w:t>10011001</w:t>
+      </w:r>
+      <w:r>
+        <w:rPr>
+          <w:lang w:val="es-CO"/>
+        </w:rPr>
+        <w:t xml:space="preserve"> (153 en entero)</w:t>
+      </w:r>
+    </w:p>
+    <w:p>
+      <w:pPr>
+        <w:pStyle w:val="Prrafodelista"/>
+        <w:ind w:left="1440"/>
+        <w:jc w:val="both"/>
+        <w:rPr>
+          <w:b/>
+          <w:bCs/>
+          <w:i/>
+          <w:iCs/>
+          <w:lang w:val="es-CO"/>
+        </w:rPr>
+      </w:pPr>
+      <w:r>
+        <w:rPr>
+          <w:b/>
+          <w:bCs/>
+          <w:i/>
+          <w:iCs/>
+          <w:lang w:val="es-CO"/>
+        </w:rPr>
+        <w:t>Aplicación visual de cada rotación:</w:t>
+      </w:r>
+    </w:p>
+    <w:p>
+      <w:pPr>
+        <w:jc w:val="both"/>
+        <w:rPr>
+          <w:lang w:val="es-CO"/>
+        </w:rPr>
+      </w:pPr>
+      <w:r>
+        <w:rPr>
+          <w:lang w:val="es-CO"/>
+        </w:rPr>
+        <w:drawing>
+          <wp:anchor distT="0" distB="0" distL="114300" distR="114300" simplePos="0" relativeHeight="251664384" behindDoc="0" locked="0" layoutInCell="1" allowOverlap="1" wp14:anchorId="3026B754" wp14:editId="157377CD">
+            <wp:simplePos x="0" y="0"/>
+            <wp:positionH relativeFrom="column">
+              <wp:posOffset>942975</wp:posOffset>
+            </wp:positionH>
+            <wp:positionV relativeFrom="page">
+              <wp:posOffset>4143375</wp:posOffset>
+            </wp:positionV>
+            <wp:extent cx="5305425" cy="847090"/>
+            <wp:effectExtent l="0" t="0" r="9525" b="0"/>
+            <wp:wrapSquare wrapText="bothSides"/>
+            <wp:docPr id="1736424493" name="Imagen 1" descr="Interfaz de usuario gráfica, Aplicación&#10;&#10;El contenido generado por IA puede ser incorrecto."/>
+            <wp:cNvGraphicFramePr>
+              <a:graphicFrameLocks xmlns:a="http://schemas.openxmlformats.org/drawingml/2006/main" noChangeAspect="1"/>
+            </wp:cNvGraphicFramePr>
+            <a:graphic xmlns:a="http://schemas.openxmlformats.org/drawingml/2006/main">
+              <a:graphicData uri="http://schemas.openxmlformats.org/drawingml/2006/picture">
+                <pic:pic xmlns:pic="http://schemas.openxmlformats.org/drawingml/2006/picture">
+                  <pic:nvPicPr>
+                    <pic:cNvPr id="1736424493" name="Imagen 1" descr="Interfaz de usuario gráfica, Aplicación&#10;&#10;El contenido generado por IA puede ser incorrecto."/>
+                    <pic:cNvPicPr/>
+                  </pic:nvPicPr>
+                  <pic:blipFill>
+                    <a:blip r:embed="rId10">
+                      <a:extLst>
+                        <a:ext uri="{28A0092B-C50C-407E-A947-70E740481C1C}">
+                          <a14:useLocalDpi xmlns:a14="http://schemas.microsoft.com/office/drawing/2010/main" val="0"/>
+                        </a:ext>
+                      </a:extLst>
+                    </a:blip>
+                    <a:stretch>
+                      <a:fillRect/>
+                    </a:stretch>
+                  </pic:blipFill>
+                  <pic:spPr>
+                    <a:xfrm>
+                      <a:off x="0" y="0"/>
+                      <a:ext cx="5305425" cy="847090"/>
+                    </a:xfrm>
+                    <a:prstGeom prst="rect">
+                      <a:avLst/>
+                    </a:prstGeom>
+                  </pic:spPr>
+                </pic:pic>
+              </a:graphicData>
+            </a:graphic>
+            <wp14:sizeRelH relativeFrom="margin">
+              <wp14:pctWidth>0</wp14:pctWidth>
+            </wp14:sizeRelH>
+            <wp14:sizeRelV relativeFrom="margin">
+              <wp14:pctHeight>0</wp14:pctHeight>
+            </wp14:sizeRelV>
+          </wp:anchor>
+        </w:drawing>
+      </w:r>
+      <w:r>
+        <w:rPr>
+          <w:lang w:val="es-CO"/>
+        </w:rPr>
+        <w:tab/>
+      </w:r>
+      <w:r>
+        <w:rPr>
+          <w:lang w:val="es-CO"/>
+        </w:rPr>
+        <w:tab/>
+      </w:r>
+    </w:p>
+    <w:p>
+      <w:pPr>
+        <w:pStyle w:val="Prrafodelista"/>
+        <w:spacing w:after="0"/>
+        <w:ind w:left="1440"/>
+        <w:jc w:val="both"/>
+        <w:rPr>
+          <w:b/>
+          <w:bCs/>
+          <w:i/>
+          <w:iCs/>
+          <w:lang w:val="es-CO"/>
+        </w:rPr>
+      </w:pPr>
+      <w:r>
+        <w:rPr>
+          <w:b/>
+          <w:bCs/>
+          <w:i/>
+          <w:iCs/>
+          <w:lang w:val="es-CO"/>
+        </w:rPr>
+        <w:t>Bajo la fórmula:</w:t>
+      </w:r>
+    </w:p>
+    <w:p>
+      <w:pPr>
+        <w:pStyle w:val="Prrafodelista"/>
+        <w:spacing w:after="0"/>
+        <w:ind w:left="1440"/>
+        <w:jc w:val="both"/>
+        <w:rPr>
+          <w:b/>
+          <w:bCs/>
+          <w:lang w:val="es-CO"/>
+        </w:rPr>
+      </w:pPr>
+      <w:r>
+        <w:rPr>
+          <w:b/>
+          <w:bCs/>
+          <w:lang w:val="es-CO"/>
+        </w:rPr>
+        <w:t>resultado[i] = (ID[i] &gt;&gt; n) | (ID[i] &lt;&lt; (8 - n))</w:t>
+      </w:r>
+    </w:p>
+    <w:p>
+      <w:pPr>
+        <w:pStyle w:val="Prrafodelista"/>
+        <w:spacing w:after="0"/>
+        <w:ind w:left="1440"/>
+        <w:jc w:val="both"/>
+        <w:rPr>
+          <w:lang w:val="es-CO"/>
+        </w:rPr>
+      </w:pPr>
+      <w:r>
+        <w:rPr>
+          <w:lang w:val="es-CO"/>
+        </w:rPr>
+        <w:t>I</w:t>
+      </w:r>
+      <w:r>
+        <w:rPr>
+          <w:vertAlign w:val="subscript"/>
+          <w:lang w:val="es-CO"/>
+        </w:rPr>
+        <w:t>D</w:t>
+      </w:r>
+      <w:r>
+        <w:rPr>
+          <w:lang w:val="es-CO"/>
+        </w:rPr>
+        <w:t xml:space="preserve"> = 11001100 (204 en entero)</w:t>
+      </w:r>
+    </w:p>
+    <w:p>
+      <w:pPr>
+        <w:pStyle w:val="Prrafodelista"/>
+        <w:ind w:left="1440"/>
+        <w:jc w:val="both"/>
+        <w:rPr>
+          <w:lang w:val="es-CO"/>
+        </w:rPr>
+      </w:pPr>
+      <w:r>
+        <w:rPr>
+          <w:lang w:val="es-CO"/>
+        </w:rPr>
+        <w:t>n = 3</w:t>
+      </w:r>
+    </w:p>
+    <w:p>
+      <w:pPr>
+        <w:pStyle w:val="Prrafodelista"/>
+        <w:ind w:left="1440"/>
+        <w:jc w:val="both"/>
+        <w:rPr>
+          <w:b/>
+          <w:bCs/>
+          <w:i/>
+          <w:iCs/>
+          <w:lang w:val="es-CO"/>
+        </w:rPr>
+      </w:pPr>
+      <w:r>
+        <w:rPr>
+          <w:b/>
+          <w:bCs/>
+          <w:i/>
+          <w:iCs/>
+          <w:lang w:val="es-CO"/>
+        </w:rPr>
+        <w:t xml:space="preserve">Resultado = </w:t>
+      </w:r>
+    </w:p>
+    <w:p>
+      <w:pPr>
+        <w:pStyle w:val="Prrafodelista"/>
+        <w:ind w:left="1440"/>
+        <w:jc w:val="both"/>
+        <w:rPr>
+          <w:lang w:val="es-CO"/>
+        </w:rPr>
+      </w:pPr>
+      <w:r>
+        <w:rPr>
+          <w:lang w:val="es-CO"/>
+        </w:rPr>
+        <w:t>I</w:t>
+      </w:r>
+      <w:r>
+        <w:rPr>
+          <w:vertAlign w:val="subscript"/>
+          <w:lang w:val="es-CO"/>
+        </w:rPr>
+        <w:t>D</w:t>
+      </w:r>
+      <w:r>
+        <w:rPr>
+          <w:lang w:val="es-CO"/>
+        </w:rPr>
+        <w:t>[i] &gt;&gt; 3 = 00011001</w:t>
+      </w:r>
+    </w:p>
+    <w:p>
+      <w:pPr>
+        <w:pStyle w:val="Prrafodelista"/>
+        <w:ind w:left="1440"/>
+        <w:jc w:val="both"/>
+        <w:rPr>
+          <w:lang w:val="es-CO"/>
+        </w:rPr>
+      </w:pPr>
+      <w:r>
+        <w:rPr>
+          <w:lang w:val="es-CO"/>
+        </w:rPr>
+        <w:t>I</w:t>
+      </w:r>
+      <w:r>
+        <w:rPr>
+          <w:vertAlign w:val="subscript"/>
+          <w:lang w:val="es-CO"/>
+        </w:rPr>
+        <w:t>D</w:t>
+      </w:r>
+      <w:r>
+        <w:rPr>
+          <w:lang w:val="es-CO"/>
+        </w:rPr>
+        <w:t>[i] &lt;&lt; (8 - 3) = I</w:t>
+      </w:r>
+      <w:r>
+        <w:rPr>
+          <w:vertAlign w:val="subscript"/>
+          <w:lang w:val="es-CO"/>
+        </w:rPr>
+        <w:t>D</w:t>
+      </w:r>
+      <w:r>
+        <w:rPr>
+          <w:lang w:val="es-CO"/>
+        </w:rPr>
+        <w:t>[i] &lt;&lt; 5 = 10000000</w:t>
+      </w:r>
+    </w:p>
+    <w:p>
+      <w:pPr>
+        <w:pStyle w:val="Prrafodelista"/>
+        <w:spacing w:after="0"/>
+        <w:ind w:left="1440"/>
+        <w:jc w:val="both"/>
+        <w:rPr>
+          <w:b/>
+          <w:bCs/>
+          <w:lang w:val="es-CO"/>
+        </w:rPr>
+      </w:pPr>
+      <w:r>
+        <w:rPr>
+          <w:b/>
+          <w:bCs/>
+          <w:lang w:val="es-CO"/>
+        </w:rPr>
+        <w:t>Aplicamos OR:</w:t>
+      </w:r>
+    </w:p>
+    <w:p>
+      <w:pPr>
+        <w:pStyle w:val="Prrafodelista"/>
+        <w:spacing w:after="0"/>
+        <w:ind w:left="1440"/>
+        <w:jc w:val="both"/>
+        <w:rPr>
+          <w:lang w:val="es-CO"/>
+        </w:rPr>
+      </w:pPr>
+      <w:r>
+        <w:rPr>
+          <w:lang w:val="es-CO"/>
+        </w:rPr>
+        <w:t xml:space="preserve">      </w:t>
+      </w:r>
+      <w:r>
+        <w:rPr>
+          <w:lang w:val="es-CO"/>
+        </w:rPr>
+        <w:t xml:space="preserve"> </w:t>
+      </w:r>
+      <w:r>
+        <w:rPr>
+          <w:lang w:val="es-CO"/>
+        </w:rPr>
+        <w:t xml:space="preserve"> 00011001</w:t>
+      </w:r>
+    </w:p>
+    <w:p>
+      <w:pPr>
+        <w:pStyle w:val="Prrafodelista"/>
+        <w:spacing w:after="0"/>
+        <w:ind w:left="1440"/>
+        <w:jc w:val="both"/>
+        <w:rPr>
+          <w:u w:val="single"/>
+          <w:lang w:val="es-CO"/>
+        </w:rPr>
+      </w:pPr>
+      <w:r>
+        <w:rPr>
+          <w:lang w:val="es-CO"/>
+        </w:rPr>
+        <w:t xml:space="preserve">     </w:t>
+      </w:r>
+      <w:r>
+        <w:rPr>
+          <w:lang w:val="es-CO"/>
+        </w:rPr>
+        <w:t xml:space="preserve">   </w:t>
+      </w:r>
+      <w:r>
+        <w:rPr>
+          <w:u w:val="single"/>
+          <w:lang w:val="es-CO"/>
+        </w:rPr>
+        <w:t>10000000</w:t>
+      </w:r>
+    </w:p>
+    <w:p>
+      <w:pPr>
+        <w:spacing w:after="0"/>
+        <w:ind w:left="720" w:firstLine="720"/>
+        <w:jc w:val="both"/>
+        <w:rPr>
+          <w:lang w:val="es-CO"/>
+        </w:rPr>
+      </w:pPr>
+      <w:r>
+        <w:rPr>
+          <w:b/>
+          <w:bCs/>
+          <w:lang w:val="es-CO"/>
+        </w:rPr>
+        <w:t xml:space="preserve">OR </w:t>
+      </w:r>
+      <w:r>
+        <w:rPr>
+          <w:lang w:val="es-CO"/>
+        </w:rPr>
+        <w:t>10011001 (153 en entero)</w:t>
+      </w:r>
+    </w:p>
+    <w:p>
+      <w:pPr>
+        <w:spacing w:after="0"/>
+        <w:ind w:left="720" w:firstLine="720"/>
+        <w:jc w:val="both"/>
+        <w:rPr>
+          <w:lang w:val="es-CO"/>
+        </w:rPr>
+      </w:pPr>
     </w:p>
     <w:p>
       <w:pPr>
@@ -4980,7 +6280,100 @@
     </w:p>
     <w:p>
       <w:pPr>
-        <w:pStyle w:val="ListParagraph"/>
+        <w:ind w:left="720"/>
+        <w:jc w:val="both"/>
+        <w:rPr>
+          <w:lang w:val="es-CO"/>
+        </w:rPr>
+      </w:pPr>
+      <w:r>
+        <w:rPr>
+          <w:b/>
+          <w:bCs/>
+          <w:lang w:val="es-CO"/>
+        </w:rPr>
+        <w:t>Acerca de funciones de rotación y NOT:</w:t>
+      </w:r>
+      <w:r>
+        <w:rPr>
+          <w:lang w:val="es-CO"/>
+        </w:rPr>
+        <w:t xml:space="preserve"> Estamos analizando </w:t>
+      </w:r>
+      <w:r>
+        <w:rPr>
+          <w:lang w:val="es-CO"/>
+        </w:rPr>
+        <w:t>si</w:t>
+      </w:r>
+      <w:r>
+        <w:rPr>
+          <w:lang w:val="es-CO"/>
+        </w:rPr>
+        <w:t xml:space="preserve"> realmente necesitamos estas funciones para </w:t>
+      </w:r>
+      <w:r>
+        <w:rPr>
+          <w:lang w:val="es-CO"/>
+        </w:rPr>
+        <w:t xml:space="preserve">la </w:t>
+      </w:r>
+      <w:r>
+        <w:rPr>
+          <w:lang w:val="es-CO"/>
+        </w:rPr>
+        <w:t xml:space="preserve">solución planteada, ya que estas funciones no </w:t>
+      </w:r>
+      <w:r>
+        <w:rPr>
+          <w:lang w:val="es-CO"/>
+        </w:rPr>
+        <w:lastRenderedPageBreak/>
+        <w:t>requieren tomar datos de I</w:t>
+      </w:r>
+      <w:r>
+        <w:rPr>
+          <w:vertAlign w:val="subscript"/>
+          <w:lang w:val="es-CO"/>
+        </w:rPr>
+        <w:t xml:space="preserve">M </w:t>
+      </w:r>
+      <w:r>
+        <w:rPr>
+          <w:lang w:val="es-CO"/>
+        </w:rPr>
+        <w:t>y una imagen P o I</w:t>
+      </w:r>
+      <w:r>
+        <w:rPr>
+          <w:vertAlign w:val="subscript"/>
+          <w:lang w:val="es-CO"/>
+        </w:rPr>
+        <w:t>D</w:t>
+      </w:r>
+      <w:r>
+        <w:rPr>
+          <w:lang w:val="es-CO"/>
+        </w:rPr>
+        <w:t>, porque se realizan bajo una sola imagen, bajo unos datos específicos, ya sean de P o de I</w:t>
+      </w:r>
+      <w:r>
+        <w:rPr>
+          <w:vertAlign w:val="subscript"/>
+          <w:lang w:val="es-CO"/>
+        </w:rPr>
+        <w:t>D</w:t>
+      </w:r>
+      <w:r>
+        <w:rPr>
+          <w:lang w:val="es-CO"/>
+        </w:rPr>
+        <w:t>, pero no compuesta.</w:t>
+      </w:r>
+    </w:p>
+    <w:p>
+      <w:pPr>
+        <w:pStyle w:val="Prrafodelista"/>
         <w:numPr>
           <w:ilvl w:val="0"/>
           <w:numId w:val="15"/>
@@ -5011,7 +6404,7 @@
     </w:p>
     <w:p>
       <w:pPr>
-        <w:pStyle w:val="ListParagraph"/>
+        <w:pStyle w:val="Prrafodelista"/>
         <w:numPr>
           <w:ilvl w:val="1"/>
           <w:numId w:val="15"/>
@@ -5112,7 +6505,7 @@
     </w:p>
     <w:p>
       <w:pPr>
-        <w:pStyle w:val="ListParagraph"/>
+        <w:pStyle w:val="Prrafodelista"/>
         <w:ind w:left="1440"/>
         <w:jc w:val="both"/>
         <w:rPr>
@@ -5264,7 +6657,7 @@
     </w:p>
     <w:p>
       <w:pPr>
-        <w:pStyle w:val="ListParagraph"/>
+        <w:pStyle w:val="Prrafodelista"/>
         <w:ind w:left="1440"/>
         <w:jc w:val="both"/>
         <w:rPr>
@@ -5308,7 +6701,7 @@
     </w:p>
     <w:p>
       <w:pPr>
-        <w:pStyle w:val="ListParagraph"/>
+        <w:pStyle w:val="Prrafodelista"/>
         <w:ind w:left="1440"/>
         <w:jc w:val="both"/>
         <w:rPr>
@@ -5352,7 +6745,7 @@
     </w:p>
     <w:p>
       <w:pPr>
-        <w:pStyle w:val="ListParagraph"/>
+        <w:pStyle w:val="Prrafodelista"/>
         <w:ind w:left="1440"/>
         <w:jc w:val="both"/>
         <w:rPr>
@@ -5382,7 +6775,7 @@
     </w:p>
     <w:p>
       <w:pPr>
-        <w:pStyle w:val="ListParagraph"/>
+        <w:pStyle w:val="Prrafodelista"/>
         <w:ind w:left="1440"/>
         <w:jc w:val="both"/>
         <w:rPr>
@@ -5412,7 +6805,7 @@
     </w:p>
     <w:p>
       <w:pPr>
-        <w:pStyle w:val="ListParagraph"/>
+        <w:pStyle w:val="Prrafodelista"/>
         <w:ind w:left="1440"/>
         <w:jc w:val="both"/>
         <w:rPr>
@@ -5424,7 +6817,7 @@
     </w:p>
     <w:p>
       <w:pPr>
-        <w:pStyle w:val="ListParagraph"/>
+        <w:pStyle w:val="Prrafodelista"/>
         <w:numPr>
           <w:ilvl w:val="0"/>
           <w:numId w:val="15"/>
@@ -5447,7 +6840,7 @@
     </w:p>
     <w:p>
       <w:pPr>
-        <w:pStyle w:val="ListParagraph"/>
+        <w:pStyle w:val="Prrafodelista"/>
         <w:numPr>
           <w:ilvl w:val="0"/>
           <w:numId w:val="30"/>
@@ -9555,11 +10948,11 @@
     <w:qFormat/>
     <w:rsid w:val="00D154B9"/>
   </w:style>
-  <w:style w:type="paragraph" w:styleId="Heading1">
+  <w:style w:type="paragraph" w:styleId="Ttulo1">
     <w:name w:val="heading 1"/>
     <w:basedOn w:val="Normal"/>
     <w:next w:val="Normal"/>
-    <w:link w:val="Heading1Char"/>
+    <w:link w:val="Ttulo1Car"/>
     <w:uiPriority w:val="9"/>
     <w:qFormat/>
     <w:rsid w:val="00DD539A"/>
@@ -9576,11 +10969,11 @@
       <w:szCs w:val="40"/>
     </w:rPr>
   </w:style>
-  <w:style w:type="paragraph" w:styleId="Heading2">
+  <w:style w:type="paragraph" w:styleId="Ttulo2">
     <w:name w:val="heading 2"/>
     <w:basedOn w:val="Normal"/>
     <w:next w:val="Normal"/>
-    <w:link w:val="Heading2Char"/>
+    <w:link w:val="Ttulo2Car"/>
     <w:uiPriority w:val="9"/>
     <w:unhideWhenUsed/>
     <w:qFormat/>
@@ -9598,11 +10991,11 @@
       <w:szCs w:val="32"/>
     </w:rPr>
   </w:style>
-  <w:style w:type="paragraph" w:styleId="Heading3">
+  <w:style w:type="paragraph" w:styleId="Ttulo3">
     <w:name w:val="heading 3"/>
     <w:basedOn w:val="Normal"/>
     <w:next w:val="Normal"/>
-    <w:link w:val="Heading3Char"/>
+    <w:link w:val="Ttulo3Car"/>
     <w:uiPriority w:val="9"/>
     <w:semiHidden/>
     <w:unhideWhenUsed/>
@@ -9621,11 +11014,11 @@
       <w:szCs w:val="28"/>
     </w:rPr>
   </w:style>
-  <w:style w:type="paragraph" w:styleId="Heading4">
+  <w:style w:type="paragraph" w:styleId="Ttulo4">
     <w:name w:val="heading 4"/>
     <w:basedOn w:val="Normal"/>
     <w:next w:val="Normal"/>
-    <w:link w:val="Heading4Char"/>
+    <w:link w:val="Ttulo4Car"/>
     <w:uiPriority w:val="9"/>
     <w:semiHidden/>
     <w:unhideWhenUsed/>
@@ -9644,11 +11037,11 @@
       <w:color w:val="0F4761" w:themeColor="accent1" w:themeShade="BF"/>
     </w:rPr>
   </w:style>
-  <w:style w:type="paragraph" w:styleId="Heading5">
+  <w:style w:type="paragraph" w:styleId="Ttulo5">
     <w:name w:val="heading 5"/>
     <w:basedOn w:val="Normal"/>
     <w:next w:val="Normal"/>
-    <w:link w:val="Heading5Char"/>
+    <w:link w:val="Ttulo5Car"/>
     <w:uiPriority w:val="9"/>
     <w:semiHidden/>
     <w:unhideWhenUsed/>
@@ -9665,11 +11058,11 @@
       <w:color w:val="0F4761" w:themeColor="accent1" w:themeShade="BF"/>
     </w:rPr>
   </w:style>
-  <w:style w:type="paragraph" w:styleId="Heading6">
+  <w:style w:type="paragraph" w:styleId="Ttulo6">
     <w:name w:val="heading 6"/>
     <w:basedOn w:val="Normal"/>
     <w:next w:val="Normal"/>
-    <w:link w:val="Heading6Char"/>
+    <w:link w:val="Ttulo6Car"/>
     <w:uiPriority w:val="9"/>
     <w:semiHidden/>
     <w:unhideWhenUsed/>
@@ -9688,11 +11081,11 @@
       <w:color w:val="595959" w:themeColor="text1" w:themeTint="A6"/>
     </w:rPr>
   </w:style>
-  <w:style w:type="paragraph" w:styleId="Heading7">
+  <w:style w:type="paragraph" w:styleId="Ttulo7">
     <w:name w:val="heading 7"/>
     <w:basedOn w:val="Normal"/>
     <w:next w:val="Normal"/>
-    <w:link w:val="Heading7Char"/>
+    <w:link w:val="Ttulo7Car"/>
     <w:uiPriority w:val="9"/>
     <w:semiHidden/>
     <w:unhideWhenUsed/>
@@ -9709,11 +11102,11 @@
       <w:color w:val="595959" w:themeColor="text1" w:themeTint="A6"/>
     </w:rPr>
   </w:style>
-  <w:style w:type="paragraph" w:styleId="Heading8">
+  <w:style w:type="paragraph" w:styleId="Ttulo8">
     <w:name w:val="heading 8"/>
     <w:basedOn w:val="Normal"/>
     <w:next w:val="Normal"/>
-    <w:link w:val="Heading8Char"/>
+    <w:link w:val="Ttulo8Car"/>
     <w:uiPriority w:val="9"/>
     <w:semiHidden/>
     <w:unhideWhenUsed/>
@@ -9732,11 +11125,11 @@
       <w:color w:val="272727" w:themeColor="text1" w:themeTint="D8"/>
     </w:rPr>
   </w:style>
-  <w:style w:type="paragraph" w:styleId="Heading9">
+  <w:style w:type="paragraph" w:styleId="Ttulo9">
     <w:name w:val="heading 9"/>
     <w:basedOn w:val="Normal"/>
     <w:next w:val="Normal"/>
-    <w:link w:val="Heading9Char"/>
+    <w:link w:val="Ttulo9Car"/>
     <w:uiPriority w:val="9"/>
     <w:semiHidden/>
     <w:unhideWhenUsed/>
@@ -9753,13 +11146,12 @@
       <w:color w:val="272727" w:themeColor="text1" w:themeTint="D8"/>
     </w:rPr>
   </w:style>
-  <w:style w:type="character" w:default="1" w:styleId="DefaultParagraphFont">
+  <w:style w:type="character" w:default="1" w:styleId="Fuentedeprrafopredeter">
     <w:name w:val="Default Paragraph Font"/>
     <w:uiPriority w:val="1"/>
-    <w:semiHidden/>
     <w:unhideWhenUsed/>
   </w:style>
-  <w:style w:type="table" w:default="1" w:styleId="TableNormal">
+  <w:style w:type="table" w:default="1" w:styleId="Tablanormal">
     <w:name w:val="Normal Table"/>
     <w:uiPriority w:val="99"/>
     <w:semiHidden/>
@@ -9774,16 +11166,16 @@
       </w:tblCellMar>
     </w:tblPr>
   </w:style>
-  <w:style w:type="numbering" w:default="1" w:styleId="NoList">
+  <w:style w:type="numbering" w:default="1" w:styleId="Sinlista">
     <w:name w:val="No List"/>
     <w:uiPriority w:val="99"/>
     <w:semiHidden/>
     <w:unhideWhenUsed/>
   </w:style>
-  <w:style w:type="character" w:customStyle="1" w:styleId="Heading1Char">
-    <w:name w:val="Heading 1 Char"/>
-    <w:basedOn w:val="DefaultParagraphFont"/>
-    <w:link w:val="Heading1"/>
+  <w:style w:type="character" w:customStyle="1" w:styleId="Ttulo1Car">
+    <w:name w:val="Título 1 Car"/>
+    <w:basedOn w:val="Fuentedeprrafopredeter"/>
+    <w:link w:val="Ttulo1"/>
     <w:uiPriority w:val="9"/>
     <w:rsid w:val="00DD539A"/>
     <w:rPr>
@@ -9793,10 +11185,10 @@
       <w:szCs w:val="40"/>
     </w:rPr>
   </w:style>
-  <w:style w:type="character" w:customStyle="1" w:styleId="Heading2Char">
-    <w:name w:val="Heading 2 Char"/>
-    <w:basedOn w:val="DefaultParagraphFont"/>
-    <w:link w:val="Heading2"/>
+  <w:style w:type="character" w:customStyle="1" w:styleId="Ttulo2Car">
+    <w:name w:val="Título 2 Car"/>
+    <w:basedOn w:val="Fuentedeprrafopredeter"/>
+    <w:link w:val="Ttulo2"/>
     <w:uiPriority w:val="9"/>
     <w:rsid w:val="00DD539A"/>
     <w:rPr>
@@ -9806,10 +11198,10 @@
       <w:szCs w:val="32"/>
     </w:rPr>
   </w:style>
-  <w:style w:type="character" w:customStyle="1" w:styleId="Heading3Char">
-    <w:name w:val="Heading 3 Char"/>
-    <w:basedOn w:val="DefaultParagraphFont"/>
-    <w:link w:val="Heading3"/>
+  <w:style w:type="character" w:customStyle="1" w:styleId="Ttulo3Car">
+    <w:name w:val="Título 3 Car"/>
+    <w:basedOn w:val="Fuentedeprrafopredeter"/>
+    <w:link w:val="Ttulo3"/>
     <w:uiPriority w:val="9"/>
     <w:semiHidden/>
     <w:rsid w:val="00DD539A"/>
@@ -9820,10 +11212,10 @@
       <w:szCs w:val="28"/>
     </w:rPr>
   </w:style>
-  <w:style w:type="character" w:customStyle="1" w:styleId="Heading4Char">
-    <w:name w:val="Heading 4 Char"/>
-    <w:basedOn w:val="DefaultParagraphFont"/>
-    <w:link w:val="Heading4"/>
+  <w:style w:type="character" w:customStyle="1" w:styleId="Ttulo4Car">
+    <w:name w:val="Título 4 Car"/>
+    <w:basedOn w:val="Fuentedeprrafopredeter"/>
+    <w:link w:val="Ttulo4"/>
     <w:uiPriority w:val="9"/>
     <w:semiHidden/>
     <w:rsid w:val="00DD539A"/>
@@ -9834,10 +11226,10 @@
       <w:color w:val="0F4761" w:themeColor="accent1" w:themeShade="BF"/>
     </w:rPr>
   </w:style>
-  <w:style w:type="character" w:customStyle="1" w:styleId="Heading5Char">
-    <w:name w:val="Heading 5 Char"/>
-    <w:basedOn w:val="DefaultParagraphFont"/>
-    <w:link w:val="Heading5"/>
+  <w:style w:type="character" w:customStyle="1" w:styleId="Ttulo5Car">
+    <w:name w:val="Título 5 Car"/>
+    <w:basedOn w:val="Fuentedeprrafopredeter"/>
+    <w:link w:val="Ttulo5"/>
     <w:uiPriority w:val="9"/>
     <w:semiHidden/>
     <w:rsid w:val="00DD539A"/>
@@ -9846,10 +11238,10 @@
       <w:color w:val="0F4761" w:themeColor="accent1" w:themeShade="BF"/>
     </w:rPr>
   </w:style>
-  <w:style w:type="character" w:customStyle="1" w:styleId="Heading6Char">
-    <w:name w:val="Heading 6 Char"/>
-    <w:basedOn w:val="DefaultParagraphFont"/>
-    <w:link w:val="Heading6"/>
+  <w:style w:type="character" w:customStyle="1" w:styleId="Ttulo6Car">
+    <w:name w:val="Título 6 Car"/>
+    <w:basedOn w:val="Fuentedeprrafopredeter"/>
+    <w:link w:val="Ttulo6"/>
     <w:uiPriority w:val="9"/>
     <w:semiHidden/>
     <w:rsid w:val="00DD539A"/>
@@ -9860,10 +11252,10 @@
       <w:color w:val="595959" w:themeColor="text1" w:themeTint="A6"/>
     </w:rPr>
   </w:style>
-  <w:style w:type="character" w:customStyle="1" w:styleId="Heading7Char">
-    <w:name w:val="Heading 7 Char"/>
-    <w:basedOn w:val="DefaultParagraphFont"/>
-    <w:link w:val="Heading7"/>
+  <w:style w:type="character" w:customStyle="1" w:styleId="Ttulo7Car">
+    <w:name w:val="Título 7 Car"/>
+    <w:basedOn w:val="Fuentedeprrafopredeter"/>
+    <w:link w:val="Ttulo7"/>
     <w:uiPriority w:val="9"/>
     <w:semiHidden/>
     <w:rsid w:val="00DD539A"/>
@@ -9872,10 +11264,10 @@
       <w:color w:val="595959" w:themeColor="text1" w:themeTint="A6"/>
     </w:rPr>
   </w:style>
-  <w:style w:type="character" w:customStyle="1" w:styleId="Heading8Char">
-    <w:name w:val="Heading 8 Char"/>
-    <w:basedOn w:val="DefaultParagraphFont"/>
-    <w:link w:val="Heading8"/>
+  <w:style w:type="character" w:customStyle="1" w:styleId="Ttulo8Car">
+    <w:name w:val="Título 8 Car"/>
+    <w:basedOn w:val="Fuentedeprrafopredeter"/>
+    <w:link w:val="Ttulo8"/>
     <w:uiPriority w:val="9"/>
     <w:semiHidden/>
     <w:rsid w:val="00DD539A"/>
@@ -9886,10 +11278,10 @@
       <w:color w:val="272727" w:themeColor="text1" w:themeTint="D8"/>
     </w:rPr>
   </w:style>
-  <w:style w:type="character" w:customStyle="1" w:styleId="Heading9Char">
-    <w:name w:val="Heading 9 Char"/>
-    <w:basedOn w:val="DefaultParagraphFont"/>
-    <w:link w:val="Heading9"/>
+  <w:style w:type="character" w:customStyle="1" w:styleId="Ttulo9Car">
+    <w:name w:val="Título 9 Car"/>
+    <w:basedOn w:val="Fuentedeprrafopredeter"/>
+    <w:link w:val="Ttulo9"/>
     <w:uiPriority w:val="9"/>
     <w:semiHidden/>
     <w:rsid w:val="00DD539A"/>
@@ -9898,11 +11290,11 @@
       <w:color w:val="272727" w:themeColor="text1" w:themeTint="D8"/>
     </w:rPr>
   </w:style>
-  <w:style w:type="paragraph" w:styleId="Title">
+  <w:style w:type="paragraph" w:styleId="Ttulo">
     <w:name w:val="Title"/>
     <w:basedOn w:val="Normal"/>
     <w:next w:val="Normal"/>
-    <w:link w:val="TitleChar"/>
+    <w:link w:val="TtuloCar"/>
     <w:uiPriority w:val="10"/>
     <w:qFormat/>
     <w:rsid w:val="00DD539A"/>
@@ -9918,10 +11310,10 @@
       <w:szCs w:val="56"/>
     </w:rPr>
   </w:style>
-  <w:style w:type="character" w:customStyle="1" w:styleId="TitleChar">
-    <w:name w:val="Title Char"/>
-    <w:basedOn w:val="DefaultParagraphFont"/>
-    <w:link w:val="Title"/>
+  <w:style w:type="character" w:customStyle="1" w:styleId="TtuloCar">
+    <w:name w:val="Título Car"/>
+    <w:basedOn w:val="Fuentedeprrafopredeter"/>
+    <w:link w:val="Ttulo"/>
     <w:uiPriority w:val="10"/>
     <w:rsid w:val="00DD539A"/>
     <w:rPr>
@@ -9932,11 +11324,11 @@
       <w:szCs w:val="56"/>
     </w:rPr>
   </w:style>
-  <w:style w:type="paragraph" w:styleId="Subtitle">
+  <w:style w:type="paragraph" w:styleId="Subttulo">
     <w:name w:val="Subtitle"/>
     <w:basedOn w:val="Normal"/>
     <w:next w:val="Normal"/>
-    <w:link w:val="SubtitleChar"/>
+    <w:link w:val="SubttuloCar"/>
     <w:uiPriority w:val="11"/>
     <w:qFormat/>
     <w:rsid w:val="00DD539A"/>
@@ -9953,10 +11345,10 @@
       <w:szCs w:val="28"/>
     </w:rPr>
   </w:style>
-  <w:style w:type="character" w:customStyle="1" w:styleId="SubtitleChar">
-    <w:name w:val="Subtitle Char"/>
-    <w:basedOn w:val="DefaultParagraphFont"/>
-    <w:link w:val="Subtitle"/>
+  <w:style w:type="character" w:customStyle="1" w:styleId="SubttuloCar">
+    <w:name w:val="Subtítulo Car"/>
+    <w:basedOn w:val="Fuentedeprrafopredeter"/>
+    <w:link w:val="Subttulo"/>
     <w:uiPriority w:val="11"/>
     <w:rsid w:val="00DD539A"/>
     <w:rPr>
@@ -9967,11 +11359,11 @@
       <w:szCs w:val="28"/>
     </w:rPr>
   </w:style>
-  <w:style w:type="paragraph" w:styleId="Quote">
+  <w:style w:type="paragraph" w:styleId="Cita">
     <w:name w:val="Quote"/>
     <w:basedOn w:val="Normal"/>
     <w:next w:val="Normal"/>
-    <w:link w:val="QuoteChar"/>
+    <w:link w:val="CitaCar"/>
     <w:uiPriority w:val="29"/>
     <w:qFormat/>
     <w:rsid w:val="00DD539A"/>
@@ -9985,10 +11377,10 @@
       <w:color w:val="404040" w:themeColor="text1" w:themeTint="BF"/>
     </w:rPr>
   </w:style>
-  <w:style w:type="character" w:customStyle="1" w:styleId="QuoteChar">
-    <w:name w:val="Quote Char"/>
-    <w:basedOn w:val="DefaultParagraphFont"/>
-    <w:link w:val="Quote"/>
+  <w:style w:type="character" w:customStyle="1" w:styleId="CitaCar">
+    <w:name w:val="Cita Car"/>
+    <w:basedOn w:val="Fuentedeprrafopredeter"/>
+    <w:link w:val="Cita"/>
     <w:uiPriority w:val="29"/>
     <w:rsid w:val="00DD539A"/>
     <w:rPr>
@@ -9997,7 +11389,7 @@
       <w:color w:val="404040" w:themeColor="text1" w:themeTint="BF"/>
     </w:rPr>
   </w:style>
-  <w:style w:type="paragraph" w:styleId="ListParagraph">
+  <w:style w:type="paragraph" w:styleId="Prrafodelista">
     <w:name w:val="List Paragraph"/>
     <w:basedOn w:val="Normal"/>
     <w:uiPriority w:val="34"/>
@@ -10008,9 +11400,9 @@
       <w:contextualSpacing/>
     </w:pPr>
   </w:style>
-  <w:style w:type="character" w:styleId="IntenseEmphasis">
+  <w:style w:type="character" w:styleId="nfasisintenso">
     <w:name w:val="Intense Emphasis"/>
-    <w:basedOn w:val="DefaultParagraphFont"/>
+    <w:basedOn w:val="Fuentedeprrafopredeter"/>
     <w:uiPriority w:val="21"/>
     <w:qFormat/>
     <w:rsid w:val="00DD539A"/>
@@ -10020,11 +11412,11 @@
       <w:color w:val="0F4761" w:themeColor="accent1" w:themeShade="BF"/>
     </w:rPr>
   </w:style>
-  <w:style w:type="paragraph" w:styleId="IntenseQuote">
+  <w:style w:type="paragraph" w:styleId="Citadestacada">
     <w:name w:val="Intense Quote"/>
     <w:basedOn w:val="Normal"/>
     <w:next w:val="Normal"/>
-    <w:link w:val="IntenseQuoteChar"/>
+    <w:link w:val="CitadestacadaCar"/>
     <w:uiPriority w:val="30"/>
     <w:qFormat/>
     <w:rsid w:val="00DD539A"/>
@@ -10043,10 +11435,10 @@
       <w:color w:val="0F4761" w:themeColor="accent1" w:themeShade="BF"/>
     </w:rPr>
   </w:style>
-  <w:style w:type="character" w:customStyle="1" w:styleId="IntenseQuoteChar">
-    <w:name w:val="Intense Quote Char"/>
-    <w:basedOn w:val="DefaultParagraphFont"/>
-    <w:link w:val="IntenseQuote"/>
+  <w:style w:type="character" w:customStyle="1" w:styleId="CitadestacadaCar">
+    <w:name w:val="Cita destacada Car"/>
+    <w:basedOn w:val="Fuentedeprrafopredeter"/>
+    <w:link w:val="Citadestacada"/>
     <w:uiPriority w:val="30"/>
     <w:rsid w:val="00DD539A"/>
     <w:rPr>
@@ -10055,9 +11447,9 @@
       <w:color w:val="0F4761" w:themeColor="accent1" w:themeShade="BF"/>
     </w:rPr>
   </w:style>
-  <w:style w:type="character" w:styleId="IntenseReference">
+  <w:style w:type="character" w:styleId="Referenciaintensa">
     <w:name w:val="Intense Reference"/>
-    <w:basedOn w:val="DefaultParagraphFont"/>
+    <w:basedOn w:val="Fuentedeprrafopredeter"/>
     <w:uiPriority w:val="32"/>
     <w:qFormat/>
     <w:rsid w:val="00DD539A"/>
@@ -10069,9 +11461,9 @@
       <w:spacing w:val="5"/>
     </w:rPr>
   </w:style>
-  <w:style w:type="character" w:styleId="PlaceholderText">
+  <w:style w:type="character" w:styleId="Textodelmarcadordeposicin">
     <w:name w:val="Placeholder Text"/>
-    <w:basedOn w:val="DefaultParagraphFont"/>
+    <w:basedOn w:val="Fuentedeprrafopredeter"/>
     <w:uiPriority w:val="99"/>
     <w:semiHidden/>
     <w:rsid w:val="009351FF"/>

</xml_diff>

<commit_message>
Consideraciones para liberar memoria dinámica
</commit_message>
<xml_diff>
--- a/ANALISIS_DESAFIO_1.docx
+++ b/ANALISIS_DESAFIO_1.docx
@@ -441,7 +441,21 @@
         <w:rPr>
           <w:lang w:val="es-CO"/>
         </w:rPr>
-        <w:t xml:space="preserve"> s. Esta suma se registra en un archivo .txt. </w:t>
+        <w:t xml:space="preserve"> s. Esta suma se registra en un archivo .</w:t>
+      </w:r>
+      <w:proofErr w:type="spellStart"/>
+      <w:r>
+        <w:rPr>
+          <w:lang w:val="es-CO"/>
+        </w:rPr>
+        <w:t>txt</w:t>
+      </w:r>
+      <w:proofErr w:type="spellEnd"/>
+      <w:r>
+        <w:rPr>
+          <w:lang w:val="es-CO"/>
+        </w:rPr>
+        <w:t xml:space="preserve">. </w:t>
       </w:r>
     </w:p>
     <w:p>
@@ -786,7 +800,25 @@
           <w:bCs/>
           <w:lang w:val="es-CO"/>
         </w:rPr>
-        <w:t xml:space="preserve"> del archivo .txt: </w:t>
+        <w:t xml:space="preserve"> del archivo .</w:t>
+      </w:r>
+      <w:proofErr w:type="spellStart"/>
+      <w:r>
+        <w:rPr>
+          <w:b/>
+          <w:bCs/>
+          <w:lang w:val="es-CO"/>
+        </w:rPr>
+        <w:t>txt</w:t>
+      </w:r>
+      <w:proofErr w:type="spellEnd"/>
+      <w:r>
+        <w:rPr>
+          <w:b/>
+          <w:bCs/>
+          <w:lang w:val="es-CO"/>
+        </w:rPr>
+        <w:t xml:space="preserve">: </w:t>
       </w:r>
     </w:p>
     <w:p>
@@ -1214,7 +1246,21 @@
         <w:rPr>
           <w:lang w:val="es-CO"/>
         </w:rPr>
-        <w:t xml:space="preserve"> en el archivo .txt N-1.</w:t>
+        <w:t xml:space="preserve"> en el archivo .</w:t>
+      </w:r>
+      <w:proofErr w:type="spellStart"/>
+      <w:r>
+        <w:rPr>
+          <w:lang w:val="es-CO"/>
+        </w:rPr>
+        <w:t>txt</w:t>
+      </w:r>
+      <w:proofErr w:type="spellEnd"/>
+      <w:r>
+        <w:rPr>
+          <w:lang w:val="es-CO"/>
+        </w:rPr>
+        <w:t xml:space="preserve"> N-1.</w:t>
       </w:r>
     </w:p>
     <w:p>
@@ -1239,7 +1285,21 @@
         <w:rPr>
           <w:lang w:val="es-CO"/>
         </w:rPr>
-        <w:t xml:space="preserve">después de los pasos anteriores se obtiene exactamente el archivo .txt N-1. </w:t>
+        <w:t>después de los pasos anteriores se obtiene exactamente el archivo .</w:t>
+      </w:r>
+      <w:proofErr w:type="spellStart"/>
+      <w:r>
+        <w:rPr>
+          <w:lang w:val="es-CO"/>
+        </w:rPr>
+        <w:t>txt</w:t>
+      </w:r>
+      <w:proofErr w:type="spellEnd"/>
+      <w:r>
+        <w:rPr>
+          <w:lang w:val="es-CO"/>
+        </w:rPr>
+        <w:t xml:space="preserve"> N-1. </w:t>
       </w:r>
       <w:r>
         <w:rPr>
@@ -1400,13 +1460,41 @@
         <w:rPr>
           <w:lang w:val="es-CO"/>
         </w:rPr>
-        <w:t xml:space="preserve"> la máscara M desde la posición s con base en el archivo .txt N-2 y se valida si el archivo </w:t>
-      </w:r>
-      <w:r>
-        <w:rPr>
-          <w:lang w:val="es-CO"/>
-        </w:rPr>
-        <w:t xml:space="preserve">generado es exactamente el archivo .txt N-2. El proceso continúa </w:t>
+        <w:t xml:space="preserve"> la máscara M desde la posición s con base en el archivo .</w:t>
+      </w:r>
+      <w:proofErr w:type="spellStart"/>
+      <w:r>
+        <w:rPr>
+          <w:lang w:val="es-CO"/>
+        </w:rPr>
+        <w:t>txt</w:t>
+      </w:r>
+      <w:proofErr w:type="spellEnd"/>
+      <w:r>
+        <w:rPr>
+          <w:lang w:val="es-CO"/>
+        </w:rPr>
+        <w:t xml:space="preserve"> N-2 y se valida si el archivo </w:t>
+      </w:r>
+      <w:r>
+        <w:rPr>
+          <w:lang w:val="es-CO"/>
+        </w:rPr>
+        <w:t>generado es exactamente el archivo .</w:t>
+      </w:r>
+      <w:proofErr w:type="spellStart"/>
+      <w:r>
+        <w:rPr>
+          <w:lang w:val="es-CO"/>
+        </w:rPr>
+        <w:t>txt</w:t>
+      </w:r>
+      <w:proofErr w:type="spellEnd"/>
+      <w:r>
+        <w:rPr>
+          <w:lang w:val="es-CO"/>
+        </w:rPr>
+        <w:t xml:space="preserve"> N-2. El proceso continúa </w:t>
       </w:r>
       <w:r>
         <w:rPr>
@@ -1539,7 +1627,21 @@
         <w:rPr>
           <w:lang w:val="es-CO"/>
         </w:rPr>
-        <w:t>e requiere verificar que cada transformación y enmascaramiento coincidan perfectamente con los archivos .txt, lo cual implica reconstrucciones intermedias precisas.</w:t>
+        <w:t>e requiere verificar que cada transformación y enmascaramiento coincidan perfectamente con los archivos .</w:t>
+      </w:r>
+      <w:proofErr w:type="spellStart"/>
+      <w:r>
+        <w:rPr>
+          <w:lang w:val="es-CO"/>
+        </w:rPr>
+        <w:t>txt</w:t>
+      </w:r>
+      <w:proofErr w:type="spellEnd"/>
+      <w:r>
+        <w:rPr>
+          <w:lang w:val="es-CO"/>
+        </w:rPr>
+        <w:t>, lo cual implica reconstrucciones intermedias precisas.</w:t>
       </w:r>
     </w:p>
     <w:p>
@@ -2263,7 +2365,21 @@
         <w:rPr>
           <w:lang w:val="es-CO"/>
         </w:rPr>
-        <w:t>a única manera de verificar si se ha deshecho correctamente una transformación es comparando el archivo .txt.</w:t>
+        <w:t>a única manera de verificar si se ha deshecho correctamente una transformación es comparando el archivo .</w:t>
+      </w:r>
+      <w:proofErr w:type="spellStart"/>
+      <w:r>
+        <w:rPr>
+          <w:lang w:val="es-CO"/>
+        </w:rPr>
+        <w:t>txt</w:t>
+      </w:r>
+      <w:proofErr w:type="spellEnd"/>
+      <w:r>
+        <w:rPr>
+          <w:lang w:val="es-CO"/>
+        </w:rPr>
+        <w:t>.</w:t>
       </w:r>
     </w:p>
     <w:p>
@@ -2503,11 +2619,33 @@
         </w:rPr>
         <w:t>‘</w:t>
       </w:r>
-      <w:r>
-        <w:rPr>
-          <w:lang w:val="es-CO"/>
-        </w:rPr>
-        <w:t>unsigned char*</w:t>
+      <w:proofErr w:type="spellStart"/>
+      <w:r>
+        <w:rPr>
+          <w:lang w:val="es-CO"/>
+        </w:rPr>
+        <w:t>unsigned</w:t>
+      </w:r>
+      <w:proofErr w:type="spellEnd"/>
+      <w:r>
+        <w:rPr>
+          <w:lang w:val="es-CO"/>
+        </w:rPr>
+        <w:t xml:space="preserve"> </w:t>
+      </w:r>
+      <w:proofErr w:type="spellStart"/>
+      <w:r>
+        <w:rPr>
+          <w:lang w:val="es-CO"/>
+        </w:rPr>
+        <w:t>char</w:t>
+      </w:r>
+      <w:proofErr w:type="spellEnd"/>
+      <w:r>
+        <w:rPr>
+          <w:lang w:val="es-CO"/>
+        </w:rPr>
+        <w:t>*</w:t>
       </w:r>
       <w:r>
         <w:rPr>
@@ -2665,7 +2803,21 @@
         <w:rPr>
           <w:lang w:val="es-CO"/>
         </w:rPr>
-        <w:t xml:space="preserve">@param dataSize </w:t>
+        <w:t xml:space="preserve">@param </w:t>
+      </w:r>
+      <w:proofErr w:type="spellStart"/>
+      <w:r>
+        <w:rPr>
+          <w:lang w:val="es-CO"/>
+        </w:rPr>
+        <w:t>dataSize</w:t>
+      </w:r>
+      <w:proofErr w:type="spellEnd"/>
+      <w:r>
+        <w:rPr>
+          <w:lang w:val="es-CO"/>
+        </w:rPr>
+        <w:t xml:space="preserve"> </w:t>
       </w:r>
       <w:r>
         <w:rPr>
@@ -2695,11 +2847,33 @@
         </w:rPr>
         <w:t>‘</w:t>
       </w:r>
-      <w:r>
-        <w:rPr>
-          <w:lang w:val="es-CO"/>
-        </w:rPr>
-        <w:t>unsigned char*</w:t>
+      <w:proofErr w:type="spellStart"/>
+      <w:r>
+        <w:rPr>
+          <w:lang w:val="es-CO"/>
+        </w:rPr>
+        <w:t>unsigned</w:t>
+      </w:r>
+      <w:proofErr w:type="spellEnd"/>
+      <w:r>
+        <w:rPr>
+          <w:lang w:val="es-CO"/>
+        </w:rPr>
+        <w:t xml:space="preserve"> </w:t>
+      </w:r>
+      <w:proofErr w:type="spellStart"/>
+      <w:r>
+        <w:rPr>
+          <w:lang w:val="es-CO"/>
+        </w:rPr>
+        <w:t>char</w:t>
+      </w:r>
+      <w:proofErr w:type="spellEnd"/>
+      <w:r>
+        <w:rPr>
+          <w:lang w:val="es-CO"/>
+        </w:rPr>
+        <w:t>*</w:t>
       </w:r>
       <w:r>
         <w:rPr>
@@ -3003,11 +3177,33 @@
         </w:rPr>
         <w:t>‘</w:t>
       </w:r>
-      <w:r>
-        <w:rPr>
-          <w:lang w:val="es-CO"/>
-        </w:rPr>
-        <w:t>unsigned char*</w:t>
+      <w:proofErr w:type="spellStart"/>
+      <w:r>
+        <w:rPr>
+          <w:lang w:val="es-CO"/>
+        </w:rPr>
+        <w:t>unsigned</w:t>
+      </w:r>
+      <w:proofErr w:type="spellEnd"/>
+      <w:r>
+        <w:rPr>
+          <w:lang w:val="es-CO"/>
+        </w:rPr>
+        <w:t xml:space="preserve"> </w:t>
+      </w:r>
+      <w:proofErr w:type="spellStart"/>
+      <w:r>
+        <w:rPr>
+          <w:lang w:val="es-CO"/>
+        </w:rPr>
+        <w:t>char</w:t>
+      </w:r>
+      <w:proofErr w:type="spellEnd"/>
+      <w:r>
+        <w:rPr>
+          <w:lang w:val="es-CO"/>
+        </w:rPr>
+        <w:t>*</w:t>
       </w:r>
       <w:r>
         <w:rPr>
@@ -3160,8 +3356,16 @@
         <w:rPr>
           <w:lang w:val="es-CO"/>
         </w:rPr>
-        <w:t>@param dataSize</w:t>
-      </w:r>
+        <w:t xml:space="preserve">@param </w:t>
+      </w:r>
+      <w:proofErr w:type="spellStart"/>
+      <w:r>
+        <w:rPr>
+          <w:lang w:val="es-CO"/>
+        </w:rPr>
+        <w:t>dataSize</w:t>
+      </w:r>
+      <w:proofErr w:type="spellEnd"/>
       <w:r>
         <w:rPr>
           <w:lang w:val="es-CO"/>
@@ -3196,11 +3400,33 @@
         </w:rPr>
         <w:t>‘</w:t>
       </w:r>
-      <w:r>
-        <w:rPr>
-          <w:lang w:val="es-CO"/>
-        </w:rPr>
-        <w:t>unsigned char*</w:t>
+      <w:proofErr w:type="spellStart"/>
+      <w:r>
+        <w:rPr>
+          <w:lang w:val="es-CO"/>
+        </w:rPr>
+        <w:t>unsigned</w:t>
+      </w:r>
+      <w:proofErr w:type="spellEnd"/>
+      <w:r>
+        <w:rPr>
+          <w:lang w:val="es-CO"/>
+        </w:rPr>
+        <w:t xml:space="preserve"> </w:t>
+      </w:r>
+      <w:proofErr w:type="spellStart"/>
+      <w:r>
+        <w:rPr>
+          <w:lang w:val="es-CO"/>
+        </w:rPr>
+        <w:t>char</w:t>
+      </w:r>
+      <w:proofErr w:type="spellEnd"/>
+      <w:r>
+        <w:rPr>
+          <w:lang w:val="es-CO"/>
+        </w:rPr>
+        <w:t>*</w:t>
       </w:r>
       <w:r>
         <w:rPr>
@@ -3501,7 +3727,35 @@
         <w:rPr>
           <w:lang w:val="es-CO"/>
         </w:rPr>
-        <w:t xml:space="preserve">Cada byte representa un canal de color (R, G o B) y está almacenado en un arreglo lineal de tipo ‘unsigned char*’ </w:t>
+        <w:t>Cada byte representa un canal de color (R, G o B) y está almacenado en un arreglo lineal de tipo ‘</w:t>
+      </w:r>
+      <w:proofErr w:type="spellStart"/>
+      <w:r>
+        <w:rPr>
+          <w:lang w:val="es-CO"/>
+        </w:rPr>
+        <w:t>unsigned</w:t>
+      </w:r>
+      <w:proofErr w:type="spellEnd"/>
+      <w:r>
+        <w:rPr>
+          <w:lang w:val="es-CO"/>
+        </w:rPr>
+        <w:t xml:space="preserve"> </w:t>
+      </w:r>
+      <w:proofErr w:type="spellStart"/>
+      <w:r>
+        <w:rPr>
+          <w:lang w:val="es-CO"/>
+        </w:rPr>
+        <w:t>char</w:t>
+      </w:r>
+      <w:proofErr w:type="spellEnd"/>
+      <w:r>
+        <w:rPr>
+          <w:lang w:val="es-CO"/>
+        </w:rPr>
+        <w:t xml:space="preserve">*’ </w:t>
       </w:r>
       <w:r>
         <w:rPr>
@@ -3589,7 +3843,21 @@
         <w:rPr>
           <w:lang w:val="es-CO"/>
         </w:rPr>
-        <w:t>@param dataSize Cantidad total de bytes (ancho × alto × 3 canales).</w:t>
+        <w:t xml:space="preserve">@param </w:t>
+      </w:r>
+      <w:proofErr w:type="spellStart"/>
+      <w:r>
+        <w:rPr>
+          <w:lang w:val="es-CO"/>
+        </w:rPr>
+        <w:t>dataSize</w:t>
+      </w:r>
+      <w:proofErr w:type="spellEnd"/>
+      <w:r>
+        <w:rPr>
+          <w:lang w:val="es-CO"/>
+        </w:rPr>
+        <w:t xml:space="preserve"> Cantidad total de bytes (ancho × alto × 3 canales).</w:t>
       </w:r>
     </w:p>
     <w:p>
@@ -3607,7 +3875,35 @@
         <w:rPr>
           <w:lang w:val="es-CO"/>
         </w:rPr>
-        <w:t>@return Puntero a un arreglo dinámico de tipo ‘unsigned char*’ que contiene los resultados de la operación NOT por byte.</w:t>
+        <w:t>@return Puntero a un arreglo dinámico de tipo ‘</w:t>
+      </w:r>
+      <w:proofErr w:type="spellStart"/>
+      <w:r>
+        <w:rPr>
+          <w:lang w:val="es-CO"/>
+        </w:rPr>
+        <w:t>unsigned</w:t>
+      </w:r>
+      <w:proofErr w:type="spellEnd"/>
+      <w:r>
+        <w:rPr>
+          <w:lang w:val="es-CO"/>
+        </w:rPr>
+        <w:t xml:space="preserve"> </w:t>
+      </w:r>
+      <w:proofErr w:type="spellStart"/>
+      <w:r>
+        <w:rPr>
+          <w:lang w:val="es-CO"/>
+        </w:rPr>
+        <w:t>char</w:t>
+      </w:r>
+      <w:proofErr w:type="spellEnd"/>
+      <w:r>
+        <w:rPr>
+          <w:lang w:val="es-CO"/>
+        </w:rPr>
+        <w:t>*’ que contiene los resultados de la operación NOT por byte.</w:t>
       </w:r>
       <w:r>
         <w:rPr>
@@ -3822,7 +4118,35 @@
           <w:lang w:val="es-CO"/>
         </w:rPr>
         <w:lastRenderedPageBreak/>
-        <w:t xml:space="preserve">Cada byte representa un canal de color (R, G o B) y está almacenado en un arreglo lineal de tipo ‘unsigned char*’ en formato RGB secuencial (R, G, B, R, G, B, ...). La operación XOR se realiza byte a byte, es decir, por cada canal de cada píxel: </w:t>
+        <w:t>Cada byte representa un canal de color (R, G o B) y está almacenado en un arreglo lineal de tipo ‘</w:t>
+      </w:r>
+      <w:proofErr w:type="spellStart"/>
+      <w:r>
+        <w:rPr>
+          <w:lang w:val="es-CO"/>
+        </w:rPr>
+        <w:t>unsigned</w:t>
+      </w:r>
+      <w:proofErr w:type="spellEnd"/>
+      <w:r>
+        <w:rPr>
+          <w:lang w:val="es-CO"/>
+        </w:rPr>
+        <w:t xml:space="preserve"> </w:t>
+      </w:r>
+      <w:proofErr w:type="spellStart"/>
+      <w:r>
+        <w:rPr>
+          <w:lang w:val="es-CO"/>
+        </w:rPr>
+        <w:t>char</w:t>
+      </w:r>
+      <w:proofErr w:type="spellEnd"/>
+      <w:r>
+        <w:rPr>
+          <w:lang w:val="es-CO"/>
+        </w:rPr>
+        <w:t xml:space="preserve">*’ en formato RGB secuencial (R, G, B, R, G, B, ...). La operación XOR se realiza byte a byte, es decir, por cada canal de cada píxel: </w:t>
       </w:r>
     </w:p>
     <w:p>
@@ -3831,8 +4155,37 @@
         <w:ind w:left="1440"/>
         <w:jc w:val="both"/>
       </w:pPr>
-      <w:r>
-        <w:t xml:space="preserve">resultado[i] = ID[i] ^ IM[i]. </w:t>
+      <w:proofErr w:type="spellStart"/>
+      <w:r>
+        <w:t>resultado</w:t>
+      </w:r>
+      <w:proofErr w:type="spellEnd"/>
+      <w:r>
+        <w:t>[</w:t>
+      </w:r>
+      <w:proofErr w:type="spellStart"/>
+      <w:r>
+        <w:t>i</w:t>
+      </w:r>
+      <w:proofErr w:type="spellEnd"/>
+      <w:r>
+        <w:t>] = ID[</w:t>
+      </w:r>
+      <w:proofErr w:type="spellStart"/>
+      <w:r>
+        <w:t>i</w:t>
+      </w:r>
+      <w:proofErr w:type="spellEnd"/>
+      <w:r>
+        <w:t>] ^ IM[</w:t>
+      </w:r>
+      <w:proofErr w:type="spellStart"/>
+      <w:r>
+        <w:t>i</w:t>
+      </w:r>
+      <w:proofErr w:type="spellEnd"/>
+      <w:r>
+        <w:t xml:space="preserve">]. </w:t>
       </w:r>
     </w:p>
     <w:p>
@@ -3896,7 +4249,21 @@
         <w:rPr>
           <w:lang w:val="es-CO"/>
         </w:rPr>
-        <w:t>@param dataSize Cantidad total de bytes (ancho × alto × 3 canales).</w:t>
+        <w:t xml:space="preserve">@param </w:t>
+      </w:r>
+      <w:proofErr w:type="spellStart"/>
+      <w:r>
+        <w:rPr>
+          <w:lang w:val="es-CO"/>
+        </w:rPr>
+        <w:t>dataSize</w:t>
+      </w:r>
+      <w:proofErr w:type="spellEnd"/>
+      <w:r>
+        <w:rPr>
+          <w:lang w:val="es-CO"/>
+        </w:rPr>
+        <w:t xml:space="preserve"> Cantidad total de bytes (ancho × alto × 3 canales).</w:t>
       </w:r>
     </w:p>
     <w:p>
@@ -3912,7 +4279,35 @@
         <w:rPr>
           <w:lang w:val="es-CO"/>
         </w:rPr>
-        <w:t>@return Puntero a un arreglo dinámico de tipo ‘unsigned char*’ que contiene los resultados de la operación XOR por byte.</w:t>
+        <w:t>@return Puntero a un arreglo dinámico de tipo ‘</w:t>
+      </w:r>
+      <w:proofErr w:type="spellStart"/>
+      <w:r>
+        <w:rPr>
+          <w:lang w:val="es-CO"/>
+        </w:rPr>
+        <w:t>unsigned</w:t>
+      </w:r>
+      <w:proofErr w:type="spellEnd"/>
+      <w:r>
+        <w:rPr>
+          <w:lang w:val="es-CO"/>
+        </w:rPr>
+        <w:t xml:space="preserve"> </w:t>
+      </w:r>
+      <w:proofErr w:type="spellStart"/>
+      <w:r>
+        <w:rPr>
+          <w:lang w:val="es-CO"/>
+        </w:rPr>
+        <w:t>char</w:t>
+      </w:r>
+      <w:proofErr w:type="spellEnd"/>
+      <w:r>
+        <w:rPr>
+          <w:lang w:val="es-CO"/>
+        </w:rPr>
+        <w:t>*’ que contiene los resultados de la operación XOR por byte.</w:t>
       </w:r>
     </w:p>
     <w:p>
@@ -4131,11 +4526,33 @@
         </w:rPr>
         <w:t>‘</w:t>
       </w:r>
-      <w:r>
-        <w:rPr>
-          <w:lang w:val="es-CO"/>
-        </w:rPr>
-        <w:t xml:space="preserve">unsigned char*’ en formato RGB secuencial (R, G, B, R, G, B, ...). </w:t>
+      <w:proofErr w:type="spellStart"/>
+      <w:r>
+        <w:rPr>
+          <w:lang w:val="es-CO"/>
+        </w:rPr>
+        <w:t>unsigned</w:t>
+      </w:r>
+      <w:proofErr w:type="spellEnd"/>
+      <w:r>
+        <w:rPr>
+          <w:lang w:val="es-CO"/>
+        </w:rPr>
+        <w:t xml:space="preserve"> </w:t>
+      </w:r>
+      <w:proofErr w:type="spellStart"/>
+      <w:r>
+        <w:rPr>
+          <w:lang w:val="es-CO"/>
+        </w:rPr>
+        <w:t>char</w:t>
+      </w:r>
+      <w:proofErr w:type="spellEnd"/>
+      <w:r>
+        <w:rPr>
+          <w:lang w:val="es-CO"/>
+        </w:rPr>
+        <w:t xml:space="preserve">*’ en formato RGB secuencial (R, G, B, R, G, B, ...). </w:t>
       </w:r>
     </w:p>
     <w:p>
@@ -4170,8 +4587,37 @@
         <w:ind w:left="1440"/>
         <w:jc w:val="both"/>
       </w:pPr>
-      <w:r>
-        <w:t>resultado[i] = (ID[i] &lt;&lt; n) | (ID[i] &gt;&gt; (8 - n))</w:t>
+      <w:proofErr w:type="spellStart"/>
+      <w:r>
+        <w:t>resultado</w:t>
+      </w:r>
+      <w:proofErr w:type="spellEnd"/>
+      <w:r>
+        <w:t>[</w:t>
+      </w:r>
+      <w:proofErr w:type="spellStart"/>
+      <w:r>
+        <w:t>i</w:t>
+      </w:r>
+      <w:proofErr w:type="spellEnd"/>
+      <w:r>
+        <w:t>] = (ID[</w:t>
+      </w:r>
+      <w:proofErr w:type="spellStart"/>
+      <w:r>
+        <w:t>i</w:t>
+      </w:r>
+      <w:proofErr w:type="spellEnd"/>
+      <w:r>
+        <w:t>] &lt;&lt; n) | (ID[</w:t>
+      </w:r>
+      <w:proofErr w:type="spellStart"/>
+      <w:r>
+        <w:t>i</w:t>
+      </w:r>
+      <w:proofErr w:type="spellEnd"/>
+      <w:r>
+        <w:t>] &gt;&gt; (8 - n))</w:t>
       </w:r>
     </w:p>
     <w:p>
@@ -4232,7 +4678,21 @@
         <w:rPr>
           <w:lang w:val="es-CO"/>
         </w:rPr>
-        <w:t>@param dataSize Cantidad total de bytes (ancho × alto × 3 canales).</w:t>
+        <w:t xml:space="preserve">@param </w:t>
+      </w:r>
+      <w:proofErr w:type="spellStart"/>
+      <w:r>
+        <w:rPr>
+          <w:lang w:val="es-CO"/>
+        </w:rPr>
+        <w:t>dataSize</w:t>
+      </w:r>
+      <w:proofErr w:type="spellEnd"/>
+      <w:r>
+        <w:rPr>
+          <w:lang w:val="es-CO"/>
+        </w:rPr>
+        <w:t xml:space="preserve"> Cantidad total de bytes (ancho × alto × 3 canales).</w:t>
       </w:r>
     </w:p>
     <w:p>
@@ -4264,7 +4724,35 @@
         <w:rPr>
           <w:lang w:val="es-CO"/>
         </w:rPr>
-        <w:t>@return Puntero a un arreglo dinámico de tipo ‘unsigned char*’ que contiene los resultados de la rotación.</w:t>
+        <w:t>@return Puntero a un arreglo dinámico de tipo ‘</w:t>
+      </w:r>
+      <w:proofErr w:type="spellStart"/>
+      <w:r>
+        <w:rPr>
+          <w:lang w:val="es-CO"/>
+        </w:rPr>
+        <w:t>unsigned</w:t>
+      </w:r>
+      <w:proofErr w:type="spellEnd"/>
+      <w:r>
+        <w:rPr>
+          <w:lang w:val="es-CO"/>
+        </w:rPr>
+        <w:t xml:space="preserve"> </w:t>
+      </w:r>
+      <w:proofErr w:type="spellStart"/>
+      <w:r>
+        <w:rPr>
+          <w:lang w:val="es-CO"/>
+        </w:rPr>
+        <w:t>char</w:t>
+      </w:r>
+      <w:proofErr w:type="spellEnd"/>
+      <w:r>
+        <w:rPr>
+          <w:lang w:val="es-CO"/>
+        </w:rPr>
+        <w:t>*’ que contiene los resultados de la rotación.</w:t>
       </w:r>
     </w:p>
     <w:p>
@@ -4808,21 +5296,28 @@
         <w:pStyle w:val="ListParagraph"/>
         <w:ind w:left="1440"/>
         <w:jc w:val="both"/>
-      </w:pPr>
-      <w:r>
+        <w:rPr>
+          <w:lang w:val="es-CO"/>
+        </w:rPr>
+      </w:pPr>
+      <w:r>
+        <w:rPr>
+          <w:lang w:val="es-CO"/>
+        </w:rPr>
         <w:t>I</w:t>
       </w:r>
       <w:r>
         <w:rPr>
           <w:vertAlign w:val="subscript"/>
+          <w:lang w:val="es-CO"/>
         </w:rPr>
         <w:t>D</w:t>
       </w:r>
       <w:r>
-        <w:t xml:space="preserve">[i] &lt;&lt; </w:t>
-      </w:r>
-      <w:r>
-        <w:t>3 = 01100000</w:t>
+        <w:rPr>
+          <w:lang w:val="es-CO"/>
+        </w:rPr>
+        <w:t>[i] &lt;&lt; 3 = 01100000</w:t>
       </w:r>
     </w:p>
     <w:p>
@@ -4844,7 +5339,15 @@
         <w:t xml:space="preserve"> </w:t>
       </w:r>
       <w:r>
-        <w:t xml:space="preserve">[i] </w:t>
+        <w:t>[</w:t>
+      </w:r>
+      <w:proofErr w:type="spellStart"/>
+      <w:r>
+        <w:t>i</w:t>
+      </w:r>
+      <w:proofErr w:type="spellEnd"/>
+      <w:r>
+        <w:t xml:space="preserve">] </w:t>
       </w:r>
       <w:r>
         <w:t>&gt;&gt;</w:t>
@@ -4865,7 +5368,15 @@
         <w:t>D</w:t>
       </w:r>
       <w:r>
-        <w:t xml:space="preserve">[i] </w:t>
+        <w:t>[</w:t>
+      </w:r>
+      <w:proofErr w:type="spellStart"/>
+      <w:r>
+        <w:t>i</w:t>
+      </w:r>
+      <w:proofErr w:type="spellEnd"/>
+      <w:r>
+        <w:t xml:space="preserve">] </w:t>
       </w:r>
       <w:r>
         <w:t xml:space="preserve">&gt;&gt; </w:t>
@@ -4880,11 +5391,19 @@
         <w:ind w:left="1440"/>
         <w:jc w:val="both"/>
       </w:pPr>
+      <w:proofErr w:type="spellStart"/>
       <w:r>
         <w:rPr>
           <w:u w:val="single"/>
         </w:rPr>
-        <w:t>Aplicamos OR</w:t>
+        <w:t>Aplicamos</w:t>
+      </w:r>
+      <w:proofErr w:type="spellEnd"/>
+      <w:r>
+        <w:rPr>
+          <w:u w:val="single"/>
+        </w:rPr>
+        <w:t xml:space="preserve"> OR</w:t>
       </w:r>
       <w:r>
         <w:t xml:space="preserve">: </w:t>
@@ -4929,7 +5448,23 @@
         <w:t>OR 01100110</w:t>
       </w:r>
       <w:r>
-        <w:t xml:space="preserve"> (102 en entero)</w:t>
+        <w:t xml:space="preserve"> (102 </w:t>
+      </w:r>
+      <w:proofErr w:type="spellStart"/>
+      <w:r>
+        <w:t>en</w:t>
+      </w:r>
+      <w:proofErr w:type="spellEnd"/>
+      <w:r>
+        <w:t xml:space="preserve"> </w:t>
+      </w:r>
+      <w:proofErr w:type="spellStart"/>
+      <w:r>
+        <w:t>entero</w:t>
+      </w:r>
+      <w:proofErr w:type="spellEnd"/>
+      <w:r>
+        <w:t>)</w:t>
       </w:r>
     </w:p>
     <w:p>
@@ -5023,7 +5558,35 @@
         <w:rPr>
           <w:lang w:val="es-CO"/>
         </w:rPr>
-        <w:t>Cada byte representa un canal de color (R, G o B) y está almacenado en un arreglo lineal de tipo ‘unsigned char*’ en formato RGB secuencial (R, G, B, R, G, B, ...).</w:t>
+        <w:t>Cada byte representa un canal de color (R, G o B) y está almacenado en un arreglo lineal de tipo ‘</w:t>
+      </w:r>
+      <w:proofErr w:type="spellStart"/>
+      <w:r>
+        <w:rPr>
+          <w:lang w:val="es-CO"/>
+        </w:rPr>
+        <w:t>unsigned</w:t>
+      </w:r>
+      <w:proofErr w:type="spellEnd"/>
+      <w:r>
+        <w:rPr>
+          <w:lang w:val="es-CO"/>
+        </w:rPr>
+        <w:t xml:space="preserve"> </w:t>
+      </w:r>
+      <w:proofErr w:type="spellStart"/>
+      <w:r>
+        <w:rPr>
+          <w:lang w:val="es-CO"/>
+        </w:rPr>
+        <w:t>char</w:t>
+      </w:r>
+      <w:proofErr w:type="spellEnd"/>
+      <w:r>
+        <w:rPr>
+          <w:lang w:val="es-CO"/>
+        </w:rPr>
+        <w:t>*’ en formato RGB secuencial (R, G, B, R, G, B, ...).</w:t>
       </w:r>
     </w:p>
     <w:p>
@@ -5048,8 +5611,37 @@
         <w:ind w:left="720" w:firstLine="720"/>
         <w:jc w:val="both"/>
       </w:pPr>
-      <w:r>
-        <w:t>resultado[i] = (ID[i] &gt;&gt; n) | (ID[i] &lt;&lt; (8 - n))</w:t>
+      <w:proofErr w:type="spellStart"/>
+      <w:r>
+        <w:t>resultado</w:t>
+      </w:r>
+      <w:proofErr w:type="spellEnd"/>
+      <w:r>
+        <w:t>[</w:t>
+      </w:r>
+      <w:proofErr w:type="spellStart"/>
+      <w:r>
+        <w:t>i</w:t>
+      </w:r>
+      <w:proofErr w:type="spellEnd"/>
+      <w:r>
+        <w:t>] = (ID[</w:t>
+      </w:r>
+      <w:proofErr w:type="spellStart"/>
+      <w:r>
+        <w:t>i</w:t>
+      </w:r>
+      <w:proofErr w:type="spellEnd"/>
+      <w:r>
+        <w:t>] &gt;&gt; n) | (ID[</w:t>
+      </w:r>
+      <w:proofErr w:type="spellStart"/>
+      <w:r>
+        <w:t>i</w:t>
+      </w:r>
+      <w:proofErr w:type="spellEnd"/>
+      <w:r>
+        <w:t>] &lt;&lt; (8 - n))</w:t>
       </w:r>
     </w:p>
     <w:p>
@@ -5117,7 +5709,21 @@
         <w:rPr>
           <w:lang w:val="es-CO"/>
         </w:rPr>
-        <w:t>@param dataSize Cantidad total de bytes (ancho × alto × 3 canales).</w:t>
+        <w:t xml:space="preserve">@param </w:t>
+      </w:r>
+      <w:proofErr w:type="spellStart"/>
+      <w:r>
+        <w:rPr>
+          <w:lang w:val="es-CO"/>
+        </w:rPr>
+        <w:t>dataSize</w:t>
+      </w:r>
+      <w:proofErr w:type="spellEnd"/>
+      <w:r>
+        <w:rPr>
+          <w:lang w:val="es-CO"/>
+        </w:rPr>
+        <w:t xml:space="preserve"> Cantidad total de bytes (ancho × alto × 3 canales).</w:t>
       </w:r>
     </w:p>
     <w:p>
@@ -5151,7 +5757,35 @@
         <w:rPr>
           <w:lang w:val="es-CO"/>
         </w:rPr>
-        <w:t>@return Puntero a un arreglo dinámico de tipo ‘unsigned char*’ que contiene los resultados de la rotación.</w:t>
+        <w:t>@return Puntero a un arreglo dinámico de tipo ‘</w:t>
+      </w:r>
+      <w:proofErr w:type="spellStart"/>
+      <w:r>
+        <w:rPr>
+          <w:lang w:val="es-CO"/>
+        </w:rPr>
+        <w:t>unsigned</w:t>
+      </w:r>
+      <w:proofErr w:type="spellEnd"/>
+      <w:r>
+        <w:rPr>
+          <w:lang w:val="es-CO"/>
+        </w:rPr>
+        <w:t xml:space="preserve"> </w:t>
+      </w:r>
+      <w:proofErr w:type="spellStart"/>
+      <w:r>
+        <w:rPr>
+          <w:lang w:val="es-CO"/>
+        </w:rPr>
+        <w:t>char</w:t>
+      </w:r>
+      <w:proofErr w:type="spellEnd"/>
+      <w:r>
+        <w:rPr>
+          <w:lang w:val="es-CO"/>
+        </w:rPr>
+        <w:t>*’ que contiene los resultados de la rotación.</w:t>
       </w:r>
     </w:p>
     <w:p>
@@ -5576,17 +6210,27 @@
         <w:pStyle w:val="ListParagraph"/>
         <w:ind w:left="1440"/>
         <w:jc w:val="both"/>
-      </w:pPr>
-      <w:r>
+        <w:rPr>
+          <w:lang w:val="es-CO"/>
+        </w:rPr>
+      </w:pPr>
+      <w:r>
+        <w:rPr>
+          <w:lang w:val="es-CO"/>
+        </w:rPr>
         <w:t>I</w:t>
       </w:r>
       <w:r>
         <w:rPr>
           <w:vertAlign w:val="subscript"/>
+          <w:lang w:val="es-CO"/>
         </w:rPr>
         <w:t>D</w:t>
       </w:r>
       <w:r>
+        <w:rPr>
+          <w:lang w:val="es-CO"/>
+        </w:rPr>
         <w:t>[i] &gt;&gt; 3 = 00011001</w:t>
       </w:r>
     </w:p>
@@ -5606,7 +6250,15 @@
         <w:t>D</w:t>
       </w:r>
       <w:r>
-        <w:t>[i] &lt;&lt; (8 - 3) = I</w:t>
+        <w:t>[</w:t>
+      </w:r>
+      <w:proofErr w:type="spellStart"/>
+      <w:r>
+        <w:t>i</w:t>
+      </w:r>
+      <w:proofErr w:type="spellEnd"/>
+      <w:r>
+        <w:t>] &lt;&lt; (8 - 3) = I</w:t>
       </w:r>
       <w:r>
         <w:rPr>
@@ -5615,7 +6267,15 @@
         <w:t>D</w:t>
       </w:r>
       <w:r>
-        <w:t>[i] &lt;&lt; 5 = 10000000</w:t>
+        <w:t>[</w:t>
+      </w:r>
+      <w:proofErr w:type="spellStart"/>
+      <w:r>
+        <w:t>i</w:t>
+      </w:r>
+      <w:proofErr w:type="spellEnd"/>
+      <w:r>
+        <w:t>] &lt;&lt; 5 = 10000000</w:t>
       </w:r>
     </w:p>
     <w:p>
@@ -5630,13 +6290,23 @@
           <w:u w:val="single"/>
         </w:rPr>
       </w:pPr>
+      <w:proofErr w:type="spellStart"/>
       <w:r>
         <w:rPr>
           <w:i/>
           <w:iCs/>
           <w:u w:val="single"/>
         </w:rPr>
-        <w:t>Aplicamos OR:</w:t>
+        <w:t>Aplicamos</w:t>
+      </w:r>
+      <w:proofErr w:type="spellEnd"/>
+      <w:r>
+        <w:rPr>
+          <w:i/>
+          <w:iCs/>
+          <w:u w:val="single"/>
+        </w:rPr>
+        <w:t xml:space="preserve"> OR:</w:t>
       </w:r>
     </w:p>
     <w:p>
@@ -5955,23 +6625,77 @@
           <w:bCs/>
           <w:lang w:val="es-CO"/>
         </w:rPr>
-        <w:t xml:space="preserve">conversión unsigned char* </w:t>
-      </w:r>
+        <w:t xml:space="preserve">conversión </w:t>
+      </w:r>
+      <w:proofErr w:type="spellStart"/>
       <w:r>
         <w:rPr>
           <w:b/>
           <w:bCs/>
           <w:lang w:val="es-CO"/>
         </w:rPr>
-        <w:sym w:font="Wingdings" w:char="F0E0"/>
-      </w:r>
+        <w:t>unsigned</w:t>
+      </w:r>
+      <w:proofErr w:type="spellEnd"/>
       <w:r>
         <w:rPr>
           <w:b/>
           <w:bCs/>
           <w:lang w:val="es-CO"/>
         </w:rPr>
-        <w:t xml:space="preserve"> int*</w:t>
+        <w:t xml:space="preserve"> </w:t>
+      </w:r>
+      <w:proofErr w:type="spellStart"/>
+      <w:r>
+        <w:rPr>
+          <w:b/>
+          <w:bCs/>
+          <w:lang w:val="es-CO"/>
+        </w:rPr>
+        <w:t>char</w:t>
+      </w:r>
+      <w:proofErr w:type="spellEnd"/>
+      <w:r>
+        <w:rPr>
+          <w:b/>
+          <w:bCs/>
+          <w:lang w:val="es-CO"/>
+        </w:rPr>
+        <w:t xml:space="preserve">* </w:t>
+      </w:r>
+      <w:r>
+        <w:rPr>
+          <w:b/>
+          <w:bCs/>
+          <w:lang w:val="es-CO"/>
+        </w:rPr>
+        <w:sym w:font="Wingdings" w:char="F0E0"/>
+      </w:r>
+      <w:r>
+        <w:rPr>
+          <w:b/>
+          <w:bCs/>
+          <w:lang w:val="es-CO"/>
+        </w:rPr>
+        <w:t xml:space="preserve"> </w:t>
+      </w:r>
+      <w:proofErr w:type="spellStart"/>
+      <w:r>
+        <w:rPr>
+          <w:b/>
+          <w:bCs/>
+          <w:lang w:val="es-CO"/>
+        </w:rPr>
+        <w:t>int</w:t>
+      </w:r>
+      <w:proofErr w:type="spellEnd"/>
+      <w:r>
+        <w:rPr>
+          <w:b/>
+          <w:bCs/>
+          <w:lang w:val="es-CO"/>
+        </w:rPr>
+        <w:t>*</w:t>
       </w:r>
     </w:p>
     <w:p>
@@ -5987,14 +6711,98 @@
         <w:rPr>
           <w:lang w:val="es-CO"/>
         </w:rPr>
-        <w:t>@brief Convierte un arreglo dinámico de bytes (unsigned char*) a enteros (int*) manteniendo el orden RGB. Esta función toma un puntero a un arreglo de tipo ‘unsigned char*’, que contiene los valores RGB de una imagen en formato lineal (R, G, B, R, G, B, ...), y lo convierte en un nuevo arreglo dinámico de tipo ‘int*’.</w:t>
-      </w:r>
+        <w:t>@brief Convierte un arreglo dinámico de bytes (</w:t>
+      </w:r>
+      <w:proofErr w:type="spellStart"/>
+      <w:r>
+        <w:rPr>
+          <w:lang w:val="es-CO"/>
+        </w:rPr>
+        <w:t>unsigned</w:t>
+      </w:r>
+      <w:proofErr w:type="spellEnd"/>
       <w:r>
         <w:rPr>
           <w:lang w:val="es-CO"/>
         </w:rPr>
         <w:t xml:space="preserve"> </w:t>
       </w:r>
+      <w:proofErr w:type="spellStart"/>
+      <w:r>
+        <w:rPr>
+          <w:lang w:val="es-CO"/>
+        </w:rPr>
+        <w:t>char</w:t>
+      </w:r>
+      <w:proofErr w:type="spellEnd"/>
+      <w:r>
+        <w:rPr>
+          <w:lang w:val="es-CO"/>
+        </w:rPr>
+        <w:t>*) a enteros (</w:t>
+      </w:r>
+      <w:proofErr w:type="spellStart"/>
+      <w:r>
+        <w:rPr>
+          <w:lang w:val="es-CO"/>
+        </w:rPr>
+        <w:t>int</w:t>
+      </w:r>
+      <w:proofErr w:type="spellEnd"/>
+      <w:r>
+        <w:rPr>
+          <w:lang w:val="es-CO"/>
+        </w:rPr>
+        <w:t>*) manteniendo el orden RGB. Esta función toma un puntero a un arreglo de tipo ‘</w:t>
+      </w:r>
+      <w:proofErr w:type="spellStart"/>
+      <w:r>
+        <w:rPr>
+          <w:lang w:val="es-CO"/>
+        </w:rPr>
+        <w:t>unsigned</w:t>
+      </w:r>
+      <w:proofErr w:type="spellEnd"/>
+      <w:r>
+        <w:rPr>
+          <w:lang w:val="es-CO"/>
+        </w:rPr>
+        <w:t xml:space="preserve"> </w:t>
+      </w:r>
+      <w:proofErr w:type="spellStart"/>
+      <w:r>
+        <w:rPr>
+          <w:lang w:val="es-CO"/>
+        </w:rPr>
+        <w:t>char</w:t>
+      </w:r>
+      <w:proofErr w:type="spellEnd"/>
+      <w:r>
+        <w:rPr>
+          <w:lang w:val="es-CO"/>
+        </w:rPr>
+        <w:t>*’, que contiene los valores RGB de una imagen en formato lineal (R, G, B, R, G, B, ...), y lo convierte en un nuevo arreglo dinámico de tipo ‘</w:t>
+      </w:r>
+      <w:proofErr w:type="spellStart"/>
+      <w:r>
+        <w:rPr>
+          <w:lang w:val="es-CO"/>
+        </w:rPr>
+        <w:t>int</w:t>
+      </w:r>
+      <w:proofErr w:type="spellEnd"/>
+      <w:r>
+        <w:rPr>
+          <w:lang w:val="es-CO"/>
+        </w:rPr>
+        <w:t>*’.</w:t>
+      </w:r>
+      <w:r>
+        <w:rPr>
+          <w:lang w:val="es-CO"/>
+        </w:rPr>
+        <w:t xml:space="preserve"> </w:t>
+      </w:r>
       <w:r>
         <w:rPr>
           <w:lang w:val="es-CO"/>
@@ -6011,7 +6819,35 @@
         <w:rPr>
           <w:lang w:val="es-CO"/>
         </w:rPr>
-        <w:t>Cada byte del arreglo original se convierte explícitamente a un entero utilizando ‘static_cast&lt;int&gt;’, manteniendo la misma secuencia de datos RGB.</w:t>
+        <w:t>Cada byte del arreglo original se convierte explícitamente a un entero utilizando ‘</w:t>
+      </w:r>
+      <w:proofErr w:type="spellStart"/>
+      <w:r>
+        <w:rPr>
+          <w:lang w:val="es-CO"/>
+        </w:rPr>
+        <w:t>static_cast</w:t>
+      </w:r>
+      <w:proofErr w:type="spellEnd"/>
+      <w:r>
+        <w:rPr>
+          <w:lang w:val="es-CO"/>
+        </w:rPr>
+        <w:t>&lt;</w:t>
+      </w:r>
+      <w:proofErr w:type="spellStart"/>
+      <w:r>
+        <w:rPr>
+          <w:lang w:val="es-CO"/>
+        </w:rPr>
+        <w:t>int</w:t>
+      </w:r>
+      <w:proofErr w:type="spellEnd"/>
+      <w:r>
+        <w:rPr>
+          <w:lang w:val="es-CO"/>
+        </w:rPr>
+        <w:t>&gt;’, manteniendo la misma secuencia de datos RGB.</w:t>
       </w:r>
     </w:p>
     <w:p>
@@ -6027,7 +6863,35 @@
         <w:rPr>
           <w:lang w:val="es-CO"/>
         </w:rPr>
-        <w:t>Ejemplo: salida[i] = static_cast&lt;int&gt;(entrada[i]);</w:t>
+        <w:t xml:space="preserve">Ejemplo: salida[i] = </w:t>
+      </w:r>
+      <w:proofErr w:type="spellStart"/>
+      <w:r>
+        <w:rPr>
+          <w:lang w:val="es-CO"/>
+        </w:rPr>
+        <w:t>static_cast</w:t>
+      </w:r>
+      <w:proofErr w:type="spellEnd"/>
+      <w:r>
+        <w:rPr>
+          <w:lang w:val="es-CO"/>
+        </w:rPr>
+        <w:t>&lt;</w:t>
+      </w:r>
+      <w:proofErr w:type="spellStart"/>
+      <w:r>
+        <w:rPr>
+          <w:lang w:val="es-CO"/>
+        </w:rPr>
+        <w:t>int</w:t>
+      </w:r>
+      <w:proofErr w:type="spellEnd"/>
+      <w:r>
+        <w:rPr>
+          <w:lang w:val="es-CO"/>
+        </w:rPr>
+        <w:t>&gt;(entrada[i]);</w:t>
       </w:r>
     </w:p>
     <w:p>
@@ -6043,7 +6907,35 @@
         <w:rPr>
           <w:lang w:val="es-CO"/>
         </w:rPr>
-        <w:t xml:space="preserve"> @param entrada Puntero a un arreglo dinámico de tipo ‘unsigned char*’ que representa los datos RGB de una imagen.</w:t>
+        <w:t xml:space="preserve"> @param entrada Puntero a un arreglo dinámico de tipo ‘</w:t>
+      </w:r>
+      <w:proofErr w:type="spellStart"/>
+      <w:r>
+        <w:rPr>
+          <w:lang w:val="es-CO"/>
+        </w:rPr>
+        <w:t>unsigned</w:t>
+      </w:r>
+      <w:proofErr w:type="spellEnd"/>
+      <w:r>
+        <w:rPr>
+          <w:lang w:val="es-CO"/>
+        </w:rPr>
+        <w:t xml:space="preserve"> </w:t>
+      </w:r>
+      <w:proofErr w:type="spellStart"/>
+      <w:r>
+        <w:rPr>
+          <w:lang w:val="es-CO"/>
+        </w:rPr>
+        <w:t>char</w:t>
+      </w:r>
+      <w:proofErr w:type="spellEnd"/>
+      <w:r>
+        <w:rPr>
+          <w:lang w:val="es-CO"/>
+        </w:rPr>
+        <w:t>*’ que representa los datos RGB de una imagen.</w:t>
       </w:r>
     </w:p>
     <w:p>
@@ -6059,7 +6951,21 @@
         <w:rPr>
           <w:lang w:val="es-CO"/>
         </w:rPr>
-        <w:t xml:space="preserve"> @param dataSize Tamaño total del arreglo (en bytes), equivalente a ancho × alto × 3 canales.</w:t>
+        <w:t xml:space="preserve"> @param </w:t>
+      </w:r>
+      <w:proofErr w:type="spellStart"/>
+      <w:r>
+        <w:rPr>
+          <w:lang w:val="es-CO"/>
+        </w:rPr>
+        <w:t>dataSize</w:t>
+      </w:r>
+      <w:proofErr w:type="spellEnd"/>
+      <w:r>
+        <w:rPr>
+          <w:lang w:val="es-CO"/>
+        </w:rPr>
+        <w:t xml:space="preserve"> Tamaño total del arreglo (en bytes), equivalente a ancho × alto × 3 canales.</w:t>
       </w:r>
     </w:p>
     <w:p>
@@ -6075,7 +6981,21 @@
         <w:rPr>
           <w:lang w:val="es-CO"/>
         </w:rPr>
-        <w:t xml:space="preserve"> @return Puntero a un nuevo arreglo dinámico de tipo ‘int*’ con los mismos valores convertidos a enteros, ordenados en formato RGB secuencial (R, G, B, R, G, B, ...).</w:t>
+        <w:t xml:space="preserve"> @return Puntero a un nuevo arreglo dinámico de tipo ‘</w:t>
+      </w:r>
+      <w:proofErr w:type="spellStart"/>
+      <w:r>
+        <w:rPr>
+          <w:lang w:val="es-CO"/>
+        </w:rPr>
+        <w:t>int</w:t>
+      </w:r>
+      <w:proofErr w:type="spellEnd"/>
+      <w:r>
+        <w:rPr>
+          <w:lang w:val="es-CO"/>
+        </w:rPr>
+        <w:t>*’ con los mismos valores convertidos a enteros, ordenados en formato RGB secuencial (R, G, B, R, G, B, ...).</w:t>
       </w:r>
     </w:p>
     <w:p>
@@ -6112,6 +7032,14 @@
         </w:rPr>
         <w:t>Consideraciones importantes para la eficiencia</w:t>
       </w:r>
+      <w:r>
+        <w:rPr>
+          <w:b/>
+          <w:bCs/>
+          <w:lang w:val="es-CO"/>
+        </w:rPr>
+        <w:t>:</w:t>
+      </w:r>
     </w:p>
     <w:p>
       <w:pPr>
@@ -6147,7 +7075,151 @@
         <w:rPr>
           <w:lang w:val="es-CO"/>
         </w:rPr>
-        <w:t xml:space="preserve">para determinar si la transformación aplicada fue correcta o no. </w:t>
+        <w:t>para determinar si la transformación aplicada fue correcta o no.</w:t>
+      </w:r>
+    </w:p>
+    <w:p>
+      <w:pPr>
+        <w:pStyle w:val="ListParagraph"/>
+        <w:numPr>
+          <w:ilvl w:val="0"/>
+          <w:numId w:val="15"/>
+        </w:numPr>
+        <w:jc w:val="both"/>
+        <w:rPr>
+          <w:b/>
+          <w:bCs/>
+          <w:lang w:val="es-CO"/>
+        </w:rPr>
+      </w:pPr>
+      <w:r>
+        <w:rPr>
+          <w:b/>
+          <w:bCs/>
+          <w:lang w:val="es-CO"/>
+        </w:rPr>
+        <w:t>Consideraciones importantes para liberar memoria dinámica:</w:t>
+      </w:r>
+    </w:p>
+    <w:p>
+      <w:pPr>
+        <w:pStyle w:val="ListParagraph"/>
+        <w:numPr>
+          <w:ilvl w:val="0"/>
+          <w:numId w:val="30"/>
+        </w:numPr>
+        <w:jc w:val="both"/>
+        <w:rPr>
+          <w:lang w:val="es-CO"/>
+        </w:rPr>
+      </w:pPr>
+      <w:r>
+        <w:rPr>
+          <w:lang w:val="es-CO"/>
+        </w:rPr>
+        <w:t xml:space="preserve">Cuando se obtenga el arreglo de tipo </w:t>
+      </w:r>
+      <w:r>
+        <w:rPr>
+          <w:lang w:val="es-CO"/>
+        </w:rPr>
+        <w:t>‘</w:t>
+      </w:r>
+      <w:proofErr w:type="spellStart"/>
+      <w:r>
+        <w:rPr>
+          <w:lang w:val="es-CO"/>
+        </w:rPr>
+        <w:t>unsigned</w:t>
+      </w:r>
+      <w:proofErr w:type="spellEnd"/>
+      <w:r>
+        <w:rPr>
+          <w:lang w:val="es-CO"/>
+        </w:rPr>
+        <w:t xml:space="preserve"> c</w:t>
+      </w:r>
+      <w:proofErr w:type="spellStart"/>
+      <w:r>
+        <w:rPr>
+          <w:lang w:val="es-CO"/>
+        </w:rPr>
+        <w:t>har</w:t>
+      </w:r>
+      <w:proofErr w:type="spellEnd"/>
+      <w:r>
+        <w:rPr>
+          <w:lang w:val="es-CO"/>
+        </w:rPr>
+        <w:t>’</w:t>
+      </w:r>
+      <w:r>
+        <w:rPr>
+          <w:lang w:val="es-CO"/>
+        </w:rPr>
+        <w:t xml:space="preserve"> </w:t>
+      </w:r>
+      <w:r>
+        <w:rPr>
+          <w:lang w:val="es-CO"/>
+        </w:rPr>
+        <w:t xml:space="preserve">que se crea en las funciones de transformaciones, se </w:t>
+      </w:r>
+      <w:r>
+        <w:rPr>
+          <w:lang w:val="es-CO"/>
+        </w:rPr>
+        <w:t>puede liberar la memoria dinámica que ha sido reservada para el arreglo de las imáge</w:t>
+      </w:r>
+      <w:r>
+        <w:rPr>
+          <w:lang w:val="es-CO"/>
+        </w:rPr>
+        <w:t>nes I</w:t>
+      </w:r>
+      <w:r>
+        <w:rPr>
+          <w:vertAlign w:val="subscript"/>
+          <w:lang w:val="es-CO"/>
+        </w:rPr>
+        <w:t>D</w:t>
+      </w:r>
+      <w:r>
+        <w:rPr>
+          <w:lang w:val="es-CO"/>
+        </w:rPr>
+        <w:t xml:space="preserve"> e I</w:t>
+      </w:r>
+      <w:r>
+        <w:rPr>
+          <w:vertAlign w:val="subscript"/>
+          <w:lang w:val="es-CO"/>
+        </w:rPr>
+        <w:t>M</w:t>
+      </w:r>
+      <w:r>
+        <w:rPr>
+          <w:lang w:val="es-CO"/>
+        </w:rPr>
+        <w:t xml:space="preserve">, ya que el espacio ocupado por estos puede ser usado para </w:t>
+      </w:r>
+      <w:r>
+        <w:rPr>
+          <w:lang w:val="es-CO"/>
+        </w:rPr>
+        <w:t>almacenar otros datos</w:t>
+      </w:r>
+      <w:r>
+        <w:rPr>
+          <w:lang w:val="es-CO"/>
+        </w:rPr>
+        <w:t xml:space="preserve">, como el arreglo que contiene </w:t>
+      </w:r>
+      <w:r>
+        <w:rPr>
+          <w:lang w:val="es-CO"/>
+        </w:rPr>
+        <w:t xml:space="preserve">los datos de la máscara o la suma resultante del enmascaramiento. </w:t>
       </w:r>
     </w:p>
     <w:sectPr>
@@ -8530,7 +9602,7 @@
   <w:abstractNum w:abstractNumId="20" w15:restartNumberingAfterBreak="0">
     <w:nsid w:val="57C72A7D"/>
     <w:multiLevelType w:val="hybridMultilevel"/>
-    <w:tmpl w:val="29E22AB4"/>
+    <w:tmpl w:val="870A1C0A"/>
     <w:lvl w:ilvl="0" w:tplc="04090001">
       <w:start w:val="1"/>
       <w:numFmt w:val="bullet"/>

</xml_diff>

<commit_message>
Definicion de funcion de rotacion a la derecha y modificacion del documento sobre la misma
</commit_message>
<xml_diff>
--- a/ANALISIS_DESAFIO_1.docx
+++ b/ANALISIS_DESAFIO_1.docx
@@ -116,7 +116,7 @@
     </w:p>
     <w:p>
       <w:pPr>
-        <w:pStyle w:val="ListParagraph"/>
+        <w:pStyle w:val="Prrafodelista"/>
         <w:jc w:val="both"/>
         <w:rPr>
           <w:b/>
@@ -127,7 +127,7 @@
     </w:p>
     <w:p>
       <w:pPr>
-        <w:pStyle w:val="ListParagraph"/>
+        <w:pStyle w:val="Prrafodelista"/>
         <w:numPr>
           <w:ilvl w:val="0"/>
           <w:numId w:val="15"/>
@@ -150,7 +150,7 @@
     </w:p>
     <w:p>
       <w:pPr>
-        <w:pStyle w:val="ListParagraph"/>
+        <w:pStyle w:val="Prrafodelista"/>
         <w:jc w:val="both"/>
         <w:rPr>
           <w:lang w:val="es-CO"/>
@@ -288,7 +288,7 @@
     </w:p>
     <w:p>
       <w:pPr>
-        <w:pStyle w:val="ListParagraph"/>
+        <w:pStyle w:val="Prrafodelista"/>
         <w:numPr>
           <w:ilvl w:val="0"/>
           <w:numId w:val="17"/>
@@ -376,7 +376,7 @@
     </w:p>
     <w:p>
       <w:pPr>
-        <w:pStyle w:val="ListParagraph"/>
+        <w:pStyle w:val="Prrafodelista"/>
         <w:numPr>
           <w:ilvl w:val="0"/>
           <w:numId w:val="17"/>
@@ -460,7 +460,7 @@
     </w:p>
     <w:p>
       <w:pPr>
-        <w:pStyle w:val="ListParagraph"/>
+        <w:pStyle w:val="Prrafodelista"/>
         <w:jc w:val="both"/>
         <w:rPr>
           <w:lang w:val="es-CO"/>
@@ -533,16 +533,16 @@
     </w:p>
     <w:p>
       <w:pPr>
-        <w:pStyle w:val="ListParagraph"/>
-        <w:jc w:val="both"/>
-        <w:rPr>
-          <w:lang w:val="es-CO"/>
-        </w:rPr>
-      </w:pPr>
-    </w:p>
-    <w:p>
-      <w:pPr>
-        <w:pStyle w:val="ListParagraph"/>
+        <w:pStyle w:val="Prrafodelista"/>
+        <w:jc w:val="both"/>
+        <w:rPr>
+          <w:lang w:val="es-CO"/>
+        </w:rPr>
+      </w:pPr>
+    </w:p>
+    <w:p>
+      <w:pPr>
+        <w:pStyle w:val="Prrafodelista"/>
         <w:numPr>
           <w:ilvl w:val="0"/>
           <w:numId w:val="15"/>
@@ -565,7 +565,7 @@
     </w:p>
     <w:p>
       <w:pPr>
-        <w:pStyle w:val="ListParagraph"/>
+        <w:pStyle w:val="Prrafodelista"/>
         <w:jc w:val="both"/>
         <w:rPr>
           <w:lang w:val="es-CO"/>
@@ -580,7 +580,7 @@
     </w:p>
     <w:p>
       <w:pPr>
-        <w:pStyle w:val="ListParagraph"/>
+        <w:pStyle w:val="Prrafodelista"/>
         <w:numPr>
           <w:ilvl w:val="0"/>
           <w:numId w:val="18"/>
@@ -668,7 +668,7 @@
     </w:p>
     <w:p>
       <w:pPr>
-        <w:pStyle w:val="ListParagraph"/>
+        <w:pStyle w:val="Prrafodelista"/>
         <w:numPr>
           <w:ilvl w:val="0"/>
           <w:numId w:val="18"/>
@@ -763,7 +763,7 @@
     </w:p>
     <w:p>
       <w:pPr>
-        <w:pStyle w:val="ListParagraph"/>
+        <w:pStyle w:val="Prrafodelista"/>
         <w:ind w:left="1080"/>
         <w:jc w:val="both"/>
         <w:rPr>
@@ -773,7 +773,7 @@
     </w:p>
     <w:p>
       <w:pPr>
-        <w:pStyle w:val="ListParagraph"/>
+        <w:pStyle w:val="Prrafodelista"/>
         <w:numPr>
           <w:ilvl w:val="0"/>
           <w:numId w:val="15"/>
@@ -823,7 +823,7 @@
     </w:p>
     <w:p>
       <w:pPr>
-        <w:pStyle w:val="ListParagraph"/>
+        <w:pStyle w:val="Prrafodelista"/>
         <w:jc w:val="both"/>
         <w:rPr>
           <w:lang w:val="es-CO"/>
@@ -838,7 +838,7 @@
     </w:p>
     <w:p>
       <w:pPr>
-        <w:pStyle w:val="ListParagraph"/>
+        <w:pStyle w:val="Prrafodelista"/>
         <w:numPr>
           <w:ilvl w:val="0"/>
           <w:numId w:val="26"/>
@@ -857,7 +857,7 @@
     </w:p>
     <w:p>
       <w:pPr>
-        <w:pStyle w:val="ListParagraph"/>
+        <w:pStyle w:val="Prrafodelista"/>
         <w:numPr>
           <w:ilvl w:val="0"/>
           <w:numId w:val="26"/>
@@ -1028,7 +1028,7 @@
     </w:p>
     <w:p>
       <w:pPr>
-        <w:pStyle w:val="ListParagraph"/>
+        <w:pStyle w:val="Prrafodelista"/>
         <w:numPr>
           <w:ilvl w:val="0"/>
           <w:numId w:val="15"/>
@@ -1067,7 +1067,7 @@
     </w:p>
     <w:p>
       <w:pPr>
-        <w:pStyle w:val="ListParagraph"/>
+        <w:pStyle w:val="Prrafodelista"/>
         <w:jc w:val="both"/>
         <w:rPr>
           <w:lang w:val="es-CO"/>
@@ -1108,7 +1108,7 @@
     </w:p>
     <w:p>
       <w:pPr>
-        <w:pStyle w:val="ListParagraph"/>
+        <w:pStyle w:val="Prrafodelista"/>
         <w:numPr>
           <w:ilvl w:val="0"/>
           <w:numId w:val="24"/>
@@ -1140,7 +1140,7 @@
     </w:p>
     <w:p>
       <w:pPr>
-        <w:pStyle w:val="ListParagraph"/>
+        <w:pStyle w:val="Prrafodelista"/>
         <w:numPr>
           <w:ilvl w:val="0"/>
           <w:numId w:val="24"/>
@@ -1190,7 +1190,7 @@
     </w:p>
     <w:p>
       <w:pPr>
-        <w:pStyle w:val="ListParagraph"/>
+        <w:pStyle w:val="Prrafodelista"/>
         <w:numPr>
           <w:ilvl w:val="0"/>
           <w:numId w:val="24"/>
@@ -1265,7 +1265,7 @@
     </w:p>
     <w:p>
       <w:pPr>
-        <w:pStyle w:val="ListParagraph"/>
+        <w:pStyle w:val="Prrafodelista"/>
         <w:numPr>
           <w:ilvl w:val="0"/>
           <w:numId w:val="24"/>
@@ -1385,7 +1385,7 @@
     </w:p>
     <w:p>
       <w:pPr>
-        <w:pStyle w:val="ListParagraph"/>
+        <w:pStyle w:val="Prrafodelista"/>
         <w:numPr>
           <w:ilvl w:val="0"/>
           <w:numId w:val="24"/>
@@ -1518,7 +1518,7 @@
     </w:p>
     <w:p>
       <w:pPr>
-        <w:pStyle w:val="ListParagraph"/>
+        <w:pStyle w:val="Prrafodelista"/>
         <w:ind w:left="1128"/>
         <w:jc w:val="both"/>
         <w:rPr>
@@ -1528,7 +1528,7 @@
     </w:p>
     <w:p>
       <w:pPr>
-        <w:pStyle w:val="ListParagraph"/>
+        <w:pStyle w:val="Prrafodelista"/>
         <w:numPr>
           <w:ilvl w:val="0"/>
           <w:numId w:val="15"/>
@@ -1551,7 +1551,7 @@
     </w:p>
     <w:p>
       <w:pPr>
-        <w:pStyle w:val="ListParagraph"/>
+        <w:pStyle w:val="Prrafodelista"/>
         <w:numPr>
           <w:ilvl w:val="0"/>
           <w:numId w:val="27"/>
@@ -1570,7 +1570,7 @@
     </w:p>
     <w:p>
       <w:pPr>
-        <w:pStyle w:val="ListParagraph"/>
+        <w:pStyle w:val="Prrafodelista"/>
         <w:numPr>
           <w:ilvl w:val="0"/>
           <w:numId w:val="27"/>
@@ -1601,7 +1601,7 @@
     </w:p>
     <w:p>
       <w:pPr>
-        <w:pStyle w:val="ListParagraph"/>
+        <w:pStyle w:val="Prrafodelista"/>
         <w:numPr>
           <w:ilvl w:val="0"/>
           <w:numId w:val="27"/>
@@ -1646,7 +1646,7 @@
     </w:p>
     <w:p>
       <w:pPr>
-        <w:pStyle w:val="ListParagraph"/>
+        <w:pStyle w:val="Prrafodelista"/>
         <w:ind w:left="1080"/>
         <w:jc w:val="both"/>
         <w:rPr>
@@ -1656,7 +1656,7 @@
     </w:p>
     <w:p>
       <w:pPr>
-        <w:pStyle w:val="ListParagraph"/>
+        <w:pStyle w:val="Prrafodelista"/>
         <w:numPr>
           <w:ilvl w:val="0"/>
           <w:numId w:val="15"/>
@@ -1695,7 +1695,7 @@
     </w:p>
     <w:p>
       <w:pPr>
-        <w:pStyle w:val="ListParagraph"/>
+        <w:pStyle w:val="Prrafodelista"/>
         <w:numPr>
           <w:ilvl w:val="1"/>
           <w:numId w:val="15"/>
@@ -1751,7 +1751,7 @@
     </w:p>
     <w:p>
       <w:pPr>
-        <w:pStyle w:val="ListParagraph"/>
+        <w:pStyle w:val="Prrafodelista"/>
         <w:ind w:left="1440"/>
         <w:jc w:val="both"/>
         <w:rPr>
@@ -1767,7 +1767,7 @@
     </w:p>
     <w:p>
       <w:pPr>
-        <w:pStyle w:val="ListParagraph"/>
+        <w:pStyle w:val="Prrafodelista"/>
         <w:ind w:left="1440"/>
         <w:jc w:val="both"/>
         <w:rPr>
@@ -1795,7 +1795,7 @@
     </w:p>
     <w:p>
       <w:pPr>
-        <w:pStyle w:val="ListParagraph"/>
+        <w:pStyle w:val="Prrafodelista"/>
         <w:jc w:val="center"/>
         <w:rPr>
           <w:lang w:val="es-CO"/>
@@ -2083,15 +2083,15 @@
     </w:p>
     <w:p>
       <w:pPr>
-        <w:pStyle w:val="ListParagraph"/>
-        <w:rPr>
-          <w:lang w:val="es-CO"/>
-        </w:rPr>
-      </w:pPr>
-    </w:p>
-    <w:p>
-      <w:pPr>
-        <w:pStyle w:val="ListParagraph"/>
+        <w:pStyle w:val="Prrafodelista"/>
+        <w:rPr>
+          <w:lang w:val="es-CO"/>
+        </w:rPr>
+      </w:pPr>
+    </w:p>
+    <w:p>
+      <w:pPr>
+        <w:pStyle w:val="Prrafodelista"/>
         <w:numPr>
           <w:ilvl w:val="1"/>
           <w:numId w:val="15"/>
@@ -2198,7 +2198,7 @@
     </w:p>
     <w:p>
       <w:pPr>
-        <w:pStyle w:val="ListParagraph"/>
+        <w:pStyle w:val="Prrafodelista"/>
         <w:jc w:val="both"/>
         <w:rPr>
           <w:b/>
@@ -2269,7 +2269,7 @@
     </w:p>
     <w:p>
       <w:pPr>
-        <w:pStyle w:val="ListParagraph"/>
+        <w:pStyle w:val="Prrafodelista"/>
         <w:jc w:val="both"/>
         <w:rPr>
           <w:b/>
@@ -2280,7 +2280,7 @@
     </w:p>
     <w:p>
       <w:pPr>
-        <w:pStyle w:val="ListParagraph"/>
+        <w:pStyle w:val="Prrafodelista"/>
         <w:numPr>
           <w:ilvl w:val="0"/>
           <w:numId w:val="15"/>
@@ -2304,7 +2304,7 @@
     </w:p>
     <w:p>
       <w:pPr>
-        <w:pStyle w:val="ListParagraph"/>
+        <w:pStyle w:val="Prrafodelista"/>
         <w:jc w:val="both"/>
         <w:rPr>
           <w:lang w:val="es-CO"/>
@@ -2384,16 +2384,16 @@
     </w:p>
     <w:p>
       <w:pPr>
-        <w:pStyle w:val="ListParagraph"/>
-        <w:jc w:val="both"/>
-        <w:rPr>
-          <w:lang w:val="es-CO"/>
-        </w:rPr>
-      </w:pPr>
-    </w:p>
-    <w:p>
-      <w:pPr>
-        <w:pStyle w:val="ListParagraph"/>
+        <w:pStyle w:val="Prrafodelista"/>
+        <w:jc w:val="both"/>
+        <w:rPr>
+          <w:lang w:val="es-CO"/>
+        </w:rPr>
+      </w:pPr>
+    </w:p>
+    <w:p>
+      <w:pPr>
+        <w:pStyle w:val="Prrafodelista"/>
         <w:numPr>
           <w:ilvl w:val="0"/>
           <w:numId w:val="15"/>
@@ -2416,7 +2416,7 @@
     </w:p>
     <w:p>
       <w:pPr>
-        <w:pStyle w:val="ListParagraph"/>
+        <w:pStyle w:val="Prrafodelista"/>
         <w:jc w:val="both"/>
         <w:rPr>
           <w:lang w:val="es-CO"/>
@@ -2444,16 +2444,16 @@
     </w:p>
     <w:p>
       <w:pPr>
-        <w:pStyle w:val="ListParagraph"/>
-        <w:jc w:val="both"/>
-        <w:rPr>
-          <w:lang w:val="es-CO"/>
-        </w:rPr>
-      </w:pPr>
-    </w:p>
-    <w:p>
-      <w:pPr>
-        <w:pStyle w:val="ListParagraph"/>
+        <w:pStyle w:val="Prrafodelista"/>
+        <w:jc w:val="both"/>
+        <w:rPr>
+          <w:lang w:val="es-CO"/>
+        </w:rPr>
+      </w:pPr>
+    </w:p>
+    <w:p>
+      <w:pPr>
+        <w:pStyle w:val="Prrafodelista"/>
         <w:numPr>
           <w:ilvl w:val="0"/>
           <w:numId w:val="15"/>
@@ -2492,7 +2492,7 @@
     </w:p>
     <w:p>
       <w:pPr>
-        <w:pStyle w:val="ListParagraph"/>
+        <w:pStyle w:val="Prrafodelista"/>
         <w:jc w:val="both"/>
         <w:rPr>
           <w:b/>
@@ -2503,7 +2503,7 @@
     </w:p>
     <w:p>
       <w:pPr>
-        <w:pStyle w:val="ListParagraph"/>
+        <w:pStyle w:val="Prrafodelista"/>
         <w:numPr>
           <w:ilvl w:val="1"/>
           <w:numId w:val="15"/>
@@ -2526,7 +2526,7 @@
     </w:p>
     <w:p>
       <w:pPr>
-        <w:pStyle w:val="ListParagraph"/>
+        <w:pStyle w:val="Prrafodelista"/>
         <w:ind w:left="1440"/>
         <w:jc w:val="both"/>
         <w:rPr>
@@ -2754,7 +2754,7 @@
     </w:p>
     <w:p>
       <w:pPr>
-        <w:pStyle w:val="ListParagraph"/>
+        <w:pStyle w:val="Prrafodelista"/>
         <w:ind w:left="1440"/>
         <w:jc w:val="both"/>
         <w:rPr>
@@ -2776,7 +2776,7 @@
     </w:p>
     <w:p>
       <w:pPr>
-        <w:pStyle w:val="ListParagraph"/>
+        <w:pStyle w:val="Prrafodelista"/>
         <w:ind w:left="1440"/>
         <w:jc w:val="both"/>
         <w:rPr>
@@ -2792,7 +2792,7 @@
     </w:p>
     <w:p>
       <w:pPr>
-        <w:pStyle w:val="ListParagraph"/>
+        <w:pStyle w:val="Prrafodelista"/>
         <w:ind w:left="1440"/>
         <w:jc w:val="both"/>
         <w:rPr>
@@ -2828,7 +2828,7 @@
     </w:p>
     <w:p>
       <w:pPr>
-        <w:pStyle w:val="ListParagraph"/>
+        <w:pStyle w:val="Prrafodelista"/>
         <w:ind w:left="1440"/>
         <w:jc w:val="both"/>
         <w:rPr>
@@ -2902,7 +2902,7 @@
     </w:p>
     <w:p>
       <w:pPr>
-        <w:pStyle w:val="ListParagraph"/>
+        <w:pStyle w:val="Prrafodelista"/>
         <w:ind w:left="1440"/>
         <w:jc w:val="both"/>
         <w:rPr>
@@ -2924,7 +2924,7 @@
     </w:p>
     <w:p>
       <w:pPr>
-        <w:pStyle w:val="ListParagraph"/>
+        <w:pStyle w:val="Prrafodelista"/>
         <w:ind w:left="1440"/>
         <w:jc w:val="both"/>
         <w:rPr>
@@ -2965,7 +2965,7 @@
     </w:p>
     <w:p>
       <w:pPr>
-        <w:pStyle w:val="ListParagraph"/>
+        <w:pStyle w:val="Prrafodelista"/>
         <w:ind w:left="1440"/>
         <w:jc w:val="both"/>
         <w:rPr>
@@ -3013,7 +3013,7 @@
     </w:p>
     <w:p>
       <w:pPr>
-        <w:pStyle w:val="ListParagraph"/>
+        <w:pStyle w:val="Prrafodelista"/>
         <w:ind w:left="1440"/>
         <w:jc w:val="both"/>
         <w:rPr>
@@ -3055,7 +3055,7 @@
     </w:p>
     <w:p>
       <w:pPr>
-        <w:pStyle w:val="ListParagraph"/>
+        <w:pStyle w:val="Prrafodelista"/>
         <w:ind w:left="1440"/>
         <w:jc w:val="both"/>
         <w:rPr>
@@ -3067,7 +3067,7 @@
     </w:p>
     <w:p>
       <w:pPr>
-        <w:pStyle w:val="ListParagraph"/>
+        <w:pStyle w:val="Prrafodelista"/>
         <w:numPr>
           <w:ilvl w:val="1"/>
           <w:numId w:val="15"/>
@@ -3090,7 +3090,7 @@
     </w:p>
     <w:p>
       <w:pPr>
-        <w:pStyle w:val="ListParagraph"/>
+        <w:pStyle w:val="Prrafodelista"/>
         <w:ind w:left="1440"/>
         <w:jc w:val="both"/>
         <w:rPr>
@@ -3307,7 +3307,7 @@
     </w:p>
     <w:p>
       <w:pPr>
-        <w:pStyle w:val="ListParagraph"/>
+        <w:pStyle w:val="Prrafodelista"/>
         <w:ind w:left="1440"/>
         <w:jc w:val="both"/>
         <w:rPr>
@@ -3329,7 +3329,7 @@
     </w:p>
     <w:p>
       <w:pPr>
-        <w:pStyle w:val="ListParagraph"/>
+        <w:pStyle w:val="Prrafodelista"/>
         <w:ind w:left="1440"/>
         <w:jc w:val="both"/>
         <w:rPr>
@@ -3345,7 +3345,7 @@
     </w:p>
     <w:p>
       <w:pPr>
-        <w:pStyle w:val="ListParagraph"/>
+        <w:pStyle w:val="Prrafodelista"/>
         <w:ind w:left="1440"/>
         <w:jc w:val="both"/>
         <w:rPr>
@@ -3381,7 +3381,7 @@
     </w:p>
     <w:p>
       <w:pPr>
-        <w:pStyle w:val="ListParagraph"/>
+        <w:pStyle w:val="Prrafodelista"/>
         <w:ind w:left="1440"/>
         <w:jc w:val="both"/>
         <w:rPr>
@@ -3443,7 +3443,7 @@
     </w:p>
     <w:p>
       <w:pPr>
-        <w:pStyle w:val="ListParagraph"/>
+        <w:pStyle w:val="Prrafodelista"/>
         <w:ind w:left="1440"/>
         <w:jc w:val="both"/>
         <w:rPr>
@@ -3493,7 +3493,7 @@
     </w:p>
     <w:p>
       <w:pPr>
-        <w:pStyle w:val="ListParagraph"/>
+        <w:pStyle w:val="Prrafodelista"/>
         <w:ind w:left="1440"/>
         <w:jc w:val="both"/>
         <w:rPr>
@@ -3534,7 +3534,7 @@
     </w:p>
     <w:p>
       <w:pPr>
-        <w:pStyle w:val="ListParagraph"/>
+        <w:pStyle w:val="Prrafodelista"/>
         <w:ind w:left="1440"/>
         <w:jc w:val="both"/>
         <w:rPr>
@@ -3582,7 +3582,7 @@
     </w:p>
     <w:p>
       <w:pPr>
-        <w:pStyle w:val="ListParagraph"/>
+        <w:pStyle w:val="Prrafodelista"/>
         <w:ind w:left="1440"/>
         <w:jc w:val="both"/>
         <w:rPr>
@@ -3622,7 +3622,7 @@
     </w:p>
     <w:p>
       <w:pPr>
-        <w:pStyle w:val="ListParagraph"/>
+        <w:pStyle w:val="Prrafodelista"/>
         <w:ind w:left="1440"/>
         <w:jc w:val="both"/>
         <w:rPr>
@@ -3634,7 +3634,7 @@
     </w:p>
     <w:p>
       <w:pPr>
-        <w:pStyle w:val="ListParagraph"/>
+        <w:pStyle w:val="Prrafodelista"/>
         <w:numPr>
           <w:ilvl w:val="1"/>
           <w:numId w:val="15"/>
@@ -3665,7 +3665,7 @@
     </w:p>
     <w:p>
       <w:pPr>
-        <w:pStyle w:val="ListParagraph"/>
+        <w:pStyle w:val="Prrafodelista"/>
         <w:ind w:left="1440"/>
         <w:jc w:val="both"/>
         <w:rPr>
@@ -3681,7 +3681,7 @@
     </w:p>
     <w:p>
       <w:pPr>
-        <w:pStyle w:val="ListParagraph"/>
+        <w:pStyle w:val="Prrafodelista"/>
         <w:ind w:left="1440"/>
         <w:jc w:val="both"/>
         <w:rPr>
@@ -3716,7 +3716,7 @@
     </w:p>
     <w:p>
       <w:pPr>
-        <w:pStyle w:val="ListParagraph"/>
+        <w:pStyle w:val="Prrafodelista"/>
         <w:ind w:left="1440"/>
         <w:jc w:val="both"/>
         <w:rPr>
@@ -3766,7 +3766,7 @@
     </w:p>
     <w:p>
       <w:pPr>
-        <w:pStyle w:val="ListParagraph"/>
+        <w:pStyle w:val="Prrafodelista"/>
         <w:ind w:left="1440"/>
         <w:jc w:val="both"/>
         <w:rPr>
@@ -3794,7 +3794,7 @@
     </w:p>
     <w:p>
       <w:pPr>
-        <w:pStyle w:val="ListParagraph"/>
+        <w:pStyle w:val="Prrafodelista"/>
         <w:ind w:left="1440"/>
         <w:jc w:val="both"/>
         <w:rPr>
@@ -3816,7 +3816,7 @@
     </w:p>
     <w:p>
       <w:pPr>
-        <w:pStyle w:val="ListParagraph"/>
+        <w:pStyle w:val="Prrafodelista"/>
         <w:ind w:left="1440"/>
         <w:jc w:val="both"/>
         <w:rPr>
@@ -3832,7 +3832,7 @@
     </w:p>
     <w:p>
       <w:pPr>
-        <w:pStyle w:val="ListParagraph"/>
+        <w:pStyle w:val="Prrafodelista"/>
         <w:ind w:left="1440"/>
         <w:jc w:val="both"/>
         <w:rPr>
@@ -3862,7 +3862,7 @@
     </w:p>
     <w:p>
       <w:pPr>
-        <w:pStyle w:val="ListParagraph"/>
+        <w:pStyle w:val="Prrafodelista"/>
         <w:ind w:left="1440"/>
         <w:jc w:val="both"/>
         <w:rPr>
@@ -3916,7 +3916,7 @@
     </w:p>
     <w:p>
       <w:pPr>
-        <w:pStyle w:val="ListParagraph"/>
+        <w:pStyle w:val="Prrafodelista"/>
         <w:ind w:left="1440"/>
         <w:jc w:val="both"/>
         <w:rPr>
@@ -3948,7 +3948,7 @@
     </w:p>
     <w:p>
       <w:pPr>
-        <w:pStyle w:val="ListParagraph"/>
+        <w:pStyle w:val="Prrafodelista"/>
         <w:ind w:left="1440"/>
         <w:jc w:val="both"/>
         <w:rPr>
@@ -3989,7 +3989,7 @@
     </w:p>
     <w:p>
       <w:pPr>
-        <w:pStyle w:val="ListParagraph"/>
+        <w:pStyle w:val="Prrafodelista"/>
         <w:ind w:left="1440"/>
         <w:jc w:val="both"/>
         <w:rPr>
@@ -4029,7 +4029,7 @@
     </w:p>
     <w:p>
       <w:pPr>
-        <w:pStyle w:val="ListParagraph"/>
+        <w:pStyle w:val="Prrafodelista"/>
         <w:ind w:left="1440"/>
         <w:jc w:val="both"/>
         <w:rPr>
@@ -4039,7 +4039,7 @@
     </w:p>
     <w:p>
       <w:pPr>
-        <w:pStyle w:val="ListParagraph"/>
+        <w:pStyle w:val="Prrafodelista"/>
         <w:numPr>
           <w:ilvl w:val="1"/>
           <w:numId w:val="15"/>
@@ -4062,7 +4062,7 @@
     </w:p>
     <w:p>
       <w:pPr>
-        <w:pStyle w:val="ListParagraph"/>
+        <w:pStyle w:val="Prrafodelista"/>
         <w:ind w:left="1440"/>
         <w:jc w:val="both"/>
         <w:rPr>
@@ -4078,7 +4078,7 @@
     </w:p>
     <w:p>
       <w:pPr>
-        <w:pStyle w:val="ListParagraph"/>
+        <w:pStyle w:val="Prrafodelista"/>
         <w:ind w:left="1440"/>
         <w:jc w:val="both"/>
         <w:rPr>
@@ -4106,7 +4106,7 @@
     </w:p>
     <w:p>
       <w:pPr>
-        <w:pStyle w:val="ListParagraph"/>
+        <w:pStyle w:val="Prrafodelista"/>
         <w:ind w:left="1440"/>
         <w:jc w:val="both"/>
         <w:rPr>
@@ -4151,7 +4151,7 @@
     </w:p>
     <w:p>
       <w:pPr>
-        <w:pStyle w:val="ListParagraph"/>
+        <w:pStyle w:val="Prrafodelista"/>
         <w:ind w:left="1440"/>
         <w:jc w:val="both"/>
       </w:pPr>
@@ -4190,7 +4190,7 @@
     </w:p>
     <w:p>
       <w:pPr>
-        <w:pStyle w:val="ListParagraph"/>
+        <w:pStyle w:val="Prrafodelista"/>
         <w:ind w:left="1440"/>
         <w:jc w:val="both"/>
         <w:rPr>
@@ -4206,7 +4206,7 @@
     </w:p>
     <w:p>
       <w:pPr>
-        <w:pStyle w:val="ListParagraph"/>
+        <w:pStyle w:val="Prrafodelista"/>
         <w:ind w:left="1440"/>
         <w:jc w:val="both"/>
         <w:rPr>
@@ -4222,7 +4222,7 @@
     </w:p>
     <w:p>
       <w:pPr>
-        <w:pStyle w:val="ListParagraph"/>
+        <w:pStyle w:val="Prrafodelista"/>
         <w:ind w:left="1440"/>
         <w:jc w:val="both"/>
         <w:rPr>
@@ -4238,7 +4238,7 @@
     </w:p>
     <w:p>
       <w:pPr>
-        <w:pStyle w:val="ListParagraph"/>
+        <w:pStyle w:val="Prrafodelista"/>
         <w:ind w:left="1440"/>
         <w:jc w:val="both"/>
         <w:rPr>
@@ -4268,7 +4268,7 @@
     </w:p>
     <w:p>
       <w:pPr>
-        <w:pStyle w:val="ListParagraph"/>
+        <w:pStyle w:val="Prrafodelista"/>
         <w:ind w:left="1440"/>
         <w:jc w:val="both"/>
         <w:rPr>
@@ -4312,7 +4312,7 @@
     </w:p>
     <w:p>
       <w:pPr>
-        <w:pStyle w:val="ListParagraph"/>
+        <w:pStyle w:val="Prrafodelista"/>
         <w:ind w:left="1440"/>
         <w:jc w:val="both"/>
         <w:rPr>
@@ -4344,7 +4344,7 @@
     </w:p>
     <w:p>
       <w:pPr>
-        <w:pStyle w:val="ListParagraph"/>
+        <w:pStyle w:val="Prrafodelista"/>
         <w:ind w:left="1440"/>
         <w:jc w:val="both"/>
         <w:rPr>
@@ -4385,7 +4385,7 @@
     </w:p>
     <w:p>
       <w:pPr>
-        <w:pStyle w:val="ListParagraph"/>
+        <w:pStyle w:val="Prrafodelista"/>
         <w:ind w:left="1440"/>
         <w:jc w:val="both"/>
         <w:rPr>
@@ -4425,7 +4425,7 @@
     </w:p>
     <w:p>
       <w:pPr>
-        <w:pStyle w:val="ListParagraph"/>
+        <w:pStyle w:val="Prrafodelista"/>
         <w:ind w:left="1440"/>
         <w:jc w:val="both"/>
         <w:rPr>
@@ -4435,7 +4435,7 @@
     </w:p>
     <w:p>
       <w:pPr>
-        <w:pStyle w:val="ListParagraph"/>
+        <w:pStyle w:val="Prrafodelista"/>
         <w:numPr>
           <w:ilvl w:val="1"/>
           <w:numId w:val="15"/>
@@ -4458,7 +4458,7 @@
     </w:p>
     <w:p>
       <w:pPr>
-        <w:pStyle w:val="ListParagraph"/>
+        <w:pStyle w:val="Prrafodelista"/>
         <w:ind w:left="1440"/>
         <w:jc w:val="both"/>
         <w:rPr>
@@ -4557,7 +4557,7 @@
     </w:p>
     <w:p>
       <w:pPr>
-        <w:pStyle w:val="ListParagraph"/>
+        <w:pStyle w:val="Prrafodelista"/>
         <w:ind w:left="1440"/>
         <w:jc w:val="both"/>
         <w:rPr>
@@ -4567,7 +4567,7 @@
     </w:p>
     <w:p>
       <w:pPr>
-        <w:pStyle w:val="ListParagraph"/>
+        <w:pStyle w:val="Prrafodelista"/>
         <w:ind w:left="1440"/>
         <w:jc w:val="both"/>
         <w:rPr>
@@ -4583,7 +4583,7 @@
     </w:p>
     <w:p>
       <w:pPr>
-        <w:pStyle w:val="ListParagraph"/>
+        <w:pStyle w:val="Prrafodelista"/>
         <w:ind w:left="1440"/>
         <w:jc w:val="both"/>
       </w:pPr>
@@ -4622,14 +4622,14 @@
     </w:p>
     <w:p>
       <w:pPr>
-        <w:pStyle w:val="ListParagraph"/>
+        <w:pStyle w:val="Prrafodelista"/>
         <w:ind w:left="1440"/>
         <w:jc w:val="both"/>
       </w:pPr>
     </w:p>
     <w:p>
       <w:pPr>
-        <w:pStyle w:val="ListParagraph"/>
+        <w:pStyle w:val="Prrafodelista"/>
         <w:ind w:left="1440"/>
         <w:jc w:val="both"/>
         <w:rPr>
@@ -4651,7 +4651,7 @@
     </w:p>
     <w:p>
       <w:pPr>
-        <w:pStyle w:val="ListParagraph"/>
+        <w:pStyle w:val="Prrafodelista"/>
         <w:ind w:left="1440"/>
         <w:jc w:val="both"/>
         <w:rPr>
@@ -4667,7 +4667,7 @@
     </w:p>
     <w:p>
       <w:pPr>
-        <w:pStyle w:val="ListParagraph"/>
+        <w:pStyle w:val="Prrafodelista"/>
         <w:ind w:left="1440"/>
         <w:jc w:val="both"/>
         <w:rPr>
@@ -4697,7 +4697,7 @@
     </w:p>
     <w:p>
       <w:pPr>
-        <w:pStyle w:val="ListParagraph"/>
+        <w:pStyle w:val="Prrafodelista"/>
         <w:ind w:left="1440"/>
         <w:jc w:val="both"/>
         <w:rPr>
@@ -4713,7 +4713,7 @@
     </w:p>
     <w:p>
       <w:pPr>
-        <w:pStyle w:val="ListParagraph"/>
+        <w:pStyle w:val="Prrafodelista"/>
         <w:ind w:left="1440"/>
         <w:jc w:val="both"/>
         <w:rPr>
@@ -4757,7 +4757,7 @@
     </w:p>
     <w:p>
       <w:pPr>
-        <w:pStyle w:val="ListParagraph"/>
+        <w:pStyle w:val="Prrafodelista"/>
         <w:ind w:left="1440"/>
         <w:jc w:val="both"/>
         <w:rPr>
@@ -4789,7 +4789,7 @@
     </w:p>
     <w:p>
       <w:pPr>
-        <w:pStyle w:val="ListParagraph"/>
+        <w:pStyle w:val="Prrafodelista"/>
         <w:ind w:left="1440"/>
         <w:jc w:val="both"/>
         <w:rPr>
@@ -4848,7 +4848,7 @@
     </w:p>
     <w:p>
       <w:pPr>
-        <w:pStyle w:val="ListParagraph"/>
+        <w:pStyle w:val="Prrafodelista"/>
         <w:ind w:left="1440"/>
         <w:jc w:val="both"/>
         <w:rPr>
@@ -4864,7 +4864,7 @@
     </w:p>
     <w:p>
       <w:pPr>
-        <w:pStyle w:val="ListParagraph"/>
+        <w:pStyle w:val="Prrafodelista"/>
         <w:ind w:left="1440"/>
         <w:jc w:val="both"/>
         <w:rPr>
@@ -4893,7 +4893,7 @@
     </w:p>
     <w:p>
       <w:pPr>
-        <w:pStyle w:val="ListParagraph"/>
+        <w:pStyle w:val="Prrafodelista"/>
         <w:ind w:left="1440"/>
         <w:jc w:val="both"/>
         <w:rPr>
@@ -4917,7 +4917,7 @@
     </w:p>
     <w:p>
       <w:pPr>
-        <w:pStyle w:val="ListParagraph"/>
+        <w:pStyle w:val="Prrafodelista"/>
         <w:ind w:left="1440"/>
         <w:jc w:val="both"/>
         <w:rPr>
@@ -4942,7 +4942,7 @@
     </w:p>
     <w:p>
       <w:pPr>
-        <w:pStyle w:val="ListParagraph"/>
+        <w:pStyle w:val="Prrafodelista"/>
         <w:ind w:left="1440"/>
         <w:jc w:val="both"/>
         <w:rPr>
@@ -4966,7 +4966,7 @@
     </w:p>
     <w:p>
       <w:pPr>
-        <w:pStyle w:val="ListParagraph"/>
+        <w:pStyle w:val="Prrafodelista"/>
         <w:ind w:left="1440"/>
         <w:jc w:val="both"/>
         <w:rPr>
@@ -4990,7 +4990,7 @@
     </w:p>
     <w:p>
       <w:pPr>
-        <w:pStyle w:val="ListParagraph"/>
+        <w:pStyle w:val="Prrafodelista"/>
         <w:ind w:left="1440"/>
         <w:jc w:val="both"/>
         <w:rPr>
@@ -5012,7 +5012,7 @@
     </w:p>
     <w:p>
       <w:pPr>
-        <w:pStyle w:val="ListParagraph"/>
+        <w:pStyle w:val="Prrafodelista"/>
         <w:ind w:left="1440"/>
         <w:jc w:val="both"/>
         <w:rPr>
@@ -5175,7 +5175,7 @@
     </w:p>
     <w:p>
       <w:pPr>
-        <w:pStyle w:val="ListParagraph"/>
+        <w:pStyle w:val="Prrafodelista"/>
         <w:spacing w:after="0"/>
         <w:ind w:left="1440"/>
         <w:jc w:val="both"/>
@@ -5192,7 +5192,7 @@
     </w:p>
     <w:p>
       <w:pPr>
-        <w:pStyle w:val="ListParagraph"/>
+        <w:pStyle w:val="Prrafodelista"/>
         <w:ind w:left="1440"/>
         <w:jc w:val="both"/>
         <w:rPr>
@@ -5255,7 +5255,7 @@
     </w:p>
     <w:p>
       <w:pPr>
-        <w:pStyle w:val="ListParagraph"/>
+        <w:pStyle w:val="Prrafodelista"/>
         <w:ind w:left="1440"/>
         <w:jc w:val="both"/>
         <w:rPr>
@@ -5271,7 +5271,7 @@
     </w:p>
     <w:p>
       <w:pPr>
-        <w:pStyle w:val="ListParagraph"/>
+        <w:pStyle w:val="Prrafodelista"/>
         <w:ind w:left="1440"/>
         <w:jc w:val="both"/>
         <w:rPr>
@@ -5293,7 +5293,7 @@
     </w:p>
     <w:p>
       <w:pPr>
-        <w:pStyle w:val="ListParagraph"/>
+        <w:pStyle w:val="Prrafodelista"/>
         <w:ind w:left="1440"/>
         <w:jc w:val="both"/>
         <w:rPr>
@@ -5322,7 +5322,7 @@
     </w:p>
     <w:p>
       <w:pPr>
-        <w:pStyle w:val="ListParagraph"/>
+        <w:pStyle w:val="Prrafodelista"/>
         <w:ind w:left="1440"/>
         <w:jc w:val="both"/>
       </w:pPr>
@@ -5387,7 +5387,7 @@
     </w:p>
     <w:p>
       <w:pPr>
-        <w:pStyle w:val="ListParagraph"/>
+        <w:pStyle w:val="Prrafodelista"/>
         <w:ind w:left="1440"/>
         <w:jc w:val="both"/>
       </w:pPr>
@@ -5411,7 +5411,7 @@
     </w:p>
     <w:p>
       <w:pPr>
-        <w:pStyle w:val="ListParagraph"/>
+        <w:pStyle w:val="Prrafodelista"/>
         <w:ind w:left="1440"/>
         <w:jc w:val="both"/>
       </w:pPr>
@@ -5421,7 +5421,7 @@
     </w:p>
     <w:p>
       <w:pPr>
-        <w:pStyle w:val="ListParagraph"/>
+        <w:pStyle w:val="Prrafodelista"/>
         <w:ind w:left="1440"/>
         <w:jc w:val="both"/>
         <w:rPr>
@@ -5440,7 +5440,7 @@
     </w:p>
     <w:p>
       <w:pPr>
-        <w:pStyle w:val="ListParagraph"/>
+        <w:pStyle w:val="Prrafodelista"/>
         <w:ind w:left="1440"/>
         <w:jc w:val="both"/>
       </w:pPr>
@@ -5469,7 +5469,7 @@
     </w:p>
     <w:p>
       <w:pPr>
-        <w:pStyle w:val="ListParagraph"/>
+        <w:pStyle w:val="Prrafodelista"/>
         <w:ind w:left="1440"/>
         <w:jc w:val="both"/>
         <w:rPr>
@@ -5481,7 +5481,7 @@
     </w:p>
     <w:p>
       <w:pPr>
-        <w:pStyle w:val="ListParagraph"/>
+        <w:pStyle w:val="Prrafodelista"/>
         <w:numPr>
           <w:ilvl w:val="1"/>
           <w:numId w:val="15"/>
@@ -5504,7 +5504,7 @@
     </w:p>
     <w:p>
       <w:pPr>
-        <w:pStyle w:val="ListParagraph"/>
+        <w:pStyle w:val="Prrafodelista"/>
         <w:ind w:left="1440"/>
         <w:jc w:val="both"/>
         <w:rPr>
@@ -5653,7 +5653,7 @@
     </w:p>
     <w:p>
       <w:pPr>
-        <w:pStyle w:val="ListParagraph"/>
+        <w:pStyle w:val="Prrafodelista"/>
         <w:ind w:left="1440"/>
         <w:jc w:val="both"/>
         <w:rPr>
@@ -5681,7 +5681,7 @@
     </w:p>
     <w:p>
       <w:pPr>
-        <w:pStyle w:val="ListParagraph"/>
+        <w:pStyle w:val="Prrafodelista"/>
         <w:spacing w:after="0"/>
         <w:ind w:left="1440"/>
         <w:jc w:val="both"/>
@@ -5745,7 +5745,7 @@
     </w:p>
     <w:p>
       <w:pPr>
-        <w:pStyle w:val="ListParagraph"/>
+        <w:pStyle w:val="Prrafodelista"/>
         <w:spacing w:after="0"/>
         <w:ind w:left="1440"/>
         <w:jc w:val="both"/>
@@ -5845,7 +5845,7 @@
     </w:p>
     <w:p>
       <w:pPr>
-        <w:pStyle w:val="ListParagraph"/>
+        <w:pStyle w:val="Prrafodelista"/>
         <w:spacing w:after="0"/>
         <w:ind w:left="1440"/>
         <w:jc w:val="both"/>
@@ -5862,7 +5862,7 @@
     </w:p>
     <w:p>
       <w:pPr>
-        <w:pStyle w:val="ListParagraph"/>
+        <w:pStyle w:val="Prrafodelista"/>
         <w:spacing w:after="0"/>
         <w:ind w:left="1440"/>
         <w:jc w:val="both"/>
@@ -5885,7 +5885,7 @@
     </w:p>
     <w:p>
       <w:pPr>
-        <w:pStyle w:val="ListParagraph"/>
+        <w:pStyle w:val="Prrafodelista"/>
         <w:spacing w:after="0"/>
         <w:ind w:left="1440"/>
         <w:jc w:val="both"/>
@@ -5910,7 +5910,7 @@
     </w:p>
     <w:p>
       <w:pPr>
-        <w:pStyle w:val="ListParagraph"/>
+        <w:pStyle w:val="Prrafodelista"/>
         <w:spacing w:after="0"/>
         <w:ind w:left="1440"/>
         <w:jc w:val="both"/>
@@ -5935,7 +5935,7 @@
     </w:p>
     <w:p>
       <w:pPr>
-        <w:pStyle w:val="ListParagraph"/>
+        <w:pStyle w:val="Prrafodelista"/>
         <w:spacing w:after="0"/>
         <w:ind w:left="1440"/>
         <w:jc w:val="both"/>
@@ -5960,7 +5960,7 @@
     </w:p>
     <w:p>
       <w:pPr>
-        <w:pStyle w:val="ListParagraph"/>
+        <w:pStyle w:val="Prrafodelista"/>
         <w:spacing w:after="0"/>
         <w:ind w:left="1440"/>
         <w:jc w:val="both"/>
@@ -5985,7 +5985,7 @@
     </w:p>
     <w:p>
       <w:pPr>
-        <w:pStyle w:val="ListParagraph"/>
+        <w:pStyle w:val="Prrafodelista"/>
         <w:spacing w:after="0"/>
         <w:ind w:left="1440"/>
         <w:jc w:val="both"/>
@@ -6008,7 +6008,7 @@
     </w:p>
     <w:p>
       <w:pPr>
-        <w:pStyle w:val="ListParagraph"/>
+        <w:pStyle w:val="Prrafodelista"/>
         <w:ind w:left="1440"/>
         <w:jc w:val="both"/>
         <w:rPr>
@@ -6099,7 +6099,7 @@
     </w:p>
     <w:p>
       <w:pPr>
-        <w:pStyle w:val="ListParagraph"/>
+        <w:pStyle w:val="Prrafodelista"/>
         <w:spacing w:after="0"/>
         <w:ind w:left="1440"/>
         <w:jc w:val="both"/>
@@ -6122,7 +6122,7 @@
     </w:p>
     <w:p>
       <w:pPr>
-        <w:pStyle w:val="ListParagraph"/>
+        <w:pStyle w:val="Prrafodelista"/>
         <w:spacing w:after="0"/>
         <w:ind w:left="1440"/>
         <w:jc w:val="both"/>
@@ -6139,7 +6139,7 @@
     </w:p>
     <w:p>
       <w:pPr>
-        <w:pStyle w:val="ListParagraph"/>
+        <w:pStyle w:val="Prrafodelista"/>
         <w:spacing w:after="0"/>
         <w:ind w:left="1440"/>
         <w:jc w:val="both"/>
@@ -6169,7 +6169,7 @@
     </w:p>
     <w:p>
       <w:pPr>
-        <w:pStyle w:val="ListParagraph"/>
+        <w:pStyle w:val="Prrafodelista"/>
         <w:ind w:left="1440"/>
         <w:jc w:val="both"/>
         <w:rPr>
@@ -6185,7 +6185,7 @@
     </w:p>
     <w:p>
       <w:pPr>
-        <w:pStyle w:val="ListParagraph"/>
+        <w:pStyle w:val="Prrafodelista"/>
         <w:ind w:left="1440"/>
         <w:jc w:val="both"/>
         <w:rPr>
@@ -6207,7 +6207,7 @@
     </w:p>
     <w:p>
       <w:pPr>
-        <w:pStyle w:val="ListParagraph"/>
+        <w:pStyle w:val="Prrafodelista"/>
         <w:ind w:left="1440"/>
         <w:jc w:val="both"/>
         <w:rPr>
@@ -6236,7 +6236,7 @@
     </w:p>
     <w:p>
       <w:pPr>
-        <w:pStyle w:val="ListParagraph"/>
+        <w:pStyle w:val="Prrafodelista"/>
         <w:ind w:left="1440"/>
         <w:jc w:val="both"/>
       </w:pPr>
@@ -6280,7 +6280,7 @@
     </w:p>
     <w:p>
       <w:pPr>
-        <w:pStyle w:val="ListParagraph"/>
+        <w:pStyle w:val="Prrafodelista"/>
         <w:spacing w:after="0"/>
         <w:ind w:left="1440"/>
         <w:jc w:val="both"/>
@@ -6311,7 +6311,7 @@
     </w:p>
     <w:p>
       <w:pPr>
-        <w:pStyle w:val="ListParagraph"/>
+        <w:pStyle w:val="Prrafodelista"/>
         <w:spacing w:after="0"/>
         <w:ind w:left="1440"/>
         <w:jc w:val="both"/>
@@ -6337,7 +6337,7 @@
     </w:p>
     <w:p>
       <w:pPr>
-        <w:pStyle w:val="ListParagraph"/>
+        <w:pStyle w:val="Prrafodelista"/>
         <w:spacing w:after="0"/>
         <w:ind w:left="1440"/>
         <w:jc w:val="both"/>
@@ -6455,7 +6455,7 @@
           <w:bCs/>
           <w:lang w:val="es-CO"/>
         </w:rPr>
-        <w:t>Acerca de funciones de rotación y NOT:</w:t>
+        <w:t>Acerca de funciones de NOT:</w:t>
       </w:r>
       <w:r>
         <w:rPr>
@@ -6473,7 +6473,19 @@
         <w:rPr>
           <w:lang w:val="es-CO"/>
         </w:rPr>
-        <w:t xml:space="preserve"> realmente necesitamos estas funciones para </w:t>
+        <w:t xml:space="preserve"> realmente necesitamos esta</w:t>
+      </w:r>
+      <w:r>
+        <w:rPr>
+          <w:lang w:val="es-CO"/>
+        </w:rPr>
+        <w:t xml:space="preserve"> función</w:t>
+      </w:r>
+      <w:r>
+        <w:rPr>
+          <w:lang w:val="es-CO"/>
+        </w:rPr>
+        <w:t xml:space="preserve"> para </w:t>
       </w:r>
       <w:r>
         <w:rPr>
@@ -6485,7 +6497,19 @@
         <w:rPr>
           <w:lang w:val="es-CO"/>
         </w:rPr>
-        <w:t>solución planteada, ya que estas funciones no requieren tomar datos de I</w:t>
+        <w:t xml:space="preserve">solución planteada, ya que esta </w:t>
+      </w:r>
+      <w:r>
+        <w:rPr>
+          <w:lang w:val="es-CO"/>
+        </w:rPr>
+        <w:t>función</w:t>
+      </w:r>
+      <w:r>
+        <w:rPr>
+          <w:lang w:val="es-CO"/>
+        </w:rPr>
+        <w:t xml:space="preserve"> no requiere tomar datos de I</w:t>
       </w:r>
       <w:r>
         <w:rPr>
@@ -6530,14 +6554,14 @@
         <w:rPr>
           <w:lang w:val="es-CO"/>
         </w:rPr>
-        <w:t xml:space="preserve">, </w:t>
+        <w:t xml:space="preserve">, porque se realizan bajo </w:t>
       </w:r>
       <w:r>
         <w:rPr>
           <w:lang w:val="es-CO"/>
         </w:rPr>
         <w:lastRenderedPageBreak/>
-        <w:t>porque se realizan bajo una sola imagen, bajo unos datos específicos, ya sean de P</w:t>
+        <w:t>una sola imagen, bajo unos datos específicos, ya sean de P</w:t>
       </w:r>
       <w:r>
         <w:rPr>
@@ -6568,7 +6592,16 @@
     </w:p>
     <w:p>
       <w:pPr>
-        <w:pStyle w:val="ListParagraph"/>
+        <w:ind w:left="720"/>
+        <w:jc w:val="both"/>
+        <w:rPr>
+          <w:lang w:val="es-CO"/>
+        </w:rPr>
+      </w:pPr>
+    </w:p>
+    <w:p>
+      <w:pPr>
+        <w:pStyle w:val="Prrafodelista"/>
         <w:numPr>
           <w:ilvl w:val="0"/>
           <w:numId w:val="15"/>
@@ -6599,7 +6632,7 @@
     </w:p>
     <w:p>
       <w:pPr>
-        <w:pStyle w:val="ListParagraph"/>
+        <w:pStyle w:val="Prrafodelista"/>
         <w:numPr>
           <w:ilvl w:val="1"/>
           <w:numId w:val="15"/>
@@ -6700,7 +6733,7 @@
     </w:p>
     <w:p>
       <w:pPr>
-        <w:pStyle w:val="ListParagraph"/>
+        <w:pStyle w:val="Prrafodelista"/>
         <w:ind w:left="1440"/>
         <w:jc w:val="both"/>
         <w:rPr>
@@ -6852,7 +6885,7 @@
     </w:p>
     <w:p>
       <w:pPr>
-        <w:pStyle w:val="ListParagraph"/>
+        <w:pStyle w:val="Prrafodelista"/>
         <w:ind w:left="1440"/>
         <w:jc w:val="both"/>
         <w:rPr>
@@ -6896,7 +6929,7 @@
     </w:p>
     <w:p>
       <w:pPr>
-        <w:pStyle w:val="ListParagraph"/>
+        <w:pStyle w:val="Prrafodelista"/>
         <w:ind w:left="1440"/>
         <w:jc w:val="both"/>
         <w:rPr>
@@ -6940,7 +6973,7 @@
     </w:p>
     <w:p>
       <w:pPr>
-        <w:pStyle w:val="ListParagraph"/>
+        <w:pStyle w:val="Prrafodelista"/>
         <w:ind w:left="1440"/>
         <w:jc w:val="both"/>
         <w:rPr>
@@ -6970,7 +7003,7 @@
     </w:p>
     <w:p>
       <w:pPr>
-        <w:pStyle w:val="ListParagraph"/>
+        <w:pStyle w:val="Prrafodelista"/>
         <w:ind w:left="1440"/>
         <w:jc w:val="both"/>
         <w:rPr>
@@ -7000,7 +7033,7 @@
     </w:p>
     <w:p>
       <w:pPr>
-        <w:pStyle w:val="ListParagraph"/>
+        <w:pStyle w:val="Prrafodelista"/>
         <w:ind w:left="1440"/>
         <w:jc w:val="both"/>
         <w:rPr>
@@ -7012,7 +7045,7 @@
     </w:p>
     <w:p>
       <w:pPr>
-        <w:pStyle w:val="ListParagraph"/>
+        <w:pStyle w:val="Prrafodelista"/>
         <w:numPr>
           <w:ilvl w:val="0"/>
           <w:numId w:val="15"/>
@@ -7043,7 +7076,7 @@
     </w:p>
     <w:p>
       <w:pPr>
-        <w:pStyle w:val="ListParagraph"/>
+        <w:pStyle w:val="Prrafodelista"/>
         <w:numPr>
           <w:ilvl w:val="0"/>
           <w:numId w:val="30"/>
@@ -7080,7 +7113,7 @@
     </w:p>
     <w:p>
       <w:pPr>
-        <w:pStyle w:val="ListParagraph"/>
+        <w:pStyle w:val="Prrafodelista"/>
         <w:numPr>
           <w:ilvl w:val="0"/>
           <w:numId w:val="15"/>
@@ -7103,7 +7136,7 @@
     </w:p>
     <w:p>
       <w:pPr>
-        <w:pStyle w:val="ListParagraph"/>
+        <w:pStyle w:val="Prrafodelista"/>
         <w:numPr>
           <w:ilvl w:val="0"/>
           <w:numId w:val="30"/>
@@ -7137,14 +7170,14 @@
         <w:rPr>
           <w:lang w:val="es-CO"/>
         </w:rPr>
-        <w:t xml:space="preserve"> c</w:t>
+        <w:t xml:space="preserve"> </w:t>
       </w:r>
       <w:proofErr w:type="spellStart"/>
       <w:r>
         <w:rPr>
           <w:lang w:val="es-CO"/>
         </w:rPr>
-        <w:t>har</w:t>
+        <w:t>char</w:t>
       </w:r>
       <w:proofErr w:type="spellEnd"/>
       <w:r>
@@ -11295,11 +11328,11 @@
     <w:qFormat/>
     <w:rsid w:val="00D154B9"/>
   </w:style>
-  <w:style w:type="paragraph" w:styleId="Heading1">
+  <w:style w:type="paragraph" w:styleId="Ttulo1">
     <w:name w:val="heading 1"/>
     <w:basedOn w:val="Normal"/>
     <w:next w:val="Normal"/>
-    <w:link w:val="Heading1Char"/>
+    <w:link w:val="Ttulo1Car"/>
     <w:uiPriority w:val="9"/>
     <w:qFormat/>
     <w:rsid w:val="00DD539A"/>
@@ -11316,11 +11349,11 @@
       <w:szCs w:val="40"/>
     </w:rPr>
   </w:style>
-  <w:style w:type="paragraph" w:styleId="Heading2">
+  <w:style w:type="paragraph" w:styleId="Ttulo2">
     <w:name w:val="heading 2"/>
     <w:basedOn w:val="Normal"/>
     <w:next w:val="Normal"/>
-    <w:link w:val="Heading2Char"/>
+    <w:link w:val="Ttulo2Car"/>
     <w:uiPriority w:val="9"/>
     <w:unhideWhenUsed/>
     <w:qFormat/>
@@ -11338,11 +11371,11 @@
       <w:szCs w:val="32"/>
     </w:rPr>
   </w:style>
-  <w:style w:type="paragraph" w:styleId="Heading3">
+  <w:style w:type="paragraph" w:styleId="Ttulo3">
     <w:name w:val="heading 3"/>
     <w:basedOn w:val="Normal"/>
     <w:next w:val="Normal"/>
-    <w:link w:val="Heading3Char"/>
+    <w:link w:val="Ttulo3Car"/>
     <w:uiPriority w:val="9"/>
     <w:semiHidden/>
     <w:unhideWhenUsed/>
@@ -11361,11 +11394,11 @@
       <w:szCs w:val="28"/>
     </w:rPr>
   </w:style>
-  <w:style w:type="paragraph" w:styleId="Heading4">
+  <w:style w:type="paragraph" w:styleId="Ttulo4">
     <w:name w:val="heading 4"/>
     <w:basedOn w:val="Normal"/>
     <w:next w:val="Normal"/>
-    <w:link w:val="Heading4Char"/>
+    <w:link w:val="Ttulo4Car"/>
     <w:uiPriority w:val="9"/>
     <w:semiHidden/>
     <w:unhideWhenUsed/>
@@ -11384,11 +11417,11 @@
       <w:color w:val="0F4761" w:themeColor="accent1" w:themeShade="BF"/>
     </w:rPr>
   </w:style>
-  <w:style w:type="paragraph" w:styleId="Heading5">
+  <w:style w:type="paragraph" w:styleId="Ttulo5">
     <w:name w:val="heading 5"/>
     <w:basedOn w:val="Normal"/>
     <w:next w:val="Normal"/>
-    <w:link w:val="Heading5Char"/>
+    <w:link w:val="Ttulo5Car"/>
     <w:uiPriority w:val="9"/>
     <w:semiHidden/>
     <w:unhideWhenUsed/>
@@ -11405,11 +11438,11 @@
       <w:color w:val="0F4761" w:themeColor="accent1" w:themeShade="BF"/>
     </w:rPr>
   </w:style>
-  <w:style w:type="paragraph" w:styleId="Heading6">
+  <w:style w:type="paragraph" w:styleId="Ttulo6">
     <w:name w:val="heading 6"/>
     <w:basedOn w:val="Normal"/>
     <w:next w:val="Normal"/>
-    <w:link w:val="Heading6Char"/>
+    <w:link w:val="Ttulo6Car"/>
     <w:uiPriority w:val="9"/>
     <w:semiHidden/>
     <w:unhideWhenUsed/>
@@ -11428,11 +11461,11 @@
       <w:color w:val="595959" w:themeColor="text1" w:themeTint="A6"/>
     </w:rPr>
   </w:style>
-  <w:style w:type="paragraph" w:styleId="Heading7">
+  <w:style w:type="paragraph" w:styleId="Ttulo7">
     <w:name w:val="heading 7"/>
     <w:basedOn w:val="Normal"/>
     <w:next w:val="Normal"/>
-    <w:link w:val="Heading7Char"/>
+    <w:link w:val="Ttulo7Car"/>
     <w:uiPriority w:val="9"/>
     <w:semiHidden/>
     <w:unhideWhenUsed/>
@@ -11449,11 +11482,11 @@
       <w:color w:val="595959" w:themeColor="text1" w:themeTint="A6"/>
     </w:rPr>
   </w:style>
-  <w:style w:type="paragraph" w:styleId="Heading8">
+  <w:style w:type="paragraph" w:styleId="Ttulo8">
     <w:name w:val="heading 8"/>
     <w:basedOn w:val="Normal"/>
     <w:next w:val="Normal"/>
-    <w:link w:val="Heading8Char"/>
+    <w:link w:val="Ttulo8Car"/>
     <w:uiPriority w:val="9"/>
     <w:semiHidden/>
     <w:unhideWhenUsed/>
@@ -11472,11 +11505,11 @@
       <w:color w:val="272727" w:themeColor="text1" w:themeTint="D8"/>
     </w:rPr>
   </w:style>
-  <w:style w:type="paragraph" w:styleId="Heading9">
+  <w:style w:type="paragraph" w:styleId="Ttulo9">
     <w:name w:val="heading 9"/>
     <w:basedOn w:val="Normal"/>
     <w:next w:val="Normal"/>
-    <w:link w:val="Heading9Char"/>
+    <w:link w:val="Ttulo9Car"/>
     <w:uiPriority w:val="9"/>
     <w:semiHidden/>
     <w:unhideWhenUsed/>
@@ -11493,13 +11526,13 @@
       <w:color w:val="272727" w:themeColor="text1" w:themeTint="D8"/>
     </w:rPr>
   </w:style>
-  <w:style w:type="character" w:default="1" w:styleId="DefaultParagraphFont">
+  <w:style w:type="character" w:default="1" w:styleId="Fuentedeprrafopredeter">
     <w:name w:val="Default Paragraph Font"/>
     <w:uiPriority w:val="1"/>
     <w:semiHidden/>
     <w:unhideWhenUsed/>
   </w:style>
-  <w:style w:type="table" w:default="1" w:styleId="TableNormal">
+  <w:style w:type="table" w:default="1" w:styleId="Tablanormal">
     <w:name w:val="Normal Table"/>
     <w:uiPriority w:val="99"/>
     <w:semiHidden/>
@@ -11514,16 +11547,16 @@
       </w:tblCellMar>
     </w:tblPr>
   </w:style>
-  <w:style w:type="numbering" w:default="1" w:styleId="NoList">
+  <w:style w:type="numbering" w:default="1" w:styleId="Sinlista">
     <w:name w:val="No List"/>
     <w:uiPriority w:val="99"/>
     <w:semiHidden/>
     <w:unhideWhenUsed/>
   </w:style>
-  <w:style w:type="character" w:customStyle="1" w:styleId="Heading1Char">
-    <w:name w:val="Heading 1 Char"/>
-    <w:basedOn w:val="DefaultParagraphFont"/>
-    <w:link w:val="Heading1"/>
+  <w:style w:type="character" w:customStyle="1" w:styleId="Ttulo1Car">
+    <w:name w:val="Título 1 Car"/>
+    <w:basedOn w:val="Fuentedeprrafopredeter"/>
+    <w:link w:val="Ttulo1"/>
     <w:uiPriority w:val="9"/>
     <w:rsid w:val="00DD539A"/>
     <w:rPr>
@@ -11533,10 +11566,10 @@
       <w:szCs w:val="40"/>
     </w:rPr>
   </w:style>
-  <w:style w:type="character" w:customStyle="1" w:styleId="Heading2Char">
-    <w:name w:val="Heading 2 Char"/>
-    <w:basedOn w:val="DefaultParagraphFont"/>
-    <w:link w:val="Heading2"/>
+  <w:style w:type="character" w:customStyle="1" w:styleId="Ttulo2Car">
+    <w:name w:val="Título 2 Car"/>
+    <w:basedOn w:val="Fuentedeprrafopredeter"/>
+    <w:link w:val="Ttulo2"/>
     <w:uiPriority w:val="9"/>
     <w:rsid w:val="00DD539A"/>
     <w:rPr>
@@ -11546,10 +11579,10 @@
       <w:szCs w:val="32"/>
     </w:rPr>
   </w:style>
-  <w:style w:type="character" w:customStyle="1" w:styleId="Heading3Char">
-    <w:name w:val="Heading 3 Char"/>
-    <w:basedOn w:val="DefaultParagraphFont"/>
-    <w:link w:val="Heading3"/>
+  <w:style w:type="character" w:customStyle="1" w:styleId="Ttulo3Car">
+    <w:name w:val="Título 3 Car"/>
+    <w:basedOn w:val="Fuentedeprrafopredeter"/>
+    <w:link w:val="Ttulo3"/>
     <w:uiPriority w:val="9"/>
     <w:semiHidden/>
     <w:rsid w:val="00DD539A"/>
@@ -11560,10 +11593,10 @@
       <w:szCs w:val="28"/>
     </w:rPr>
   </w:style>
-  <w:style w:type="character" w:customStyle="1" w:styleId="Heading4Char">
-    <w:name w:val="Heading 4 Char"/>
-    <w:basedOn w:val="DefaultParagraphFont"/>
-    <w:link w:val="Heading4"/>
+  <w:style w:type="character" w:customStyle="1" w:styleId="Ttulo4Car">
+    <w:name w:val="Título 4 Car"/>
+    <w:basedOn w:val="Fuentedeprrafopredeter"/>
+    <w:link w:val="Ttulo4"/>
     <w:uiPriority w:val="9"/>
     <w:semiHidden/>
     <w:rsid w:val="00DD539A"/>
@@ -11574,10 +11607,10 @@
       <w:color w:val="0F4761" w:themeColor="accent1" w:themeShade="BF"/>
     </w:rPr>
   </w:style>
-  <w:style w:type="character" w:customStyle="1" w:styleId="Heading5Char">
-    <w:name w:val="Heading 5 Char"/>
-    <w:basedOn w:val="DefaultParagraphFont"/>
-    <w:link w:val="Heading5"/>
+  <w:style w:type="character" w:customStyle="1" w:styleId="Ttulo5Car">
+    <w:name w:val="Título 5 Car"/>
+    <w:basedOn w:val="Fuentedeprrafopredeter"/>
+    <w:link w:val="Ttulo5"/>
     <w:uiPriority w:val="9"/>
     <w:semiHidden/>
     <w:rsid w:val="00DD539A"/>
@@ -11586,10 +11619,10 @@
       <w:color w:val="0F4761" w:themeColor="accent1" w:themeShade="BF"/>
     </w:rPr>
   </w:style>
-  <w:style w:type="character" w:customStyle="1" w:styleId="Heading6Char">
-    <w:name w:val="Heading 6 Char"/>
-    <w:basedOn w:val="DefaultParagraphFont"/>
-    <w:link w:val="Heading6"/>
+  <w:style w:type="character" w:customStyle="1" w:styleId="Ttulo6Car">
+    <w:name w:val="Título 6 Car"/>
+    <w:basedOn w:val="Fuentedeprrafopredeter"/>
+    <w:link w:val="Ttulo6"/>
     <w:uiPriority w:val="9"/>
     <w:semiHidden/>
     <w:rsid w:val="00DD539A"/>
@@ -11600,10 +11633,10 @@
       <w:color w:val="595959" w:themeColor="text1" w:themeTint="A6"/>
     </w:rPr>
   </w:style>
-  <w:style w:type="character" w:customStyle="1" w:styleId="Heading7Char">
-    <w:name w:val="Heading 7 Char"/>
-    <w:basedOn w:val="DefaultParagraphFont"/>
-    <w:link w:val="Heading7"/>
+  <w:style w:type="character" w:customStyle="1" w:styleId="Ttulo7Car">
+    <w:name w:val="Título 7 Car"/>
+    <w:basedOn w:val="Fuentedeprrafopredeter"/>
+    <w:link w:val="Ttulo7"/>
     <w:uiPriority w:val="9"/>
     <w:semiHidden/>
     <w:rsid w:val="00DD539A"/>
@@ -11612,10 +11645,10 @@
       <w:color w:val="595959" w:themeColor="text1" w:themeTint="A6"/>
     </w:rPr>
   </w:style>
-  <w:style w:type="character" w:customStyle="1" w:styleId="Heading8Char">
-    <w:name w:val="Heading 8 Char"/>
-    <w:basedOn w:val="DefaultParagraphFont"/>
-    <w:link w:val="Heading8"/>
+  <w:style w:type="character" w:customStyle="1" w:styleId="Ttulo8Car">
+    <w:name w:val="Título 8 Car"/>
+    <w:basedOn w:val="Fuentedeprrafopredeter"/>
+    <w:link w:val="Ttulo8"/>
     <w:uiPriority w:val="9"/>
     <w:semiHidden/>
     <w:rsid w:val="00DD539A"/>
@@ -11626,10 +11659,10 @@
       <w:color w:val="272727" w:themeColor="text1" w:themeTint="D8"/>
     </w:rPr>
   </w:style>
-  <w:style w:type="character" w:customStyle="1" w:styleId="Heading9Char">
-    <w:name w:val="Heading 9 Char"/>
-    <w:basedOn w:val="DefaultParagraphFont"/>
-    <w:link w:val="Heading9"/>
+  <w:style w:type="character" w:customStyle="1" w:styleId="Ttulo9Car">
+    <w:name w:val="Título 9 Car"/>
+    <w:basedOn w:val="Fuentedeprrafopredeter"/>
+    <w:link w:val="Ttulo9"/>
     <w:uiPriority w:val="9"/>
     <w:semiHidden/>
     <w:rsid w:val="00DD539A"/>
@@ -11638,11 +11671,11 @@
       <w:color w:val="272727" w:themeColor="text1" w:themeTint="D8"/>
     </w:rPr>
   </w:style>
-  <w:style w:type="paragraph" w:styleId="Title">
+  <w:style w:type="paragraph" w:styleId="Ttulo">
     <w:name w:val="Title"/>
     <w:basedOn w:val="Normal"/>
     <w:next w:val="Normal"/>
-    <w:link w:val="TitleChar"/>
+    <w:link w:val="TtuloCar"/>
     <w:uiPriority w:val="10"/>
     <w:qFormat/>
     <w:rsid w:val="00DD539A"/>
@@ -11658,10 +11691,10 @@
       <w:szCs w:val="56"/>
     </w:rPr>
   </w:style>
-  <w:style w:type="character" w:customStyle="1" w:styleId="TitleChar">
-    <w:name w:val="Title Char"/>
-    <w:basedOn w:val="DefaultParagraphFont"/>
-    <w:link w:val="Title"/>
+  <w:style w:type="character" w:customStyle="1" w:styleId="TtuloCar">
+    <w:name w:val="Título Car"/>
+    <w:basedOn w:val="Fuentedeprrafopredeter"/>
+    <w:link w:val="Ttulo"/>
     <w:uiPriority w:val="10"/>
     <w:rsid w:val="00DD539A"/>
     <w:rPr>
@@ -11672,11 +11705,11 @@
       <w:szCs w:val="56"/>
     </w:rPr>
   </w:style>
-  <w:style w:type="paragraph" w:styleId="Subtitle">
+  <w:style w:type="paragraph" w:styleId="Subttulo">
     <w:name w:val="Subtitle"/>
     <w:basedOn w:val="Normal"/>
     <w:next w:val="Normal"/>
-    <w:link w:val="SubtitleChar"/>
+    <w:link w:val="SubttuloCar"/>
     <w:uiPriority w:val="11"/>
     <w:qFormat/>
     <w:rsid w:val="00DD539A"/>
@@ -11693,10 +11726,10 @@
       <w:szCs w:val="28"/>
     </w:rPr>
   </w:style>
-  <w:style w:type="character" w:customStyle="1" w:styleId="SubtitleChar">
-    <w:name w:val="Subtitle Char"/>
-    <w:basedOn w:val="DefaultParagraphFont"/>
-    <w:link w:val="Subtitle"/>
+  <w:style w:type="character" w:customStyle="1" w:styleId="SubttuloCar">
+    <w:name w:val="Subtítulo Car"/>
+    <w:basedOn w:val="Fuentedeprrafopredeter"/>
+    <w:link w:val="Subttulo"/>
     <w:uiPriority w:val="11"/>
     <w:rsid w:val="00DD539A"/>
     <w:rPr>
@@ -11707,11 +11740,11 @@
       <w:szCs w:val="28"/>
     </w:rPr>
   </w:style>
-  <w:style w:type="paragraph" w:styleId="Quote">
+  <w:style w:type="paragraph" w:styleId="Cita">
     <w:name w:val="Quote"/>
     <w:basedOn w:val="Normal"/>
     <w:next w:val="Normal"/>
-    <w:link w:val="QuoteChar"/>
+    <w:link w:val="CitaCar"/>
     <w:uiPriority w:val="29"/>
     <w:qFormat/>
     <w:rsid w:val="00DD539A"/>
@@ -11725,10 +11758,10 @@
       <w:color w:val="404040" w:themeColor="text1" w:themeTint="BF"/>
     </w:rPr>
   </w:style>
-  <w:style w:type="character" w:customStyle="1" w:styleId="QuoteChar">
-    <w:name w:val="Quote Char"/>
-    <w:basedOn w:val="DefaultParagraphFont"/>
-    <w:link w:val="Quote"/>
+  <w:style w:type="character" w:customStyle="1" w:styleId="CitaCar">
+    <w:name w:val="Cita Car"/>
+    <w:basedOn w:val="Fuentedeprrafopredeter"/>
+    <w:link w:val="Cita"/>
     <w:uiPriority w:val="29"/>
     <w:rsid w:val="00DD539A"/>
     <w:rPr>
@@ -11737,7 +11770,7 @@
       <w:color w:val="404040" w:themeColor="text1" w:themeTint="BF"/>
     </w:rPr>
   </w:style>
-  <w:style w:type="paragraph" w:styleId="ListParagraph">
+  <w:style w:type="paragraph" w:styleId="Prrafodelista">
     <w:name w:val="List Paragraph"/>
     <w:basedOn w:val="Normal"/>
     <w:uiPriority w:val="34"/>
@@ -11748,9 +11781,9 @@
       <w:contextualSpacing/>
     </w:pPr>
   </w:style>
-  <w:style w:type="character" w:styleId="IntenseEmphasis">
+  <w:style w:type="character" w:styleId="nfasisintenso">
     <w:name w:val="Intense Emphasis"/>
-    <w:basedOn w:val="DefaultParagraphFont"/>
+    <w:basedOn w:val="Fuentedeprrafopredeter"/>
     <w:uiPriority w:val="21"/>
     <w:qFormat/>
     <w:rsid w:val="00DD539A"/>
@@ -11760,11 +11793,11 @@
       <w:color w:val="0F4761" w:themeColor="accent1" w:themeShade="BF"/>
     </w:rPr>
   </w:style>
-  <w:style w:type="paragraph" w:styleId="IntenseQuote">
+  <w:style w:type="paragraph" w:styleId="Citadestacada">
     <w:name w:val="Intense Quote"/>
     <w:basedOn w:val="Normal"/>
     <w:next w:val="Normal"/>
-    <w:link w:val="IntenseQuoteChar"/>
+    <w:link w:val="CitadestacadaCar"/>
     <w:uiPriority w:val="30"/>
     <w:qFormat/>
     <w:rsid w:val="00DD539A"/>
@@ -11783,10 +11816,10 @@
       <w:color w:val="0F4761" w:themeColor="accent1" w:themeShade="BF"/>
     </w:rPr>
   </w:style>
-  <w:style w:type="character" w:customStyle="1" w:styleId="IntenseQuoteChar">
-    <w:name w:val="Intense Quote Char"/>
-    <w:basedOn w:val="DefaultParagraphFont"/>
-    <w:link w:val="IntenseQuote"/>
+  <w:style w:type="character" w:customStyle="1" w:styleId="CitadestacadaCar">
+    <w:name w:val="Cita destacada Car"/>
+    <w:basedOn w:val="Fuentedeprrafopredeter"/>
+    <w:link w:val="Citadestacada"/>
     <w:uiPriority w:val="30"/>
     <w:rsid w:val="00DD539A"/>
     <w:rPr>
@@ -11795,9 +11828,9 @@
       <w:color w:val="0F4761" w:themeColor="accent1" w:themeShade="BF"/>
     </w:rPr>
   </w:style>
-  <w:style w:type="character" w:styleId="IntenseReference">
+  <w:style w:type="character" w:styleId="Referenciaintensa">
     <w:name w:val="Intense Reference"/>
-    <w:basedOn w:val="DefaultParagraphFont"/>
+    <w:basedOn w:val="Fuentedeprrafopredeter"/>
     <w:uiPriority w:val="32"/>
     <w:qFormat/>
     <w:rsid w:val="00DD539A"/>
@@ -11809,9 +11842,9 @@
       <w:spacing w:val="5"/>
     </w:rPr>
   </w:style>
-  <w:style w:type="character" w:styleId="PlaceholderText">
+  <w:style w:type="character" w:styleId="Textodelmarcadordeposicin">
     <w:name w:val="Placeholder Text"/>
-    <w:basedOn w:val="DefaultParagraphFont"/>
+    <w:basedOn w:val="Fuentedeprrafopredeter"/>
     <w:uiPriority w:val="99"/>
     <w:semiHidden/>
     <w:rsid w:val="009351FF"/>

</xml_diff>

<commit_message>
Implementacion de posible solucion lineal y sus conclusiones en el documento
</commit_message>
<xml_diff>
--- a/ANALISIS_DESAFIO_1.docx
+++ b/ANALISIS_DESAFIO_1.docx
@@ -441,21 +441,7 @@
         <w:rPr>
           <w:lang w:val="es-CO"/>
         </w:rPr>
-        <w:t xml:space="preserve"> s. Esta suma se registra en un archivo .</w:t>
-      </w:r>
-      <w:proofErr w:type="spellStart"/>
-      <w:r>
-        <w:rPr>
-          <w:lang w:val="es-CO"/>
-        </w:rPr>
-        <w:t>txt</w:t>
-      </w:r>
-      <w:proofErr w:type="spellEnd"/>
-      <w:r>
-        <w:rPr>
-          <w:lang w:val="es-CO"/>
-        </w:rPr>
-        <w:t xml:space="preserve">. </w:t>
+        <w:t xml:space="preserve"> s. Esta suma se registra en un archivo .txt. </w:t>
       </w:r>
     </w:p>
     <w:p>
@@ -800,25 +786,7 @@
           <w:bCs/>
           <w:lang w:val="es-CO"/>
         </w:rPr>
-        <w:t xml:space="preserve"> del archivo .</w:t>
-      </w:r>
-      <w:proofErr w:type="spellStart"/>
-      <w:r>
-        <w:rPr>
-          <w:b/>
-          <w:bCs/>
-          <w:lang w:val="es-CO"/>
-        </w:rPr>
-        <w:t>txt</w:t>
-      </w:r>
-      <w:proofErr w:type="spellEnd"/>
-      <w:r>
-        <w:rPr>
-          <w:b/>
-          <w:bCs/>
-          <w:lang w:val="es-CO"/>
-        </w:rPr>
-        <w:t xml:space="preserve">: </w:t>
+        <w:t xml:space="preserve"> del archivo .txt: </w:t>
       </w:r>
     </w:p>
     <w:p>
@@ -1246,21 +1214,7 @@
         <w:rPr>
           <w:lang w:val="es-CO"/>
         </w:rPr>
-        <w:t xml:space="preserve"> en el archivo .</w:t>
-      </w:r>
-      <w:proofErr w:type="spellStart"/>
-      <w:r>
-        <w:rPr>
-          <w:lang w:val="es-CO"/>
-        </w:rPr>
-        <w:t>txt</w:t>
-      </w:r>
-      <w:proofErr w:type="spellEnd"/>
-      <w:r>
-        <w:rPr>
-          <w:lang w:val="es-CO"/>
-        </w:rPr>
-        <w:t xml:space="preserve"> N-1.</w:t>
+        <w:t xml:space="preserve"> en el archivo .txt N-1.</w:t>
       </w:r>
     </w:p>
     <w:p>
@@ -1285,21 +1239,7 @@
         <w:rPr>
           <w:lang w:val="es-CO"/>
         </w:rPr>
-        <w:t>después de los pasos anteriores se obtiene exactamente el archivo .</w:t>
-      </w:r>
-      <w:proofErr w:type="spellStart"/>
-      <w:r>
-        <w:rPr>
-          <w:lang w:val="es-CO"/>
-        </w:rPr>
-        <w:t>txt</w:t>
-      </w:r>
-      <w:proofErr w:type="spellEnd"/>
-      <w:r>
-        <w:rPr>
-          <w:lang w:val="es-CO"/>
-        </w:rPr>
-        <w:t xml:space="preserve"> N-1. </w:t>
+        <w:t xml:space="preserve">después de los pasos anteriores se obtiene exactamente el archivo .txt N-1. </w:t>
       </w:r>
       <w:r>
         <w:rPr>
@@ -1460,41 +1400,13 @@
         <w:rPr>
           <w:lang w:val="es-CO"/>
         </w:rPr>
-        <w:t xml:space="preserve"> la máscara M desde la posición s con base en el archivo .</w:t>
-      </w:r>
-      <w:proofErr w:type="spellStart"/>
-      <w:r>
-        <w:rPr>
-          <w:lang w:val="es-CO"/>
-        </w:rPr>
-        <w:t>txt</w:t>
-      </w:r>
-      <w:proofErr w:type="spellEnd"/>
-      <w:r>
-        <w:rPr>
-          <w:lang w:val="es-CO"/>
-        </w:rPr>
-        <w:t xml:space="preserve"> N-2 y se valida si el archivo </w:t>
-      </w:r>
-      <w:r>
-        <w:rPr>
-          <w:lang w:val="es-CO"/>
-        </w:rPr>
-        <w:t>generado es exactamente el archivo .</w:t>
-      </w:r>
-      <w:proofErr w:type="spellStart"/>
-      <w:r>
-        <w:rPr>
-          <w:lang w:val="es-CO"/>
-        </w:rPr>
-        <w:t>txt</w:t>
-      </w:r>
-      <w:proofErr w:type="spellEnd"/>
-      <w:r>
-        <w:rPr>
-          <w:lang w:val="es-CO"/>
-        </w:rPr>
-        <w:t xml:space="preserve"> N-2. El proceso continúa </w:t>
+        <w:t xml:space="preserve"> la máscara M desde la posición s con base en el archivo .txt N-2 y se valida si el archivo </w:t>
+      </w:r>
+      <w:r>
+        <w:rPr>
+          <w:lang w:val="es-CO"/>
+        </w:rPr>
+        <w:t xml:space="preserve">generado es exactamente el archivo .txt N-2. El proceso continúa </w:t>
       </w:r>
       <w:r>
         <w:rPr>
@@ -1627,21 +1539,7 @@
         <w:rPr>
           <w:lang w:val="es-CO"/>
         </w:rPr>
-        <w:t>e requiere verificar que cada transformación y enmascaramiento coincidan perfectamente con los archivos .</w:t>
-      </w:r>
-      <w:proofErr w:type="spellStart"/>
-      <w:r>
-        <w:rPr>
-          <w:lang w:val="es-CO"/>
-        </w:rPr>
-        <w:t>txt</w:t>
-      </w:r>
-      <w:proofErr w:type="spellEnd"/>
-      <w:r>
-        <w:rPr>
-          <w:lang w:val="es-CO"/>
-        </w:rPr>
-        <w:t>, lo cual implica reconstrucciones intermedias precisas.</w:t>
+        <w:t>e requiere verificar que cada transformación y enmascaramiento coincidan perfectamente con los archivos .txt, lo cual implica reconstrucciones intermedias precisas.</w:t>
       </w:r>
     </w:p>
     <w:p>
@@ -2365,21 +2263,7 @@
         <w:rPr>
           <w:lang w:val="es-CO"/>
         </w:rPr>
-        <w:t>a única manera de verificar si se ha deshecho correctamente una transformación es comparando el archivo .</w:t>
-      </w:r>
-      <w:proofErr w:type="spellStart"/>
-      <w:r>
-        <w:rPr>
-          <w:lang w:val="es-CO"/>
-        </w:rPr>
-        <w:t>txt</w:t>
-      </w:r>
-      <w:proofErr w:type="spellEnd"/>
-      <w:r>
-        <w:rPr>
-          <w:lang w:val="es-CO"/>
-        </w:rPr>
-        <w:t>.</w:t>
+        <w:t>a única manera de verificar si se ha deshecho correctamente una transformación es comparando el archivo .txt.</w:t>
       </w:r>
     </w:p>
     <w:p>
@@ -2619,45 +2503,47 @@
         </w:rPr>
         <w:t>‘</w:t>
       </w:r>
-      <w:proofErr w:type="spellStart"/>
-      <w:r>
-        <w:rPr>
-          <w:lang w:val="es-CO"/>
-        </w:rPr>
-        <w:t>unsigned</w:t>
-      </w:r>
-      <w:proofErr w:type="spellEnd"/>
+      <w:r>
+        <w:rPr>
+          <w:lang w:val="es-CO"/>
+        </w:rPr>
+        <w:t>unsigned char*</w:t>
+      </w:r>
+      <w:r>
+        <w:rPr>
+          <w:lang w:val="es-CO"/>
+        </w:rPr>
+        <w:t>’</w:t>
+      </w:r>
+      <w:r>
+        <w:rPr>
+          <w:lang w:val="es-CO"/>
+        </w:rPr>
+        <w:t xml:space="preserve"> en formato RGB secuencial (R, G, B, R, G, B, ...).</w:t>
+      </w:r>
       <w:r>
         <w:rPr>
           <w:lang w:val="es-CO"/>
         </w:rPr>
         <w:t xml:space="preserve"> </w:t>
       </w:r>
-      <w:proofErr w:type="spellStart"/>
-      <w:r>
-        <w:rPr>
-          <w:lang w:val="es-CO"/>
-        </w:rPr>
-        <w:t>char</w:t>
-      </w:r>
-      <w:proofErr w:type="spellEnd"/>
-      <w:r>
-        <w:rPr>
-          <w:lang w:val="es-CO"/>
-        </w:rPr>
-        <w:t>*</w:t>
-      </w:r>
-      <w:r>
-        <w:rPr>
-          <w:lang w:val="es-CO"/>
-        </w:rPr>
-        <w:t>’</w:t>
-      </w:r>
-      <w:r>
-        <w:rPr>
-          <w:lang w:val="es-CO"/>
-        </w:rPr>
-        <w:t xml:space="preserve"> en formato RGB secuencial (R, G, B, R, G, B, ...).</w:t>
+      <w:r>
+        <w:rPr>
+          <w:lang w:val="es-CO"/>
+        </w:rPr>
+        <w:t xml:space="preserve">La operación </w:t>
+      </w:r>
+      <w:r>
+        <w:rPr>
+          <w:lang w:val="es-CO"/>
+        </w:rPr>
+        <w:t>AND</w:t>
+      </w:r>
+      <w:r>
+        <w:rPr>
+          <w:lang w:val="es-CO"/>
+        </w:rPr>
+        <w:t xml:space="preserve"> se realiza byte a byte, es decir, por cada canal de cada píxel:</w:t>
       </w:r>
       <w:r>
         <w:rPr>
@@ -2669,19 +2555,45 @@
         <w:rPr>
           <w:lang w:val="es-CO"/>
         </w:rPr>
-        <w:t xml:space="preserve">La operación </w:t>
-      </w:r>
-      <w:r>
-        <w:rPr>
-          <w:lang w:val="es-CO"/>
-        </w:rPr>
-        <w:t>AND</w:t>
-      </w:r>
-      <w:r>
-        <w:rPr>
-          <w:lang w:val="es-CO"/>
-        </w:rPr>
-        <w:t xml:space="preserve"> se realiza byte a byte, es decir, por cada canal de cada píxel:</w:t>
+        <w:t>resultado[i] = I</w:t>
+      </w:r>
+      <w:r>
+        <w:rPr>
+          <w:vertAlign w:val="subscript"/>
+          <w:lang w:val="es-CO"/>
+        </w:rPr>
+        <w:t>D</w:t>
+      </w:r>
+      <w:r>
+        <w:rPr>
+          <w:lang w:val="es-CO"/>
+        </w:rPr>
+        <w:t>[i] | I</w:t>
+      </w:r>
+      <w:r>
+        <w:rPr>
+          <w:vertAlign w:val="subscript"/>
+          <w:lang w:val="es-CO"/>
+        </w:rPr>
+        <w:t>M</w:t>
+      </w:r>
+      <w:r>
+        <w:rPr>
+          <w:lang w:val="es-CO"/>
+        </w:rPr>
+        <w:t>[i]</w:t>
+      </w:r>
+      <w:r>
+        <w:rPr>
+          <w:lang w:val="es-CO"/>
+        </w:rPr>
+        <w:t xml:space="preserve">. </w:t>
+      </w:r>
+      <w:r>
+        <w:rPr>
+          <w:lang w:val="es-CO"/>
+        </w:rPr>
+        <w:t>El resultado de esta transformación se almacena en un nuevo arreglo dinámico con</w:t>
       </w:r>
       <w:r>
         <w:rPr>
@@ -2693,56 +2605,6 @@
         <w:rPr>
           <w:lang w:val="es-CO"/>
         </w:rPr>
-        <w:t>resultado[i] = I</w:t>
-      </w:r>
-      <w:r>
-        <w:rPr>
-          <w:vertAlign w:val="subscript"/>
-          <w:lang w:val="es-CO"/>
-        </w:rPr>
-        <w:t>D</w:t>
-      </w:r>
-      <w:r>
-        <w:rPr>
-          <w:lang w:val="es-CO"/>
-        </w:rPr>
-        <w:t>[i] | I</w:t>
-      </w:r>
-      <w:r>
-        <w:rPr>
-          <w:vertAlign w:val="subscript"/>
-          <w:lang w:val="es-CO"/>
-        </w:rPr>
-        <w:t>M</w:t>
-      </w:r>
-      <w:r>
-        <w:rPr>
-          <w:lang w:val="es-CO"/>
-        </w:rPr>
-        <w:t>[i]</w:t>
-      </w:r>
-      <w:r>
-        <w:rPr>
-          <w:lang w:val="es-CO"/>
-        </w:rPr>
-        <w:t xml:space="preserve">. </w:t>
-      </w:r>
-      <w:r>
-        <w:rPr>
-          <w:lang w:val="es-CO"/>
-        </w:rPr>
-        <w:t>El resultado de esta transformación se almacena en un nuevo arreglo dinámico con</w:t>
-      </w:r>
-      <w:r>
-        <w:rPr>
-          <w:lang w:val="es-CO"/>
-        </w:rPr>
-        <w:t xml:space="preserve"> </w:t>
-      </w:r>
-      <w:r>
-        <w:rPr>
-          <w:lang w:val="es-CO"/>
-        </w:rPr>
         <w:t>el mismo formato RGB lineal</w:t>
       </w:r>
       <w:r>
@@ -2803,21 +2665,7 @@
         <w:rPr>
           <w:lang w:val="es-CO"/>
         </w:rPr>
-        <w:t xml:space="preserve">@param </w:t>
-      </w:r>
-      <w:proofErr w:type="spellStart"/>
-      <w:r>
-        <w:rPr>
-          <w:lang w:val="es-CO"/>
-        </w:rPr>
-        <w:t>dataSize</w:t>
-      </w:r>
-      <w:proofErr w:type="spellEnd"/>
-      <w:r>
-        <w:rPr>
-          <w:lang w:val="es-CO"/>
-        </w:rPr>
-        <w:t xml:space="preserve"> </w:t>
+        <w:t xml:space="preserve">@param dataSize </w:t>
       </w:r>
       <w:r>
         <w:rPr>
@@ -2847,33 +2695,11 @@
         </w:rPr>
         <w:t>‘</w:t>
       </w:r>
-      <w:proofErr w:type="spellStart"/>
-      <w:r>
-        <w:rPr>
-          <w:lang w:val="es-CO"/>
-        </w:rPr>
-        <w:t>unsigned</w:t>
-      </w:r>
-      <w:proofErr w:type="spellEnd"/>
-      <w:r>
-        <w:rPr>
-          <w:lang w:val="es-CO"/>
-        </w:rPr>
-        <w:t xml:space="preserve"> </w:t>
-      </w:r>
-      <w:proofErr w:type="spellStart"/>
-      <w:r>
-        <w:rPr>
-          <w:lang w:val="es-CO"/>
-        </w:rPr>
-        <w:t>char</w:t>
-      </w:r>
-      <w:proofErr w:type="spellEnd"/>
-      <w:r>
-        <w:rPr>
-          <w:lang w:val="es-CO"/>
-        </w:rPr>
-        <w:t>*</w:t>
+      <w:r>
+        <w:rPr>
+          <w:lang w:val="es-CO"/>
+        </w:rPr>
+        <w:t>unsigned char*</w:t>
       </w:r>
       <w:r>
         <w:rPr>
@@ -3177,33 +3003,11 @@
         </w:rPr>
         <w:t>‘</w:t>
       </w:r>
-      <w:proofErr w:type="spellStart"/>
-      <w:r>
-        <w:rPr>
-          <w:lang w:val="es-CO"/>
-        </w:rPr>
-        <w:t>unsigned</w:t>
-      </w:r>
-      <w:proofErr w:type="spellEnd"/>
-      <w:r>
-        <w:rPr>
-          <w:lang w:val="es-CO"/>
-        </w:rPr>
-        <w:t xml:space="preserve"> </w:t>
-      </w:r>
-      <w:proofErr w:type="spellStart"/>
-      <w:r>
-        <w:rPr>
-          <w:lang w:val="es-CO"/>
-        </w:rPr>
-        <w:t>char</w:t>
-      </w:r>
-      <w:proofErr w:type="spellEnd"/>
-      <w:r>
-        <w:rPr>
-          <w:lang w:val="es-CO"/>
-        </w:rPr>
-        <w:t>*</w:t>
+      <w:r>
+        <w:rPr>
+          <w:lang w:val="es-CO"/>
+        </w:rPr>
+        <w:t>unsigned char*</w:t>
       </w:r>
       <w:r>
         <w:rPr>
@@ -3356,16 +3160,8 @@
         <w:rPr>
           <w:lang w:val="es-CO"/>
         </w:rPr>
-        <w:t xml:space="preserve">@param </w:t>
-      </w:r>
-      <w:proofErr w:type="spellStart"/>
-      <w:r>
-        <w:rPr>
-          <w:lang w:val="es-CO"/>
-        </w:rPr>
-        <w:t>dataSize</w:t>
-      </w:r>
-      <w:proofErr w:type="spellEnd"/>
+        <w:t>@param dataSize</w:t>
+      </w:r>
       <w:r>
         <w:rPr>
           <w:lang w:val="es-CO"/>
@@ -3400,33 +3196,11 @@
         </w:rPr>
         <w:t>‘</w:t>
       </w:r>
-      <w:proofErr w:type="spellStart"/>
-      <w:r>
-        <w:rPr>
-          <w:lang w:val="es-CO"/>
-        </w:rPr>
-        <w:t>unsigned</w:t>
-      </w:r>
-      <w:proofErr w:type="spellEnd"/>
-      <w:r>
-        <w:rPr>
-          <w:lang w:val="es-CO"/>
-        </w:rPr>
-        <w:t xml:space="preserve"> </w:t>
-      </w:r>
-      <w:proofErr w:type="spellStart"/>
-      <w:r>
-        <w:rPr>
-          <w:lang w:val="es-CO"/>
-        </w:rPr>
-        <w:t>char</w:t>
-      </w:r>
-      <w:proofErr w:type="spellEnd"/>
-      <w:r>
-        <w:rPr>
-          <w:lang w:val="es-CO"/>
-        </w:rPr>
-        <w:t>*</w:t>
+      <w:r>
+        <w:rPr>
+          <w:lang w:val="es-CO"/>
+        </w:rPr>
+        <w:t>unsigned char*</w:t>
       </w:r>
       <w:r>
         <w:rPr>
@@ -3727,35 +3501,7 @@
         <w:rPr>
           <w:lang w:val="es-CO"/>
         </w:rPr>
-        <w:t>Cada byte representa un canal de color (R, G o B) y está almacenado en un arreglo lineal de tipo ‘</w:t>
-      </w:r>
-      <w:proofErr w:type="spellStart"/>
-      <w:r>
-        <w:rPr>
-          <w:lang w:val="es-CO"/>
-        </w:rPr>
-        <w:t>unsigned</w:t>
-      </w:r>
-      <w:proofErr w:type="spellEnd"/>
-      <w:r>
-        <w:rPr>
-          <w:lang w:val="es-CO"/>
-        </w:rPr>
-        <w:t xml:space="preserve"> </w:t>
-      </w:r>
-      <w:proofErr w:type="spellStart"/>
-      <w:r>
-        <w:rPr>
-          <w:lang w:val="es-CO"/>
-        </w:rPr>
-        <w:t>char</w:t>
-      </w:r>
-      <w:proofErr w:type="spellEnd"/>
-      <w:r>
-        <w:rPr>
-          <w:lang w:val="es-CO"/>
-        </w:rPr>
-        <w:t xml:space="preserve">*’ </w:t>
+        <w:t xml:space="preserve">Cada byte representa un canal de color (R, G o B) y está almacenado en un arreglo lineal de tipo ‘unsigned char*’ </w:t>
       </w:r>
       <w:r>
         <w:rPr>
@@ -3843,21 +3589,7 @@
         <w:rPr>
           <w:lang w:val="es-CO"/>
         </w:rPr>
-        <w:t xml:space="preserve">@param </w:t>
-      </w:r>
-      <w:proofErr w:type="spellStart"/>
-      <w:r>
-        <w:rPr>
-          <w:lang w:val="es-CO"/>
-        </w:rPr>
-        <w:t>dataSize</w:t>
-      </w:r>
-      <w:proofErr w:type="spellEnd"/>
-      <w:r>
-        <w:rPr>
-          <w:lang w:val="es-CO"/>
-        </w:rPr>
-        <w:t xml:space="preserve"> Cantidad total de bytes (ancho × alto × 3 canales).</w:t>
+        <w:t>@param dataSize Cantidad total de bytes (ancho × alto × 3 canales).</w:t>
       </w:r>
     </w:p>
     <w:p>
@@ -3875,35 +3607,7 @@
         <w:rPr>
           <w:lang w:val="es-CO"/>
         </w:rPr>
-        <w:t>@return Puntero a un arreglo dinámico de tipo ‘</w:t>
-      </w:r>
-      <w:proofErr w:type="spellStart"/>
-      <w:r>
-        <w:rPr>
-          <w:lang w:val="es-CO"/>
-        </w:rPr>
-        <w:t>unsigned</w:t>
-      </w:r>
-      <w:proofErr w:type="spellEnd"/>
-      <w:r>
-        <w:rPr>
-          <w:lang w:val="es-CO"/>
-        </w:rPr>
-        <w:t xml:space="preserve"> </w:t>
-      </w:r>
-      <w:proofErr w:type="spellStart"/>
-      <w:r>
-        <w:rPr>
-          <w:lang w:val="es-CO"/>
-        </w:rPr>
-        <w:t>char</w:t>
-      </w:r>
-      <w:proofErr w:type="spellEnd"/>
-      <w:r>
-        <w:rPr>
-          <w:lang w:val="es-CO"/>
-        </w:rPr>
-        <w:t>*’ que contiene los resultados de la operación NOT por byte.</w:t>
+        <w:t>@return Puntero a un arreglo dinámico de tipo ‘unsigned char*’ que contiene los resultados de la operación NOT por byte.</w:t>
       </w:r>
       <w:r>
         <w:rPr>
@@ -4118,35 +3822,7 @@
           <w:lang w:val="es-CO"/>
         </w:rPr>
         <w:lastRenderedPageBreak/>
-        <w:t>Cada byte representa un canal de color (R, G o B) y está almacenado en un arreglo lineal de tipo ‘</w:t>
-      </w:r>
-      <w:proofErr w:type="spellStart"/>
-      <w:r>
-        <w:rPr>
-          <w:lang w:val="es-CO"/>
-        </w:rPr>
-        <w:t>unsigned</w:t>
-      </w:r>
-      <w:proofErr w:type="spellEnd"/>
-      <w:r>
-        <w:rPr>
-          <w:lang w:val="es-CO"/>
-        </w:rPr>
-        <w:t xml:space="preserve"> </w:t>
-      </w:r>
-      <w:proofErr w:type="spellStart"/>
-      <w:r>
-        <w:rPr>
-          <w:lang w:val="es-CO"/>
-        </w:rPr>
-        <w:t>char</w:t>
-      </w:r>
-      <w:proofErr w:type="spellEnd"/>
-      <w:r>
-        <w:rPr>
-          <w:lang w:val="es-CO"/>
-        </w:rPr>
-        <w:t xml:space="preserve">*’ en formato RGB secuencial (R, G, B, R, G, B, ...). La operación XOR se realiza byte a byte, es decir, por cada canal de cada píxel: </w:t>
+        <w:t xml:space="preserve">Cada byte representa un canal de color (R, G o B) y está almacenado en un arreglo lineal de tipo ‘unsigned char*’ en formato RGB secuencial (R, G, B, R, G, B, ...). La operación XOR se realiza byte a byte, es decir, por cada canal de cada píxel: </w:t>
       </w:r>
     </w:p>
     <w:p>
@@ -4155,37 +3831,8 @@
         <w:ind w:left="1440"/>
         <w:jc w:val="both"/>
       </w:pPr>
-      <w:proofErr w:type="spellStart"/>
-      <w:r>
-        <w:t>resultado</w:t>
-      </w:r>
-      <w:proofErr w:type="spellEnd"/>
-      <w:r>
-        <w:t>[</w:t>
-      </w:r>
-      <w:proofErr w:type="spellStart"/>
-      <w:r>
-        <w:t>i</w:t>
-      </w:r>
-      <w:proofErr w:type="spellEnd"/>
-      <w:r>
-        <w:t>] = ID[</w:t>
-      </w:r>
-      <w:proofErr w:type="spellStart"/>
-      <w:r>
-        <w:t>i</w:t>
-      </w:r>
-      <w:proofErr w:type="spellEnd"/>
-      <w:r>
-        <w:t>] ^ IM[</w:t>
-      </w:r>
-      <w:proofErr w:type="spellStart"/>
-      <w:r>
-        <w:t>i</w:t>
-      </w:r>
-      <w:proofErr w:type="spellEnd"/>
-      <w:r>
-        <w:t xml:space="preserve">]. </w:t>
+      <w:r>
+        <w:t xml:space="preserve">resultado[i] = ID[i] ^ IM[i]. </w:t>
       </w:r>
     </w:p>
     <w:p>
@@ -4249,21 +3896,7 @@
         <w:rPr>
           <w:lang w:val="es-CO"/>
         </w:rPr>
-        <w:t xml:space="preserve">@param </w:t>
-      </w:r>
-      <w:proofErr w:type="spellStart"/>
-      <w:r>
-        <w:rPr>
-          <w:lang w:val="es-CO"/>
-        </w:rPr>
-        <w:t>dataSize</w:t>
-      </w:r>
-      <w:proofErr w:type="spellEnd"/>
-      <w:r>
-        <w:rPr>
-          <w:lang w:val="es-CO"/>
-        </w:rPr>
-        <w:t xml:space="preserve"> Cantidad total de bytes (ancho × alto × 3 canales).</w:t>
+        <w:t>@param dataSize Cantidad total de bytes (ancho × alto × 3 canales).</w:t>
       </w:r>
     </w:p>
     <w:p>
@@ -4279,35 +3912,7 @@
         <w:rPr>
           <w:lang w:val="es-CO"/>
         </w:rPr>
-        <w:t>@return Puntero a un arreglo dinámico de tipo ‘</w:t>
-      </w:r>
-      <w:proofErr w:type="spellStart"/>
-      <w:r>
-        <w:rPr>
-          <w:lang w:val="es-CO"/>
-        </w:rPr>
-        <w:t>unsigned</w:t>
-      </w:r>
-      <w:proofErr w:type="spellEnd"/>
-      <w:r>
-        <w:rPr>
-          <w:lang w:val="es-CO"/>
-        </w:rPr>
-        <w:t xml:space="preserve"> </w:t>
-      </w:r>
-      <w:proofErr w:type="spellStart"/>
-      <w:r>
-        <w:rPr>
-          <w:lang w:val="es-CO"/>
-        </w:rPr>
-        <w:t>char</w:t>
-      </w:r>
-      <w:proofErr w:type="spellEnd"/>
-      <w:r>
-        <w:rPr>
-          <w:lang w:val="es-CO"/>
-        </w:rPr>
-        <w:t>*’ que contiene los resultados de la operación XOR por byte.</w:t>
+        <w:t>@return Puntero a un arreglo dinámico de tipo ‘unsigned char*’ que contiene los resultados de la operación XOR por byte.</w:t>
       </w:r>
     </w:p>
     <w:p>
@@ -4526,34 +4131,77 @@
         </w:rPr>
         <w:t>‘</w:t>
       </w:r>
-      <w:proofErr w:type="spellStart"/>
-      <w:r>
-        <w:rPr>
-          <w:lang w:val="es-CO"/>
-        </w:rPr>
-        <w:t>unsigned</w:t>
-      </w:r>
-      <w:proofErr w:type="spellEnd"/>
+      <w:r>
+        <w:rPr>
+          <w:lang w:val="es-CO"/>
+        </w:rPr>
+        <w:t xml:space="preserve">unsigned char*’ en formato RGB secuencial (R, G, B, R, G, B, ...). </w:t>
+      </w:r>
+    </w:p>
+    <w:p>
+      <w:pPr>
+        <w:pStyle w:val="Prrafodelista"/>
+        <w:ind w:left="1440"/>
+        <w:jc w:val="both"/>
+        <w:rPr>
+          <w:lang w:val="es-CO"/>
+        </w:rPr>
+      </w:pPr>
+    </w:p>
+    <w:p>
+      <w:pPr>
+        <w:pStyle w:val="Prrafodelista"/>
+        <w:ind w:left="1440"/>
+        <w:jc w:val="both"/>
+        <w:rPr>
+          <w:lang w:val="es-CO"/>
+        </w:rPr>
+      </w:pPr>
+      <w:r>
+        <w:rPr>
+          <w:lang w:val="es-CO"/>
+        </w:rPr>
+        <w:t>La operación se realiza byte a byte, es decir, por cada canal de cada píxel:</w:t>
+      </w:r>
+    </w:p>
+    <w:p>
+      <w:pPr>
+        <w:pStyle w:val="Prrafodelista"/>
+        <w:ind w:left="1440"/>
+        <w:jc w:val="both"/>
+      </w:pPr>
+      <w:r>
+        <w:t>resultado[i] = (ID[i] &lt;&lt; n) | (ID[i] &gt;&gt; (8 - n))</w:t>
+      </w:r>
+    </w:p>
+    <w:p>
+      <w:pPr>
+        <w:pStyle w:val="Prrafodelista"/>
+        <w:ind w:left="1440"/>
+        <w:jc w:val="both"/>
+      </w:pPr>
+    </w:p>
+    <w:p>
+      <w:pPr>
+        <w:pStyle w:val="Prrafodelista"/>
+        <w:ind w:left="1440"/>
+        <w:jc w:val="both"/>
+        <w:rPr>
+          <w:lang w:val="es-CO"/>
+        </w:rPr>
+      </w:pPr>
+      <w:r>
+        <w:rPr>
+          <w:lang w:val="es-CO"/>
+        </w:rPr>
+        <w:t>El resultado de esta transformación se almacena en un nuevo arreglo dinámico con el mismo formato RGB lineal.</w:t>
+      </w:r>
       <w:r>
         <w:rPr>
           <w:lang w:val="es-CO"/>
         </w:rPr>
         <w:t xml:space="preserve"> </w:t>
       </w:r>
-      <w:proofErr w:type="spellStart"/>
-      <w:r>
-        <w:rPr>
-          <w:lang w:val="es-CO"/>
-        </w:rPr>
-        <w:t>char</w:t>
-      </w:r>
-      <w:proofErr w:type="spellEnd"/>
-      <w:r>
-        <w:rPr>
-          <w:lang w:val="es-CO"/>
-        </w:rPr>
-        <w:t xml:space="preserve">*’ en formato RGB secuencial (R, G, B, R, G, B, ...). </w:t>
-      </w:r>
     </w:p>
     <w:p>
       <w:pPr>
@@ -4564,6 +4212,12 @@
           <w:lang w:val="es-CO"/>
         </w:rPr>
       </w:pPr>
+      <w:r>
+        <w:rPr>
+          <w:lang w:val="es-CO"/>
+        </w:rPr>
+        <w:t>@param ID Arreglo de bytes de la imagen distorsionada.</w:t>
+      </w:r>
     </w:p>
     <w:p>
       <w:pPr>
@@ -4578,7 +4232,7 @@
         <w:rPr>
           <w:lang w:val="es-CO"/>
         </w:rPr>
-        <w:t>La operación se realiza byte a byte, es decir, por cada canal de cada píxel:</w:t>
+        <w:t>@param dataSize Cantidad total de bytes (ancho × alto × 3 canales).</w:t>
       </w:r>
     </w:p>
     <w:p>
@@ -4586,38 +4240,15 @@
         <w:pStyle w:val="Prrafodelista"/>
         <w:ind w:left="1440"/>
         <w:jc w:val="both"/>
-      </w:pPr>
-      <w:proofErr w:type="spellStart"/>
-      <w:r>
-        <w:t>resultado</w:t>
-      </w:r>
-      <w:proofErr w:type="spellEnd"/>
-      <w:r>
-        <w:t>[</w:t>
-      </w:r>
-      <w:proofErr w:type="spellStart"/>
-      <w:r>
-        <w:t>i</w:t>
-      </w:r>
-      <w:proofErr w:type="spellEnd"/>
-      <w:r>
-        <w:t>] = (ID[</w:t>
-      </w:r>
-      <w:proofErr w:type="spellStart"/>
-      <w:r>
-        <w:t>i</w:t>
-      </w:r>
-      <w:proofErr w:type="spellEnd"/>
-      <w:r>
-        <w:t>] &lt;&lt; n) | (ID[</w:t>
-      </w:r>
-      <w:proofErr w:type="spellStart"/>
-      <w:r>
-        <w:t>i</w:t>
-      </w:r>
-      <w:proofErr w:type="spellEnd"/>
-      <w:r>
-        <w:t>] &gt;&gt; (8 - n))</w:t>
+        <w:rPr>
+          <w:lang w:val="es-CO"/>
+        </w:rPr>
+      </w:pPr>
+      <w:r>
+        <w:rPr>
+          <w:lang w:val="es-CO"/>
+        </w:rPr>
+        <w:t>@param n Número de bits a rotar a la izquierda.</w:t>
       </w:r>
     </w:p>
     <w:p>
@@ -4625,134 +4256,15 @@
         <w:pStyle w:val="Prrafodelista"/>
         <w:ind w:left="1440"/>
         <w:jc w:val="both"/>
-      </w:pPr>
-    </w:p>
-    <w:p>
-      <w:pPr>
-        <w:pStyle w:val="Prrafodelista"/>
-        <w:ind w:left="1440"/>
-        <w:jc w:val="both"/>
-        <w:rPr>
-          <w:lang w:val="es-CO"/>
-        </w:rPr>
-      </w:pPr>
-      <w:r>
-        <w:rPr>
-          <w:lang w:val="es-CO"/>
-        </w:rPr>
-        <w:t>El resultado de esta transformación se almacena en un nuevo arreglo dinámico con el mismo formato RGB lineal.</w:t>
-      </w:r>
-      <w:r>
-        <w:rPr>
-          <w:lang w:val="es-CO"/>
-        </w:rPr>
-        <w:t xml:space="preserve"> </w:t>
-      </w:r>
-    </w:p>
-    <w:p>
-      <w:pPr>
-        <w:pStyle w:val="Prrafodelista"/>
-        <w:ind w:left="1440"/>
-        <w:jc w:val="both"/>
-        <w:rPr>
-          <w:lang w:val="es-CO"/>
-        </w:rPr>
-      </w:pPr>
-      <w:r>
-        <w:rPr>
-          <w:lang w:val="es-CO"/>
-        </w:rPr>
-        <w:t>@param ID Arreglo de bytes de la imagen distorsionada.</w:t>
-      </w:r>
-    </w:p>
-    <w:p>
-      <w:pPr>
-        <w:pStyle w:val="Prrafodelista"/>
-        <w:ind w:left="1440"/>
-        <w:jc w:val="both"/>
-        <w:rPr>
-          <w:lang w:val="es-CO"/>
-        </w:rPr>
-      </w:pPr>
-      <w:r>
-        <w:rPr>
-          <w:lang w:val="es-CO"/>
-        </w:rPr>
-        <w:t xml:space="preserve">@param </w:t>
-      </w:r>
-      <w:proofErr w:type="spellStart"/>
-      <w:r>
-        <w:rPr>
-          <w:lang w:val="es-CO"/>
-        </w:rPr>
-        <w:t>dataSize</w:t>
-      </w:r>
-      <w:proofErr w:type="spellEnd"/>
-      <w:r>
-        <w:rPr>
-          <w:lang w:val="es-CO"/>
-        </w:rPr>
-        <w:t xml:space="preserve"> Cantidad total de bytes (ancho × alto × 3 canales).</w:t>
-      </w:r>
-    </w:p>
-    <w:p>
-      <w:pPr>
-        <w:pStyle w:val="Prrafodelista"/>
-        <w:ind w:left="1440"/>
-        <w:jc w:val="both"/>
-        <w:rPr>
-          <w:lang w:val="es-CO"/>
-        </w:rPr>
-      </w:pPr>
-      <w:r>
-        <w:rPr>
-          <w:lang w:val="es-CO"/>
-        </w:rPr>
-        <w:t>@param n Número de bits a rotar a la izquierda.</w:t>
-      </w:r>
-    </w:p>
-    <w:p>
-      <w:pPr>
-        <w:pStyle w:val="Prrafodelista"/>
-        <w:ind w:left="1440"/>
-        <w:jc w:val="both"/>
-        <w:rPr>
-          <w:lang w:val="es-CO"/>
-        </w:rPr>
-      </w:pPr>
-      <w:r>
-        <w:rPr>
-          <w:lang w:val="es-CO"/>
-        </w:rPr>
-        <w:t>@return Puntero a un arreglo dinámico de tipo ‘</w:t>
-      </w:r>
-      <w:proofErr w:type="spellStart"/>
-      <w:r>
-        <w:rPr>
-          <w:lang w:val="es-CO"/>
-        </w:rPr>
-        <w:t>unsigned</w:t>
-      </w:r>
-      <w:proofErr w:type="spellEnd"/>
-      <w:r>
-        <w:rPr>
-          <w:lang w:val="es-CO"/>
-        </w:rPr>
-        <w:t xml:space="preserve"> </w:t>
-      </w:r>
-      <w:proofErr w:type="spellStart"/>
-      <w:r>
-        <w:rPr>
-          <w:lang w:val="es-CO"/>
-        </w:rPr>
-        <w:t>char</w:t>
-      </w:r>
-      <w:proofErr w:type="spellEnd"/>
-      <w:r>
-        <w:rPr>
-          <w:lang w:val="es-CO"/>
-        </w:rPr>
-        <w:t>*’ que contiene los resultados de la rotación.</w:t>
+        <w:rPr>
+          <w:lang w:val="es-CO"/>
+        </w:rPr>
+      </w:pPr>
+      <w:r>
+        <w:rPr>
+          <w:lang w:val="es-CO"/>
+        </w:rPr>
+        <w:t>@return Puntero a un arreglo dinámico de tipo ‘unsigned char*’ que contiene los resultados de la rotación.</w:t>
       </w:r>
     </w:p>
     <w:p>
@@ -5339,15 +4851,7 @@
         <w:t xml:space="preserve"> </w:t>
       </w:r>
       <w:r>
-        <w:t>[</w:t>
-      </w:r>
-      <w:proofErr w:type="spellStart"/>
-      <w:r>
-        <w:t>i</w:t>
-      </w:r>
-      <w:proofErr w:type="spellEnd"/>
-      <w:r>
-        <w:t xml:space="preserve">] </w:t>
+        <w:t xml:space="preserve">[i] </w:t>
       </w:r>
       <w:r>
         <w:t>&gt;&gt;</w:t>
@@ -5368,15 +4872,7 @@
         <w:t>D</w:t>
       </w:r>
       <w:r>
-        <w:t>[</w:t>
-      </w:r>
-      <w:proofErr w:type="spellStart"/>
-      <w:r>
-        <w:t>i</w:t>
-      </w:r>
-      <w:proofErr w:type="spellEnd"/>
-      <w:r>
-        <w:t xml:space="preserve">] </w:t>
+        <w:t xml:space="preserve">[i] </w:t>
       </w:r>
       <w:r>
         <w:t xml:space="preserve">&gt;&gt; </w:t>
@@ -5391,22 +4887,43 @@
         <w:ind w:left="1440"/>
         <w:jc w:val="both"/>
       </w:pPr>
-      <w:proofErr w:type="spellStart"/>
       <w:r>
         <w:rPr>
           <w:u w:val="single"/>
         </w:rPr>
-        <w:t>Aplicamos</w:t>
-      </w:r>
-      <w:proofErr w:type="spellEnd"/>
-      <w:r>
+        <w:t>Aplicamos OR</w:t>
+      </w:r>
+      <w:r>
+        <w:t xml:space="preserve">: </w:t>
+      </w:r>
+    </w:p>
+    <w:p>
+      <w:pPr>
+        <w:pStyle w:val="Prrafodelista"/>
+        <w:ind w:left="1440"/>
+        <w:jc w:val="both"/>
+      </w:pPr>
+      <w:r>
+        <w:t xml:space="preserve">        01100000</w:t>
+      </w:r>
+    </w:p>
+    <w:p>
+      <w:pPr>
+        <w:pStyle w:val="Prrafodelista"/>
+        <w:ind w:left="1440"/>
+        <w:jc w:val="both"/>
         <w:rPr>
           <w:u w:val="single"/>
         </w:rPr>
-        <w:t xml:space="preserve"> OR</w:t>
-      </w:r>
-      <w:r>
-        <w:t xml:space="preserve">: </w:t>
+      </w:pPr>
+      <w:r>
+        <w:t xml:space="preserve">        </w:t>
+      </w:r>
+      <w:r>
+        <w:rPr>
+          <w:u w:val="single"/>
+        </w:rPr>
+        <w:t>00000110</w:t>
       </w:r>
     </w:p>
     <w:p>
@@ -5416,55 +4933,10 @@
         <w:jc w:val="both"/>
       </w:pPr>
       <w:r>
-        <w:t xml:space="preserve">        01100000</w:t>
-      </w:r>
-    </w:p>
-    <w:p>
-      <w:pPr>
-        <w:pStyle w:val="Prrafodelista"/>
-        <w:ind w:left="1440"/>
-        <w:jc w:val="both"/>
-        <w:rPr>
-          <w:u w:val="single"/>
-        </w:rPr>
-      </w:pPr>
-      <w:r>
-        <w:t xml:space="preserve">        </w:t>
-      </w:r>
-      <w:r>
-        <w:rPr>
-          <w:u w:val="single"/>
-        </w:rPr>
-        <w:t>00000110</w:t>
-      </w:r>
-    </w:p>
-    <w:p>
-      <w:pPr>
-        <w:pStyle w:val="Prrafodelista"/>
-        <w:ind w:left="1440"/>
-        <w:jc w:val="both"/>
-      </w:pPr>
-      <w:r>
         <w:t>OR 01100110</w:t>
       </w:r>
       <w:r>
-        <w:t xml:space="preserve"> (102 </w:t>
-      </w:r>
-      <w:proofErr w:type="spellStart"/>
-      <w:r>
-        <w:t>en</w:t>
-      </w:r>
-      <w:proofErr w:type="spellEnd"/>
-      <w:r>
-        <w:t xml:space="preserve"> </w:t>
-      </w:r>
-      <w:proofErr w:type="spellStart"/>
-      <w:r>
-        <w:t>entero</w:t>
-      </w:r>
-      <w:proofErr w:type="spellEnd"/>
-      <w:r>
-        <w:t>)</w:t>
+        <w:t xml:space="preserve"> (102 en entero)</w:t>
       </w:r>
     </w:p>
     <w:p>
@@ -5558,35 +5030,7 @@
         <w:rPr>
           <w:lang w:val="es-CO"/>
         </w:rPr>
-        <w:t>Cada byte representa un canal de color (R, G o B) y está almacenado en un arreglo lineal de tipo ‘</w:t>
-      </w:r>
-      <w:proofErr w:type="spellStart"/>
-      <w:r>
-        <w:rPr>
-          <w:lang w:val="es-CO"/>
-        </w:rPr>
-        <w:t>unsigned</w:t>
-      </w:r>
-      <w:proofErr w:type="spellEnd"/>
-      <w:r>
-        <w:rPr>
-          <w:lang w:val="es-CO"/>
-        </w:rPr>
-        <w:t xml:space="preserve"> </w:t>
-      </w:r>
-      <w:proofErr w:type="spellStart"/>
-      <w:r>
-        <w:rPr>
-          <w:lang w:val="es-CO"/>
-        </w:rPr>
-        <w:t>char</w:t>
-      </w:r>
-      <w:proofErr w:type="spellEnd"/>
-      <w:r>
-        <w:rPr>
-          <w:lang w:val="es-CO"/>
-        </w:rPr>
-        <w:t>*’ en formato RGB secuencial (R, G, B, R, G, B, ...).</w:t>
+        <w:t>Cada byte representa un canal de color (R, G o B) y está almacenado en un arreglo lineal de tipo ‘unsigned char*’ en formato RGB secuencial (R, G, B, R, G, B, ...).</w:t>
       </w:r>
     </w:p>
     <w:p>
@@ -5611,37 +5055,8 @@
         <w:ind w:left="720" w:firstLine="720"/>
         <w:jc w:val="both"/>
       </w:pPr>
-      <w:proofErr w:type="spellStart"/>
-      <w:r>
-        <w:t>resultado</w:t>
-      </w:r>
-      <w:proofErr w:type="spellEnd"/>
-      <w:r>
-        <w:t>[</w:t>
-      </w:r>
-      <w:proofErr w:type="spellStart"/>
-      <w:r>
-        <w:t>i</w:t>
-      </w:r>
-      <w:proofErr w:type="spellEnd"/>
-      <w:r>
-        <w:t>] = (ID[</w:t>
-      </w:r>
-      <w:proofErr w:type="spellStart"/>
-      <w:r>
-        <w:t>i</w:t>
-      </w:r>
-      <w:proofErr w:type="spellEnd"/>
-      <w:r>
-        <w:t>] &gt;&gt; n) | (ID[</w:t>
-      </w:r>
-      <w:proofErr w:type="spellStart"/>
-      <w:r>
-        <w:t>i</w:t>
-      </w:r>
-      <w:proofErr w:type="spellEnd"/>
-      <w:r>
-        <w:t>] &lt;&lt; (8 - n))</w:t>
+      <w:r>
+        <w:t>resultado[i] = (ID[i] &gt;&gt; n) | (ID[i] &lt;&lt; (8 - n))</w:t>
       </w:r>
     </w:p>
     <w:p>
@@ -5709,21 +5124,7 @@
         <w:rPr>
           <w:lang w:val="es-CO"/>
         </w:rPr>
-        <w:t xml:space="preserve">@param </w:t>
-      </w:r>
-      <w:proofErr w:type="spellStart"/>
-      <w:r>
-        <w:rPr>
-          <w:lang w:val="es-CO"/>
-        </w:rPr>
-        <w:t>dataSize</w:t>
-      </w:r>
-      <w:proofErr w:type="spellEnd"/>
-      <w:r>
-        <w:rPr>
-          <w:lang w:val="es-CO"/>
-        </w:rPr>
-        <w:t xml:space="preserve"> Cantidad total de bytes (ancho × alto × 3 canales).</w:t>
+        <w:t>@param dataSize Cantidad total de bytes (ancho × alto × 3 canales).</w:t>
       </w:r>
     </w:p>
     <w:p>
@@ -5757,35 +5158,7 @@
         <w:rPr>
           <w:lang w:val="es-CO"/>
         </w:rPr>
-        <w:t>@return Puntero a un arreglo dinámico de tipo ‘</w:t>
-      </w:r>
-      <w:proofErr w:type="spellStart"/>
-      <w:r>
-        <w:rPr>
-          <w:lang w:val="es-CO"/>
-        </w:rPr>
-        <w:t>unsigned</w:t>
-      </w:r>
-      <w:proofErr w:type="spellEnd"/>
-      <w:r>
-        <w:rPr>
-          <w:lang w:val="es-CO"/>
-        </w:rPr>
-        <w:t xml:space="preserve"> </w:t>
-      </w:r>
-      <w:proofErr w:type="spellStart"/>
-      <w:r>
-        <w:rPr>
-          <w:lang w:val="es-CO"/>
-        </w:rPr>
-        <w:t>char</w:t>
-      </w:r>
-      <w:proofErr w:type="spellEnd"/>
-      <w:r>
-        <w:rPr>
-          <w:lang w:val="es-CO"/>
-        </w:rPr>
-        <w:t>*’ que contiene los resultados de la rotación.</w:t>
+        <w:t>@return Puntero a un arreglo dinámico de tipo ‘unsigned char*’ que contiene los resultados de la rotación.</w:t>
       </w:r>
     </w:p>
     <w:p>
@@ -6250,15 +5623,7 @@
         <w:t>D</w:t>
       </w:r>
       <w:r>
-        <w:t>[</w:t>
-      </w:r>
-      <w:proofErr w:type="spellStart"/>
-      <w:r>
-        <w:t>i</w:t>
-      </w:r>
-      <w:proofErr w:type="spellEnd"/>
-      <w:r>
-        <w:t>] &lt;&lt; (8 - 3) = I</w:t>
+        <w:t>[i] &lt;&lt; (8 - 3) = I</w:t>
       </w:r>
       <w:r>
         <w:rPr>
@@ -6267,15 +5632,7 @@
         <w:t>D</w:t>
       </w:r>
       <w:r>
-        <w:t>[</w:t>
-      </w:r>
-      <w:proofErr w:type="spellStart"/>
-      <w:r>
-        <w:t>i</w:t>
-      </w:r>
-      <w:proofErr w:type="spellEnd"/>
-      <w:r>
-        <w:t>] &lt;&lt; 5 = 10000000</w:t>
+        <w:t>[i] &lt;&lt; 5 = 10000000</w:t>
       </w:r>
     </w:p>
     <w:p>
@@ -6290,23 +5647,13 @@
           <w:u w:val="single"/>
         </w:rPr>
       </w:pPr>
-      <w:proofErr w:type="spellStart"/>
       <w:r>
         <w:rPr>
           <w:i/>
           <w:iCs/>
           <w:u w:val="single"/>
         </w:rPr>
-        <w:t>Aplicamos</w:t>
-      </w:r>
-      <w:proofErr w:type="spellEnd"/>
-      <w:r>
-        <w:rPr>
-          <w:i/>
-          <w:iCs/>
-          <w:u w:val="single"/>
-        </w:rPr>
-        <w:t xml:space="preserve"> OR:</w:t>
+        <w:t>Aplicamos OR:</w:t>
       </w:r>
     </w:p>
     <w:p>
@@ -6658,77 +6005,63 @@
           <w:bCs/>
           <w:lang w:val="es-CO"/>
         </w:rPr>
-        <w:t xml:space="preserve">conversión </w:t>
-      </w:r>
-      <w:proofErr w:type="spellStart"/>
+        <w:t xml:space="preserve">conversión unsigned char* </w:t>
+      </w:r>
       <w:r>
         <w:rPr>
           <w:b/>
           <w:bCs/>
           <w:lang w:val="es-CO"/>
         </w:rPr>
-        <w:t>unsigned</w:t>
-      </w:r>
-      <w:proofErr w:type="spellEnd"/>
+        <w:sym w:font="Wingdings" w:char="F0E0"/>
+      </w:r>
       <w:r>
         <w:rPr>
           <w:b/>
           <w:bCs/>
           <w:lang w:val="es-CO"/>
         </w:rPr>
+        <w:t xml:space="preserve"> int*</w:t>
+      </w:r>
+    </w:p>
+    <w:p>
+      <w:pPr>
+        <w:pStyle w:val="Prrafodelista"/>
+        <w:ind w:left="1440"/>
+        <w:jc w:val="both"/>
+        <w:rPr>
+          <w:lang w:val="es-CO"/>
+        </w:rPr>
+      </w:pPr>
+      <w:r>
+        <w:rPr>
+          <w:lang w:val="es-CO"/>
+        </w:rPr>
+        <w:t>@brief Convierte un arreglo dinámico de bytes (unsigned char*) a enteros (int*) manteniendo el orden RGB. Esta función toma un puntero a un arreglo de tipo ‘unsigned char*’, que contiene los valores RGB de una imagen en formato lineal (R, G, B, R, G, B, ...), y lo convierte en un nuevo arreglo dinámico de tipo ‘int*’.</w:t>
+      </w:r>
+      <w:r>
+        <w:rPr>
+          <w:lang w:val="es-CO"/>
+        </w:rPr>
         <w:t xml:space="preserve"> </w:t>
       </w:r>
-      <w:proofErr w:type="spellStart"/>
-      <w:r>
-        <w:rPr>
-          <w:b/>
-          <w:bCs/>
-          <w:lang w:val="es-CO"/>
-        </w:rPr>
-        <w:t>char</w:t>
-      </w:r>
-      <w:proofErr w:type="spellEnd"/>
-      <w:r>
-        <w:rPr>
-          <w:b/>
-          <w:bCs/>
-          <w:lang w:val="es-CO"/>
-        </w:rPr>
-        <w:t xml:space="preserve">* </w:t>
-      </w:r>
-      <w:r>
-        <w:rPr>
-          <w:b/>
-          <w:bCs/>
-          <w:lang w:val="es-CO"/>
-        </w:rPr>
-        <w:sym w:font="Wingdings" w:char="F0E0"/>
-      </w:r>
-      <w:r>
-        <w:rPr>
-          <w:b/>
-          <w:bCs/>
-          <w:lang w:val="es-CO"/>
-        </w:rPr>
-        <w:t xml:space="preserve"> </w:t>
-      </w:r>
-      <w:proofErr w:type="spellStart"/>
-      <w:r>
-        <w:rPr>
-          <w:b/>
-          <w:bCs/>
-          <w:lang w:val="es-CO"/>
-        </w:rPr>
-        <w:t>int</w:t>
-      </w:r>
-      <w:proofErr w:type="spellEnd"/>
-      <w:r>
-        <w:rPr>
-          <w:b/>
-          <w:bCs/>
-          <w:lang w:val="es-CO"/>
-        </w:rPr>
-        <w:t>*</w:t>
+      <w:r>
+        <w:rPr>
+          <w:lang w:val="es-CO"/>
+        </w:rPr>
+        <w:t>Esta conversión permite realizar operaciones posteriores (como enmascaramiento</w:t>
+      </w:r>
+      <w:r>
+        <w:rPr>
+          <w:lang w:val="es-CO"/>
+        </w:rPr>
+        <w:t xml:space="preserve">. </w:t>
+      </w:r>
+      <w:r>
+        <w:rPr>
+          <w:lang w:val="es-CO"/>
+        </w:rPr>
+        <w:t>Cada byte del arreglo original se convierte explícitamente a un entero utilizando ‘static_cast&lt;int&gt;’, manteniendo la misma secuencia de datos RGB.</w:t>
       </w:r>
     </w:p>
     <w:p>
@@ -6744,143 +6077,7 @@
         <w:rPr>
           <w:lang w:val="es-CO"/>
         </w:rPr>
-        <w:t>@brief Convierte un arreglo dinámico de bytes (</w:t>
-      </w:r>
-      <w:proofErr w:type="spellStart"/>
-      <w:r>
-        <w:rPr>
-          <w:lang w:val="es-CO"/>
-        </w:rPr>
-        <w:t>unsigned</w:t>
-      </w:r>
-      <w:proofErr w:type="spellEnd"/>
-      <w:r>
-        <w:rPr>
-          <w:lang w:val="es-CO"/>
-        </w:rPr>
-        <w:t xml:space="preserve"> </w:t>
-      </w:r>
-      <w:proofErr w:type="spellStart"/>
-      <w:r>
-        <w:rPr>
-          <w:lang w:val="es-CO"/>
-        </w:rPr>
-        <w:t>char</w:t>
-      </w:r>
-      <w:proofErr w:type="spellEnd"/>
-      <w:r>
-        <w:rPr>
-          <w:lang w:val="es-CO"/>
-        </w:rPr>
-        <w:t>*) a enteros (</w:t>
-      </w:r>
-      <w:proofErr w:type="spellStart"/>
-      <w:r>
-        <w:rPr>
-          <w:lang w:val="es-CO"/>
-        </w:rPr>
-        <w:t>int</w:t>
-      </w:r>
-      <w:proofErr w:type="spellEnd"/>
-      <w:r>
-        <w:rPr>
-          <w:lang w:val="es-CO"/>
-        </w:rPr>
-        <w:t>*) manteniendo el orden RGB. Esta función toma un puntero a un arreglo de tipo ‘</w:t>
-      </w:r>
-      <w:proofErr w:type="spellStart"/>
-      <w:r>
-        <w:rPr>
-          <w:lang w:val="es-CO"/>
-        </w:rPr>
-        <w:t>unsigned</w:t>
-      </w:r>
-      <w:proofErr w:type="spellEnd"/>
-      <w:r>
-        <w:rPr>
-          <w:lang w:val="es-CO"/>
-        </w:rPr>
-        <w:t xml:space="preserve"> </w:t>
-      </w:r>
-      <w:proofErr w:type="spellStart"/>
-      <w:r>
-        <w:rPr>
-          <w:lang w:val="es-CO"/>
-        </w:rPr>
-        <w:t>char</w:t>
-      </w:r>
-      <w:proofErr w:type="spellEnd"/>
-      <w:r>
-        <w:rPr>
-          <w:lang w:val="es-CO"/>
-        </w:rPr>
-        <w:t>*’, que contiene los valores RGB de una imagen en formato lineal (R, G, B, R, G, B, ...), y lo convierte en un nuevo arreglo dinámico de tipo ‘</w:t>
-      </w:r>
-      <w:proofErr w:type="spellStart"/>
-      <w:r>
-        <w:rPr>
-          <w:lang w:val="es-CO"/>
-        </w:rPr>
-        <w:t>int</w:t>
-      </w:r>
-      <w:proofErr w:type="spellEnd"/>
-      <w:r>
-        <w:rPr>
-          <w:lang w:val="es-CO"/>
-        </w:rPr>
-        <w:t>*’.</w:t>
-      </w:r>
-      <w:r>
-        <w:rPr>
-          <w:lang w:val="es-CO"/>
-        </w:rPr>
-        <w:t xml:space="preserve"> </w:t>
-      </w:r>
-      <w:r>
-        <w:rPr>
-          <w:lang w:val="es-CO"/>
-        </w:rPr>
-        <w:t>Esta conversión permite realizar operaciones posteriores (como enmascaramiento</w:t>
-      </w:r>
-      <w:r>
-        <w:rPr>
-          <w:lang w:val="es-CO"/>
-        </w:rPr>
-        <w:t xml:space="preserve">. </w:t>
-      </w:r>
-      <w:r>
-        <w:rPr>
-          <w:lang w:val="es-CO"/>
-        </w:rPr>
-        <w:t>Cada byte del arreglo original se convierte explícitamente a un entero utilizando ‘</w:t>
-      </w:r>
-      <w:proofErr w:type="spellStart"/>
-      <w:r>
-        <w:rPr>
-          <w:lang w:val="es-CO"/>
-        </w:rPr>
-        <w:t>static_cast</w:t>
-      </w:r>
-      <w:proofErr w:type="spellEnd"/>
-      <w:r>
-        <w:rPr>
-          <w:lang w:val="es-CO"/>
-        </w:rPr>
-        <w:t>&lt;</w:t>
-      </w:r>
-      <w:proofErr w:type="spellStart"/>
-      <w:r>
-        <w:rPr>
-          <w:lang w:val="es-CO"/>
-        </w:rPr>
-        <w:t>int</w:t>
-      </w:r>
-      <w:proofErr w:type="spellEnd"/>
-      <w:r>
-        <w:rPr>
-          <w:lang w:val="es-CO"/>
-        </w:rPr>
-        <w:t>&gt;’, manteniendo la misma secuencia de datos RGB.</w:t>
+        <w:t>Ejemplo: salida[i] = static_cast&lt;int&gt;(entrada[i]);</w:t>
       </w:r>
     </w:p>
     <w:p>
@@ -6896,35 +6093,7 @@
         <w:rPr>
           <w:lang w:val="es-CO"/>
         </w:rPr>
-        <w:t xml:space="preserve">Ejemplo: salida[i] = </w:t>
-      </w:r>
-      <w:proofErr w:type="spellStart"/>
-      <w:r>
-        <w:rPr>
-          <w:lang w:val="es-CO"/>
-        </w:rPr>
-        <w:t>static_cast</w:t>
-      </w:r>
-      <w:proofErr w:type="spellEnd"/>
-      <w:r>
-        <w:rPr>
-          <w:lang w:val="es-CO"/>
-        </w:rPr>
-        <w:t>&lt;</w:t>
-      </w:r>
-      <w:proofErr w:type="spellStart"/>
-      <w:r>
-        <w:rPr>
-          <w:lang w:val="es-CO"/>
-        </w:rPr>
-        <w:t>int</w:t>
-      </w:r>
-      <w:proofErr w:type="spellEnd"/>
-      <w:r>
-        <w:rPr>
-          <w:lang w:val="es-CO"/>
-        </w:rPr>
-        <w:t>&gt;(entrada[i]);</w:t>
+        <w:t xml:space="preserve"> @param entrada Puntero a un arreglo dinámico de tipo ‘unsigned char*’ que representa los datos RGB de una imagen.</w:t>
       </w:r>
     </w:p>
     <w:p>
@@ -6940,35 +6109,7 @@
         <w:rPr>
           <w:lang w:val="es-CO"/>
         </w:rPr>
-        <w:t xml:space="preserve"> @param entrada Puntero a un arreglo dinámico de tipo ‘</w:t>
-      </w:r>
-      <w:proofErr w:type="spellStart"/>
-      <w:r>
-        <w:rPr>
-          <w:lang w:val="es-CO"/>
-        </w:rPr>
-        <w:t>unsigned</w:t>
-      </w:r>
-      <w:proofErr w:type="spellEnd"/>
-      <w:r>
-        <w:rPr>
-          <w:lang w:val="es-CO"/>
-        </w:rPr>
-        <w:t xml:space="preserve"> </w:t>
-      </w:r>
-      <w:proofErr w:type="spellStart"/>
-      <w:r>
-        <w:rPr>
-          <w:lang w:val="es-CO"/>
-        </w:rPr>
-        <w:t>char</w:t>
-      </w:r>
-      <w:proofErr w:type="spellEnd"/>
-      <w:r>
-        <w:rPr>
-          <w:lang w:val="es-CO"/>
-        </w:rPr>
-        <w:t>*’ que representa los datos RGB de una imagen.</w:t>
+        <w:t xml:space="preserve"> @param dataSize Tamaño total del arreglo (en bytes), equivalente a ancho × alto × 3 canales.</w:t>
       </w:r>
     </w:p>
     <w:p>
@@ -6984,51 +6125,7 @@
         <w:rPr>
           <w:lang w:val="es-CO"/>
         </w:rPr>
-        <w:t xml:space="preserve"> @param </w:t>
-      </w:r>
-      <w:proofErr w:type="spellStart"/>
-      <w:r>
-        <w:rPr>
-          <w:lang w:val="es-CO"/>
-        </w:rPr>
-        <w:t>dataSize</w:t>
-      </w:r>
-      <w:proofErr w:type="spellEnd"/>
-      <w:r>
-        <w:rPr>
-          <w:lang w:val="es-CO"/>
-        </w:rPr>
-        <w:t xml:space="preserve"> Tamaño total del arreglo (en bytes), equivalente a ancho × alto × 3 canales.</w:t>
-      </w:r>
-    </w:p>
-    <w:p>
-      <w:pPr>
-        <w:pStyle w:val="Prrafodelista"/>
-        <w:ind w:left="1440"/>
-        <w:jc w:val="both"/>
-        <w:rPr>
-          <w:lang w:val="es-CO"/>
-        </w:rPr>
-      </w:pPr>
-      <w:r>
-        <w:rPr>
-          <w:lang w:val="es-CO"/>
-        </w:rPr>
-        <w:t xml:space="preserve"> @return Puntero a un nuevo arreglo dinámico de tipo ‘</w:t>
-      </w:r>
-      <w:proofErr w:type="spellStart"/>
-      <w:r>
-        <w:rPr>
-          <w:lang w:val="es-CO"/>
-        </w:rPr>
-        <w:t>int</w:t>
-      </w:r>
-      <w:proofErr w:type="spellEnd"/>
-      <w:r>
-        <w:rPr>
-          <w:lang w:val="es-CO"/>
-        </w:rPr>
-        <w:t>*’ con los mismos valores convertidos a enteros, ordenados en formato RGB secuencial (R, G, B, R, G, B, ...).</w:t>
+        <w:t xml:space="preserve"> @return Puntero a un nuevo arreglo dinámico de tipo ‘int*’ con los mismos valores convertidos a enteros, ordenados en formato RGB secuencial (R, G, B, R, G, B, ...).</w:t>
       </w:r>
     </w:p>
     <w:p>
@@ -7158,36 +6255,140 @@
         </w:rPr>
         <w:t>‘</w:t>
       </w:r>
-      <w:proofErr w:type="spellStart"/>
-      <w:r>
-        <w:rPr>
-          <w:lang w:val="es-CO"/>
-        </w:rPr>
-        <w:t>unsigned</w:t>
-      </w:r>
-      <w:proofErr w:type="spellEnd"/>
+      <w:r>
+        <w:rPr>
+          <w:lang w:val="es-CO"/>
+        </w:rPr>
+        <w:t>unsigned char</w:t>
+      </w:r>
+      <w:r>
+        <w:rPr>
+          <w:lang w:val="es-CO"/>
+        </w:rPr>
+        <w:t>’</w:t>
+      </w:r>
       <w:r>
         <w:rPr>
           <w:lang w:val="es-CO"/>
         </w:rPr>
         <w:t xml:space="preserve"> </w:t>
       </w:r>
-      <w:proofErr w:type="spellStart"/>
-      <w:r>
-        <w:rPr>
-          <w:lang w:val="es-CO"/>
-        </w:rPr>
-        <w:t>char</w:t>
-      </w:r>
-      <w:proofErr w:type="spellEnd"/>
-      <w:r>
-        <w:rPr>
-          <w:lang w:val="es-CO"/>
-        </w:rPr>
-        <w:t>’</w:t>
-      </w:r>
-      <w:r>
-        <w:rPr>
+      <w:r>
+        <w:rPr>
+          <w:lang w:val="es-CO"/>
+        </w:rPr>
+        <w:t xml:space="preserve">que se crea en las funciones de transformaciones, se </w:t>
+      </w:r>
+      <w:r>
+        <w:rPr>
+          <w:lang w:val="es-CO"/>
+        </w:rPr>
+        <w:t>puede liberar la memoria dinámica que ha sido reservada para el arreglo de las imáge</w:t>
+      </w:r>
+      <w:r>
+        <w:rPr>
+          <w:lang w:val="es-CO"/>
+        </w:rPr>
+        <w:t>nes I</w:t>
+      </w:r>
+      <w:r>
+        <w:rPr>
+          <w:vertAlign w:val="subscript"/>
+          <w:lang w:val="es-CO"/>
+        </w:rPr>
+        <w:t>D</w:t>
+      </w:r>
+      <w:r>
+        <w:rPr>
+          <w:lang w:val="es-CO"/>
+        </w:rPr>
+        <w:t xml:space="preserve"> e I</w:t>
+      </w:r>
+      <w:r>
+        <w:rPr>
+          <w:vertAlign w:val="subscript"/>
+          <w:lang w:val="es-CO"/>
+        </w:rPr>
+        <w:t>M</w:t>
+      </w:r>
+      <w:r>
+        <w:rPr>
+          <w:lang w:val="es-CO"/>
+        </w:rPr>
+        <w:t xml:space="preserve">, ya que el espacio ocupado por estos puede ser usado para </w:t>
+      </w:r>
+      <w:r>
+        <w:rPr>
+          <w:lang w:val="es-CO"/>
+        </w:rPr>
+        <w:t>almacenar otros datos</w:t>
+      </w:r>
+      <w:r>
+        <w:rPr>
+          <w:lang w:val="es-CO"/>
+        </w:rPr>
+        <w:t xml:space="preserve">, como el arreglo que contiene </w:t>
+      </w:r>
+      <w:r>
+        <w:rPr>
+          <w:lang w:val="es-CO"/>
+        </w:rPr>
+        <w:t xml:space="preserve">los datos de la máscara o la suma resultante del enmascaramiento. </w:t>
+      </w:r>
+    </w:p>
+    <w:p>
+      <w:pPr>
+        <w:pStyle w:val="Prrafodelista"/>
+        <w:numPr>
+          <w:ilvl w:val="0"/>
+          <w:numId w:val="15"/>
+        </w:numPr>
+        <w:jc w:val="both"/>
+        <w:rPr>
+          <w:b/>
+          <w:bCs/>
+          <w:lang w:val="es-CO"/>
+        </w:rPr>
+      </w:pPr>
+      <w:r>
+        <w:rPr>
+          <w:b/>
+          <w:bCs/>
+          <w:lang w:val="es-CO"/>
+        </w:rPr>
+        <w:t xml:space="preserve">Conclusiones </w:t>
+      </w:r>
+    </w:p>
+    <w:p>
+      <w:pPr>
+        <w:pStyle w:val="Prrafodelista"/>
+        <w:numPr>
+          <w:ilvl w:val="0"/>
+          <w:numId w:val="32"/>
+        </w:numPr>
+        <w:jc w:val="both"/>
+        <w:rPr>
+          <w:b/>
+          <w:bCs/>
+          <w:lang w:val="es-CO"/>
+        </w:rPr>
+      </w:pPr>
+      <w:r>
+        <w:rPr>
+          <w:lang w:val="es-CO"/>
+        </w:rPr>
+        <w:t>Dada la posible solución lineal y obteniendo el resultado final de las transformaciones inversas a I</w:t>
+      </w:r>
+      <w:r>
+        <w:rPr>
+          <w:vertAlign w:val="subscript"/>
+          <w:lang w:val="es-CO"/>
+        </w:rPr>
+        <w:t>D</w:t>
+      </w:r>
+      <w:r>
+        <w:rPr>
+          <w:vertAlign w:val="subscript"/>
           <w:lang w:val="es-CO"/>
         </w:rPr>
         <w:t xml:space="preserve"> </w:t>
@@ -7196,63 +6397,95 @@
         <w:rPr>
           <w:lang w:val="es-CO"/>
         </w:rPr>
-        <w:t xml:space="preserve">que se crea en las funciones de transformaciones, se </w:t>
-      </w:r>
-      <w:r>
-        <w:rPr>
-          <w:lang w:val="es-CO"/>
-        </w:rPr>
-        <w:t>puede liberar la memoria dinámica que ha sido reservada para el arreglo de las imáge</w:t>
-      </w:r>
-      <w:r>
-        <w:rPr>
-          <w:lang w:val="es-CO"/>
-        </w:rPr>
-        <w:t>nes I</w:t>
+        <w:t xml:space="preserve"> y lograr llegar a la I</w:t>
       </w:r>
       <w:r>
         <w:rPr>
           <w:vertAlign w:val="subscript"/>
           <w:lang w:val="es-CO"/>
         </w:rPr>
-        <w:t>D</w:t>
-      </w:r>
-      <w:r>
-        <w:rPr>
-          <w:lang w:val="es-CO"/>
-        </w:rPr>
-        <w:t xml:space="preserve"> e I</w:t>
-      </w:r>
-      <w:r>
-        <w:rPr>
-          <w:vertAlign w:val="subscript"/>
-          <w:lang w:val="es-CO"/>
-        </w:rPr>
-        <w:t>M</w:t>
-      </w:r>
-      <w:r>
-        <w:rPr>
-          <w:lang w:val="es-CO"/>
-        </w:rPr>
-        <w:t xml:space="preserve">, ya que el espacio ocupado por estos puede ser usado para </w:t>
-      </w:r>
-      <w:r>
-        <w:rPr>
-          <w:lang w:val="es-CO"/>
-        </w:rPr>
-        <w:t>almacenar otros datos</w:t>
-      </w:r>
-      <w:r>
-        <w:rPr>
-          <w:lang w:val="es-CO"/>
-        </w:rPr>
-        <w:t xml:space="preserve">, como el arreglo que contiene </w:t>
-      </w:r>
-      <w:r>
-        <w:rPr>
-          <w:lang w:val="es-CO"/>
-        </w:rPr>
-        <w:t xml:space="preserve">los datos de la máscara o la suma resultante del enmascaramiento. </w:t>
+        <w:t>O</w:t>
+      </w:r>
+      <w:r>
+        <w:rPr>
+          <w:lang w:val="es-CO"/>
+        </w:rPr>
+        <w:t>, nos hemos dado cuenta de que las funciones NOT, AND y OR, son transformaciones que no se usan</w:t>
+      </w:r>
+      <w:r>
+        <w:rPr>
+          <w:lang w:val="es-CO"/>
+        </w:rPr>
+        <w:t>:</w:t>
+      </w:r>
+    </w:p>
+    <w:p>
+      <w:pPr>
+        <w:pStyle w:val="Prrafodelista"/>
+        <w:jc w:val="both"/>
+        <w:rPr>
+          <w:lang w:val="es-CO"/>
+        </w:rPr>
+      </w:pPr>
+      <w:r>
+        <w:rPr>
+          <w:lang w:val="es-CO"/>
+        </w:rPr>
+        <w:lastRenderedPageBreak/>
+        <w:t xml:space="preserve">En la siguiente imagen podemos observar la conclusión anterior: </w:t>
+      </w:r>
+    </w:p>
+    <w:p>
+      <w:pPr>
+        <w:pStyle w:val="Prrafodelista"/>
+        <w:jc w:val="both"/>
+        <w:rPr>
+          <w:b/>
+          <w:bCs/>
+          <w:lang w:val="es-CO"/>
+        </w:rPr>
+      </w:pPr>
+      <w:r>
+        <w:rPr>
+          <w:b/>
+          <w:bCs/>
+          <w:lang w:val="es-CO"/>
+        </w:rPr>
+        <w:drawing>
+          <wp:inline distT="0" distB="0" distL="0" distR="0" wp14:anchorId="150B9A12" wp14:editId="79226E7D">
+            <wp:extent cx="4553585" cy="1133633"/>
+            <wp:effectExtent l="0" t="0" r="0" b="9525"/>
+            <wp:docPr id="408881686" name="Imagen 1"/>
+            <wp:cNvGraphicFramePr>
+              <a:graphicFrameLocks xmlns:a="http://schemas.openxmlformats.org/drawingml/2006/main" noChangeAspect="1"/>
+            </wp:cNvGraphicFramePr>
+            <a:graphic xmlns:a="http://schemas.openxmlformats.org/drawingml/2006/main">
+              <a:graphicData uri="http://schemas.openxmlformats.org/drawingml/2006/picture">
+                <pic:pic xmlns:pic="http://schemas.openxmlformats.org/drawingml/2006/picture">
+                  <pic:nvPicPr>
+                    <pic:cNvPr id="408881686" name=""/>
+                    <pic:cNvPicPr/>
+                  </pic:nvPicPr>
+                  <pic:blipFill>
+                    <a:blip r:embed="rId11"/>
+                    <a:stretch>
+                      <a:fillRect/>
+                    </a:stretch>
+                  </pic:blipFill>
+                  <pic:spPr>
+                    <a:xfrm>
+                      <a:off x="0" y="0"/>
+                      <a:ext cx="4553585" cy="1133633"/>
+                    </a:xfrm>
+                    <a:prstGeom prst="rect">
+                      <a:avLst/>
+                    </a:prstGeom>
+                  </pic:spPr>
+                </pic:pic>
+              </a:graphicData>
+            </a:graphic>
+          </wp:inline>
+        </w:drawing>
       </w:r>
     </w:p>
     <w:sectPr>
@@ -7268,6 +6501,119 @@
 <file path=word/numbering.xml><?xml version="1.0" encoding="utf-8"?>
 <w:numbering xmlns:wpc="http://schemas.microsoft.com/office/word/2010/wordprocessingCanvas" xmlns:cx="http://schemas.microsoft.com/office/drawing/2014/chartex" xmlns:cx1="http://schemas.microsoft.com/office/drawing/2015/9/8/chartex" xmlns:cx2="http://schemas.microsoft.com/office/drawing/2015/10/21/chartex" xmlns:cx3="http://schemas.microsoft.com/office/drawing/2016/5/9/chartex" xmlns:cx4="http://schemas.microsoft.com/office/drawing/2016/5/10/chartex" xmlns:cx5="http://schemas.microsoft.com/office/drawing/2016/5/11/chartex" xmlns:cx6="http://schemas.microsoft.com/office/drawing/2016/5/12/chartex" xmlns:cx7="http://schemas.microsoft.com/office/drawing/2016/5/13/chartex" xmlns:cx8="http://schemas.microsoft.com/office/drawing/2016/5/14/chartex" xmlns:mc="http://schemas.openxmlformats.org/markup-compatibility/2006" xmlns:aink="http://schemas.microsoft.com/office/drawing/2016/ink" xmlns:am3d="http://schemas.microsoft.com/office/drawing/2017/model3d" xmlns:o="urn:schemas-microsoft-com:office:office" xmlns:oel="http://schemas.microsoft.com/office/2019/extlst" xmlns:r="http://schemas.openxmlformats.org/officeDocument/2006/relationships" xmlns:m="http://schemas.openxmlformats.org/officeDocument/2006/math" xmlns:v="urn:schemas-microsoft-com:vml" xmlns:wp14="http://schemas.microsoft.com/office/word/2010/wordprocessingDrawing" xmlns:wp="http://schemas.openxmlformats.org/drawingml/2006/wordprocessingDrawing" xmlns:w10="urn:schemas-microsoft-com:office:word" xmlns:w="http://schemas.openxmlformats.org/wordprocessingml/2006/main" xmlns:w14="http://schemas.microsoft.com/office/word/2010/wordml" xmlns:w15="http://schemas.microsoft.com/office/word/2012/wordml" xmlns:w16cex="http://schemas.microsoft.com/office/word/2018/wordml/cex" xmlns:w16cid="http://schemas.microsoft.com/office/word/2016/wordml/cid" xmlns:w16="http://schemas.microsoft.com/office/word/2018/wordml" xmlns:w16du="http://schemas.microsoft.com/office/word/2023/wordml/word16du" xmlns:w16sdtdh="http://schemas.microsoft.com/office/word/2020/wordml/sdtdatahash" xmlns:w16sdtfl="http://schemas.microsoft.com/office/word/2024/wordml/sdtformatlock" xmlns:w16se="http://schemas.microsoft.com/office/word/2015/wordml/symex" xmlns:wpg="http://schemas.microsoft.com/office/word/2010/wordprocessingGroup" xmlns:wpi="http://schemas.microsoft.com/office/word/2010/wordprocessingInk" xmlns:wne="http://schemas.microsoft.com/office/word/2006/wordml" xmlns:wps="http://schemas.microsoft.com/office/word/2010/wordprocessingShape" mc:Ignorable="w14 w15 w16se w16cid w16 w16cex w16sdtdh w16sdtfl w16du wp14">
   <w:abstractNum w:abstractNumId="0" w15:restartNumberingAfterBreak="0">
+    <w:nsid w:val="006B3399"/>
+    <w:multiLevelType w:val="hybridMultilevel"/>
+    <w:tmpl w:val="56EAEA1E"/>
+    <w:lvl w:ilvl="0" w:tplc="240A0001">
+      <w:start w:val="1"/>
+      <w:numFmt w:val="bullet"/>
+      <w:lvlText w:val=""/>
+      <w:lvlJc w:val="left"/>
+      <w:pPr>
+        <w:ind w:left="1440" w:hanging="360"/>
+      </w:pPr>
+      <w:rPr>
+        <w:rFonts w:ascii="Symbol" w:hAnsi="Symbol" w:hint="default"/>
+      </w:rPr>
+    </w:lvl>
+    <w:lvl w:ilvl="1" w:tplc="240A0003" w:tentative="1">
+      <w:start w:val="1"/>
+      <w:numFmt w:val="bullet"/>
+      <w:lvlText w:val="o"/>
+      <w:lvlJc w:val="left"/>
+      <w:pPr>
+        <w:ind w:left="2160" w:hanging="360"/>
+      </w:pPr>
+      <w:rPr>
+        <w:rFonts w:ascii="Courier New" w:hAnsi="Courier New" w:cs="Courier New" w:hint="default"/>
+      </w:rPr>
+    </w:lvl>
+    <w:lvl w:ilvl="2" w:tplc="240A0005" w:tentative="1">
+      <w:start w:val="1"/>
+      <w:numFmt w:val="bullet"/>
+      <w:lvlText w:val=""/>
+      <w:lvlJc w:val="left"/>
+      <w:pPr>
+        <w:ind w:left="2880" w:hanging="360"/>
+      </w:pPr>
+      <w:rPr>
+        <w:rFonts w:ascii="Wingdings" w:hAnsi="Wingdings" w:hint="default"/>
+      </w:rPr>
+    </w:lvl>
+    <w:lvl w:ilvl="3" w:tplc="240A0001" w:tentative="1">
+      <w:start w:val="1"/>
+      <w:numFmt w:val="bullet"/>
+      <w:lvlText w:val=""/>
+      <w:lvlJc w:val="left"/>
+      <w:pPr>
+        <w:ind w:left="3600" w:hanging="360"/>
+      </w:pPr>
+      <w:rPr>
+        <w:rFonts w:ascii="Symbol" w:hAnsi="Symbol" w:hint="default"/>
+      </w:rPr>
+    </w:lvl>
+    <w:lvl w:ilvl="4" w:tplc="240A0003" w:tentative="1">
+      <w:start w:val="1"/>
+      <w:numFmt w:val="bullet"/>
+      <w:lvlText w:val="o"/>
+      <w:lvlJc w:val="left"/>
+      <w:pPr>
+        <w:ind w:left="4320" w:hanging="360"/>
+      </w:pPr>
+      <w:rPr>
+        <w:rFonts w:ascii="Courier New" w:hAnsi="Courier New" w:cs="Courier New" w:hint="default"/>
+      </w:rPr>
+    </w:lvl>
+    <w:lvl w:ilvl="5" w:tplc="240A0005" w:tentative="1">
+      <w:start w:val="1"/>
+      <w:numFmt w:val="bullet"/>
+      <w:lvlText w:val=""/>
+      <w:lvlJc w:val="left"/>
+      <w:pPr>
+        <w:ind w:left="5040" w:hanging="360"/>
+      </w:pPr>
+      <w:rPr>
+        <w:rFonts w:ascii="Wingdings" w:hAnsi="Wingdings" w:hint="default"/>
+      </w:rPr>
+    </w:lvl>
+    <w:lvl w:ilvl="6" w:tplc="240A0001" w:tentative="1">
+      <w:start w:val="1"/>
+      <w:numFmt w:val="bullet"/>
+      <w:lvlText w:val=""/>
+      <w:lvlJc w:val="left"/>
+      <w:pPr>
+        <w:ind w:left="5760" w:hanging="360"/>
+      </w:pPr>
+      <w:rPr>
+        <w:rFonts w:ascii="Symbol" w:hAnsi="Symbol" w:hint="default"/>
+      </w:rPr>
+    </w:lvl>
+    <w:lvl w:ilvl="7" w:tplc="240A0003" w:tentative="1">
+      <w:start w:val="1"/>
+      <w:numFmt w:val="bullet"/>
+      <w:lvlText w:val="o"/>
+      <w:lvlJc w:val="left"/>
+      <w:pPr>
+        <w:ind w:left="6480" w:hanging="360"/>
+      </w:pPr>
+      <w:rPr>
+        <w:rFonts w:ascii="Courier New" w:hAnsi="Courier New" w:cs="Courier New" w:hint="default"/>
+      </w:rPr>
+    </w:lvl>
+    <w:lvl w:ilvl="8" w:tplc="240A0005" w:tentative="1">
+      <w:start w:val="1"/>
+      <w:numFmt w:val="bullet"/>
+      <w:lvlText w:val=""/>
+      <w:lvlJc w:val="left"/>
+      <w:pPr>
+        <w:ind w:left="7200" w:hanging="360"/>
+      </w:pPr>
+      <w:rPr>
+        <w:rFonts w:ascii="Wingdings" w:hAnsi="Wingdings" w:hint="default"/>
+      </w:rPr>
+    </w:lvl>
+  </w:abstractNum>
+  <w:abstractNum w:abstractNumId="1" w15:restartNumberingAfterBreak="0">
     <w:nsid w:val="03993938"/>
     <w:multiLevelType w:val="hybridMultilevel"/>
     <w:tmpl w:val="277AE3BE"/>
@@ -7380,7 +6726,7 @@
       </w:rPr>
     </w:lvl>
   </w:abstractNum>
-  <w:abstractNum w:abstractNumId="1" w15:restartNumberingAfterBreak="0">
+  <w:abstractNum w:abstractNumId="2" w15:restartNumberingAfterBreak="0">
     <w:nsid w:val="1EE15FC6"/>
     <w:multiLevelType w:val="hybridMultilevel"/>
     <w:tmpl w:val="FBDCEA5A"/>
@@ -7493,7 +6839,7 @@
       </w:rPr>
     </w:lvl>
   </w:abstractNum>
-  <w:abstractNum w:abstractNumId="2" w15:restartNumberingAfterBreak="0">
+  <w:abstractNum w:abstractNumId="3" w15:restartNumberingAfterBreak="0">
     <w:nsid w:val="22111152"/>
     <w:multiLevelType w:val="multilevel"/>
     <w:tmpl w:val="42C86716"/>
@@ -7642,7 +6988,7 @@
       </w:rPr>
     </w:lvl>
   </w:abstractNum>
-  <w:abstractNum w:abstractNumId="3" w15:restartNumberingAfterBreak="0">
+  <w:abstractNum w:abstractNumId="4" w15:restartNumberingAfterBreak="0">
     <w:nsid w:val="2D251E0E"/>
     <w:multiLevelType w:val="hybridMultilevel"/>
     <w:tmpl w:val="723A8546"/>
@@ -7755,7 +7101,7 @@
       </w:rPr>
     </w:lvl>
   </w:abstractNum>
-  <w:abstractNum w:abstractNumId="4" w15:restartNumberingAfterBreak="0">
+  <w:abstractNum w:abstractNumId="5" w15:restartNumberingAfterBreak="0">
     <w:nsid w:val="2DD45246"/>
     <w:multiLevelType w:val="hybridMultilevel"/>
     <w:tmpl w:val="A888E732"/>
@@ -7868,7 +7214,7 @@
       </w:rPr>
     </w:lvl>
   </w:abstractNum>
-  <w:abstractNum w:abstractNumId="5" w15:restartNumberingAfterBreak="0">
+  <w:abstractNum w:abstractNumId="6" w15:restartNumberingAfterBreak="0">
     <w:nsid w:val="2DD91256"/>
     <w:multiLevelType w:val="hybridMultilevel"/>
     <w:tmpl w:val="6540A8CA"/>
@@ -7957,7 +7303,7 @@
       </w:pPr>
     </w:lvl>
   </w:abstractNum>
-  <w:abstractNum w:abstractNumId="6" w15:restartNumberingAfterBreak="0">
+  <w:abstractNum w:abstractNumId="7" w15:restartNumberingAfterBreak="0">
     <w:nsid w:val="30EF0EC2"/>
     <w:multiLevelType w:val="hybridMultilevel"/>
     <w:tmpl w:val="F336E000"/>
@@ -8070,7 +7416,7 @@
       </w:rPr>
     </w:lvl>
   </w:abstractNum>
-  <w:abstractNum w:abstractNumId="7" w15:restartNumberingAfterBreak="0">
+  <w:abstractNum w:abstractNumId="8" w15:restartNumberingAfterBreak="0">
     <w:nsid w:val="38710B2C"/>
     <w:multiLevelType w:val="multilevel"/>
     <w:tmpl w:val="7B68E24C"/>
@@ -8219,7 +7565,7 @@
       </w:rPr>
     </w:lvl>
   </w:abstractNum>
-  <w:abstractNum w:abstractNumId="8" w15:restartNumberingAfterBreak="0">
+  <w:abstractNum w:abstractNumId="9" w15:restartNumberingAfterBreak="0">
     <w:nsid w:val="39F4142F"/>
     <w:multiLevelType w:val="hybridMultilevel"/>
     <w:tmpl w:val="E7F07264"/>
@@ -8333,7 +7679,7 @@
       </w:rPr>
     </w:lvl>
   </w:abstractNum>
-  <w:abstractNum w:abstractNumId="9" w15:restartNumberingAfterBreak="0">
+  <w:abstractNum w:abstractNumId="10" w15:restartNumberingAfterBreak="0">
     <w:nsid w:val="3AAF07F7"/>
     <w:multiLevelType w:val="multilevel"/>
     <w:tmpl w:val="EE3655A2"/>
@@ -8454,7 +7800,7 @@
       </w:rPr>
     </w:lvl>
   </w:abstractNum>
-  <w:abstractNum w:abstractNumId="10" w15:restartNumberingAfterBreak="0">
+  <w:abstractNum w:abstractNumId="11" w15:restartNumberingAfterBreak="0">
     <w:nsid w:val="3CDA4382"/>
     <w:multiLevelType w:val="hybridMultilevel"/>
     <w:tmpl w:val="AC2EDB32"/>
@@ -8543,7 +7889,7 @@
       </w:pPr>
     </w:lvl>
   </w:abstractNum>
-  <w:abstractNum w:abstractNumId="11" w15:restartNumberingAfterBreak="0">
+  <w:abstractNum w:abstractNumId="12" w15:restartNumberingAfterBreak="0">
     <w:nsid w:val="3E2E2D73"/>
     <w:multiLevelType w:val="hybridMultilevel"/>
     <w:tmpl w:val="82E89A98"/>
@@ -8656,7 +8002,7 @@
       </w:rPr>
     </w:lvl>
   </w:abstractNum>
-  <w:abstractNum w:abstractNumId="12" w15:restartNumberingAfterBreak="0">
+  <w:abstractNum w:abstractNumId="13" w15:restartNumberingAfterBreak="0">
     <w:nsid w:val="3EEA62F8"/>
     <w:multiLevelType w:val="hybridMultilevel"/>
     <w:tmpl w:val="89367F5E"/>
@@ -8769,7 +8115,7 @@
       </w:rPr>
     </w:lvl>
   </w:abstractNum>
-  <w:abstractNum w:abstractNumId="13" w15:restartNumberingAfterBreak="0">
+  <w:abstractNum w:abstractNumId="14" w15:restartNumberingAfterBreak="0">
     <w:nsid w:val="42FB63B5"/>
     <w:multiLevelType w:val="hybridMultilevel"/>
     <w:tmpl w:val="EAF43B5E"/>
@@ -8882,7 +8228,7 @@
       </w:rPr>
     </w:lvl>
   </w:abstractNum>
-  <w:abstractNum w:abstractNumId="14" w15:restartNumberingAfterBreak="0">
+  <w:abstractNum w:abstractNumId="15" w15:restartNumberingAfterBreak="0">
     <w:nsid w:val="45D4235A"/>
     <w:multiLevelType w:val="multilevel"/>
     <w:tmpl w:val="D1CCF460"/>
@@ -9031,7 +8377,7 @@
       </w:rPr>
     </w:lvl>
   </w:abstractNum>
-  <w:abstractNum w:abstractNumId="15" w15:restartNumberingAfterBreak="0">
+  <w:abstractNum w:abstractNumId="16" w15:restartNumberingAfterBreak="0">
     <w:nsid w:val="47EE3EB0"/>
     <w:multiLevelType w:val="hybridMultilevel"/>
     <w:tmpl w:val="232A767A"/>
@@ -9144,7 +8490,7 @@
       </w:rPr>
     </w:lvl>
   </w:abstractNum>
-  <w:abstractNum w:abstractNumId="16" w15:restartNumberingAfterBreak="0">
+  <w:abstractNum w:abstractNumId="17" w15:restartNumberingAfterBreak="0">
     <w:nsid w:val="4B6E7E2E"/>
     <w:multiLevelType w:val="hybridMultilevel"/>
     <w:tmpl w:val="21867390"/>
@@ -9257,7 +8603,7 @@
       </w:rPr>
     </w:lvl>
   </w:abstractNum>
-  <w:abstractNum w:abstractNumId="17" w15:restartNumberingAfterBreak="0">
+  <w:abstractNum w:abstractNumId="18" w15:restartNumberingAfterBreak="0">
     <w:nsid w:val="52EA1900"/>
     <w:multiLevelType w:val="hybridMultilevel"/>
     <w:tmpl w:val="789684BA"/>
@@ -9370,7 +8716,7 @@
       </w:rPr>
     </w:lvl>
   </w:abstractNum>
-  <w:abstractNum w:abstractNumId="18" w15:restartNumberingAfterBreak="0">
+  <w:abstractNum w:abstractNumId="19" w15:restartNumberingAfterBreak="0">
     <w:nsid w:val="53202C5C"/>
     <w:multiLevelType w:val="hybridMultilevel"/>
     <w:tmpl w:val="E9ECAC7C"/>
@@ -9483,7 +8829,7 @@
       </w:rPr>
     </w:lvl>
   </w:abstractNum>
-  <w:abstractNum w:abstractNumId="19" w15:restartNumberingAfterBreak="0">
+  <w:abstractNum w:abstractNumId="20" w15:restartNumberingAfterBreak="0">
     <w:nsid w:val="559F6AF3"/>
     <w:multiLevelType w:val="multilevel"/>
     <w:tmpl w:val="590CBD18"/>
@@ -9632,7 +8978,7 @@
       </w:rPr>
     </w:lvl>
   </w:abstractNum>
-  <w:abstractNum w:abstractNumId="20" w15:restartNumberingAfterBreak="0">
+  <w:abstractNum w:abstractNumId="21" w15:restartNumberingAfterBreak="0">
     <w:nsid w:val="57C72A7D"/>
     <w:multiLevelType w:val="hybridMultilevel"/>
     <w:tmpl w:val="870A1C0A"/>
@@ -9745,7 +9091,7 @@
       </w:rPr>
     </w:lvl>
   </w:abstractNum>
-  <w:abstractNum w:abstractNumId="21" w15:restartNumberingAfterBreak="0">
+  <w:abstractNum w:abstractNumId="22" w15:restartNumberingAfterBreak="0">
     <w:nsid w:val="6170540D"/>
     <w:multiLevelType w:val="multilevel"/>
     <w:tmpl w:val="5DDADA60"/>
@@ -9858,7 +9204,7 @@
       </w:pPr>
     </w:lvl>
   </w:abstractNum>
-  <w:abstractNum w:abstractNumId="22" w15:restartNumberingAfterBreak="0">
+  <w:abstractNum w:abstractNumId="23" w15:restartNumberingAfterBreak="0">
     <w:nsid w:val="69DA1AEC"/>
     <w:multiLevelType w:val="hybridMultilevel"/>
     <w:tmpl w:val="AF5C001C"/>
@@ -9970,7 +9316,7 @@
       </w:rPr>
     </w:lvl>
   </w:abstractNum>
-  <w:abstractNum w:abstractNumId="23" w15:restartNumberingAfterBreak="0">
+  <w:abstractNum w:abstractNumId="24" w15:restartNumberingAfterBreak="0">
     <w:nsid w:val="6D2D13E9"/>
     <w:multiLevelType w:val="hybridMultilevel"/>
     <w:tmpl w:val="8618B0C6"/>
@@ -10083,7 +9429,7 @@
       </w:rPr>
     </w:lvl>
   </w:abstractNum>
-  <w:abstractNum w:abstractNumId="24" w15:restartNumberingAfterBreak="0">
+  <w:abstractNum w:abstractNumId="25" w15:restartNumberingAfterBreak="0">
     <w:nsid w:val="6D35463F"/>
     <w:multiLevelType w:val="multilevel"/>
     <w:tmpl w:val="43242C98"/>
@@ -10232,7 +9578,7 @@
       </w:rPr>
     </w:lvl>
   </w:abstractNum>
-  <w:abstractNum w:abstractNumId="25" w15:restartNumberingAfterBreak="0">
+  <w:abstractNum w:abstractNumId="26" w15:restartNumberingAfterBreak="0">
     <w:nsid w:val="6D9C5542"/>
     <w:multiLevelType w:val="hybridMultilevel"/>
     <w:tmpl w:val="E3605580"/>
@@ -10345,7 +9691,120 @@
       </w:rPr>
     </w:lvl>
   </w:abstractNum>
-  <w:abstractNum w:abstractNumId="26" w15:restartNumberingAfterBreak="0">
+  <w:abstractNum w:abstractNumId="27" w15:restartNumberingAfterBreak="0">
+    <w:nsid w:val="70385234"/>
+    <w:multiLevelType w:val="hybridMultilevel"/>
+    <w:tmpl w:val="915E5B84"/>
+    <w:lvl w:ilvl="0" w:tplc="240A0001">
+      <w:start w:val="1"/>
+      <w:numFmt w:val="bullet"/>
+      <w:lvlText w:val=""/>
+      <w:lvlJc w:val="left"/>
+      <w:pPr>
+        <w:ind w:left="720" w:hanging="360"/>
+      </w:pPr>
+      <w:rPr>
+        <w:rFonts w:ascii="Symbol" w:hAnsi="Symbol" w:hint="default"/>
+      </w:rPr>
+    </w:lvl>
+    <w:lvl w:ilvl="1" w:tplc="240A0003" w:tentative="1">
+      <w:start w:val="1"/>
+      <w:numFmt w:val="bullet"/>
+      <w:lvlText w:val="o"/>
+      <w:lvlJc w:val="left"/>
+      <w:pPr>
+        <w:ind w:left="1440" w:hanging="360"/>
+      </w:pPr>
+      <w:rPr>
+        <w:rFonts w:ascii="Courier New" w:hAnsi="Courier New" w:cs="Courier New" w:hint="default"/>
+      </w:rPr>
+    </w:lvl>
+    <w:lvl w:ilvl="2" w:tplc="240A0005" w:tentative="1">
+      <w:start w:val="1"/>
+      <w:numFmt w:val="bullet"/>
+      <w:lvlText w:val=""/>
+      <w:lvlJc w:val="left"/>
+      <w:pPr>
+        <w:ind w:left="2160" w:hanging="360"/>
+      </w:pPr>
+      <w:rPr>
+        <w:rFonts w:ascii="Wingdings" w:hAnsi="Wingdings" w:hint="default"/>
+      </w:rPr>
+    </w:lvl>
+    <w:lvl w:ilvl="3" w:tplc="240A0001" w:tentative="1">
+      <w:start w:val="1"/>
+      <w:numFmt w:val="bullet"/>
+      <w:lvlText w:val=""/>
+      <w:lvlJc w:val="left"/>
+      <w:pPr>
+        <w:ind w:left="2880" w:hanging="360"/>
+      </w:pPr>
+      <w:rPr>
+        <w:rFonts w:ascii="Symbol" w:hAnsi="Symbol" w:hint="default"/>
+      </w:rPr>
+    </w:lvl>
+    <w:lvl w:ilvl="4" w:tplc="240A0003" w:tentative="1">
+      <w:start w:val="1"/>
+      <w:numFmt w:val="bullet"/>
+      <w:lvlText w:val="o"/>
+      <w:lvlJc w:val="left"/>
+      <w:pPr>
+        <w:ind w:left="3600" w:hanging="360"/>
+      </w:pPr>
+      <w:rPr>
+        <w:rFonts w:ascii="Courier New" w:hAnsi="Courier New" w:cs="Courier New" w:hint="default"/>
+      </w:rPr>
+    </w:lvl>
+    <w:lvl w:ilvl="5" w:tplc="240A0005" w:tentative="1">
+      <w:start w:val="1"/>
+      <w:numFmt w:val="bullet"/>
+      <w:lvlText w:val=""/>
+      <w:lvlJc w:val="left"/>
+      <w:pPr>
+        <w:ind w:left="4320" w:hanging="360"/>
+      </w:pPr>
+      <w:rPr>
+        <w:rFonts w:ascii="Wingdings" w:hAnsi="Wingdings" w:hint="default"/>
+      </w:rPr>
+    </w:lvl>
+    <w:lvl w:ilvl="6" w:tplc="240A0001" w:tentative="1">
+      <w:start w:val="1"/>
+      <w:numFmt w:val="bullet"/>
+      <w:lvlText w:val=""/>
+      <w:lvlJc w:val="left"/>
+      <w:pPr>
+        <w:ind w:left="5040" w:hanging="360"/>
+      </w:pPr>
+      <w:rPr>
+        <w:rFonts w:ascii="Symbol" w:hAnsi="Symbol" w:hint="default"/>
+      </w:rPr>
+    </w:lvl>
+    <w:lvl w:ilvl="7" w:tplc="240A0003" w:tentative="1">
+      <w:start w:val="1"/>
+      <w:numFmt w:val="bullet"/>
+      <w:lvlText w:val="o"/>
+      <w:lvlJc w:val="left"/>
+      <w:pPr>
+        <w:ind w:left="5760" w:hanging="360"/>
+      </w:pPr>
+      <w:rPr>
+        <w:rFonts w:ascii="Courier New" w:hAnsi="Courier New" w:cs="Courier New" w:hint="default"/>
+      </w:rPr>
+    </w:lvl>
+    <w:lvl w:ilvl="8" w:tplc="240A0005" w:tentative="1">
+      <w:start w:val="1"/>
+      <w:numFmt w:val="bullet"/>
+      <w:lvlText w:val=""/>
+      <w:lvlJc w:val="left"/>
+      <w:pPr>
+        <w:ind w:left="6480" w:hanging="360"/>
+      </w:pPr>
+      <w:rPr>
+        <w:rFonts w:ascii="Wingdings" w:hAnsi="Wingdings" w:hint="default"/>
+      </w:rPr>
+    </w:lvl>
+  </w:abstractNum>
+  <w:abstractNum w:abstractNumId="28" w15:restartNumberingAfterBreak="0">
     <w:nsid w:val="75947D2D"/>
     <w:multiLevelType w:val="multilevel"/>
     <w:tmpl w:val="DF403566"/>
@@ -10458,7 +9917,7 @@
       </w:pPr>
     </w:lvl>
   </w:abstractNum>
-  <w:abstractNum w:abstractNumId="27" w15:restartNumberingAfterBreak="0">
+  <w:abstractNum w:abstractNumId="29" w15:restartNumberingAfterBreak="0">
     <w:nsid w:val="78896407"/>
     <w:multiLevelType w:val="hybridMultilevel"/>
     <w:tmpl w:val="E93EB180"/>
@@ -10571,7 +10030,7 @@
       </w:rPr>
     </w:lvl>
   </w:abstractNum>
-  <w:abstractNum w:abstractNumId="28" w15:restartNumberingAfterBreak="0">
+  <w:abstractNum w:abstractNumId="30" w15:restartNumberingAfterBreak="0">
     <w:nsid w:val="78CB453A"/>
     <w:multiLevelType w:val="hybridMultilevel"/>
     <w:tmpl w:val="0200F7CA"/>
@@ -10684,7 +10143,7 @@
       </w:rPr>
     </w:lvl>
   </w:abstractNum>
-  <w:abstractNum w:abstractNumId="29" w15:restartNumberingAfterBreak="0">
+  <w:abstractNum w:abstractNumId="31" w15:restartNumberingAfterBreak="0">
     <w:nsid w:val="7C8B330B"/>
     <w:multiLevelType w:val="multilevel"/>
     <w:tmpl w:val="C14273D0"/>
@@ -10834,94 +10293,100 @@
     </w:lvl>
   </w:abstractNum>
   <w:num w:numId="1" w16cid:durableId="1126387060">
+    <w:abstractNumId w:val="30"/>
+  </w:num>
+  <w:num w:numId="2" w16cid:durableId="2120686310">
+    <w:abstractNumId w:val="6"/>
+  </w:num>
+  <w:num w:numId="3" w16cid:durableId="682778174">
+    <w:abstractNumId w:val="19"/>
+  </w:num>
+  <w:num w:numId="4" w16cid:durableId="1674533610">
+    <w:abstractNumId w:val="14"/>
+  </w:num>
+  <w:num w:numId="5" w16cid:durableId="985283668">
+    <w:abstractNumId w:val="4"/>
+  </w:num>
+  <w:num w:numId="6" w16cid:durableId="1941645257">
+    <w:abstractNumId w:val="23"/>
+  </w:num>
+  <w:num w:numId="7" w16cid:durableId="652027614">
+    <w:abstractNumId w:val="25"/>
+  </w:num>
+  <w:num w:numId="8" w16cid:durableId="1905676678">
+    <w:abstractNumId w:val="20"/>
+  </w:num>
+  <w:num w:numId="9" w16cid:durableId="157040770">
+    <w:abstractNumId w:val="8"/>
+  </w:num>
+  <w:num w:numId="10" w16cid:durableId="700277135">
+    <w:abstractNumId w:val="31"/>
+  </w:num>
+  <w:num w:numId="11" w16cid:durableId="2104958228">
     <w:abstractNumId w:val="28"/>
   </w:num>
-  <w:num w:numId="2" w16cid:durableId="2120686310">
+  <w:num w:numId="12" w16cid:durableId="1736277042">
+    <w:abstractNumId w:val="15"/>
+  </w:num>
+  <w:num w:numId="13" w16cid:durableId="233010701">
+    <w:abstractNumId w:val="22"/>
+  </w:num>
+  <w:num w:numId="14" w16cid:durableId="258678946">
+    <w:abstractNumId w:val="3"/>
+  </w:num>
+  <w:num w:numId="15" w16cid:durableId="1191185824">
+    <w:abstractNumId w:val="10"/>
+  </w:num>
+  <w:num w:numId="16" w16cid:durableId="1233195911">
+    <w:abstractNumId w:val="7"/>
+  </w:num>
+  <w:num w:numId="17" w16cid:durableId="265699629">
+    <w:abstractNumId w:val="17"/>
+  </w:num>
+  <w:num w:numId="18" w16cid:durableId="1500538501">
+    <w:abstractNumId w:val="11"/>
+  </w:num>
+  <w:num w:numId="19" w16cid:durableId="1769426072">
+    <w:abstractNumId w:val="26"/>
+  </w:num>
+  <w:num w:numId="20" w16cid:durableId="1668362658">
+    <w:abstractNumId w:val="12"/>
+  </w:num>
+  <w:num w:numId="21" w16cid:durableId="1429499484">
+    <w:abstractNumId w:val="2"/>
+  </w:num>
+  <w:num w:numId="22" w16cid:durableId="1146973208">
+    <w:abstractNumId w:val="29"/>
+  </w:num>
+  <w:num w:numId="23" w16cid:durableId="1038778348">
+    <w:abstractNumId w:val="18"/>
+  </w:num>
+  <w:num w:numId="24" w16cid:durableId="919560331">
+    <w:abstractNumId w:val="16"/>
+  </w:num>
+  <w:num w:numId="25" w16cid:durableId="166483672">
     <w:abstractNumId w:val="5"/>
   </w:num>
-  <w:num w:numId="3" w16cid:durableId="682778174">
-    <w:abstractNumId w:val="18"/>
+  <w:num w:numId="26" w16cid:durableId="135100518">
+    <w:abstractNumId w:val="24"/>
   </w:num>
-  <w:num w:numId="4" w16cid:durableId="1674533610">
+  <w:num w:numId="27" w16cid:durableId="908492753">
+    <w:abstractNumId w:val="9"/>
+  </w:num>
+  <w:num w:numId="28" w16cid:durableId="1271007866">
+    <w:abstractNumId w:val="1"/>
+  </w:num>
+  <w:num w:numId="29" w16cid:durableId="1612787379">
     <w:abstractNumId w:val="13"/>
   </w:num>
-  <w:num w:numId="5" w16cid:durableId="985283668">
-    <w:abstractNumId w:val="3"/>
-  </w:num>
-  <w:num w:numId="6" w16cid:durableId="1941645257">
-    <w:abstractNumId w:val="22"/>
-  </w:num>
-  <w:num w:numId="7" w16cid:durableId="652027614">
-    <w:abstractNumId w:val="24"/>
-  </w:num>
-  <w:num w:numId="8" w16cid:durableId="1905676678">
-    <w:abstractNumId w:val="19"/>
-  </w:num>
-  <w:num w:numId="9" w16cid:durableId="157040770">
-    <w:abstractNumId w:val="7"/>
-  </w:num>
-  <w:num w:numId="10" w16cid:durableId="700277135">
-    <w:abstractNumId w:val="29"/>
-  </w:num>
-  <w:num w:numId="11" w16cid:durableId="2104958228">
-    <w:abstractNumId w:val="26"/>
-  </w:num>
-  <w:num w:numId="12" w16cid:durableId="1736277042">
-    <w:abstractNumId w:val="14"/>
-  </w:num>
-  <w:num w:numId="13" w16cid:durableId="233010701">
+  <w:num w:numId="30" w16cid:durableId="441925649">
     <w:abstractNumId w:val="21"/>
   </w:num>
-  <w:num w:numId="14" w16cid:durableId="258678946">
-    <w:abstractNumId w:val="2"/>
-  </w:num>
-  <w:num w:numId="15" w16cid:durableId="1191185824">
-    <w:abstractNumId w:val="9"/>
-  </w:num>
-  <w:num w:numId="16" w16cid:durableId="1233195911">
-    <w:abstractNumId w:val="6"/>
-  </w:num>
-  <w:num w:numId="17" w16cid:durableId="265699629">
-    <w:abstractNumId w:val="16"/>
-  </w:num>
-  <w:num w:numId="18" w16cid:durableId="1500538501">
-    <w:abstractNumId w:val="10"/>
-  </w:num>
-  <w:num w:numId="19" w16cid:durableId="1769426072">
-    <w:abstractNumId w:val="25"/>
-  </w:num>
-  <w:num w:numId="20" w16cid:durableId="1668362658">
-    <w:abstractNumId w:val="11"/>
-  </w:num>
-  <w:num w:numId="21" w16cid:durableId="1429499484">
-    <w:abstractNumId w:val="1"/>
-  </w:num>
-  <w:num w:numId="22" w16cid:durableId="1146973208">
-    <w:abstractNumId w:val="27"/>
-  </w:num>
-  <w:num w:numId="23" w16cid:durableId="1038778348">
-    <w:abstractNumId w:val="17"/>
-  </w:num>
-  <w:num w:numId="24" w16cid:durableId="919560331">
-    <w:abstractNumId w:val="15"/>
-  </w:num>
-  <w:num w:numId="25" w16cid:durableId="166483672">
-    <w:abstractNumId w:val="4"/>
-  </w:num>
-  <w:num w:numId="26" w16cid:durableId="135100518">
-    <w:abstractNumId w:val="23"/>
-  </w:num>
-  <w:num w:numId="27" w16cid:durableId="908492753">
-    <w:abstractNumId w:val="8"/>
-  </w:num>
-  <w:num w:numId="28" w16cid:durableId="1271007866">
+  <w:num w:numId="31" w16cid:durableId="1544245072">
     <w:abstractNumId w:val="0"/>
   </w:num>
-  <w:num w:numId="29" w16cid:durableId="1612787379">
-    <w:abstractNumId w:val="12"/>
-  </w:num>
-  <w:num w:numId="30" w16cid:durableId="441925649">
-    <w:abstractNumId w:val="20"/>
+  <w:num w:numId="32" w16cid:durableId="1265844898">
+    <w:abstractNumId w:val="27"/>
   </w:num>
 </w:numbering>
 </file>

</xml_diff>

<commit_message>
Corrección de las leyendas de los gráficos insertados en Word
</commit_message>
<xml_diff>
--- a/ANALISIS_DESAFIO_1.docx
+++ b/ANALISIS_DESAFIO_1.docx
@@ -85,39 +85,45 @@
         </w:rPr>
         <w:t xml:space="preserve"> Erazo Mora</w:t>
       </w:r>
+      <w:r>
+        <w:rPr>
+          <w:i/>
+          <w:iCs/>
+          <w:lang w:val="es-CO"/>
+        </w:rPr>
+        <w:t xml:space="preserve"> -</w:t>
+      </w:r>
+      <w:r>
+        <w:rPr>
+          <w:i/>
+          <w:iCs/>
+          <w:lang w:val="es-CO"/>
+        </w:rPr>
+        <w:t>M</w:t>
+      </w:r>
+      <w:r>
+        <w:rPr>
+          <w:i/>
+          <w:iCs/>
+          <w:lang w:val="es-CO"/>
+        </w:rPr>
+        <w:t xml:space="preserve">aría Angélica Osorio Rincón </w:t>
+      </w:r>
     </w:p>
     <w:p>
       <w:pPr>
-        <w:jc w:val="right"/>
-        <w:rPr>
-          <w:i/>
-          <w:iCs/>
-          <w:lang w:val="es-CO"/>
-        </w:rPr>
-      </w:pPr>
-      <w:r>
-        <w:rPr>
-          <w:i/>
-          <w:iCs/>
-          <w:lang w:val="es-CO"/>
-        </w:rPr>
-        <w:t xml:space="preserve">María Angélica Osorio Rincón </w:t>
-      </w:r>
+        <w:pStyle w:val="ListParagraph"/>
+        <w:jc w:val="both"/>
+        <w:rPr>
+          <w:b/>
+          <w:bCs/>
+          <w:lang w:val="es-CO"/>
+        </w:rPr>
+      </w:pPr>
     </w:p>
     <w:p>
       <w:pPr>
-        <w:pStyle w:val="Prrafodelista"/>
-        <w:jc w:val="both"/>
-        <w:rPr>
-          <w:b/>
-          <w:bCs/>
-          <w:lang w:val="es-CO"/>
-        </w:rPr>
-      </w:pPr>
-    </w:p>
-    <w:p>
-      <w:pPr>
-        <w:pStyle w:val="Prrafodelista"/>
+        <w:pStyle w:val="ListParagraph"/>
         <w:numPr>
           <w:ilvl w:val="0"/>
           <w:numId w:val="15"/>
@@ -140,7 +146,7 @@
     </w:p>
     <w:p>
       <w:pPr>
-        <w:pStyle w:val="Prrafodelista"/>
+        <w:pStyle w:val="ListParagraph"/>
         <w:numPr>
           <w:ilvl w:val="1"/>
           <w:numId w:val="15"/>
@@ -165,7 +171,7 @@
     </w:p>
     <w:p>
       <w:pPr>
-        <w:pStyle w:val="Prrafodelista"/>
+        <w:pStyle w:val="ListParagraph"/>
         <w:ind w:left="1440"/>
         <w:jc w:val="both"/>
         <w:rPr>
@@ -275,7 +281,7 @@
     </w:p>
     <w:p>
       <w:pPr>
-        <w:pStyle w:val="Prrafodelista"/>
+        <w:pStyle w:val="ListParagraph"/>
         <w:ind w:left="1440"/>
         <w:jc w:val="both"/>
         <w:rPr>
@@ -331,7 +337,7 @@
     </w:p>
     <w:p>
       <w:pPr>
-        <w:pStyle w:val="Prrafodelista"/>
+        <w:pStyle w:val="ListParagraph"/>
         <w:ind w:left="1440"/>
         <w:jc w:val="both"/>
         <w:rPr>
@@ -359,7 +365,7 @@
     </w:p>
     <w:p>
       <w:pPr>
-        <w:pStyle w:val="Prrafodelista"/>
+        <w:pStyle w:val="ListParagraph"/>
         <w:ind w:left="1440"/>
         <w:jc w:val="both"/>
         <w:rPr>
@@ -387,9 +393,9 @@
     </w:p>
     <w:p>
       <w:pPr>
-        <w:pStyle w:val="Prrafodelista"/>
+        <w:pStyle w:val="ListParagraph"/>
         <w:ind w:left="1440"/>
-        <w:jc w:val="both"/>
+        <w:jc w:val="center"/>
         <w:rPr>
           <w:lang w:val="es-CO"/>
         </w:rPr>
@@ -435,32 +441,72 @@
           </wp:inline>
         </w:drawing>
       </w:r>
+      <w:r>
+        <w:rPr>
+          <w:lang w:val="es-CO"/>
+        </w:rPr>
+        <w:br/>
+      </w:r>
+      <w:r>
+        <w:rPr>
+          <w:sz w:val="20"/>
+          <w:szCs w:val="20"/>
+          <w:lang w:val="es-CO"/>
+        </w:rPr>
+        <w:t xml:space="preserve">Figura </w:t>
+      </w:r>
+      <w:r>
+        <w:rPr>
+          <w:sz w:val="20"/>
+          <w:szCs w:val="20"/>
+          <w:lang w:val="es-CO"/>
+        </w:rPr>
+        <w:t>1</w:t>
+      </w:r>
+      <w:r>
+        <w:rPr>
+          <w:sz w:val="20"/>
+          <w:szCs w:val="20"/>
+          <w:lang w:val="es-CO"/>
+        </w:rPr>
+        <w:t xml:space="preserve">. </w:t>
+      </w:r>
+      <w:r>
+        <w:rPr>
+          <w:sz w:val="20"/>
+          <w:szCs w:val="20"/>
+          <w:lang w:val="es-CO"/>
+        </w:rPr>
+        <w:t xml:space="preserve">Representación gráfica y textual de las </w:t>
+      </w:r>
+      <w:r>
+        <w:rPr>
+          <w:sz w:val="20"/>
+          <w:szCs w:val="20"/>
+          <w:lang w:val="es-CO"/>
+        </w:rPr>
+        <w:t xml:space="preserve">operaciones realizadas para obtener </w:t>
+      </w:r>
+      <w:r>
+        <w:rPr>
+          <w:i/>
+          <w:iCs/>
+          <w:sz w:val="20"/>
+          <w:szCs w:val="20"/>
+          <w:lang w:val="es-CO"/>
+        </w:rPr>
+        <w:t>ID</w:t>
+      </w:r>
+      <w:r>
+        <w:rPr>
+          <w:lang w:val="es-CO"/>
+        </w:rPr>
+        <w:br/>
+      </w:r>
     </w:p>
     <w:p>
       <w:pPr>
-        <w:pStyle w:val="Prrafodelista"/>
-        <w:ind w:left="1440"/>
-        <w:jc w:val="both"/>
-        <w:rPr>
-          <w:lang w:val="es-CO"/>
-        </w:rPr>
-      </w:pPr>
-    </w:p>
-    <w:p>
-      <w:pPr>
-        <w:pStyle w:val="Prrafodelista"/>
-        <w:ind w:left="1440"/>
-        <w:jc w:val="both"/>
-        <w:rPr>
-          <w:b/>
-          <w:bCs/>
-          <w:lang w:val="es-CO"/>
-        </w:rPr>
-      </w:pPr>
-    </w:p>
-    <w:p>
-      <w:pPr>
-        <w:pStyle w:val="Prrafodelista"/>
+        <w:pStyle w:val="ListParagraph"/>
         <w:numPr>
           <w:ilvl w:val="1"/>
           <w:numId w:val="15"/>
@@ -476,6 +522,7 @@
           <w:bCs/>
           <w:lang w:val="es-CO"/>
         </w:rPr>
+        <w:lastRenderedPageBreak/>
         <w:t>Consideraciones clave</w:t>
       </w:r>
       <w:r>
@@ -487,7 +534,7 @@
     </w:p>
     <w:p>
       <w:pPr>
-        <w:pStyle w:val="Prrafodelista"/>
+        <w:pStyle w:val="ListParagraph"/>
         <w:numPr>
           <w:ilvl w:val="0"/>
           <w:numId w:val="37"/>
@@ -524,7 +571,7 @@
     </w:p>
     <w:p>
       <w:pPr>
-        <w:pStyle w:val="Prrafodelista"/>
+        <w:pStyle w:val="ListParagraph"/>
         <w:numPr>
           <w:ilvl w:val="0"/>
           <w:numId w:val="37"/>
@@ -544,7 +591,21 @@
         <w:rPr>
           <w:lang w:val="es-CO"/>
         </w:rPr>
-        <w:t>los valores del arreglo de la máscara M con</w:t>
+        <w:t xml:space="preserve">los valores del arreglo de la máscara </w:t>
+      </w:r>
+      <w:r>
+        <w:rPr>
+          <w:i/>
+          <w:iCs/>
+          <w:lang w:val="es-CO"/>
+        </w:rPr>
+        <w:t>M</w:t>
+      </w:r>
+      <w:r>
+        <w:rPr>
+          <w:lang w:val="es-CO"/>
+        </w:rPr>
+        <w:t xml:space="preserve"> con</w:t>
       </w:r>
       <w:r>
         <w:rPr>
@@ -579,7 +640,7 @@
     </w:p>
     <w:p>
       <w:pPr>
-        <w:pStyle w:val="Prrafodelista"/>
+        <w:pStyle w:val="ListParagraph"/>
         <w:numPr>
           <w:ilvl w:val="1"/>
           <w:numId w:val="15"/>
@@ -602,7 +663,7 @@
     </w:p>
     <w:p>
       <w:pPr>
-        <w:pStyle w:val="Prrafodelista"/>
+        <w:pStyle w:val="ListParagraph"/>
         <w:numPr>
           <w:ilvl w:val="0"/>
           <w:numId w:val="33"/>
@@ -651,7 +712,7 @@
     </w:p>
     <w:p>
       <w:pPr>
-        <w:pStyle w:val="Prrafodelista"/>
+        <w:pStyle w:val="ListParagraph"/>
         <w:numPr>
           <w:ilvl w:val="0"/>
           <w:numId w:val="33"/>
@@ -702,7 +763,7 @@
     </w:p>
     <w:p>
       <w:pPr>
-        <w:pStyle w:val="Prrafodelista"/>
+        <w:pStyle w:val="ListParagraph"/>
         <w:numPr>
           <w:ilvl w:val="0"/>
           <w:numId w:val="33"/>
@@ -721,7 +782,7 @@
     </w:p>
     <w:p>
       <w:pPr>
-        <w:pStyle w:val="Prrafodelista"/>
+        <w:pStyle w:val="ListParagraph"/>
         <w:numPr>
           <w:ilvl w:val="1"/>
           <w:numId w:val="15"/>
@@ -744,7 +805,7 @@
     </w:p>
     <w:p>
       <w:pPr>
-        <w:pStyle w:val="Prrafodelista"/>
+        <w:pStyle w:val="ListParagraph"/>
         <w:ind w:left="1440"/>
         <w:jc w:val="both"/>
         <w:rPr>
@@ -766,7 +827,7 @@
     </w:p>
     <w:p>
       <w:pPr>
-        <w:pStyle w:val="Prrafodelista"/>
+        <w:pStyle w:val="ListParagraph"/>
         <w:numPr>
           <w:ilvl w:val="0"/>
           <w:numId w:val="36"/>
@@ -799,7 +860,7 @@
     </w:p>
     <w:p>
       <w:pPr>
-        <w:pStyle w:val="Prrafodelista"/>
+        <w:pStyle w:val="ListParagraph"/>
         <w:numPr>
           <w:ilvl w:val="0"/>
           <w:numId w:val="36"/>
@@ -813,7 +874,19 @@
         <w:rPr>
           <w:lang w:val="es-CO"/>
         </w:rPr>
-        <w:t xml:space="preserve">Se intenta revertir cada transformación aplicando posibles operaciones binarias con la máscara </w:t>
+        <w:t>Se</w:t>
+      </w:r>
+      <w:r>
+        <w:rPr>
+          <w:lang w:val="es-CO"/>
+        </w:rPr>
+        <w:t xml:space="preserve"> </w:t>
+      </w:r>
+      <w:r>
+        <w:rPr>
+          <w:lang w:val="es-CO"/>
+        </w:rPr>
+        <w:t xml:space="preserve">intenta revertir cada transformación aplicando posibles operaciones binarias con la máscara </w:t>
       </w:r>
       <w:r>
         <w:rPr>
@@ -846,7 +919,7 @@
     </w:p>
     <w:p>
       <w:pPr>
-        <w:pStyle w:val="Prrafodelista"/>
+        <w:pStyle w:val="ListParagraph"/>
         <w:numPr>
           <w:ilvl w:val="0"/>
           <w:numId w:val="36"/>
@@ -893,7 +966,7 @@
     </w:p>
     <w:p>
       <w:pPr>
-        <w:pStyle w:val="Prrafodelista"/>
+        <w:pStyle w:val="ListParagraph"/>
         <w:numPr>
           <w:ilvl w:val="0"/>
           <w:numId w:val="36"/>
@@ -912,7 +985,7 @@
     </w:p>
     <w:p>
       <w:pPr>
-        <w:pStyle w:val="Prrafodelista"/>
+        <w:pStyle w:val="ListParagraph"/>
         <w:numPr>
           <w:ilvl w:val="0"/>
           <w:numId w:val="36"/>
@@ -969,7 +1042,15 @@
           <w:iCs/>
           <w:lang w:val="es-CO"/>
         </w:rPr>
-        <w:t>I</w:t>
+        <w:t xml:space="preserve">ID </w:t>
+      </w:r>
+      <w:r>
+        <w:rPr>
+          <w:b/>
+          <w:bCs/>
+          <w:lang w:val="es-CO"/>
+        </w:rPr>
+        <w:t xml:space="preserve">a </w:t>
       </w:r>
       <w:r>
         <w:rPr>
@@ -979,96 +1060,85 @@
           <w:iCs/>
           <w:lang w:val="es-CO"/>
         </w:rPr>
-        <w:t>D</w:t>
+        <w:t>IO</w:t>
       </w:r>
       <w:r>
         <w:rPr>
           <w:b/>
           <w:bCs/>
-          <w:i/>
-          <w:iCs/>
+          <w:lang w:val="es-CO"/>
+        </w:rPr>
+        <w:t xml:space="preserve">: </w:t>
+      </w:r>
+    </w:p>
+    <w:p>
+      <w:pPr>
+        <w:ind w:left="1800"/>
+        <w:jc w:val="both"/>
+        <w:rPr>
+          <w:lang w:val="es-CO"/>
+        </w:rPr>
+      </w:pPr>
+      <w:r>
+        <w:rPr>
+          <w:lang w:val="es-CO"/>
+        </w:rPr>
+        <w:t xml:space="preserve">La siguiente imagen representa </w:t>
+      </w:r>
+      <w:r>
+        <w:rPr>
+          <w:lang w:val="es-CO"/>
+        </w:rPr>
+        <w:t>la solución aplicada</w:t>
+      </w:r>
+      <w:r>
+        <w:rPr>
+          <w:lang w:val="es-CO"/>
+        </w:rPr>
+        <w:t xml:space="preserve"> al</w:t>
+      </w:r>
+      <w:r>
+        <w:rPr>
+          <w:lang w:val="es-CO"/>
+        </w:rPr>
+        <w:t xml:space="preserve"> análisis planteado, antes de iniciar la codificación del programa en </w:t>
+      </w:r>
+      <w:proofErr w:type="gramStart"/>
+      <w:r>
+        <w:rPr>
+          <w:lang w:val="es-CO"/>
+        </w:rPr>
+        <w:t>Qt</w:t>
+      </w:r>
+      <w:r>
+        <w:rPr>
           <w:lang w:val="es-CO"/>
         </w:rPr>
         <w:t xml:space="preserve"> </w:t>
       </w:r>
       <w:r>
+        <w:rPr>
+          <w:lang w:val="es-CO"/>
+        </w:rPr>
+        <w:t>:</w:t>
+      </w:r>
+      <w:proofErr w:type="gramEnd"/>
+    </w:p>
+    <w:p>
+      <w:pPr>
+        <w:ind w:left="1800"/>
+        <w:jc w:val="both"/>
         <w:rPr>
           <w:b/>
           <w:bCs/>
           <w:lang w:val="es-CO"/>
         </w:rPr>
-        <w:t xml:space="preserve">a </w:t>
-      </w:r>
+      </w:pPr>
       <w:r>
         <w:rPr>
           <w:b/>
           <w:bCs/>
-          <w:i/>
-          <w:iCs/>
-          <w:lang w:val="es-CO"/>
-        </w:rPr>
-        <w:t>I</w:t>
-      </w:r>
-      <w:r>
-        <w:rPr>
-          <w:b/>
-          <w:bCs/>
-          <w:i/>
-          <w:iCs/>
-          <w:lang w:val="es-CO"/>
-        </w:rPr>
-        <w:t>O</w:t>
-      </w:r>
-      <w:r>
-        <w:rPr>
-          <w:b/>
-          <w:bCs/>
-          <w:lang w:val="es-CO"/>
-        </w:rPr>
-        <w:t xml:space="preserve">: </w:t>
-      </w:r>
-    </w:p>
-    <w:p>
-      <w:pPr>
-        <w:ind w:left="1800"/>
-        <w:jc w:val="both"/>
-        <w:rPr>
-          <w:lang w:val="es-CO"/>
-        </w:rPr>
-      </w:pPr>
-      <w:r>
-        <w:rPr>
-          <w:lang w:val="es-CO"/>
-        </w:rPr>
-        <w:t xml:space="preserve">La siguiente imagen representa gráficamente </w:t>
-      </w:r>
-      <w:r>
-        <w:rPr>
-          <w:lang w:val="es-CO"/>
-        </w:rPr>
-        <w:t>la solución aplicada</w:t>
-      </w:r>
-      <w:r>
-        <w:rPr>
-          <w:lang w:val="es-CO"/>
-        </w:rPr>
-        <w:t>:</w:t>
-      </w:r>
-    </w:p>
-    <w:p>
-      <w:pPr>
-        <w:ind w:left="1800"/>
-        <w:jc w:val="both"/>
-        <w:rPr>
-          <w:b/>
-          <w:bCs/>
-          <w:lang w:val="es-CO"/>
-        </w:rPr>
-      </w:pPr>
-      <w:r>
-        <w:rPr>
-          <w:b/>
-          <w:bCs/>
+          <w:noProof/>
           <w:lang w:val="es-CO"/>
         </w:rPr>
         <w:lastRenderedPageBreak/>
@@ -1110,10 +1180,11 @@
       </w:r>
       <w:r>
         <w:rPr>
+          <w:noProof/>
           <w:lang w:val="es-CO"/>
         </w:rPr>
         <w:drawing>
-          <wp:anchor distT="0" distB="0" distL="114300" distR="114300" simplePos="0" relativeHeight="251659267" behindDoc="0" locked="0" layoutInCell="1" allowOverlap="1" wp14:anchorId="429BCEAE" wp14:editId="2704797E">
+          <wp:anchor distT="0" distB="0" distL="114300" distR="114300" simplePos="0" relativeHeight="251659267" behindDoc="0" locked="0" layoutInCell="1" allowOverlap="1" wp14:anchorId="429BCEAE" wp14:editId="05A0AD0B">
             <wp:simplePos x="0" y="0"/>
             <wp:positionH relativeFrom="column">
               <wp:posOffset>1125387</wp:posOffset>
@@ -1166,10 +1237,11 @@
         <w:rPr>
           <w:b/>
           <w:bCs/>
+          <w:noProof/>
           <w:lang w:val="es-CO"/>
         </w:rPr>
         <w:drawing>
-          <wp:anchor distT="0" distB="0" distL="114300" distR="114300" simplePos="0" relativeHeight="251660291" behindDoc="0" locked="0" layoutInCell="1" allowOverlap="1" wp14:anchorId="064C3C6E" wp14:editId="2DD61817">
+          <wp:anchor distT="0" distB="0" distL="114300" distR="114300" simplePos="0" relativeHeight="251660291" behindDoc="0" locked="0" layoutInCell="1" allowOverlap="1" wp14:anchorId="064C3C6E" wp14:editId="305949FB">
             <wp:simplePos x="0" y="0"/>
             <wp:positionH relativeFrom="column">
               <wp:posOffset>1063869</wp:posOffset>
@@ -1215,31 +1287,19 @@
                 </pic:pic>
               </a:graphicData>
             </a:graphic>
+            <wp14:sizeRelH relativeFrom="margin">
+              <wp14:pctWidth>0</wp14:pctWidth>
+            </wp14:sizeRelH>
+            <wp14:sizeRelV relativeFrom="margin">
+              <wp14:pctHeight>0</wp14:pctHeight>
+            </wp14:sizeRelV>
           </wp:anchor>
         </w:drawing>
       </w:r>
     </w:p>
     <w:p>
       <w:pPr>
-        <w:ind w:left="1440"/>
-        <w:jc w:val="both"/>
-        <w:rPr>
-          <w:lang w:val="es-CO"/>
-        </w:rPr>
-      </w:pPr>
-    </w:p>
-    <w:p>
-      <w:pPr>
-        <w:ind w:left="1800"/>
-        <w:jc w:val="both"/>
-        <w:rPr>
-          <w:lang w:val="es-CO"/>
-        </w:rPr>
-      </w:pPr>
-    </w:p>
-    <w:p>
-      <w:pPr>
-        <w:pStyle w:val="Prrafodelista"/>
+        <w:pStyle w:val="ListParagraph"/>
         <w:numPr>
           <w:ilvl w:val="0"/>
           <w:numId w:val="15"/>
@@ -1257,6 +1317,7 @@
           <w:bCs/>
           <w:lang w:val="es-CO"/>
         </w:rPr>
+        <w:lastRenderedPageBreak/>
         <w:t>Esquema de tareas en el desarrollo de los algoritmos</w:t>
       </w:r>
       <w:r>
@@ -1270,7 +1331,7 @@
     </w:p>
     <w:p>
       <w:pPr>
-        <w:pStyle w:val="Prrafodelista"/>
+        <w:pStyle w:val="ListParagraph"/>
         <w:jc w:val="center"/>
         <w:rPr>
           <w:sz w:val="20"/>
@@ -1286,9 +1347,9 @@
           <w:lang w:val="es-CO"/>
         </w:rPr>
         <w:drawing>
-          <wp:inline distT="0" distB="0" distL="0" distR="0" wp14:anchorId="1B95C8F9" wp14:editId="10586773">
-            <wp:extent cx="3531193" cy="6527165"/>
-            <wp:effectExtent l="0" t="0" r="0" b="6985"/>
+          <wp:inline distT="0" distB="0" distL="0" distR="0" wp14:anchorId="1B95C8F9" wp14:editId="6F3524F0">
+            <wp:extent cx="3825240" cy="7070690"/>
+            <wp:effectExtent l="0" t="0" r="3810" b="0"/>
             <wp:docPr id="1873613776" name="Picture 8"/>
             <wp:cNvGraphicFramePr>
               <a:graphicFrameLocks xmlns:a="http://schemas.openxmlformats.org/drawingml/2006/main" noChangeAspect="1"/>
@@ -1316,7 +1377,7 @@
                   <pic:spPr bwMode="auto">
                     <a:xfrm>
                       <a:off x="0" y="0"/>
-                      <a:ext cx="3564723" cy="6589142"/>
+                      <a:ext cx="3864575" cy="7143397"/>
                     </a:xfrm>
                     <a:prstGeom prst="rect">
                       <a:avLst/>
@@ -1351,7 +1412,7 @@
           <w:szCs w:val="20"/>
           <w:lang w:val="es-CO"/>
         </w:rPr>
-        <w:t xml:space="preserve">Figura 1. </w:t>
+        <w:t xml:space="preserve">Figura </w:t>
       </w:r>
       <w:r>
         <w:rPr>
@@ -1359,7 +1420,7 @@
           <w:szCs w:val="20"/>
           <w:lang w:val="es-CO"/>
         </w:rPr>
-        <w:t xml:space="preserve">Diagrama de flujo del </w:t>
+        <w:t>2</w:t>
       </w:r>
       <w:r>
         <w:rPr>
@@ -1367,7 +1428,7 @@
           <w:szCs w:val="20"/>
           <w:lang w:val="es-CO"/>
         </w:rPr>
-        <w:t>programa principal</w:t>
+        <w:t xml:space="preserve">. </w:t>
       </w:r>
       <w:r>
         <w:rPr>
@@ -1375,12 +1436,28 @@
           <w:szCs w:val="20"/>
           <w:lang w:val="es-CO"/>
         </w:rPr>
+        <w:t xml:space="preserve">Diagrama de flujo del </w:t>
+      </w:r>
+      <w:r>
+        <w:rPr>
+          <w:sz w:val="20"/>
+          <w:szCs w:val="20"/>
+          <w:lang w:val="es-CO"/>
+        </w:rPr>
+        <w:t>programa principal</w:t>
+      </w:r>
+      <w:r>
+        <w:rPr>
+          <w:sz w:val="20"/>
+          <w:szCs w:val="20"/>
+          <w:lang w:val="es-CO"/>
+        </w:rPr>
         <w:t xml:space="preserve"> </w:t>
       </w:r>
     </w:p>
     <w:p>
       <w:pPr>
-        <w:pStyle w:val="Prrafodelista"/>
+        <w:pStyle w:val="ListParagraph"/>
         <w:jc w:val="both"/>
         <w:rPr>
           <w:lang w:val="es-CO"/>
@@ -1402,7 +1479,19 @@
         <w:rPr>
           <w:lang w:val="es-CO"/>
         </w:rPr>
-        <w:t xml:space="preserve"> refleja la secuencia de tareas que el sistema sigue para aplicar y verificar las transformaciones, desde el inicio hasta la validación final de la imagen. La figura 1 representa la lógica central del proyecto, </w:t>
+        <w:t xml:space="preserve"> refleja la secuencia de tareas que el sistema sigue para aplicar y verificar las transformaciones, desde el inicio hasta la validación final de la imagen. La figura </w:t>
+      </w:r>
+      <w:r>
+        <w:rPr>
+          <w:lang w:val="es-CO"/>
+        </w:rPr>
+        <w:t>2</w:t>
+      </w:r>
+      <w:r>
+        <w:rPr>
+          <w:lang w:val="es-CO"/>
+        </w:rPr>
+        <w:t xml:space="preserve"> representa la lógica central del proyecto, </w:t>
       </w:r>
       <w:r>
         <w:rPr>
@@ -1414,7 +1503,7 @@
     </w:p>
     <w:p>
       <w:pPr>
-        <w:pStyle w:val="Prrafodelista"/>
+        <w:pStyle w:val="ListParagraph"/>
         <w:numPr>
           <w:ilvl w:val="0"/>
           <w:numId w:val="43"/>
@@ -1473,7 +1562,7 @@
     </w:p>
     <w:p>
       <w:pPr>
-        <w:pStyle w:val="Prrafodelista"/>
+        <w:pStyle w:val="ListParagraph"/>
         <w:numPr>
           <w:ilvl w:val="0"/>
           <w:numId w:val="43"/>
@@ -1534,7 +1623,7 @@
     </w:p>
     <w:p>
       <w:pPr>
-        <w:pStyle w:val="Prrafodelista"/>
+        <w:pStyle w:val="ListParagraph"/>
         <w:numPr>
           <w:ilvl w:val="0"/>
           <w:numId w:val="43"/>
@@ -1560,12 +1649,26 @@
         <w:rPr>
           <w:lang w:val="es-CO"/>
         </w:rPr>
-        <w:t>espués de aplicar cada transformación, el sistema verifica si la imagen transformada corresponde a la imagen esperada. Para ello, utiliza los datos de la máscara (IM). Si la verificación es exitosa, se guarda el resultado y se detiene el proceso. Si la verificación falla, se pasa a la siguiente transformación.</w:t>
+        <w:t>espués de aplicar cada transformación, el sistema verifica si la imagen transformada corresponde a la imagen esperada. Para ello, utiliza los datos de la máscara (</w:t>
+      </w:r>
+      <w:r>
+        <w:rPr>
+          <w:i/>
+          <w:iCs/>
+          <w:lang w:val="es-CO"/>
+        </w:rPr>
+        <w:t>IM</w:t>
+      </w:r>
+      <w:r>
+        <w:rPr>
+          <w:lang w:val="es-CO"/>
+        </w:rPr>
+        <w:t>). Si la verificación es exitosa, se guarda el resultado y se detiene el proceso. Si la verificación falla, se pasa a la siguiente transformación.</w:t>
       </w:r>
     </w:p>
     <w:p>
       <w:pPr>
-        <w:pStyle w:val="Prrafodelista"/>
+        <w:pStyle w:val="ListParagraph"/>
         <w:numPr>
           <w:ilvl w:val="0"/>
           <w:numId w:val="43"/>
@@ -1596,7 +1699,7 @@
     </w:p>
     <w:p>
       <w:pPr>
-        <w:pStyle w:val="Prrafodelista"/>
+        <w:pStyle w:val="ListParagraph"/>
         <w:numPr>
           <w:ilvl w:val="0"/>
           <w:numId w:val="43"/>
@@ -1651,7 +1754,7 @@
     </w:p>
     <w:p>
       <w:pPr>
-        <w:pStyle w:val="Prrafodelista"/>
+        <w:pStyle w:val="ListParagraph"/>
         <w:numPr>
           <w:ilvl w:val="0"/>
           <w:numId w:val="15"/>
@@ -1674,7 +1777,7 @@
     </w:p>
     <w:p>
       <w:pPr>
-        <w:pStyle w:val="Prrafodelista"/>
+        <w:pStyle w:val="ListParagraph"/>
         <w:numPr>
           <w:ilvl w:val="1"/>
           <w:numId w:val="15"/>
@@ -1726,7 +1829,21 @@
         <w:rPr>
           <w:lang w:val="es-CO"/>
         </w:rPr>
-        <w:t>) y la máscara (IM), procesando cada byte (RGB) de forma secuencial. Su objetivo es revertir una transformación previa del mismo tipo, siendo completamente reversible. Se prueba primero porque, a nivel de arquitectura, la operación XOR es computacionalmente más eficiente que las rotaciones (RL, RR), ya que requiere menos ciclos de CPU. Esto la convierte en la opción óptima para iniciar el proceso de validación y revertido</w:t>
+        <w:t>) y la máscara (</w:t>
+      </w:r>
+      <w:r>
+        <w:rPr>
+          <w:i/>
+          <w:iCs/>
+          <w:lang w:val="es-CO"/>
+        </w:rPr>
+        <w:t>IM</w:t>
+      </w:r>
+      <w:r>
+        <w:rPr>
+          <w:lang w:val="es-CO"/>
+        </w:rPr>
+        <w:t>), procesando cada byte (RGB) de forma secuencial. Su objetivo es revertir una transformación previa del mismo tipo, siendo completamente reversible. Se prueba primero porque, a nivel de arquitectura, la operación XOR es computacionalmente más eficiente que las rotaciones (RL, RR), ya que requiere menos ciclos de CPU. Esto la convierte en la opción óptima para iniciar el proceso de validación y revertido</w:t>
       </w:r>
       <w:r>
         <w:rPr>
@@ -1737,7 +1854,7 @@
     </w:p>
     <w:p>
       <w:pPr>
-        <w:pStyle w:val="Prrafodelista"/>
+        <w:pStyle w:val="ListParagraph"/>
         <w:ind w:left="1440"/>
         <w:jc w:val="center"/>
         <w:rPr>
@@ -1825,7 +1942,7 @@
           <w:szCs w:val="20"/>
           <w:lang w:val="es-CO"/>
         </w:rPr>
-        <w:t>2</w:t>
+        <w:t>3</w:t>
       </w:r>
       <w:r>
         <w:rPr>
@@ -1846,7 +1963,7 @@
     </w:p>
     <w:p>
       <w:pPr>
-        <w:pStyle w:val="Prrafodelista"/>
+        <w:pStyle w:val="ListParagraph"/>
         <w:numPr>
           <w:ilvl w:val="1"/>
           <w:numId w:val="15"/>
@@ -1873,7 +1990,7 @@
     </w:p>
     <w:p>
       <w:pPr>
-        <w:pStyle w:val="Prrafodelista"/>
+        <w:pStyle w:val="ListParagraph"/>
         <w:ind w:left="1440"/>
         <w:jc w:val="both"/>
         <w:rPr>
@@ -1949,7 +2066,7 @@
     </w:p>
     <w:p>
       <w:pPr>
-        <w:pStyle w:val="Prrafodelista"/>
+        <w:pStyle w:val="ListParagraph"/>
         <w:ind w:left="1440"/>
         <w:jc w:val="center"/>
         <w:rPr>
@@ -2040,7 +2157,7 @@
           <w:szCs w:val="20"/>
           <w:lang w:val="es-CO"/>
         </w:rPr>
-        <w:t>3</w:t>
+        <w:t>4</w:t>
       </w:r>
       <w:r>
         <w:rPr>
@@ -2061,7 +2178,7 @@
     </w:p>
     <w:p>
       <w:pPr>
-        <w:pStyle w:val="Prrafodelista"/>
+        <w:pStyle w:val="ListParagraph"/>
         <w:numPr>
           <w:ilvl w:val="1"/>
           <w:numId w:val="15"/>
@@ -2088,7 +2205,7 @@
     </w:p>
     <w:p>
       <w:pPr>
-        <w:pStyle w:val="Prrafodelista"/>
+        <w:pStyle w:val="ListParagraph"/>
         <w:ind w:left="1440"/>
         <w:jc w:val="both"/>
         <w:rPr>
@@ -2130,7 +2247,7 @@
     </w:p>
     <w:p>
       <w:pPr>
-        <w:pStyle w:val="Prrafodelista"/>
+        <w:pStyle w:val="ListParagraph"/>
         <w:ind w:left="1440"/>
         <w:jc w:val="center"/>
         <w:rPr>
@@ -2220,7 +2337,7 @@
           <w:szCs w:val="20"/>
           <w:lang w:val="es-CO"/>
         </w:rPr>
-        <w:t>4</w:t>
+        <w:t>5</w:t>
       </w:r>
       <w:r>
         <w:rPr>
@@ -2241,7 +2358,7 @@
     </w:p>
     <w:p>
       <w:pPr>
-        <w:pStyle w:val="Prrafodelista"/>
+        <w:pStyle w:val="ListParagraph"/>
         <w:numPr>
           <w:ilvl w:val="1"/>
           <w:numId w:val="15"/>
@@ -2288,7 +2405,7 @@
     </w:p>
     <w:p>
       <w:pPr>
-        <w:pStyle w:val="Prrafodelista"/>
+        <w:pStyle w:val="ListParagraph"/>
         <w:ind w:left="1440"/>
         <w:jc w:val="both"/>
         <w:rPr>
@@ -2304,7 +2421,7 @@
     </w:p>
     <w:p>
       <w:pPr>
-        <w:pStyle w:val="Prrafodelista"/>
+        <w:pStyle w:val="ListParagraph"/>
         <w:ind w:left="1440"/>
         <w:jc w:val="center"/>
         <w:rPr>
@@ -2395,7 +2512,7 @@
           <w:szCs w:val="20"/>
           <w:lang w:val="es-CO"/>
         </w:rPr>
-        <w:t>5</w:t>
+        <w:t>6</w:t>
       </w:r>
       <w:r>
         <w:rPr>
@@ -2424,7 +2541,7 @@
     </w:p>
     <w:p>
       <w:pPr>
-        <w:pStyle w:val="Prrafodelista"/>
+        <w:pStyle w:val="ListParagraph"/>
         <w:numPr>
           <w:ilvl w:val="0"/>
           <w:numId w:val="15"/>
@@ -2447,7 +2564,7 @@
     </w:p>
     <w:p>
       <w:pPr>
-        <w:pStyle w:val="Prrafodelista"/>
+        <w:pStyle w:val="ListParagraph"/>
         <w:numPr>
           <w:ilvl w:val="0"/>
           <w:numId w:val="45"/>
@@ -2515,7 +2632,6 @@
         </w:rPr>
         <w:t xml:space="preserve">La solución fue mover las imágenes y archivos de texto a la carpeta </w:t>
       </w:r>
-      <w:proofErr w:type="spellStart"/>
       <w:r>
         <w:rPr>
           <w:i/>
@@ -2524,7 +2640,6 @@
         </w:rPr>
         <w:t>build</w:t>
       </w:r>
-      <w:proofErr w:type="spellEnd"/>
       <w:r>
         <w:rPr>
           <w:lang w:val="es-CO"/>
@@ -2534,7 +2649,7 @@
     </w:p>
     <w:p>
       <w:pPr>
-        <w:pStyle w:val="Prrafodelista"/>
+        <w:pStyle w:val="ListParagraph"/>
         <w:numPr>
           <w:ilvl w:val="0"/>
           <w:numId w:val="45"/>
@@ -2567,26 +2682,40 @@
           <w:lang w:val="es-CO"/>
         </w:rPr>
         <w:lastRenderedPageBreak/>
-        <w:t>estaba liberando la memoria de los arreglos que contenían los valores RGB de las imágenes ID y IM de manera prematura, lo que provocaba que el programa fallara (</w:t>
-      </w:r>
-      <w:proofErr w:type="spellStart"/>
-      <w:r>
-        <w:rPr>
-          <w:lang w:val="es-CO"/>
-        </w:rPr>
-        <w:t>crasheara</w:t>
-      </w:r>
-      <w:proofErr w:type="spellEnd"/>
-      <w:r>
-        <w:rPr>
-          <w:lang w:val="es-CO"/>
-        </w:rPr>
-        <w:t>). Esto se solucionó asegurando que la memoria solo se liberara cuando fuera apropiado, después de haber completado la transformación correcta y no antes de tiempo.</w:t>
+        <w:t xml:space="preserve">estaba liberando la memoria de los arreglos que contenían los valores RGB de las imágenes </w:t>
+      </w:r>
+      <w:r>
+        <w:rPr>
+          <w:i/>
+          <w:iCs/>
+          <w:lang w:val="es-CO"/>
+        </w:rPr>
+        <w:t>ID</w:t>
+      </w:r>
+      <w:r>
+        <w:rPr>
+          <w:lang w:val="es-CO"/>
+        </w:rPr>
+        <w:t xml:space="preserve"> y </w:t>
+      </w:r>
+      <w:r>
+        <w:rPr>
+          <w:i/>
+          <w:iCs/>
+          <w:lang w:val="es-CO"/>
+        </w:rPr>
+        <w:t>IM</w:t>
+      </w:r>
+      <w:r>
+        <w:rPr>
+          <w:lang w:val="es-CO"/>
+        </w:rPr>
+        <w:t xml:space="preserve"> de manera prematura, lo que provocaba que el programa fallara (crasheara). Esto se solucionó asegurando que la memoria solo se liberara cuando fuera apropiado, después de haber completado la transformación correcta y no antes de tiempo.</w:t>
       </w:r>
     </w:p>
     <w:p>
       <w:pPr>
-        <w:pStyle w:val="Prrafodelista"/>
+        <w:pStyle w:val="ListParagraph"/>
         <w:numPr>
           <w:ilvl w:val="0"/>
           <w:numId w:val="45"/>
@@ -2596,19 +2725,11 @@
           <w:lang w:val="es-CO"/>
         </w:rPr>
       </w:pPr>
-      <w:proofErr w:type="spellStart"/>
-      <w:r>
-        <w:rPr>
-          <w:lang w:val="es-CO"/>
-        </w:rPr>
-        <w:t>Overflow</w:t>
-      </w:r>
-      <w:proofErr w:type="spellEnd"/>
-      <w:r>
-        <w:rPr>
-          <w:lang w:val="es-CO"/>
-        </w:rPr>
-        <w:t xml:space="preserve"> debido a la definición incorrecta de la variable N: </w:t>
+      <w:r>
+        <w:rPr>
+          <w:lang w:val="es-CO"/>
+        </w:rPr>
+        <w:t xml:space="preserve">Overflow debido a la definición incorrecta de la variable N: </w:t>
       </w:r>
       <w:r>
         <w:rPr>
@@ -2620,26 +2741,26 @@
         <w:rPr>
           <w:lang w:val="es-CO"/>
         </w:rPr>
-        <w:t xml:space="preserve">l analizar los tipos de datos adecuados para las variables, se definió inicialmente N como int. Sin embargo, más adelante, al calcular IO, se cambió N a uint8_t para optimizar el uso de memoria. Este cambio provocó un </w:t>
-      </w:r>
-      <w:proofErr w:type="spellStart"/>
-      <w:r>
-        <w:rPr>
-          <w:lang w:val="es-CO"/>
-        </w:rPr>
-        <w:t>overflow</w:t>
-      </w:r>
-      <w:proofErr w:type="spellEnd"/>
-      <w:r>
-        <w:rPr>
-          <w:lang w:val="es-CO"/>
-        </w:rPr>
-        <w:t xml:space="preserve"> en la operación N = c - 1, ya que el valor de c podía superar el rango de uint8_t. Finalmente, se corrigió este problema al volver a definir N como int, permitiendo que la operación N = c - 1 se realizara correctamente sin desbordamiento.</w:t>
+        <w:t xml:space="preserve">l analizar los tipos de datos adecuados para las variables, se definió inicialmente N como int. Sin embargo, más adelante, al calcular </w:t>
+      </w:r>
+      <w:r>
+        <w:rPr>
+          <w:i/>
+          <w:iCs/>
+          <w:lang w:val="es-CO"/>
+        </w:rPr>
+        <w:t>IO</w:t>
+      </w:r>
+      <w:r>
+        <w:rPr>
+          <w:lang w:val="es-CO"/>
+        </w:rPr>
+        <w:t>, se cambió N a uint8_t para optimizar el uso de memoria. Este cambio provocó un overflow en la operación N = c - 1, ya que el valor de c podía superar el rango de uint8_t. Finalmente, se corrigió este problema al volver a definir N como int, permitiendo que la operación N = c - 1 se realizara correctamente sin desbordamiento.</w:t>
       </w:r>
     </w:p>
     <w:p>
       <w:pPr>
-        <w:pStyle w:val="Prrafodelista"/>
+        <w:pStyle w:val="ListParagraph"/>
         <w:numPr>
           <w:ilvl w:val="0"/>
           <w:numId w:val="15"/>
@@ -2662,7 +2783,7 @@
     </w:p>
     <w:p>
       <w:pPr>
-        <w:pStyle w:val="Prrafodelista"/>
+        <w:pStyle w:val="ListParagraph"/>
         <w:numPr>
           <w:ilvl w:val="1"/>
           <w:numId w:val="15"/>
@@ -2699,7 +2820,7 @@
     </w:p>
     <w:p>
       <w:pPr>
-        <w:pStyle w:val="Prrafodelista"/>
+        <w:pStyle w:val="ListParagraph"/>
         <w:ind w:left="1440"/>
         <w:jc w:val="both"/>
         <w:rPr>
@@ -2751,7 +2872,7 @@
     </w:p>
     <w:p>
       <w:pPr>
-        <w:pStyle w:val="Prrafodelista"/>
+        <w:pStyle w:val="ListParagraph"/>
         <w:numPr>
           <w:ilvl w:val="1"/>
           <w:numId w:val="15"/>
@@ -2788,7 +2909,7 @@
     </w:p>
     <w:p>
       <w:pPr>
-        <w:pStyle w:val="Prrafodelista"/>
+        <w:pStyle w:val="ListParagraph"/>
         <w:ind w:left="1440"/>
         <w:jc w:val="both"/>
         <w:rPr>
@@ -2823,12 +2944,26 @@
         <w:rPr>
           <w:lang w:val="es-CO"/>
         </w:rPr>
-        <w:t>las operaciones AND y OR, pero al mostrar en consola las transformaciones realizadas al reconstruir la imagen IO, nunca aparecían estas operaciones. Además, en el documento proporcionado no se mencionaba que se debían usar, por lo que se eliminaron del código para evitar iteraciones innecesarias sobre funciones que no aportaban al proceso de transformación.</w:t>
+        <w:t xml:space="preserve">las operaciones AND y OR, pero al mostrar en consola las transformaciones realizadas al reconstruir la imagen </w:t>
+      </w:r>
+      <w:r>
+        <w:rPr>
+          <w:i/>
+          <w:iCs/>
+          <w:lang w:val="es-CO"/>
+        </w:rPr>
+        <w:t>IO</w:t>
+      </w:r>
+      <w:r>
+        <w:rPr>
+          <w:lang w:val="es-CO"/>
+        </w:rPr>
+        <w:t>, nunca aparecían estas operaciones. Además, en el documento proporcionado no se mencionaba que se debían usar, por lo que se eliminaron del código para evitar iteraciones innecesarias sobre funciones que no aportaban al proceso de transformación.</w:t>
       </w:r>
     </w:p>
     <w:p>
       <w:pPr>
-        <w:pStyle w:val="Prrafodelista"/>
+        <w:pStyle w:val="ListParagraph"/>
         <w:ind w:left="1440"/>
         <w:jc w:val="both"/>
         <w:rPr>
@@ -2838,7 +2973,7 @@
     </w:p>
     <w:p>
       <w:pPr>
-        <w:pStyle w:val="Prrafodelista"/>
+        <w:pStyle w:val="ListParagraph"/>
         <w:ind w:left="1440"/>
         <w:jc w:val="both"/>
         <w:rPr>
@@ -2848,7 +2983,7 @@
     </w:p>
     <w:p>
       <w:pPr>
-        <w:pStyle w:val="Prrafodelista"/>
+        <w:pStyle w:val="ListParagraph"/>
         <w:numPr>
           <w:ilvl w:val="1"/>
           <w:numId w:val="15"/>
@@ -2886,7 +3021,7 @@
     </w:p>
     <w:p>
       <w:pPr>
-        <w:pStyle w:val="Prrafodelista"/>
+        <w:pStyle w:val="ListParagraph"/>
         <w:ind w:left="1440"/>
         <w:jc w:val="both"/>
         <w:rPr>
@@ -2902,7 +3037,7 @@
     </w:p>
     <w:p>
       <w:pPr>
-        <w:pStyle w:val="Prrafodelista"/>
+        <w:pStyle w:val="ListParagraph"/>
         <w:numPr>
           <w:ilvl w:val="1"/>
           <w:numId w:val="15"/>
@@ -2939,7 +3074,7 @@
     </w:p>
     <w:p>
       <w:pPr>
-        <w:pStyle w:val="Prrafodelista"/>
+        <w:pStyle w:val="ListParagraph"/>
         <w:ind w:left="1440"/>
         <w:jc w:val="both"/>
         <w:rPr>
@@ -2955,7 +3090,7 @@
     </w:p>
     <w:p>
       <w:pPr>
-        <w:pStyle w:val="Prrafodelista"/>
+        <w:pStyle w:val="ListParagraph"/>
         <w:numPr>
           <w:ilvl w:val="1"/>
           <w:numId w:val="15"/>
@@ -2992,7 +3127,7 @@
     </w:p>
     <w:p>
       <w:pPr>
-        <w:pStyle w:val="Prrafodelista"/>
+        <w:pStyle w:val="ListParagraph"/>
         <w:ind w:left="1440"/>
         <w:jc w:val="both"/>
         <w:rPr>
@@ -3003,12 +3138,40 @@
         <w:rPr>
           <w:lang w:val="es-CO"/>
         </w:rPr>
-        <w:t>Durante la implementación, se tomó la decisión de no convertir los arreglos de punteros a unsigned char (que contenían las imágenes ID e IM) a binarios o enteros, ya que se pudo verificar que las operaciones binarias podían realizarse directamente sobre estos punteros. Además, se optimizó el uso de memoria, evitando la creación de arreglos intermedios para almacenar las sumas de las transformaciones con la máscara. En su lugar, se compararon los resultados de las operaciones directamente con los valores en el archivo .txt.</w:t>
+        <w:t xml:space="preserve">Durante la implementación, se tomó la decisión de no convertir los arreglos de punteros a unsigned char (que contenían las imágenes </w:t>
+      </w:r>
+      <w:r>
+        <w:rPr>
+          <w:i/>
+          <w:iCs/>
+          <w:lang w:val="es-CO"/>
+        </w:rPr>
+        <w:t>ID</w:t>
+      </w:r>
+      <w:r>
+        <w:rPr>
+          <w:lang w:val="es-CO"/>
+        </w:rPr>
+        <w:t xml:space="preserve"> e </w:t>
+      </w:r>
+      <w:r>
+        <w:rPr>
+          <w:i/>
+          <w:iCs/>
+          <w:lang w:val="es-CO"/>
+        </w:rPr>
+        <w:t>IM</w:t>
+      </w:r>
+      <w:r>
+        <w:rPr>
+          <w:lang w:val="es-CO"/>
+        </w:rPr>
+        <w:t>) a binarios o enteros, ya que se pudo verificar que las operaciones binarias podían realizarse directamente sobre estos punteros. Además, se optimizó el uso de memoria, evitando la creación de arreglos intermedios para almacenar las sumas de las transformaciones con la máscara. En su lugar, se compararon los resultados de las operaciones directamente con los valores en el archivo .txt.</w:t>
       </w:r>
     </w:p>
     <w:p>
       <w:pPr>
-        <w:pStyle w:val="Prrafodelista"/>
+        <w:pStyle w:val="ListParagraph"/>
         <w:ind w:left="1440"/>
         <w:jc w:val="both"/>
         <w:rPr>
@@ -3019,124 +3182,30 @@
         <w:rPr>
           <w:lang w:val="es-CO"/>
         </w:rPr>
-        <w:t xml:space="preserve">Además, tomando en cuenta que los valores que siempre va a tomar el arreglo que lee los datos del txt nunca van a pasar de 510 porque siempre en imágenes BMP los canales de RGB serán de 8bits por cada uno, lo que conlleva a decir que solo van a tomar valores desde 0 a 255, de modo que en el peor de los casos la suma de un canal con otro (R=255  +  R=255), nunca excedería el valor de 510. </w:t>
-      </w:r>
-      <w:r>
-        <w:rPr>
-          <w:lang w:val="es-CO"/>
-        </w:rPr>
-        <w:t xml:space="preserve">Como consecuencia de lo anterior, tomamos la decisión de cambiar el tipo de dato de la función </w:t>
-      </w:r>
-      <w:r>
-        <w:rPr>
-          <w:i/>
-          <w:iCs/>
-          <w:lang w:val="es-CO"/>
-        </w:rPr>
-        <w:t>loadSeedMasking</w:t>
-      </w:r>
-      <w:r>
-        <w:rPr>
-          <w:i/>
-          <w:iCs/>
-          <w:lang w:val="es-CO"/>
-        </w:rPr>
-        <w:t xml:space="preserve">, </w:t>
-      </w:r>
-      <w:r>
-        <w:rPr>
-          <w:i/>
-          <w:iCs/>
-          <w:lang w:val="es-CO"/>
-        </w:rPr>
-        <w:t xml:space="preserve">que </w:t>
-      </w:r>
-      <w:r>
-        <w:rPr>
-          <w:lang w:val="es-CO"/>
-        </w:rPr>
-        <w:t xml:space="preserve">originalmente era un </w:t>
-      </w:r>
-      <w:r>
-        <w:rPr>
-          <w:i/>
-          <w:iCs/>
-          <w:lang w:val="es-CO"/>
-        </w:rPr>
-        <w:t>unsigned int</w:t>
-      </w:r>
-      <w:r>
-        <w:rPr>
-          <w:lang w:val="es-CO"/>
-        </w:rPr>
-        <w:t xml:space="preserve"> y lo cambiamos por un </w:t>
-      </w:r>
-      <w:r>
-        <w:rPr>
-          <w:i/>
-          <w:iCs/>
-          <w:lang w:val="es-CO"/>
-        </w:rPr>
-        <w:t>uint16_t</w:t>
-      </w:r>
-      <w:r>
-        <w:rPr>
-          <w:lang w:val="es-CO"/>
-        </w:rPr>
-        <w:t xml:space="preserve">, ya que </w:t>
-      </w:r>
-      <w:r>
-        <w:rPr>
-          <w:lang w:val="es-CO"/>
-        </w:rPr>
-        <w:t>defini</w:t>
-      </w:r>
-      <w:r>
-        <w:rPr>
-          <w:lang w:val="es-CO"/>
-        </w:rPr>
-        <w:t xml:space="preserve">r memoria para un tipo de dato </w:t>
-      </w:r>
-      <w:r>
-        <w:rPr>
-          <w:i/>
-          <w:iCs/>
-          <w:lang w:val="es-CO"/>
-        </w:rPr>
-        <w:t>unsigned int</w:t>
-      </w:r>
-      <w:r>
-        <w:rPr>
-          <w:lang w:val="es-CO"/>
-        </w:rPr>
-        <w:t xml:space="preserve"> es demasiado costoso computacionalmente y al realizar el cambio </w:t>
-      </w:r>
-      <w:r>
-        <w:rPr>
-          <w:lang w:val="es-CO"/>
-        </w:rPr>
-        <w:t>esta función únicamente contendrá valores de 0 a 65536 y con estos era más que suficiente</w:t>
-      </w:r>
-      <w:r>
-        <w:rPr>
-          <w:lang w:val="es-CO"/>
-        </w:rPr>
-        <w:t>, esto no afectó en el buen funcionamiento del programa, así garantizamos buen uso de memoria dinámica.</w:t>
+        <w:t>T</w:t>
+      </w:r>
+      <w:r>
+        <w:rPr>
+          <w:lang w:val="es-CO"/>
+        </w:rPr>
+        <w:t xml:space="preserve">eniendo en cuenta que los valores del arreglo que lee los datos del archivo .txt nunca superarán los 510 —ya que en las imágenes BMP los canales RGB están codificados a 8 bits cada </w:t>
+      </w:r>
+      <w:r>
+        <w:rPr>
+          <w:lang w:val="es-CO"/>
+        </w:rPr>
+        <w:t>uno,</w:t>
+      </w:r>
+      <w:r>
+        <w:rPr>
+          <w:lang w:val="es-CO"/>
+        </w:rPr>
+        <w:t xml:space="preserve"> lo que implica que toman valores entre 0 y 255—, podemos afirmar que, en el peor de los casos, la suma de dos canales (por ejemplo, R=255 + R=255) no excederá dicho valor. A partir de esta observación, se tomó la decisión de cambiar el tipo de dato de la función loadSeedMasking, que originalmente era un unsigned int, por un uint16_t. Esto se debe a que reservar memoria para un tipo unsigned int representa un mayor costo computacional, mientras que con un uint16_t —capaz de almacenar valores entre 0 y 65,535— es más que suficiente. Esta modificación no afectó el correcto funcionamiento del programa y permitió optimizar el uso de la memoria dinámica.</w:t>
       </w:r>
     </w:p>
     <w:p>
       <w:pPr>
-        <w:pStyle w:val="Prrafodelista"/>
-        <w:ind w:left="1440"/>
-        <w:jc w:val="both"/>
-        <w:rPr>
-          <w:lang w:val="es-CO"/>
-        </w:rPr>
-      </w:pPr>
-    </w:p>
-    <w:p>
-      <w:pPr>
-        <w:pStyle w:val="Prrafodelista"/>
+        <w:pStyle w:val="ListParagraph"/>
         <w:numPr>
           <w:ilvl w:val="1"/>
           <w:numId w:val="15"/>
@@ -3159,7 +3228,7 @@
     </w:p>
     <w:p>
       <w:pPr>
-        <w:pStyle w:val="Prrafodelista"/>
+        <w:pStyle w:val="ListParagraph"/>
         <w:ind w:left="1440"/>
         <w:jc w:val="both"/>
         <w:rPr>
@@ -3170,19 +3239,19 @@
         <w:rPr>
           <w:lang w:val="es-CO"/>
         </w:rPr>
-        <w:t xml:space="preserve">Para evitar una cantidad excesiva de iteraciones durante el paso de verificación de la transformación, se adoptó la estrategia de comprobar si al menos un valor de la suma entre el arreglo de la transformación y la máscara </w:t>
+        <w:t xml:space="preserve">Para evitar una cantidad excesiva de iteraciones durante el paso de verificación de la transformación, se adoptó la estrategia de comprobar si al menos un valor de la suma entre el arreglo de la transformación y la máscara era diferente del valor correspondiente en el archivo de texto. Si se detectaba una diferencia, se concluía que la transformación aplicada era incorrecta y se </w:t>
       </w:r>
       <w:r>
         <w:rPr>
           <w:lang w:val="es-CO"/>
         </w:rPr>
         <w:lastRenderedPageBreak/>
-        <w:t>era diferente del valor correspondiente en el archivo de texto. Si se detectaba una diferencia, se concluía que la transformación aplicada era incorrecta y se pasaba a intentar otra transformación. Esta estrategia permitió reducir considerablemente la cantidad de iteraciones innecesarias, optimizando el proceso.</w:t>
+        <w:t>pasaba a intentar otra transformación. Esta estrategia permitió reducir considerablemente la cantidad de iteraciones innecesarias, optimizando el proceso.</w:t>
       </w:r>
     </w:p>
     <w:p>
       <w:pPr>
-        <w:pStyle w:val="Prrafodelista"/>
+        <w:pStyle w:val="ListParagraph"/>
         <w:numPr>
           <w:ilvl w:val="1"/>
           <w:numId w:val="15"/>
@@ -3219,7 +3288,7 @@
     </w:p>
     <w:p>
       <w:pPr>
-        <w:pStyle w:val="Prrafodelista"/>
+        <w:pStyle w:val="ListParagraph"/>
         <w:ind w:left="1440"/>
         <w:jc w:val="both"/>
         <w:rPr>
@@ -3235,7 +3304,7 @@
     </w:p>
     <w:p>
       <w:pPr>
-        <w:pStyle w:val="Prrafodelista"/>
+        <w:pStyle w:val="ListParagraph"/>
         <w:numPr>
           <w:ilvl w:val="1"/>
           <w:numId w:val="15"/>
@@ -3272,7 +3341,7 @@
     </w:p>
     <w:p>
       <w:pPr>
-        <w:pStyle w:val="Prrafodelista"/>
+        <w:pStyle w:val="ListParagraph"/>
         <w:ind w:left="1440"/>
         <w:jc w:val="both"/>
         <w:rPr>
@@ -3312,260 +3381,73 @@
     </w:p>
     <w:p>
       <w:pPr>
+        <w:pStyle w:val="ListParagraph"/>
+        <w:numPr>
+          <w:ilvl w:val="0"/>
+          <w:numId w:val="15"/>
+        </w:numPr>
+        <w:jc w:val="both"/>
+        <w:rPr>
+          <w:lang w:val="es-CO"/>
+        </w:rPr>
+      </w:pPr>
+      <w:r>
+        <w:rPr>
+          <w:b/>
+          <w:bCs/>
+          <w:lang w:val="es-CO"/>
+        </w:rPr>
+        <w:t>Conclusiones:</w:t>
+      </w:r>
+    </w:p>
+    <w:p>
+      <w:pPr>
+        <w:pStyle w:val="ListParagraph"/>
+        <w:jc w:val="both"/>
+        <w:rPr>
+          <w:lang w:val="es-CO"/>
+        </w:rPr>
+      </w:pPr>
+      <w:r>
+        <w:rPr>
+          <w:lang w:val="es-CO"/>
+        </w:rPr>
+        <w:t>S</w:t>
+      </w:r>
+      <w:r>
+        <w:rPr>
+          <w:lang w:val="es-CO"/>
+        </w:rPr>
+        <w:t>e desarrolló e implementó una solución eficiente y modular para revertir secuencias de transformaciones binarias y enmascaramientos parciales aplicados a imágenes RGB en formato BMP, sin requerir conocimiento previo del orden ni del tipo de operaciones. Las transformaciones efectivas fueron XOR, rotación a la izquierda (RL) y rotación a la derecha (RR), mientras que las funciones AND, OR, NOT y los desplazamientos fueron descartados por su irreversibilidad o falta de aporte al proceso. Se validó que las operaciones bit a bit podían aplicarse directamente sobre datos tipo char, sin convertir a binario, optimizando así el uso de memoria y simplificando la implementación. Asimismo, se mejoró la eficiencia al cambiar el tipo de dato en la función loadSeedMasking a uint16_t, en coherencia con los rangos máximos de los canales RGB</w:t>
+      </w:r>
+      <w:r>
+        <w:rPr>
+          <w:lang w:val="es-CO"/>
+        </w:rPr>
+        <w:t xml:space="preserve"> (máximo 510)</w:t>
+      </w:r>
+      <w:r>
+        <w:rPr>
+          <w:lang w:val="es-CO"/>
+        </w:rPr>
+        <w:t>, y al reducir iteraciones mediante una estrategia de verificación anticipada basada en comparación con archivos .txt. El enfoque adoptado permitió obtener una solución precisa, escalable y adaptable a problemas similares.</w:t>
+      </w:r>
+    </w:p>
+    <w:p>
+      <w:pPr>
+        <w:pStyle w:val="ListParagraph"/>
         <w:ind w:left="1440"/>
         <w:jc w:val="both"/>
         <w:rPr>
+          <w:b/>
+          <w:bCs/>
           <w:lang w:val="es-CO"/>
         </w:rPr>
       </w:pPr>
     </w:p>
     <w:p>
       <w:pPr>
-        <w:ind w:left="1440"/>
-        <w:jc w:val="both"/>
-        <w:rPr>
-          <w:lang w:val="es-CO"/>
-        </w:rPr>
-      </w:pPr>
-    </w:p>
-    <w:p>
-      <w:pPr>
-        <w:jc w:val="both"/>
-        <w:rPr>
-          <w:b/>
-          <w:bCs/>
-        </w:rPr>
-      </w:pPr>
-      <w:r>
-        <w:rPr>
-          <w:b/>
-          <w:bCs/>
-          <w:lang w:val="es-CO"/>
-        </w:rPr>
-        <w:t>__________________________</w:t>
-      </w:r>
-      <w:r>
-        <w:rPr>
-          <w:b/>
-          <w:bCs/>
-          <w:lang w:val="es-CO"/>
-        </w:rPr>
-        <w:br/>
-      </w:r>
-      <w:r>
-        <w:rPr>
-          <w:b/>
-          <w:bCs/>
-        </w:rPr>
-        <w:t xml:space="preserve"> </w:t>
-      </w:r>
-      <w:proofErr w:type="spellStart"/>
-      <w:r>
-        <w:rPr>
-          <w:b/>
-          <w:bCs/>
-        </w:rPr>
-        <w:t>Conclusiones</w:t>
-      </w:r>
-      <w:proofErr w:type="spellEnd"/>
-      <w:r>
-        <w:rPr>
-          <w:b/>
-          <w:bCs/>
-        </w:rPr>
-        <w:t>:</w:t>
-      </w:r>
-    </w:p>
-    <w:p>
-      <w:pPr>
-        <w:numPr>
-          <w:ilvl w:val="0"/>
-          <w:numId w:val="42"/>
-        </w:numPr>
-        <w:jc w:val="both"/>
-        <w:rPr>
-          <w:lang w:val="es-CO"/>
-        </w:rPr>
-      </w:pPr>
-      <w:r>
-        <w:rPr>
-          <w:lang w:val="es-CO"/>
-        </w:rPr>
-        <w:t>Se logró implementar una solución que permite revertir cualquier secuencia de transformaciones binarias y enmascaramientos parciales sin conocer previamente el orden exacto ni los tipos.</w:t>
-      </w:r>
-    </w:p>
-    <w:p>
-      <w:pPr>
-        <w:numPr>
-          <w:ilvl w:val="0"/>
-          <w:numId w:val="42"/>
-        </w:numPr>
-        <w:jc w:val="both"/>
-        <w:rPr>
-          <w:lang w:val="es-CO"/>
-        </w:rPr>
-      </w:pPr>
-      <w:r>
-        <w:rPr>
-          <w:lang w:val="es-CO"/>
-        </w:rPr>
-        <w:t>Las transformaciones efectivas para el desafío fueron XOR, rotación izquierda (RL) y rotación derecha (RR). Las funciones AND, OR y NOT no aportaron valor al problema.</w:t>
-      </w:r>
-      <w:r>
-        <w:rPr>
-          <w:lang w:val="es-CO"/>
-        </w:rPr>
-        <w:t xml:space="preserve"> Además, las transformaciones de desplazamiento fueron descartadas para la solución debido a que al realizar estas operaciones “se pierde” información de los bits y es complejo </w:t>
-      </w:r>
-      <w:r>
-        <w:rPr>
-          <w:lang w:val="es-CO"/>
-        </w:rPr>
-        <w:t>revertirlas.</w:t>
-      </w:r>
-    </w:p>
-    <w:p>
-      <w:pPr>
-        <w:numPr>
-          <w:ilvl w:val="0"/>
-          <w:numId w:val="42"/>
-        </w:numPr>
-        <w:jc w:val="both"/>
-        <w:rPr>
-          <w:lang w:val="es-CO"/>
-        </w:rPr>
-      </w:pPr>
-      <w:r>
-        <w:rPr>
-          <w:lang w:val="es-CO"/>
-        </w:rPr>
-        <w:t xml:space="preserve">Al realizar las pruebas a mano sobre las funciones a nivel de bits, nos dimos cuenta de que tanto AND(&amp;&amp;), XOR(ˆ), OR(|) y rotaciones que se hacían con desplazamientos (&lt;&lt; &gt;&gt;) en primera instancia y después con OR(|), funcionan para datos tipo entero y char, por lo que concluimos no tener que pasar los datos de los arreglos de las imágenes cargadas a binario, ya que estas operaciones obedecían al </w:t>
-      </w:r>
-      <w:r>
-        <w:rPr>
-          <w:lang w:val="es-CO"/>
-        </w:rPr>
-        <w:lastRenderedPageBreak/>
-        <w:t>tipo de dato establecido que en este caso es char. Además, al momento de realizar la verificación con definir al resultado como tipo de dato entero, automáticamente los valores</w:t>
-      </w:r>
-      <w:r>
-        <w:rPr>
-          <w:lang w:val="es-CO"/>
-        </w:rPr>
-        <w:t xml:space="preserve"> que se sumaban (char)</w:t>
-      </w:r>
-      <w:r>
-        <w:rPr>
-          <w:lang w:val="es-CO"/>
-        </w:rPr>
-        <w:t xml:space="preserve"> obedecían a este tipo.</w:t>
-      </w:r>
-    </w:p>
-    <w:p>
-      <w:pPr>
-        <w:numPr>
-          <w:ilvl w:val="0"/>
-          <w:numId w:val="42"/>
-        </w:numPr>
-        <w:jc w:val="both"/>
-        <w:rPr>
-          <w:lang w:val="es-CO"/>
-        </w:rPr>
-      </w:pPr>
-      <w:r>
-        <w:rPr>
-          <w:lang w:val="es-CO"/>
-        </w:rPr>
-        <w:t>El proceso fue cuidadosamente verificado contra los archivos .txt, garantizando la precisión del resultado.</w:t>
-      </w:r>
-    </w:p>
-    <w:p>
-      <w:pPr>
-        <w:numPr>
-          <w:ilvl w:val="0"/>
-          <w:numId w:val="42"/>
-        </w:numPr>
-        <w:jc w:val="both"/>
-        <w:rPr>
-          <w:lang w:val="es-CO"/>
-        </w:rPr>
-      </w:pPr>
-      <w:r>
-        <w:rPr>
-          <w:lang w:val="es-CO"/>
-        </w:rPr>
-        <w:t>El enfoque modular y validado paso a paso permite que la solución sea escalable, mantenible y aplicable a otros problemas similares.</w:t>
-      </w:r>
-    </w:p>
-    <w:p>
-      <w:pPr>
-        <w:jc w:val="both"/>
-        <w:rPr>
-          <w:lang w:val="es-CO"/>
-        </w:rPr>
-      </w:pPr>
-      <w:r>
-        <w:rPr>
-          <w:lang w:val="es-CO"/>
-        </w:rPr>
-        <w:t>______________________________</w:t>
-      </w:r>
-    </w:p>
-    <w:p>
-      <w:pPr>
-        <w:pStyle w:val="Prrafodelista"/>
-        <w:jc w:val="both"/>
-        <w:rPr>
-          <w:b/>
-          <w:bCs/>
-          <w:lang w:val="es-CO"/>
-        </w:rPr>
-      </w:pPr>
-    </w:p>
-    <w:p>
-      <w:pPr>
-        <w:pStyle w:val="Prrafodelista"/>
-        <w:jc w:val="both"/>
-        <w:rPr>
-          <w:b/>
-          <w:bCs/>
-          <w:lang w:val="es-CO"/>
-        </w:rPr>
-      </w:pPr>
-    </w:p>
-    <w:p>
-      <w:pPr>
-        <w:pStyle w:val="Prrafodelista"/>
-        <w:jc w:val="both"/>
-        <w:rPr>
-          <w:lang w:val="es-CO"/>
-        </w:rPr>
-      </w:pPr>
-    </w:p>
-    <w:p>
-      <w:pPr>
-        <w:pStyle w:val="Prrafodelista"/>
-        <w:jc w:val="both"/>
-        <w:rPr>
-          <w:lang w:val="es-CO"/>
-        </w:rPr>
-      </w:pPr>
-    </w:p>
-    <w:p>
-      <w:pPr>
-        <w:pStyle w:val="Prrafodelista"/>
-        <w:ind w:left="1440"/>
-        <w:jc w:val="both"/>
-        <w:rPr>
-          <w:b/>
-          <w:bCs/>
-          <w:lang w:val="es-CO"/>
-        </w:rPr>
-      </w:pPr>
-    </w:p>
-    <w:p>
-      <w:pPr>
-        <w:pStyle w:val="Prrafodelista"/>
+        <w:pStyle w:val="ListParagraph"/>
         <w:jc w:val="both"/>
         <w:rPr>
           <w:b/>
@@ -5665,7 +5547,7 @@
   <w:abstractNum w:abstractNumId="17" w15:restartNumberingAfterBreak="0">
     <w:nsid w:val="3AAF07F7"/>
     <w:multiLevelType w:val="multilevel"/>
-    <w:tmpl w:val="EF287270"/>
+    <w:tmpl w:val="648EFD88"/>
     <w:lvl w:ilvl="0">
       <w:start w:val="1"/>
       <w:numFmt w:val="decimal"/>
@@ -5676,6 +5558,8 @@
       </w:pPr>
       <w:rPr>
         <w:rFonts w:hint="default"/>
+        <w:b/>
+        <w:bCs/>
       </w:rPr>
     </w:lvl>
     <w:lvl w:ilvl="1">
@@ -7793,6 +7677,119 @@
     </w:lvl>
   </w:abstractNum>
   <w:abstractNum w:abstractNumId="35" w15:restartNumberingAfterBreak="0">
+    <w:nsid w:val="64F72880"/>
+    <w:multiLevelType w:val="hybridMultilevel"/>
+    <w:tmpl w:val="F23EECA4"/>
+    <w:lvl w:ilvl="0" w:tplc="04090001">
+      <w:start w:val="1"/>
+      <w:numFmt w:val="bullet"/>
+      <w:lvlText w:val=""/>
+      <w:lvlJc w:val="left"/>
+      <w:pPr>
+        <w:ind w:left="720" w:hanging="360"/>
+      </w:pPr>
+      <w:rPr>
+        <w:rFonts w:ascii="Symbol" w:hAnsi="Symbol" w:hint="default"/>
+      </w:rPr>
+    </w:lvl>
+    <w:lvl w:ilvl="1" w:tplc="04090003" w:tentative="1">
+      <w:start w:val="1"/>
+      <w:numFmt w:val="bullet"/>
+      <w:lvlText w:val="o"/>
+      <w:lvlJc w:val="left"/>
+      <w:pPr>
+        <w:ind w:left="1440" w:hanging="360"/>
+      </w:pPr>
+      <w:rPr>
+        <w:rFonts w:ascii="Courier New" w:hAnsi="Courier New" w:cs="Courier New" w:hint="default"/>
+      </w:rPr>
+    </w:lvl>
+    <w:lvl w:ilvl="2" w:tplc="04090005" w:tentative="1">
+      <w:start w:val="1"/>
+      <w:numFmt w:val="bullet"/>
+      <w:lvlText w:val=""/>
+      <w:lvlJc w:val="left"/>
+      <w:pPr>
+        <w:ind w:left="2160" w:hanging="360"/>
+      </w:pPr>
+      <w:rPr>
+        <w:rFonts w:ascii="Wingdings" w:hAnsi="Wingdings" w:hint="default"/>
+      </w:rPr>
+    </w:lvl>
+    <w:lvl w:ilvl="3" w:tplc="04090001" w:tentative="1">
+      <w:start w:val="1"/>
+      <w:numFmt w:val="bullet"/>
+      <w:lvlText w:val=""/>
+      <w:lvlJc w:val="left"/>
+      <w:pPr>
+        <w:ind w:left="2880" w:hanging="360"/>
+      </w:pPr>
+      <w:rPr>
+        <w:rFonts w:ascii="Symbol" w:hAnsi="Symbol" w:hint="default"/>
+      </w:rPr>
+    </w:lvl>
+    <w:lvl w:ilvl="4" w:tplc="04090003" w:tentative="1">
+      <w:start w:val="1"/>
+      <w:numFmt w:val="bullet"/>
+      <w:lvlText w:val="o"/>
+      <w:lvlJc w:val="left"/>
+      <w:pPr>
+        <w:ind w:left="3600" w:hanging="360"/>
+      </w:pPr>
+      <w:rPr>
+        <w:rFonts w:ascii="Courier New" w:hAnsi="Courier New" w:cs="Courier New" w:hint="default"/>
+      </w:rPr>
+    </w:lvl>
+    <w:lvl w:ilvl="5" w:tplc="04090005" w:tentative="1">
+      <w:start w:val="1"/>
+      <w:numFmt w:val="bullet"/>
+      <w:lvlText w:val=""/>
+      <w:lvlJc w:val="left"/>
+      <w:pPr>
+        <w:ind w:left="4320" w:hanging="360"/>
+      </w:pPr>
+      <w:rPr>
+        <w:rFonts w:ascii="Wingdings" w:hAnsi="Wingdings" w:hint="default"/>
+      </w:rPr>
+    </w:lvl>
+    <w:lvl w:ilvl="6" w:tplc="04090001" w:tentative="1">
+      <w:start w:val="1"/>
+      <w:numFmt w:val="bullet"/>
+      <w:lvlText w:val=""/>
+      <w:lvlJc w:val="left"/>
+      <w:pPr>
+        <w:ind w:left="5040" w:hanging="360"/>
+      </w:pPr>
+      <w:rPr>
+        <w:rFonts w:ascii="Symbol" w:hAnsi="Symbol" w:hint="default"/>
+      </w:rPr>
+    </w:lvl>
+    <w:lvl w:ilvl="7" w:tplc="04090003" w:tentative="1">
+      <w:start w:val="1"/>
+      <w:numFmt w:val="bullet"/>
+      <w:lvlText w:val="o"/>
+      <w:lvlJc w:val="left"/>
+      <w:pPr>
+        <w:ind w:left="5760" w:hanging="360"/>
+      </w:pPr>
+      <w:rPr>
+        <w:rFonts w:ascii="Courier New" w:hAnsi="Courier New" w:cs="Courier New" w:hint="default"/>
+      </w:rPr>
+    </w:lvl>
+    <w:lvl w:ilvl="8" w:tplc="04090005" w:tentative="1">
+      <w:start w:val="1"/>
+      <w:numFmt w:val="bullet"/>
+      <w:lvlText w:val=""/>
+      <w:lvlJc w:val="left"/>
+      <w:pPr>
+        <w:ind w:left="6480" w:hanging="360"/>
+      </w:pPr>
+      <w:rPr>
+        <w:rFonts w:ascii="Wingdings" w:hAnsi="Wingdings" w:hint="default"/>
+      </w:rPr>
+    </w:lvl>
+  </w:abstractNum>
+  <w:abstractNum w:abstractNumId="36" w15:restartNumberingAfterBreak="0">
     <w:nsid w:val="69DA1AEC"/>
     <w:multiLevelType w:val="hybridMultilevel"/>
     <w:tmpl w:val="AF5C001C"/>
@@ -7904,7 +7901,7 @@
       </w:rPr>
     </w:lvl>
   </w:abstractNum>
-  <w:abstractNum w:abstractNumId="36" w15:restartNumberingAfterBreak="0">
+  <w:abstractNum w:abstractNumId="37" w15:restartNumberingAfterBreak="0">
     <w:nsid w:val="6D2D13E9"/>
     <w:multiLevelType w:val="hybridMultilevel"/>
     <w:tmpl w:val="8618B0C6"/>
@@ -8017,7 +8014,7 @@
       </w:rPr>
     </w:lvl>
   </w:abstractNum>
-  <w:abstractNum w:abstractNumId="37" w15:restartNumberingAfterBreak="0">
+  <w:abstractNum w:abstractNumId="38" w15:restartNumberingAfterBreak="0">
     <w:nsid w:val="6D35463F"/>
     <w:multiLevelType w:val="multilevel"/>
     <w:tmpl w:val="43242C98"/>
@@ -8166,7 +8163,7 @@
       </w:rPr>
     </w:lvl>
   </w:abstractNum>
-  <w:abstractNum w:abstractNumId="38" w15:restartNumberingAfterBreak="0">
+  <w:abstractNum w:abstractNumId="39" w15:restartNumberingAfterBreak="0">
     <w:nsid w:val="6D9C5542"/>
     <w:multiLevelType w:val="hybridMultilevel"/>
     <w:tmpl w:val="E3605580"/>
@@ -8279,7 +8276,7 @@
       </w:rPr>
     </w:lvl>
   </w:abstractNum>
-  <w:abstractNum w:abstractNumId="39" w15:restartNumberingAfterBreak="0">
+  <w:abstractNum w:abstractNumId="40" w15:restartNumberingAfterBreak="0">
     <w:nsid w:val="70385234"/>
     <w:multiLevelType w:val="hybridMultilevel"/>
     <w:tmpl w:val="915E5B84"/>
@@ -8392,7 +8389,7 @@
       </w:rPr>
     </w:lvl>
   </w:abstractNum>
-  <w:abstractNum w:abstractNumId="40" w15:restartNumberingAfterBreak="0">
+  <w:abstractNum w:abstractNumId="41" w15:restartNumberingAfterBreak="0">
     <w:nsid w:val="75947D2D"/>
     <w:multiLevelType w:val="multilevel"/>
     <w:tmpl w:val="DF403566"/>
@@ -8505,7 +8502,7 @@
       </w:pPr>
     </w:lvl>
   </w:abstractNum>
-  <w:abstractNum w:abstractNumId="41" w15:restartNumberingAfterBreak="0">
+  <w:abstractNum w:abstractNumId="42" w15:restartNumberingAfterBreak="0">
     <w:nsid w:val="78896407"/>
     <w:multiLevelType w:val="hybridMultilevel"/>
     <w:tmpl w:val="E93EB180"/>
@@ -8618,7 +8615,7 @@
       </w:rPr>
     </w:lvl>
   </w:abstractNum>
-  <w:abstractNum w:abstractNumId="42" w15:restartNumberingAfterBreak="0">
+  <w:abstractNum w:abstractNumId="43" w15:restartNumberingAfterBreak="0">
     <w:nsid w:val="78CB453A"/>
     <w:multiLevelType w:val="hybridMultilevel"/>
     <w:tmpl w:val="0200F7CA"/>
@@ -8731,7 +8728,7 @@
       </w:rPr>
     </w:lvl>
   </w:abstractNum>
-  <w:abstractNum w:abstractNumId="43" w15:restartNumberingAfterBreak="0">
+  <w:abstractNum w:abstractNumId="44" w15:restartNumberingAfterBreak="0">
     <w:nsid w:val="7C8B330B"/>
     <w:multiLevelType w:val="multilevel"/>
     <w:tmpl w:val="C14273D0"/>
@@ -8880,7 +8877,7 @@
       </w:rPr>
     </w:lvl>
   </w:abstractNum>
-  <w:abstractNum w:abstractNumId="44" w15:restartNumberingAfterBreak="0">
+  <w:abstractNum w:abstractNumId="45" w15:restartNumberingAfterBreak="0">
     <w:nsid w:val="7CA464F5"/>
     <w:multiLevelType w:val="hybridMultilevel"/>
     <w:tmpl w:val="C2247114"/>
@@ -8994,7 +8991,7 @@
     </w:lvl>
   </w:abstractNum>
   <w:num w:numId="1" w16cid:durableId="1126387060">
-    <w:abstractNumId w:val="42"/>
+    <w:abstractNumId w:val="43"/>
   </w:num>
   <w:num w:numId="2" w16cid:durableId="2120686310">
     <w:abstractNumId w:val="11"/>
@@ -9009,10 +9006,10 @@
     <w:abstractNumId w:val="9"/>
   </w:num>
   <w:num w:numId="6" w16cid:durableId="1941645257">
-    <w:abstractNumId w:val="35"/>
+    <w:abstractNumId w:val="36"/>
   </w:num>
   <w:num w:numId="7" w16cid:durableId="652027614">
-    <w:abstractNumId w:val="37"/>
+    <w:abstractNumId w:val="38"/>
   </w:num>
   <w:num w:numId="8" w16cid:durableId="1905676678">
     <w:abstractNumId w:val="29"/>
@@ -9021,10 +9018,10 @@
     <w:abstractNumId w:val="15"/>
   </w:num>
   <w:num w:numId="10" w16cid:durableId="700277135">
-    <w:abstractNumId w:val="43"/>
+    <w:abstractNumId w:val="44"/>
   </w:num>
   <w:num w:numId="11" w16cid:durableId="2104958228">
-    <w:abstractNumId w:val="40"/>
+    <w:abstractNumId w:val="41"/>
   </w:num>
   <w:num w:numId="12" w16cid:durableId="1736277042">
     <w:abstractNumId w:val="22"/>
@@ -9048,7 +9045,7 @@
     <w:abstractNumId w:val="18"/>
   </w:num>
   <w:num w:numId="19" w16cid:durableId="1769426072">
-    <w:abstractNumId w:val="38"/>
+    <w:abstractNumId w:val="39"/>
   </w:num>
   <w:num w:numId="20" w16cid:durableId="1668362658">
     <w:abstractNumId w:val="19"/>
@@ -9057,7 +9054,7 @@
     <w:abstractNumId w:val="7"/>
   </w:num>
   <w:num w:numId="22" w16cid:durableId="1146973208">
-    <w:abstractNumId w:val="41"/>
+    <w:abstractNumId w:val="42"/>
   </w:num>
   <w:num w:numId="23" w16cid:durableId="1038778348">
     <w:abstractNumId w:val="27"/>
@@ -9069,7 +9066,7 @@
     <w:abstractNumId w:val="10"/>
   </w:num>
   <w:num w:numId="26" w16cid:durableId="135100518">
-    <w:abstractNumId w:val="36"/>
+    <w:abstractNumId w:val="37"/>
   </w:num>
   <w:num w:numId="27" w16cid:durableId="908492753">
     <w:abstractNumId w:val="16"/>
@@ -9087,7 +9084,7 @@
     <w:abstractNumId w:val="0"/>
   </w:num>
   <w:num w:numId="32" w16cid:durableId="1265844898">
-    <w:abstractNumId w:val="39"/>
+    <w:abstractNumId w:val="40"/>
   </w:num>
   <w:num w:numId="33" w16cid:durableId="239565479">
     <w:abstractNumId w:val="12"/>
@@ -9126,7 +9123,10 @@
     <w:abstractNumId w:val="5"/>
   </w:num>
   <w:num w:numId="45" w16cid:durableId="1512529365">
-    <w:abstractNumId w:val="44"/>
+    <w:abstractNumId w:val="45"/>
+  </w:num>
+  <w:num w:numId="46" w16cid:durableId="1496605214">
+    <w:abstractNumId w:val="35"/>
   </w:num>
 </w:numbering>
 </file>
@@ -9533,11 +9533,11 @@
     <w:qFormat/>
     <w:rsid w:val="00D154B9"/>
   </w:style>
-  <w:style w:type="paragraph" w:styleId="Ttulo1">
+  <w:style w:type="paragraph" w:styleId="Heading1">
     <w:name w:val="heading 1"/>
     <w:basedOn w:val="Normal"/>
     <w:next w:val="Normal"/>
-    <w:link w:val="Ttulo1Car"/>
+    <w:link w:val="Heading1Char"/>
     <w:uiPriority w:val="9"/>
     <w:qFormat/>
     <w:rsid w:val="00DD539A"/>
@@ -9554,11 +9554,11 @@
       <w:szCs w:val="40"/>
     </w:rPr>
   </w:style>
-  <w:style w:type="paragraph" w:styleId="Ttulo2">
+  <w:style w:type="paragraph" w:styleId="Heading2">
     <w:name w:val="heading 2"/>
     <w:basedOn w:val="Normal"/>
     <w:next w:val="Normal"/>
-    <w:link w:val="Ttulo2Car"/>
+    <w:link w:val="Heading2Char"/>
     <w:uiPriority w:val="9"/>
     <w:unhideWhenUsed/>
     <w:qFormat/>
@@ -9576,11 +9576,11 @@
       <w:szCs w:val="32"/>
     </w:rPr>
   </w:style>
-  <w:style w:type="paragraph" w:styleId="Ttulo3">
+  <w:style w:type="paragraph" w:styleId="Heading3">
     <w:name w:val="heading 3"/>
     <w:basedOn w:val="Normal"/>
     <w:next w:val="Normal"/>
-    <w:link w:val="Ttulo3Car"/>
+    <w:link w:val="Heading3Char"/>
     <w:uiPriority w:val="9"/>
     <w:semiHidden/>
     <w:unhideWhenUsed/>
@@ -9599,11 +9599,11 @@
       <w:szCs w:val="28"/>
     </w:rPr>
   </w:style>
-  <w:style w:type="paragraph" w:styleId="Ttulo4">
+  <w:style w:type="paragraph" w:styleId="Heading4">
     <w:name w:val="heading 4"/>
     <w:basedOn w:val="Normal"/>
     <w:next w:val="Normal"/>
-    <w:link w:val="Ttulo4Car"/>
+    <w:link w:val="Heading4Char"/>
     <w:uiPriority w:val="9"/>
     <w:semiHidden/>
     <w:unhideWhenUsed/>
@@ -9622,11 +9622,11 @@
       <w:color w:val="0F4761" w:themeColor="accent1" w:themeShade="BF"/>
     </w:rPr>
   </w:style>
-  <w:style w:type="paragraph" w:styleId="Ttulo5">
+  <w:style w:type="paragraph" w:styleId="Heading5">
     <w:name w:val="heading 5"/>
     <w:basedOn w:val="Normal"/>
     <w:next w:val="Normal"/>
-    <w:link w:val="Ttulo5Car"/>
+    <w:link w:val="Heading5Char"/>
     <w:uiPriority w:val="9"/>
     <w:semiHidden/>
     <w:unhideWhenUsed/>
@@ -9643,11 +9643,11 @@
       <w:color w:val="0F4761" w:themeColor="accent1" w:themeShade="BF"/>
     </w:rPr>
   </w:style>
-  <w:style w:type="paragraph" w:styleId="Ttulo6">
+  <w:style w:type="paragraph" w:styleId="Heading6">
     <w:name w:val="heading 6"/>
     <w:basedOn w:val="Normal"/>
     <w:next w:val="Normal"/>
-    <w:link w:val="Ttulo6Car"/>
+    <w:link w:val="Heading6Char"/>
     <w:uiPriority w:val="9"/>
     <w:semiHidden/>
     <w:unhideWhenUsed/>
@@ -9666,11 +9666,11 @@
       <w:color w:val="595959" w:themeColor="text1" w:themeTint="A6"/>
     </w:rPr>
   </w:style>
-  <w:style w:type="paragraph" w:styleId="Ttulo7">
+  <w:style w:type="paragraph" w:styleId="Heading7">
     <w:name w:val="heading 7"/>
     <w:basedOn w:val="Normal"/>
     <w:next w:val="Normal"/>
-    <w:link w:val="Ttulo7Car"/>
+    <w:link w:val="Heading7Char"/>
     <w:uiPriority w:val="9"/>
     <w:semiHidden/>
     <w:unhideWhenUsed/>
@@ -9687,11 +9687,11 @@
       <w:color w:val="595959" w:themeColor="text1" w:themeTint="A6"/>
     </w:rPr>
   </w:style>
-  <w:style w:type="paragraph" w:styleId="Ttulo8">
+  <w:style w:type="paragraph" w:styleId="Heading8">
     <w:name w:val="heading 8"/>
     <w:basedOn w:val="Normal"/>
     <w:next w:val="Normal"/>
-    <w:link w:val="Ttulo8Car"/>
+    <w:link w:val="Heading8Char"/>
     <w:uiPriority w:val="9"/>
     <w:semiHidden/>
     <w:unhideWhenUsed/>
@@ -9710,11 +9710,11 @@
       <w:color w:val="272727" w:themeColor="text1" w:themeTint="D8"/>
     </w:rPr>
   </w:style>
-  <w:style w:type="paragraph" w:styleId="Ttulo9">
+  <w:style w:type="paragraph" w:styleId="Heading9">
     <w:name w:val="heading 9"/>
     <w:basedOn w:val="Normal"/>
     <w:next w:val="Normal"/>
-    <w:link w:val="Ttulo9Car"/>
+    <w:link w:val="Heading9Char"/>
     <w:uiPriority w:val="9"/>
     <w:semiHidden/>
     <w:unhideWhenUsed/>
@@ -9731,13 +9731,12 @@
       <w:color w:val="272727" w:themeColor="text1" w:themeTint="D8"/>
     </w:rPr>
   </w:style>
-  <w:style w:type="character" w:default="1" w:styleId="Fuentedeprrafopredeter">
+  <w:style w:type="character" w:default="1" w:styleId="DefaultParagraphFont">
     <w:name w:val="Default Paragraph Font"/>
     <w:uiPriority w:val="1"/>
-    <w:semiHidden/>
     <w:unhideWhenUsed/>
   </w:style>
-  <w:style w:type="table" w:default="1" w:styleId="Tablanormal">
+  <w:style w:type="table" w:default="1" w:styleId="TableNormal">
     <w:name w:val="Normal Table"/>
     <w:uiPriority w:val="99"/>
     <w:semiHidden/>
@@ -9752,16 +9751,16 @@
       </w:tblCellMar>
     </w:tblPr>
   </w:style>
-  <w:style w:type="numbering" w:default="1" w:styleId="Sinlista">
+  <w:style w:type="numbering" w:default="1" w:styleId="NoList">
     <w:name w:val="No List"/>
     <w:uiPriority w:val="99"/>
     <w:semiHidden/>
     <w:unhideWhenUsed/>
   </w:style>
-  <w:style w:type="character" w:customStyle="1" w:styleId="Ttulo1Car">
-    <w:name w:val="Título 1 Car"/>
-    <w:basedOn w:val="Fuentedeprrafopredeter"/>
-    <w:link w:val="Ttulo1"/>
+  <w:style w:type="character" w:customStyle="1" w:styleId="Heading1Char">
+    <w:name w:val="Heading 1 Char"/>
+    <w:basedOn w:val="DefaultParagraphFont"/>
+    <w:link w:val="Heading1"/>
     <w:uiPriority w:val="9"/>
     <w:rsid w:val="00DD539A"/>
     <w:rPr>
@@ -9771,10 +9770,10 @@
       <w:szCs w:val="40"/>
     </w:rPr>
   </w:style>
-  <w:style w:type="character" w:customStyle="1" w:styleId="Ttulo2Car">
-    <w:name w:val="Título 2 Car"/>
-    <w:basedOn w:val="Fuentedeprrafopredeter"/>
-    <w:link w:val="Ttulo2"/>
+  <w:style w:type="character" w:customStyle="1" w:styleId="Heading2Char">
+    <w:name w:val="Heading 2 Char"/>
+    <w:basedOn w:val="DefaultParagraphFont"/>
+    <w:link w:val="Heading2"/>
     <w:uiPriority w:val="9"/>
     <w:rsid w:val="00DD539A"/>
     <w:rPr>
@@ -9784,10 +9783,10 @@
       <w:szCs w:val="32"/>
     </w:rPr>
   </w:style>
-  <w:style w:type="character" w:customStyle="1" w:styleId="Ttulo3Car">
-    <w:name w:val="Título 3 Car"/>
-    <w:basedOn w:val="Fuentedeprrafopredeter"/>
-    <w:link w:val="Ttulo3"/>
+  <w:style w:type="character" w:customStyle="1" w:styleId="Heading3Char">
+    <w:name w:val="Heading 3 Char"/>
+    <w:basedOn w:val="DefaultParagraphFont"/>
+    <w:link w:val="Heading3"/>
     <w:uiPriority w:val="9"/>
     <w:semiHidden/>
     <w:rsid w:val="00DD539A"/>
@@ -9798,10 +9797,10 @@
       <w:szCs w:val="28"/>
     </w:rPr>
   </w:style>
-  <w:style w:type="character" w:customStyle="1" w:styleId="Ttulo4Car">
-    <w:name w:val="Título 4 Car"/>
-    <w:basedOn w:val="Fuentedeprrafopredeter"/>
-    <w:link w:val="Ttulo4"/>
+  <w:style w:type="character" w:customStyle="1" w:styleId="Heading4Char">
+    <w:name w:val="Heading 4 Char"/>
+    <w:basedOn w:val="DefaultParagraphFont"/>
+    <w:link w:val="Heading4"/>
     <w:uiPriority w:val="9"/>
     <w:semiHidden/>
     <w:rsid w:val="00DD539A"/>
@@ -9812,10 +9811,10 @@
       <w:color w:val="0F4761" w:themeColor="accent1" w:themeShade="BF"/>
     </w:rPr>
   </w:style>
-  <w:style w:type="character" w:customStyle="1" w:styleId="Ttulo5Car">
-    <w:name w:val="Título 5 Car"/>
-    <w:basedOn w:val="Fuentedeprrafopredeter"/>
-    <w:link w:val="Ttulo5"/>
+  <w:style w:type="character" w:customStyle="1" w:styleId="Heading5Char">
+    <w:name w:val="Heading 5 Char"/>
+    <w:basedOn w:val="DefaultParagraphFont"/>
+    <w:link w:val="Heading5"/>
     <w:uiPriority w:val="9"/>
     <w:semiHidden/>
     <w:rsid w:val="00DD539A"/>
@@ -9824,10 +9823,10 @@
       <w:color w:val="0F4761" w:themeColor="accent1" w:themeShade="BF"/>
     </w:rPr>
   </w:style>
-  <w:style w:type="character" w:customStyle="1" w:styleId="Ttulo6Car">
-    <w:name w:val="Título 6 Car"/>
-    <w:basedOn w:val="Fuentedeprrafopredeter"/>
-    <w:link w:val="Ttulo6"/>
+  <w:style w:type="character" w:customStyle="1" w:styleId="Heading6Char">
+    <w:name w:val="Heading 6 Char"/>
+    <w:basedOn w:val="DefaultParagraphFont"/>
+    <w:link w:val="Heading6"/>
     <w:uiPriority w:val="9"/>
     <w:semiHidden/>
     <w:rsid w:val="00DD539A"/>
@@ -9838,10 +9837,10 @@
       <w:color w:val="595959" w:themeColor="text1" w:themeTint="A6"/>
     </w:rPr>
   </w:style>
-  <w:style w:type="character" w:customStyle="1" w:styleId="Ttulo7Car">
-    <w:name w:val="Título 7 Car"/>
-    <w:basedOn w:val="Fuentedeprrafopredeter"/>
-    <w:link w:val="Ttulo7"/>
+  <w:style w:type="character" w:customStyle="1" w:styleId="Heading7Char">
+    <w:name w:val="Heading 7 Char"/>
+    <w:basedOn w:val="DefaultParagraphFont"/>
+    <w:link w:val="Heading7"/>
     <w:uiPriority w:val="9"/>
     <w:semiHidden/>
     <w:rsid w:val="00DD539A"/>
@@ -9850,10 +9849,10 @@
       <w:color w:val="595959" w:themeColor="text1" w:themeTint="A6"/>
     </w:rPr>
   </w:style>
-  <w:style w:type="character" w:customStyle="1" w:styleId="Ttulo8Car">
-    <w:name w:val="Título 8 Car"/>
-    <w:basedOn w:val="Fuentedeprrafopredeter"/>
-    <w:link w:val="Ttulo8"/>
+  <w:style w:type="character" w:customStyle="1" w:styleId="Heading8Char">
+    <w:name w:val="Heading 8 Char"/>
+    <w:basedOn w:val="DefaultParagraphFont"/>
+    <w:link w:val="Heading8"/>
     <w:uiPriority w:val="9"/>
     <w:semiHidden/>
     <w:rsid w:val="00DD539A"/>
@@ -9864,10 +9863,10 @@
       <w:color w:val="272727" w:themeColor="text1" w:themeTint="D8"/>
     </w:rPr>
   </w:style>
-  <w:style w:type="character" w:customStyle="1" w:styleId="Ttulo9Car">
-    <w:name w:val="Título 9 Car"/>
-    <w:basedOn w:val="Fuentedeprrafopredeter"/>
-    <w:link w:val="Ttulo9"/>
+  <w:style w:type="character" w:customStyle="1" w:styleId="Heading9Char">
+    <w:name w:val="Heading 9 Char"/>
+    <w:basedOn w:val="DefaultParagraphFont"/>
+    <w:link w:val="Heading9"/>
     <w:uiPriority w:val="9"/>
     <w:semiHidden/>
     <w:rsid w:val="00DD539A"/>
@@ -9876,11 +9875,11 @@
       <w:color w:val="272727" w:themeColor="text1" w:themeTint="D8"/>
     </w:rPr>
   </w:style>
-  <w:style w:type="paragraph" w:styleId="Ttulo">
+  <w:style w:type="paragraph" w:styleId="Title">
     <w:name w:val="Title"/>
     <w:basedOn w:val="Normal"/>
     <w:next w:val="Normal"/>
-    <w:link w:val="TtuloCar"/>
+    <w:link w:val="TitleChar"/>
     <w:uiPriority w:val="10"/>
     <w:qFormat/>
     <w:rsid w:val="00DD539A"/>
@@ -9896,10 +9895,10 @@
       <w:szCs w:val="56"/>
     </w:rPr>
   </w:style>
-  <w:style w:type="character" w:customStyle="1" w:styleId="TtuloCar">
-    <w:name w:val="Título Car"/>
-    <w:basedOn w:val="Fuentedeprrafopredeter"/>
-    <w:link w:val="Ttulo"/>
+  <w:style w:type="character" w:customStyle="1" w:styleId="TitleChar">
+    <w:name w:val="Title Char"/>
+    <w:basedOn w:val="DefaultParagraphFont"/>
+    <w:link w:val="Title"/>
     <w:uiPriority w:val="10"/>
     <w:rsid w:val="00DD539A"/>
     <w:rPr>
@@ -9910,11 +9909,11 @@
       <w:szCs w:val="56"/>
     </w:rPr>
   </w:style>
-  <w:style w:type="paragraph" w:styleId="Subttulo">
+  <w:style w:type="paragraph" w:styleId="Subtitle">
     <w:name w:val="Subtitle"/>
     <w:basedOn w:val="Normal"/>
     <w:next w:val="Normal"/>
-    <w:link w:val="SubttuloCar"/>
+    <w:link w:val="SubtitleChar"/>
     <w:uiPriority w:val="11"/>
     <w:qFormat/>
     <w:rsid w:val="00DD539A"/>
@@ -9931,10 +9930,10 @@
       <w:szCs w:val="28"/>
     </w:rPr>
   </w:style>
-  <w:style w:type="character" w:customStyle="1" w:styleId="SubttuloCar">
-    <w:name w:val="Subtítulo Car"/>
-    <w:basedOn w:val="Fuentedeprrafopredeter"/>
-    <w:link w:val="Subttulo"/>
+  <w:style w:type="character" w:customStyle="1" w:styleId="SubtitleChar">
+    <w:name w:val="Subtitle Char"/>
+    <w:basedOn w:val="DefaultParagraphFont"/>
+    <w:link w:val="Subtitle"/>
     <w:uiPriority w:val="11"/>
     <w:rsid w:val="00DD539A"/>
     <w:rPr>
@@ -9945,11 +9944,11 @@
       <w:szCs w:val="28"/>
     </w:rPr>
   </w:style>
-  <w:style w:type="paragraph" w:styleId="Cita">
+  <w:style w:type="paragraph" w:styleId="Quote">
     <w:name w:val="Quote"/>
     <w:basedOn w:val="Normal"/>
     <w:next w:val="Normal"/>
-    <w:link w:val="CitaCar"/>
+    <w:link w:val="QuoteChar"/>
     <w:uiPriority w:val="29"/>
     <w:qFormat/>
     <w:rsid w:val="00DD539A"/>
@@ -9963,10 +9962,10 @@
       <w:color w:val="404040" w:themeColor="text1" w:themeTint="BF"/>
     </w:rPr>
   </w:style>
-  <w:style w:type="character" w:customStyle="1" w:styleId="CitaCar">
-    <w:name w:val="Cita Car"/>
-    <w:basedOn w:val="Fuentedeprrafopredeter"/>
-    <w:link w:val="Cita"/>
+  <w:style w:type="character" w:customStyle="1" w:styleId="QuoteChar">
+    <w:name w:val="Quote Char"/>
+    <w:basedOn w:val="DefaultParagraphFont"/>
+    <w:link w:val="Quote"/>
     <w:uiPriority w:val="29"/>
     <w:rsid w:val="00DD539A"/>
     <w:rPr>
@@ -9975,7 +9974,7 @@
       <w:color w:val="404040" w:themeColor="text1" w:themeTint="BF"/>
     </w:rPr>
   </w:style>
-  <w:style w:type="paragraph" w:styleId="Prrafodelista">
+  <w:style w:type="paragraph" w:styleId="ListParagraph">
     <w:name w:val="List Paragraph"/>
     <w:basedOn w:val="Normal"/>
     <w:uiPriority w:val="34"/>
@@ -9986,9 +9985,9 @@
       <w:contextualSpacing/>
     </w:pPr>
   </w:style>
-  <w:style w:type="character" w:styleId="nfasisintenso">
+  <w:style w:type="character" w:styleId="IntenseEmphasis">
     <w:name w:val="Intense Emphasis"/>
-    <w:basedOn w:val="Fuentedeprrafopredeter"/>
+    <w:basedOn w:val="DefaultParagraphFont"/>
     <w:uiPriority w:val="21"/>
     <w:qFormat/>
     <w:rsid w:val="00DD539A"/>
@@ -9998,11 +9997,11 @@
       <w:color w:val="0F4761" w:themeColor="accent1" w:themeShade="BF"/>
     </w:rPr>
   </w:style>
-  <w:style w:type="paragraph" w:styleId="Citadestacada">
+  <w:style w:type="paragraph" w:styleId="IntenseQuote">
     <w:name w:val="Intense Quote"/>
     <w:basedOn w:val="Normal"/>
     <w:next w:val="Normal"/>
-    <w:link w:val="CitadestacadaCar"/>
+    <w:link w:val="IntenseQuoteChar"/>
     <w:uiPriority w:val="30"/>
     <w:qFormat/>
     <w:rsid w:val="00DD539A"/>
@@ -10021,10 +10020,10 @@
       <w:color w:val="0F4761" w:themeColor="accent1" w:themeShade="BF"/>
     </w:rPr>
   </w:style>
-  <w:style w:type="character" w:customStyle="1" w:styleId="CitadestacadaCar">
-    <w:name w:val="Cita destacada Car"/>
-    <w:basedOn w:val="Fuentedeprrafopredeter"/>
-    <w:link w:val="Citadestacada"/>
+  <w:style w:type="character" w:customStyle="1" w:styleId="IntenseQuoteChar">
+    <w:name w:val="Intense Quote Char"/>
+    <w:basedOn w:val="DefaultParagraphFont"/>
+    <w:link w:val="IntenseQuote"/>
     <w:uiPriority w:val="30"/>
     <w:rsid w:val="00DD539A"/>
     <w:rPr>
@@ -10033,9 +10032,9 @@
       <w:color w:val="0F4761" w:themeColor="accent1" w:themeShade="BF"/>
     </w:rPr>
   </w:style>
-  <w:style w:type="character" w:styleId="Referenciaintensa">
+  <w:style w:type="character" w:styleId="IntenseReference">
     <w:name w:val="Intense Reference"/>
-    <w:basedOn w:val="Fuentedeprrafopredeter"/>
+    <w:basedOn w:val="DefaultParagraphFont"/>
     <w:uiPriority w:val="32"/>
     <w:qFormat/>
     <w:rsid w:val="00DD539A"/>
@@ -10047,9 +10046,9 @@
       <w:spacing w:val="5"/>
     </w:rPr>
   </w:style>
-  <w:style w:type="character" w:styleId="Textodelmarcadordeposicin">
+  <w:style w:type="character" w:styleId="PlaceholderText">
     <w:name w:val="Placeholder Text"/>
-    <w:basedOn w:val="Fuentedeprrafopredeter"/>
+    <w:basedOn w:val="DefaultParagraphFont"/>
     <w:uiPriority w:val="99"/>
     <w:semiHidden/>
     <w:rsid w:val="009351FF"/>
@@ -10057,9 +10056,9 @@
       <w:color w:val="666666"/>
     </w:rPr>
   </w:style>
-  <w:style w:type="character" w:styleId="CdigoHTML">
+  <w:style w:type="character" w:styleId="HTMLCode">
     <w:name w:val="HTML Code"/>
-    <w:basedOn w:val="Fuentedeprrafopredeter"/>
+    <w:basedOn w:val="DefaultParagraphFont"/>
     <w:uiPriority w:val="99"/>
     <w:semiHidden/>
     <w:unhideWhenUsed/>
@@ -10070,10 +10069,10 @@
       <w:szCs w:val="20"/>
     </w:rPr>
   </w:style>
-  <w:style w:type="paragraph" w:styleId="Encabezado">
+  <w:style w:type="paragraph" w:styleId="Header">
     <w:name w:val="header"/>
     <w:basedOn w:val="Normal"/>
-    <w:link w:val="EncabezadoCar"/>
+    <w:link w:val="HeaderChar"/>
     <w:uiPriority w:val="99"/>
     <w:unhideWhenUsed/>
     <w:rsid w:val="00382891"/>
@@ -10085,17 +10084,17 @@
       <w:spacing w:after="0" w:line="240" w:lineRule="auto"/>
     </w:pPr>
   </w:style>
-  <w:style w:type="character" w:customStyle="1" w:styleId="EncabezadoCar">
-    <w:name w:val="Encabezado Car"/>
-    <w:basedOn w:val="Fuentedeprrafopredeter"/>
-    <w:link w:val="Encabezado"/>
+  <w:style w:type="character" w:customStyle="1" w:styleId="HeaderChar">
+    <w:name w:val="Header Char"/>
+    <w:basedOn w:val="DefaultParagraphFont"/>
+    <w:link w:val="Header"/>
     <w:uiPriority w:val="99"/>
     <w:rsid w:val="00382891"/>
   </w:style>
-  <w:style w:type="paragraph" w:styleId="Piedepgina">
+  <w:style w:type="paragraph" w:styleId="Footer">
     <w:name w:val="footer"/>
     <w:basedOn w:val="Normal"/>
-    <w:link w:val="PiedepginaCar"/>
+    <w:link w:val="FooterChar"/>
     <w:uiPriority w:val="99"/>
     <w:unhideWhenUsed/>
     <w:rsid w:val="00382891"/>
@@ -10107,10 +10106,10 @@
       <w:spacing w:after="0" w:line="240" w:lineRule="auto"/>
     </w:pPr>
   </w:style>
-  <w:style w:type="character" w:customStyle="1" w:styleId="PiedepginaCar">
-    <w:name w:val="Pie de página Car"/>
-    <w:basedOn w:val="Fuentedeprrafopredeter"/>
-    <w:link w:val="Piedepgina"/>
+  <w:style w:type="character" w:customStyle="1" w:styleId="FooterChar">
+    <w:name w:val="Footer Char"/>
+    <w:basedOn w:val="DefaultParagraphFont"/>
+    <w:link w:val="Footer"/>
     <w:uiPriority w:val="99"/>
     <w:rsid w:val="00382891"/>
   </w:style>
@@ -10442,59 +10441,6 @@
 </file>
 
 <file path=customXml/item2.xml><?xml version="1.0" encoding="utf-8"?>
-<p:properties xmlns:p="http://schemas.microsoft.com/office/2006/metadata/properties" xmlns:xsi="http://www.w3.org/2001/XMLSchema-instance" xmlns:pc="http://schemas.microsoft.com/office/infopath/2007/PartnerControls">
-  <documentManagement>
-    <Invited_Teachers xmlns="eb746948-df89-44e0-9da9-dc09407422f7" xsi:nil="true"/>
-    <Invited_Students xmlns="eb746948-df89-44e0-9da9-dc09407422f7" xsi:nil="true"/>
-    <IsNotebookLocked xmlns="eb746948-df89-44e0-9da9-dc09407422f7" xsi:nil="true"/>
-    <Is_Collaboration_Space_Locked xmlns="eb746948-df89-44e0-9da9-dc09407422f7" xsi:nil="true"/>
-    <Teams_Channel_Section_Location xmlns="eb746948-df89-44e0-9da9-dc09407422f7" xsi:nil="true"/>
-    <Templates xmlns="eb746948-df89-44e0-9da9-dc09407422f7" xsi:nil="true"/>
-    <Has_Teacher_Only_SectionGroup xmlns="eb746948-df89-44e0-9da9-dc09407422f7" xsi:nil="true"/>
-    <FolderType xmlns="eb746948-df89-44e0-9da9-dc09407422f7" xsi:nil="true"/>
-    <TeamsChannelId xmlns="eb746948-df89-44e0-9da9-dc09407422f7" xsi:nil="true"/>
-    <Self_Registration_Enabled xmlns="eb746948-df89-44e0-9da9-dc09407422f7" xsi:nil="true"/>
-    <Teachers xmlns="eb746948-df89-44e0-9da9-dc09407422f7">
-      <UserInfo>
-        <DisplayName/>
-        <AccountId xsi:nil="true"/>
-        <AccountType/>
-      </UserInfo>
-    </Teachers>
-    <Distribution_Groups xmlns="eb746948-df89-44e0-9da9-dc09407422f7" xsi:nil="true"/>
-    <AppVersion xmlns="eb746948-df89-44e0-9da9-dc09407422f7" xsi:nil="true"/>
-    <LMS_Mappings xmlns="eb746948-df89-44e0-9da9-dc09407422f7" xsi:nil="true"/>
-    <NotebookType xmlns="eb746948-df89-44e0-9da9-dc09407422f7" xsi:nil="true"/>
-    <CultureName xmlns="eb746948-df89-44e0-9da9-dc09407422f7" xsi:nil="true"/>
-    <DefaultSectionNames xmlns="eb746948-df89-44e0-9da9-dc09407422f7" xsi:nil="true"/>
-    <_activity xmlns="eb746948-df89-44e0-9da9-dc09407422f7" xsi:nil="true"/>
-    <Owner xmlns="eb746948-df89-44e0-9da9-dc09407422f7">
-      <UserInfo>
-        <DisplayName/>
-        <AccountId xsi:nil="true"/>
-        <AccountType/>
-      </UserInfo>
-    </Owner>
-    <Student_Groups xmlns="eb746948-df89-44e0-9da9-dc09407422f7">
-      <UserInfo>
-        <DisplayName/>
-        <AccountId xsi:nil="true"/>
-        <AccountType/>
-      </UserInfo>
-    </Student_Groups>
-    <Math_Settings xmlns="eb746948-df89-44e0-9da9-dc09407422f7" xsi:nil="true"/>
-    <Students xmlns="eb746948-df89-44e0-9da9-dc09407422f7">
-      <UserInfo>
-        <DisplayName/>
-        <AccountId xsi:nil="true"/>
-        <AccountType/>
-      </UserInfo>
-    </Students>
-  </documentManagement>
-</p:properties>
-</file>
-
-<file path=customXml/item3.xml><?xml version="1.0" encoding="utf-8"?>
 <ct:contentTypeSchema xmlns:ct="http://schemas.microsoft.com/office/2006/metadata/contentType" xmlns:ma="http://schemas.microsoft.com/office/2006/metadata/properties/metaAttributes" ct:_="" ma:_="" ma:contentTypeName="Documento" ma:contentTypeID="0x0101005C1ABAFF7B98C74B8115279C2D8A6443" ma:contentTypeVersion="39" ma:contentTypeDescription="Crear nuevo documento." ma:contentTypeScope="" ma:versionID="55763f3932d779d3acb9fa2b7031b50d">
   <xsd:schema xmlns:xsd="http://www.w3.org/2001/XMLSchema" xmlns:xs="http://www.w3.org/2001/XMLSchema" xmlns:p="http://schemas.microsoft.com/office/2006/metadata/properties" xmlns:ns3="eb746948-df89-44e0-9da9-dc09407422f7" xmlns:ns4="a34598a8-8c2d-4b43-886c-4a26e950f59b" targetNamespace="http://schemas.microsoft.com/office/2006/metadata/properties" ma:root="true" ma:fieldsID="58428b53e36372b34ab98e7831f51e76" ns3:_="" ns4:_="">
     <xsd:import namespace="eb746948-df89-44e0-9da9-dc09407422f7"/>
@@ -10941,6 +10887,59 @@
 </ct:contentTypeSchema>
 </file>
 
+<file path=customXml/item3.xml><?xml version="1.0" encoding="utf-8"?>
+<p:properties xmlns:p="http://schemas.microsoft.com/office/2006/metadata/properties" xmlns:xsi="http://www.w3.org/2001/XMLSchema-instance" xmlns:pc="http://schemas.microsoft.com/office/infopath/2007/PartnerControls">
+  <documentManagement>
+    <Invited_Teachers xmlns="eb746948-df89-44e0-9da9-dc09407422f7" xsi:nil="true"/>
+    <Invited_Students xmlns="eb746948-df89-44e0-9da9-dc09407422f7" xsi:nil="true"/>
+    <IsNotebookLocked xmlns="eb746948-df89-44e0-9da9-dc09407422f7" xsi:nil="true"/>
+    <Is_Collaboration_Space_Locked xmlns="eb746948-df89-44e0-9da9-dc09407422f7" xsi:nil="true"/>
+    <Teams_Channel_Section_Location xmlns="eb746948-df89-44e0-9da9-dc09407422f7" xsi:nil="true"/>
+    <Templates xmlns="eb746948-df89-44e0-9da9-dc09407422f7" xsi:nil="true"/>
+    <Has_Teacher_Only_SectionGroup xmlns="eb746948-df89-44e0-9da9-dc09407422f7" xsi:nil="true"/>
+    <FolderType xmlns="eb746948-df89-44e0-9da9-dc09407422f7" xsi:nil="true"/>
+    <TeamsChannelId xmlns="eb746948-df89-44e0-9da9-dc09407422f7" xsi:nil="true"/>
+    <Self_Registration_Enabled xmlns="eb746948-df89-44e0-9da9-dc09407422f7" xsi:nil="true"/>
+    <Teachers xmlns="eb746948-df89-44e0-9da9-dc09407422f7">
+      <UserInfo>
+        <DisplayName/>
+        <AccountId xsi:nil="true"/>
+        <AccountType/>
+      </UserInfo>
+    </Teachers>
+    <Distribution_Groups xmlns="eb746948-df89-44e0-9da9-dc09407422f7" xsi:nil="true"/>
+    <AppVersion xmlns="eb746948-df89-44e0-9da9-dc09407422f7" xsi:nil="true"/>
+    <LMS_Mappings xmlns="eb746948-df89-44e0-9da9-dc09407422f7" xsi:nil="true"/>
+    <NotebookType xmlns="eb746948-df89-44e0-9da9-dc09407422f7" xsi:nil="true"/>
+    <CultureName xmlns="eb746948-df89-44e0-9da9-dc09407422f7" xsi:nil="true"/>
+    <DefaultSectionNames xmlns="eb746948-df89-44e0-9da9-dc09407422f7" xsi:nil="true"/>
+    <_activity xmlns="eb746948-df89-44e0-9da9-dc09407422f7" xsi:nil="true"/>
+    <Owner xmlns="eb746948-df89-44e0-9da9-dc09407422f7">
+      <UserInfo>
+        <DisplayName/>
+        <AccountId xsi:nil="true"/>
+        <AccountType/>
+      </UserInfo>
+    </Owner>
+    <Student_Groups xmlns="eb746948-df89-44e0-9da9-dc09407422f7">
+      <UserInfo>
+        <DisplayName/>
+        <AccountId xsi:nil="true"/>
+        <AccountType/>
+      </UserInfo>
+    </Student_Groups>
+    <Math_Settings xmlns="eb746948-df89-44e0-9da9-dc09407422f7" xsi:nil="true"/>
+    <Students xmlns="eb746948-df89-44e0-9da9-dc09407422f7">
+      <UserInfo>
+        <DisplayName/>
+        <AccountId xsi:nil="true"/>
+        <AccountType/>
+      </UserInfo>
+    </Students>
+  </documentManagement>
+</p:properties>
+</file>
+
 <file path=customXml/itemProps1.xml><?xml version="1.0" encoding="utf-8"?>
 <ds:datastoreItem xmlns:ds="http://schemas.openxmlformats.org/officeDocument/2006/customXml" ds:itemID="{42ABF798-7BFB-4ED7-9F7B-147E409E1DA7}">
   <ds:schemaRefs>
@@ -10950,16 +10949,6 @@
 </file>
 
 <file path=customXml/itemProps2.xml><?xml version="1.0" encoding="utf-8"?>
-<ds:datastoreItem xmlns:ds="http://schemas.openxmlformats.org/officeDocument/2006/customXml" ds:itemID="{FF768CDE-B77D-4AA1-A82E-16CA3EA44068}">
-  <ds:schemaRefs>
-    <ds:schemaRef ds:uri="http://schemas.microsoft.com/office/2006/metadata/properties"/>
-    <ds:schemaRef ds:uri="http://schemas.microsoft.com/office/infopath/2007/PartnerControls"/>
-    <ds:schemaRef ds:uri="eb746948-df89-44e0-9da9-dc09407422f7"/>
-  </ds:schemaRefs>
-</ds:datastoreItem>
-</file>
-
-<file path=customXml/itemProps3.xml><?xml version="1.0" encoding="utf-8"?>
 <ds:datastoreItem xmlns:ds="http://schemas.openxmlformats.org/officeDocument/2006/customXml" ds:itemID="{8C6C9634-2325-4305-B80C-6EB9EF3EA3AD}">
   <ds:schemaRefs>
     <ds:schemaRef ds:uri="http://schemas.microsoft.com/office/2006/metadata/contentType"/>
@@ -10976,4 +10965,14 @@
     <ds:schemaRef ds:uri="http://schemas.microsoft.com/internal/obd"/>
   </ds:schemaRefs>
 </ds:datastoreItem>
+</file>
+
+<file path=customXml/itemProps3.xml><?xml version="1.0" encoding="utf-8"?>
+<ds:datastoreItem xmlns:ds="http://schemas.openxmlformats.org/officeDocument/2006/customXml" ds:itemID="{FF768CDE-B77D-4AA1-A82E-16CA3EA44068}">
+  <ds:schemaRefs>
+    <ds:schemaRef ds:uri="http://schemas.microsoft.com/office/2006/metadata/properties"/>
+    <ds:schemaRef ds:uri="http://schemas.microsoft.com/office/infopath/2007/PartnerControls"/>
+    <ds:schemaRef ds:uri="eb746948-df89-44e0-9da9-dc09407422f7"/>
+  </ds:schemaRefs>
+</ds:datastoreItem>
 </file>
</xml_diff>

<commit_message>
Implementacion de funcion de contador de archivos txt en Qt y su justificacion en el documento con el fin de automatizar aun mas el proceso
</commit_message>
<xml_diff>
--- a/ANALISIS_DESAFIO_1.docx
+++ b/ANALISIS_DESAFIO_1.docx
@@ -112,7 +112,7 @@
     </w:p>
     <w:p>
       <w:pPr>
-        <w:pStyle w:val="ListParagraph"/>
+        <w:pStyle w:val="Prrafodelista"/>
         <w:jc w:val="both"/>
         <w:rPr>
           <w:b/>
@@ -123,7 +123,7 @@
     </w:p>
     <w:p>
       <w:pPr>
-        <w:pStyle w:val="ListParagraph"/>
+        <w:pStyle w:val="Prrafodelista"/>
         <w:numPr>
           <w:ilvl w:val="0"/>
           <w:numId w:val="15"/>
@@ -146,7 +146,7 @@
     </w:p>
     <w:p>
       <w:pPr>
-        <w:pStyle w:val="ListParagraph"/>
+        <w:pStyle w:val="Prrafodelista"/>
         <w:numPr>
           <w:ilvl w:val="1"/>
           <w:numId w:val="15"/>
@@ -171,7 +171,7 @@
     </w:p>
     <w:p>
       <w:pPr>
-        <w:pStyle w:val="ListParagraph"/>
+        <w:pStyle w:val="Prrafodelista"/>
         <w:ind w:left="1440"/>
         <w:jc w:val="both"/>
         <w:rPr>
@@ -281,7 +281,7 @@
     </w:p>
     <w:p>
       <w:pPr>
-        <w:pStyle w:val="ListParagraph"/>
+        <w:pStyle w:val="Prrafodelista"/>
         <w:ind w:left="1440"/>
         <w:jc w:val="both"/>
         <w:rPr>
@@ -337,7 +337,7 @@
     </w:p>
     <w:p>
       <w:pPr>
-        <w:pStyle w:val="ListParagraph"/>
+        <w:pStyle w:val="Prrafodelista"/>
         <w:ind w:left="1440"/>
         <w:jc w:val="both"/>
         <w:rPr>
@@ -365,7 +365,7 @@
     </w:p>
     <w:p>
       <w:pPr>
-        <w:pStyle w:val="ListParagraph"/>
+        <w:pStyle w:val="Prrafodelista"/>
         <w:ind w:left="1440"/>
         <w:jc w:val="both"/>
         <w:rPr>
@@ -393,7 +393,7 @@
     </w:p>
     <w:p>
       <w:pPr>
-        <w:pStyle w:val="ListParagraph"/>
+        <w:pStyle w:val="Prrafodelista"/>
         <w:ind w:left="1440"/>
         <w:jc w:val="center"/>
         <w:rPr>
@@ -506,7 +506,7 @@
     </w:p>
     <w:p>
       <w:pPr>
-        <w:pStyle w:val="ListParagraph"/>
+        <w:pStyle w:val="Prrafodelista"/>
         <w:numPr>
           <w:ilvl w:val="1"/>
           <w:numId w:val="15"/>
@@ -534,7 +534,7 @@
     </w:p>
     <w:p>
       <w:pPr>
-        <w:pStyle w:val="ListParagraph"/>
+        <w:pStyle w:val="Prrafodelista"/>
         <w:numPr>
           <w:ilvl w:val="0"/>
           <w:numId w:val="37"/>
@@ -571,7 +571,7 @@
     </w:p>
     <w:p>
       <w:pPr>
-        <w:pStyle w:val="ListParagraph"/>
+        <w:pStyle w:val="Prrafodelista"/>
         <w:numPr>
           <w:ilvl w:val="0"/>
           <w:numId w:val="37"/>
@@ -640,7 +640,7 @@
     </w:p>
     <w:p>
       <w:pPr>
-        <w:pStyle w:val="ListParagraph"/>
+        <w:pStyle w:val="Prrafodelista"/>
         <w:numPr>
           <w:ilvl w:val="1"/>
           <w:numId w:val="15"/>
@@ -663,7 +663,7 @@
     </w:p>
     <w:p>
       <w:pPr>
-        <w:pStyle w:val="ListParagraph"/>
+        <w:pStyle w:val="Prrafodelista"/>
         <w:numPr>
           <w:ilvl w:val="0"/>
           <w:numId w:val="33"/>
@@ -712,7 +712,7 @@
     </w:p>
     <w:p>
       <w:pPr>
-        <w:pStyle w:val="ListParagraph"/>
+        <w:pStyle w:val="Prrafodelista"/>
         <w:numPr>
           <w:ilvl w:val="0"/>
           <w:numId w:val="33"/>
@@ -763,7 +763,7 @@
     </w:p>
     <w:p>
       <w:pPr>
-        <w:pStyle w:val="ListParagraph"/>
+        <w:pStyle w:val="Prrafodelista"/>
         <w:numPr>
           <w:ilvl w:val="0"/>
           <w:numId w:val="33"/>
@@ -782,7 +782,7 @@
     </w:p>
     <w:p>
       <w:pPr>
-        <w:pStyle w:val="ListParagraph"/>
+        <w:pStyle w:val="Prrafodelista"/>
         <w:numPr>
           <w:ilvl w:val="1"/>
           <w:numId w:val="15"/>
@@ -805,7 +805,7 @@
     </w:p>
     <w:p>
       <w:pPr>
-        <w:pStyle w:val="ListParagraph"/>
+        <w:pStyle w:val="Prrafodelista"/>
         <w:ind w:left="1440"/>
         <w:jc w:val="both"/>
         <w:rPr>
@@ -827,7 +827,7 @@
     </w:p>
     <w:p>
       <w:pPr>
-        <w:pStyle w:val="ListParagraph"/>
+        <w:pStyle w:val="Prrafodelista"/>
         <w:numPr>
           <w:ilvl w:val="0"/>
           <w:numId w:val="36"/>
@@ -860,7 +860,7 @@
     </w:p>
     <w:p>
       <w:pPr>
-        <w:pStyle w:val="ListParagraph"/>
+        <w:pStyle w:val="Prrafodelista"/>
         <w:numPr>
           <w:ilvl w:val="0"/>
           <w:numId w:val="36"/>
@@ -919,7 +919,7 @@
     </w:p>
     <w:p>
       <w:pPr>
-        <w:pStyle w:val="ListParagraph"/>
+        <w:pStyle w:val="Prrafodelista"/>
         <w:numPr>
           <w:ilvl w:val="0"/>
           <w:numId w:val="36"/>
@@ -966,7 +966,7 @@
     </w:p>
     <w:p>
       <w:pPr>
-        <w:pStyle w:val="ListParagraph"/>
+        <w:pStyle w:val="Prrafodelista"/>
         <w:numPr>
           <w:ilvl w:val="0"/>
           <w:numId w:val="36"/>
@@ -985,7 +985,7 @@
     </w:p>
     <w:p>
       <w:pPr>
-        <w:pStyle w:val="ListParagraph"/>
+        <w:pStyle w:val="Prrafodelista"/>
         <w:numPr>
           <w:ilvl w:val="0"/>
           <w:numId w:val="36"/>
@@ -1101,14 +1101,7 @@
         <w:rPr>
           <w:lang w:val="es-CO"/>
         </w:rPr>
-        <w:t xml:space="preserve"> análisis planteado, antes de iniciar la codificación del programa en </w:t>
-      </w:r>
-      <w:proofErr w:type="gramStart"/>
-      <w:r>
-        <w:rPr>
-          <w:lang w:val="es-CO"/>
-        </w:rPr>
-        <w:t>Qt</w:t>
+        <w:t xml:space="preserve"> análisis planteado, antes de iniciar la codificación del programa en Qt</w:t>
       </w:r>
       <w:r>
         <w:rPr>
@@ -1122,7 +1115,6 @@
         </w:rPr>
         <w:t>:</w:t>
       </w:r>
-      <w:proofErr w:type="gramEnd"/>
     </w:p>
     <w:p>
       <w:pPr>
@@ -1299,7 +1291,7 @@
     </w:p>
     <w:p>
       <w:pPr>
-        <w:pStyle w:val="ListParagraph"/>
+        <w:pStyle w:val="Prrafodelista"/>
         <w:numPr>
           <w:ilvl w:val="0"/>
           <w:numId w:val="15"/>
@@ -1331,7 +1323,7 @@
     </w:p>
     <w:p>
       <w:pPr>
-        <w:pStyle w:val="ListParagraph"/>
+        <w:pStyle w:val="Prrafodelista"/>
         <w:jc w:val="center"/>
         <w:rPr>
           <w:sz w:val="20"/>
@@ -1457,7 +1449,7 @@
     </w:p>
     <w:p>
       <w:pPr>
-        <w:pStyle w:val="ListParagraph"/>
+        <w:pStyle w:val="Prrafodelista"/>
         <w:jc w:val="both"/>
         <w:rPr>
           <w:lang w:val="es-CO"/>
@@ -1503,7 +1495,7 @@
     </w:p>
     <w:p>
       <w:pPr>
-        <w:pStyle w:val="ListParagraph"/>
+        <w:pStyle w:val="Prrafodelista"/>
         <w:numPr>
           <w:ilvl w:val="0"/>
           <w:numId w:val="43"/>
@@ -1562,7 +1554,7 @@
     </w:p>
     <w:p>
       <w:pPr>
-        <w:pStyle w:val="ListParagraph"/>
+        <w:pStyle w:val="Prrafodelista"/>
         <w:numPr>
           <w:ilvl w:val="0"/>
           <w:numId w:val="43"/>
@@ -1623,7 +1615,7 @@
     </w:p>
     <w:p>
       <w:pPr>
-        <w:pStyle w:val="ListParagraph"/>
+        <w:pStyle w:val="Prrafodelista"/>
         <w:numPr>
           <w:ilvl w:val="0"/>
           <w:numId w:val="43"/>
@@ -1668,7 +1660,7 @@
     </w:p>
     <w:p>
       <w:pPr>
-        <w:pStyle w:val="ListParagraph"/>
+        <w:pStyle w:val="Prrafodelista"/>
         <w:numPr>
           <w:ilvl w:val="0"/>
           <w:numId w:val="43"/>
@@ -1699,7 +1691,7 @@
     </w:p>
     <w:p>
       <w:pPr>
-        <w:pStyle w:val="ListParagraph"/>
+        <w:pStyle w:val="Prrafodelista"/>
         <w:numPr>
           <w:ilvl w:val="0"/>
           <w:numId w:val="43"/>
@@ -1754,7 +1746,7 @@
     </w:p>
     <w:p>
       <w:pPr>
-        <w:pStyle w:val="ListParagraph"/>
+        <w:pStyle w:val="Prrafodelista"/>
         <w:numPr>
           <w:ilvl w:val="0"/>
           <w:numId w:val="15"/>
@@ -1777,7 +1769,7 @@
     </w:p>
     <w:p>
       <w:pPr>
-        <w:pStyle w:val="ListParagraph"/>
+        <w:pStyle w:val="Prrafodelista"/>
         <w:numPr>
           <w:ilvl w:val="1"/>
           <w:numId w:val="15"/>
@@ -1854,7 +1846,7 @@
     </w:p>
     <w:p>
       <w:pPr>
-        <w:pStyle w:val="ListParagraph"/>
+        <w:pStyle w:val="Prrafodelista"/>
         <w:ind w:left="1440"/>
         <w:jc w:val="center"/>
         <w:rPr>
@@ -1963,7 +1955,7 @@
     </w:p>
     <w:p>
       <w:pPr>
-        <w:pStyle w:val="ListParagraph"/>
+        <w:pStyle w:val="Prrafodelista"/>
         <w:numPr>
           <w:ilvl w:val="1"/>
           <w:numId w:val="15"/>
@@ -1990,7 +1982,7 @@
     </w:p>
     <w:p>
       <w:pPr>
-        <w:pStyle w:val="ListParagraph"/>
+        <w:pStyle w:val="Prrafodelista"/>
         <w:ind w:left="1440"/>
         <w:jc w:val="both"/>
         <w:rPr>
@@ -2066,7 +2058,7 @@
     </w:p>
     <w:p>
       <w:pPr>
-        <w:pStyle w:val="ListParagraph"/>
+        <w:pStyle w:val="Prrafodelista"/>
         <w:ind w:left="1440"/>
         <w:jc w:val="center"/>
         <w:rPr>
@@ -2178,7 +2170,7 @@
     </w:p>
     <w:p>
       <w:pPr>
-        <w:pStyle w:val="ListParagraph"/>
+        <w:pStyle w:val="Prrafodelista"/>
         <w:numPr>
           <w:ilvl w:val="1"/>
           <w:numId w:val="15"/>
@@ -2205,7 +2197,7 @@
     </w:p>
     <w:p>
       <w:pPr>
-        <w:pStyle w:val="ListParagraph"/>
+        <w:pStyle w:val="Prrafodelista"/>
         <w:ind w:left="1440"/>
         <w:jc w:val="both"/>
         <w:rPr>
@@ -2247,7 +2239,7 @@
     </w:p>
     <w:p>
       <w:pPr>
-        <w:pStyle w:val="ListParagraph"/>
+        <w:pStyle w:val="Prrafodelista"/>
         <w:ind w:left="1440"/>
         <w:jc w:val="center"/>
         <w:rPr>
@@ -2358,7 +2350,7 @@
     </w:p>
     <w:p>
       <w:pPr>
-        <w:pStyle w:val="ListParagraph"/>
+        <w:pStyle w:val="Prrafodelista"/>
         <w:numPr>
           <w:ilvl w:val="1"/>
           <w:numId w:val="15"/>
@@ -2405,7 +2397,7 @@
     </w:p>
     <w:p>
       <w:pPr>
-        <w:pStyle w:val="ListParagraph"/>
+        <w:pStyle w:val="Prrafodelista"/>
         <w:ind w:left="1440"/>
         <w:jc w:val="both"/>
         <w:rPr>
@@ -2421,12 +2413,12 @@
     </w:p>
     <w:p>
       <w:pPr>
-        <w:pStyle w:val="ListParagraph"/>
+        <w:pStyle w:val="Prrafodelista"/>
         <w:ind w:left="1440"/>
         <w:jc w:val="center"/>
         <w:rPr>
-          <w:b/>
-          <w:bCs/>
+          <w:sz w:val="20"/>
+          <w:szCs w:val="20"/>
           <w:lang w:val="es-CO"/>
         </w:rPr>
       </w:pPr>
@@ -2520,7 +2512,7 @@
           <w:szCs w:val="20"/>
           <w:lang w:val="es-CO"/>
         </w:rPr>
-        <w:t xml:space="preserve">. Diagrama de </w:t>
+        <w:t xml:space="preserve">. Diagrama de flujo función </w:t>
       </w:r>
       <w:r>
         <w:rPr>
@@ -2528,20 +2520,56 @@
           <w:szCs w:val="20"/>
           <w:lang w:val="es-CO"/>
         </w:rPr>
-        <w:t xml:space="preserve">flujo función </w:t>
-      </w:r>
-      <w:r>
-        <w:rPr>
-          <w:sz w:val="20"/>
-          <w:szCs w:val="20"/>
-          <w:lang w:val="es-CO"/>
-        </w:rPr>
         <w:t>VT</w:t>
       </w:r>
     </w:p>
     <w:p>
       <w:pPr>
-        <w:pStyle w:val="ListParagraph"/>
+        <w:pStyle w:val="Prrafodelista"/>
+        <w:numPr>
+          <w:ilvl w:val="1"/>
+          <w:numId w:val="15"/>
+        </w:numPr>
+        <w:rPr>
+          <w:b/>
+          <w:bCs/>
+          <w:lang w:val="es-CO"/>
+        </w:rPr>
+      </w:pPr>
+      <w:r>
+        <w:rPr>
+          <w:b/>
+          <w:bCs/>
+          <w:noProof/>
+          <w:lang w:val="es-CO"/>
+        </w:rPr>
+        <w:t>Contador de archivos txt (CT)</w:t>
+      </w:r>
+    </w:p>
+    <w:p>
+      <w:pPr>
+        <w:pStyle w:val="Prrafodelista"/>
+        <w:ind w:left="1440"/>
+        <w:rPr>
+          <w:lang w:val="es-CO"/>
+        </w:rPr>
+      </w:pPr>
+      <w:r>
+        <w:rPr>
+          <w:lang w:val="es-CO"/>
+        </w:rPr>
+        <w:t>Esta</w:t>
+      </w:r>
+      <w:r>
+        <w:rPr>
+          <w:lang w:val="es-CO"/>
+        </w:rPr>
+        <w:t xml:space="preserve"> función cuenta los archivos que encuentra en el build que inician con una letra M y retorna su valor como entero. </w:t>
+      </w:r>
+    </w:p>
+    <w:p>
+      <w:pPr>
+        <w:pStyle w:val="Prrafodelista"/>
         <w:numPr>
           <w:ilvl w:val="0"/>
           <w:numId w:val="15"/>
@@ -2564,7 +2592,7 @@
     </w:p>
     <w:p>
       <w:pPr>
-        <w:pStyle w:val="ListParagraph"/>
+        <w:pStyle w:val="Prrafodelista"/>
         <w:numPr>
           <w:ilvl w:val="0"/>
           <w:numId w:val="45"/>
@@ -2630,7 +2658,14 @@
         <w:rPr>
           <w:lang w:val="es-CO"/>
         </w:rPr>
-        <w:t xml:space="preserve">La solución fue mover las imágenes y archivos de texto a la carpeta </w:t>
+        <w:t xml:space="preserve">La solución fue mover las imágenes y archivos de </w:t>
+      </w:r>
+      <w:r>
+        <w:rPr>
+          <w:lang w:val="es-CO"/>
+        </w:rPr>
+        <w:lastRenderedPageBreak/>
+        <w:t xml:space="preserve">texto a la carpeta </w:t>
       </w:r>
       <w:r>
         <w:rPr>
@@ -2649,7 +2684,7 @@
     </w:p>
     <w:p>
       <w:pPr>
-        <w:pStyle w:val="ListParagraph"/>
+        <w:pStyle w:val="Prrafodelista"/>
         <w:numPr>
           <w:ilvl w:val="0"/>
           <w:numId w:val="45"/>
@@ -2675,14 +2710,7 @@
         <w:rPr>
           <w:lang w:val="es-CO"/>
         </w:rPr>
-        <w:t xml:space="preserve">urante el proceso de codificación, se presentó un problema cuando una transformación no era la correcta. Se </w:t>
-      </w:r>
-      <w:r>
-        <w:rPr>
-          <w:lang w:val="es-CO"/>
-        </w:rPr>
-        <w:lastRenderedPageBreak/>
-        <w:t xml:space="preserve">estaba liberando la memoria de los arreglos que contenían los valores RGB de las imágenes </w:t>
+        <w:t xml:space="preserve">urante el proceso de codificación, se presentó un problema cuando una transformación no era la correcta. Se estaba liberando la memoria de los arreglos que contenían los valores RGB de las imágenes </w:t>
       </w:r>
       <w:r>
         <w:rPr>
@@ -2715,7 +2743,7 @@
     </w:p>
     <w:p>
       <w:pPr>
-        <w:pStyle w:val="ListParagraph"/>
+        <w:pStyle w:val="Prrafodelista"/>
         <w:numPr>
           <w:ilvl w:val="0"/>
           <w:numId w:val="45"/>
@@ -2760,7 +2788,7 @@
     </w:p>
     <w:p>
       <w:pPr>
-        <w:pStyle w:val="ListParagraph"/>
+        <w:pStyle w:val="Prrafodelista"/>
         <w:numPr>
           <w:ilvl w:val="0"/>
           <w:numId w:val="15"/>
@@ -2783,7 +2811,7 @@
     </w:p>
     <w:p>
       <w:pPr>
-        <w:pStyle w:val="ListParagraph"/>
+        <w:pStyle w:val="Prrafodelista"/>
         <w:numPr>
           <w:ilvl w:val="1"/>
           <w:numId w:val="15"/>
@@ -2820,7 +2848,7 @@
     </w:p>
     <w:p>
       <w:pPr>
-        <w:pStyle w:val="ListParagraph"/>
+        <w:pStyle w:val="Prrafodelista"/>
         <w:ind w:left="1440"/>
         <w:jc w:val="both"/>
         <w:rPr>
@@ -2872,7 +2900,7 @@
     </w:p>
     <w:p>
       <w:pPr>
-        <w:pStyle w:val="ListParagraph"/>
+        <w:pStyle w:val="Prrafodelista"/>
         <w:numPr>
           <w:ilvl w:val="1"/>
           <w:numId w:val="15"/>
@@ -2909,7 +2937,7 @@
     </w:p>
     <w:p>
       <w:pPr>
-        <w:pStyle w:val="ListParagraph"/>
+        <w:pStyle w:val="Prrafodelista"/>
         <w:ind w:left="1440"/>
         <w:jc w:val="both"/>
         <w:rPr>
@@ -2958,12 +2986,19 @@
         <w:rPr>
           <w:lang w:val="es-CO"/>
         </w:rPr>
-        <w:t>, nunca aparecían estas operaciones. Además, en el documento proporcionado no se mencionaba que se debían usar, por lo que se eliminaron del código para evitar iteraciones innecesarias sobre funciones que no aportaban al proceso de transformación.</w:t>
+        <w:t xml:space="preserve">, nunca aparecían estas operaciones. Además, en el documento proporcionado no se mencionaba que se debían usar, por lo que se eliminaron del código para </w:t>
+      </w:r>
+      <w:r>
+        <w:rPr>
+          <w:lang w:val="es-CO"/>
+        </w:rPr>
+        <w:lastRenderedPageBreak/>
+        <w:t>evitar iteraciones innecesarias sobre funciones que no aportaban al proceso de transformación.</w:t>
       </w:r>
     </w:p>
     <w:p>
       <w:pPr>
-        <w:pStyle w:val="ListParagraph"/>
+        <w:pStyle w:val="Prrafodelista"/>
         <w:ind w:left="1440"/>
         <w:jc w:val="both"/>
         <w:rPr>
@@ -2973,7 +3008,7 @@
     </w:p>
     <w:p>
       <w:pPr>
-        <w:pStyle w:val="ListParagraph"/>
+        <w:pStyle w:val="Prrafodelista"/>
         <w:ind w:left="1440"/>
         <w:jc w:val="both"/>
         <w:rPr>
@@ -2983,7 +3018,7 @@
     </w:p>
     <w:p>
       <w:pPr>
-        <w:pStyle w:val="ListParagraph"/>
+        <w:pStyle w:val="Prrafodelista"/>
         <w:numPr>
           <w:ilvl w:val="1"/>
           <w:numId w:val="15"/>
@@ -3005,7 +3040,6 @@
           <w:iCs/>
           <w:lang w:val="es-CO"/>
         </w:rPr>
-        <w:lastRenderedPageBreak/>
         <w:t>Prueba de operaciones binarias en papel</w:t>
       </w:r>
       <w:r>
@@ -3021,7 +3055,7 @@
     </w:p>
     <w:p>
       <w:pPr>
-        <w:pStyle w:val="ListParagraph"/>
+        <w:pStyle w:val="Prrafodelista"/>
         <w:ind w:left="1440"/>
         <w:jc w:val="both"/>
         <w:rPr>
@@ -3037,7 +3071,7 @@
     </w:p>
     <w:p>
       <w:pPr>
-        <w:pStyle w:val="ListParagraph"/>
+        <w:pStyle w:val="Prrafodelista"/>
         <w:numPr>
           <w:ilvl w:val="1"/>
           <w:numId w:val="15"/>
@@ -3074,7 +3108,7 @@
     </w:p>
     <w:p>
       <w:pPr>
-        <w:pStyle w:val="ListParagraph"/>
+        <w:pStyle w:val="Prrafodelista"/>
         <w:ind w:left="1440"/>
         <w:jc w:val="both"/>
         <w:rPr>
@@ -3090,7 +3124,7 @@
     </w:p>
     <w:p>
       <w:pPr>
-        <w:pStyle w:val="ListParagraph"/>
+        <w:pStyle w:val="Prrafodelista"/>
         <w:numPr>
           <w:ilvl w:val="1"/>
           <w:numId w:val="15"/>
@@ -3127,7 +3161,7 @@
     </w:p>
     <w:p>
       <w:pPr>
-        <w:pStyle w:val="ListParagraph"/>
+        <w:pStyle w:val="Prrafodelista"/>
         <w:ind w:left="1440"/>
         <w:jc w:val="both"/>
         <w:rPr>
@@ -3171,7 +3205,7 @@
     </w:p>
     <w:p>
       <w:pPr>
-        <w:pStyle w:val="ListParagraph"/>
+        <w:pStyle w:val="Prrafodelista"/>
         <w:ind w:left="1440"/>
         <w:jc w:val="both"/>
         <w:rPr>
@@ -3205,7 +3239,7 @@
     </w:p>
     <w:p>
       <w:pPr>
-        <w:pStyle w:val="ListParagraph"/>
+        <w:pStyle w:val="Prrafodelista"/>
         <w:numPr>
           <w:ilvl w:val="1"/>
           <w:numId w:val="15"/>
@@ -3228,7 +3262,7 @@
     </w:p>
     <w:p>
       <w:pPr>
-        <w:pStyle w:val="ListParagraph"/>
+        <w:pStyle w:val="Prrafodelista"/>
         <w:ind w:left="1440"/>
         <w:jc w:val="both"/>
         <w:rPr>
@@ -3239,19 +3273,13 @@
         <w:rPr>
           <w:lang w:val="es-CO"/>
         </w:rPr>
-        <w:t xml:space="preserve">Para evitar una cantidad excesiva de iteraciones durante el paso de verificación de la transformación, se adoptó la estrategia de comprobar si al menos un valor de la suma entre el arreglo de la transformación y la máscara era diferente del valor correspondiente en el archivo de texto. Si se detectaba una diferencia, se concluía que la transformación aplicada era incorrecta y se </w:t>
-      </w:r>
-      <w:r>
-        <w:rPr>
-          <w:lang w:val="es-CO"/>
-        </w:rPr>
         <w:lastRenderedPageBreak/>
-        <w:t>pasaba a intentar otra transformación. Esta estrategia permitió reducir considerablemente la cantidad de iteraciones innecesarias, optimizando el proceso.</w:t>
+        <w:t>Para evitar una cantidad excesiva de iteraciones durante el paso de verificación de la transformación, se adoptó la estrategia de comprobar si al menos un valor de la suma entre el arreglo de la transformación y la máscara era diferente del valor correspondiente en el archivo de texto. Si se detectaba una diferencia, se concluía que la transformación aplicada era incorrecta y se pasaba a intentar otra transformación. Esta estrategia permitió reducir considerablemente la cantidad de iteraciones innecesarias, optimizando el proceso.</w:t>
       </w:r>
     </w:p>
     <w:p>
       <w:pPr>
-        <w:pStyle w:val="ListParagraph"/>
+        <w:pStyle w:val="Prrafodelista"/>
         <w:numPr>
           <w:ilvl w:val="1"/>
           <w:numId w:val="15"/>
@@ -3288,7 +3316,7 @@
     </w:p>
     <w:p>
       <w:pPr>
-        <w:pStyle w:val="ListParagraph"/>
+        <w:pStyle w:val="Prrafodelista"/>
         <w:ind w:left="1440"/>
         <w:jc w:val="both"/>
         <w:rPr>
@@ -3304,7 +3332,7 @@
     </w:p>
     <w:p>
       <w:pPr>
-        <w:pStyle w:val="ListParagraph"/>
+        <w:pStyle w:val="Prrafodelista"/>
         <w:numPr>
           <w:ilvl w:val="1"/>
           <w:numId w:val="15"/>
@@ -3341,7 +3369,7 @@
     </w:p>
     <w:p>
       <w:pPr>
-        <w:pStyle w:val="ListParagraph"/>
+        <w:pStyle w:val="Prrafodelista"/>
         <w:ind w:left="1440"/>
         <w:jc w:val="both"/>
         <w:rPr>
@@ -3381,7 +3409,7 @@
     </w:p>
     <w:p>
       <w:pPr>
-        <w:pStyle w:val="ListParagraph"/>
+        <w:pStyle w:val="Prrafodelista"/>
         <w:numPr>
           <w:ilvl w:val="0"/>
           <w:numId w:val="15"/>
@@ -3402,7 +3430,7 @@
     </w:p>
     <w:p>
       <w:pPr>
-        <w:pStyle w:val="ListParagraph"/>
+        <w:pStyle w:val="Prrafodelista"/>
         <w:jc w:val="both"/>
         <w:rPr>
           <w:lang w:val="es-CO"/>
@@ -3412,13 +3440,7 @@
         <w:rPr>
           <w:lang w:val="es-CO"/>
         </w:rPr>
-        <w:t>S</w:t>
-      </w:r>
-      <w:r>
-        <w:rPr>
-          <w:lang w:val="es-CO"/>
-        </w:rPr>
-        <w:t>e desarrolló e implementó una solución eficiente y modular para revertir secuencias de transformaciones binarias y enmascaramientos parciales aplicados a imágenes RGB en formato BMP, sin requerir conocimiento previo del orden ni del tipo de operaciones. Las transformaciones efectivas fueron XOR, rotación a la izquierda (RL) y rotación a la derecha (RR), mientras que las funciones AND, OR, NOT y los desplazamientos fueron descartados por su irreversibilidad o falta de aporte al proceso. Se validó que las operaciones bit a bit podían aplicarse directamente sobre datos tipo char, sin convertir a binario, optimizando así el uso de memoria y simplificando la implementación. Asimismo, se mejoró la eficiencia al cambiar el tipo de dato en la función loadSeedMasking a uint16_t, en coherencia con los rangos máximos de los canales RGB</w:t>
+        <w:t>Se desarrolló e implementó una solución eficiente y modular para revertir secuencias de transformaciones binarias y enmascaramientos parciales aplicados a imágenes RGB en formato BMP, sin requerir conocimiento previo del orden ni del tipo de operaciones. Las transformaciones efectivas fueron XOR, rotación a la izquierda (RL) y rotación a la derecha (RR), mientras que las funciones AND, OR, NOT y los desplazamientos fueron descartados por su irreversibilidad o falta de aporte al proceso. Se validó que las operaciones bit a bit podían aplicarse directamente sobre datos tipo char, sin convertir a binario, optimizando así el uso de memoria y simplificando la implementación. Asimismo, se mejoró la eficiencia al cambiar el tipo de dato en la función loadSeedMasking a uint16_t, en coherencia con los rangos máximos de los canales RGB</w:t>
       </w:r>
       <w:r>
         <w:rPr>
@@ -3430,12 +3452,38 @@
         <w:rPr>
           <w:lang w:val="es-CO"/>
         </w:rPr>
-        <w:t>, y al reducir iteraciones mediante una estrategia de verificación anticipada basada en comparación con archivos .txt. El enfoque adoptado permitió obtener una solución precisa, escalable y adaptable a problemas similares.</w:t>
+        <w:t xml:space="preserve">, y al reducir iteraciones mediante una estrategia de verificación anticipada basada en comparación con archivos .txt. </w:t>
+      </w:r>
+      <w:r>
+        <w:rPr>
+          <w:lang w:val="es-CO"/>
+        </w:rPr>
+        <w:t xml:space="preserve">Implementar la función de contar los </w:t>
+      </w:r>
+      <w:proofErr w:type="spellStart"/>
+      <w:r>
+        <w:rPr>
+          <w:lang w:val="es-CO"/>
+        </w:rPr>
+        <w:t>txt</w:t>
+      </w:r>
+      <w:proofErr w:type="spellEnd"/>
+      <w:r>
+        <w:rPr>
+          <w:lang w:val="es-CO"/>
+        </w:rPr>
+        <w:t xml:space="preserve"> contenidos en el build facilita al usuario porque el programa hará la transformación adecuada y validando los archivos adecuados para el caso dado automáticamente. </w:t>
+      </w:r>
+      <w:r>
+        <w:rPr>
+          <w:lang w:val="es-CO"/>
+        </w:rPr>
+        <w:t>El enfoque adoptado permitió obtener una solución precisa, escalable y adaptable a problemas similares.</w:t>
       </w:r>
     </w:p>
     <w:p>
       <w:pPr>
-        <w:pStyle w:val="ListParagraph"/>
+        <w:pStyle w:val="Prrafodelista"/>
         <w:ind w:left="1440"/>
         <w:jc w:val="both"/>
         <w:rPr>
@@ -3447,7 +3495,7 @@
     </w:p>
     <w:p>
       <w:pPr>
-        <w:pStyle w:val="ListParagraph"/>
+        <w:pStyle w:val="Prrafodelista"/>
         <w:jc w:val="both"/>
         <w:rPr>
           <w:b/>
@@ -9533,11 +9581,11 @@
     <w:qFormat/>
     <w:rsid w:val="00D154B9"/>
   </w:style>
-  <w:style w:type="paragraph" w:styleId="Heading1">
+  <w:style w:type="paragraph" w:styleId="Ttulo1">
     <w:name w:val="heading 1"/>
     <w:basedOn w:val="Normal"/>
     <w:next w:val="Normal"/>
-    <w:link w:val="Heading1Char"/>
+    <w:link w:val="Ttulo1Car"/>
     <w:uiPriority w:val="9"/>
     <w:qFormat/>
     <w:rsid w:val="00DD539A"/>
@@ -9554,11 +9602,11 @@
       <w:szCs w:val="40"/>
     </w:rPr>
   </w:style>
-  <w:style w:type="paragraph" w:styleId="Heading2">
+  <w:style w:type="paragraph" w:styleId="Ttulo2">
     <w:name w:val="heading 2"/>
     <w:basedOn w:val="Normal"/>
     <w:next w:val="Normal"/>
-    <w:link w:val="Heading2Char"/>
+    <w:link w:val="Ttulo2Car"/>
     <w:uiPriority w:val="9"/>
     <w:unhideWhenUsed/>
     <w:qFormat/>
@@ -9576,11 +9624,11 @@
       <w:szCs w:val="32"/>
     </w:rPr>
   </w:style>
-  <w:style w:type="paragraph" w:styleId="Heading3">
+  <w:style w:type="paragraph" w:styleId="Ttulo3">
     <w:name w:val="heading 3"/>
     <w:basedOn w:val="Normal"/>
     <w:next w:val="Normal"/>
-    <w:link w:val="Heading3Char"/>
+    <w:link w:val="Ttulo3Car"/>
     <w:uiPriority w:val="9"/>
     <w:semiHidden/>
     <w:unhideWhenUsed/>
@@ -9599,11 +9647,11 @@
       <w:szCs w:val="28"/>
     </w:rPr>
   </w:style>
-  <w:style w:type="paragraph" w:styleId="Heading4">
+  <w:style w:type="paragraph" w:styleId="Ttulo4">
     <w:name w:val="heading 4"/>
     <w:basedOn w:val="Normal"/>
     <w:next w:val="Normal"/>
-    <w:link w:val="Heading4Char"/>
+    <w:link w:val="Ttulo4Car"/>
     <w:uiPriority w:val="9"/>
     <w:semiHidden/>
     <w:unhideWhenUsed/>
@@ -9622,11 +9670,11 @@
       <w:color w:val="0F4761" w:themeColor="accent1" w:themeShade="BF"/>
     </w:rPr>
   </w:style>
-  <w:style w:type="paragraph" w:styleId="Heading5">
+  <w:style w:type="paragraph" w:styleId="Ttulo5">
     <w:name w:val="heading 5"/>
     <w:basedOn w:val="Normal"/>
     <w:next w:val="Normal"/>
-    <w:link w:val="Heading5Char"/>
+    <w:link w:val="Ttulo5Car"/>
     <w:uiPriority w:val="9"/>
     <w:semiHidden/>
     <w:unhideWhenUsed/>
@@ -9643,11 +9691,11 @@
       <w:color w:val="0F4761" w:themeColor="accent1" w:themeShade="BF"/>
     </w:rPr>
   </w:style>
-  <w:style w:type="paragraph" w:styleId="Heading6">
+  <w:style w:type="paragraph" w:styleId="Ttulo6">
     <w:name w:val="heading 6"/>
     <w:basedOn w:val="Normal"/>
     <w:next w:val="Normal"/>
-    <w:link w:val="Heading6Char"/>
+    <w:link w:val="Ttulo6Car"/>
     <w:uiPriority w:val="9"/>
     <w:semiHidden/>
     <w:unhideWhenUsed/>
@@ -9666,11 +9714,11 @@
       <w:color w:val="595959" w:themeColor="text1" w:themeTint="A6"/>
     </w:rPr>
   </w:style>
-  <w:style w:type="paragraph" w:styleId="Heading7">
+  <w:style w:type="paragraph" w:styleId="Ttulo7">
     <w:name w:val="heading 7"/>
     <w:basedOn w:val="Normal"/>
     <w:next w:val="Normal"/>
-    <w:link w:val="Heading7Char"/>
+    <w:link w:val="Ttulo7Car"/>
     <w:uiPriority w:val="9"/>
     <w:semiHidden/>
     <w:unhideWhenUsed/>
@@ -9687,11 +9735,11 @@
       <w:color w:val="595959" w:themeColor="text1" w:themeTint="A6"/>
     </w:rPr>
   </w:style>
-  <w:style w:type="paragraph" w:styleId="Heading8">
+  <w:style w:type="paragraph" w:styleId="Ttulo8">
     <w:name w:val="heading 8"/>
     <w:basedOn w:val="Normal"/>
     <w:next w:val="Normal"/>
-    <w:link w:val="Heading8Char"/>
+    <w:link w:val="Ttulo8Car"/>
     <w:uiPriority w:val="9"/>
     <w:semiHidden/>
     <w:unhideWhenUsed/>
@@ -9710,11 +9758,11 @@
       <w:color w:val="272727" w:themeColor="text1" w:themeTint="D8"/>
     </w:rPr>
   </w:style>
-  <w:style w:type="paragraph" w:styleId="Heading9">
+  <w:style w:type="paragraph" w:styleId="Ttulo9">
     <w:name w:val="heading 9"/>
     <w:basedOn w:val="Normal"/>
     <w:next w:val="Normal"/>
-    <w:link w:val="Heading9Char"/>
+    <w:link w:val="Ttulo9Car"/>
     <w:uiPriority w:val="9"/>
     <w:semiHidden/>
     <w:unhideWhenUsed/>
@@ -9731,12 +9779,13 @@
       <w:color w:val="272727" w:themeColor="text1" w:themeTint="D8"/>
     </w:rPr>
   </w:style>
-  <w:style w:type="character" w:default="1" w:styleId="DefaultParagraphFont">
+  <w:style w:type="character" w:default="1" w:styleId="Fuentedeprrafopredeter">
     <w:name w:val="Default Paragraph Font"/>
     <w:uiPriority w:val="1"/>
+    <w:semiHidden/>
     <w:unhideWhenUsed/>
   </w:style>
-  <w:style w:type="table" w:default="1" w:styleId="TableNormal">
+  <w:style w:type="table" w:default="1" w:styleId="Tablanormal">
     <w:name w:val="Normal Table"/>
     <w:uiPriority w:val="99"/>
     <w:semiHidden/>
@@ -9751,16 +9800,16 @@
       </w:tblCellMar>
     </w:tblPr>
   </w:style>
-  <w:style w:type="numbering" w:default="1" w:styleId="NoList">
+  <w:style w:type="numbering" w:default="1" w:styleId="Sinlista">
     <w:name w:val="No List"/>
     <w:uiPriority w:val="99"/>
     <w:semiHidden/>
     <w:unhideWhenUsed/>
   </w:style>
-  <w:style w:type="character" w:customStyle="1" w:styleId="Heading1Char">
-    <w:name w:val="Heading 1 Char"/>
-    <w:basedOn w:val="DefaultParagraphFont"/>
-    <w:link w:val="Heading1"/>
+  <w:style w:type="character" w:customStyle="1" w:styleId="Ttulo1Car">
+    <w:name w:val="Título 1 Car"/>
+    <w:basedOn w:val="Fuentedeprrafopredeter"/>
+    <w:link w:val="Ttulo1"/>
     <w:uiPriority w:val="9"/>
     <w:rsid w:val="00DD539A"/>
     <w:rPr>
@@ -9770,10 +9819,10 @@
       <w:szCs w:val="40"/>
     </w:rPr>
   </w:style>
-  <w:style w:type="character" w:customStyle="1" w:styleId="Heading2Char">
-    <w:name w:val="Heading 2 Char"/>
-    <w:basedOn w:val="DefaultParagraphFont"/>
-    <w:link w:val="Heading2"/>
+  <w:style w:type="character" w:customStyle="1" w:styleId="Ttulo2Car">
+    <w:name w:val="Título 2 Car"/>
+    <w:basedOn w:val="Fuentedeprrafopredeter"/>
+    <w:link w:val="Ttulo2"/>
     <w:uiPriority w:val="9"/>
     <w:rsid w:val="00DD539A"/>
     <w:rPr>
@@ -9783,10 +9832,10 @@
       <w:szCs w:val="32"/>
     </w:rPr>
   </w:style>
-  <w:style w:type="character" w:customStyle="1" w:styleId="Heading3Char">
-    <w:name w:val="Heading 3 Char"/>
-    <w:basedOn w:val="DefaultParagraphFont"/>
-    <w:link w:val="Heading3"/>
+  <w:style w:type="character" w:customStyle="1" w:styleId="Ttulo3Car">
+    <w:name w:val="Título 3 Car"/>
+    <w:basedOn w:val="Fuentedeprrafopredeter"/>
+    <w:link w:val="Ttulo3"/>
     <w:uiPriority w:val="9"/>
     <w:semiHidden/>
     <w:rsid w:val="00DD539A"/>
@@ -9797,10 +9846,10 @@
       <w:szCs w:val="28"/>
     </w:rPr>
   </w:style>
-  <w:style w:type="character" w:customStyle="1" w:styleId="Heading4Char">
-    <w:name w:val="Heading 4 Char"/>
-    <w:basedOn w:val="DefaultParagraphFont"/>
-    <w:link w:val="Heading4"/>
+  <w:style w:type="character" w:customStyle="1" w:styleId="Ttulo4Car">
+    <w:name w:val="Título 4 Car"/>
+    <w:basedOn w:val="Fuentedeprrafopredeter"/>
+    <w:link w:val="Ttulo4"/>
     <w:uiPriority w:val="9"/>
     <w:semiHidden/>
     <w:rsid w:val="00DD539A"/>
@@ -9811,10 +9860,10 @@
       <w:color w:val="0F4761" w:themeColor="accent1" w:themeShade="BF"/>
     </w:rPr>
   </w:style>
-  <w:style w:type="character" w:customStyle="1" w:styleId="Heading5Char">
-    <w:name w:val="Heading 5 Char"/>
-    <w:basedOn w:val="DefaultParagraphFont"/>
-    <w:link w:val="Heading5"/>
+  <w:style w:type="character" w:customStyle="1" w:styleId="Ttulo5Car">
+    <w:name w:val="Título 5 Car"/>
+    <w:basedOn w:val="Fuentedeprrafopredeter"/>
+    <w:link w:val="Ttulo5"/>
     <w:uiPriority w:val="9"/>
     <w:semiHidden/>
     <w:rsid w:val="00DD539A"/>
@@ -9823,10 +9872,10 @@
       <w:color w:val="0F4761" w:themeColor="accent1" w:themeShade="BF"/>
     </w:rPr>
   </w:style>
-  <w:style w:type="character" w:customStyle="1" w:styleId="Heading6Char">
-    <w:name w:val="Heading 6 Char"/>
-    <w:basedOn w:val="DefaultParagraphFont"/>
-    <w:link w:val="Heading6"/>
+  <w:style w:type="character" w:customStyle="1" w:styleId="Ttulo6Car">
+    <w:name w:val="Título 6 Car"/>
+    <w:basedOn w:val="Fuentedeprrafopredeter"/>
+    <w:link w:val="Ttulo6"/>
     <w:uiPriority w:val="9"/>
     <w:semiHidden/>
     <w:rsid w:val="00DD539A"/>
@@ -9837,10 +9886,10 @@
       <w:color w:val="595959" w:themeColor="text1" w:themeTint="A6"/>
     </w:rPr>
   </w:style>
-  <w:style w:type="character" w:customStyle="1" w:styleId="Heading7Char">
-    <w:name w:val="Heading 7 Char"/>
-    <w:basedOn w:val="DefaultParagraphFont"/>
-    <w:link w:val="Heading7"/>
+  <w:style w:type="character" w:customStyle="1" w:styleId="Ttulo7Car">
+    <w:name w:val="Título 7 Car"/>
+    <w:basedOn w:val="Fuentedeprrafopredeter"/>
+    <w:link w:val="Ttulo7"/>
     <w:uiPriority w:val="9"/>
     <w:semiHidden/>
     <w:rsid w:val="00DD539A"/>
@@ -9849,10 +9898,10 @@
       <w:color w:val="595959" w:themeColor="text1" w:themeTint="A6"/>
     </w:rPr>
   </w:style>
-  <w:style w:type="character" w:customStyle="1" w:styleId="Heading8Char">
-    <w:name w:val="Heading 8 Char"/>
-    <w:basedOn w:val="DefaultParagraphFont"/>
-    <w:link w:val="Heading8"/>
+  <w:style w:type="character" w:customStyle="1" w:styleId="Ttulo8Car">
+    <w:name w:val="Título 8 Car"/>
+    <w:basedOn w:val="Fuentedeprrafopredeter"/>
+    <w:link w:val="Ttulo8"/>
     <w:uiPriority w:val="9"/>
     <w:semiHidden/>
     <w:rsid w:val="00DD539A"/>
@@ -9863,10 +9912,10 @@
       <w:color w:val="272727" w:themeColor="text1" w:themeTint="D8"/>
     </w:rPr>
   </w:style>
-  <w:style w:type="character" w:customStyle="1" w:styleId="Heading9Char">
-    <w:name w:val="Heading 9 Char"/>
-    <w:basedOn w:val="DefaultParagraphFont"/>
-    <w:link w:val="Heading9"/>
+  <w:style w:type="character" w:customStyle="1" w:styleId="Ttulo9Car">
+    <w:name w:val="Título 9 Car"/>
+    <w:basedOn w:val="Fuentedeprrafopredeter"/>
+    <w:link w:val="Ttulo9"/>
     <w:uiPriority w:val="9"/>
     <w:semiHidden/>
     <w:rsid w:val="00DD539A"/>
@@ -9875,11 +9924,11 @@
       <w:color w:val="272727" w:themeColor="text1" w:themeTint="D8"/>
     </w:rPr>
   </w:style>
-  <w:style w:type="paragraph" w:styleId="Title">
+  <w:style w:type="paragraph" w:styleId="Ttulo">
     <w:name w:val="Title"/>
     <w:basedOn w:val="Normal"/>
     <w:next w:val="Normal"/>
-    <w:link w:val="TitleChar"/>
+    <w:link w:val="TtuloCar"/>
     <w:uiPriority w:val="10"/>
     <w:qFormat/>
     <w:rsid w:val="00DD539A"/>
@@ -9895,10 +9944,10 @@
       <w:szCs w:val="56"/>
     </w:rPr>
   </w:style>
-  <w:style w:type="character" w:customStyle="1" w:styleId="TitleChar">
-    <w:name w:val="Title Char"/>
-    <w:basedOn w:val="DefaultParagraphFont"/>
-    <w:link w:val="Title"/>
+  <w:style w:type="character" w:customStyle="1" w:styleId="TtuloCar">
+    <w:name w:val="Título Car"/>
+    <w:basedOn w:val="Fuentedeprrafopredeter"/>
+    <w:link w:val="Ttulo"/>
     <w:uiPriority w:val="10"/>
     <w:rsid w:val="00DD539A"/>
     <w:rPr>
@@ -9909,11 +9958,11 @@
       <w:szCs w:val="56"/>
     </w:rPr>
   </w:style>
-  <w:style w:type="paragraph" w:styleId="Subtitle">
+  <w:style w:type="paragraph" w:styleId="Subttulo">
     <w:name w:val="Subtitle"/>
     <w:basedOn w:val="Normal"/>
     <w:next w:val="Normal"/>
-    <w:link w:val="SubtitleChar"/>
+    <w:link w:val="SubttuloCar"/>
     <w:uiPriority w:val="11"/>
     <w:qFormat/>
     <w:rsid w:val="00DD539A"/>
@@ -9930,10 +9979,10 @@
       <w:szCs w:val="28"/>
     </w:rPr>
   </w:style>
-  <w:style w:type="character" w:customStyle="1" w:styleId="SubtitleChar">
-    <w:name w:val="Subtitle Char"/>
-    <w:basedOn w:val="DefaultParagraphFont"/>
-    <w:link w:val="Subtitle"/>
+  <w:style w:type="character" w:customStyle="1" w:styleId="SubttuloCar">
+    <w:name w:val="Subtítulo Car"/>
+    <w:basedOn w:val="Fuentedeprrafopredeter"/>
+    <w:link w:val="Subttulo"/>
     <w:uiPriority w:val="11"/>
     <w:rsid w:val="00DD539A"/>
     <w:rPr>
@@ -9944,11 +9993,11 @@
       <w:szCs w:val="28"/>
     </w:rPr>
   </w:style>
-  <w:style w:type="paragraph" w:styleId="Quote">
+  <w:style w:type="paragraph" w:styleId="Cita">
     <w:name w:val="Quote"/>
     <w:basedOn w:val="Normal"/>
     <w:next w:val="Normal"/>
-    <w:link w:val="QuoteChar"/>
+    <w:link w:val="CitaCar"/>
     <w:uiPriority w:val="29"/>
     <w:qFormat/>
     <w:rsid w:val="00DD539A"/>
@@ -9962,10 +10011,10 @@
       <w:color w:val="404040" w:themeColor="text1" w:themeTint="BF"/>
     </w:rPr>
   </w:style>
-  <w:style w:type="character" w:customStyle="1" w:styleId="QuoteChar">
-    <w:name w:val="Quote Char"/>
-    <w:basedOn w:val="DefaultParagraphFont"/>
-    <w:link w:val="Quote"/>
+  <w:style w:type="character" w:customStyle="1" w:styleId="CitaCar">
+    <w:name w:val="Cita Car"/>
+    <w:basedOn w:val="Fuentedeprrafopredeter"/>
+    <w:link w:val="Cita"/>
     <w:uiPriority w:val="29"/>
     <w:rsid w:val="00DD539A"/>
     <w:rPr>
@@ -9974,7 +10023,7 @@
       <w:color w:val="404040" w:themeColor="text1" w:themeTint="BF"/>
     </w:rPr>
   </w:style>
-  <w:style w:type="paragraph" w:styleId="ListParagraph">
+  <w:style w:type="paragraph" w:styleId="Prrafodelista">
     <w:name w:val="List Paragraph"/>
     <w:basedOn w:val="Normal"/>
     <w:uiPriority w:val="34"/>
@@ -9985,9 +10034,9 @@
       <w:contextualSpacing/>
     </w:pPr>
   </w:style>
-  <w:style w:type="character" w:styleId="IntenseEmphasis">
+  <w:style w:type="character" w:styleId="nfasisintenso">
     <w:name w:val="Intense Emphasis"/>
-    <w:basedOn w:val="DefaultParagraphFont"/>
+    <w:basedOn w:val="Fuentedeprrafopredeter"/>
     <w:uiPriority w:val="21"/>
     <w:qFormat/>
     <w:rsid w:val="00DD539A"/>
@@ -9997,11 +10046,11 @@
       <w:color w:val="0F4761" w:themeColor="accent1" w:themeShade="BF"/>
     </w:rPr>
   </w:style>
-  <w:style w:type="paragraph" w:styleId="IntenseQuote">
+  <w:style w:type="paragraph" w:styleId="Citadestacada">
     <w:name w:val="Intense Quote"/>
     <w:basedOn w:val="Normal"/>
     <w:next w:val="Normal"/>
-    <w:link w:val="IntenseQuoteChar"/>
+    <w:link w:val="CitadestacadaCar"/>
     <w:uiPriority w:val="30"/>
     <w:qFormat/>
     <w:rsid w:val="00DD539A"/>
@@ -10020,10 +10069,10 @@
       <w:color w:val="0F4761" w:themeColor="accent1" w:themeShade="BF"/>
     </w:rPr>
   </w:style>
-  <w:style w:type="character" w:customStyle="1" w:styleId="IntenseQuoteChar">
-    <w:name w:val="Intense Quote Char"/>
-    <w:basedOn w:val="DefaultParagraphFont"/>
-    <w:link w:val="IntenseQuote"/>
+  <w:style w:type="character" w:customStyle="1" w:styleId="CitadestacadaCar">
+    <w:name w:val="Cita destacada Car"/>
+    <w:basedOn w:val="Fuentedeprrafopredeter"/>
+    <w:link w:val="Citadestacada"/>
     <w:uiPriority w:val="30"/>
     <w:rsid w:val="00DD539A"/>
     <w:rPr>
@@ -10032,9 +10081,9 @@
       <w:color w:val="0F4761" w:themeColor="accent1" w:themeShade="BF"/>
     </w:rPr>
   </w:style>
-  <w:style w:type="character" w:styleId="IntenseReference">
+  <w:style w:type="character" w:styleId="Referenciaintensa">
     <w:name w:val="Intense Reference"/>
-    <w:basedOn w:val="DefaultParagraphFont"/>
+    <w:basedOn w:val="Fuentedeprrafopredeter"/>
     <w:uiPriority w:val="32"/>
     <w:qFormat/>
     <w:rsid w:val="00DD539A"/>
@@ -10046,9 +10095,9 @@
       <w:spacing w:val="5"/>
     </w:rPr>
   </w:style>
-  <w:style w:type="character" w:styleId="PlaceholderText">
+  <w:style w:type="character" w:styleId="Textodelmarcadordeposicin">
     <w:name w:val="Placeholder Text"/>
-    <w:basedOn w:val="DefaultParagraphFont"/>
+    <w:basedOn w:val="Fuentedeprrafopredeter"/>
     <w:uiPriority w:val="99"/>
     <w:semiHidden/>
     <w:rsid w:val="009351FF"/>
@@ -10056,9 +10105,9 @@
       <w:color w:val="666666"/>
     </w:rPr>
   </w:style>
-  <w:style w:type="character" w:styleId="HTMLCode">
+  <w:style w:type="character" w:styleId="CdigoHTML">
     <w:name w:val="HTML Code"/>
-    <w:basedOn w:val="DefaultParagraphFont"/>
+    <w:basedOn w:val="Fuentedeprrafopredeter"/>
     <w:uiPriority w:val="99"/>
     <w:semiHidden/>
     <w:unhideWhenUsed/>
@@ -10069,10 +10118,10 @@
       <w:szCs w:val="20"/>
     </w:rPr>
   </w:style>
-  <w:style w:type="paragraph" w:styleId="Header">
+  <w:style w:type="paragraph" w:styleId="Encabezado">
     <w:name w:val="header"/>
     <w:basedOn w:val="Normal"/>
-    <w:link w:val="HeaderChar"/>
+    <w:link w:val="EncabezadoCar"/>
     <w:uiPriority w:val="99"/>
     <w:unhideWhenUsed/>
     <w:rsid w:val="00382891"/>
@@ -10084,17 +10133,17 @@
       <w:spacing w:after="0" w:line="240" w:lineRule="auto"/>
     </w:pPr>
   </w:style>
-  <w:style w:type="character" w:customStyle="1" w:styleId="HeaderChar">
-    <w:name w:val="Header Char"/>
-    <w:basedOn w:val="DefaultParagraphFont"/>
-    <w:link w:val="Header"/>
+  <w:style w:type="character" w:customStyle="1" w:styleId="EncabezadoCar">
+    <w:name w:val="Encabezado Car"/>
+    <w:basedOn w:val="Fuentedeprrafopredeter"/>
+    <w:link w:val="Encabezado"/>
     <w:uiPriority w:val="99"/>
     <w:rsid w:val="00382891"/>
   </w:style>
-  <w:style w:type="paragraph" w:styleId="Footer">
+  <w:style w:type="paragraph" w:styleId="Piedepgina">
     <w:name w:val="footer"/>
     <w:basedOn w:val="Normal"/>
-    <w:link w:val="FooterChar"/>
+    <w:link w:val="PiedepginaCar"/>
     <w:uiPriority w:val="99"/>
     <w:unhideWhenUsed/>
     <w:rsid w:val="00382891"/>
@@ -10106,10 +10155,10 @@
       <w:spacing w:after="0" w:line="240" w:lineRule="auto"/>
     </w:pPr>
   </w:style>
-  <w:style w:type="character" w:customStyle="1" w:styleId="FooterChar">
-    <w:name w:val="Footer Char"/>
-    <w:basedOn w:val="DefaultParagraphFont"/>
-    <w:link w:val="Footer"/>
+  <w:style w:type="character" w:customStyle="1" w:styleId="PiedepginaCar">
+    <w:name w:val="Pie de página Car"/>
+    <w:basedOn w:val="Fuentedeprrafopredeter"/>
+    <w:link w:val="Piedepgina"/>
     <w:uiPriority w:val="99"/>
     <w:rsid w:val="00382891"/>
   </w:style>
@@ -10432,15 +10481,6 @@
 </file>
 
 <file path=customXml/item1.xml><?xml version="1.0" encoding="utf-8"?>
-<?mso-contentType ?>
-<FormTemplates xmlns="http://schemas.microsoft.com/sharepoint/v3/contenttype/forms">
-  <Display>DocumentLibraryForm</Display>
-  <Edit>DocumentLibraryForm</Edit>
-  <New>DocumentLibraryForm</New>
-</FormTemplates>
-</file>
-
-<file path=customXml/item2.xml><?xml version="1.0" encoding="utf-8"?>
 <ct:contentTypeSchema xmlns:ct="http://schemas.microsoft.com/office/2006/metadata/contentType" xmlns:ma="http://schemas.microsoft.com/office/2006/metadata/properties/metaAttributes" ct:_="" ma:_="" ma:contentTypeName="Documento" ma:contentTypeID="0x0101005C1ABAFF7B98C74B8115279C2D8A6443" ma:contentTypeVersion="39" ma:contentTypeDescription="Crear nuevo documento." ma:contentTypeScope="" ma:versionID="55763f3932d779d3acb9fa2b7031b50d">
   <xsd:schema xmlns:xsd="http://www.w3.org/2001/XMLSchema" xmlns:xs="http://www.w3.org/2001/XMLSchema" xmlns:p="http://schemas.microsoft.com/office/2006/metadata/properties" xmlns:ns3="eb746948-df89-44e0-9da9-dc09407422f7" xmlns:ns4="a34598a8-8c2d-4b43-886c-4a26e950f59b" targetNamespace="http://schemas.microsoft.com/office/2006/metadata/properties" ma:root="true" ma:fieldsID="58428b53e36372b34ab98e7831f51e76" ns3:_="" ns4:_="">
     <xsd:import namespace="eb746948-df89-44e0-9da9-dc09407422f7"/>
@@ -10887,6 +10927,15 @@
 </ct:contentTypeSchema>
 </file>
 
+<file path=customXml/item2.xml><?xml version="1.0" encoding="utf-8"?>
+<?mso-contentType ?>
+<FormTemplates xmlns="http://schemas.microsoft.com/sharepoint/v3/contenttype/forms">
+  <Display>DocumentLibraryForm</Display>
+  <Edit>DocumentLibraryForm</Edit>
+  <New>DocumentLibraryForm</New>
+</FormTemplates>
+</file>
+
 <file path=customXml/item3.xml><?xml version="1.0" encoding="utf-8"?>
 <p:properties xmlns:p="http://schemas.microsoft.com/office/2006/metadata/properties" xmlns:xsi="http://www.w3.org/2001/XMLSchema-instance" xmlns:pc="http://schemas.microsoft.com/office/infopath/2007/PartnerControls">
   <documentManagement>
@@ -10941,14 +10990,6 @@
 </file>
 
 <file path=customXml/itemProps1.xml><?xml version="1.0" encoding="utf-8"?>
-<ds:datastoreItem xmlns:ds="http://schemas.openxmlformats.org/officeDocument/2006/customXml" ds:itemID="{42ABF798-7BFB-4ED7-9F7B-147E409E1DA7}">
-  <ds:schemaRefs>
-    <ds:schemaRef ds:uri="http://schemas.microsoft.com/sharepoint/v3/contenttype/forms"/>
-  </ds:schemaRefs>
-</ds:datastoreItem>
-</file>
-
-<file path=customXml/itemProps2.xml><?xml version="1.0" encoding="utf-8"?>
 <ds:datastoreItem xmlns:ds="http://schemas.openxmlformats.org/officeDocument/2006/customXml" ds:itemID="{8C6C9634-2325-4305-B80C-6EB9EF3EA3AD}">
   <ds:schemaRefs>
     <ds:schemaRef ds:uri="http://schemas.microsoft.com/office/2006/metadata/contentType"/>
@@ -10967,6 +11008,14 @@
 </ds:datastoreItem>
 </file>
 
+<file path=customXml/itemProps2.xml><?xml version="1.0" encoding="utf-8"?>
+<ds:datastoreItem xmlns:ds="http://schemas.openxmlformats.org/officeDocument/2006/customXml" ds:itemID="{42ABF798-7BFB-4ED7-9F7B-147E409E1DA7}">
+  <ds:schemaRefs>
+    <ds:schemaRef ds:uri="http://schemas.microsoft.com/sharepoint/v3/contenttype/forms"/>
+  </ds:schemaRefs>
+</ds:datastoreItem>
+</file>
+
 <file path=customXml/itemProps3.xml><?xml version="1.0" encoding="utf-8"?>
 <ds:datastoreItem xmlns:ds="http://schemas.openxmlformats.org/officeDocument/2006/customXml" ds:itemID="{FF768CDE-B77D-4AA1-A82E-16CA3EA44068}">
   <ds:schemaRefs>

</xml_diff>

<commit_message>
Consulta acerca de memoria y conclusion sobre la reserva y liberacion de la misma para countTxt (Implementacion en el doxumento) y evitar que los punteros usados no queden apuntando a basura asignandoles nullptr
</commit_message>
<xml_diff>
--- a/ANALISIS_DESAFIO_1.docx
+++ b/ANALISIS_DESAFIO_1.docx
@@ -1101,7 +1101,14 @@
         <w:rPr>
           <w:lang w:val="es-CO"/>
         </w:rPr>
-        <w:t xml:space="preserve"> análisis planteado, antes de iniciar la codificación del programa en Qt</w:t>
+        <w:t xml:space="preserve"> análisis planteado, antes de iniciar la codificación del programa en </w:t>
+      </w:r>
+      <w:proofErr w:type="gramStart"/>
+      <w:r>
+        <w:rPr>
+          <w:lang w:val="es-CO"/>
+        </w:rPr>
+        <w:t>Qt</w:t>
       </w:r>
       <w:r>
         <w:rPr>
@@ -1115,6 +1122,7 @@
         </w:rPr>
         <w:t>:</w:t>
       </w:r>
+      <w:proofErr w:type="gramEnd"/>
     </w:p>
     <w:p>
       <w:pPr>
@@ -2543,16 +2551,23 @@
           <w:noProof/>
           <w:lang w:val="es-CO"/>
         </w:rPr>
-        <w:t>Contador de archivos txt (CT)</w:t>
+        <w:t>Contador de archivos txt</w:t>
+      </w:r>
+      <w:r>
+        <w:rPr>
+          <w:b/>
+          <w:bCs/>
+          <w:noProof/>
+          <w:lang w:val="es-CO"/>
+        </w:rPr>
+        <w:t>.</w:t>
       </w:r>
     </w:p>
     <w:p>
       <w:pPr>
         <w:pStyle w:val="Prrafodelista"/>
         <w:ind w:left="1440"/>
-        <w:rPr>
-          <w:lang w:val="es-CO"/>
-        </w:rPr>
+        <w:jc w:val="both"/>
       </w:pPr>
       <w:r>
         <w:rPr>
@@ -2566,6 +2581,52 @@
         </w:rPr>
         <w:t xml:space="preserve"> función cuenta los archivos que encuentra en el build que inician con una letra M y retorna su valor como entero. </w:t>
       </w:r>
+      <w:r>
+        <w:t>Primero, se usa QDir para acceder a la carpeta donde se est</w:t>
+      </w:r>
+      <w:r>
+        <w:t>á</w:t>
+      </w:r>
+      <w:r>
+        <w:t xml:space="preserve"> ejecutando el programa (build). Luego, se busca una lista de archivos que cumplan con el patrón "M*.txt", lo que significa: archivos que empiezan con </w:t>
+      </w:r>
+      <w:r>
+        <w:rPr>
+          <w:b/>
+          <w:bCs/>
+        </w:rPr>
+        <w:t>M</w:t>
+      </w:r>
+      <w:r>
+        <w:t xml:space="preserve"> y terminan en </w:t>
+      </w:r>
+      <w:r>
+        <w:rPr>
+          <w:b/>
+          <w:bCs/>
+        </w:rPr>
+        <w:t>.txt</w:t>
+      </w:r>
+      <w:r>
+        <w:t xml:space="preserve">. Esa lista se guarda en una variable llamada lista. Finalmente, se devuelve cuántos archivos hay en esa lista, usando lista.size(). </w:t>
+      </w:r>
+    </w:p>
+    <w:p>
+      <w:pPr>
+        <w:pStyle w:val="Prrafodelista"/>
+        <w:ind w:left="1440"/>
+        <w:jc w:val="both"/>
+      </w:pPr>
+    </w:p>
+    <w:p>
+      <w:pPr>
+        <w:pStyle w:val="Prrafodelista"/>
+        <w:ind w:left="1440"/>
+        <w:jc w:val="both"/>
+        <w:rPr>
+          <w:lang w:val="es-CO"/>
+        </w:rPr>
+      </w:pPr>
     </w:p>
     <w:p>
       <w:pPr>
@@ -2587,6 +2648,7 @@
           <w:bCs/>
           <w:lang w:val="es-CO"/>
         </w:rPr>
+        <w:lastRenderedPageBreak/>
         <w:t>Problemas de desarrollo que se afrontaron:</w:t>
       </w:r>
     </w:p>
@@ -2658,14 +2720,7 @@
         <w:rPr>
           <w:lang w:val="es-CO"/>
         </w:rPr>
-        <w:t xml:space="preserve">La solución fue mover las imágenes y archivos de </w:t>
-      </w:r>
-      <w:r>
-        <w:rPr>
-          <w:lang w:val="es-CO"/>
-        </w:rPr>
-        <w:lastRenderedPageBreak/>
-        <w:t xml:space="preserve">texto a la carpeta </w:t>
+        <w:t xml:space="preserve">La solución fue mover las imágenes y archivos de texto a la carpeta </w:t>
       </w:r>
       <w:r>
         <w:rPr>
@@ -2948,7 +3003,14 @@
         <w:rPr>
           <w:lang w:val="es-CO"/>
         </w:rPr>
-        <w:t>Una vez comprendida la naturaleza del problema, se procedió a analizar las operaciones binarias permitidas. Durante este análisis, se descartaron las operaciones de desplazamiento a la izquierda (&lt;&lt;) y a la derecha (&gt;&gt;), ya que estas no son reversibles, lo que implica que al aplicarlas se perdería información importante. Además, se evaluó la operación NOT, pero se concluyó que no era pertinente incluirla, ya que no se mencionaba en las especificaciones del problema y no requería la interacción con la imagen máscara.</w:t>
+        <w:t xml:space="preserve">Una vez comprendida la naturaleza del problema, se procedió a analizar las operaciones binarias permitidas. Durante este análisis, se descartaron las operaciones de desplazamiento a la izquierda (&lt;&lt;) y a la derecha (&gt;&gt;), ya que estas no son reversibles, lo que implica que al aplicarlas se perdería información importante. Además, se evaluó la operación NOT, pero se concluyó que no era pertinente incluirla, ya que no se mencionaba en las </w:t>
+      </w:r>
+      <w:r>
+        <w:rPr>
+          <w:lang w:val="es-CO"/>
+        </w:rPr>
+        <w:lastRenderedPageBreak/>
+        <w:t>especificaciones del problema y no requería la interacción con la imagen máscara.</w:t>
       </w:r>
       <w:r>
         <w:rPr>
@@ -2986,14 +3048,7 @@
         <w:rPr>
           <w:lang w:val="es-CO"/>
         </w:rPr>
-        <w:t xml:space="preserve">, nunca aparecían estas operaciones. Además, en el documento proporcionado no se mencionaba que se debían usar, por lo que se eliminaron del código para </w:t>
-      </w:r>
-      <w:r>
-        <w:rPr>
-          <w:lang w:val="es-CO"/>
-        </w:rPr>
-        <w:lastRenderedPageBreak/>
-        <w:t>evitar iteraciones innecesarias sobre funciones que no aportaban al proceso de transformación.</w:t>
+        <w:t>, nunca aparecían estas operaciones. Además, en el documento proporcionado no se mencionaba que se debían usar, por lo que se eliminaron del código para evitar iteraciones innecesarias sobre funciones que no aportaban al proceso de transformación.</w:t>
       </w:r>
     </w:p>
     <w:p>
@@ -3234,7 +3289,14 @@
         <w:rPr>
           <w:lang w:val="es-CO"/>
         </w:rPr>
-        <w:t xml:space="preserve"> lo que implica que toman valores entre 0 y 255—, podemos afirmar que, en el peor de los casos, la suma de dos canales (por ejemplo, R=255 + R=255) no excederá dicho valor. A partir de esta observación, se tomó la decisión de cambiar el tipo de dato de la función loadSeedMasking, que originalmente era un unsigned int, por un uint16_t. Esto se debe a que reservar memoria para un tipo unsigned int representa un mayor costo computacional, mientras que con un uint16_t —capaz de almacenar valores entre 0 y 65,535— es más que suficiente. Esta modificación no afectó el correcto funcionamiento del programa y permitió optimizar el uso de la memoria dinámica.</w:t>
+        <w:t xml:space="preserve"> lo que implica que toman valores entre 0 y 255—, podemos afirmar que, en el peor de los casos, la suma de dos canales (por ejemplo, R=255 + R=255) no excederá dicho valor. A partir de esta observación, se tomó la decisión de cambiar el tipo de dato de la función loadSeedMasking, que originalmente era un unsigned int, por un uint16_t. Esto se debe a que reservar memoria para un tipo unsigned int representa un </w:t>
+      </w:r>
+      <w:r>
+        <w:rPr>
+          <w:lang w:val="es-CO"/>
+        </w:rPr>
+        <w:lastRenderedPageBreak/>
+        <w:t>mayor costo computacional, mientras que con un uint16_t —capaz de almacenar valores entre 0 y 65,535— es más que suficiente. Esta modificación no afectó el correcto funcionamiento del programa y permitió optimizar el uso de la memoria dinámica.</w:t>
       </w:r>
     </w:p>
     <w:p>
@@ -3273,7 +3335,6 @@
         <w:rPr>
           <w:lang w:val="es-CO"/>
         </w:rPr>
-        <w:lastRenderedPageBreak/>
         <w:t>Para evitar una cantidad excesiva de iteraciones durante el paso de verificación de la transformación, se adoptó la estrategia de comprobar si al menos un valor de la suma entre el arreglo de la transformación y la máscara era diferente del valor correspondiente en el archivo de texto. Si se detectaba una diferencia, se concluía que la transformación aplicada era incorrecta y se pasaba a intentar otra transformación. Esta estrategia permitió reducir considerablemente la cantidad de iteraciones innecesarias, optimizando el proceso.</w:t>
       </w:r>
     </w:p>
@@ -3327,7 +3388,19 @@
         <w:rPr>
           <w:lang w:val="es-CO"/>
         </w:rPr>
-        <w:t>Para establecer cuántas transformaciones debían aplicarse en el ciclo principal, se decidió pedir al usuario la cantidad total de transformaciones N y restar 1 a ese valor, de manera que el proceso de verificación y enmascaramiento se realizara correctamente utilizando los archivos de texto correspondientes a M(N-1).</w:t>
+        <w:t xml:space="preserve">Para establecer cuántas transformaciones debían aplicarse en el ciclo principal, </w:t>
+      </w:r>
+      <w:r>
+        <w:rPr>
+          <w:lang w:val="es-CO"/>
+        </w:rPr>
+        <w:t>se optó por implementar una función que retornara la cantidad de transformaciones aplicadas c para el caso establecido, para definir N se tomó a c</w:t>
+      </w:r>
+      <w:r>
+        <w:rPr>
+          <w:lang w:val="es-CO"/>
+        </w:rPr>
+        <w:t xml:space="preserve"> y restar 1 a ese valor, de manera que el proceso de verificación y enmascaramiento se realizara correctamente utilizando los archivos de texto correspondientes a M(N-1).</w:t>
       </w:r>
     </w:p>
     <w:p>
@@ -3430,7 +3503,7 @@
     </w:p>
     <w:p>
       <w:pPr>
-        <w:pStyle w:val="Prrafodelista"/>
+        <w:ind w:left="360"/>
         <w:jc w:val="both"/>
         <w:rPr>
           <w:lang w:val="es-CO"/>
@@ -3440,7 +3513,14 @@
         <w:rPr>
           <w:lang w:val="es-CO"/>
         </w:rPr>
-        <w:t>Se desarrolló e implementó una solución eficiente y modular para revertir secuencias de transformaciones binarias y enmascaramientos parciales aplicados a imágenes RGB en formato BMP, sin requerir conocimiento previo del orden ni del tipo de operaciones. Las transformaciones efectivas fueron XOR, rotación a la izquierda (RL) y rotación a la derecha (RR), mientras que las funciones AND, OR, NOT y los desplazamientos fueron descartados por su irreversibilidad o falta de aporte al proceso. Se validó que las operaciones bit a bit podían aplicarse directamente sobre datos tipo char, sin convertir a binario, optimizando así el uso de memoria y simplificando la implementación. Asimismo, se mejoró la eficiencia al cambiar el tipo de dato en la función loadSeedMasking a uint16_t, en coherencia con los rangos máximos de los canales RGB</w:t>
+        <w:t xml:space="preserve">Se desarrolló e implementó una solución eficiente y modular para revertir secuencias de transformaciones binarias y enmascaramientos parciales aplicados a imágenes RGB en formato BMP, sin requerir conocimiento previo del orden ni del tipo de operaciones. Las transformaciones efectivas fueron XOR, rotación a la izquierda (RL) y rotación a la derecha (RR), mientras que las funciones AND, OR, NOT y los desplazamientos fueron descartados por su irreversibilidad o falta de aporte al proceso. Se validó que las operaciones bit a bit podían aplicarse directamente sobre datos tipo char, sin convertir a binario, optimizando así el uso de memoria y simplificando la implementación. Asimismo, se mejoró la eficiencia al cambiar el tipo de dato en la función </w:t>
+      </w:r>
+      <w:r>
+        <w:rPr>
+          <w:lang w:val="es-CO"/>
+        </w:rPr>
+        <w:lastRenderedPageBreak/>
+        <w:t>loadSeedMasking a uint16_t, en coherencia con los rangos máximos de los canales RGB</w:t>
       </w:r>
       <w:r>
         <w:rPr>
@@ -3472,8 +3552,202 @@
         <w:rPr>
           <w:lang w:val="es-CO"/>
         </w:rPr>
-        <w:t xml:space="preserve"> contenidos en el build facilita al usuario porque el programa hará la transformación adecuada y validando los archivos adecuados para el caso dado automáticamente. </w:t>
-      </w:r>
+        <w:t xml:space="preserve"> contenidos en el build facilita al </w:t>
+      </w:r>
+      <w:r>
+        <w:rPr>
+          <w:lang w:val="es-CO"/>
+        </w:rPr>
+        <w:t>usuario ya</w:t>
+      </w:r>
+      <w:r>
+        <w:rPr>
+          <w:lang w:val="es-CO"/>
+        </w:rPr>
+        <w:t xml:space="preserve"> que</w:t>
+      </w:r>
+      <w:r>
+        <w:rPr>
+          <w:lang w:val="es-CO"/>
+        </w:rPr>
+        <w:t xml:space="preserve"> el programa hará</w:t>
+      </w:r>
+      <w:r>
+        <w:rPr>
+          <w:lang w:val="es-CO"/>
+        </w:rPr>
+        <w:t xml:space="preserve"> el numero de transformaciones</w:t>
+      </w:r>
+      <w:r>
+        <w:rPr>
+          <w:lang w:val="es-CO"/>
+        </w:rPr>
+        <w:t xml:space="preserve"> </w:t>
+      </w:r>
+      <w:r>
+        <w:rPr>
+          <w:lang w:val="es-CO"/>
+        </w:rPr>
+        <w:t>precisas</w:t>
+      </w:r>
+      <w:r>
+        <w:rPr>
+          <w:lang w:val="es-CO"/>
+        </w:rPr>
+        <w:t xml:space="preserve"> para el caso dado automáticamente. </w:t>
+      </w:r>
+    </w:p>
+    <w:p>
+      <w:pPr>
+        <w:ind w:left="360"/>
+        <w:jc w:val="both"/>
+        <w:rPr>
+          <w:lang w:val="es-CO"/>
+        </w:rPr>
+      </w:pPr>
+      <w:r>
+        <w:rPr>
+          <w:lang w:val="es-CO"/>
+        </w:rPr>
+        <w:t>En el momento de automatizar aún más el procedimiento de volver a la imagen original se llevó a cabo</w:t>
+      </w:r>
+      <w:r>
+        <w:rPr>
+          <w:lang w:val="es-CO"/>
+        </w:rPr>
+        <w:t xml:space="preserve"> la</w:t>
+      </w:r>
+      <w:r>
+        <w:rPr>
+          <w:lang w:val="es-CO"/>
+        </w:rPr>
+        <w:t xml:space="preserve"> implementa</w:t>
+      </w:r>
+      <w:r>
+        <w:rPr>
+          <w:lang w:val="es-CO"/>
+        </w:rPr>
+        <w:t>ción</w:t>
+      </w:r>
+      <w:r>
+        <w:rPr>
+          <w:lang w:val="es-CO"/>
+        </w:rPr>
+        <w:t xml:space="preserve"> </w:t>
+      </w:r>
+      <w:r>
+        <w:rPr>
+          <w:lang w:val="es-CO"/>
+        </w:rPr>
+        <w:t xml:space="preserve">de </w:t>
+      </w:r>
+      <w:r>
+        <w:rPr>
+          <w:lang w:val="es-CO"/>
+        </w:rPr>
+        <w:t>una función que cuent</w:t>
+      </w:r>
+      <w:r>
+        <w:rPr>
+          <w:lang w:val="es-CO"/>
+        </w:rPr>
+        <w:t>a</w:t>
+      </w:r>
+      <w:r>
+        <w:rPr>
+          <w:lang w:val="es-CO"/>
+        </w:rPr>
+        <w:t xml:space="preserve"> y retorn</w:t>
+      </w:r>
+      <w:r>
+        <w:rPr>
+          <w:lang w:val="es-CO"/>
+        </w:rPr>
+        <w:t>a</w:t>
+      </w:r>
+      <w:r>
+        <w:rPr>
+          <w:lang w:val="es-CO"/>
+        </w:rPr>
+        <w:t xml:space="preserve"> el </w:t>
+      </w:r>
+      <w:r>
+        <w:rPr>
+          <w:lang w:val="es-CO"/>
+        </w:rPr>
+        <w:t>número</w:t>
+      </w:r>
+      <w:r>
+        <w:rPr>
+          <w:lang w:val="es-CO"/>
+        </w:rPr>
+        <w:t xml:space="preserve"> de archivos almacenados en la carpeta build, esto conllevó a realizar una investigación profunda sobre si esta operación tenía una carga computacional alta. </w:t>
+      </w:r>
+      <w:r>
+        <w:t>En el código se utiliza memoria dinámica porque QStringList es un contenedor que almacena internamente una lista de cadenas (QString) cuyo tamaño puede variar en tiempo de ejecución. Esto significa que, cuando el programa ejecuta dir.entryList(...), Qt reserva espacio en el</w:t>
+      </w:r>
+      <w:r>
+        <w:t xml:space="preserve"> </w:t>
+      </w:r>
+      <w:r>
+        <w:rPr>
+          <w:b/>
+          <w:bCs/>
+        </w:rPr>
+        <w:t xml:space="preserve">heap </w:t>
+      </w:r>
+      <w:r>
+        <w:t>(espacio de memoria dinámica)</w:t>
+      </w:r>
+      <w:r>
+        <w:t xml:space="preserve"> para almacenar cada uno de los nombres de archivos que coincidan con el patrón. Esta memoria no está definida con un tamaño fijo como en un arreglo estático, sino que crece según la cantidad de archivos encontrados. Qt administra esta memoria automáticamente: cuando el objeto lista sale del alcance (por ejemplo, cuando termina la función), el sistema de objetos de Qt y su manejo de referencias aseguran que toda la memoria usada por QStringList y sus QString internos sea liberada correctamente. Esto lo logra gracias al uso de contadores de referencias y destructores bien definidos en sus clases</w:t>
+      </w:r>
+      <w:r>
+        <w:t xml:space="preserve"> (clases propias de Qt)</w:t>
+      </w:r>
+      <w:r>
+        <w:t>, evitando pérdidas de memoria sin que el programador tenga que intervenir directamente.</w:t>
+      </w:r>
+      <w:r>
+        <w:t xml:space="preserve"> </w:t>
+      </w:r>
+      <w:r>
+        <w:t xml:space="preserve">La memoria se libera </w:t>
+      </w:r>
+      <w:r>
+        <w:t>automáticamente al final de la función</w:t>
+      </w:r>
+      <w:r>
+        <w:t xml:space="preserve">, justo después de return </w:t>
+      </w:r>
+      <w:proofErr w:type="gramStart"/>
+      <w:r>
+        <w:t>lista.size</w:t>
+      </w:r>
+      <w:proofErr w:type="gramEnd"/>
+      <w:r>
+        <w:t>(</w:t>
+      </w:r>
+      <w:proofErr w:type="gramStart"/>
+      <w:r>
+        <w:t>);</w:t>
+      </w:r>
+      <w:r>
+        <w:t>,</w:t>
+      </w:r>
+      <w:proofErr w:type="gramEnd"/>
+      <w:r>
+        <w:t xml:space="preserve"> cuando lista sale de alcance y su destructor se ejecuta. Qt se encarga de liberar correctamente toda la memoria dinámica asociada.</w:t>
+      </w:r>
+    </w:p>
+    <w:p>
+      <w:pPr>
+        <w:ind w:left="360"/>
+        <w:jc w:val="both"/>
+        <w:rPr>
+          <w:lang w:val="es-CO"/>
+        </w:rPr>
+      </w:pPr>
       <w:r>
         <w:rPr>
           <w:lang w:val="es-CO"/>
@@ -9782,7 +10056,6 @@
   <w:style w:type="character" w:default="1" w:styleId="Fuentedeprrafopredeter">
     <w:name w:val="Default Paragraph Font"/>
     <w:uiPriority w:val="1"/>
-    <w:semiHidden/>
     <w:unhideWhenUsed/>
   </w:style>
   <w:style w:type="table" w:default="1" w:styleId="Tablanormal">
@@ -10481,6 +10754,15 @@
 </file>
 
 <file path=customXml/item1.xml><?xml version="1.0" encoding="utf-8"?>
+<?mso-contentType ?>
+<FormTemplates xmlns="http://schemas.microsoft.com/sharepoint/v3/contenttype/forms">
+  <Display>DocumentLibraryForm</Display>
+  <Edit>DocumentLibraryForm</Edit>
+  <New>DocumentLibraryForm</New>
+</FormTemplates>
+</file>
+
+<file path=customXml/item2.xml><?xml version="1.0" encoding="utf-8"?>
 <ct:contentTypeSchema xmlns:ct="http://schemas.microsoft.com/office/2006/metadata/contentType" xmlns:ma="http://schemas.microsoft.com/office/2006/metadata/properties/metaAttributes" ct:_="" ma:_="" ma:contentTypeName="Documento" ma:contentTypeID="0x0101005C1ABAFF7B98C74B8115279C2D8A6443" ma:contentTypeVersion="39" ma:contentTypeDescription="Crear nuevo documento." ma:contentTypeScope="" ma:versionID="55763f3932d779d3acb9fa2b7031b50d">
   <xsd:schema xmlns:xsd="http://www.w3.org/2001/XMLSchema" xmlns:xs="http://www.w3.org/2001/XMLSchema" xmlns:p="http://schemas.microsoft.com/office/2006/metadata/properties" xmlns:ns3="eb746948-df89-44e0-9da9-dc09407422f7" xmlns:ns4="a34598a8-8c2d-4b43-886c-4a26e950f59b" targetNamespace="http://schemas.microsoft.com/office/2006/metadata/properties" ma:root="true" ma:fieldsID="58428b53e36372b34ab98e7831f51e76" ns3:_="" ns4:_="">
     <xsd:import namespace="eb746948-df89-44e0-9da9-dc09407422f7"/>
@@ -10927,15 +11209,6 @@
 </ct:contentTypeSchema>
 </file>
 
-<file path=customXml/item2.xml><?xml version="1.0" encoding="utf-8"?>
-<?mso-contentType ?>
-<FormTemplates xmlns="http://schemas.microsoft.com/sharepoint/v3/contenttype/forms">
-  <Display>DocumentLibraryForm</Display>
-  <Edit>DocumentLibraryForm</Edit>
-  <New>DocumentLibraryForm</New>
-</FormTemplates>
-</file>
-
 <file path=customXml/item3.xml><?xml version="1.0" encoding="utf-8"?>
 <p:properties xmlns:p="http://schemas.microsoft.com/office/2006/metadata/properties" xmlns:xsi="http://www.w3.org/2001/XMLSchema-instance" xmlns:pc="http://schemas.microsoft.com/office/infopath/2007/PartnerControls">
   <documentManagement>
@@ -10990,6 +11263,14 @@
 </file>
 
 <file path=customXml/itemProps1.xml><?xml version="1.0" encoding="utf-8"?>
+<ds:datastoreItem xmlns:ds="http://schemas.openxmlformats.org/officeDocument/2006/customXml" ds:itemID="{42ABF798-7BFB-4ED7-9F7B-147E409E1DA7}">
+  <ds:schemaRefs>
+    <ds:schemaRef ds:uri="http://schemas.microsoft.com/sharepoint/v3/contenttype/forms"/>
+  </ds:schemaRefs>
+</ds:datastoreItem>
+</file>
+
+<file path=customXml/itemProps2.xml><?xml version="1.0" encoding="utf-8"?>
 <ds:datastoreItem xmlns:ds="http://schemas.openxmlformats.org/officeDocument/2006/customXml" ds:itemID="{8C6C9634-2325-4305-B80C-6EB9EF3EA3AD}">
   <ds:schemaRefs>
     <ds:schemaRef ds:uri="http://schemas.microsoft.com/office/2006/metadata/contentType"/>
@@ -11008,14 +11289,6 @@
 </ds:datastoreItem>
 </file>
 
-<file path=customXml/itemProps2.xml><?xml version="1.0" encoding="utf-8"?>
-<ds:datastoreItem xmlns:ds="http://schemas.openxmlformats.org/officeDocument/2006/customXml" ds:itemID="{42ABF798-7BFB-4ED7-9F7B-147E409E1DA7}">
-  <ds:schemaRefs>
-    <ds:schemaRef ds:uri="http://schemas.microsoft.com/sharepoint/v3/contenttype/forms"/>
-  </ds:schemaRefs>
-</ds:datastoreItem>
-</file>
-
 <file path=customXml/itemProps3.xml><?xml version="1.0" encoding="utf-8"?>
 <ds:datastoreItem xmlns:ds="http://schemas.openxmlformats.org/officeDocument/2006/customXml" ds:itemID="{FF768CDE-B77D-4AA1-A82E-16CA3EA44068}">
   <ds:schemaRefs>

</xml_diff>

<commit_message>
Reinicializar puntero transformation y trAplicadas a nullptr y trazabilidad en documento word sobre la determinación de las N transformaciones.
</commit_message>
<xml_diff>
--- a/ANALISIS_DESAFIO_1.docx
+++ b/ANALISIS_DESAFIO_1.docx
@@ -5,9 +5,6 @@
     <w:p>
       <w:pPr>
         <w:jc w:val="center"/>
-        <w:rPr>
-          <w:lang w:val="es-CO"/>
-        </w:rPr>
       </w:pPr>
     </w:p>
     <w:p>
@@ -16,114 +13,101 @@
         <w:rPr>
           <w:b/>
           <w:bCs/>
-          <w:lang w:val="es-CO"/>
         </w:rPr>
       </w:pPr>
       <w:r>
         <w:rPr>
           <w:b/>
           <w:bCs/>
-          <w:lang w:val="es-CO"/>
-        </w:rPr>
-        <w:t>PROCESO</w:t>
+        </w:rPr>
+        <w:t xml:space="preserve">PROCESO DE </w:t>
       </w:r>
       <w:r>
         <w:rPr>
           <w:b/>
           <w:bCs/>
-          <w:lang w:val="es-CO"/>
-        </w:rPr>
-        <w:t xml:space="preserve"> DE </w:t>
-      </w:r>
-      <w:r>
+        </w:rPr>
+        <w:t>RECONSTRUCCIÓN INVERSA DE UNA IMAGEN RGB A PARTIR DE TRANSFORMACIONES BINARIAS Y ENMASCARAMIENTO</w:t>
+      </w:r>
+    </w:p>
+    <w:p>
+      <w:pPr>
+        <w:jc w:val="right"/>
+        <w:rPr>
+          <w:i/>
+          <w:iCs/>
+        </w:rPr>
+      </w:pPr>
+      <w:r>
+        <w:rPr>
+          <w:i/>
+          <w:iCs/>
+        </w:rPr>
+        <w:tab/>
+      </w:r>
+      <w:r>
+        <w:rPr>
+          <w:i/>
+          <w:iCs/>
+        </w:rPr>
+        <w:t xml:space="preserve"> Adriana </w:t>
+      </w:r>
+      <w:r>
+        <w:rPr>
+          <w:i/>
+          <w:iCs/>
+        </w:rPr>
+        <w:t>Camila</w:t>
+      </w:r>
+      <w:r>
+        <w:rPr>
+          <w:i/>
+          <w:iCs/>
+        </w:rPr>
+        <w:t xml:space="preserve"> Erazo Mora</w:t>
+      </w:r>
+      <w:r>
+        <w:rPr>
+          <w:i/>
+          <w:iCs/>
+        </w:rPr>
+        <w:t xml:space="preserve"> -</w:t>
+      </w:r>
+      <w:r>
+        <w:rPr>
+          <w:i/>
+          <w:iCs/>
+        </w:rPr>
+        <w:t xml:space="preserve"> </w:t>
+      </w:r>
+      <w:r>
+        <w:rPr>
+          <w:i/>
+          <w:iCs/>
+        </w:rPr>
+        <w:t>M</w:t>
+      </w:r>
+      <w:r>
+        <w:rPr>
+          <w:i/>
+          <w:iCs/>
+        </w:rPr>
+        <w:t xml:space="preserve">aría Angélica Osorio Rincón </w:t>
+      </w:r>
+    </w:p>
+    <w:p>
+      <w:pPr>
+        <w:pStyle w:val="ListParagraph"/>
+        <w:jc w:val="both"/>
         <w:rPr>
           <w:b/>
           <w:bCs/>
-          <w:lang w:val="es-CO"/>
-        </w:rPr>
-        <w:t>RECONSTRUCCIÓN INVERSA DE UNA IMAGEN RGB A PARTIR DE TRANSFORMACIONES BINARIAS Y ENMASCARAMIENTO</w:t>
-      </w:r>
+        </w:rPr>
+      </w:pPr>
     </w:p>
     <w:p>
       <w:pPr>
-        <w:jc w:val="right"/>
-        <w:rPr>
-          <w:i/>
-          <w:iCs/>
-          <w:lang w:val="es-CO"/>
-        </w:rPr>
-      </w:pPr>
-      <w:r>
-        <w:rPr>
-          <w:i/>
-          <w:iCs/>
-          <w:lang w:val="es-CO"/>
-        </w:rPr>
-        <w:tab/>
-      </w:r>
-      <w:r>
-        <w:rPr>
-          <w:i/>
-          <w:iCs/>
-          <w:lang w:val="es-CO"/>
-        </w:rPr>
-        <w:t xml:space="preserve"> Adriana </w:t>
-      </w:r>
-      <w:r>
-        <w:rPr>
-          <w:i/>
-          <w:iCs/>
-          <w:lang w:val="es-CO"/>
-        </w:rPr>
-        <w:t>Camila</w:t>
-      </w:r>
-      <w:r>
-        <w:rPr>
-          <w:i/>
-          <w:iCs/>
-          <w:lang w:val="es-CO"/>
-        </w:rPr>
-        <w:t xml:space="preserve"> Erazo Mora</w:t>
-      </w:r>
-      <w:r>
-        <w:rPr>
-          <w:i/>
-          <w:iCs/>
-          <w:lang w:val="es-CO"/>
-        </w:rPr>
-        <w:t xml:space="preserve"> -</w:t>
-      </w:r>
-      <w:r>
-        <w:rPr>
-          <w:i/>
-          <w:iCs/>
-          <w:lang w:val="es-CO"/>
-        </w:rPr>
-        <w:t>M</w:t>
-      </w:r>
-      <w:r>
-        <w:rPr>
-          <w:i/>
-          <w:iCs/>
-          <w:lang w:val="es-CO"/>
-        </w:rPr>
-        <w:t xml:space="preserve">aría Angélica Osorio Rincón </w:t>
-      </w:r>
-    </w:p>
-    <w:p>
-      <w:pPr>
-        <w:pStyle w:val="Prrafodelista"/>
-        <w:jc w:val="both"/>
-        <w:rPr>
-          <w:b/>
-          <w:bCs/>
-          <w:lang w:val="es-CO"/>
-        </w:rPr>
-      </w:pPr>
-    </w:p>
-    <w:p>
-      <w:pPr>
-        <w:pStyle w:val="Prrafodelista"/>
+        <w:pStyle w:val="ListParagraph"/>
         <w:numPr>
           <w:ilvl w:val="0"/>
           <w:numId w:val="15"/>
@@ -132,21 +116,19 @@
         <w:rPr>
           <w:b/>
           <w:bCs/>
-          <w:lang w:val="es-CO"/>
         </w:rPr>
       </w:pPr>
       <w:r>
         <w:rPr>
           <w:b/>
           <w:bCs/>
-          <w:lang w:val="es-CO"/>
         </w:rPr>
         <w:t>Análisis del problema y consideraciones para la alternativa de solución propuesta:</w:t>
       </w:r>
     </w:p>
     <w:p>
       <w:pPr>
-        <w:pStyle w:val="Prrafodelista"/>
+        <w:pStyle w:val="ListParagraph"/>
         <w:numPr>
           <w:ilvl w:val="1"/>
           <w:numId w:val="15"/>
@@ -155,7 +137,6 @@
         <w:rPr>
           <w:b/>
           <w:bCs/>
-          <w:lang w:val="es-CO"/>
         </w:rPr>
       </w:pPr>
       <w:r>
@@ -164,137 +145,89 @@
           <w:bCs/>
           <w:i/>
           <w:iCs/>
-          <w:lang w:val="es-CO"/>
         </w:rPr>
         <w:t>Análisis del problema.</w:t>
       </w:r>
     </w:p>
     <w:p>
       <w:pPr>
-        <w:pStyle w:val="Prrafodelista"/>
+        <w:pStyle w:val="ListParagraph"/>
         <w:ind w:left="1440"/>
         <w:jc w:val="both"/>
-        <w:rPr>
-          <w:lang w:val="es-CO"/>
-        </w:rPr>
-      </w:pPr>
-      <w:r>
-        <w:rPr>
-          <w:lang w:val="es-CO"/>
-        </w:rPr>
+      </w:pPr>
+      <w:r>
         <w:t xml:space="preserve">El </w:t>
       </w:r>
       <w:r>
-        <w:rPr>
-          <w:lang w:val="es-CO"/>
-        </w:rPr>
         <w:t>desafío</w:t>
       </w:r>
       <w:r>
-        <w:rPr>
-          <w:lang w:val="es-CO"/>
-        </w:rPr>
         <w:t xml:space="preserve"> consiste en recuperar una imagen original </w:t>
       </w:r>
       <w:r>
         <w:rPr>
           <w:i/>
           <w:iCs/>
-          <w:lang w:val="es-CO"/>
         </w:rPr>
         <w:t>IO</w:t>
       </w:r>
       <w:r>
-        <w:rPr>
-          <w:lang w:val="es-CO"/>
-        </w:rPr>
         <w:t xml:space="preserve"> </w:t>
       </w:r>
       <w:r>
-        <w:rPr>
-          <w:lang w:val="es-CO"/>
-        </w:rPr>
         <w:t xml:space="preserve">(RGB en formato BMP), la cual ha sido sometida a una cadena secuencial de transformaciones binarias y procesos de enmascaramiento parcial. El proceso inicia desde una imagen </w:t>
       </w:r>
       <w:r>
-        <w:rPr>
-          <w:lang w:val="es-CO"/>
-        </w:rPr>
         <w:t>final</w:t>
       </w:r>
       <w:r>
-        <w:rPr>
-          <w:lang w:val="es-CO"/>
-        </w:rPr>
         <w:t xml:space="preserve"> distorsionada </w:t>
       </w:r>
       <w:r>
         <w:rPr>
           <w:i/>
           <w:iCs/>
-          <w:lang w:val="es-CO"/>
-        </w:rPr>
-        <w:t>ID</w:t>
+        </w:rPr>
+        <w:t xml:space="preserve">ID, </w:t>
+      </w:r>
+      <w:r>
+        <w:t xml:space="preserve">junto a una imagen máscara </w:t>
       </w:r>
       <w:r>
         <w:rPr>
           <w:i/>
           <w:iCs/>
-          <w:lang w:val="es-CO"/>
-        </w:rPr>
-        <w:t xml:space="preserve">, </w:t>
-      </w:r>
-      <w:r>
-        <w:rPr>
-          <w:lang w:val="es-CO"/>
-        </w:rPr>
-        <w:t xml:space="preserve">junto a una imagen máscara </w:t>
+        </w:rPr>
+        <w:t>IM</w:t>
+      </w:r>
+      <w:r>
+        <w:t xml:space="preserve">, una máscara parcial </w:t>
       </w:r>
       <w:r>
         <w:rPr>
           <w:i/>
           <w:iCs/>
-          <w:lang w:val="es-CO"/>
-        </w:rPr>
-        <w:t>IM</w:t>
-      </w:r>
-      <w:r>
-        <w:rPr>
-          <w:lang w:val="es-CO"/>
-        </w:rPr>
-        <w:t xml:space="preserve">, una máscara parcial </w:t>
-      </w:r>
-      <w:r>
-        <w:rPr>
-          <w:i/>
-          <w:iCs/>
-          <w:lang w:val="es-CO"/>
         </w:rPr>
         <w:t xml:space="preserve">M </w:t>
       </w:r>
       <w:r>
-        <w:rPr>
-          <w:lang w:val="es-CO"/>
-        </w:rPr>
         <w:t>y una serie de archivos de textos que representan los resultados del enmascaramiento.</w:t>
       </w:r>
     </w:p>
     <w:p>
       <w:pPr>
-        <w:pStyle w:val="Prrafodelista"/>
+        <w:pStyle w:val="ListParagraph"/>
         <w:ind w:left="1440"/>
         <w:jc w:val="both"/>
         <w:rPr>
           <w:b/>
           <w:bCs/>
-          <w:lang w:val="es-CO"/>
         </w:rPr>
       </w:pPr>
       <w:r>
         <w:rPr>
           <w:b/>
           <w:bCs/>
-          <w:lang w:val="es-CO"/>
         </w:rPr>
         <w:t xml:space="preserve">Anexo de análisis visual del proceso a partir de </w:t>
       </w:r>
@@ -304,7 +237,6 @@
           <w:bCs/>
           <w:i/>
           <w:iCs/>
-          <w:lang w:val="es-CO"/>
         </w:rPr>
         <w:t>IO</w:t>
       </w:r>
@@ -312,7 +244,6 @@
         <w:rPr>
           <w:b/>
           <w:bCs/>
-          <w:lang w:val="es-CO"/>
         </w:rPr>
         <w:t xml:space="preserve"> a </w:t>
       </w:r>
@@ -322,7 +253,6 @@
           <w:bCs/>
           <w:i/>
           <w:iCs/>
-          <w:lang w:val="es-CO"/>
         </w:rPr>
         <w:t>ID</w:t>
       </w:r>
@@ -330,81 +260,49 @@
         <w:rPr>
           <w:b/>
           <w:bCs/>
-          <w:lang w:val="es-CO"/>
         </w:rPr>
         <w:t xml:space="preserve">: </w:t>
       </w:r>
     </w:p>
     <w:p>
       <w:pPr>
-        <w:pStyle w:val="Prrafodelista"/>
+        <w:pStyle w:val="ListParagraph"/>
         <w:ind w:left="1440"/>
         <w:jc w:val="both"/>
-        <w:rPr>
-          <w:lang w:val="es-CO"/>
-        </w:rPr>
-      </w:pPr>
-      <w:r>
-        <w:rPr>
-          <w:lang w:val="es-CO"/>
-        </w:rPr>
+      </w:pPr>
+      <w:r>
         <w:t>La siguiente imagen representa gráficamente las transformaciones que se realiza</w:t>
       </w:r>
       <w:r>
-        <w:rPr>
-          <w:lang w:val="es-CO"/>
-        </w:rPr>
         <w:t>n</w:t>
       </w:r>
       <w:r>
-        <w:rPr>
-          <w:lang w:val="es-CO"/>
-        </w:rPr>
         <w:t>:</w:t>
       </w:r>
     </w:p>
     <w:p>
       <w:pPr>
-        <w:pStyle w:val="Prrafodelista"/>
+        <w:pStyle w:val="ListParagraph"/>
         <w:ind w:left="1440"/>
         <w:jc w:val="both"/>
-        <w:rPr>
-          <w:lang w:val="es-CO"/>
-        </w:rPr>
-      </w:pPr>
-      <w:r>
-        <w:rPr>
-          <w:lang w:val="es-CO"/>
-        </w:rPr>
+      </w:pPr>
+      <w:r>
         <w:t>(Si hay más de dos p</w:t>
       </w:r>
       <w:r>
-        <w:rPr>
-          <w:lang w:val="es-CO"/>
-        </w:rPr>
         <w:t>as</w:t>
       </w:r>
       <w:r>
-        <w:rPr>
-          <w:lang w:val="es-CO"/>
-        </w:rPr>
         <w:t>os de transformación y enmascaramiento, se irían anexando en el mismo orden, hasta llegar a la imagen distorsionada final)</w:t>
       </w:r>
     </w:p>
     <w:p>
       <w:pPr>
-        <w:pStyle w:val="Prrafodelista"/>
+        <w:pStyle w:val="ListParagraph"/>
         <w:ind w:left="1440"/>
         <w:jc w:val="center"/>
-        <w:rPr>
-          <w:lang w:val="es-CO"/>
-        </w:rPr>
-      </w:pPr>
-      <w:r>
-        <w:rPr>
-          <w:noProof/>
-          <w:lang w:val="es-CO"/>
-        </w:rPr>
+      </w:pPr>
+      <w:r>
         <w:drawing>
           <wp:inline distT="0" distB="0" distL="0" distR="0" wp14:anchorId="77B84CD7" wp14:editId="0FF37BC4">
             <wp:extent cx="2787162" cy="3388707"/>
@@ -442,48 +340,19 @@
         </w:drawing>
       </w:r>
       <w:r>
-        <w:rPr>
-          <w:lang w:val="es-CO"/>
-        </w:rPr>
         <w:br/>
       </w:r>
       <w:r>
         <w:rPr>
           <w:sz w:val="20"/>
           <w:szCs w:val="20"/>
-          <w:lang w:val="es-CO"/>
-        </w:rPr>
-        <w:t xml:space="preserve">Figura </w:t>
+        </w:rPr>
+        <w:t xml:space="preserve">Figura 1. Representación gráfica y textual de las </w:t>
       </w:r>
       <w:r>
         <w:rPr>
           <w:sz w:val="20"/>
           <w:szCs w:val="20"/>
-          <w:lang w:val="es-CO"/>
-        </w:rPr>
-        <w:t>1</w:t>
-      </w:r>
-      <w:r>
-        <w:rPr>
-          <w:sz w:val="20"/>
-          <w:szCs w:val="20"/>
-          <w:lang w:val="es-CO"/>
-        </w:rPr>
-        <w:t xml:space="preserve">. </w:t>
-      </w:r>
-      <w:r>
-        <w:rPr>
-          <w:sz w:val="20"/>
-          <w:szCs w:val="20"/>
-          <w:lang w:val="es-CO"/>
-        </w:rPr>
-        <w:t xml:space="preserve">Representación gráfica y textual de las </w:t>
-      </w:r>
-      <w:r>
-        <w:rPr>
-          <w:sz w:val="20"/>
-          <w:szCs w:val="20"/>
-          <w:lang w:val="es-CO"/>
         </w:rPr>
         <w:t xml:space="preserve">operaciones realizadas para obtener </w:t>
       </w:r>
@@ -493,162 +362,105 @@
           <w:iCs/>
           <w:sz w:val="20"/>
           <w:szCs w:val="20"/>
-          <w:lang w:val="es-CO"/>
         </w:rPr>
         <w:t>ID</w:t>
       </w:r>
       <w:r>
-        <w:rPr>
-          <w:lang w:val="es-CO"/>
-        </w:rPr>
         <w:br/>
       </w:r>
     </w:p>
     <w:p>
       <w:pPr>
-        <w:pStyle w:val="Prrafodelista"/>
+        <w:pStyle w:val="ListParagraph"/>
         <w:numPr>
           <w:ilvl w:val="1"/>
           <w:numId w:val="15"/>
         </w:numPr>
         <w:jc w:val="both"/>
-        <w:rPr>
-          <w:lang w:val="es-CO"/>
-        </w:rPr>
       </w:pPr>
       <w:r>
         <w:rPr>
           <w:b/>
           <w:bCs/>
-          <w:lang w:val="es-CO"/>
         </w:rPr>
         <w:lastRenderedPageBreak/>
         <w:t>Consideraciones clave</w:t>
       </w:r>
       <w:r>
-        <w:rPr>
-          <w:lang w:val="es-CO"/>
-        </w:rPr>
         <w:t>.</w:t>
       </w:r>
     </w:p>
     <w:p>
       <w:pPr>
-        <w:pStyle w:val="Prrafodelista"/>
+        <w:pStyle w:val="ListParagraph"/>
         <w:numPr>
           <w:ilvl w:val="0"/>
           <w:numId w:val="37"/>
         </w:numPr>
         <w:jc w:val="both"/>
-        <w:rPr>
-          <w:lang w:val="es-CO"/>
-        </w:rPr>
-      </w:pPr>
-      <w:r>
-        <w:rPr>
-          <w:lang w:val="es-CO"/>
-        </w:rPr>
+      </w:pPr>
+      <w:r>
         <w:t>Las operaciones binarias modifican la imagen mediante operaciones a nivel de bit (XOR</w:t>
       </w:r>
       <w:r>
-        <w:rPr>
-          <w:lang w:val="es-CO"/>
-        </w:rPr>
         <w:t xml:space="preserve"> y</w:t>
       </w:r>
       <w:r>
-        <w:rPr>
-          <w:lang w:val="es-CO"/>
-        </w:rPr>
         <w:t xml:space="preserve"> rotaciones).</w:t>
       </w:r>
       <w:r>
-        <w:rPr>
-          <w:lang w:val="es-CO"/>
-        </w:rPr>
         <w:t xml:space="preserve"> </w:t>
       </w:r>
     </w:p>
     <w:p>
       <w:pPr>
-        <w:pStyle w:val="Prrafodelista"/>
+        <w:pStyle w:val="ListParagraph"/>
         <w:numPr>
           <w:ilvl w:val="0"/>
           <w:numId w:val="37"/>
         </w:numPr>
         <w:jc w:val="both"/>
-        <w:rPr>
-          <w:lang w:val="es-CO"/>
-        </w:rPr>
-      </w:pPr>
-      <w:r>
-        <w:rPr>
-          <w:lang w:val="es-CO"/>
-        </w:rPr>
+      </w:pPr>
+      <w:r>
         <w:t xml:space="preserve">El enmascaramiento suma </w:t>
       </w:r>
       <w:r>
-        <w:rPr>
-          <w:lang w:val="es-CO"/>
-        </w:rPr>
         <w:t xml:space="preserve">los valores del arreglo de la máscara </w:t>
       </w:r>
       <w:r>
         <w:rPr>
           <w:i/>
           <w:iCs/>
-          <w:lang w:val="es-CO"/>
         </w:rPr>
         <w:t>M</w:t>
       </w:r>
       <w:r>
-        <w:rPr>
-          <w:lang w:val="es-CO"/>
-        </w:rPr>
         <w:t xml:space="preserve"> con</w:t>
       </w:r>
       <w:r>
-        <w:rPr>
-          <w:lang w:val="es-CO"/>
-        </w:rPr>
         <w:t xml:space="preserve"> una porción de la imagen</w:t>
       </w:r>
       <w:r>
-        <w:rPr>
-          <w:lang w:val="es-CO"/>
-        </w:rPr>
         <w:t xml:space="preserve"> dada una posición en específico</w:t>
       </w:r>
       <w:r>
-        <w:rPr>
-          <w:lang w:val="es-CO"/>
-        </w:rPr>
         <w:t xml:space="preserve">, sin modificar directamente la imagen final, pero dejando evidencia en el archivo </w:t>
       </w:r>
       <w:r>
-        <w:rPr>
-          <w:lang w:val="es-CO"/>
-        </w:rPr>
         <w:t>.</w:t>
       </w:r>
       <w:r>
-        <w:rPr>
-          <w:lang w:val="es-CO"/>
-        </w:rPr>
         <w:t>txt.</w:t>
       </w:r>
     </w:p>
     <w:p>
       <w:pPr>
-        <w:pStyle w:val="Prrafodelista"/>
+        <w:pStyle w:val="ListParagraph"/>
         <w:numPr>
           <w:ilvl w:val="1"/>
           <w:numId w:val="15"/>
         </w:numPr>
         <w:jc w:val="both"/>
-        <w:rPr>
-          <w:lang w:val="es-CO"/>
-        </w:rPr>
       </w:pPr>
       <w:r>
         <w:rPr>
@@ -656,141 +468,91 @@
           <w:bCs/>
           <w:i/>
           <w:iCs/>
-          <w:lang w:val="es-CO"/>
         </w:rPr>
         <w:t>Dificultades clave.</w:t>
       </w:r>
     </w:p>
     <w:p>
       <w:pPr>
-        <w:pStyle w:val="Prrafodelista"/>
+        <w:pStyle w:val="ListParagraph"/>
         <w:numPr>
           <w:ilvl w:val="0"/>
           <w:numId w:val="33"/>
         </w:numPr>
         <w:jc w:val="both"/>
-        <w:rPr>
-          <w:lang w:val="es-CO"/>
-        </w:rPr>
-      </w:pPr>
-      <w:r>
-        <w:rPr>
-          <w:lang w:val="es-CO"/>
-        </w:rPr>
+      </w:pPr>
+      <w:r>
         <w:t xml:space="preserve">La operación binaria aplicada en cada transformación </w:t>
       </w:r>
       <w:r>
-        <w:rPr>
-          <w:lang w:val="es-CO"/>
-        </w:rPr>
         <w:t>es desconocida y debe determinarse mediante validación</w:t>
       </w:r>
       <w:r>
-        <w:rPr>
-          <w:lang w:val="es-CO"/>
-        </w:rPr>
         <w:t xml:space="preserve"> con el archivo </w:t>
       </w:r>
       <w:r>
-        <w:rPr>
-          <w:lang w:val="es-CO"/>
-        </w:rPr>
         <w:t>txt. N</w:t>
       </w:r>
       <w:r>
-        <w:rPr>
-          <w:lang w:val="es-CO"/>
-        </w:rPr>
         <w:t>-1</w:t>
       </w:r>
       <w:r>
-        <w:rPr>
-          <w:lang w:val="es-CO"/>
-        </w:rPr>
         <w:t>.</w:t>
       </w:r>
     </w:p>
     <w:p>
       <w:pPr>
-        <w:pStyle w:val="Prrafodelista"/>
+        <w:pStyle w:val="ListParagraph"/>
         <w:numPr>
           <w:ilvl w:val="0"/>
           <w:numId w:val="33"/>
         </w:numPr>
         <w:jc w:val="both"/>
-        <w:rPr>
-          <w:lang w:val="es-CO"/>
-        </w:rPr>
-      </w:pPr>
-      <w:r>
-        <w:rPr>
-          <w:lang w:val="es-CO"/>
-        </w:rPr>
+      </w:pPr>
+      <w:r>
         <w:t xml:space="preserve">Las posiciones de enmascaramiento están desplazadas con una semilla </w:t>
       </w:r>
       <w:r>
         <w:rPr>
           <w:i/>
           <w:iCs/>
-          <w:lang w:val="es-CO"/>
         </w:rPr>
         <w:t>s</w:t>
       </w:r>
       <w:r>
-        <w:rPr>
-          <w:lang w:val="es-CO"/>
-        </w:rPr>
         <w:t xml:space="preserve"> y operan </w:t>
       </w:r>
       <w:r>
-        <w:rPr>
-          <w:lang w:val="es-CO"/>
-        </w:rPr>
         <w:t xml:space="preserve">a partir de una posición en específico del </w:t>
       </w:r>
       <w:r>
-        <w:rPr>
-          <w:lang w:val="es-CO"/>
-        </w:rPr>
         <w:t>arreglo de</w:t>
       </w:r>
       <w:r>
-        <w:rPr>
-          <w:lang w:val="es-CO"/>
-        </w:rPr>
         <w:t xml:space="preserve"> la imagen.</w:t>
       </w:r>
     </w:p>
     <w:p>
       <w:pPr>
-        <w:pStyle w:val="Prrafodelista"/>
+        <w:pStyle w:val="ListParagraph"/>
         <w:numPr>
           <w:ilvl w:val="0"/>
           <w:numId w:val="33"/>
         </w:numPr>
         <w:jc w:val="both"/>
-        <w:rPr>
-          <w:lang w:val="es-CO"/>
-        </w:rPr>
-      </w:pPr>
-      <w:r>
-        <w:rPr>
-          <w:lang w:val="es-CO"/>
-        </w:rPr>
+      </w:pPr>
+      <w:r>
         <w:t>El formato BMP implica una estructura lineal RGB, lo que requiere precisión en el manejo de bytes (R, G, B).</w:t>
       </w:r>
     </w:p>
     <w:p>
       <w:pPr>
-        <w:pStyle w:val="Prrafodelista"/>
+        <w:pStyle w:val="ListParagraph"/>
         <w:numPr>
           <w:ilvl w:val="1"/>
           <w:numId w:val="15"/>
         </w:numPr>
         <w:jc w:val="both"/>
-        <w:rPr>
-          <w:lang w:val="es-CO"/>
-        </w:rPr>
       </w:pPr>
       <w:r>
         <w:rPr>
@@ -798,101 +560,68 @@
           <w:bCs/>
           <w:i/>
           <w:iCs/>
-          <w:lang w:val="es-CO"/>
         </w:rPr>
         <w:t>Solución propuesta.</w:t>
       </w:r>
     </w:p>
     <w:p>
       <w:pPr>
-        <w:pStyle w:val="Prrafodelista"/>
+        <w:pStyle w:val="ListParagraph"/>
         <w:ind w:left="1440"/>
         <w:jc w:val="both"/>
-        <w:rPr>
-          <w:lang w:val="es-CO"/>
-        </w:rPr>
-      </w:pPr>
-      <w:r>
-        <w:rPr>
-          <w:lang w:val="es-CO"/>
-        </w:rPr>
+      </w:pPr>
+      <w:r>
         <w:t>La reconstrucción se plantea de forma inversa</w:t>
       </w:r>
       <w:r>
-        <w:rPr>
-          <w:lang w:val="es-CO"/>
-        </w:rPr>
         <w:t>:</w:t>
       </w:r>
     </w:p>
     <w:p>
       <w:pPr>
-        <w:pStyle w:val="Prrafodelista"/>
+        <w:pStyle w:val="ListParagraph"/>
         <w:numPr>
           <w:ilvl w:val="0"/>
           <w:numId w:val="36"/>
         </w:numPr>
         <w:jc w:val="both"/>
-        <w:rPr>
-          <w:lang w:val="es-CO"/>
-        </w:rPr>
-      </w:pPr>
-      <w:r>
-        <w:rPr>
-          <w:lang w:val="es-CO"/>
-        </w:rPr>
+      </w:pPr>
+      <w:r>
         <w:t xml:space="preserve">Se parte de la imagen final </w:t>
       </w:r>
       <w:r>
         <w:rPr>
           <w:i/>
           <w:iCs/>
-          <w:lang w:val="es-CO"/>
         </w:rPr>
         <w:t>ID</w:t>
       </w:r>
       <w:r>
-        <w:rPr>
-          <w:lang w:val="es-CO"/>
-        </w:rPr>
         <w:t>.</w:t>
       </w:r>
     </w:p>
     <w:p>
       <w:pPr>
-        <w:pStyle w:val="Prrafodelista"/>
+        <w:pStyle w:val="ListParagraph"/>
         <w:numPr>
           <w:ilvl w:val="0"/>
           <w:numId w:val="36"/>
         </w:numPr>
         <w:jc w:val="both"/>
-        <w:rPr>
-          <w:lang w:val="es-CO"/>
-        </w:rPr>
-      </w:pPr>
-      <w:r>
-        <w:rPr>
-          <w:lang w:val="es-CO"/>
-        </w:rPr>
+      </w:pPr>
+      <w:r>
         <w:t>Se</w:t>
       </w:r>
       <w:r>
-        <w:rPr>
-          <w:lang w:val="es-CO"/>
-        </w:rPr>
         <w:t xml:space="preserve"> </w:t>
       </w:r>
       <w:r>
-        <w:rPr>
-          <w:lang w:val="es-CO"/>
-        </w:rPr>
         <w:t xml:space="preserve">intenta revertir cada transformación aplicando posibles operaciones binarias con la máscara </w:t>
       </w:r>
       <w:r>
         <w:rPr>
           <w:i/>
           <w:iCs/>
-          <w:lang w:val="es-CO"/>
         </w:rPr>
         <w:t>IM</w:t>
       </w:r>
@@ -900,119 +629,82 @@
         <w:rPr>
           <w:i/>
           <w:iCs/>
-          <w:lang w:val="es-CO"/>
         </w:rPr>
         <w:t xml:space="preserve"> </w:t>
       </w:r>
       <w:r>
-        <w:rPr>
-          <w:lang w:val="es-CO"/>
-        </w:rPr>
         <w:t>o rotaciones en su defecto</w:t>
       </w:r>
       <w:r>
-        <w:rPr>
-          <w:lang w:val="es-CO"/>
-        </w:rPr>
         <w:t>.</w:t>
       </w:r>
     </w:p>
     <w:p>
       <w:pPr>
-        <w:pStyle w:val="Prrafodelista"/>
+        <w:pStyle w:val="ListParagraph"/>
         <w:numPr>
           <w:ilvl w:val="0"/>
           <w:numId w:val="36"/>
         </w:numPr>
         <w:jc w:val="both"/>
-        <w:rPr>
-          <w:lang w:val="es-CO"/>
-        </w:rPr>
-      </w:pPr>
-      <w:r>
-        <w:rPr>
-          <w:lang w:val="es-CO"/>
-        </w:rPr>
+      </w:pPr>
+      <w:r>
         <w:t xml:space="preserve">Se valida cada operación aplicando el enmascaramiento (con </w:t>
       </w:r>
       <w:r>
         <w:rPr>
           <w:i/>
           <w:iCs/>
-          <w:lang w:val="es-CO"/>
         </w:rPr>
         <w:t>M</w:t>
       </w:r>
       <w:r>
-        <w:rPr>
-          <w:lang w:val="es-CO"/>
-        </w:rPr>
         <w:t xml:space="preserve"> y la semilla </w:t>
       </w:r>
       <w:r>
         <w:rPr>
           <w:i/>
           <w:iCs/>
-          <w:lang w:val="es-CO"/>
         </w:rPr>
         <w:t>s</w:t>
       </w:r>
       <w:r>
-        <w:rPr>
-          <w:lang w:val="es-CO"/>
-        </w:rPr>
         <w:t>) y comparando el resultado con los archivos .txt.</w:t>
       </w:r>
     </w:p>
     <w:p>
       <w:pPr>
-        <w:pStyle w:val="Prrafodelista"/>
+        <w:pStyle w:val="ListParagraph"/>
         <w:numPr>
           <w:ilvl w:val="0"/>
           <w:numId w:val="36"/>
         </w:numPr>
         <w:jc w:val="both"/>
-        <w:rPr>
-          <w:lang w:val="es-CO"/>
-        </w:rPr>
-      </w:pPr>
-      <w:r>
-        <w:rPr>
-          <w:lang w:val="es-CO"/>
-        </w:rPr>
+      </w:pPr>
+      <w:r>
         <w:t>Si la comparación es exitosa, se acepta la operación y se procede al paso anterior en la cadena.</w:t>
       </w:r>
     </w:p>
     <w:p>
       <w:pPr>
-        <w:pStyle w:val="Prrafodelista"/>
+        <w:pStyle w:val="ListParagraph"/>
         <w:numPr>
           <w:ilvl w:val="0"/>
           <w:numId w:val="36"/>
         </w:numPr>
         <w:jc w:val="both"/>
-        <w:rPr>
-          <w:lang w:val="es-CO"/>
-        </w:rPr>
-      </w:pPr>
-      <w:r>
-        <w:rPr>
-          <w:lang w:val="es-CO"/>
-        </w:rPr>
+      </w:pPr>
+      <w:r>
         <w:t xml:space="preserve">Se repite hasta obtener la imagen original </w:t>
       </w:r>
       <w:r>
         <w:rPr>
           <w:i/>
           <w:iCs/>
-          <w:lang w:val="es-CO"/>
         </w:rPr>
         <w:t>IO</w:t>
       </w:r>
       <w:r>
-        <w:rPr>
-          <w:lang w:val="es-CO"/>
-        </w:rPr>
         <w:t>.</w:t>
       </w:r>
     </w:p>
@@ -1023,14 +715,12 @@
         <w:rPr>
           <w:b/>
           <w:bCs/>
-          <w:lang w:val="es-CO"/>
         </w:rPr>
       </w:pPr>
       <w:r>
         <w:rPr>
           <w:b/>
           <w:bCs/>
-          <w:lang w:val="es-CO"/>
         </w:rPr>
         <w:t xml:space="preserve">Anexo de análisis visual del proceso a partir de </w:t>
       </w:r>
@@ -1040,7 +730,6 @@
           <w:bCs/>
           <w:i/>
           <w:iCs/>
-          <w:lang w:val="es-CO"/>
         </w:rPr>
         <w:t xml:space="preserve">ID </w:t>
       </w:r>
@@ -1048,7 +737,6 @@
         <w:rPr>
           <w:b/>
           <w:bCs/>
-          <w:lang w:val="es-CO"/>
         </w:rPr>
         <w:t xml:space="preserve">a </w:t>
       </w:r>
@@ -1058,7 +746,6 @@
           <w:bCs/>
           <w:i/>
           <w:iCs/>
-          <w:lang w:val="es-CO"/>
         </w:rPr>
         <w:t>IO</w:t>
       </w:r>
@@ -1066,7 +753,6 @@
         <w:rPr>
           <w:b/>
           <w:bCs/>
-          <w:lang w:val="es-CO"/>
         </w:rPr>
         <w:t xml:space="preserve">: </w:t>
       </w:r>
@@ -1075,54 +761,22 @@
       <w:pPr>
         <w:ind w:left="1800"/>
         <w:jc w:val="both"/>
-        <w:rPr>
-          <w:lang w:val="es-CO"/>
-        </w:rPr>
-      </w:pPr>
-      <w:r>
-        <w:rPr>
-          <w:lang w:val="es-CO"/>
-        </w:rPr>
-        <w:t xml:space="preserve">La siguiente imagen representa </w:t>
-      </w:r>
-      <w:r>
-        <w:rPr>
-          <w:lang w:val="es-CO"/>
-        </w:rPr>
-        <w:t>la solución aplicada</w:t>
-      </w:r>
-      <w:r>
-        <w:rPr>
-          <w:lang w:val="es-CO"/>
-        </w:rPr>
+      </w:pPr>
+      <w:r>
+        <w:t>La siguiente imagen representa la solución aplicada</w:t>
+      </w:r>
+      <w:r>
         <w:t xml:space="preserve"> al</w:t>
       </w:r>
       <w:r>
-        <w:rPr>
-          <w:lang w:val="es-CO"/>
-        </w:rPr>
-        <w:t xml:space="preserve"> análisis planteado, antes de iniciar la codificación del programa en </w:t>
-      </w:r>
-      <w:proofErr w:type="gramStart"/>
-      <w:r>
-        <w:rPr>
-          <w:lang w:val="es-CO"/>
-        </w:rPr>
-        <w:t>Qt</w:t>
-      </w:r>
-      <w:r>
-        <w:rPr>
-          <w:lang w:val="es-CO"/>
-        </w:rPr>
+        <w:t xml:space="preserve"> análisis planteado, antes de iniciar la codificación del programa en Qt</w:t>
+      </w:r>
+      <w:r>
         <w:t xml:space="preserve"> </w:t>
       </w:r>
       <w:r>
-        <w:rPr>
-          <w:lang w:val="es-CO"/>
-        </w:rPr>
         <w:t>:</w:t>
       </w:r>
-      <w:proofErr w:type="gramEnd"/>
     </w:p>
     <w:p>
       <w:pPr>
@@ -1131,15 +785,12 @@
         <w:rPr>
           <w:b/>
           <w:bCs/>
-          <w:lang w:val="es-CO"/>
         </w:rPr>
       </w:pPr>
       <w:r>
         <w:rPr>
           <w:b/>
           <w:bCs/>
-          <w:noProof/>
-          <w:lang w:val="es-CO"/>
         </w:rPr>
         <w:lastRenderedPageBreak/>
         <w:drawing>
@@ -1179,10 +830,6 @@
         </w:drawing>
       </w:r>
       <w:r>
-        <w:rPr>
-          <w:noProof/>
-          <w:lang w:val="es-CO"/>
-        </w:rPr>
         <w:drawing>
           <wp:anchor distT="0" distB="0" distL="114300" distR="114300" simplePos="0" relativeHeight="251659267" behindDoc="0" locked="0" layoutInCell="1" allowOverlap="1" wp14:anchorId="429BCEAE" wp14:editId="05A0AD0B">
             <wp:simplePos x="0" y="0"/>
@@ -1237,8 +884,6 @@
         <w:rPr>
           <w:b/>
           <w:bCs/>
-          <w:noProof/>
-          <w:lang w:val="es-CO"/>
         </w:rPr>
         <w:drawing>
           <wp:anchor distT="0" distB="0" distL="114300" distR="114300" simplePos="0" relativeHeight="251660291" behindDoc="0" locked="0" layoutInCell="1" allowOverlap="1" wp14:anchorId="064C3C6E" wp14:editId="305949FB">
@@ -1299,7 +944,7 @@
     </w:p>
     <w:p>
       <w:pPr>
-        <w:pStyle w:val="Prrafodelista"/>
+        <w:pStyle w:val="ListParagraph"/>
         <w:numPr>
           <w:ilvl w:val="0"/>
           <w:numId w:val="15"/>
@@ -1308,43 +953,30 @@
         <w:rPr>
           <w:b/>
           <w:bCs/>
-          <w:lang w:val="es-CO"/>
         </w:rPr>
       </w:pPr>
       <w:r>
         <w:rPr>
           <w:b/>
           <w:bCs/>
-          <w:lang w:val="es-CO"/>
         </w:rPr>
         <w:lastRenderedPageBreak/>
-        <w:t>Esquema de tareas en el desarrollo de los algoritmos</w:t>
-      </w:r>
+        <w:t>Esquema de tareas en el desarrollo de los algoritmos:</w:t>
+      </w:r>
+    </w:p>
+    <w:p>
+      <w:pPr>
+        <w:pStyle w:val="ListParagraph"/>
+        <w:jc w:val="center"/>
+        <w:rPr>
+          <w:sz w:val="20"/>
+          <w:szCs w:val="20"/>
+        </w:rPr>
+      </w:pPr>
       <w:r>
         <w:rPr>
           <w:b/>
           <w:bCs/>
-          <w:lang w:val="es-CO"/>
-        </w:rPr>
-        <w:t>:</w:t>
-      </w:r>
-    </w:p>
-    <w:p>
-      <w:pPr>
-        <w:pStyle w:val="Prrafodelista"/>
-        <w:jc w:val="center"/>
-        <w:rPr>
-          <w:sz w:val="20"/>
-          <w:szCs w:val="20"/>
-          <w:lang w:val="es-CO"/>
-        </w:rPr>
-      </w:pPr>
-      <w:r>
-        <w:rPr>
-          <w:b/>
-          <w:bCs/>
-          <w:noProof/>
-          <w:lang w:val="es-CO"/>
         </w:rPr>
         <w:drawing>
           <wp:inline distT="0" distB="0" distL="0" distR="0" wp14:anchorId="1B95C8F9" wp14:editId="6F3524F0">
@@ -1402,7 +1034,6 @@
         <w:rPr>
           <w:b/>
           <w:bCs/>
-          <w:lang w:val="es-CO"/>
         </w:rPr>
         <w:br/>
       </w:r>
@@ -1410,7 +1041,6 @@
         <w:rPr>
           <w:sz w:val="20"/>
           <w:szCs w:val="20"/>
-          <w:lang w:val="es-CO"/>
         </w:rPr>
         <w:t xml:space="preserve">Figura </w:t>
       </w:r>
@@ -1418,7 +1048,6 @@
         <w:rPr>
           <w:sz w:val="20"/>
           <w:szCs w:val="20"/>
-          <w:lang w:val="es-CO"/>
         </w:rPr>
         <w:t>2</w:t>
       </w:r>
@@ -1426,7 +1055,6 @@
         <w:rPr>
           <w:sz w:val="20"/>
           <w:szCs w:val="20"/>
-          <w:lang w:val="es-CO"/>
         </w:rPr>
         <w:t xml:space="preserve">. </w:t>
       </w:r>
@@ -1434,7 +1062,6 @@
         <w:rPr>
           <w:sz w:val="20"/>
           <w:szCs w:val="20"/>
-          <w:lang w:val="es-CO"/>
         </w:rPr>
         <w:t xml:space="preserve">Diagrama de flujo del </w:t>
       </w:r>
@@ -1442,7 +1069,6 @@
         <w:rPr>
           <w:sz w:val="20"/>
           <w:szCs w:val="20"/>
-          <w:lang w:val="es-CO"/>
         </w:rPr>
         <w:t>programa principal</w:t>
       </w:r>
@@ -1450,311 +1076,163 @@
         <w:rPr>
           <w:sz w:val="20"/>
           <w:szCs w:val="20"/>
-          <w:lang w:val="es-CO"/>
         </w:rPr>
         <w:t xml:space="preserve"> </w:t>
       </w:r>
     </w:p>
     <w:p>
       <w:pPr>
-        <w:pStyle w:val="Prrafodelista"/>
+        <w:pStyle w:val="ListParagraph"/>
         <w:jc w:val="both"/>
-        <w:rPr>
-          <w:lang w:val="es-CO"/>
-        </w:rPr>
-      </w:pPr>
-      <w:r>
-        <w:rPr>
-          <w:lang w:val="es-CO"/>
-        </w:rPr>
-        <w:t xml:space="preserve">El diagrama de flujo del </w:t>
-      </w:r>
-      <w:r>
-        <w:rPr>
-          <w:lang w:val="es-CO"/>
-        </w:rPr>
-        <w:t>programa principal</w:t>
-      </w:r>
-      <w:r>
-        <w:rPr>
-          <w:lang w:val="es-CO"/>
-        </w:rPr>
-        <w:t xml:space="preserve"> refleja la secuencia de tareas que el sistema sigue para aplicar y verificar las transformaciones, desde el inicio hasta la validación final de la imagen. La figura </w:t>
-      </w:r>
-      <w:r>
-        <w:rPr>
-          <w:lang w:val="es-CO"/>
-        </w:rPr>
+      </w:pPr>
+      <w:r>
+        <w:t xml:space="preserve">El diagrama de flujo del programa principal refleja la secuencia de tareas que el sistema sigue para aplicar y verificar las transformaciones, desde el inicio hasta la validación final de la imagen. La figura </w:t>
+      </w:r>
+      <w:r>
         <w:t>2</w:t>
       </w:r>
       <w:r>
-        <w:rPr>
-          <w:lang w:val="es-CO"/>
-        </w:rPr>
         <w:t xml:space="preserve"> representa la lógica central del proyecto, </w:t>
       </w:r>
       <w:r>
-        <w:rPr>
-          <w:lang w:val="es-CO"/>
-        </w:rPr>
         <w:lastRenderedPageBreak/>
         <w:t>donde se coordinan las transformaciones y verificaciones, permitiendo visualizar el flujo de decisiones (XOR → RL → RR → verificación → siguiente paso). Las tareas principales, como se describe a continuación, se desarrollan de la siguiente manera:</w:t>
       </w:r>
     </w:p>
     <w:p>
       <w:pPr>
-        <w:pStyle w:val="Prrafodelista"/>
+        <w:pStyle w:val="ListParagraph"/>
         <w:numPr>
           <w:ilvl w:val="0"/>
           <w:numId w:val="43"/>
         </w:numPr>
         <w:jc w:val="both"/>
-        <w:rPr>
-          <w:lang w:val="es-CO"/>
-        </w:rPr>
-      </w:pPr>
-      <w:r>
-        <w:rPr>
-          <w:lang w:val="es-CO"/>
-        </w:rPr>
+      </w:pPr>
+      <w:r>
         <w:t xml:space="preserve">Cargar la imagen distorsionada: </w:t>
       </w:r>
       <w:r>
-        <w:rPr>
-          <w:lang w:val="es-CO"/>
-        </w:rPr>
-        <w:t>a</w:t>
-      </w:r>
-      <w:r>
-        <w:rPr>
-          <w:lang w:val="es-CO"/>
-        </w:rPr>
-        <w:t>l inicio del proceso, se cargan las imágenes necesarias, incluida la imagen distorsionada (</w:t>
+        <w:t>al inicio del proceso, se cargan las imágenes necesarias, incluida la imagen distorsionada (</w:t>
       </w:r>
       <w:r>
         <w:rPr>
           <w:i/>
           <w:iCs/>
-          <w:lang w:val="es-CO"/>
         </w:rPr>
         <w:t>ID</w:t>
       </w:r>
       <w:r>
-        <w:rPr>
-          <w:lang w:val="es-CO"/>
-        </w:rPr>
         <w:t>) y la imagen de la máscara (</w:t>
       </w:r>
       <w:r>
         <w:rPr>
           <w:i/>
           <w:iCs/>
-          <w:lang w:val="es-CO"/>
         </w:rPr>
         <w:t>IM</w:t>
       </w:r>
       <w:r>
-        <w:rPr>
-          <w:lang w:val="es-CO"/>
-        </w:rPr>
         <w:t>), con sus dimensiones. Esto es crucial para realizar las transformaciones y compararlas contra las imágenes de referencia.</w:t>
       </w:r>
     </w:p>
     <w:p>
       <w:pPr>
-        <w:pStyle w:val="Prrafodelista"/>
+        <w:pStyle w:val="ListParagraph"/>
         <w:numPr>
           <w:ilvl w:val="0"/>
           <w:numId w:val="43"/>
         </w:numPr>
         <w:jc w:val="both"/>
-        <w:rPr>
-          <w:lang w:val="es-CO"/>
-        </w:rPr>
-      </w:pPr>
-      <w:r>
-        <w:rPr>
-          <w:lang w:val="es-CO"/>
-        </w:rPr>
+      </w:pPr>
+      <w:r>
         <w:t>Aplicación de tran</w:t>
       </w:r>
       <w:r>
-        <w:rPr>
-          <w:lang w:val="es-CO"/>
-        </w:rPr>
         <w:t>s</w:t>
       </w:r>
       <w:r>
-        <w:rPr>
-          <w:lang w:val="es-CO"/>
-        </w:rPr>
         <w:t xml:space="preserve">formaciones (XOR, RL </w:t>
       </w:r>
       <w:r>
-        <w:rPr>
-          <w:lang w:val="es-CO"/>
-        </w:rPr>
         <w:t>y RR</w:t>
       </w:r>
       <w:r>
-        <w:rPr>
-          <w:lang w:val="es-CO"/>
-        </w:rPr>
         <w:t>)</w:t>
       </w:r>
       <w:r>
-        <w:rPr>
-          <w:lang w:val="es-CO"/>
-        </w:rPr>
-        <w:t>: e</w:t>
-      </w:r>
-      <w:r>
-        <w:rPr>
-          <w:lang w:val="es-CO"/>
-        </w:rPr>
-        <w:t xml:space="preserve">l sistema aplica las transformaciones en el siguiente orden: primero XOR, luego RL (rotación a la izquierda) y, si es necesario, RR (rotación a la derecha). Este flujo es optimizado ya que XOR es la operación más eficiente para la verificación inicial. </w:t>
-      </w:r>
-      <w:r>
-        <w:rPr>
-          <w:lang w:val="es-CO"/>
-        </w:rPr>
+        <w:t xml:space="preserve">: el sistema aplica las transformaciones en el siguiente orden: primero XOR, luego RL (rotación a la izquierda) y, si es necesario, RR (rotación a la derecha). Este flujo es optimizado ya que XOR es la operación más eficiente para la verificación inicial. </w:t>
+      </w:r>
+      <w:r>
         <w:t>Las transformaciones se aplican sobre el arreglo dinámico de datos de la imagen distorsionada en cada iteración.</w:t>
       </w:r>
     </w:p>
     <w:p>
       <w:pPr>
-        <w:pStyle w:val="Prrafodelista"/>
+        <w:pStyle w:val="ListParagraph"/>
         <w:numPr>
           <w:ilvl w:val="0"/>
           <w:numId w:val="43"/>
         </w:numPr>
         <w:jc w:val="both"/>
-        <w:rPr>
-          <w:lang w:val="es-CO"/>
-        </w:rPr>
-      </w:pPr>
-      <w:r>
-        <w:rPr>
-          <w:lang w:val="es-CO"/>
-        </w:rPr>
+      </w:pPr>
+      <w:r>
         <w:t xml:space="preserve">Verificación de la transformación: </w:t>
       </w:r>
       <w:r>
-        <w:rPr>
-          <w:lang w:val="es-CO"/>
-        </w:rPr>
-        <w:t>d</w:t>
-      </w:r>
-      <w:r>
-        <w:rPr>
-          <w:lang w:val="es-CO"/>
-        </w:rPr>
-        <w:t>espués de aplicar cada transformación, el sistema verifica si la imagen transformada corresponde a la imagen esperada. Para ello, utiliza los datos de la máscara (</w:t>
+        <w:t>después de aplicar cada transformación, el sistema verifica si la imagen transformada corresponde a la imagen esperada. Para ello, utiliza los datos de la máscara (</w:t>
       </w:r>
       <w:r>
         <w:rPr>
           <w:i/>
           <w:iCs/>
-          <w:lang w:val="es-CO"/>
         </w:rPr>
         <w:t>IM</w:t>
       </w:r>
       <w:r>
-        <w:rPr>
-          <w:lang w:val="es-CO"/>
-        </w:rPr>
         <w:t>). Si la verificación es exitosa, se guarda el resultado y se detiene el proceso. Si la verificación falla, se pasa a la siguiente transformación.</w:t>
       </w:r>
     </w:p>
     <w:p>
       <w:pPr>
-        <w:pStyle w:val="Prrafodelista"/>
+        <w:pStyle w:val="ListParagraph"/>
         <w:numPr>
           <w:ilvl w:val="0"/>
           <w:numId w:val="43"/>
         </w:numPr>
         <w:jc w:val="both"/>
-        <w:rPr>
-          <w:lang w:val="es-CO"/>
-        </w:rPr>
-      </w:pPr>
-      <w:r>
-        <w:rPr>
-          <w:lang w:val="es-CO"/>
-        </w:rPr>
+      </w:pPr>
+      <w:r>
         <w:t>Iteración y terminación</w:t>
       </w:r>
       <w:r>
-        <w:rPr>
-          <w:lang w:val="es-CO"/>
-        </w:rPr>
-        <w:t>: e</w:t>
-      </w:r>
-      <w:r>
-        <w:rPr>
-          <w:lang w:val="es-CO"/>
-        </w:rPr>
-        <w:t>l proceso sigue iterando con nuevas transformaciones hasta encontrar la correcta o hasta que se agoten todas las posibles transformaciones definidas (según el número de iteraciones y transformaciones permitidas). Si se encuentra la transformación correcta, el sistema avanza y se termina la operación; de lo contrario, el algoritmo continúa probando otras opciones.</w:t>
+        <w:t>: el proceso sigue iterando con nuevas transformaciones hasta encontrar la correcta o hasta que se agoten todas las posibles transformaciones definidas (según el número de iteraciones y transformaciones permitidas). Si se encuentra la transformación correcta, el sistema avanza y se termina la operación; de lo contrario, el algoritmo continúa probando otras opciones.</w:t>
       </w:r>
     </w:p>
     <w:p>
       <w:pPr>
-        <w:pStyle w:val="Prrafodelista"/>
+        <w:pStyle w:val="ListParagraph"/>
         <w:numPr>
           <w:ilvl w:val="0"/>
           <w:numId w:val="43"/>
         </w:numPr>
         <w:jc w:val="both"/>
-        <w:rPr>
-          <w:lang w:val="es-CO"/>
-        </w:rPr>
-      </w:pPr>
-      <w:r>
-        <w:rPr>
-          <w:lang w:val="es-CO"/>
-        </w:rPr>
+      </w:pPr>
+      <w:r>
         <w:t xml:space="preserve">Liberación de memoria: </w:t>
       </w:r>
       <w:r>
-        <w:rPr>
-          <w:lang w:val="es-CO"/>
-        </w:rPr>
-        <w:t>s</w:t>
-      </w:r>
-      <w:r>
-        <w:rPr>
-          <w:lang w:val="es-CO"/>
-        </w:rPr>
-        <w:t>e libera la memoria de los arreglos de datos de las imágenes procesadas después de cada transformación</w:t>
-      </w:r>
-      <w:r>
-        <w:rPr>
-          <w:lang w:val="es-CO"/>
-        </w:rPr>
-        <w:t xml:space="preserve"> </w:t>
-      </w:r>
-      <w:r>
-        <w:rPr>
-          <w:lang w:val="es-CO"/>
-        </w:rPr>
-        <w:t>para evitar fugas de memoria</w:t>
-      </w:r>
-      <w:r>
-        <w:rPr>
-          <w:lang w:val="es-CO"/>
-        </w:rPr>
+        <w:t>se libera la memoria de los arreglos de datos de las imágenes procesadas después de cada transformación para evitar fugas de memoria</w:t>
+      </w:r>
+      <w:r>
         <w:t xml:space="preserve"> y garantizar la eficiencia del algoritmo a lo largo del proceso</w:t>
       </w:r>
       <w:r>
-        <w:rPr>
-          <w:lang w:val="es-CO"/>
-        </w:rPr>
         <w:t>.</w:t>
       </w:r>
     </w:p>
     <w:p>
       <w:pPr>
-        <w:pStyle w:val="Prrafodelista"/>
+        <w:pStyle w:val="ListParagraph"/>
         <w:numPr>
           <w:ilvl w:val="0"/>
           <w:numId w:val="15"/>
@@ -1763,21 +1241,19 @@
         <w:rPr>
           <w:b/>
           <w:bCs/>
-          <w:lang w:val="es-CO"/>
         </w:rPr>
       </w:pPr>
       <w:r>
         <w:rPr>
           <w:b/>
           <w:bCs/>
-          <w:lang w:val="es-CO"/>
         </w:rPr>
         <w:t>Algoritmos implementados:</w:t>
       </w:r>
     </w:p>
     <w:p>
       <w:pPr>
-        <w:pStyle w:val="Prrafodelista"/>
+        <w:pStyle w:val="ListParagraph"/>
         <w:numPr>
           <w:ilvl w:val="1"/>
           <w:numId w:val="15"/>
@@ -1788,7 +1264,6 @@
           <w:bCs/>
           <w:i/>
           <w:iCs/>
-          <w:lang w:val="es-CO"/>
         </w:rPr>
       </w:pPr>
       <w:r>
@@ -1797,7 +1272,6 @@
           <w:bCs/>
           <w:i/>
           <w:iCs/>
-          <w:lang w:val="es-CO"/>
         </w:rPr>
         <w:t>XOR.</w:t>
       </w:r>
@@ -1807,68 +1281,47 @@
           <w:bCs/>
           <w:i/>
           <w:iCs/>
-          <w:lang w:val="es-CO"/>
         </w:rPr>
         <w:br/>
       </w:r>
       <w:r>
-        <w:rPr>
-          <w:lang w:val="es-CO"/>
-        </w:rPr>
         <w:t>La función XOR aplica una operación bit a bit entre la imagen transformada (</w:t>
       </w:r>
       <w:r>
         <w:rPr>
           <w:i/>
           <w:iCs/>
-          <w:lang w:val="es-CO"/>
         </w:rPr>
         <w:t>ID</w:t>
       </w:r>
       <w:r>
-        <w:rPr>
-          <w:lang w:val="es-CO"/>
-        </w:rPr>
         <w:t>) y la máscara (</w:t>
       </w:r>
       <w:r>
         <w:rPr>
           <w:i/>
           <w:iCs/>
-          <w:lang w:val="es-CO"/>
         </w:rPr>
         <w:t>IM</w:t>
       </w:r>
       <w:r>
-        <w:rPr>
-          <w:lang w:val="es-CO"/>
-        </w:rPr>
-        <w:t>), procesando cada byte (RGB) de forma secuencial. Su objetivo es revertir una transformación previa del mismo tipo, siendo completamente reversible. Se prueba primero porque, a nivel de arquitectura, la operación XOR es computacionalmente más eficiente que las rotaciones (RL, RR), ya que requiere menos ciclos de CPU. Esto la convierte en la opción óptima para iniciar el proceso de validación y revertido</w:t>
-      </w:r>
-      <w:r>
-        <w:rPr>
-          <w:lang w:val="es-CO"/>
-        </w:rPr>
-        <w:t>.</w:t>
+        <w:t>), procesando cada byte (RGB) de forma secuencial. Su objetivo es revertir una transformación previa del mismo tipo, siendo completamente reversible. Se prueba primero porque, a nivel de arquitectura, la operación XOR es computacionalmente más eficiente que las rotaciones (RL, RR), ya que requiere menos ciclos de CPU. Esto la convierte en la opción óptima para iniciar el proceso de validación y revertido.</w:t>
       </w:r>
     </w:p>
     <w:p>
       <w:pPr>
-        <w:pStyle w:val="Prrafodelista"/>
+        <w:pStyle w:val="ListParagraph"/>
         <w:ind w:left="1440"/>
         <w:jc w:val="center"/>
         <w:rPr>
           <w:b/>
           <w:bCs/>
-          <w:lang w:val="es-CO"/>
         </w:rPr>
       </w:pPr>
       <w:r>
         <w:rPr>
           <w:b/>
           <w:bCs/>
-          <w:noProof/>
-          <w:lang w:val="es-CO"/>
         </w:rPr>
         <w:lastRenderedPageBreak/>
         <w:drawing>
@@ -1924,7 +1377,6 @@
         <w:rPr>
           <w:b/>
           <w:bCs/>
-          <w:lang w:val="es-CO"/>
         </w:rPr>
         <w:br/>
       </w:r>
@@ -1932,7 +1384,6 @@
         <w:rPr>
           <w:sz w:val="20"/>
           <w:szCs w:val="20"/>
-          <w:lang w:val="es-CO"/>
         </w:rPr>
         <w:t xml:space="preserve">Figura </w:t>
       </w:r>
@@ -1940,7 +1391,6 @@
         <w:rPr>
           <w:sz w:val="20"/>
           <w:szCs w:val="20"/>
-          <w:lang w:val="es-CO"/>
         </w:rPr>
         <w:t>3</w:t>
       </w:r>
@@ -1948,22 +1398,13 @@
         <w:rPr>
           <w:sz w:val="20"/>
           <w:szCs w:val="20"/>
-          <w:lang w:val="es-CO"/>
-        </w:rPr>
-        <w:t xml:space="preserve">. Diagrama de </w:t>
-      </w:r>
-      <w:r>
-        <w:rPr>
-          <w:sz w:val="20"/>
-          <w:szCs w:val="20"/>
-          <w:lang w:val="es-CO"/>
-        </w:rPr>
-        <w:t>flujo función XOR</w:t>
+        </w:rPr>
+        <w:t>. Diagrama de flujo función XOR</w:t>
       </w:r>
     </w:p>
     <w:p>
       <w:pPr>
-        <w:pStyle w:val="Prrafodelista"/>
+        <w:pStyle w:val="ListParagraph"/>
         <w:numPr>
           <w:ilvl w:val="1"/>
           <w:numId w:val="15"/>
@@ -1974,7 +1415,6 @@
           <w:bCs/>
           <w:i/>
           <w:iCs/>
-          <w:lang w:val="es-CO"/>
         </w:rPr>
       </w:pPr>
       <w:r>
@@ -1983,69 +1423,33 @@
           <w:bCs/>
           <w:i/>
           <w:iCs/>
-          <w:lang w:val="es-CO"/>
         </w:rPr>
         <w:t>Rotación izquierda (RL).</w:t>
       </w:r>
     </w:p>
     <w:p>
       <w:pPr>
-        <w:pStyle w:val="Prrafodelista"/>
+        <w:pStyle w:val="ListParagraph"/>
         <w:ind w:left="1440"/>
         <w:jc w:val="both"/>
-        <w:rPr>
-          <w:lang w:val="es-CO"/>
-        </w:rPr>
-      </w:pPr>
-      <w:r>
-        <w:rPr>
-          <w:lang w:val="es-CO"/>
-        </w:rPr>
+      </w:pPr>
+      <w:r>
         <w:t>La función RL realiza una rotación circular a la izquierda de n bits sobre cada byte de la imagen (</w:t>
       </w:r>
       <w:r>
         <w:rPr>
           <w:i/>
           <w:iCs/>
-          <w:lang w:val="es-CO"/>
         </w:rPr>
         <w:t>ID</w:t>
       </w:r>
       <w:r>
-        <w:rPr>
-          <w:lang w:val="es-CO"/>
-        </w:rPr>
-        <w:t>). Es reversible y se prueba después de XOR, ya que tiene mayor carga computacional. Se elige probar RL antes que RR porque en l</w:t>
-      </w:r>
-      <w:r>
-        <w:rPr>
-          <w:lang w:val="es-CO"/>
-        </w:rPr>
-        <w:t xml:space="preserve">os dos </w:t>
-      </w:r>
-      <w:r>
-        <w:rPr>
-          <w:lang w:val="es-CO"/>
-        </w:rPr>
-        <w:t>casos</w:t>
-      </w:r>
-      <w:r>
-        <w:rPr>
-          <w:lang w:val="es-CO"/>
-        </w:rPr>
-        <w:t xml:space="preserve"> planteados</w:t>
-      </w:r>
-      <w:r>
-        <w:rPr>
-          <w:lang w:val="es-CO"/>
-        </w:rPr>
-        <w:t xml:space="preserve"> permite encontrar la imagen original con menos iteraciones, aunque esto puede variar según la transformación aplicada a </w:t>
+        <w:t xml:space="preserve">). Es reversible y se prueba después de XOR, ya que tiene mayor carga computacional. Se elige probar RL antes que RR porque en los dos casos planteados permite encontrar la imagen original con menos iteraciones, aunque esto puede variar según la transformación aplicada a </w:t>
       </w:r>
       <w:r>
         <w:rPr>
           <w:i/>
           <w:iCs/>
-          <w:lang w:val="es-CO"/>
         </w:rPr>
         <w:t>I</w:t>
       </w:r>
@@ -2053,26 +1457,21 @@
         <w:rPr>
           <w:i/>
           <w:iCs/>
-          <w:lang w:val="es-CO"/>
         </w:rPr>
         <w:t>O</w:t>
       </w:r>
       <w:r>
-        <w:rPr>
-          <w:lang w:val="es-CO"/>
-        </w:rPr>
         <w:t>.</w:t>
       </w:r>
     </w:p>
     <w:p>
       <w:pPr>
-        <w:pStyle w:val="Prrafodelista"/>
+        <w:pStyle w:val="ListParagraph"/>
         <w:ind w:left="1440"/>
         <w:jc w:val="center"/>
         <w:rPr>
           <w:b/>
           <w:bCs/>
-          <w:lang w:val="es-CO"/>
         </w:rPr>
       </w:pPr>
       <w:r>
@@ -2081,8 +1480,6 @@
           <w:bCs/>
           <w:i/>
           <w:iCs/>
-          <w:noProof/>
-          <w:lang w:val="es-CO"/>
         </w:rPr>
         <w:drawing>
           <wp:inline distT="0" distB="0" distL="0" distR="0" wp14:anchorId="4819AA97" wp14:editId="0460FA2B">
@@ -2139,7 +1536,6 @@
           <w:bCs/>
           <w:i/>
           <w:iCs/>
-          <w:lang w:val="es-CO"/>
         </w:rPr>
         <w:br/>
       </w:r>
@@ -2147,7 +1543,6 @@
         <w:rPr>
           <w:sz w:val="20"/>
           <w:szCs w:val="20"/>
-          <w:lang w:val="es-CO"/>
         </w:rPr>
         <w:t xml:space="preserve">Figura </w:t>
       </w:r>
@@ -2155,7 +1550,6 @@
         <w:rPr>
           <w:sz w:val="20"/>
           <w:szCs w:val="20"/>
-          <w:lang w:val="es-CO"/>
         </w:rPr>
         <w:t>4</w:t>
       </w:r>
@@ -2163,22 +1557,13 @@
         <w:rPr>
           <w:sz w:val="20"/>
           <w:szCs w:val="20"/>
-          <w:lang w:val="es-CO"/>
-        </w:rPr>
-        <w:t xml:space="preserve">. Diagrama de </w:t>
-      </w:r>
-      <w:r>
-        <w:rPr>
-          <w:sz w:val="20"/>
-          <w:szCs w:val="20"/>
-          <w:lang w:val="es-CO"/>
-        </w:rPr>
-        <w:t>flujo función RL</w:t>
+        </w:rPr>
+        <w:t>. Diagrama de flujo función RL</w:t>
       </w:r>
     </w:p>
     <w:p>
       <w:pPr>
-        <w:pStyle w:val="Prrafodelista"/>
+        <w:pStyle w:val="ListParagraph"/>
         <w:numPr>
           <w:ilvl w:val="1"/>
           <w:numId w:val="15"/>
@@ -2189,7 +1574,6 @@
           <w:bCs/>
           <w:i/>
           <w:iCs/>
-          <w:lang w:val="es-CO"/>
         </w:rPr>
       </w:pPr>
       <w:r>
@@ -2198,70 +1582,50 @@
           <w:bCs/>
           <w:i/>
           <w:iCs/>
-          <w:lang w:val="es-CO"/>
         </w:rPr>
         <w:t>Rotación derecha (RR).</w:t>
       </w:r>
     </w:p>
     <w:p>
       <w:pPr>
-        <w:pStyle w:val="Prrafodelista"/>
+        <w:pStyle w:val="ListParagraph"/>
         <w:ind w:left="1440"/>
         <w:jc w:val="both"/>
-        <w:rPr>
-          <w:lang w:val="es-CO"/>
-        </w:rPr>
-      </w:pPr>
-      <w:r>
-        <w:rPr>
-          <w:lang w:val="es-CO"/>
-        </w:rPr>
+      </w:pPr>
+      <w:r>
         <w:t>La función RR aplica una rotación circular a la derecha de n bits en cada byte de la imagen (</w:t>
       </w:r>
       <w:r>
         <w:rPr>
           <w:i/>
           <w:iCs/>
-          <w:lang w:val="es-CO"/>
         </w:rPr>
         <w:t>ID</w:t>
       </w:r>
       <w:r>
-        <w:rPr>
-          <w:lang w:val="es-CO"/>
-        </w:rPr>
         <w:t xml:space="preserve">). Es complementaria a la rotación izquierda y también se usa para revertir posibles transformaciones anteriores. Se prueba </w:t>
       </w:r>
       <w:r>
-        <w:rPr>
-          <w:lang w:val="es-CO"/>
-        </w:rPr>
         <w:t xml:space="preserve">de última </w:t>
       </w:r>
       <w:r>
-        <w:rPr>
-          <w:lang w:val="es-CO"/>
-        </w:rPr>
         <w:t>debido a su complejidad relativa en comparación con XOR.</w:t>
       </w:r>
     </w:p>
     <w:p>
       <w:pPr>
-        <w:pStyle w:val="Prrafodelista"/>
+        <w:pStyle w:val="ListParagraph"/>
         <w:ind w:left="1440"/>
         <w:jc w:val="center"/>
         <w:rPr>
           <w:b/>
           <w:bCs/>
-          <w:lang w:val="es-CO"/>
-        </w:rPr>
-      </w:pPr>
-      <w:r>
-        <w:rPr>
-          <w:noProof/>
+        </w:rPr>
+      </w:pPr>
+      <w:r>
+        <w:rPr>
           <w:sz w:val="20"/>
           <w:szCs w:val="20"/>
-          <w:lang w:val="es-CO"/>
         </w:rPr>
         <w:lastRenderedPageBreak/>
         <w:drawing>
@@ -2319,7 +1683,6 @@
           <w:bCs/>
           <w:i/>
           <w:iCs/>
-          <w:lang w:val="es-CO"/>
         </w:rPr>
         <w:br/>
       </w:r>
@@ -2327,7 +1690,6 @@
         <w:rPr>
           <w:sz w:val="20"/>
           <w:szCs w:val="20"/>
-          <w:lang w:val="es-CO"/>
         </w:rPr>
         <w:t xml:space="preserve">Figura </w:t>
       </w:r>
@@ -2335,7 +1697,6 @@
         <w:rPr>
           <w:sz w:val="20"/>
           <w:szCs w:val="20"/>
-          <w:lang w:val="es-CO"/>
         </w:rPr>
         <w:t>5</w:t>
       </w:r>
@@ -2343,22 +1704,13 @@
         <w:rPr>
           <w:sz w:val="20"/>
           <w:szCs w:val="20"/>
-          <w:lang w:val="es-CO"/>
-        </w:rPr>
-        <w:t xml:space="preserve">. Diagrama de </w:t>
-      </w:r>
-      <w:r>
-        <w:rPr>
-          <w:sz w:val="20"/>
-          <w:szCs w:val="20"/>
-          <w:lang w:val="es-CO"/>
-        </w:rPr>
-        <w:t>flujo función RR</w:t>
+        </w:rPr>
+        <w:t>. Diagrama de flujo función RR</w:t>
       </w:r>
     </w:p>
     <w:p>
       <w:pPr>
-        <w:pStyle w:val="Prrafodelista"/>
+        <w:pStyle w:val="ListParagraph"/>
         <w:numPr>
           <w:ilvl w:val="1"/>
           <w:numId w:val="15"/>
@@ -2369,7 +1721,6 @@
           <w:bCs/>
           <w:i/>
           <w:iCs/>
-          <w:lang w:val="es-CO"/>
         </w:rPr>
       </w:pPr>
       <w:r>
@@ -2378,7 +1729,6 @@
           <w:bCs/>
           <w:i/>
           <w:iCs/>
-          <w:lang w:val="es-CO"/>
         </w:rPr>
         <w:t>Verificación de transformación</w:t>
       </w:r>
@@ -2388,7 +1738,6 @@
           <w:bCs/>
           <w:i/>
           <w:iCs/>
-          <w:lang w:val="es-CO"/>
         </w:rPr>
         <w:t xml:space="preserve"> (VT)</w:t>
       </w:r>
@@ -2398,36 +1747,28 @@
           <w:bCs/>
           <w:i/>
           <w:iCs/>
-          <w:lang w:val="es-CO"/>
         </w:rPr>
         <w:t>.</w:t>
       </w:r>
     </w:p>
     <w:p>
       <w:pPr>
-        <w:pStyle w:val="Prrafodelista"/>
+        <w:pStyle w:val="ListParagraph"/>
         <w:ind w:left="1440"/>
         <w:jc w:val="both"/>
-        <w:rPr>
-          <w:lang w:val="es-CO"/>
-        </w:rPr>
-      </w:pPr>
-      <w:r>
-        <w:rPr>
-          <w:lang w:val="es-CO"/>
-        </w:rPr>
+      </w:pPr>
+      <w:r>
         <w:t>Esta función valida si una transformación fue correcta comparando los valores resultantes del enmascaramiento (imagen + máscara desde una semilla s) con los datos almacenados en un archivo .txt. Si coinciden, se confirma que la operación aplicada fue la adecuada para ese paso del proceso inverso.</w:t>
       </w:r>
     </w:p>
     <w:p>
       <w:pPr>
-        <w:pStyle w:val="Prrafodelista"/>
+        <w:pStyle w:val="ListParagraph"/>
         <w:ind w:left="1440"/>
         <w:jc w:val="center"/>
         <w:rPr>
           <w:sz w:val="20"/>
           <w:szCs w:val="20"/>
-          <w:lang w:val="es-CO"/>
         </w:rPr>
       </w:pPr>
       <w:r>
@@ -2436,8 +1777,6 @@
           <w:bCs/>
           <w:i/>
           <w:iCs/>
-          <w:noProof/>
-          <w:lang w:val="es-CO"/>
         </w:rPr>
         <w:drawing>
           <wp:inline distT="0" distB="0" distL="0" distR="0" wp14:anchorId="66AD8ADC" wp14:editId="7EEB3E03">
@@ -2494,7 +1833,6 @@
           <w:bCs/>
           <w:i/>
           <w:iCs/>
-          <w:lang w:val="es-CO"/>
         </w:rPr>
         <w:br/>
       </w:r>
@@ -2502,7 +1840,6 @@
         <w:rPr>
           <w:sz w:val="20"/>
           <w:szCs w:val="20"/>
-          <w:lang w:val="es-CO"/>
         </w:rPr>
         <w:t xml:space="preserve">Figura </w:t>
       </w:r>
@@ -2510,7 +1847,6 @@
         <w:rPr>
           <w:sz w:val="20"/>
           <w:szCs w:val="20"/>
-          <w:lang w:val="es-CO"/>
         </w:rPr>
         <w:t>6</w:t>
       </w:r>
@@ -2518,7 +1854,6 @@
         <w:rPr>
           <w:sz w:val="20"/>
           <w:szCs w:val="20"/>
-          <w:lang w:val="es-CO"/>
         </w:rPr>
         <w:t xml:space="preserve">. Diagrama de flujo función </w:t>
       </w:r>
@@ -2526,14 +1861,13 @@
         <w:rPr>
           <w:sz w:val="20"/>
           <w:szCs w:val="20"/>
-          <w:lang w:val="es-CO"/>
         </w:rPr>
         <w:t>VT</w:t>
       </w:r>
     </w:p>
     <w:p>
       <w:pPr>
-        <w:pStyle w:val="Prrafodelista"/>
+        <w:pStyle w:val="ListParagraph"/>
         <w:numPr>
           <w:ilvl w:val="1"/>
           <w:numId w:val="15"/>
@@ -2541,15 +1875,12 @@
         <w:rPr>
           <w:b/>
           <w:bCs/>
-          <w:lang w:val="es-CO"/>
         </w:rPr>
       </w:pPr>
       <w:r>
         <w:rPr>
           <w:b/>
           <w:bCs/>
-          <w:noProof/>
-          <w:lang w:val="es-CO"/>
         </w:rPr>
         <w:t>Contador de archivos txt</w:t>
       </w:r>
@@ -2557,80 +1888,70 @@
         <w:rPr>
           <w:b/>
           <w:bCs/>
-          <w:noProof/>
-          <w:lang w:val="es-CO"/>
         </w:rPr>
         <w:t>.</w:t>
       </w:r>
     </w:p>
     <w:p>
       <w:pPr>
-        <w:pStyle w:val="Prrafodelista"/>
+        <w:pStyle w:val="ListParagraph"/>
         <w:ind w:left="1440"/>
         <w:jc w:val="both"/>
       </w:pPr>
       <w:r>
-        <w:rPr>
-          <w:lang w:val="es-CO"/>
-        </w:rPr>
-        <w:t>Esta</w:t>
-      </w:r>
-      <w:r>
-        <w:rPr>
-          <w:lang w:val="es-CO"/>
-        </w:rPr>
-        <w:t xml:space="preserve"> función cuenta los archivos que encuentra en el build que inician con una letra M y retorna su valor como entero. </w:t>
-      </w:r>
-      <w:r>
-        <w:t>Primero, se usa QDir para acceder a la carpeta donde se est</w:t>
-      </w:r>
-      <w:r>
-        <w:t>á</w:t>
-      </w:r>
-      <w:r>
-        <w:t xml:space="preserve"> ejecutando el programa (build). Luego, se busca una lista de archivos que cumplan con el patrón "M*.txt", lo que significa: archivos que empiezan con </w:t>
-      </w:r>
-      <w:r>
-        <w:rPr>
-          <w:b/>
-          <w:bCs/>
+        <w:t xml:space="preserve">Esta función cuenta los archivos que encuentra en el build que inician con una letra </w:t>
+      </w:r>
+      <w:r>
+        <w:rPr>
+          <w:i/>
+          <w:iCs/>
         </w:rPr>
         <w:t>M</w:t>
       </w:r>
       <w:r>
-        <w:t xml:space="preserve"> y terminan en </w:t>
-      </w:r>
-      <w:r>
-        <w:rPr>
-          <w:b/>
-          <w:bCs/>
-        </w:rPr>
-        <w:t>.txt</w:t>
-      </w:r>
-      <w:r>
-        <w:t xml:space="preserve">. Esa lista se guarda en una variable llamada lista. Finalmente, se devuelve cuántos archivos hay en esa lista, usando lista.size(). </w:t>
+        <w:t xml:space="preserve"> y retorna su valor como entero. </w:t>
+      </w:r>
+      <w:r>
+        <w:t xml:space="preserve">Primero, se usa QDir para acceder a la carpeta donde se está ejecutando el programa (build). Luego, se busca una lista de archivos que cumplan con el patrón "M*.txt", lo que significa: archivos que empiezan con </w:t>
+      </w:r>
+      <w:r>
+        <w:rPr>
+          <w:i/>
+          <w:iCs/>
+        </w:rPr>
+        <w:t>M</w:t>
+      </w:r>
+      <w:r>
+        <w:t xml:space="preserve"> y terminan en .</w:t>
+      </w:r>
+      <w:r>
+        <w:rPr>
+          <w:i/>
+          <w:iCs/>
+        </w:rPr>
+        <w:t>txt.</w:t>
+      </w:r>
+      <w:r>
+        <w:t xml:space="preserve"> Esa lista se guarda en una variable llamada lista. Finalmente, se devuelve cuántos archivos hay en esa lista, usando lista.size(). </w:t>
       </w:r>
     </w:p>
     <w:p>
       <w:pPr>
-        <w:pStyle w:val="Prrafodelista"/>
+        <w:pStyle w:val="ListParagraph"/>
         <w:ind w:left="1440"/>
         <w:jc w:val="both"/>
       </w:pPr>
     </w:p>
     <w:p>
       <w:pPr>
-        <w:pStyle w:val="Prrafodelista"/>
+        <w:pStyle w:val="ListParagraph"/>
         <w:ind w:left="1440"/>
         <w:jc w:val="both"/>
-        <w:rPr>
-          <w:lang w:val="es-CO"/>
-        </w:rPr>
       </w:pPr>
     </w:p>
     <w:p>
       <w:pPr>
-        <w:pStyle w:val="Prrafodelista"/>
+        <w:pStyle w:val="ListParagraph"/>
         <w:numPr>
           <w:ilvl w:val="0"/>
           <w:numId w:val="15"/>
@@ -2639,14 +1960,12 @@
         <w:rPr>
           <w:b/>
           <w:bCs/>
-          <w:lang w:val="es-CO"/>
         </w:rPr>
       </w:pPr>
       <w:r>
         <w:rPr>
           <w:b/>
           <w:bCs/>
-          <w:lang w:val="es-CO"/>
         </w:rPr>
         <w:lastRenderedPageBreak/>
         <w:t>Problemas de desarrollo que se afrontaron:</w:t>
@@ -2654,196 +1973,118 @@
     </w:p>
     <w:p>
       <w:pPr>
-        <w:pStyle w:val="Prrafodelista"/>
+        <w:pStyle w:val="ListParagraph"/>
         <w:numPr>
           <w:ilvl w:val="0"/>
           <w:numId w:val="45"/>
         </w:numPr>
         <w:jc w:val="both"/>
-        <w:rPr>
-          <w:lang w:val="es-CO"/>
-        </w:rPr>
-      </w:pPr>
-      <w:r>
-        <w:rPr>
-          <w:lang w:val="es-CO"/>
-        </w:rPr>
+      </w:pPr>
+      <w:r>
         <w:t xml:space="preserve">Problema de lectura de archivos BMP y archivos de texto: </w:t>
       </w:r>
       <w:r>
-        <w:rPr>
-          <w:lang w:val="es-CO"/>
-        </w:rPr>
-        <w:t>d</w:t>
-      </w:r>
-      <w:r>
-        <w:rPr>
-          <w:lang w:val="es-CO"/>
-        </w:rPr>
-        <w:t>urante el desarrollo, se presentó un problema al intentar leer las imágenes BMP (</w:t>
+        <w:t>durante el desarrollo, se presentó un problema al intentar leer las imágenes BMP (</w:t>
       </w:r>
       <w:r>
         <w:rPr>
           <w:i/>
           <w:iCs/>
-          <w:lang w:val="es-CO"/>
         </w:rPr>
         <w:t>ID, IM, M</w:t>
       </w:r>
       <w:r>
-        <w:rPr>
-          <w:lang w:val="es-CO"/>
-        </w:rPr>
         <w:t>) y los archivos de texto (</w:t>
       </w:r>
       <w:r>
         <w:rPr>
           <w:i/>
           <w:iCs/>
-          <w:lang w:val="es-CO"/>
         </w:rPr>
         <w:t>M(N-1)</w:t>
       </w:r>
       <w:r>
-        <w:rPr>
-          <w:lang w:val="es-CO"/>
-        </w:rPr>
         <w:t>). El programa no lograba acceder a estos archivos debido a que no se había especificado correctamente la ruta relativa o absoluta en el código</w:t>
       </w:r>
       <w:r>
-        <w:rPr>
-          <w:lang w:val="es-CO"/>
-        </w:rPr>
-        <w:t xml:space="preserve">. </w:t>
-      </w:r>
-      <w:r>
-        <w:rPr>
-          <w:lang w:val="es-CO"/>
-        </w:rPr>
-        <w:t xml:space="preserve">La solución fue mover las imágenes y archivos de texto a la carpeta </w:t>
+        <w:t xml:space="preserve">. La solución fue mover las imágenes y archivos de texto a la carpeta </w:t>
       </w:r>
       <w:r>
         <w:rPr>
           <w:i/>
           <w:iCs/>
-          <w:lang w:val="es-CO"/>
         </w:rPr>
         <w:t>build</w:t>
       </w:r>
       <w:r>
-        <w:rPr>
-          <w:lang w:val="es-CO"/>
-        </w:rPr>
         <w:t xml:space="preserve"> del proyecto de Qt, donde se encuentra el archivo ejecutable generado por el compilador.</w:t>
       </w:r>
     </w:p>
     <w:p>
       <w:pPr>
-        <w:pStyle w:val="Prrafodelista"/>
+        <w:pStyle w:val="ListParagraph"/>
         <w:numPr>
           <w:ilvl w:val="0"/>
           <w:numId w:val="45"/>
         </w:numPr>
         <w:jc w:val="both"/>
-        <w:rPr>
-          <w:lang w:val="es-CO"/>
-        </w:rPr>
-      </w:pPr>
-      <w:r>
-        <w:rPr>
-          <w:lang w:val="es-CO"/>
-        </w:rPr>
+      </w:pPr>
+      <w:r>
         <w:t xml:space="preserve">Liberación incorrecta de memoria: </w:t>
       </w:r>
       <w:r>
-        <w:rPr>
-          <w:lang w:val="es-CO"/>
-        </w:rPr>
-        <w:t>d</w:t>
-      </w:r>
-      <w:r>
-        <w:rPr>
-          <w:lang w:val="es-CO"/>
-        </w:rPr>
-        <w:t xml:space="preserve">urante el proceso de codificación, se presentó un problema cuando una transformación no era la correcta. Se estaba liberando la memoria de los arreglos que contenían los valores RGB de las imágenes </w:t>
+        <w:t xml:space="preserve">durante el proceso de codificación, se presentó un problema cuando una transformación no era la correcta. Se estaba liberando la memoria de los arreglos que contenían los valores RGB de las imágenes </w:t>
       </w:r>
       <w:r>
         <w:rPr>
           <w:i/>
           <w:iCs/>
-          <w:lang w:val="es-CO"/>
         </w:rPr>
         <w:t>ID</w:t>
       </w:r>
       <w:r>
-        <w:rPr>
-          <w:lang w:val="es-CO"/>
-        </w:rPr>
         <w:t xml:space="preserve"> y </w:t>
       </w:r>
       <w:r>
         <w:rPr>
           <w:i/>
           <w:iCs/>
-          <w:lang w:val="es-CO"/>
         </w:rPr>
         <w:t>IM</w:t>
       </w:r>
       <w:r>
-        <w:rPr>
-          <w:lang w:val="es-CO"/>
-        </w:rPr>
         <w:t xml:space="preserve"> de manera prematura, lo que provocaba que el programa fallara (crasheara). Esto se solucionó asegurando que la memoria solo se liberara cuando fuera apropiado, después de haber completado la transformación correcta y no antes de tiempo.</w:t>
       </w:r>
     </w:p>
     <w:p>
       <w:pPr>
-        <w:pStyle w:val="Prrafodelista"/>
+        <w:pStyle w:val="ListParagraph"/>
         <w:numPr>
           <w:ilvl w:val="0"/>
           <w:numId w:val="45"/>
         </w:numPr>
         <w:jc w:val="both"/>
-        <w:rPr>
-          <w:lang w:val="es-CO"/>
-        </w:rPr>
-      </w:pPr>
-      <w:r>
-        <w:rPr>
-          <w:lang w:val="es-CO"/>
-        </w:rPr>
+      </w:pPr>
+      <w:r>
         <w:t xml:space="preserve">Overflow debido a la definición incorrecta de la variable N: </w:t>
       </w:r>
       <w:r>
-        <w:rPr>
-          <w:lang w:val="es-CO"/>
-        </w:rPr>
-        <w:t>a</w:t>
-      </w:r>
-      <w:r>
-        <w:rPr>
-          <w:lang w:val="es-CO"/>
-        </w:rPr>
-        <w:t xml:space="preserve">l analizar los tipos de datos adecuados para las variables, se definió inicialmente N como int. Sin embargo, más adelante, al calcular </w:t>
+        <w:t xml:space="preserve">al analizar los tipos de datos adecuados para las variables, se definió inicialmente N como int. Sin embargo, más adelante, al calcular </w:t>
       </w:r>
       <w:r>
         <w:rPr>
           <w:i/>
           <w:iCs/>
-          <w:lang w:val="es-CO"/>
         </w:rPr>
         <w:t>IO</w:t>
       </w:r>
       <w:r>
-        <w:rPr>
-          <w:lang w:val="es-CO"/>
-        </w:rPr>
         <w:t>, se cambió N a uint8_t para optimizar el uso de memoria. Este cambio provocó un overflow en la operación N = c - 1, ya que el valor de c podía superar el rango de uint8_t. Finalmente, se corrigió este problema al volver a definir N como int, permitiendo que la operación N = c - 1 se realizara correctamente sin desbordamiento.</w:t>
       </w:r>
     </w:p>
     <w:p>
       <w:pPr>
-        <w:pStyle w:val="Prrafodelista"/>
+        <w:pStyle w:val="ListParagraph"/>
         <w:numPr>
           <w:ilvl w:val="0"/>
           <w:numId w:val="15"/>
@@ -2852,21 +2093,19 @@
         <w:rPr>
           <w:b/>
           <w:bCs/>
-          <w:lang w:val="es-CO"/>
         </w:rPr>
       </w:pPr>
       <w:r>
         <w:rPr>
           <w:b/>
           <w:bCs/>
-          <w:lang w:val="es-CO"/>
         </w:rPr>
         <w:t>Evolución de la solución y consideraciones para implementación:</w:t>
       </w:r>
     </w:p>
     <w:p>
       <w:pPr>
-        <w:pStyle w:val="Prrafodelista"/>
+        <w:pStyle w:val="ListParagraph"/>
         <w:numPr>
           <w:ilvl w:val="1"/>
           <w:numId w:val="15"/>
@@ -2877,7 +2116,6 @@
           <w:bCs/>
           <w:i/>
           <w:iCs/>
-          <w:lang w:val="es-CO"/>
         </w:rPr>
       </w:pPr>
       <w:r>
@@ -2886,76 +2124,41 @@
           <w:bCs/>
           <w:i/>
           <w:iCs/>
-          <w:lang w:val="es-CO"/>
-        </w:rPr>
-        <w:t>Análisis del problema y sus requisitos</w:t>
-      </w:r>
-      <w:r>
-        <w:rPr>
-          <w:b/>
-          <w:bCs/>
-          <w:i/>
-          <w:iCs/>
-          <w:lang w:val="es-CO"/>
-        </w:rPr>
-        <w:t>.</w:t>
+        </w:rPr>
+        <w:t>Análisis del problema y sus requisitos.</w:t>
       </w:r>
     </w:p>
     <w:p>
       <w:pPr>
-        <w:pStyle w:val="Prrafodelista"/>
+        <w:pStyle w:val="ListParagraph"/>
         <w:ind w:left="1440"/>
         <w:jc w:val="both"/>
-        <w:rPr>
-          <w:lang w:val="es-CO"/>
-        </w:rPr>
-      </w:pPr>
-      <w:r>
-        <w:rPr>
-          <w:lang w:val="es-CO"/>
-        </w:rPr>
+      </w:pPr>
+      <w:r>
         <w:t xml:space="preserve">Inicialmente, se realizó un análisis profundo del problema para comprender claramente qué se debía lograr. Este análisis incluyó la diferenciación entre "transformación" y "enmascaramiento", conceptos clave para el desarrollo. Se determinó que las transformaciones generaban nuevas imágenes, mientras que el enmascaramiento </w:t>
       </w:r>
       <w:r>
-        <w:rPr>
-          <w:lang w:val="es-CO"/>
-        </w:rPr>
         <w:t>guardaba y modificaba</w:t>
       </w:r>
       <w:r>
-        <w:rPr>
-          <w:lang w:val="es-CO"/>
-        </w:rPr>
         <w:t xml:space="preserve"> información </w:t>
       </w:r>
       <w:r>
-        <w:rPr>
-          <w:lang w:val="es-CO"/>
-        </w:rPr>
         <w:t>de</w:t>
       </w:r>
       <w:r>
-        <w:rPr>
-          <w:lang w:val="es-CO"/>
-        </w:rPr>
         <w:t xml:space="preserve"> una imagen sin crear una nueva</w:t>
       </w:r>
       <w:r>
-        <w:rPr>
-          <w:lang w:val="es-CO"/>
-        </w:rPr>
         <w:t>, o sea, con más precisión, sus valores se editaban con una suma y se guardaban los resultados en un archivo txt</w:t>
       </w:r>
       <w:r>
-        <w:rPr>
-          <w:lang w:val="es-CO"/>
-        </w:rPr>
         <w:t>.</w:t>
       </w:r>
     </w:p>
     <w:p>
       <w:pPr>
-        <w:pStyle w:val="Prrafodelista"/>
+        <w:pStyle w:val="ListParagraph"/>
         <w:numPr>
           <w:ilvl w:val="1"/>
           <w:numId w:val="15"/>
@@ -2966,7 +2169,6 @@
           <w:bCs/>
           <w:i/>
           <w:iCs/>
-          <w:lang w:val="es-CO"/>
         </w:rPr>
       </w:pPr>
       <w:r>
@@ -2975,105 +2177,41 @@
           <w:bCs/>
           <w:i/>
           <w:iCs/>
-          <w:lang w:val="es-CO"/>
-        </w:rPr>
-        <w:t>Selección de operaciones a nivel de bits</w:t>
-      </w:r>
-      <w:r>
-        <w:rPr>
-          <w:b/>
-          <w:bCs/>
+        </w:rPr>
+        <w:t>Selección de operaciones a nivel de bits.</w:t>
+      </w:r>
+    </w:p>
+    <w:p>
+      <w:pPr>
+        <w:pStyle w:val="ListParagraph"/>
+        <w:ind w:left="1440"/>
+        <w:jc w:val="both"/>
+      </w:pPr>
+      <w:r>
+        <w:t xml:space="preserve">Una vez comprendida la naturaleza del problema, se procedió a analizar las operaciones binarias permitidas. Durante este análisis, se descartaron las operaciones de desplazamiento a la izquierda (&lt;&lt;) y a la derecha (&gt;&gt;), ya que estas no son reversibles, lo que implica que al aplicarlas se perdería información importante. Además, se evaluó la operación NOT, pero se concluyó que no era pertinente incluirla, ya que no se mencionaba en las </w:t>
+      </w:r>
+      <w:r>
+        <w:lastRenderedPageBreak/>
+        <w:t>especificaciones del problema y no requería la interacción con la imagen máscara.</w:t>
+      </w:r>
+      <w:r>
+        <w:br/>
+        <w:t xml:space="preserve">Al principio, se incluyeron las operaciones AND y OR, pero al mostrar en consola las transformaciones realizadas al reconstruir la imagen </w:t>
+      </w:r>
+      <w:r>
+        <w:rPr>
           <w:i/>
           <w:iCs/>
-          <w:lang w:val="es-CO"/>
-        </w:rPr>
-        <w:t>.</w:t>
+        </w:rPr>
+        <w:t>IO</w:t>
+      </w:r>
+      <w:r>
+        <w:t>, nunca aparecían estas operaciones. Además, en el documento proporcionado no se mencionaba que se debían usar, por lo que se eliminaron del código para evitar iteraciones innecesarias sobre funciones que no aportaban al proceso de transformación.</w:t>
       </w:r>
     </w:p>
     <w:p>
       <w:pPr>
-        <w:pStyle w:val="Prrafodelista"/>
-        <w:ind w:left="1440"/>
-        <w:jc w:val="both"/>
-        <w:rPr>
-          <w:lang w:val="es-CO"/>
-        </w:rPr>
-      </w:pPr>
-      <w:r>
-        <w:rPr>
-          <w:lang w:val="es-CO"/>
-        </w:rPr>
-        <w:t xml:space="preserve">Una vez comprendida la naturaleza del problema, se procedió a analizar las operaciones binarias permitidas. Durante este análisis, se descartaron las operaciones de desplazamiento a la izquierda (&lt;&lt;) y a la derecha (&gt;&gt;), ya que estas no son reversibles, lo que implica que al aplicarlas se perdería información importante. Además, se evaluó la operación NOT, pero se concluyó que no era pertinente incluirla, ya que no se mencionaba en las </w:t>
-      </w:r>
-      <w:r>
-        <w:rPr>
-          <w:lang w:val="es-CO"/>
-        </w:rPr>
-        <w:lastRenderedPageBreak/>
-        <w:t>especificaciones del problema y no requería la interacción con la imagen máscara.</w:t>
-      </w:r>
-      <w:r>
-        <w:rPr>
-          <w:lang w:val="es-CO"/>
-        </w:rPr>
-        <w:br/>
-      </w:r>
-      <w:r>
-        <w:rPr>
-          <w:lang w:val="es-CO"/>
-        </w:rPr>
-        <w:t>Al principio, se incluyeron</w:t>
-      </w:r>
-      <w:r>
-        <w:rPr>
-          <w:lang w:val="es-CO"/>
-        </w:rPr>
-        <w:t xml:space="preserve"> </w:t>
-      </w:r>
-      <w:r>
-        <w:rPr>
-          <w:lang w:val="es-CO"/>
-        </w:rPr>
-        <w:t xml:space="preserve">las operaciones AND y OR, pero al mostrar en consola las transformaciones realizadas al reconstruir la imagen </w:t>
-      </w:r>
-      <w:r>
-        <w:rPr>
-          <w:i/>
-          <w:iCs/>
-          <w:lang w:val="es-CO"/>
-        </w:rPr>
-        <w:t>IO</w:t>
-      </w:r>
-      <w:r>
-        <w:rPr>
-          <w:lang w:val="es-CO"/>
-        </w:rPr>
-        <w:t>, nunca aparecían estas operaciones. Además, en el documento proporcionado no se mencionaba que se debían usar, por lo que se eliminaron del código para evitar iteraciones innecesarias sobre funciones que no aportaban al proceso de transformación.</w:t>
-      </w:r>
-    </w:p>
-    <w:p>
-      <w:pPr>
-        <w:pStyle w:val="Prrafodelista"/>
-        <w:ind w:left="1440"/>
-        <w:jc w:val="both"/>
-        <w:rPr>
-          <w:lang w:val="es-CO"/>
-        </w:rPr>
-      </w:pPr>
-    </w:p>
-    <w:p>
-      <w:pPr>
-        <w:pStyle w:val="Prrafodelista"/>
-        <w:ind w:left="1440"/>
-        <w:jc w:val="both"/>
-        <w:rPr>
-          <w:lang w:val="es-CO"/>
-        </w:rPr>
-      </w:pPr>
-    </w:p>
-    <w:p>
-      <w:pPr>
-        <w:pStyle w:val="Prrafodelista"/>
+        <w:pStyle w:val="ListParagraph"/>
         <w:numPr>
           <w:ilvl w:val="1"/>
           <w:numId w:val="15"/>
@@ -3084,7 +2222,6 @@
           <w:bCs/>
           <w:i/>
           <w:iCs/>
-          <w:lang w:val="es-CO"/>
         </w:rPr>
       </w:pPr>
       <w:r>
@@ -3093,40 +2230,23 @@
           <w:bCs/>
           <w:i/>
           <w:iCs/>
-          <w:lang w:val="es-CO"/>
-        </w:rPr>
-        <w:t>Prueba de operaciones binarias en papel</w:t>
-      </w:r>
-      <w:r>
-        <w:rPr>
-          <w:b/>
-          <w:bCs/>
-          <w:i/>
-          <w:iCs/>
-          <w:lang w:val="es-CO"/>
-        </w:rPr>
-        <w:t>.</w:t>
+        </w:rPr>
+        <w:t>Prueba de operaciones binarias en papel.</w:t>
       </w:r>
     </w:p>
     <w:p>
       <w:pPr>
-        <w:pStyle w:val="Prrafodelista"/>
+        <w:pStyle w:val="ListParagraph"/>
         <w:ind w:left="1440"/>
         <w:jc w:val="both"/>
-        <w:rPr>
-          <w:lang w:val="es-CO"/>
-        </w:rPr>
-      </w:pPr>
-      <w:r>
-        <w:rPr>
-          <w:lang w:val="es-CO"/>
-        </w:rPr>
+      </w:pPr>
+      <w:r>
         <w:t>Antes de proceder con la implementación del código, se realizaron pruebas conceptuales de las funciones XOR, AND, OR, RL y RR en papel, para entender su comportamiento y asegurarse de que las transformaciones se realizaban correctamente.</w:t>
       </w:r>
     </w:p>
     <w:p>
       <w:pPr>
-        <w:pStyle w:val="Prrafodelista"/>
+        <w:pStyle w:val="ListParagraph"/>
         <w:numPr>
           <w:ilvl w:val="1"/>
           <w:numId w:val="15"/>
@@ -3137,7 +2257,6 @@
           <w:bCs/>
           <w:i/>
           <w:iCs/>
-          <w:lang w:val="es-CO"/>
         </w:rPr>
       </w:pPr>
       <w:r>
@@ -3146,40 +2265,23 @@
           <w:bCs/>
           <w:i/>
           <w:iCs/>
-          <w:lang w:val="es-CO"/>
-        </w:rPr>
-        <w:t>Lectura de archivos y pruebas iniciales</w:t>
-      </w:r>
-      <w:r>
-        <w:rPr>
-          <w:b/>
-          <w:bCs/>
-          <w:i/>
-          <w:iCs/>
-          <w:lang w:val="es-CO"/>
-        </w:rPr>
-        <w:t>.</w:t>
+        </w:rPr>
+        <w:t>Lectura de archivos y pruebas iniciales.</w:t>
       </w:r>
     </w:p>
     <w:p>
       <w:pPr>
-        <w:pStyle w:val="Prrafodelista"/>
+        <w:pStyle w:val="ListParagraph"/>
         <w:ind w:left="1440"/>
         <w:jc w:val="both"/>
-        <w:rPr>
-          <w:lang w:val="es-CO"/>
-        </w:rPr>
-      </w:pPr>
-      <w:r>
-        <w:rPr>
-          <w:lang w:val="es-CO"/>
-        </w:rPr>
+      </w:pPr>
+      <w:r>
         <w:t>Una vez que se comprendieron las operaciones, se implementaron las funciones para leer los archivos de imágenes y los archivos de enmascaramiento. Se probaron diferentes transformaciones con los datos obtenidos, específicamente comenzando con XOR, para asegurarse de que las operaciones binarias se realizaban correctamente.</w:t>
       </w:r>
     </w:p>
     <w:p>
       <w:pPr>
-        <w:pStyle w:val="Prrafodelista"/>
+        <w:pStyle w:val="ListParagraph"/>
         <w:numPr>
           <w:ilvl w:val="1"/>
           <w:numId w:val="15"/>
@@ -3190,7 +2292,6 @@
           <w:bCs/>
           <w:i/>
           <w:iCs/>
-          <w:lang w:val="es-CO"/>
         </w:rPr>
       </w:pPr>
       <w:r>
@@ -3199,7 +2300,6 @@
           <w:bCs/>
           <w:i/>
           <w:iCs/>
-          <w:lang w:val="es-CO"/>
         </w:rPr>
         <w:t>Optimización en el manejo de memoria</w:t>
       </w:r>
@@ -3209,107 +2309,62 @@
           <w:bCs/>
           <w:i/>
           <w:iCs/>
-          <w:lang w:val="es-CO"/>
         </w:rPr>
         <w:t>.</w:t>
       </w:r>
     </w:p>
     <w:p>
       <w:pPr>
-        <w:pStyle w:val="Prrafodelista"/>
+        <w:pStyle w:val="ListParagraph"/>
         <w:ind w:left="1440"/>
         <w:jc w:val="both"/>
-        <w:rPr>
-          <w:lang w:val="es-CO"/>
-        </w:rPr>
-      </w:pPr>
-      <w:r>
-        <w:rPr>
-          <w:lang w:val="es-CO"/>
-        </w:rPr>
+      </w:pPr>
+      <w:r>
         <w:t xml:space="preserve">Durante la implementación, se tomó la decisión de no convertir los arreglos de punteros a unsigned char (que contenían las imágenes </w:t>
       </w:r>
       <w:r>
         <w:rPr>
           <w:i/>
           <w:iCs/>
-          <w:lang w:val="es-CO"/>
         </w:rPr>
         <w:t>ID</w:t>
       </w:r>
       <w:r>
-        <w:rPr>
-          <w:lang w:val="es-CO"/>
-        </w:rPr>
         <w:t xml:space="preserve"> e </w:t>
       </w:r>
       <w:r>
         <w:rPr>
           <w:i/>
           <w:iCs/>
-          <w:lang w:val="es-CO"/>
         </w:rPr>
         <w:t>IM</w:t>
       </w:r>
       <w:r>
-        <w:rPr>
-          <w:lang w:val="es-CO"/>
-        </w:rPr>
         <w:t>) a binarios o enteros, ya que se pudo verificar que las operaciones binarias podían realizarse directamente sobre estos punteros. Además, se optimizó el uso de memoria, evitando la creación de arreglos intermedios para almacenar las sumas de las transformaciones con la máscara. En su lugar, se compararon los resultados de las operaciones directamente con los valores en el archivo .txt.</w:t>
       </w:r>
     </w:p>
     <w:p>
       <w:pPr>
-        <w:pStyle w:val="Prrafodelista"/>
+        <w:pStyle w:val="ListParagraph"/>
         <w:ind w:left="1440"/>
         <w:jc w:val="both"/>
-        <w:rPr>
-          <w:lang w:val="es-CO"/>
-        </w:rPr>
-      </w:pPr>
-      <w:r>
-        <w:rPr>
-          <w:lang w:val="es-CO"/>
-        </w:rPr>
-        <w:t>T</w:t>
-      </w:r>
-      <w:r>
-        <w:rPr>
-          <w:lang w:val="es-CO"/>
-        </w:rPr>
-        <w:t xml:space="preserve">eniendo en cuenta que los valores del arreglo que lee los datos del archivo .txt nunca superarán los 510 —ya que en las imágenes BMP los canales RGB están codificados a 8 bits cada </w:t>
-      </w:r>
-      <w:r>
-        <w:rPr>
-          <w:lang w:val="es-CO"/>
-        </w:rPr>
-        <w:t>uno,</w:t>
-      </w:r>
-      <w:r>
-        <w:rPr>
-          <w:lang w:val="es-CO"/>
-        </w:rPr>
-        <w:t xml:space="preserve"> lo que implica que toman valores entre 0 y 255—, podemos afirmar que, en el peor de los casos, la suma de dos canales (por ejemplo, R=255 + R=255) no excederá dicho valor. A partir de esta observación, se tomó la decisión de cambiar el tipo de dato de la función loadSeedMasking, que originalmente era un unsigned int, por un uint16_t. Esto se debe a que reservar memoria para un tipo unsigned int representa un </w:t>
-      </w:r>
-      <w:r>
-        <w:rPr>
-          <w:lang w:val="es-CO"/>
-        </w:rPr>
+      </w:pPr>
+      <w:r>
+        <w:t xml:space="preserve">Teniendo en cuenta que los valores del arreglo que lee los datos del archivo .txt nunca superarán los 510 —ya que en las imágenes BMP los canales RGB están codificados a 8 bits cada uno, lo que implica que toman valores entre 0 y 255—, podemos afirmar que, en el peor de los casos, la suma de dos canales (por ejemplo, R=255 + R=255) no excederá dicho valor. A partir de esta observación, se tomó la decisión de cambiar el tipo de dato de la función loadSeedMasking, que originalmente era un unsigned int, por un uint16_t. Esto se debe a que reservar memoria para un tipo unsigned int representa un mayor costo computacional, mientras que con un uint16_t —capaz de almacenar valores entre 0 y 65,535— es más que suficiente. Esta </w:t>
+      </w:r>
+      <w:r>
         <w:lastRenderedPageBreak/>
-        <w:t>mayor costo computacional, mientras que con un uint16_t —capaz de almacenar valores entre 0 y 65,535— es más que suficiente. Esta modificación no afectó el correcto funcionamiento del programa y permitió optimizar el uso de la memoria dinámica.</w:t>
+        <w:t>modificación no afectó el correcto funcionamiento del programa y permitió optimizar el uso de la memoria dinámica.</w:t>
       </w:r>
     </w:p>
     <w:p>
       <w:pPr>
-        <w:pStyle w:val="Prrafodelista"/>
+        <w:pStyle w:val="ListParagraph"/>
         <w:numPr>
           <w:ilvl w:val="1"/>
           <w:numId w:val="15"/>
         </w:numPr>
         <w:jc w:val="both"/>
-        <w:rPr>
-          <w:lang w:val="es-CO"/>
-        </w:rPr>
       </w:pPr>
       <w:r>
         <w:rPr>
@@ -3317,30 +2372,23 @@
           <w:bCs/>
           <w:i/>
           <w:iCs/>
-          <w:lang w:val="es-CO"/>
         </w:rPr>
         <w:t>Estrategia de verificación y reducción de iteraciones.</w:t>
       </w:r>
     </w:p>
     <w:p>
       <w:pPr>
-        <w:pStyle w:val="Prrafodelista"/>
+        <w:pStyle w:val="ListParagraph"/>
         <w:ind w:left="1440"/>
         <w:jc w:val="both"/>
-        <w:rPr>
-          <w:lang w:val="es-CO"/>
-        </w:rPr>
-      </w:pPr>
-      <w:r>
-        <w:rPr>
-          <w:lang w:val="es-CO"/>
-        </w:rPr>
+      </w:pPr>
+      <w:r>
         <w:t>Para evitar una cantidad excesiva de iteraciones durante el paso de verificación de la transformación, se adoptó la estrategia de comprobar si al menos un valor de la suma entre el arreglo de la transformación y la máscara era diferente del valor correspondiente en el archivo de texto. Si se detectaba una diferencia, se concluía que la transformación aplicada era incorrecta y se pasaba a intentar otra transformación. Esta estrategia permitió reducir considerablemente la cantidad de iteraciones innecesarias, optimizando el proceso.</w:t>
       </w:r>
     </w:p>
     <w:p>
       <w:pPr>
-        <w:pStyle w:val="Prrafodelista"/>
+        <w:pStyle w:val="ListParagraph"/>
         <w:numPr>
           <w:ilvl w:val="1"/>
           <w:numId w:val="15"/>
@@ -3351,7 +2399,6 @@
           <w:bCs/>
           <w:i/>
           <w:iCs/>
-          <w:lang w:val="es-CO"/>
         </w:rPr>
       </w:pPr>
       <w:r>
@@ -3360,52 +2407,70 @@
           <w:bCs/>
           <w:i/>
           <w:iCs/>
-          <w:lang w:val="es-CO"/>
-        </w:rPr>
-        <w:t>Determinación del número de transformaciones (N)</w:t>
-      </w:r>
-      <w:r>
+        </w:rPr>
+        <w:t>Determinación del número de transformaciones (N).</w:t>
+      </w:r>
+    </w:p>
+    <w:p>
+      <w:pPr>
+        <w:pStyle w:val="ListParagraph"/>
+        <w:ind w:left="1440"/>
+        <w:jc w:val="both"/>
         <w:rPr>
           <w:b/>
           <w:bCs/>
           <w:i/>
           <w:iCs/>
-          <w:lang w:val="es-CO"/>
-        </w:rPr>
-        <w:t>.</w:t>
+        </w:rPr>
+      </w:pPr>
+      <w:r>
+        <w:t>Inicialmente, el valor de N se obtenía como una entrada ingresada por el usuario. Sin embargo, este enfoque podía generar errores en el programa debido a entradas incorrectas o imprecisas. Para evitar tales problemas, se creó una función que verificaba esa entrada del usuario, garantizando que el valor de N fuera consistente y adecuado para el proceso de verificación y enmascaramiento.</w:t>
+      </w:r>
+      <w:r>
+        <w:t xml:space="preserve"> </w:t>
+      </w:r>
+      <w:r>
+        <w:t>Para definir N, se tomaba el valor de c, que representaba la cantidad de transformaciones aplicadas, y se restaba 1 a ese valor. De esta manera, el proceso de verificación y enmascaramiento se realizaba correctamente utilizando los archivos de texto correspondientes a M(N-1).</w:t>
       </w:r>
     </w:p>
     <w:p>
       <w:pPr>
-        <w:pStyle w:val="Prrafodelista"/>
         <w:ind w:left="1440"/>
         <w:jc w:val="both"/>
-        <w:rPr>
-          <w:lang w:val="es-CO"/>
-        </w:rPr>
-      </w:pPr>
-      <w:r>
-        <w:rPr>
-          <w:lang w:val="es-CO"/>
-        </w:rPr>
-        <w:t xml:space="preserve">Para establecer cuántas transformaciones debían aplicarse en el ciclo principal, </w:t>
-      </w:r>
-      <w:r>
-        <w:rPr>
-          <w:lang w:val="es-CO"/>
-        </w:rPr>
-        <w:t>se optó por implementar una función que retornara la cantidad de transformaciones aplicadas c para el caso establecido, para definir N se tomó a c</w:t>
-      </w:r>
-      <w:r>
-        <w:rPr>
-          <w:lang w:val="es-CO"/>
-        </w:rPr>
-        <w:t xml:space="preserve"> y restar 1 a ese valor, de manera que el proceso de verificación y enmascaramiento se realizara correctamente utilizando los archivos de texto correspondientes a M(N-1).</w:t>
+      </w:pPr>
+      <w:r>
+        <w:t xml:space="preserve">Sin embargo, con el fin de mejorar la eficiencia y evitar dependencias de la entrada del usuario, se implementó una nueva función que cuenta automáticamente la cantidad de archivos de texto presentes en la carpeta </w:t>
+      </w:r>
+      <w:r>
+        <w:rPr>
+          <w:i/>
+          <w:iCs/>
+        </w:rPr>
+        <w:t>build.</w:t>
+      </w:r>
+      <w:r>
+        <w:t xml:space="preserve"> </w:t>
+      </w:r>
+      <w:r>
+        <w:t xml:space="preserve">Este cambio permitió obtener el valor de </w:t>
+      </w:r>
+      <w:r>
+        <w:rPr>
+          <w:i/>
+          <w:iCs/>
+        </w:rPr>
+        <w:t>N</w:t>
+      </w:r>
+      <w:r>
+        <w:t xml:space="preserve"> de manera más confiable y precisa, basándose en el número de archivos de texto disponibles, lo que elimina la necesidad de depender de una entrada manual del usuario y reduce la posibilidad de errores</w:t>
+      </w:r>
+      <w:r>
+        <w:t>.</w:t>
       </w:r>
     </w:p>
     <w:p>
       <w:pPr>
-        <w:pStyle w:val="Prrafodelista"/>
+        <w:pStyle w:val="ListParagraph"/>
         <w:numPr>
           <w:ilvl w:val="1"/>
           <w:numId w:val="15"/>
@@ -3416,7 +2481,6 @@
           <w:bCs/>
           <w:i/>
           <w:iCs/>
-          <w:lang w:val="es-CO"/>
         </w:rPr>
       </w:pPr>
       <w:r>
@@ -3425,356 +2489,200 @@
           <w:bCs/>
           <w:i/>
           <w:iCs/>
-          <w:lang w:val="es-CO"/>
-        </w:rPr>
-        <w:t>Implementación y desarrollo sin mayores complicaciones</w:t>
-      </w:r>
-      <w:r>
-        <w:rPr>
-          <w:b/>
-          <w:bCs/>
-          <w:i/>
-          <w:iCs/>
-          <w:lang w:val="es-CO"/>
-        </w:rPr>
-        <w:t>.</w:t>
+        </w:rPr>
+        <w:t>Implementación y desarrollo sin mayores complicaciones.</w:t>
       </w:r>
     </w:p>
     <w:p>
       <w:pPr>
-        <w:pStyle w:val="Prrafodelista"/>
+        <w:pStyle w:val="ListParagraph"/>
         <w:ind w:left="1440"/>
         <w:jc w:val="both"/>
-        <w:rPr>
-          <w:lang w:val="es-CO"/>
-        </w:rPr>
-      </w:pPr>
-      <w:r>
-        <w:rPr>
-          <w:lang w:val="es-CO"/>
-        </w:rPr>
+      </w:pPr>
+      <w:r>
         <w:t xml:space="preserve">Dado que se había realizado un análisis exhaustivo antes de comenzar a escribir el código, la implementación fue relativamente fluida y sin mayores problemas. La estructura del programa, con ciclos de iteración y verificaciones, fue diseñada </w:t>
       </w:r>
       <w:r>
-        <w:rPr>
-          <w:lang w:val="es-CO"/>
-        </w:rPr>
         <w:t>de acuerdo con</w:t>
       </w:r>
       <w:r>
-        <w:rPr>
-          <w:lang w:val="es-CO"/>
-        </w:rPr>
         <w:t xml:space="preserve"> los requerimientos definidos, lo que permitió aplicar las transformaciones de manera eficiente y </w:t>
       </w:r>
       <w:r>
-        <w:rPr>
-          <w:lang w:val="es-CO"/>
-        </w:rPr>
         <w:t>con pocos</w:t>
       </w:r>
       <w:r>
-        <w:rPr>
-          <w:lang w:val="es-CO"/>
-        </w:rPr>
         <w:t xml:space="preserve"> errores.</w:t>
       </w:r>
     </w:p>
     <w:p>
       <w:pPr>
-        <w:pStyle w:val="Prrafodelista"/>
+        <w:pStyle w:val="ListParagraph"/>
         <w:numPr>
           <w:ilvl w:val="0"/>
           <w:numId w:val="15"/>
         </w:numPr>
+        <w:ind w:left="360"/>
         <w:jc w:val="both"/>
-        <w:rPr>
-          <w:lang w:val="es-CO"/>
-        </w:rPr>
       </w:pPr>
       <w:r>
         <w:rPr>
           <w:b/>
           <w:bCs/>
-          <w:lang w:val="es-CO"/>
         </w:rPr>
         <w:t>Conclusiones:</w:t>
+      </w:r>
+      <w:r>
+        <w:rPr>
+          <w:b/>
+          <w:bCs/>
+        </w:rPr>
+        <w:br/>
+      </w:r>
+      <w:r>
+        <w:t xml:space="preserve">Se desarrolló e implementó una solución eficiente y modular para revertir secuencias de </w:t>
+      </w:r>
+      <w:r>
+        <w:lastRenderedPageBreak/>
+        <w:t xml:space="preserve">transformaciones binarias y enmascaramientos parciales aplicados a imágenes RGB en formato BMP, sin requerir conocimiento previo del orden ni del tipo de operaciones. Las transformaciones efectivas fueron </w:t>
+      </w:r>
+      <w:r>
+        <w:t>XOR, rotación a la izquierda (RL) y rotación a la derecha (RR), mientras que las operaciones AND, OR, NOT</w:t>
+      </w:r>
+      <w:r>
+        <w:t xml:space="preserve"> y desplazamientos fueron descartadas debido a su irreversibilidad o falta de aporte al proceso.</w:t>
       </w:r>
     </w:p>
     <w:p>
       <w:pPr>
+        <w:pStyle w:val="ListParagraph"/>
         <w:ind w:left="360"/>
         <w:jc w:val="both"/>
-        <w:rPr>
-          <w:lang w:val="es-CO"/>
-        </w:rPr>
-      </w:pPr>
-      <w:r>
-        <w:rPr>
-          <w:lang w:val="es-CO"/>
-        </w:rPr>
-        <w:t xml:space="preserve">Se desarrolló e implementó una solución eficiente y modular para revertir secuencias de transformaciones binarias y enmascaramientos parciales aplicados a imágenes RGB en formato BMP, sin requerir conocimiento previo del orden ni del tipo de operaciones. Las transformaciones efectivas fueron XOR, rotación a la izquierda (RL) y rotación a la derecha (RR), mientras que las funciones AND, OR, NOT y los desplazamientos fueron descartados por su irreversibilidad o falta de aporte al proceso. Se validó que las operaciones bit a bit podían aplicarse directamente sobre datos tipo char, sin convertir a binario, optimizando así el uso de memoria y simplificando la implementación. Asimismo, se mejoró la eficiencia al cambiar el tipo de dato en la función </w:t>
-      </w:r>
-      <w:r>
-        <w:rPr>
-          <w:lang w:val="es-CO"/>
-        </w:rPr>
-        <w:lastRenderedPageBreak/>
-        <w:t>loadSeedMasking a uint16_t, en coherencia con los rangos máximos de los canales RGB</w:t>
-      </w:r>
-      <w:r>
-        <w:rPr>
-          <w:lang w:val="es-CO"/>
-        </w:rPr>
-        <w:t xml:space="preserve"> (máximo 510)</w:t>
-      </w:r>
-      <w:r>
-        <w:rPr>
-          <w:lang w:val="es-CO"/>
-        </w:rPr>
-        <w:t xml:space="preserve">, y al reducir iteraciones mediante una estrategia de verificación anticipada basada en comparación con archivos .txt. </w:t>
-      </w:r>
-      <w:r>
-        <w:rPr>
-          <w:lang w:val="es-CO"/>
-        </w:rPr>
-        <w:t xml:space="preserve">Implementar la función de contar los </w:t>
-      </w:r>
-      <w:proofErr w:type="spellStart"/>
-      <w:r>
-        <w:rPr>
-          <w:lang w:val="es-CO"/>
-        </w:rPr>
-        <w:t>txt</w:t>
-      </w:r>
-      <w:proofErr w:type="spellEnd"/>
-      <w:r>
-        <w:rPr>
-          <w:lang w:val="es-CO"/>
-        </w:rPr>
-        <w:t xml:space="preserve"> contenidos en el build facilita al </w:t>
-      </w:r>
-      <w:r>
-        <w:rPr>
-          <w:lang w:val="es-CO"/>
-        </w:rPr>
-        <w:t>usuario ya</w:t>
-      </w:r>
-      <w:r>
-        <w:rPr>
-          <w:lang w:val="es-CO"/>
-        </w:rPr>
-        <w:t xml:space="preserve"> que</w:t>
-      </w:r>
-      <w:r>
-        <w:rPr>
-          <w:lang w:val="es-CO"/>
-        </w:rPr>
-        <w:t xml:space="preserve"> el programa hará</w:t>
-      </w:r>
-      <w:r>
-        <w:rPr>
-          <w:lang w:val="es-CO"/>
-        </w:rPr>
-        <w:t xml:space="preserve"> el numero de transformaciones</w:t>
-      </w:r>
-      <w:r>
-        <w:rPr>
-          <w:lang w:val="es-CO"/>
-        </w:rPr>
-        <w:t xml:space="preserve"> </w:t>
-      </w:r>
-      <w:r>
-        <w:rPr>
-          <w:lang w:val="es-CO"/>
-        </w:rPr>
-        <w:t>precisas</w:t>
-      </w:r>
-      <w:r>
-        <w:rPr>
-          <w:lang w:val="es-CO"/>
-        </w:rPr>
-        <w:t xml:space="preserve"> para el caso dado automáticamente. </w:t>
+      </w:pPr>
+      <w:r>
+        <w:t>Se validó que las operaciones bit a bit podían aplicarse directamente sobre datos tipo char, sin necesidad de convertirlos a binario, optimizando así el uso de memoria y simplificando la implementación. También se mejoró la eficiencia al modificar el tipo de dato en la función loadSeedMasking a uint16_t, alineado con los rangos máximos de los canales RGB (hasta 510), y al reducir iteraciones mediante una estrategia de verificación anticipada basada en la comparación con archivos .txt.</w:t>
       </w:r>
     </w:p>
     <w:p>
       <w:pPr>
+        <w:pStyle w:val="ListParagraph"/>
         <w:ind w:left="360"/>
         <w:jc w:val="both"/>
-        <w:rPr>
-          <w:lang w:val="es-CO"/>
-        </w:rPr>
-      </w:pPr>
-      <w:r>
-        <w:rPr>
-          <w:lang w:val="es-CO"/>
-        </w:rPr>
-        <w:t>En el momento de automatizar aún más el procedimiento de volver a la imagen original se llevó a cabo</w:t>
-      </w:r>
-      <w:r>
-        <w:rPr>
-          <w:lang w:val="es-CO"/>
-        </w:rPr>
-        <w:t xml:space="preserve"> la</w:t>
-      </w:r>
-      <w:r>
-        <w:rPr>
-          <w:lang w:val="es-CO"/>
-        </w:rPr>
-        <w:t xml:space="preserve"> implementa</w:t>
-      </w:r>
-      <w:r>
-        <w:rPr>
-          <w:lang w:val="es-CO"/>
-        </w:rPr>
-        <w:t>ción</w:t>
-      </w:r>
-      <w:r>
-        <w:rPr>
-          <w:lang w:val="es-CO"/>
-        </w:rPr>
+      </w:pPr>
+      <w:r>
+        <w:t xml:space="preserve">Para automatizar aún más el proceso de restauración de la imagen original, se implementó una función que cuenta y retorna el número de archivos almacenados en la carpeta </w:t>
+      </w:r>
+      <w:r>
+        <w:rPr>
+          <w:i/>
+          <w:iCs/>
+        </w:rPr>
+        <w:t>build</w:t>
+      </w:r>
+      <w:r>
+        <w:t xml:space="preserve">. Esta modificación requirió una investigación detallada para determinar si la operación de contar archivos podría tener una carga computacional significativa. En el código, se utiliza memoria dinámica, ya que </w:t>
+      </w:r>
+      <w:r>
+        <w:rPr>
+          <w:i/>
+          <w:iCs/>
+        </w:rPr>
+        <w:t>QStringList</w:t>
+      </w:r>
+      <w:r>
+        <w:t xml:space="preserve"> es un contenedor que almacena internamente una lista de cadenas (</w:t>
+      </w:r>
+      <w:r>
+        <w:rPr>
+          <w:i/>
+          <w:iCs/>
+        </w:rPr>
+        <w:t>QString</w:t>
+      </w:r>
+      <w:r>
+        <w:t xml:space="preserve">), cuyo tamaño puede variar en tiempo de ejecución. Específicamente, cuando el programa ejecuta </w:t>
+      </w:r>
+      <w:r>
+        <w:rPr>
+          <w:i/>
+          <w:iCs/>
+        </w:rPr>
+        <w:t>dir.entryList</w:t>
+      </w:r>
+      <w:r>
+        <w:t xml:space="preserve">(...), Qt reserva espacio en el </w:t>
+      </w:r>
+      <w:r>
+        <w:rPr>
+          <w:i/>
+          <w:iCs/>
+        </w:rPr>
+        <w:t>heap</w:t>
+      </w:r>
+      <w:r>
+        <w:t xml:space="preserve"> (memoria dinámica) para almacenar los nombres de los archivos que coincidan con el patrón especificado. A diferencia de un arreglo estático, el tamaño de esta memoria no está predefinido, sino que se ajusta de acuerdo con la cantidad de archivos encontrados.</w:t>
+      </w:r>
+      <w:r>
         <w:t xml:space="preserve"> </w:t>
       </w:r>
       <w:r>
-        <w:rPr>
-          <w:lang w:val="es-CO"/>
-        </w:rPr>
-        <w:t xml:space="preserve">de </w:t>
-      </w:r>
-      <w:r>
-        <w:rPr>
-          <w:lang w:val="es-CO"/>
-        </w:rPr>
-        <w:t>una función que cuent</w:t>
-      </w:r>
-      <w:r>
-        <w:rPr>
-          <w:lang w:val="es-CO"/>
-        </w:rPr>
-        <w:t>a</w:t>
-      </w:r>
-      <w:r>
-        <w:rPr>
-          <w:lang w:val="es-CO"/>
-        </w:rPr>
-        <w:t xml:space="preserve"> y retorn</w:t>
-      </w:r>
-      <w:r>
-        <w:rPr>
-          <w:lang w:val="es-CO"/>
-        </w:rPr>
-        <w:t>a</w:t>
-      </w:r>
-      <w:r>
-        <w:rPr>
-          <w:lang w:val="es-CO"/>
-        </w:rPr>
-        <w:t xml:space="preserve"> el </w:t>
-      </w:r>
-      <w:r>
-        <w:rPr>
-          <w:lang w:val="es-CO"/>
-        </w:rPr>
-        <w:t>número</w:t>
-      </w:r>
-      <w:r>
-        <w:rPr>
-          <w:lang w:val="es-CO"/>
-        </w:rPr>
-        <w:t xml:space="preserve"> de archivos almacenados en la carpeta build, esto conllevó a realizar una investigación profunda sobre si esta operación tenía una carga computacional alta. </w:t>
-      </w:r>
-      <w:r>
-        <w:t>En el código se utiliza memoria dinámica porque QStringList es un contenedor que almacena internamente una lista de cadenas (QString) cuyo tamaño puede variar en tiempo de ejecución. Esto significa que, cuando el programa ejecuta dir.entryList(...), Qt reserva espacio en el</w:t>
-      </w:r>
-      <w:r>
-        <w:t xml:space="preserve"> </w:t>
-      </w:r>
-      <w:r>
+        <w:t xml:space="preserve">Qt gestiona esta memoria de manera automática. Cuando el objeto lista sale del alcance, como al finalizar la función, el sistema de gestión de objetos de Qt y su manejo de referencias se encargan de liberar la memoria utilizada por </w:t>
+      </w:r>
+      <w:r>
+        <w:rPr>
+          <w:i/>
+          <w:iCs/>
+        </w:rPr>
+        <w:t>QStringList</w:t>
+      </w:r>
+      <w:r>
+        <w:t xml:space="preserve"> y sus cadenas internas. Esto se logra gracias a los contadores de referencias y destructores bien definidos en las clases de Qt, lo que garantiza que no haya pérdidas de memoria sin que el programador tenga que intervenir manualmente. Así, la memoria asociada se libera automáticamente una vez que el objeto lista sale de alcance, justo después de la ejecución de </w:t>
+      </w:r>
+      <w:r>
+        <w:rPr>
+          <w:i/>
+          <w:iCs/>
+        </w:rPr>
+        <w:t xml:space="preserve">return </w:t>
+      </w:r>
+      <w:r>
+        <w:rPr>
+          <w:i/>
+          <w:iCs/>
+        </w:rPr>
+        <w:t>lista.size</w:t>
+      </w:r>
+      <w:r>
+        <w:rPr>
+          <w:i/>
+          <w:iCs/>
+        </w:rPr>
+        <w:t>()</w:t>
+      </w:r>
+      <w:r>
+        <w:t>, cuando su destructor se ejecuta.</w:t>
+      </w:r>
+    </w:p>
+    <w:p>
+      <w:pPr>
+        <w:ind w:left="360"/>
+        <w:jc w:val="both"/>
+      </w:pPr>
+      <w:r>
+        <w:t>E</w:t>
+      </w:r>
+      <w:r>
+        <w:t>l enfoque adoptado permitió obtener una solución precisa, escalable y adaptable a problemas similares.</w:t>
+      </w:r>
+    </w:p>
+    <w:p>
+      <w:pPr>
+        <w:pStyle w:val="ListParagraph"/>
+        <w:ind w:left="1440"/>
+        <w:jc w:val="both"/>
         <w:rPr>
           <w:b/>
           <w:bCs/>
-        </w:rPr>
-        <w:t xml:space="preserve">heap </w:t>
-      </w:r>
-      <w:r>
-        <w:t>(espacio de memoria dinámica)</w:t>
-      </w:r>
-      <w:r>
-        <w:t xml:space="preserve"> para almacenar cada uno de los nombres de archivos que coincidan con el patrón. Esta memoria no está definida con un tamaño fijo como en un arreglo estático, sino que crece según la cantidad de archivos encontrados. Qt administra esta memoria automáticamente: cuando el objeto lista sale del alcance (por ejemplo, cuando termina la función), el sistema de objetos de Qt y su manejo de referencias aseguran que toda la memoria usada por QStringList y sus QString internos sea liberada correctamente. Esto lo logra gracias al uso de contadores de referencias y destructores bien definidos en sus clases</w:t>
-      </w:r>
-      <w:r>
-        <w:t xml:space="preserve"> (clases propias de Qt)</w:t>
-      </w:r>
-      <w:r>
-        <w:t>, evitando pérdidas de memoria sin que el programador tenga que intervenir directamente.</w:t>
-      </w:r>
-      <w:r>
-        <w:t xml:space="preserve"> </w:t>
-      </w:r>
-      <w:r>
-        <w:t xml:space="preserve">La memoria se libera </w:t>
-      </w:r>
-      <w:r>
-        <w:t>automáticamente al final de la función</w:t>
-      </w:r>
-      <w:r>
-        <w:t xml:space="preserve">, justo después de return </w:t>
-      </w:r>
-      <w:proofErr w:type="gramStart"/>
-      <w:r>
-        <w:t>lista.size</w:t>
-      </w:r>
-      <w:proofErr w:type="gramEnd"/>
-      <w:r>
-        <w:t>(</w:t>
-      </w:r>
-      <w:proofErr w:type="gramStart"/>
-      <w:r>
-        <w:t>);</w:t>
-      </w:r>
-      <w:r>
-        <w:t>,</w:t>
-      </w:r>
-      <w:proofErr w:type="gramEnd"/>
-      <w:r>
-        <w:t xml:space="preserve"> cuando lista sale de alcance y su destructor se ejecuta. Qt se encarga de liberar correctamente toda la memoria dinámica asociada.</w:t>
-      </w:r>
-    </w:p>
-    <w:p>
-      <w:pPr>
-        <w:ind w:left="360"/>
-        <w:jc w:val="both"/>
-        <w:rPr>
-          <w:lang w:val="es-CO"/>
-        </w:rPr>
-      </w:pPr>
-      <w:r>
-        <w:rPr>
-          <w:lang w:val="es-CO"/>
-        </w:rPr>
-        <w:t>El enfoque adoptado permitió obtener una solución precisa, escalable y adaptable a problemas similares.</w:t>
-      </w:r>
-    </w:p>
-    <w:p>
-      <w:pPr>
-        <w:pStyle w:val="Prrafodelista"/>
-        <w:ind w:left="1440"/>
-        <w:jc w:val="both"/>
-        <w:rPr>
-          <w:b/>
-          <w:bCs/>
-          <w:lang w:val="es-CO"/>
-        </w:rPr>
-      </w:pPr>
-    </w:p>
-    <w:p>
-      <w:pPr>
-        <w:pStyle w:val="Prrafodelista"/>
-        <w:jc w:val="both"/>
-        <w:rPr>
-          <w:b/>
-          <w:bCs/>
-          <w:lang w:val="es-CO"/>
         </w:rPr>
       </w:pPr>
     </w:p>
@@ -9854,12 +8762,15 @@
     <w:name w:val="Normal"/>
     <w:qFormat/>
     <w:rsid w:val="00D154B9"/>
+    <w:rPr>
+      <w:lang w:val="es-CO"/>
+    </w:rPr>
   </w:style>
-  <w:style w:type="paragraph" w:styleId="Ttulo1">
+  <w:style w:type="paragraph" w:styleId="Heading1">
     <w:name w:val="heading 1"/>
     <w:basedOn w:val="Normal"/>
     <w:next w:val="Normal"/>
-    <w:link w:val="Ttulo1Car"/>
+    <w:link w:val="Heading1Char"/>
     <w:uiPriority w:val="9"/>
     <w:qFormat/>
     <w:rsid w:val="00DD539A"/>
@@ -9876,11 +8787,11 @@
       <w:szCs w:val="40"/>
     </w:rPr>
   </w:style>
-  <w:style w:type="paragraph" w:styleId="Ttulo2">
+  <w:style w:type="paragraph" w:styleId="Heading2">
     <w:name w:val="heading 2"/>
     <w:basedOn w:val="Normal"/>
     <w:next w:val="Normal"/>
-    <w:link w:val="Ttulo2Car"/>
+    <w:link w:val="Heading2Char"/>
     <w:uiPriority w:val="9"/>
     <w:unhideWhenUsed/>
     <w:qFormat/>
@@ -9898,11 +8809,11 @@
       <w:szCs w:val="32"/>
     </w:rPr>
   </w:style>
-  <w:style w:type="paragraph" w:styleId="Ttulo3">
+  <w:style w:type="paragraph" w:styleId="Heading3">
     <w:name w:val="heading 3"/>
     <w:basedOn w:val="Normal"/>
     <w:next w:val="Normal"/>
-    <w:link w:val="Ttulo3Car"/>
+    <w:link w:val="Heading3Char"/>
     <w:uiPriority w:val="9"/>
     <w:semiHidden/>
     <w:unhideWhenUsed/>
@@ -9921,11 +8832,11 @@
       <w:szCs w:val="28"/>
     </w:rPr>
   </w:style>
-  <w:style w:type="paragraph" w:styleId="Ttulo4">
+  <w:style w:type="paragraph" w:styleId="Heading4">
     <w:name w:val="heading 4"/>
     <w:basedOn w:val="Normal"/>
     <w:next w:val="Normal"/>
-    <w:link w:val="Ttulo4Car"/>
+    <w:link w:val="Heading4Char"/>
     <w:uiPriority w:val="9"/>
     <w:semiHidden/>
     <w:unhideWhenUsed/>
@@ -9944,11 +8855,11 @@
       <w:color w:val="0F4761" w:themeColor="accent1" w:themeShade="BF"/>
     </w:rPr>
   </w:style>
-  <w:style w:type="paragraph" w:styleId="Ttulo5">
+  <w:style w:type="paragraph" w:styleId="Heading5">
     <w:name w:val="heading 5"/>
     <w:basedOn w:val="Normal"/>
     <w:next w:val="Normal"/>
-    <w:link w:val="Ttulo5Car"/>
+    <w:link w:val="Heading5Char"/>
     <w:uiPriority w:val="9"/>
     <w:semiHidden/>
     <w:unhideWhenUsed/>
@@ -9965,11 +8876,11 @@
       <w:color w:val="0F4761" w:themeColor="accent1" w:themeShade="BF"/>
     </w:rPr>
   </w:style>
-  <w:style w:type="paragraph" w:styleId="Ttulo6">
+  <w:style w:type="paragraph" w:styleId="Heading6">
     <w:name w:val="heading 6"/>
     <w:basedOn w:val="Normal"/>
     <w:next w:val="Normal"/>
-    <w:link w:val="Ttulo6Car"/>
+    <w:link w:val="Heading6Char"/>
     <w:uiPriority w:val="9"/>
     <w:semiHidden/>
     <w:unhideWhenUsed/>
@@ -9988,11 +8899,11 @@
       <w:color w:val="595959" w:themeColor="text1" w:themeTint="A6"/>
     </w:rPr>
   </w:style>
-  <w:style w:type="paragraph" w:styleId="Ttulo7">
+  <w:style w:type="paragraph" w:styleId="Heading7">
     <w:name w:val="heading 7"/>
     <w:basedOn w:val="Normal"/>
     <w:next w:val="Normal"/>
-    <w:link w:val="Ttulo7Car"/>
+    <w:link w:val="Heading7Char"/>
     <w:uiPriority w:val="9"/>
     <w:semiHidden/>
     <w:unhideWhenUsed/>
@@ -10009,11 +8920,11 @@
       <w:color w:val="595959" w:themeColor="text1" w:themeTint="A6"/>
     </w:rPr>
   </w:style>
-  <w:style w:type="paragraph" w:styleId="Ttulo8">
+  <w:style w:type="paragraph" w:styleId="Heading8">
     <w:name w:val="heading 8"/>
     <w:basedOn w:val="Normal"/>
     <w:next w:val="Normal"/>
-    <w:link w:val="Ttulo8Car"/>
+    <w:link w:val="Heading8Char"/>
     <w:uiPriority w:val="9"/>
     <w:semiHidden/>
     <w:unhideWhenUsed/>
@@ -10032,11 +8943,11 @@
       <w:color w:val="272727" w:themeColor="text1" w:themeTint="D8"/>
     </w:rPr>
   </w:style>
-  <w:style w:type="paragraph" w:styleId="Ttulo9">
+  <w:style w:type="paragraph" w:styleId="Heading9">
     <w:name w:val="heading 9"/>
     <w:basedOn w:val="Normal"/>
     <w:next w:val="Normal"/>
-    <w:link w:val="Ttulo9Car"/>
+    <w:link w:val="Heading9Char"/>
     <w:uiPriority w:val="9"/>
     <w:semiHidden/>
     <w:unhideWhenUsed/>
@@ -10053,12 +8964,12 @@
       <w:color w:val="272727" w:themeColor="text1" w:themeTint="D8"/>
     </w:rPr>
   </w:style>
-  <w:style w:type="character" w:default="1" w:styleId="Fuentedeprrafopredeter">
+  <w:style w:type="character" w:default="1" w:styleId="DefaultParagraphFont">
     <w:name w:val="Default Paragraph Font"/>
     <w:uiPriority w:val="1"/>
     <w:unhideWhenUsed/>
   </w:style>
-  <w:style w:type="table" w:default="1" w:styleId="Tablanormal">
+  <w:style w:type="table" w:default="1" w:styleId="TableNormal">
     <w:name w:val="Normal Table"/>
     <w:uiPriority w:val="99"/>
     <w:semiHidden/>
@@ -10073,16 +8984,16 @@
       </w:tblCellMar>
     </w:tblPr>
   </w:style>
-  <w:style w:type="numbering" w:default="1" w:styleId="Sinlista">
+  <w:style w:type="numbering" w:default="1" w:styleId="NoList">
     <w:name w:val="No List"/>
     <w:uiPriority w:val="99"/>
     <w:semiHidden/>
     <w:unhideWhenUsed/>
   </w:style>
-  <w:style w:type="character" w:customStyle="1" w:styleId="Ttulo1Car">
-    <w:name w:val="Título 1 Car"/>
-    <w:basedOn w:val="Fuentedeprrafopredeter"/>
-    <w:link w:val="Ttulo1"/>
+  <w:style w:type="character" w:customStyle="1" w:styleId="Heading1Char">
+    <w:name w:val="Heading 1 Char"/>
+    <w:basedOn w:val="DefaultParagraphFont"/>
+    <w:link w:val="Heading1"/>
     <w:uiPriority w:val="9"/>
     <w:rsid w:val="00DD539A"/>
     <w:rPr>
@@ -10092,10 +9003,10 @@
       <w:szCs w:val="40"/>
     </w:rPr>
   </w:style>
-  <w:style w:type="character" w:customStyle="1" w:styleId="Ttulo2Car">
-    <w:name w:val="Título 2 Car"/>
-    <w:basedOn w:val="Fuentedeprrafopredeter"/>
-    <w:link w:val="Ttulo2"/>
+  <w:style w:type="character" w:customStyle="1" w:styleId="Heading2Char">
+    <w:name w:val="Heading 2 Char"/>
+    <w:basedOn w:val="DefaultParagraphFont"/>
+    <w:link w:val="Heading2"/>
     <w:uiPriority w:val="9"/>
     <w:rsid w:val="00DD539A"/>
     <w:rPr>
@@ -10105,10 +9016,10 @@
       <w:szCs w:val="32"/>
     </w:rPr>
   </w:style>
-  <w:style w:type="character" w:customStyle="1" w:styleId="Ttulo3Car">
-    <w:name w:val="Título 3 Car"/>
-    <w:basedOn w:val="Fuentedeprrafopredeter"/>
-    <w:link w:val="Ttulo3"/>
+  <w:style w:type="character" w:customStyle="1" w:styleId="Heading3Char">
+    <w:name w:val="Heading 3 Char"/>
+    <w:basedOn w:val="DefaultParagraphFont"/>
+    <w:link w:val="Heading3"/>
     <w:uiPriority w:val="9"/>
     <w:semiHidden/>
     <w:rsid w:val="00DD539A"/>
@@ -10119,10 +9030,10 @@
       <w:szCs w:val="28"/>
     </w:rPr>
   </w:style>
-  <w:style w:type="character" w:customStyle="1" w:styleId="Ttulo4Car">
-    <w:name w:val="Título 4 Car"/>
-    <w:basedOn w:val="Fuentedeprrafopredeter"/>
-    <w:link w:val="Ttulo4"/>
+  <w:style w:type="character" w:customStyle="1" w:styleId="Heading4Char">
+    <w:name w:val="Heading 4 Char"/>
+    <w:basedOn w:val="DefaultParagraphFont"/>
+    <w:link w:val="Heading4"/>
     <w:uiPriority w:val="9"/>
     <w:semiHidden/>
     <w:rsid w:val="00DD539A"/>
@@ -10133,10 +9044,10 @@
       <w:color w:val="0F4761" w:themeColor="accent1" w:themeShade="BF"/>
     </w:rPr>
   </w:style>
-  <w:style w:type="character" w:customStyle="1" w:styleId="Ttulo5Car">
-    <w:name w:val="Título 5 Car"/>
-    <w:basedOn w:val="Fuentedeprrafopredeter"/>
-    <w:link w:val="Ttulo5"/>
+  <w:style w:type="character" w:customStyle="1" w:styleId="Heading5Char">
+    <w:name w:val="Heading 5 Char"/>
+    <w:basedOn w:val="DefaultParagraphFont"/>
+    <w:link w:val="Heading5"/>
     <w:uiPriority w:val="9"/>
     <w:semiHidden/>
     <w:rsid w:val="00DD539A"/>
@@ -10145,10 +9056,10 @@
       <w:color w:val="0F4761" w:themeColor="accent1" w:themeShade="BF"/>
     </w:rPr>
   </w:style>
-  <w:style w:type="character" w:customStyle="1" w:styleId="Ttulo6Car">
-    <w:name w:val="Título 6 Car"/>
-    <w:basedOn w:val="Fuentedeprrafopredeter"/>
-    <w:link w:val="Ttulo6"/>
+  <w:style w:type="character" w:customStyle="1" w:styleId="Heading6Char">
+    <w:name w:val="Heading 6 Char"/>
+    <w:basedOn w:val="DefaultParagraphFont"/>
+    <w:link w:val="Heading6"/>
     <w:uiPriority w:val="9"/>
     <w:semiHidden/>
     <w:rsid w:val="00DD539A"/>
@@ -10159,10 +9070,10 @@
       <w:color w:val="595959" w:themeColor="text1" w:themeTint="A6"/>
     </w:rPr>
   </w:style>
-  <w:style w:type="character" w:customStyle="1" w:styleId="Ttulo7Car">
-    <w:name w:val="Título 7 Car"/>
-    <w:basedOn w:val="Fuentedeprrafopredeter"/>
-    <w:link w:val="Ttulo7"/>
+  <w:style w:type="character" w:customStyle="1" w:styleId="Heading7Char">
+    <w:name w:val="Heading 7 Char"/>
+    <w:basedOn w:val="DefaultParagraphFont"/>
+    <w:link w:val="Heading7"/>
     <w:uiPriority w:val="9"/>
     <w:semiHidden/>
     <w:rsid w:val="00DD539A"/>
@@ -10171,10 +9082,10 @@
       <w:color w:val="595959" w:themeColor="text1" w:themeTint="A6"/>
     </w:rPr>
   </w:style>
-  <w:style w:type="character" w:customStyle="1" w:styleId="Ttulo8Car">
-    <w:name w:val="Título 8 Car"/>
-    <w:basedOn w:val="Fuentedeprrafopredeter"/>
-    <w:link w:val="Ttulo8"/>
+  <w:style w:type="character" w:customStyle="1" w:styleId="Heading8Char">
+    <w:name w:val="Heading 8 Char"/>
+    <w:basedOn w:val="DefaultParagraphFont"/>
+    <w:link w:val="Heading8"/>
     <w:uiPriority w:val="9"/>
     <w:semiHidden/>
     <w:rsid w:val="00DD539A"/>
@@ -10185,10 +9096,10 @@
       <w:color w:val="272727" w:themeColor="text1" w:themeTint="D8"/>
     </w:rPr>
   </w:style>
-  <w:style w:type="character" w:customStyle="1" w:styleId="Ttulo9Car">
-    <w:name w:val="Título 9 Car"/>
-    <w:basedOn w:val="Fuentedeprrafopredeter"/>
-    <w:link w:val="Ttulo9"/>
+  <w:style w:type="character" w:customStyle="1" w:styleId="Heading9Char">
+    <w:name w:val="Heading 9 Char"/>
+    <w:basedOn w:val="DefaultParagraphFont"/>
+    <w:link w:val="Heading9"/>
     <w:uiPriority w:val="9"/>
     <w:semiHidden/>
     <w:rsid w:val="00DD539A"/>
@@ -10197,11 +9108,11 @@
       <w:color w:val="272727" w:themeColor="text1" w:themeTint="D8"/>
     </w:rPr>
   </w:style>
-  <w:style w:type="paragraph" w:styleId="Ttulo">
+  <w:style w:type="paragraph" w:styleId="Title">
     <w:name w:val="Title"/>
     <w:basedOn w:val="Normal"/>
     <w:next w:val="Normal"/>
-    <w:link w:val="TtuloCar"/>
+    <w:link w:val="TitleChar"/>
     <w:uiPriority w:val="10"/>
     <w:qFormat/>
     <w:rsid w:val="00DD539A"/>
@@ -10217,10 +9128,10 @@
       <w:szCs w:val="56"/>
     </w:rPr>
   </w:style>
-  <w:style w:type="character" w:customStyle="1" w:styleId="TtuloCar">
-    <w:name w:val="Título Car"/>
-    <w:basedOn w:val="Fuentedeprrafopredeter"/>
-    <w:link w:val="Ttulo"/>
+  <w:style w:type="character" w:customStyle="1" w:styleId="TitleChar">
+    <w:name w:val="Title Char"/>
+    <w:basedOn w:val="DefaultParagraphFont"/>
+    <w:link w:val="Title"/>
     <w:uiPriority w:val="10"/>
     <w:rsid w:val="00DD539A"/>
     <w:rPr>
@@ -10231,11 +9142,11 @@
       <w:szCs w:val="56"/>
     </w:rPr>
   </w:style>
-  <w:style w:type="paragraph" w:styleId="Subttulo">
+  <w:style w:type="paragraph" w:styleId="Subtitle">
     <w:name w:val="Subtitle"/>
     <w:basedOn w:val="Normal"/>
     <w:next w:val="Normal"/>
-    <w:link w:val="SubttuloCar"/>
+    <w:link w:val="SubtitleChar"/>
     <w:uiPriority w:val="11"/>
     <w:qFormat/>
     <w:rsid w:val="00DD539A"/>
@@ -10252,10 +9163,10 @@
       <w:szCs w:val="28"/>
     </w:rPr>
   </w:style>
-  <w:style w:type="character" w:customStyle="1" w:styleId="SubttuloCar">
-    <w:name w:val="Subtítulo Car"/>
-    <w:basedOn w:val="Fuentedeprrafopredeter"/>
-    <w:link w:val="Subttulo"/>
+  <w:style w:type="character" w:customStyle="1" w:styleId="SubtitleChar">
+    <w:name w:val="Subtitle Char"/>
+    <w:basedOn w:val="DefaultParagraphFont"/>
+    <w:link w:val="Subtitle"/>
     <w:uiPriority w:val="11"/>
     <w:rsid w:val="00DD539A"/>
     <w:rPr>
@@ -10266,11 +9177,11 @@
       <w:szCs w:val="28"/>
     </w:rPr>
   </w:style>
-  <w:style w:type="paragraph" w:styleId="Cita">
+  <w:style w:type="paragraph" w:styleId="Quote">
     <w:name w:val="Quote"/>
     <w:basedOn w:val="Normal"/>
     <w:next w:val="Normal"/>
-    <w:link w:val="CitaCar"/>
+    <w:link w:val="QuoteChar"/>
     <w:uiPriority w:val="29"/>
     <w:qFormat/>
     <w:rsid w:val="00DD539A"/>
@@ -10284,10 +9195,10 @@
       <w:color w:val="404040" w:themeColor="text1" w:themeTint="BF"/>
     </w:rPr>
   </w:style>
-  <w:style w:type="character" w:customStyle="1" w:styleId="CitaCar">
-    <w:name w:val="Cita Car"/>
-    <w:basedOn w:val="Fuentedeprrafopredeter"/>
-    <w:link w:val="Cita"/>
+  <w:style w:type="character" w:customStyle="1" w:styleId="QuoteChar">
+    <w:name w:val="Quote Char"/>
+    <w:basedOn w:val="DefaultParagraphFont"/>
+    <w:link w:val="Quote"/>
     <w:uiPriority w:val="29"/>
     <w:rsid w:val="00DD539A"/>
     <w:rPr>
@@ -10296,7 +9207,7 @@
       <w:color w:val="404040" w:themeColor="text1" w:themeTint="BF"/>
     </w:rPr>
   </w:style>
-  <w:style w:type="paragraph" w:styleId="Prrafodelista">
+  <w:style w:type="paragraph" w:styleId="ListParagraph">
     <w:name w:val="List Paragraph"/>
     <w:basedOn w:val="Normal"/>
     <w:uiPriority w:val="34"/>
@@ -10307,9 +9218,9 @@
       <w:contextualSpacing/>
     </w:pPr>
   </w:style>
-  <w:style w:type="character" w:styleId="nfasisintenso">
+  <w:style w:type="character" w:styleId="IntenseEmphasis">
     <w:name w:val="Intense Emphasis"/>
-    <w:basedOn w:val="Fuentedeprrafopredeter"/>
+    <w:basedOn w:val="DefaultParagraphFont"/>
     <w:uiPriority w:val="21"/>
     <w:qFormat/>
     <w:rsid w:val="00DD539A"/>
@@ -10319,11 +9230,11 @@
       <w:color w:val="0F4761" w:themeColor="accent1" w:themeShade="BF"/>
     </w:rPr>
   </w:style>
-  <w:style w:type="paragraph" w:styleId="Citadestacada">
+  <w:style w:type="paragraph" w:styleId="IntenseQuote">
     <w:name w:val="Intense Quote"/>
     <w:basedOn w:val="Normal"/>
     <w:next w:val="Normal"/>
-    <w:link w:val="CitadestacadaCar"/>
+    <w:link w:val="IntenseQuoteChar"/>
     <w:uiPriority w:val="30"/>
     <w:qFormat/>
     <w:rsid w:val="00DD539A"/>
@@ -10342,10 +9253,10 @@
       <w:color w:val="0F4761" w:themeColor="accent1" w:themeShade="BF"/>
     </w:rPr>
   </w:style>
-  <w:style w:type="character" w:customStyle="1" w:styleId="CitadestacadaCar">
-    <w:name w:val="Cita destacada Car"/>
-    <w:basedOn w:val="Fuentedeprrafopredeter"/>
-    <w:link w:val="Citadestacada"/>
+  <w:style w:type="character" w:customStyle="1" w:styleId="IntenseQuoteChar">
+    <w:name w:val="Intense Quote Char"/>
+    <w:basedOn w:val="DefaultParagraphFont"/>
+    <w:link w:val="IntenseQuote"/>
     <w:uiPriority w:val="30"/>
     <w:rsid w:val="00DD539A"/>
     <w:rPr>
@@ -10354,9 +9265,9 @@
       <w:color w:val="0F4761" w:themeColor="accent1" w:themeShade="BF"/>
     </w:rPr>
   </w:style>
-  <w:style w:type="character" w:styleId="Referenciaintensa">
+  <w:style w:type="character" w:styleId="IntenseReference">
     <w:name w:val="Intense Reference"/>
-    <w:basedOn w:val="Fuentedeprrafopredeter"/>
+    <w:basedOn w:val="DefaultParagraphFont"/>
     <w:uiPriority w:val="32"/>
     <w:qFormat/>
     <w:rsid w:val="00DD539A"/>
@@ -10368,9 +9279,9 @@
       <w:spacing w:val="5"/>
     </w:rPr>
   </w:style>
-  <w:style w:type="character" w:styleId="Textodelmarcadordeposicin">
+  <w:style w:type="character" w:styleId="PlaceholderText">
     <w:name w:val="Placeholder Text"/>
-    <w:basedOn w:val="Fuentedeprrafopredeter"/>
+    <w:basedOn w:val="DefaultParagraphFont"/>
     <w:uiPriority w:val="99"/>
     <w:semiHidden/>
     <w:rsid w:val="009351FF"/>
@@ -10378,9 +9289,9 @@
       <w:color w:val="666666"/>
     </w:rPr>
   </w:style>
-  <w:style w:type="character" w:styleId="CdigoHTML">
+  <w:style w:type="character" w:styleId="HTMLCode">
     <w:name w:val="HTML Code"/>
-    <w:basedOn w:val="Fuentedeprrafopredeter"/>
+    <w:basedOn w:val="DefaultParagraphFont"/>
     <w:uiPriority w:val="99"/>
     <w:semiHidden/>
     <w:unhideWhenUsed/>
@@ -10391,10 +9302,10 @@
       <w:szCs w:val="20"/>
     </w:rPr>
   </w:style>
-  <w:style w:type="paragraph" w:styleId="Encabezado">
+  <w:style w:type="paragraph" w:styleId="Header">
     <w:name w:val="header"/>
     <w:basedOn w:val="Normal"/>
-    <w:link w:val="EncabezadoCar"/>
+    <w:link w:val="HeaderChar"/>
     <w:uiPriority w:val="99"/>
     <w:unhideWhenUsed/>
     <w:rsid w:val="00382891"/>
@@ -10406,17 +9317,17 @@
       <w:spacing w:after="0" w:line="240" w:lineRule="auto"/>
     </w:pPr>
   </w:style>
-  <w:style w:type="character" w:customStyle="1" w:styleId="EncabezadoCar">
-    <w:name w:val="Encabezado Car"/>
-    <w:basedOn w:val="Fuentedeprrafopredeter"/>
-    <w:link w:val="Encabezado"/>
+  <w:style w:type="character" w:customStyle="1" w:styleId="HeaderChar">
+    <w:name w:val="Header Char"/>
+    <w:basedOn w:val="DefaultParagraphFont"/>
+    <w:link w:val="Header"/>
     <w:uiPriority w:val="99"/>
     <w:rsid w:val="00382891"/>
   </w:style>
-  <w:style w:type="paragraph" w:styleId="Piedepgina">
+  <w:style w:type="paragraph" w:styleId="Footer">
     <w:name w:val="footer"/>
     <w:basedOn w:val="Normal"/>
-    <w:link w:val="PiedepginaCar"/>
+    <w:link w:val="FooterChar"/>
     <w:uiPriority w:val="99"/>
     <w:unhideWhenUsed/>
     <w:rsid w:val="00382891"/>
@@ -10428,12 +9339,23 @@
       <w:spacing w:after="0" w:line="240" w:lineRule="auto"/>
     </w:pPr>
   </w:style>
-  <w:style w:type="character" w:customStyle="1" w:styleId="PiedepginaCar">
-    <w:name w:val="Pie de página Car"/>
-    <w:basedOn w:val="Fuentedeprrafopredeter"/>
-    <w:link w:val="Piedepgina"/>
+  <w:style w:type="character" w:customStyle="1" w:styleId="FooterChar">
+    <w:name w:val="Footer Char"/>
+    <w:basedOn w:val="DefaultParagraphFont"/>
+    <w:link w:val="Footer"/>
     <w:uiPriority w:val="99"/>
     <w:rsid w:val="00382891"/>
+  </w:style>
+  <w:style w:type="character" w:styleId="Strong">
+    <w:name w:val="Strong"/>
+    <w:basedOn w:val="DefaultParagraphFont"/>
+    <w:uiPriority w:val="22"/>
+    <w:qFormat/>
+    <w:rsid w:val="00FB559D"/>
+    <w:rPr>
+      <w:b/>
+      <w:bCs/>
+    </w:rPr>
   </w:style>
 </w:styles>
 </file>
@@ -10754,12 +9676,56 @@
 </file>
 
 <file path=customXml/item1.xml><?xml version="1.0" encoding="utf-8"?>
-<?mso-contentType ?>
-<FormTemplates xmlns="http://schemas.microsoft.com/sharepoint/v3/contenttype/forms">
-  <Display>DocumentLibraryForm</Display>
-  <Edit>DocumentLibraryForm</Edit>
-  <New>DocumentLibraryForm</New>
-</FormTemplates>
+<p:properties xmlns:p="http://schemas.microsoft.com/office/2006/metadata/properties" xmlns:xsi="http://www.w3.org/2001/XMLSchema-instance" xmlns:pc="http://schemas.microsoft.com/office/infopath/2007/PartnerControls">
+  <documentManagement>
+    <Invited_Teachers xmlns="eb746948-df89-44e0-9da9-dc09407422f7" xsi:nil="true"/>
+    <Invited_Students xmlns="eb746948-df89-44e0-9da9-dc09407422f7" xsi:nil="true"/>
+    <IsNotebookLocked xmlns="eb746948-df89-44e0-9da9-dc09407422f7" xsi:nil="true"/>
+    <Is_Collaboration_Space_Locked xmlns="eb746948-df89-44e0-9da9-dc09407422f7" xsi:nil="true"/>
+    <Teams_Channel_Section_Location xmlns="eb746948-df89-44e0-9da9-dc09407422f7" xsi:nil="true"/>
+    <Templates xmlns="eb746948-df89-44e0-9da9-dc09407422f7" xsi:nil="true"/>
+    <Has_Teacher_Only_SectionGroup xmlns="eb746948-df89-44e0-9da9-dc09407422f7" xsi:nil="true"/>
+    <FolderType xmlns="eb746948-df89-44e0-9da9-dc09407422f7" xsi:nil="true"/>
+    <TeamsChannelId xmlns="eb746948-df89-44e0-9da9-dc09407422f7" xsi:nil="true"/>
+    <Self_Registration_Enabled xmlns="eb746948-df89-44e0-9da9-dc09407422f7" xsi:nil="true"/>
+    <Teachers xmlns="eb746948-df89-44e0-9da9-dc09407422f7">
+      <UserInfo>
+        <DisplayName/>
+        <AccountId xsi:nil="true"/>
+        <AccountType/>
+      </UserInfo>
+    </Teachers>
+    <Distribution_Groups xmlns="eb746948-df89-44e0-9da9-dc09407422f7" xsi:nil="true"/>
+    <AppVersion xmlns="eb746948-df89-44e0-9da9-dc09407422f7" xsi:nil="true"/>
+    <LMS_Mappings xmlns="eb746948-df89-44e0-9da9-dc09407422f7" xsi:nil="true"/>
+    <NotebookType xmlns="eb746948-df89-44e0-9da9-dc09407422f7" xsi:nil="true"/>
+    <CultureName xmlns="eb746948-df89-44e0-9da9-dc09407422f7" xsi:nil="true"/>
+    <DefaultSectionNames xmlns="eb746948-df89-44e0-9da9-dc09407422f7" xsi:nil="true"/>
+    <_activity xmlns="eb746948-df89-44e0-9da9-dc09407422f7" xsi:nil="true"/>
+    <Owner xmlns="eb746948-df89-44e0-9da9-dc09407422f7">
+      <UserInfo>
+        <DisplayName/>
+        <AccountId xsi:nil="true"/>
+        <AccountType/>
+      </UserInfo>
+    </Owner>
+    <Student_Groups xmlns="eb746948-df89-44e0-9da9-dc09407422f7">
+      <UserInfo>
+        <DisplayName/>
+        <AccountId xsi:nil="true"/>
+        <AccountType/>
+      </UserInfo>
+    </Student_Groups>
+    <Math_Settings xmlns="eb746948-df89-44e0-9da9-dc09407422f7" xsi:nil="true"/>
+    <Students xmlns="eb746948-df89-44e0-9da9-dc09407422f7">
+      <UserInfo>
+        <DisplayName/>
+        <AccountId xsi:nil="true"/>
+        <AccountType/>
+      </UserInfo>
+    </Students>
+  </documentManagement>
+</p:properties>
 </file>
 
 <file path=customXml/item2.xml><?xml version="1.0" encoding="utf-8"?>
@@ -11210,62 +10176,20 @@
 </file>
 
 <file path=customXml/item3.xml><?xml version="1.0" encoding="utf-8"?>
-<p:properties xmlns:p="http://schemas.microsoft.com/office/2006/metadata/properties" xmlns:xsi="http://www.w3.org/2001/XMLSchema-instance" xmlns:pc="http://schemas.microsoft.com/office/infopath/2007/PartnerControls">
-  <documentManagement>
-    <Invited_Teachers xmlns="eb746948-df89-44e0-9da9-dc09407422f7" xsi:nil="true"/>
-    <Invited_Students xmlns="eb746948-df89-44e0-9da9-dc09407422f7" xsi:nil="true"/>
-    <IsNotebookLocked xmlns="eb746948-df89-44e0-9da9-dc09407422f7" xsi:nil="true"/>
-    <Is_Collaboration_Space_Locked xmlns="eb746948-df89-44e0-9da9-dc09407422f7" xsi:nil="true"/>
-    <Teams_Channel_Section_Location xmlns="eb746948-df89-44e0-9da9-dc09407422f7" xsi:nil="true"/>
-    <Templates xmlns="eb746948-df89-44e0-9da9-dc09407422f7" xsi:nil="true"/>
-    <Has_Teacher_Only_SectionGroup xmlns="eb746948-df89-44e0-9da9-dc09407422f7" xsi:nil="true"/>
-    <FolderType xmlns="eb746948-df89-44e0-9da9-dc09407422f7" xsi:nil="true"/>
-    <TeamsChannelId xmlns="eb746948-df89-44e0-9da9-dc09407422f7" xsi:nil="true"/>
-    <Self_Registration_Enabled xmlns="eb746948-df89-44e0-9da9-dc09407422f7" xsi:nil="true"/>
-    <Teachers xmlns="eb746948-df89-44e0-9da9-dc09407422f7">
-      <UserInfo>
-        <DisplayName/>
-        <AccountId xsi:nil="true"/>
-        <AccountType/>
-      </UserInfo>
-    </Teachers>
-    <Distribution_Groups xmlns="eb746948-df89-44e0-9da9-dc09407422f7" xsi:nil="true"/>
-    <AppVersion xmlns="eb746948-df89-44e0-9da9-dc09407422f7" xsi:nil="true"/>
-    <LMS_Mappings xmlns="eb746948-df89-44e0-9da9-dc09407422f7" xsi:nil="true"/>
-    <NotebookType xmlns="eb746948-df89-44e0-9da9-dc09407422f7" xsi:nil="true"/>
-    <CultureName xmlns="eb746948-df89-44e0-9da9-dc09407422f7" xsi:nil="true"/>
-    <DefaultSectionNames xmlns="eb746948-df89-44e0-9da9-dc09407422f7" xsi:nil="true"/>
-    <_activity xmlns="eb746948-df89-44e0-9da9-dc09407422f7" xsi:nil="true"/>
-    <Owner xmlns="eb746948-df89-44e0-9da9-dc09407422f7">
-      <UserInfo>
-        <DisplayName/>
-        <AccountId xsi:nil="true"/>
-        <AccountType/>
-      </UserInfo>
-    </Owner>
-    <Student_Groups xmlns="eb746948-df89-44e0-9da9-dc09407422f7">
-      <UserInfo>
-        <DisplayName/>
-        <AccountId xsi:nil="true"/>
-        <AccountType/>
-      </UserInfo>
-    </Student_Groups>
-    <Math_Settings xmlns="eb746948-df89-44e0-9da9-dc09407422f7" xsi:nil="true"/>
-    <Students xmlns="eb746948-df89-44e0-9da9-dc09407422f7">
-      <UserInfo>
-        <DisplayName/>
-        <AccountId xsi:nil="true"/>
-        <AccountType/>
-      </UserInfo>
-    </Students>
-  </documentManagement>
-</p:properties>
+<?mso-contentType ?>
+<FormTemplates xmlns="http://schemas.microsoft.com/sharepoint/v3/contenttype/forms">
+  <Display>DocumentLibraryForm</Display>
+  <Edit>DocumentLibraryForm</Edit>
+  <New>DocumentLibraryForm</New>
+</FormTemplates>
 </file>
 
 <file path=customXml/itemProps1.xml><?xml version="1.0" encoding="utf-8"?>
-<ds:datastoreItem xmlns:ds="http://schemas.openxmlformats.org/officeDocument/2006/customXml" ds:itemID="{42ABF798-7BFB-4ED7-9F7B-147E409E1DA7}">
+<ds:datastoreItem xmlns:ds="http://schemas.openxmlformats.org/officeDocument/2006/customXml" ds:itemID="{FF768CDE-B77D-4AA1-A82E-16CA3EA44068}">
   <ds:schemaRefs>
-    <ds:schemaRef ds:uri="http://schemas.microsoft.com/sharepoint/v3/contenttype/forms"/>
+    <ds:schemaRef ds:uri="http://schemas.microsoft.com/office/2006/metadata/properties"/>
+    <ds:schemaRef ds:uri="http://schemas.microsoft.com/office/infopath/2007/PartnerControls"/>
+    <ds:schemaRef ds:uri="eb746948-df89-44e0-9da9-dc09407422f7"/>
   </ds:schemaRefs>
 </ds:datastoreItem>
 </file>
@@ -11290,11 +10214,9 @@
 </file>
 
 <file path=customXml/itemProps3.xml><?xml version="1.0" encoding="utf-8"?>
-<ds:datastoreItem xmlns:ds="http://schemas.openxmlformats.org/officeDocument/2006/customXml" ds:itemID="{FF768CDE-B77D-4AA1-A82E-16CA3EA44068}">
+<ds:datastoreItem xmlns:ds="http://schemas.openxmlformats.org/officeDocument/2006/customXml" ds:itemID="{42ABF798-7BFB-4ED7-9F7B-147E409E1DA7}">
   <ds:schemaRefs>
-    <ds:schemaRef ds:uri="http://schemas.microsoft.com/office/2006/metadata/properties"/>
-    <ds:schemaRef ds:uri="http://schemas.microsoft.com/office/infopath/2007/PartnerControls"/>
-    <ds:schemaRef ds:uri="eb746948-df89-44e0-9da9-dc09407422f7"/>
+    <ds:schemaRef ds:uri="http://schemas.microsoft.com/sharepoint/v3/contenttype/forms"/>
   </ds:schemaRefs>
 </ds:datastoreItem>
 </file>
</xml_diff>